<commit_message>
Añadidas RN-011 y RN-012
</commit_message>
<xml_diff>
--- a/segundo-entregable/IS-G1-SSR-deporte-y-desafio.docx
+++ b/segundo-entregable/IS-G1-SSR-deporte-y-desafio.docx
@@ -2352,34 +2352,29 @@
       <w:bookmarkStart w:id="0" w:name="_Toc528621390"/>
       <w:r>
         <w:lastRenderedPageBreak/>
-        <w:t>INT</w:t>
-      </w:r>
-      <w:bookmarkStart w:id="1" w:name="_GoBack"/>
+        <w:t>INTRODUCCIÓN AL PROBLEMA</w:t>
+      </w:r>
+      <w:bookmarkEnd w:id="0"/>
+    </w:p>
+    <w:p>
+      <w:pPr>
+        <w:pStyle w:val="Ttulo3"/>
+      </w:pPr>
+    </w:p>
+    <w:p>
+      <w:pPr>
+        <w:pStyle w:val="Ttulo2"/>
+      </w:pPr>
+    </w:p>
+    <w:p>
+      <w:pPr>
+        <w:pStyle w:val="Ttulo2"/>
+      </w:pPr>
+      <w:bookmarkStart w:id="1" w:name="_Toc528621391"/>
+      <w:r>
+        <w:t>Sobre el cliente</w:t>
+      </w:r>
       <w:bookmarkEnd w:id="1"/>
-      <w:r>
-        <w:t>RODUCCIÓN AL PROBLEMA</w:t>
-      </w:r>
-      <w:bookmarkEnd w:id="0"/>
-    </w:p>
-    <w:p>
-      <w:pPr>
-        <w:pStyle w:val="Ttulo3"/>
-      </w:pPr>
-    </w:p>
-    <w:p>
-      <w:pPr>
-        <w:pStyle w:val="Ttulo2"/>
-      </w:pPr>
-    </w:p>
-    <w:p>
-      <w:pPr>
-        <w:pStyle w:val="Ttulo2"/>
-      </w:pPr>
-      <w:bookmarkStart w:id="2" w:name="_Toc528621391"/>
-      <w:r>
-        <w:t>Sobre el cliente</w:t>
-      </w:r>
-      <w:bookmarkEnd w:id="2"/>
     </w:p>
     <w:p/>
     <w:p>
@@ -2534,10 +2529,107 @@
       <w:pPr>
         <w:pStyle w:val="Ttulo2"/>
       </w:pPr>
-      <w:bookmarkStart w:id="3" w:name="_Toc528621392"/>
+      <w:bookmarkStart w:id="2" w:name="_Toc528621392"/>
       <w:r>
         <w:t>Sobre los usuarios</w:t>
       </w:r>
+      <w:bookmarkEnd w:id="2"/>
+    </w:p>
+    <w:p/>
+    <w:p>
+      <w:pPr>
+        <w:jc w:val="both"/>
+        <w:rPr>
+          <w:sz w:val="22"/>
+        </w:rPr>
+      </w:pPr>
+      <w:r>
+        <w:rPr>
+          <w:sz w:val="22"/>
+        </w:rPr>
+        <w:t>Los principales usuarios a los que va dirig</w:t>
+      </w:r>
+      <w:r>
+        <w:rPr>
+          <w:sz w:val="22"/>
+        </w:rPr>
+        <w:t>ida</w:t>
+      </w:r>
+      <w:r>
+        <w:rPr>
+          <w:sz w:val="22"/>
+        </w:rPr>
+        <w:t xml:space="preserve"> la labor que se realiza desde Deporte y Desafío son personas con algún tipo de discapacidad, sin importar el tipo de esta, ya que todos los programas deportivos de la fundación son de carácter inclusivo.</w:t>
+      </w:r>
+    </w:p>
+    <w:p>
+      <w:pPr>
+        <w:jc w:val="both"/>
+        <w:rPr>
+          <w:sz w:val="22"/>
+        </w:rPr>
+      </w:pPr>
+    </w:p>
+    <w:p>
+      <w:pPr>
+        <w:jc w:val="both"/>
+        <w:rPr>
+          <w:sz w:val="22"/>
+        </w:rPr>
+      </w:pPr>
+      <w:r>
+        <w:rPr>
+          <w:sz w:val="22"/>
+        </w:rPr>
+        <w:t>Para diferenciar bien los perfiles y roles a la hora de llevar a cabo su labor, Deporte y Desafío identifica a este conjunto de personas como participantes, ya que son los protagonistas de los diferentes programas y actividades.</w:t>
+      </w:r>
+    </w:p>
+    <w:p>
+      <w:pPr>
+        <w:jc w:val="both"/>
+        <w:rPr>
+          <w:sz w:val="22"/>
+        </w:rPr>
+      </w:pPr>
+    </w:p>
+    <w:p>
+      <w:pPr>
+        <w:jc w:val="both"/>
+        <w:rPr>
+          <w:sz w:val="22"/>
+        </w:rPr>
+      </w:pPr>
+      <w:r>
+        <w:rPr>
+          <w:sz w:val="22"/>
+        </w:rPr>
+        <w:t>También los tutores legales (familiares, responsables de centro, etc.) tienen un importante papel dentro del grupo de los usuarios, ya que en el caso de que el participante sea menor de edad o no tenga un alto grado de discapacidad, son los que está en contacto directo con la fundación para realizar los trámites de autorización, inscripción y representación del participante.</w:t>
+      </w:r>
+    </w:p>
+    <w:p>
+      <w:pPr>
+        <w:ind w:firstLine="708"/>
+        <w:rPr>
+          <w:sz w:val="22"/>
+        </w:rPr>
+      </w:pPr>
+    </w:p>
+    <w:p>
+      <w:pPr>
+        <w:pStyle w:val="Ttulo3"/>
+      </w:pPr>
+    </w:p>
+    <w:p/>
+    <w:p/>
+    <w:p/>
+    <w:p>
+      <w:pPr>
+        <w:pStyle w:val="Ttulo2"/>
+      </w:pPr>
+      <w:bookmarkStart w:id="3" w:name="_Toc528621393"/>
+      <w:r>
+        <w:t>Estructura organizacional</w:t>
+      </w:r>
       <w:bookmarkEnd w:id="3"/>
     </w:p>
     <w:p/>
@@ -2552,19 +2644,21 @@
         <w:rPr>
           <w:sz w:val="22"/>
         </w:rPr>
-        <w:t>Los principales usuarios a los que va dirig</w:t>
-      </w:r>
-      <w:r>
-        <w:rPr>
-          <w:sz w:val="22"/>
-        </w:rPr>
-        <w:t>ida</w:t>
-      </w:r>
-      <w:r>
-        <w:rPr>
-          <w:sz w:val="22"/>
-        </w:rPr>
-        <w:t xml:space="preserve"> la labor que se realiza desde Deporte y Desafío son personas con algún tipo de discapacidad, sin importar el tipo de esta, ya que todos los programas deportivos de la fundación son de carácter inclusivo.</w:t>
+        <w:t xml:space="preserve">La fundación está presidida por Jorge Pérez de </w:t>
+      </w:r>
+      <w:proofErr w:type="spellStart"/>
+      <w:r>
+        <w:rPr>
+          <w:sz w:val="22"/>
+        </w:rPr>
+        <w:t>Leza</w:t>
+      </w:r>
+      <w:proofErr w:type="spellEnd"/>
+      <w:r>
+        <w:rPr>
+          <w:sz w:val="22"/>
+        </w:rPr>
+        <w:t>, cargo de carácter institucional, quien encabeza el patronato que administra la fundación. Además, existe un patronato de honor con mero carácter institucional.</w:t>
       </w:r>
     </w:p>
     <w:p>
@@ -2586,7 +2680,7 @@
         <w:rPr>
           <w:sz w:val="22"/>
         </w:rPr>
-        <w:t>Para diferenciar bien los perfiles y roles a la hora de llevar a cabo su labor, Deporte y Desafío identifica a este conjunto de personas como participantes, ya que son los protagonistas de los diferentes programas y actividades.</w:t>
+        <w:t>La actividad íntegra de la fundación está en manos de su directora general, Carmen Pardo, quien dirige a un equipo de cuatro coordinadoras de programas deportivos, a la responsable de integración laboral y al director técnico del programa de esquí alpino adaptado (Sierra Nevada, Granada).</w:t>
       </w:r>
     </w:p>
     <w:p>
@@ -2608,7 +2702,132 @@
         <w:rPr>
           <w:sz w:val="22"/>
         </w:rPr>
-        <w:t>También los tutores legales (familiares, responsables de centro, etc.) tienen un importante papel dentro del grupo de los usuarios, ya que en el caso de que el participante sea menor de edad o no tenga un alto grado de discapacidad, son los que está en contacto directo con la fundación para realizar los trámites de autorización, inscripción y representación del participante.</w:t>
+        <w:t>La fundación puede llevar a cabo sus actividades gracias a la financiación a través de subvenciones de entidades públicas y privadas, así como de donaciones particulares de carácter monetario o material.</w:t>
+      </w:r>
+    </w:p>
+    <w:p>
+      <w:pPr>
+        <w:rPr>
+          <w:sz w:val="22"/>
+        </w:rPr>
+      </w:pPr>
+    </w:p>
+    <w:p>
+      <w:pPr>
+        <w:pStyle w:val="Ttulo3"/>
+      </w:pPr>
+    </w:p>
+    <w:p>
+      <w:pPr>
+        <w:pStyle w:val="Ttulo2"/>
+      </w:pPr>
+      <w:bookmarkStart w:id="4" w:name="_Toc528621394"/>
+      <w:r>
+        <w:t>Gestión de proyectos</w:t>
+      </w:r>
+      <w:bookmarkEnd w:id="4"/>
+    </w:p>
+    <w:p/>
+    <w:p>
+      <w:pPr>
+        <w:jc w:val="both"/>
+        <w:rPr>
+          <w:sz w:val="22"/>
+        </w:rPr>
+      </w:pPr>
+      <w:r>
+        <w:rPr>
+          <w:sz w:val="22"/>
+        </w:rPr>
+        <w:t>Deporte y Desafío presenta a sus distintos patrocinadores proyectos por cada actividad o programa deportivo que pretende realizar, con el fin de obtener la financiación necesaria.</w:t>
+      </w:r>
+    </w:p>
+    <w:p>
+      <w:pPr>
+        <w:jc w:val="both"/>
+        <w:rPr>
+          <w:sz w:val="22"/>
+        </w:rPr>
+      </w:pPr>
+    </w:p>
+    <w:p>
+      <w:pPr>
+        <w:jc w:val="both"/>
+        <w:rPr>
+          <w:sz w:val="22"/>
+        </w:rPr>
+      </w:pPr>
+      <w:r>
+        <w:rPr>
+          <w:sz w:val="22"/>
+        </w:rPr>
+        <w:t>A la hora de llevar a cabo cada uno de los proyectos, la labor de gestión, ejecución, seguimiento y evaluación recae en el equipo de cuatro coordinadoras, con la directora general al frente del mismo.</w:t>
+      </w:r>
+    </w:p>
+    <w:p>
+      <w:pPr>
+        <w:jc w:val="both"/>
+        <w:rPr>
+          <w:sz w:val="22"/>
+        </w:rPr>
+      </w:pPr>
+    </w:p>
+    <w:p>
+      <w:pPr>
+        <w:jc w:val="both"/>
+        <w:rPr>
+          <w:sz w:val="22"/>
+        </w:rPr>
+      </w:pPr>
+      <w:r>
+        <w:rPr>
+          <w:sz w:val="22"/>
+        </w:rPr>
+        <w:t>Este trabajo integral comprende desde la búsqueda y selección de los participantes con discapacidad que formarán parte de las actividades, la formación y dirección del grupo de voluntarios, la localización de los espacios para la realización de actividades, hacer presupuestos, receptar facturas, etc. así como las correspondientes labores de gestión diaria de oficina.</w:t>
+      </w:r>
+    </w:p>
+    <w:p>
+      <w:pPr>
+        <w:jc w:val="both"/>
+        <w:rPr>
+          <w:sz w:val="22"/>
+        </w:rPr>
+      </w:pPr>
+    </w:p>
+    <w:p>
+      <w:pPr>
+        <w:jc w:val="both"/>
+        <w:rPr>
+          <w:sz w:val="22"/>
+        </w:rPr>
+      </w:pPr>
+      <w:r>
+        <w:rPr>
+          <w:sz w:val="22"/>
+        </w:rPr>
+        <w:t>Deporte y Desafío también cuenta con la figura de un director técnico en Sierra Nevada, siendo él el enlace entre la sede de Madrid y las actividades en la nieve que se realizan en Granada.</w:t>
+      </w:r>
+    </w:p>
+    <w:p>
+      <w:pPr>
+        <w:jc w:val="both"/>
+        <w:rPr>
+          <w:sz w:val="22"/>
+        </w:rPr>
+      </w:pPr>
+    </w:p>
+    <w:p>
+      <w:pPr>
+        <w:jc w:val="both"/>
+        <w:rPr>
+          <w:sz w:val="22"/>
+        </w:rPr>
+      </w:pPr>
+      <w:r>
+        <w:rPr>
+          <w:sz w:val="22"/>
+        </w:rPr>
+        <w:t>También existe una persona encargada de la contabilidad de la fundación.</w:t>
       </w:r>
     </w:p>
     <w:p>
@@ -2624,239 +2843,15 @@
         <w:pStyle w:val="Ttulo3"/>
       </w:pPr>
     </w:p>
-    <w:p/>
-    <w:p/>
-    <w:p/>
     <w:p>
       <w:pPr>
         <w:pStyle w:val="Ttulo2"/>
       </w:pPr>
-      <w:bookmarkStart w:id="4" w:name="_Toc528621393"/>
-      <w:r>
-        <w:t>Estructura organizacional</w:t>
-      </w:r>
-      <w:bookmarkEnd w:id="4"/>
-    </w:p>
-    <w:p/>
-    <w:p>
-      <w:pPr>
-        <w:jc w:val="both"/>
-        <w:rPr>
-          <w:sz w:val="22"/>
-        </w:rPr>
-      </w:pPr>
-      <w:r>
-        <w:rPr>
-          <w:sz w:val="22"/>
-        </w:rPr>
-        <w:t xml:space="preserve">La fundación está presidida por Jorge Pérez de </w:t>
-      </w:r>
-      <w:proofErr w:type="spellStart"/>
-      <w:r>
-        <w:rPr>
-          <w:sz w:val="22"/>
-        </w:rPr>
-        <w:t>Leza</w:t>
-      </w:r>
-      <w:proofErr w:type="spellEnd"/>
-      <w:r>
-        <w:rPr>
-          <w:sz w:val="22"/>
-        </w:rPr>
-        <w:t>, cargo de carácter institucional, quien encabeza el patronato que administra la fundación. Además, existe un patronato de honor con mero carácter institucional.</w:t>
-      </w:r>
-    </w:p>
-    <w:p>
-      <w:pPr>
-        <w:jc w:val="both"/>
-        <w:rPr>
-          <w:sz w:val="22"/>
-        </w:rPr>
-      </w:pPr>
-    </w:p>
-    <w:p>
-      <w:pPr>
-        <w:jc w:val="both"/>
-        <w:rPr>
-          <w:sz w:val="22"/>
-        </w:rPr>
-      </w:pPr>
-      <w:r>
-        <w:rPr>
-          <w:sz w:val="22"/>
-        </w:rPr>
-        <w:t>La actividad íntegra de la fundación está en manos de su directora general, Carmen Pardo, quien dirige a un equipo de cuatro coordinadoras de programas deportivos, a la responsable de integración laboral y al director técnico del programa de esquí alpino adaptado (Sierra Nevada, Granada).</w:t>
-      </w:r>
-    </w:p>
-    <w:p>
-      <w:pPr>
-        <w:jc w:val="both"/>
-        <w:rPr>
-          <w:sz w:val="22"/>
-        </w:rPr>
-      </w:pPr>
-    </w:p>
-    <w:p>
-      <w:pPr>
-        <w:jc w:val="both"/>
-        <w:rPr>
-          <w:sz w:val="22"/>
-        </w:rPr>
-      </w:pPr>
-      <w:r>
-        <w:rPr>
-          <w:sz w:val="22"/>
-        </w:rPr>
-        <w:t>La fundación puede llevar a cabo sus actividades gracias a la financiación a través de subvenciones de entidades públicas y privadas, así como de donaciones particulares de carácter monetario o material.</w:t>
-      </w:r>
-    </w:p>
-    <w:p>
-      <w:pPr>
-        <w:rPr>
-          <w:sz w:val="22"/>
-        </w:rPr>
-      </w:pPr>
-    </w:p>
-    <w:p>
-      <w:pPr>
-        <w:pStyle w:val="Ttulo3"/>
-      </w:pPr>
-    </w:p>
-    <w:p>
-      <w:pPr>
-        <w:pStyle w:val="Ttulo2"/>
-      </w:pPr>
-      <w:bookmarkStart w:id="5" w:name="_Toc528621394"/>
-      <w:r>
-        <w:t>Gestión de proyectos</w:t>
+      <w:bookmarkStart w:id="5" w:name="_Toc528621395"/>
+      <w:r>
+        <w:t>Medición de resultados y evaluación de proyectos</w:t>
       </w:r>
       <w:bookmarkEnd w:id="5"/>
-    </w:p>
-    <w:p/>
-    <w:p>
-      <w:pPr>
-        <w:jc w:val="both"/>
-        <w:rPr>
-          <w:sz w:val="22"/>
-        </w:rPr>
-      </w:pPr>
-      <w:r>
-        <w:rPr>
-          <w:sz w:val="22"/>
-        </w:rPr>
-        <w:t>Deporte y Desafío presenta a sus distintos patrocinadores proyectos por cada actividad o programa deportivo que pretende realizar, con el fin de obtener la financiación necesaria.</w:t>
-      </w:r>
-    </w:p>
-    <w:p>
-      <w:pPr>
-        <w:jc w:val="both"/>
-        <w:rPr>
-          <w:sz w:val="22"/>
-        </w:rPr>
-      </w:pPr>
-    </w:p>
-    <w:p>
-      <w:pPr>
-        <w:jc w:val="both"/>
-        <w:rPr>
-          <w:sz w:val="22"/>
-        </w:rPr>
-      </w:pPr>
-      <w:r>
-        <w:rPr>
-          <w:sz w:val="22"/>
-        </w:rPr>
-        <w:t>A la hora de llevar a cabo cada uno de los proyectos, la labor de gestión, ejecución, seguimiento y evaluación recae en el equipo de cuatro coordinadoras, con la directora general al frente del mismo.</w:t>
-      </w:r>
-    </w:p>
-    <w:p>
-      <w:pPr>
-        <w:jc w:val="both"/>
-        <w:rPr>
-          <w:sz w:val="22"/>
-        </w:rPr>
-      </w:pPr>
-    </w:p>
-    <w:p>
-      <w:pPr>
-        <w:jc w:val="both"/>
-        <w:rPr>
-          <w:sz w:val="22"/>
-        </w:rPr>
-      </w:pPr>
-      <w:r>
-        <w:rPr>
-          <w:sz w:val="22"/>
-        </w:rPr>
-        <w:t>Este trabajo integral comprende desde la búsqueda y selección de los participantes con discapacidad que formarán parte de las actividades, la formación y dirección del grupo de voluntarios, la localización de los espacios para la realización de actividades, hacer presupuestos, receptar facturas, etc. así como las correspondientes labores de gestión diaria de oficina.</w:t>
-      </w:r>
-    </w:p>
-    <w:p>
-      <w:pPr>
-        <w:jc w:val="both"/>
-        <w:rPr>
-          <w:sz w:val="22"/>
-        </w:rPr>
-      </w:pPr>
-    </w:p>
-    <w:p>
-      <w:pPr>
-        <w:jc w:val="both"/>
-        <w:rPr>
-          <w:sz w:val="22"/>
-        </w:rPr>
-      </w:pPr>
-      <w:r>
-        <w:rPr>
-          <w:sz w:val="22"/>
-        </w:rPr>
-        <w:t>Deporte y Desafío también cuenta con la figura de un director técnico en Sierra Nevada, siendo él el enlace entre la sede de Madrid y las actividades en la nieve que se realizan en Granada.</w:t>
-      </w:r>
-    </w:p>
-    <w:p>
-      <w:pPr>
-        <w:jc w:val="both"/>
-        <w:rPr>
-          <w:sz w:val="22"/>
-        </w:rPr>
-      </w:pPr>
-    </w:p>
-    <w:p>
-      <w:pPr>
-        <w:jc w:val="both"/>
-        <w:rPr>
-          <w:sz w:val="22"/>
-        </w:rPr>
-      </w:pPr>
-      <w:r>
-        <w:rPr>
-          <w:sz w:val="22"/>
-        </w:rPr>
-        <w:t>También existe una persona encargada de la contabilidad de la fundación.</w:t>
-      </w:r>
-    </w:p>
-    <w:p>
-      <w:pPr>
-        <w:ind w:firstLine="708"/>
-        <w:rPr>
-          <w:sz w:val="22"/>
-        </w:rPr>
-      </w:pPr>
-    </w:p>
-    <w:p>
-      <w:pPr>
-        <w:pStyle w:val="Ttulo3"/>
-      </w:pPr>
-    </w:p>
-    <w:p>
-      <w:pPr>
-        <w:pStyle w:val="Ttulo2"/>
-      </w:pPr>
-      <w:bookmarkStart w:id="6" w:name="_Toc528621395"/>
-      <w:r>
-        <w:t>Medición de resultados y evaluación de proyectos</w:t>
-      </w:r>
-      <w:bookmarkEnd w:id="6"/>
     </w:p>
     <w:p/>
     <w:p>
@@ -2952,11 +2947,11 @@
       <w:pPr>
         <w:pStyle w:val="Ttulo2"/>
       </w:pPr>
-      <w:bookmarkStart w:id="7" w:name="_Toc528621396"/>
+      <w:bookmarkStart w:id="6" w:name="_Toc528621396"/>
       <w:r>
         <w:t>Dominio del problema</w:t>
       </w:r>
-      <w:bookmarkEnd w:id="7"/>
+      <w:bookmarkEnd w:id="6"/>
     </w:p>
     <w:p/>
     <w:p>
@@ -3325,12 +3320,12 @@
           <w:numId w:val="8"/>
         </w:numPr>
       </w:pPr>
-      <w:bookmarkStart w:id="8" w:name="_Toc528621397"/>
+      <w:bookmarkStart w:id="7" w:name="_Toc528621397"/>
       <w:r>
         <w:lastRenderedPageBreak/>
         <w:t>GLOSARIO DE TÉRMINOS</w:t>
       </w:r>
-      <w:bookmarkEnd w:id="8"/>
+      <w:bookmarkEnd w:id="7"/>
     </w:p>
     <w:p/>
     <w:p>
@@ -4249,12 +4244,12 @@
           <w:numId w:val="8"/>
         </w:numPr>
       </w:pPr>
-      <w:bookmarkStart w:id="9" w:name="_Toc528621398"/>
+      <w:bookmarkStart w:id="8" w:name="_Toc528621398"/>
       <w:r>
         <w:lastRenderedPageBreak/>
         <w:t>VISIÓN GENERAL DEL SISTEMA</w:t>
       </w:r>
-      <w:bookmarkEnd w:id="9"/>
+      <w:bookmarkEnd w:id="8"/>
     </w:p>
     <w:p/>
     <w:p/>
@@ -4269,142 +4264,204 @@
           <w:shd w:val="clear" w:color="auto" w:fill="36393F"/>
         </w:rPr>
       </w:pPr>
-      <w:bookmarkStart w:id="10" w:name="_Toc528621399"/>
+      <w:bookmarkStart w:id="9" w:name="_Toc528621399"/>
       <w:r>
         <w:t>Expectativas del sistema</w:t>
       </w:r>
+      <w:bookmarkEnd w:id="9"/>
+    </w:p>
+    <w:p/>
+    <w:p>
+      <w:pPr>
+        <w:jc w:val="both"/>
+        <w:rPr>
+          <w:sz w:val="22"/>
+        </w:rPr>
+      </w:pPr>
+      <w:r>
+        <w:rPr>
+          <w:sz w:val="22"/>
+        </w:rPr>
+        <w:t xml:space="preserve">El objetivo principal </w:t>
+      </w:r>
+      <w:r>
+        <w:rPr>
+          <w:sz w:val="22"/>
+        </w:rPr>
+        <w:t xml:space="preserve">de este proyecto </w:t>
+      </w:r>
+      <w:r>
+        <w:rPr>
+          <w:sz w:val="22"/>
+        </w:rPr>
+        <w:t>se centra en el desarrollo de un</w:t>
+      </w:r>
+      <w:r>
+        <w:rPr>
+          <w:sz w:val="22"/>
+        </w:rPr>
+        <w:t>a intranet de gestión basada en un</w:t>
+      </w:r>
+      <w:r>
+        <w:rPr>
+          <w:sz w:val="22"/>
+        </w:rPr>
+        <w:t xml:space="preserve"> sistema de información que permita mejorar</w:t>
+      </w:r>
+      <w:r>
+        <w:rPr>
+          <w:sz w:val="22"/>
+        </w:rPr>
+        <w:t>, desde un punto de vista administrativo,</w:t>
+      </w:r>
+      <w:r>
+        <w:rPr>
+          <w:sz w:val="22"/>
+        </w:rPr>
+        <w:t xml:space="preserve"> los proyectos que se llevan a cabo en Deporte y Desafío.</w:t>
+      </w:r>
+    </w:p>
+    <w:p>
+      <w:pPr>
+        <w:jc w:val="both"/>
+        <w:rPr>
+          <w:sz w:val="22"/>
+        </w:rPr>
+      </w:pPr>
+    </w:p>
+    <w:p>
+      <w:pPr>
+        <w:jc w:val="both"/>
+        <w:rPr>
+          <w:sz w:val="22"/>
+        </w:rPr>
+      </w:pPr>
+      <w:r>
+        <w:rPr>
+          <w:sz w:val="22"/>
+        </w:rPr>
+        <w:t>Principalmente, desde la fundación esperan reducir, de manera notable, el tiempo requerido por cada</w:t>
+      </w:r>
+      <w:r>
+        <w:rPr>
+          <w:sz w:val="22"/>
+        </w:rPr>
+        <w:t xml:space="preserve"> programa deportivo en su fase de planificación. Confían en que el nuevo sistema supondrá un cambio en su dinámica de trabajo, agilizando tareas de selección de participantes, logrando cerrar con mayor brevedad la fase de inscripción en actividades y formalizar mejor los equipos de voluntariado.</w:t>
+      </w:r>
+    </w:p>
+    <w:p>
+      <w:pPr>
+        <w:jc w:val="both"/>
+        <w:rPr>
+          <w:sz w:val="22"/>
+        </w:rPr>
+      </w:pPr>
+    </w:p>
+    <w:p>
+      <w:pPr>
+        <w:jc w:val="both"/>
+        <w:rPr>
+          <w:sz w:val="22"/>
+        </w:rPr>
+      </w:pPr>
+      <w:r>
+        <w:rPr>
+          <w:sz w:val="22"/>
+        </w:rPr>
+        <w:t>Del mismo modo, consideran obtener mejores valoraciones y mejores calificaciones de sus actividades, haciendo crecer la confianza de sus patrocinadores en ellos.</w:t>
+      </w:r>
+    </w:p>
+    <w:p>
+      <w:pPr>
+        <w:jc w:val="both"/>
+        <w:rPr>
+          <w:sz w:val="22"/>
+        </w:rPr>
+      </w:pPr>
+    </w:p>
+    <w:p>
+      <w:pPr>
+        <w:jc w:val="both"/>
+        <w:rPr>
+          <w:sz w:val="22"/>
+        </w:rPr>
+      </w:pPr>
+      <w:r>
+        <w:rPr>
+          <w:sz w:val="22"/>
+        </w:rPr>
+        <w:t>En definitiva, el sistema de información debe canalizar todos los datos que derivan de los diferentes procesos que comprende cualquier proyecto de la fundación, ya sean propios de la fase de planificación y gestión, ejecución, o evaluación y memoria.</w:t>
+      </w:r>
+    </w:p>
+    <w:p>
+      <w:pPr>
+        <w:jc w:val="both"/>
+        <w:rPr>
+          <w:sz w:val="22"/>
+        </w:rPr>
+      </w:pPr>
+    </w:p>
+    <w:p>
+      <w:pPr>
+        <w:jc w:val="both"/>
+        <w:rPr>
+          <w:sz w:val="22"/>
+        </w:rPr>
+      </w:pPr>
+      <w:r>
+        <w:rPr>
+          <w:sz w:val="22"/>
+        </w:rPr>
+        <w:t>Esto permit</w:t>
+      </w:r>
+      <w:r>
+        <w:rPr>
+          <w:sz w:val="22"/>
+        </w:rPr>
+        <w:t>irá</w:t>
+      </w:r>
+      <w:r>
+        <w:rPr>
+          <w:sz w:val="22"/>
+        </w:rPr>
+        <w:t xml:space="preserve"> optimizar los flujos de trabajo, principalmente economizando tiempos,</w:t>
+      </w:r>
+      <w:r>
+        <w:rPr>
+          <w:sz w:val="22"/>
+        </w:rPr>
+        <w:t xml:space="preserve"> </w:t>
+      </w:r>
+      <w:r>
+        <w:rPr>
+          <w:sz w:val="22"/>
+        </w:rPr>
+        <w:t>almacenando de forma eficaz los datos generados para su futuro uso aplicado.</w:t>
+      </w:r>
+    </w:p>
+    <w:p>
+      <w:pPr>
+        <w:rPr>
+          <w:sz w:val="22"/>
+        </w:rPr>
+      </w:pPr>
+    </w:p>
+    <w:p>
+      <w:pPr>
+        <w:rPr>
+          <w:sz w:val="22"/>
+        </w:rPr>
+      </w:pPr>
+    </w:p>
+    <w:p>
+      <w:pPr>
+        <w:pStyle w:val="Ttulo2"/>
+      </w:pPr>
+      <w:bookmarkStart w:id="10" w:name="_Toc528621400"/>
+      <w:r>
+        <w:t>Tipos de usuarios</w:t>
+      </w:r>
       <w:bookmarkEnd w:id="10"/>
-    </w:p>
-    <w:p/>
-    <w:p>
-      <w:pPr>
-        <w:jc w:val="both"/>
-        <w:rPr>
-          <w:sz w:val="22"/>
-        </w:rPr>
-      </w:pPr>
-      <w:r>
-        <w:rPr>
-          <w:sz w:val="22"/>
-        </w:rPr>
-        <w:t xml:space="preserve">El objetivo principal </w:t>
-      </w:r>
-      <w:r>
-        <w:rPr>
-          <w:sz w:val="22"/>
-        </w:rPr>
-        <w:t xml:space="preserve">de este proyecto </w:t>
-      </w:r>
-      <w:r>
-        <w:rPr>
-          <w:sz w:val="22"/>
-        </w:rPr>
-        <w:t>se centra en el desarrollo de un</w:t>
-      </w:r>
-      <w:r>
-        <w:rPr>
-          <w:sz w:val="22"/>
-        </w:rPr>
-        <w:t>a intranet de gestión basada en un</w:t>
-      </w:r>
-      <w:r>
-        <w:rPr>
-          <w:sz w:val="22"/>
-        </w:rPr>
-        <w:t xml:space="preserve"> sistema de información que permita mejorar</w:t>
-      </w:r>
-      <w:r>
-        <w:rPr>
-          <w:sz w:val="22"/>
-        </w:rPr>
-        <w:t>, desde un punto de vista administrativo,</w:t>
-      </w:r>
-      <w:r>
-        <w:rPr>
-          <w:sz w:val="22"/>
-        </w:rPr>
-        <w:t xml:space="preserve"> los proyectos que se llevan a cabo en Deporte y Desafío.</w:t>
-      </w:r>
-    </w:p>
-    <w:p>
-      <w:pPr>
-        <w:jc w:val="both"/>
-        <w:rPr>
-          <w:sz w:val="22"/>
-        </w:rPr>
-      </w:pPr>
-    </w:p>
-    <w:p>
-      <w:pPr>
-        <w:jc w:val="both"/>
-        <w:rPr>
-          <w:sz w:val="22"/>
-        </w:rPr>
-      </w:pPr>
-      <w:r>
-        <w:rPr>
-          <w:sz w:val="22"/>
-        </w:rPr>
-        <w:t>En definitiva, el sistema de información debe canalizar todos los datos que derivan de los diferentes procesos que comprende cualquier proyecto de la fundación, ya sean propios de la fase de planificación y gestión, ejecución, o evaluación y memoria.</w:t>
-      </w:r>
-    </w:p>
-    <w:p>
-      <w:pPr>
-        <w:jc w:val="both"/>
-        <w:rPr>
-          <w:sz w:val="22"/>
-        </w:rPr>
-      </w:pPr>
-    </w:p>
-    <w:p>
-      <w:pPr>
-        <w:jc w:val="both"/>
-        <w:rPr>
-          <w:sz w:val="22"/>
-        </w:rPr>
-      </w:pPr>
-      <w:r>
-        <w:rPr>
-          <w:sz w:val="22"/>
-        </w:rPr>
-        <w:t>Esto permite optimizar los flujos de trabajo, principalmente economizando tiempos,</w:t>
-      </w:r>
-      <w:r>
-        <w:rPr>
-          <w:sz w:val="22"/>
-        </w:rPr>
-        <w:t xml:space="preserve"> </w:t>
-      </w:r>
-      <w:r>
-        <w:rPr>
-          <w:sz w:val="22"/>
-        </w:rPr>
-        <w:t>almacenando de forma eficaz los datos generados para su futuro uso aplicado.</w:t>
-      </w:r>
-    </w:p>
-    <w:p>
-      <w:pPr>
-        <w:rPr>
-          <w:sz w:val="22"/>
-        </w:rPr>
-      </w:pPr>
-    </w:p>
-    <w:p>
-      <w:pPr>
-        <w:rPr>
-          <w:sz w:val="22"/>
-        </w:rPr>
-      </w:pPr>
-    </w:p>
-    <w:p>
-      <w:pPr>
-        <w:pStyle w:val="Ttulo2"/>
-      </w:pPr>
-      <w:bookmarkStart w:id="11" w:name="_Toc528621400"/>
-      <w:r>
-        <w:t>Tipos de usuarios</w:t>
-      </w:r>
-      <w:bookmarkEnd w:id="11"/>
     </w:p>
     <w:p>
       <w:pPr>
@@ -4532,7 +4589,14 @@
         <w:rPr>
           <w:sz w:val="22"/>
         </w:rPr>
-        <w:t>: este usuario está siempre relacionado con el perfil de un participante. En el caso de que el participante sea menor de edad es obligatorio la presencia de este usuario (el cual puede ser un familiar o un tutor legal). Tiene acceso a su perfil y al del participante asociado, donde puede ver un historial de participación. Puede ver un listado de las próximas actividades en las que estaría interesado que participara el participante. Puede cambiar el estado de participación del participante respecto a un periodo temporal. Tiene acceso a un cuestionario de evaluación de las actividades realizadas. Puede enviar información de interés sobre el participante y sus principales necesidades.</w:t>
+        <w:t xml:space="preserve">: este usuario está siempre relacionado con el perfil de un participante. En el caso de que el participante sea menor de edad es obligatorio la presencia de este usuario (el cual puede ser un familiar o un tutor legal). Tiene acceso a su perfil y al del participante asociado, donde puede ver un historial de participación. Puede ver un listado de las próximas actividades en las que estaría interesado que participara el </w:t>
+      </w:r>
+      <w:r>
+        <w:rPr>
+          <w:sz w:val="22"/>
+        </w:rPr>
+        <w:lastRenderedPageBreak/>
+        <w:t>participante. Puede cambiar el estado de participación del participante respecto a un periodo temporal. Tiene acceso a un cuestionario de evaluación de las actividades realizadas. Puede enviar información de interés sobre el participante y sus principales necesidades.</w:t>
       </w:r>
     </w:p>
     <w:p>
@@ -4576,6 +4640,43 @@
       </w:pPr>
     </w:p>
     <w:p/>
+    <w:p/>
+    <w:p/>
+    <w:p/>
+    <w:p/>
+    <w:p/>
+    <w:p/>
+    <w:p/>
+    <w:p/>
+    <w:p/>
+    <w:p/>
+    <w:p/>
+    <w:p/>
+    <w:p/>
+    <w:p/>
+    <w:p/>
+    <w:p/>
+    <w:p/>
+    <w:p/>
+    <w:p/>
+    <w:p/>
+    <w:p/>
+    <w:p/>
+    <w:p/>
+    <w:p/>
+    <w:p/>
+    <w:p/>
+    <w:p/>
+    <w:p/>
+    <w:p/>
+    <w:p/>
+    <w:p/>
+    <w:p/>
+    <w:p/>
+    <w:p/>
+    <w:p/>
+    <w:p/>
+    <w:p/>
     <w:p>
       <w:pPr>
         <w:pStyle w:val="Ttulo1"/>
@@ -4584,24 +4685,24 @@
           <w:numId w:val="8"/>
         </w:numPr>
       </w:pPr>
-      <w:bookmarkStart w:id="12" w:name="_Toc528621401"/>
+      <w:bookmarkStart w:id="11" w:name="_Toc528621401"/>
       <w:r>
         <w:lastRenderedPageBreak/>
         <w:t>CATÁLOGO DE REQUISITOS</w:t>
       </w:r>
+      <w:bookmarkEnd w:id="11"/>
+    </w:p>
+    <w:p/>
+    <w:p/>
+    <w:p>
+      <w:pPr>
+        <w:pStyle w:val="Ttulo2"/>
+      </w:pPr>
+      <w:bookmarkStart w:id="12" w:name="_Toc528621402"/>
+      <w:r>
+        <w:t>Requisitos generales</w:t>
+      </w:r>
       <w:bookmarkEnd w:id="12"/>
-    </w:p>
-    <w:p/>
-    <w:p/>
-    <w:p>
-      <w:pPr>
-        <w:pStyle w:val="Ttulo2"/>
-      </w:pPr>
-      <w:bookmarkStart w:id="13" w:name="_Toc528621402"/>
-      <w:r>
-        <w:t>Requisitos generales</w:t>
-      </w:r>
-      <w:bookmarkEnd w:id="13"/>
     </w:p>
     <w:p/>
     <w:tbl>
@@ -5001,11 +5102,11 @@
       <w:pPr>
         <w:pStyle w:val="Ttulo2"/>
       </w:pPr>
-      <w:bookmarkStart w:id="14" w:name="_Toc528621403"/>
+      <w:bookmarkStart w:id="13" w:name="_Toc528621403"/>
       <w:r>
         <w:t>Requisitos de información</w:t>
       </w:r>
-      <w:bookmarkEnd w:id="14"/>
+      <w:bookmarkEnd w:id="13"/>
     </w:p>
     <w:p/>
     <w:tbl>
@@ -6227,11 +6328,11 @@
       <w:pPr>
         <w:pStyle w:val="Ttulo2"/>
       </w:pPr>
-      <w:bookmarkStart w:id="15" w:name="_Toc528621404"/>
+      <w:bookmarkStart w:id="14" w:name="_Toc528621404"/>
       <w:r>
         <w:t>Reglas de negocio</w:t>
       </w:r>
-      <w:bookmarkEnd w:id="15"/>
+      <w:bookmarkEnd w:id="14"/>
     </w:p>
     <w:p/>
     <w:tbl>
@@ -6262,7 +6363,31 @@
                 <w:sz w:val="22"/>
                 <w:szCs w:val="22"/>
               </w:rPr>
-              <w:t>RI – 001</w:t>
+              <w:t>R</w:t>
+            </w:r>
+            <w:r>
+              <w:rPr>
+                <w:b/>
+                <w:sz w:val="22"/>
+                <w:szCs w:val="22"/>
+              </w:rPr>
+              <w:t>N</w:t>
+            </w:r>
+            <w:r>
+              <w:rPr>
+                <w:b/>
+                <w:sz w:val="22"/>
+                <w:szCs w:val="22"/>
+              </w:rPr>
+              <w:t xml:space="preserve"> – 001</w:t>
+            </w:r>
+            <w:r>
+              <w:rPr>
+                <w:b/>
+                <w:sz w:val="22"/>
+                <w:szCs w:val="22"/>
+              </w:rPr>
+              <w:t xml:space="preserve"> Prioridad de participación 1</w:t>
             </w:r>
           </w:p>
           <w:p>
@@ -6360,7 +6485,23 @@
                 <w:sz w:val="22"/>
                 <w:szCs w:val="22"/>
               </w:rPr>
-              <w:t>RI – 00</w:t>
+              <w:t>R</w:t>
+            </w:r>
+            <w:r>
+              <w:rPr>
+                <w:b/>
+                <w:sz w:val="22"/>
+                <w:szCs w:val="22"/>
+              </w:rPr>
+              <w:t>N</w:t>
+            </w:r>
+            <w:r>
+              <w:rPr>
+                <w:b/>
+                <w:sz w:val="22"/>
+                <w:szCs w:val="22"/>
+              </w:rPr>
+              <w:t xml:space="preserve"> – 00</w:t>
             </w:r>
             <w:r>
               <w:rPr>
@@ -6369,6 +6510,14 @@
                 <w:szCs w:val="22"/>
               </w:rPr>
               <w:t>2</w:t>
+            </w:r>
+            <w:r>
+              <w:rPr>
+                <w:b/>
+                <w:sz w:val="22"/>
+                <w:szCs w:val="22"/>
+              </w:rPr>
+              <w:t xml:space="preserve"> Prioridad de participación 2</w:t>
             </w:r>
           </w:p>
           <w:p>
@@ -6472,7 +6621,23 @@
                 <w:sz w:val="22"/>
                 <w:szCs w:val="22"/>
               </w:rPr>
-              <w:t>RI – 00</w:t>
+              <w:t>R</w:t>
+            </w:r>
+            <w:r>
+              <w:rPr>
+                <w:b/>
+                <w:sz w:val="22"/>
+                <w:szCs w:val="22"/>
+              </w:rPr>
+              <w:t>N</w:t>
+            </w:r>
+            <w:r>
+              <w:rPr>
+                <w:b/>
+                <w:sz w:val="22"/>
+                <w:szCs w:val="22"/>
+              </w:rPr>
+              <w:t xml:space="preserve"> – 00</w:t>
             </w:r>
             <w:r>
               <w:rPr>
@@ -6481,6 +6646,14 @@
                 <w:szCs w:val="22"/>
               </w:rPr>
               <w:t>3</w:t>
+            </w:r>
+            <w:r>
+              <w:rPr>
+                <w:b/>
+                <w:sz w:val="22"/>
+                <w:szCs w:val="22"/>
+              </w:rPr>
+              <w:t xml:space="preserve"> Pagos pendientes</w:t>
             </w:r>
           </w:p>
           <w:p>
@@ -6592,7 +6765,23 @@
                 <w:sz w:val="22"/>
                 <w:szCs w:val="22"/>
               </w:rPr>
-              <w:t>RI – 00</w:t>
+              <w:t>R</w:t>
+            </w:r>
+            <w:r>
+              <w:rPr>
+                <w:b/>
+                <w:sz w:val="22"/>
+                <w:szCs w:val="22"/>
+              </w:rPr>
+              <w:t>N</w:t>
+            </w:r>
+            <w:r>
+              <w:rPr>
+                <w:b/>
+                <w:sz w:val="22"/>
+                <w:szCs w:val="22"/>
+              </w:rPr>
+              <w:t xml:space="preserve"> – 00</w:t>
             </w:r>
             <w:r>
               <w:rPr>
@@ -6601,6 +6790,14 @@
                 <w:szCs w:val="22"/>
               </w:rPr>
               <w:t>4</w:t>
+            </w:r>
+            <w:r>
+              <w:rPr>
+                <w:b/>
+                <w:sz w:val="22"/>
+                <w:szCs w:val="22"/>
+              </w:rPr>
+              <w:t xml:space="preserve"> Registro de menores de edad</w:t>
             </w:r>
           </w:p>
           <w:p>
@@ -6698,15 +6895,47 @@
                 <w:sz w:val="22"/>
                 <w:szCs w:val="22"/>
               </w:rPr>
-              <w:t>RI – 00</w:t>
-            </w:r>
-            <w:r>
-              <w:rPr>
-                <w:b/>
-                <w:sz w:val="22"/>
-                <w:szCs w:val="22"/>
-              </w:rPr>
-              <w:t>5</w:t>
+              <w:t>R</w:t>
+            </w:r>
+            <w:r>
+              <w:rPr>
+                <w:b/>
+                <w:sz w:val="22"/>
+                <w:szCs w:val="22"/>
+              </w:rPr>
+              <w:t>N</w:t>
+            </w:r>
+            <w:r>
+              <w:rPr>
+                <w:b/>
+                <w:sz w:val="22"/>
+                <w:szCs w:val="22"/>
+              </w:rPr>
+              <w:t xml:space="preserve"> –</w:t>
+            </w:r>
+            <w:r>
+              <w:rPr>
+                <w:b/>
+                <w:sz w:val="22"/>
+                <w:szCs w:val="22"/>
+              </w:rPr>
+              <w:t xml:space="preserve"> 005</w:t>
+            </w:r>
+            <w:r>
+              <w:rPr>
+                <w:b/>
+                <w:sz w:val="22"/>
+                <w:szCs w:val="22"/>
+              </w:rPr>
+              <w:t xml:space="preserve"> </w:t>
+            </w:r>
+            <w:r>
+              <w:rPr>
+                <w:b/>
+                <w:sz w:val="22"/>
+                <w:szCs w:val="22"/>
+              </w:rPr>
+              <w:t>Datos de contacto obligatorios</w:t>
             </w:r>
           </w:p>
           <w:p>
@@ -6821,7 +7050,23 @@
                 <w:szCs w:val="22"/>
               </w:rPr>
               <w:lastRenderedPageBreak/>
-              <w:t>RI – 00</w:t>
+              <w:t>R</w:t>
+            </w:r>
+            <w:r>
+              <w:rPr>
+                <w:b/>
+                <w:sz w:val="22"/>
+                <w:szCs w:val="22"/>
+              </w:rPr>
+              <w:t>N</w:t>
+            </w:r>
+            <w:r>
+              <w:rPr>
+                <w:b/>
+                <w:sz w:val="22"/>
+                <w:szCs w:val="22"/>
+              </w:rPr>
+              <w:t xml:space="preserve"> – 00</w:t>
             </w:r>
             <w:r>
               <w:rPr>
@@ -6830,6 +7075,14 @@
                 <w:szCs w:val="22"/>
               </w:rPr>
               <w:t>6</w:t>
+            </w:r>
+            <w:r>
+              <w:rPr>
+                <w:b/>
+                <w:sz w:val="22"/>
+                <w:szCs w:val="22"/>
+              </w:rPr>
+              <w:t xml:space="preserve"> Tutor legal representante</w:t>
             </w:r>
           </w:p>
           <w:p>
@@ -6927,7 +7180,23 @@
                 <w:sz w:val="22"/>
                 <w:szCs w:val="22"/>
               </w:rPr>
-              <w:t>RI – 00</w:t>
+              <w:t>R</w:t>
+            </w:r>
+            <w:r>
+              <w:rPr>
+                <w:b/>
+                <w:sz w:val="22"/>
+                <w:szCs w:val="22"/>
+              </w:rPr>
+              <w:t>N</w:t>
+            </w:r>
+            <w:r>
+              <w:rPr>
+                <w:b/>
+                <w:sz w:val="22"/>
+                <w:szCs w:val="22"/>
+              </w:rPr>
+              <w:t xml:space="preserve"> – 00</w:t>
             </w:r>
             <w:r>
               <w:rPr>
@@ -6936,6 +7205,14 @@
                 <w:szCs w:val="22"/>
               </w:rPr>
               <w:t>7</w:t>
+            </w:r>
+            <w:r>
+              <w:rPr>
+                <w:b/>
+                <w:sz w:val="22"/>
+                <w:szCs w:val="22"/>
+              </w:rPr>
+              <w:t xml:space="preserve"> Información obligatoria sobre discapacidad</w:t>
             </w:r>
           </w:p>
           <w:p>
@@ -7040,7 +7317,23 @@
                 <w:sz w:val="22"/>
                 <w:szCs w:val="22"/>
               </w:rPr>
-              <w:t>RI – 00</w:t>
+              <w:t>R</w:t>
+            </w:r>
+            <w:r>
+              <w:rPr>
+                <w:b/>
+                <w:sz w:val="22"/>
+                <w:szCs w:val="22"/>
+              </w:rPr>
+              <w:t>N</w:t>
+            </w:r>
+            <w:r>
+              <w:rPr>
+                <w:b/>
+                <w:sz w:val="22"/>
+                <w:szCs w:val="22"/>
+              </w:rPr>
+              <w:t xml:space="preserve"> – 00</w:t>
             </w:r>
             <w:r>
               <w:rPr>
@@ -7049,6 +7342,14 @@
                 <w:szCs w:val="22"/>
               </w:rPr>
               <w:t>8</w:t>
+            </w:r>
+            <w:r>
+              <w:rPr>
+                <w:b/>
+                <w:sz w:val="22"/>
+                <w:szCs w:val="22"/>
+              </w:rPr>
+              <w:t xml:space="preserve"> Prioridad de voluntariado 1</w:t>
             </w:r>
           </w:p>
           <w:p>
@@ -7146,7 +7447,23 @@
                 <w:sz w:val="22"/>
                 <w:szCs w:val="22"/>
               </w:rPr>
-              <w:t>RI – 00</w:t>
+              <w:t>R</w:t>
+            </w:r>
+            <w:r>
+              <w:rPr>
+                <w:b/>
+                <w:sz w:val="22"/>
+                <w:szCs w:val="22"/>
+              </w:rPr>
+              <w:t>N</w:t>
+            </w:r>
+            <w:r>
+              <w:rPr>
+                <w:b/>
+                <w:sz w:val="22"/>
+                <w:szCs w:val="22"/>
+              </w:rPr>
+              <w:t xml:space="preserve"> – 00</w:t>
             </w:r>
             <w:r>
               <w:rPr>
@@ -7155,6 +7472,14 @@
                 <w:szCs w:val="22"/>
               </w:rPr>
               <w:t>9</w:t>
+            </w:r>
+            <w:r>
+              <w:rPr>
+                <w:b/>
+                <w:sz w:val="22"/>
+                <w:szCs w:val="22"/>
+              </w:rPr>
+              <w:t xml:space="preserve"> Prioridad de voluntariado 2</w:t>
             </w:r>
           </w:p>
           <w:p>
@@ -7252,7 +7577,31 @@
                 <w:sz w:val="22"/>
                 <w:szCs w:val="22"/>
               </w:rPr>
-              <w:t>RI – 010</w:t>
+              <w:t>R</w:t>
+            </w:r>
+            <w:r>
+              <w:rPr>
+                <w:b/>
+                <w:sz w:val="22"/>
+                <w:szCs w:val="22"/>
+              </w:rPr>
+              <w:t>N</w:t>
+            </w:r>
+            <w:r>
+              <w:rPr>
+                <w:b/>
+                <w:sz w:val="22"/>
+                <w:szCs w:val="22"/>
+              </w:rPr>
+              <w:t xml:space="preserve"> – 010</w:t>
+            </w:r>
+            <w:r>
+              <w:rPr>
+                <w:b/>
+                <w:sz w:val="22"/>
+                <w:szCs w:val="22"/>
+              </w:rPr>
+              <w:t xml:space="preserve"> Ofertas de participación personalizadas</w:t>
             </w:r>
           </w:p>
           <w:p>
@@ -7275,7 +7624,14 @@
                 <w:sz w:val="22"/>
                 <w:szCs w:val="22"/>
               </w:rPr>
-              <w:t>voluntario,</w:t>
+              <w:t>participante o tutor legal</w:t>
+            </w:r>
+            <w:r>
+              <w:rPr>
+                <w:sz w:val="22"/>
+                <w:szCs w:val="22"/>
+              </w:rPr>
+              <w:t>,</w:t>
             </w:r>
           </w:p>
           <w:p>
@@ -7298,70 +7654,21 @@
                 <w:sz w:val="22"/>
                 <w:szCs w:val="22"/>
               </w:rPr>
-              <w:t>que me ofrezcan programas de voluntariado para</w:t>
-            </w:r>
-            <w:r>
-              <w:rPr>
-                <w:sz w:val="22"/>
-                <w:szCs w:val="22"/>
-              </w:rPr>
-              <w:t xml:space="preserve"> los periodos temporales en los que me encuentro disponible, así como e</w:t>
-            </w:r>
-            <w:r>
-              <w:rPr>
-                <w:sz w:val="22"/>
-                <w:szCs w:val="22"/>
-              </w:rPr>
-              <w:t>n las</w:t>
-            </w:r>
-            <w:r>
-              <w:rPr>
-                <w:sz w:val="22"/>
-                <w:szCs w:val="22"/>
-              </w:rPr>
-              <w:t xml:space="preserve"> área</w:t>
-            </w:r>
-            <w:r>
-              <w:rPr>
-                <w:sz w:val="22"/>
-                <w:szCs w:val="22"/>
-              </w:rPr>
-              <w:t>s</w:t>
-            </w:r>
-            <w:r>
-              <w:rPr>
-                <w:sz w:val="22"/>
-                <w:szCs w:val="22"/>
-              </w:rPr>
-              <w:t xml:space="preserve"> geográfica</w:t>
-            </w:r>
-            <w:r>
-              <w:rPr>
-                <w:sz w:val="22"/>
-                <w:szCs w:val="22"/>
-              </w:rPr>
-              <w:t>s</w:t>
-            </w:r>
-            <w:r>
-              <w:rPr>
-                <w:sz w:val="22"/>
-                <w:szCs w:val="22"/>
-              </w:rPr>
-              <w:t xml:space="preserve"> a la</w:t>
-            </w:r>
-            <w:r>
-              <w:rPr>
-                <w:sz w:val="22"/>
-                <w:szCs w:val="22"/>
-              </w:rPr>
-              <w:t>s</w:t>
-            </w:r>
-            <w:r>
-              <w:rPr>
-                <w:sz w:val="22"/>
-                <w:szCs w:val="22"/>
-              </w:rPr>
-              <w:t xml:space="preserve"> que me puedo desplazar</w:t>
+              <w:t>que me ofrezcan programas de</w:t>
+            </w:r>
+            <w:r>
+              <w:rPr>
+                <w:sz w:val="22"/>
+                <w:szCs w:val="22"/>
+              </w:rPr>
+              <w:t>portivos</w:t>
+            </w:r>
+            <w:r>
+              <w:rPr>
+                <w:sz w:val="22"/>
+                <w:szCs w:val="22"/>
+              </w:rPr>
+              <w:t xml:space="preserve"> para los periodos temporales en los que me encuentro disponible, así como en las áreas geográficas a las que me puedo desplazar</w:t>
             </w:r>
           </w:p>
           <w:p>
@@ -7375,64 +7682,423 @@
             </w:r>
             <w:r>
               <w:rPr>
-                <w:sz w:val="22"/>
-                <w:szCs w:val="22"/>
-              </w:rPr>
-              <w:t>, según</w:t>
-            </w:r>
-            <w:r>
-              <w:rPr>
-                <w:sz w:val="22"/>
-                <w:szCs w:val="22"/>
-              </w:rPr>
-              <w:t xml:space="preserve"> mi situación de </w:t>
-            </w:r>
-            <w:r>
-              <w:rPr>
-                <w:sz w:val="22"/>
-                <w:szCs w:val="22"/>
-              </w:rPr>
-              <w:t>disponibilidad, poder</w:t>
-            </w:r>
-            <w:r>
-              <w:rPr>
-                <w:sz w:val="22"/>
-                <w:szCs w:val="22"/>
-              </w:rPr>
-              <w:t xml:space="preserve"> aceptar </w:t>
-            </w:r>
-            <w:r>
-              <w:rPr>
-                <w:sz w:val="22"/>
-                <w:szCs w:val="22"/>
-              </w:rPr>
-              <w:t>con un alto grado de probabilidad</w:t>
-            </w:r>
-            <w:r>
-              <w:rPr>
-                <w:sz w:val="22"/>
-                <w:szCs w:val="22"/>
-              </w:rPr>
-              <w:t>.</w:t>
+                <w:b/>
+                <w:sz w:val="22"/>
+                <w:szCs w:val="22"/>
+              </w:rPr>
+              <w:t xml:space="preserve"> </w:t>
+            </w:r>
+            <w:r>
+              <w:rPr>
+                <w:sz w:val="22"/>
+                <w:szCs w:val="22"/>
+              </w:rPr>
+              <w:t xml:space="preserve">inscribirme </w:t>
+            </w:r>
+            <w:r>
+              <w:rPr>
+                <w:sz w:val="22"/>
+                <w:szCs w:val="22"/>
+              </w:rPr>
+              <w:t>en actividades a las que poder asistir.</w:t>
             </w:r>
           </w:p>
         </w:tc>
       </w:tr>
     </w:tbl>
     <w:p/>
-    <w:p/>
-    <w:p/>
-    <w:p/>
-    <w:p/>
-    <w:p/>
-    <w:p/>
-    <w:p/>
-    <w:p/>
-    <w:p/>
-    <w:p/>
-    <w:p/>
-    <w:p/>
-    <w:p/>
+    <w:tbl>
+      <w:tblPr>
+        <w:tblStyle w:val="Tablaconcuadrcula"/>
+        <w:tblW w:w="0" w:type="auto"/>
+        <w:tblLook w:val="04A0" w:firstRow="1" w:lastRow="0" w:firstColumn="1" w:lastColumn="0" w:noHBand="0" w:noVBand="1"/>
+      </w:tblPr>
+      <w:tblGrid>
+        <w:gridCol w:w="8638"/>
+      </w:tblGrid>
+      <w:tr>
+        <w:tc>
+          <w:tcPr>
+            <w:tcW w:w="8638" w:type="dxa"/>
+          </w:tcPr>
+          <w:p>
+            <w:pPr>
+              <w:rPr>
+                <w:b/>
+                <w:sz w:val="22"/>
+                <w:szCs w:val="22"/>
+              </w:rPr>
+            </w:pPr>
+            <w:r>
+              <w:rPr>
+                <w:b/>
+                <w:sz w:val="22"/>
+                <w:szCs w:val="22"/>
+              </w:rPr>
+              <w:t>R</w:t>
+            </w:r>
+            <w:r>
+              <w:rPr>
+                <w:b/>
+                <w:sz w:val="22"/>
+                <w:szCs w:val="22"/>
+              </w:rPr>
+              <w:t>N</w:t>
+            </w:r>
+            <w:r>
+              <w:rPr>
+                <w:b/>
+                <w:sz w:val="22"/>
+                <w:szCs w:val="22"/>
+              </w:rPr>
+              <w:t xml:space="preserve"> – 01</w:t>
+            </w:r>
+            <w:r>
+              <w:rPr>
+                <w:b/>
+                <w:sz w:val="22"/>
+                <w:szCs w:val="22"/>
+              </w:rPr>
+              <w:t>1</w:t>
+            </w:r>
+            <w:r>
+              <w:rPr>
+                <w:b/>
+                <w:sz w:val="22"/>
+                <w:szCs w:val="22"/>
+              </w:rPr>
+              <w:t xml:space="preserve"> Ofertas de voluntariado personalizadas</w:t>
+            </w:r>
+          </w:p>
+          <w:p>
+            <w:pPr>
+              <w:rPr>
+                <w:sz w:val="22"/>
+                <w:szCs w:val="22"/>
+              </w:rPr>
+            </w:pPr>
+            <w:r>
+              <w:rPr>
+                <w:b/>
+                <w:sz w:val="22"/>
+                <w:szCs w:val="22"/>
+              </w:rPr>
+              <w:t xml:space="preserve">Como </w:t>
+            </w:r>
+            <w:r>
+              <w:rPr>
+                <w:sz w:val="22"/>
+                <w:szCs w:val="22"/>
+              </w:rPr>
+              <w:t>voluntario,</w:t>
+            </w:r>
+          </w:p>
+          <w:p>
+            <w:pPr>
+              <w:rPr>
+                <w:sz w:val="22"/>
+                <w:szCs w:val="22"/>
+              </w:rPr>
+            </w:pPr>
+            <w:r>
+              <w:rPr>
+                <w:b/>
+                <w:sz w:val="22"/>
+                <w:szCs w:val="22"/>
+              </w:rPr>
+              <w:t xml:space="preserve">quiero </w:t>
+            </w:r>
+            <w:r>
+              <w:rPr>
+                <w:sz w:val="22"/>
+                <w:szCs w:val="22"/>
+              </w:rPr>
+              <w:t>que me ofrezcan programas de voluntariado para</w:t>
+            </w:r>
+            <w:r>
+              <w:rPr>
+                <w:sz w:val="22"/>
+                <w:szCs w:val="22"/>
+              </w:rPr>
+              <w:t xml:space="preserve"> los periodos temporales en los que me encuentro disponible, así como e</w:t>
+            </w:r>
+            <w:r>
+              <w:rPr>
+                <w:sz w:val="22"/>
+                <w:szCs w:val="22"/>
+              </w:rPr>
+              <w:t>n las</w:t>
+            </w:r>
+            <w:r>
+              <w:rPr>
+                <w:sz w:val="22"/>
+                <w:szCs w:val="22"/>
+              </w:rPr>
+              <w:t xml:space="preserve"> área</w:t>
+            </w:r>
+            <w:r>
+              <w:rPr>
+                <w:sz w:val="22"/>
+                <w:szCs w:val="22"/>
+              </w:rPr>
+              <w:t>s</w:t>
+            </w:r>
+            <w:r>
+              <w:rPr>
+                <w:sz w:val="22"/>
+                <w:szCs w:val="22"/>
+              </w:rPr>
+              <w:t xml:space="preserve"> geográfica</w:t>
+            </w:r>
+            <w:r>
+              <w:rPr>
+                <w:sz w:val="22"/>
+                <w:szCs w:val="22"/>
+              </w:rPr>
+              <w:t>s</w:t>
+            </w:r>
+            <w:r>
+              <w:rPr>
+                <w:sz w:val="22"/>
+                <w:szCs w:val="22"/>
+              </w:rPr>
+              <w:t xml:space="preserve"> a la</w:t>
+            </w:r>
+            <w:r>
+              <w:rPr>
+                <w:sz w:val="22"/>
+                <w:szCs w:val="22"/>
+              </w:rPr>
+              <w:t>s</w:t>
+            </w:r>
+            <w:r>
+              <w:rPr>
+                <w:sz w:val="22"/>
+                <w:szCs w:val="22"/>
+              </w:rPr>
+              <w:t xml:space="preserve"> que me puedo desplazar</w:t>
+            </w:r>
+          </w:p>
+          <w:p>
+            <w:r>
+              <w:rPr>
+                <w:b/>
+                <w:sz w:val="22"/>
+                <w:szCs w:val="22"/>
+              </w:rPr>
+              <w:t>para</w:t>
+            </w:r>
+            <w:r>
+              <w:rPr>
+                <w:sz w:val="22"/>
+                <w:szCs w:val="22"/>
+              </w:rPr>
+              <w:t>, según</w:t>
+            </w:r>
+            <w:r>
+              <w:rPr>
+                <w:sz w:val="22"/>
+                <w:szCs w:val="22"/>
+              </w:rPr>
+              <w:t xml:space="preserve"> mi situación de </w:t>
+            </w:r>
+            <w:r>
+              <w:rPr>
+                <w:sz w:val="22"/>
+                <w:szCs w:val="22"/>
+              </w:rPr>
+              <w:t>disponibilidad, poder</w:t>
+            </w:r>
+            <w:r>
+              <w:rPr>
+                <w:sz w:val="22"/>
+                <w:szCs w:val="22"/>
+              </w:rPr>
+              <w:t xml:space="preserve"> aceptar </w:t>
+            </w:r>
+            <w:r>
+              <w:rPr>
+                <w:sz w:val="22"/>
+                <w:szCs w:val="22"/>
+              </w:rPr>
+              <w:t>con un alto grado de probabilidad</w:t>
+            </w:r>
+            <w:r>
+              <w:rPr>
+                <w:sz w:val="22"/>
+                <w:szCs w:val="22"/>
+              </w:rPr>
+              <w:t>.</w:t>
+            </w:r>
+          </w:p>
+        </w:tc>
+      </w:tr>
+    </w:tbl>
+    <w:p/>
+    <w:tbl>
+      <w:tblPr>
+        <w:tblStyle w:val="Tablaconcuadrcula"/>
+        <w:tblW w:w="0" w:type="auto"/>
+        <w:tblLook w:val="04A0" w:firstRow="1" w:lastRow="0" w:firstColumn="1" w:lastColumn="0" w:noHBand="0" w:noVBand="1"/>
+      </w:tblPr>
+      <w:tblGrid>
+        <w:gridCol w:w="8638"/>
+      </w:tblGrid>
+      <w:tr>
+        <w:tc>
+          <w:tcPr>
+            <w:tcW w:w="8638" w:type="dxa"/>
+          </w:tcPr>
+          <w:p>
+            <w:pPr>
+              <w:rPr>
+                <w:b/>
+                <w:sz w:val="22"/>
+                <w:szCs w:val="22"/>
+              </w:rPr>
+            </w:pPr>
+            <w:r>
+              <w:rPr>
+                <w:b/>
+                <w:sz w:val="22"/>
+                <w:szCs w:val="22"/>
+              </w:rPr>
+              <w:t>R</w:t>
+            </w:r>
+            <w:r>
+              <w:rPr>
+                <w:b/>
+                <w:sz w:val="22"/>
+                <w:szCs w:val="22"/>
+              </w:rPr>
+              <w:t>N</w:t>
+            </w:r>
+            <w:r>
+              <w:rPr>
+                <w:b/>
+                <w:sz w:val="22"/>
+                <w:szCs w:val="22"/>
+              </w:rPr>
+              <w:t xml:space="preserve"> – 01</w:t>
+            </w:r>
+            <w:r>
+              <w:rPr>
+                <w:b/>
+                <w:sz w:val="22"/>
+                <w:szCs w:val="22"/>
+              </w:rPr>
+              <w:t>2</w:t>
+            </w:r>
+            <w:r>
+              <w:rPr>
+                <w:b/>
+                <w:sz w:val="22"/>
+                <w:szCs w:val="22"/>
+              </w:rPr>
+              <w:t xml:space="preserve"> Programas deportivos listos para informe</w:t>
+            </w:r>
+          </w:p>
+          <w:p>
+            <w:pPr>
+              <w:rPr>
+                <w:sz w:val="22"/>
+                <w:szCs w:val="22"/>
+              </w:rPr>
+            </w:pPr>
+            <w:r>
+              <w:rPr>
+                <w:b/>
+                <w:sz w:val="22"/>
+                <w:szCs w:val="22"/>
+              </w:rPr>
+              <w:t xml:space="preserve">Como </w:t>
+            </w:r>
+            <w:r>
+              <w:rPr>
+                <w:sz w:val="22"/>
+                <w:szCs w:val="22"/>
+              </w:rPr>
+              <w:t>coordinador</w:t>
+            </w:r>
+            <w:r>
+              <w:rPr>
+                <w:sz w:val="22"/>
+                <w:szCs w:val="22"/>
+              </w:rPr>
+              <w:t>,</w:t>
+            </w:r>
+          </w:p>
+          <w:p>
+            <w:pPr>
+              <w:rPr>
+                <w:sz w:val="22"/>
+                <w:szCs w:val="22"/>
+              </w:rPr>
+            </w:pPr>
+            <w:r>
+              <w:rPr>
+                <w:b/>
+                <w:sz w:val="22"/>
+                <w:szCs w:val="22"/>
+              </w:rPr>
+              <w:t xml:space="preserve">quiero </w:t>
+            </w:r>
+            <w:r>
+              <w:rPr>
+                <w:sz w:val="22"/>
+                <w:szCs w:val="22"/>
+              </w:rPr>
+              <w:t xml:space="preserve">que </w:t>
+            </w:r>
+            <w:r>
+              <w:rPr>
+                <w:sz w:val="22"/>
+                <w:szCs w:val="22"/>
+              </w:rPr>
+              <w:t>un programa deportivo no pueda quedar listo para informe si no cuenta con los datos del 60% de las encuestas y al menos tres fotografías de cada actividad en la que ha consistido</w:t>
+            </w:r>
+          </w:p>
+          <w:p>
+            <w:r>
+              <w:rPr>
+                <w:b/>
+                <w:sz w:val="22"/>
+                <w:szCs w:val="22"/>
+              </w:rPr>
+              <w:t>para</w:t>
+            </w:r>
+            <w:r>
+              <w:rPr>
+                <w:sz w:val="22"/>
+                <w:szCs w:val="22"/>
+              </w:rPr>
+              <w:t xml:space="preserve"> </w:t>
+            </w:r>
+            <w:r>
+              <w:rPr>
+                <w:sz w:val="22"/>
+                <w:szCs w:val="22"/>
+              </w:rPr>
+              <w:t>obtener una valoración objetiva y fiable que comunicar a nuestros patrocinadores</w:t>
+            </w:r>
+            <w:r>
+              <w:rPr>
+                <w:sz w:val="22"/>
+                <w:szCs w:val="22"/>
+              </w:rPr>
+              <w:t>.</w:t>
+            </w:r>
+          </w:p>
+        </w:tc>
+      </w:tr>
+    </w:tbl>
+    <w:p/>
+    <w:p/>
+    <w:p/>
+    <w:p>
+      <w:bookmarkStart w:id="15" w:name="_GoBack"/>
+      <w:bookmarkEnd w:id="15"/>
+    </w:p>
     <w:p>
       <w:pPr>
         <w:pStyle w:val="Ttulo1"/>
@@ -10488,7 +11154,7 @@
 </file>
 
 <file path=customXml/itemProps1.xml><?xml version="1.0" encoding="utf-8"?>
-<ds:datastoreItem xmlns:ds="http://schemas.openxmlformats.org/officeDocument/2006/customXml" ds:itemID="{D98278A8-B3E2-5E47-BA18-35E7D7929560}">
+<ds:datastoreItem xmlns:ds="http://schemas.openxmlformats.org/officeDocument/2006/customXml" ds:itemID="{27781B97-5343-B24E-8D7E-D2FD7FE757D7}">
   <ds:schemaRefs>
     <ds:schemaRef ds:uri="http://schemas.openxmlformats.org/officeDocument/2006/bibliography"/>
   </ds:schemaRefs>

</xml_diff>

<commit_message>
Se incluyen requisitos funcionales y no funcionales
</commit_message>
<xml_diff>
--- a/segundo-entregable/IS-G1-SSR-deporte-y-desafio.docx
+++ b/segundo-entregable/IS-G1-SSR-deporte-y-desafio.docx
@@ -933,7 +933,7 @@
             </w:rPr>
             <w:fldChar w:fldCharType="separate"/>
           </w:r>
-          <w:hyperlink w:anchor="_Toc528621390" w:history="1">
+          <w:hyperlink w:anchor="_Toc529466998" w:history="1">
             <w:r>
               <w:rPr>
                 <w:rStyle w:val="Hipervnculo"/>
@@ -979,7 +979,7 @@
                 <w:noProof/>
                 <w:webHidden/>
               </w:rPr>
-              <w:instrText xml:space="preserve"> PAGEREF _Toc528621390 \h </w:instrText>
+              <w:instrText xml:space="preserve"> PAGEREF _Toc529466998 \h </w:instrText>
             </w:r>
             <w:r>
               <w:rPr>
@@ -1026,7 +1026,7 @@
               <w:lang w:eastAsia="es-ES_tradnl"/>
             </w:rPr>
           </w:pPr>
-          <w:hyperlink w:anchor="_Toc528621391" w:history="1">
+          <w:hyperlink w:anchor="_Toc529466999" w:history="1">
             <w:r>
               <w:rPr>
                 <w:rStyle w:val="Hipervnculo"/>
@@ -1053,7 +1053,7 @@
                 <w:noProof/>
                 <w:webHidden/>
               </w:rPr>
-              <w:instrText xml:space="preserve"> PAGEREF _Toc528621391 \h </w:instrText>
+              <w:instrText xml:space="preserve"> PAGEREF _Toc529466999 \h </w:instrText>
             </w:r>
             <w:r>
               <w:rPr>
@@ -1100,7 +1100,7 @@
               <w:lang w:eastAsia="es-ES_tradnl"/>
             </w:rPr>
           </w:pPr>
-          <w:hyperlink w:anchor="_Toc528621392" w:history="1">
+          <w:hyperlink w:anchor="_Toc529467000" w:history="1">
             <w:r>
               <w:rPr>
                 <w:rStyle w:val="Hipervnculo"/>
@@ -1127,7 +1127,7 @@
                 <w:noProof/>
                 <w:webHidden/>
               </w:rPr>
-              <w:instrText xml:space="preserve"> PAGEREF _Toc528621392 \h </w:instrText>
+              <w:instrText xml:space="preserve"> PAGEREF _Toc529467000 \h </w:instrText>
             </w:r>
             <w:r>
               <w:rPr>
@@ -1174,7 +1174,7 @@
               <w:lang w:eastAsia="es-ES_tradnl"/>
             </w:rPr>
           </w:pPr>
-          <w:hyperlink w:anchor="_Toc528621393" w:history="1">
+          <w:hyperlink w:anchor="_Toc529467001" w:history="1">
             <w:r>
               <w:rPr>
                 <w:rStyle w:val="Hipervnculo"/>
@@ -1201,7 +1201,7 @@
                 <w:noProof/>
                 <w:webHidden/>
               </w:rPr>
-              <w:instrText xml:space="preserve"> PAGEREF _Toc528621393 \h </w:instrText>
+              <w:instrText xml:space="preserve"> PAGEREF _Toc529467001 \h </w:instrText>
             </w:r>
             <w:r>
               <w:rPr>
@@ -1248,7 +1248,7 @@
               <w:lang w:eastAsia="es-ES_tradnl"/>
             </w:rPr>
           </w:pPr>
-          <w:hyperlink w:anchor="_Toc528621394" w:history="1">
+          <w:hyperlink w:anchor="_Toc529467002" w:history="1">
             <w:r>
               <w:rPr>
                 <w:rStyle w:val="Hipervnculo"/>
@@ -1275,7 +1275,7 @@
                 <w:noProof/>
                 <w:webHidden/>
               </w:rPr>
-              <w:instrText xml:space="preserve"> PAGEREF _Toc528621394 \h </w:instrText>
+              <w:instrText xml:space="preserve"> PAGEREF _Toc529467002 \h </w:instrText>
             </w:r>
             <w:r>
               <w:rPr>
@@ -1322,7 +1322,7 @@
               <w:lang w:eastAsia="es-ES_tradnl"/>
             </w:rPr>
           </w:pPr>
-          <w:hyperlink w:anchor="_Toc528621395" w:history="1">
+          <w:hyperlink w:anchor="_Toc529467003" w:history="1">
             <w:r>
               <w:rPr>
                 <w:rStyle w:val="Hipervnculo"/>
@@ -1349,7 +1349,7 @@
                 <w:noProof/>
                 <w:webHidden/>
               </w:rPr>
-              <w:instrText xml:space="preserve"> PAGEREF _Toc528621395 \h </w:instrText>
+              <w:instrText xml:space="preserve"> PAGEREF _Toc529467003 \h </w:instrText>
             </w:r>
             <w:r>
               <w:rPr>
@@ -1396,7 +1396,7 @@
               <w:lang w:eastAsia="es-ES_tradnl"/>
             </w:rPr>
           </w:pPr>
-          <w:hyperlink w:anchor="_Toc528621396" w:history="1">
+          <w:hyperlink w:anchor="_Toc529467004" w:history="1">
             <w:r>
               <w:rPr>
                 <w:rStyle w:val="Hipervnculo"/>
@@ -1423,7 +1423,7 @@
                 <w:noProof/>
                 <w:webHidden/>
               </w:rPr>
-              <w:instrText xml:space="preserve"> PAGEREF _Toc528621396 \h </w:instrText>
+              <w:instrText xml:space="preserve"> PAGEREF _Toc529467004 \h </w:instrText>
             </w:r>
             <w:r>
               <w:rPr>
@@ -1471,7 +1471,7 @@
               <w:lang w:eastAsia="es-ES_tradnl"/>
             </w:rPr>
           </w:pPr>
-          <w:hyperlink w:anchor="_Toc528621397" w:history="1">
+          <w:hyperlink w:anchor="_Toc529467005" w:history="1">
             <w:r>
               <w:rPr>
                 <w:rStyle w:val="Hipervnculo"/>
@@ -1517,7 +1517,7 @@
                 <w:noProof/>
                 <w:webHidden/>
               </w:rPr>
-              <w:instrText xml:space="preserve"> PAGEREF _Toc528621397 \h </w:instrText>
+              <w:instrText xml:space="preserve"> PAGEREF _Toc529467005 \h </w:instrText>
             </w:r>
             <w:r>
               <w:rPr>
@@ -1565,7 +1565,7 @@
               <w:lang w:eastAsia="es-ES_tradnl"/>
             </w:rPr>
           </w:pPr>
-          <w:hyperlink w:anchor="_Toc528621398" w:history="1">
+          <w:hyperlink w:anchor="_Toc529467006" w:history="1">
             <w:r>
               <w:rPr>
                 <w:rStyle w:val="Hipervnculo"/>
@@ -1611,7 +1611,7 @@
                 <w:noProof/>
                 <w:webHidden/>
               </w:rPr>
-              <w:instrText xml:space="preserve"> PAGEREF _Toc528621398 \h </w:instrText>
+              <w:instrText xml:space="preserve"> PAGEREF _Toc529467006 \h </w:instrText>
             </w:r>
             <w:r>
               <w:rPr>
@@ -1658,7 +1658,7 @@
               <w:lang w:eastAsia="es-ES_tradnl"/>
             </w:rPr>
           </w:pPr>
-          <w:hyperlink w:anchor="_Toc528621399" w:history="1">
+          <w:hyperlink w:anchor="_Toc529467007" w:history="1">
             <w:r>
               <w:rPr>
                 <w:rStyle w:val="Hipervnculo"/>
@@ -1685,7 +1685,7 @@
                 <w:noProof/>
                 <w:webHidden/>
               </w:rPr>
-              <w:instrText xml:space="preserve"> PAGEREF _Toc528621399 \h </w:instrText>
+              <w:instrText xml:space="preserve"> PAGEREF _Toc529467007 \h </w:instrText>
             </w:r>
             <w:r>
               <w:rPr>
@@ -1732,7 +1732,7 @@
               <w:lang w:eastAsia="es-ES_tradnl"/>
             </w:rPr>
           </w:pPr>
-          <w:hyperlink w:anchor="_Toc528621400" w:history="1">
+          <w:hyperlink w:anchor="_Toc529467008" w:history="1">
             <w:r>
               <w:rPr>
                 <w:rStyle w:val="Hipervnculo"/>
@@ -1759,7 +1759,7 @@
                 <w:noProof/>
                 <w:webHidden/>
               </w:rPr>
-              <w:instrText xml:space="preserve"> PAGEREF _Toc528621400 \h </w:instrText>
+              <w:instrText xml:space="preserve"> PAGEREF _Toc529467008 \h </w:instrText>
             </w:r>
             <w:r>
               <w:rPr>
@@ -1807,7 +1807,7 @@
               <w:lang w:eastAsia="es-ES_tradnl"/>
             </w:rPr>
           </w:pPr>
-          <w:hyperlink w:anchor="_Toc528621401" w:history="1">
+          <w:hyperlink w:anchor="_Toc529467009" w:history="1">
             <w:r>
               <w:rPr>
                 <w:rStyle w:val="Hipervnculo"/>
@@ -1853,7 +1853,7 @@
                 <w:noProof/>
                 <w:webHidden/>
               </w:rPr>
-              <w:instrText xml:space="preserve"> PAGEREF _Toc528621401 \h </w:instrText>
+              <w:instrText xml:space="preserve"> PAGEREF _Toc529467009 \h </w:instrText>
             </w:r>
             <w:r>
               <w:rPr>
@@ -1873,7 +1873,7 @@
                 <w:noProof/>
                 <w:webHidden/>
               </w:rPr>
-              <w:t>10</w:t>
+              <w:t>11</w:t>
             </w:r>
             <w:r>
               <w:rPr>
@@ -1900,7 +1900,7 @@
               <w:lang w:eastAsia="es-ES_tradnl"/>
             </w:rPr>
           </w:pPr>
-          <w:hyperlink w:anchor="_Toc528621402" w:history="1">
+          <w:hyperlink w:anchor="_Toc529467010" w:history="1">
             <w:r>
               <w:rPr>
                 <w:rStyle w:val="Hipervnculo"/>
@@ -1927,7 +1927,7 @@
                 <w:noProof/>
                 <w:webHidden/>
               </w:rPr>
-              <w:instrText xml:space="preserve"> PAGEREF _Toc528621402 \h </w:instrText>
+              <w:instrText xml:space="preserve"> PAGEREF _Toc529467010 \h </w:instrText>
             </w:r>
             <w:r>
               <w:rPr>
@@ -1947,7 +1947,7 @@
                 <w:noProof/>
                 <w:webHidden/>
               </w:rPr>
-              <w:t>10</w:t>
+              <w:t>11</w:t>
             </w:r>
             <w:r>
               <w:rPr>
@@ -1974,7 +1974,7 @@
               <w:lang w:eastAsia="es-ES_tradnl"/>
             </w:rPr>
           </w:pPr>
-          <w:hyperlink w:anchor="_Toc528621403" w:history="1">
+          <w:hyperlink w:anchor="_Toc529467011" w:history="1">
             <w:r>
               <w:rPr>
                 <w:rStyle w:val="Hipervnculo"/>
@@ -2001,7 +2001,7 @@
                 <w:noProof/>
                 <w:webHidden/>
               </w:rPr>
-              <w:instrText xml:space="preserve"> PAGEREF _Toc528621403 \h </w:instrText>
+              <w:instrText xml:space="preserve"> PAGEREF _Toc529467011 \h </w:instrText>
             </w:r>
             <w:r>
               <w:rPr>
@@ -2021,7 +2021,7 @@
                 <w:noProof/>
                 <w:webHidden/>
               </w:rPr>
-              <w:t>10</w:t>
+              <w:t>11</w:t>
             </w:r>
             <w:r>
               <w:rPr>
@@ -2048,7 +2048,7 @@
               <w:lang w:eastAsia="es-ES_tradnl"/>
             </w:rPr>
           </w:pPr>
-          <w:hyperlink w:anchor="_Toc528621404" w:history="1">
+          <w:hyperlink w:anchor="_Toc529467012" w:history="1">
             <w:r>
               <w:rPr>
                 <w:rStyle w:val="Hipervnculo"/>
@@ -2075,7 +2075,7 @@
                 <w:noProof/>
                 <w:webHidden/>
               </w:rPr>
-              <w:instrText xml:space="preserve"> PAGEREF _Toc528621404 \h </w:instrText>
+              <w:instrText xml:space="preserve"> PAGEREF _Toc529467012 \h </w:instrText>
             </w:r>
             <w:r>
               <w:rPr>
@@ -2095,7 +2095,155 @@
                 <w:noProof/>
                 <w:webHidden/>
               </w:rPr>
-              <w:t>12</w:t>
+              <w:t>13</w:t>
+            </w:r>
+            <w:r>
+              <w:rPr>
+                <w:noProof/>
+                <w:webHidden/>
+              </w:rPr>
+              <w:fldChar w:fldCharType="end"/>
+            </w:r>
+          </w:hyperlink>
+        </w:p>
+        <w:p>
+          <w:pPr>
+            <w:pStyle w:val="TDC2"/>
+            <w:tabs>
+              <w:tab w:val="right" w:leader="dot" w:pos="8488"/>
+            </w:tabs>
+            <w:rPr>
+              <w:rFonts w:eastAsiaTheme="minorEastAsia"/>
+              <w:b w:val="0"/>
+              <w:bCs w:val="0"/>
+              <w:noProof/>
+              <w:sz w:val="24"/>
+              <w:szCs w:val="24"/>
+              <w:lang w:eastAsia="es-ES_tradnl"/>
+            </w:rPr>
+          </w:pPr>
+          <w:hyperlink w:anchor="_Toc529467013" w:history="1">
+            <w:r>
+              <w:rPr>
+                <w:rStyle w:val="Hipervnculo"/>
+                <w:noProof/>
+              </w:rPr>
+              <w:t>Requisitos funcionales</w:t>
+            </w:r>
+            <w:r>
+              <w:rPr>
+                <w:noProof/>
+                <w:webHidden/>
+              </w:rPr>
+              <w:tab/>
+            </w:r>
+            <w:r>
+              <w:rPr>
+                <w:noProof/>
+                <w:webHidden/>
+              </w:rPr>
+              <w:fldChar w:fldCharType="begin"/>
+            </w:r>
+            <w:r>
+              <w:rPr>
+                <w:noProof/>
+                <w:webHidden/>
+              </w:rPr>
+              <w:instrText xml:space="preserve"> PAGEREF _Toc529467013 \h </w:instrText>
+            </w:r>
+            <w:r>
+              <w:rPr>
+                <w:noProof/>
+                <w:webHidden/>
+              </w:rPr>
+            </w:r>
+            <w:r>
+              <w:rPr>
+                <w:noProof/>
+                <w:webHidden/>
+              </w:rPr>
+              <w:fldChar w:fldCharType="separate"/>
+            </w:r>
+            <w:r>
+              <w:rPr>
+                <w:noProof/>
+                <w:webHidden/>
+              </w:rPr>
+              <w:t>15</w:t>
+            </w:r>
+            <w:r>
+              <w:rPr>
+                <w:noProof/>
+                <w:webHidden/>
+              </w:rPr>
+              <w:fldChar w:fldCharType="end"/>
+            </w:r>
+          </w:hyperlink>
+        </w:p>
+        <w:p>
+          <w:pPr>
+            <w:pStyle w:val="TDC2"/>
+            <w:tabs>
+              <w:tab w:val="right" w:leader="dot" w:pos="8488"/>
+            </w:tabs>
+            <w:rPr>
+              <w:rFonts w:eastAsiaTheme="minorEastAsia"/>
+              <w:b w:val="0"/>
+              <w:bCs w:val="0"/>
+              <w:noProof/>
+              <w:sz w:val="24"/>
+              <w:szCs w:val="24"/>
+              <w:lang w:eastAsia="es-ES_tradnl"/>
+            </w:rPr>
+          </w:pPr>
+          <w:hyperlink w:anchor="_Toc529467014" w:history="1">
+            <w:r>
+              <w:rPr>
+                <w:rStyle w:val="Hipervnculo"/>
+                <w:noProof/>
+              </w:rPr>
+              <w:t>Requisitos no funcionales</w:t>
+            </w:r>
+            <w:r>
+              <w:rPr>
+                <w:noProof/>
+                <w:webHidden/>
+              </w:rPr>
+              <w:tab/>
+            </w:r>
+            <w:r>
+              <w:rPr>
+                <w:noProof/>
+                <w:webHidden/>
+              </w:rPr>
+              <w:fldChar w:fldCharType="begin"/>
+            </w:r>
+            <w:r>
+              <w:rPr>
+                <w:noProof/>
+                <w:webHidden/>
+              </w:rPr>
+              <w:instrText xml:space="preserve"> PAGEREF _Toc529467014 \h </w:instrText>
+            </w:r>
+            <w:r>
+              <w:rPr>
+                <w:noProof/>
+                <w:webHidden/>
+              </w:rPr>
+            </w:r>
+            <w:r>
+              <w:rPr>
+                <w:noProof/>
+                <w:webHidden/>
+              </w:rPr>
+              <w:fldChar w:fldCharType="separate"/>
+            </w:r>
+            <w:r>
+              <w:rPr>
+                <w:noProof/>
+                <w:webHidden/>
+              </w:rPr>
+              <w:t>16</w:t>
             </w:r>
             <w:r>
               <w:rPr>
@@ -2123,7 +2271,7 @@
               <w:lang w:eastAsia="es-ES_tradnl"/>
             </w:rPr>
           </w:pPr>
-          <w:hyperlink w:anchor="_Toc528621405" w:history="1">
+          <w:hyperlink w:anchor="_Toc529467015" w:history="1">
             <w:r>
               <w:rPr>
                 <w:rStyle w:val="Hipervnculo"/>
@@ -2169,7 +2317,7 @@
                 <w:noProof/>
                 <w:webHidden/>
               </w:rPr>
-              <w:instrText xml:space="preserve"> PAGEREF _Toc528621405 \h </w:instrText>
+              <w:instrText xml:space="preserve"> PAGEREF _Toc529467015 \h </w:instrText>
             </w:r>
             <w:r>
               <w:rPr>
@@ -2189,7 +2337,7 @@
                 <w:noProof/>
                 <w:webHidden/>
               </w:rPr>
-              <w:t>14</w:t>
+              <w:t>18</w:t>
             </w:r>
             <w:r>
               <w:rPr>
@@ -2216,7 +2364,7 @@
               <w:lang w:eastAsia="es-ES_tradnl"/>
             </w:rPr>
           </w:pPr>
-          <w:hyperlink w:anchor="_Toc528621406" w:history="1">
+          <w:hyperlink w:anchor="_Toc529467016" w:history="1">
             <w:r>
               <w:rPr>
                 <w:rStyle w:val="Hipervnculo"/>
@@ -2243,7 +2391,7 @@
                 <w:noProof/>
                 <w:webHidden/>
               </w:rPr>
-              <w:instrText xml:space="preserve"> PAGEREF _Toc528621406 \h </w:instrText>
+              <w:instrText xml:space="preserve"> PAGEREF _Toc529467016 \h </w:instrText>
             </w:r>
             <w:r>
               <w:rPr>
@@ -2263,7 +2411,7 @@
                 <w:noProof/>
                 <w:webHidden/>
               </w:rPr>
-              <w:t>14</w:t>
+              <w:t>18</w:t>
             </w:r>
             <w:r>
               <w:rPr>
@@ -2325,21 +2473,8 @@
       <w:pPr>
         <w:spacing w:line="480" w:lineRule="auto"/>
       </w:pPr>
-    </w:p>
-    <w:p>
-      <w:pPr>
-        <w:spacing w:line="480" w:lineRule="auto"/>
-      </w:pPr>
-    </w:p>
-    <w:p>
-      <w:pPr>
-        <w:spacing w:line="480" w:lineRule="auto"/>
-      </w:pPr>
-    </w:p>
-    <w:p>
-      <w:pPr>
-        <w:spacing w:line="480" w:lineRule="auto"/>
-      </w:pPr>
+      <w:bookmarkStart w:id="0" w:name="_GoBack"/>
+      <w:bookmarkEnd w:id="0"/>
     </w:p>
     <w:p>
       <w:pPr>
@@ -2349,12 +2484,12 @@
           <w:numId w:val="8"/>
         </w:numPr>
       </w:pPr>
-      <w:bookmarkStart w:id="0" w:name="_Toc528621390"/>
+      <w:bookmarkStart w:id="1" w:name="_Toc529466998"/>
       <w:r>
         <w:lastRenderedPageBreak/>
         <w:t>INTRODUCCIÓN AL PROBLEMA</w:t>
       </w:r>
-      <w:bookmarkEnd w:id="0"/>
+      <w:bookmarkEnd w:id="1"/>
     </w:p>
     <w:p>
       <w:pPr>
@@ -2370,11 +2505,11 @@
       <w:pPr>
         <w:pStyle w:val="Ttulo2"/>
       </w:pPr>
-      <w:bookmarkStart w:id="1" w:name="_Toc528621391"/>
+      <w:bookmarkStart w:id="2" w:name="_Toc529466999"/>
       <w:r>
         <w:t>Sobre el cliente</w:t>
       </w:r>
-      <w:bookmarkEnd w:id="1"/>
+      <w:bookmarkEnd w:id="2"/>
     </w:p>
     <w:p/>
     <w:p>
@@ -2529,11 +2664,11 @@
       <w:pPr>
         <w:pStyle w:val="Ttulo2"/>
       </w:pPr>
-      <w:bookmarkStart w:id="2" w:name="_Toc528621392"/>
+      <w:bookmarkStart w:id="3" w:name="_Toc529467000"/>
       <w:r>
         <w:t>Sobre los usuarios</w:t>
       </w:r>
-      <w:bookmarkEnd w:id="2"/>
+      <w:bookmarkEnd w:id="3"/>
     </w:p>
     <w:p/>
     <w:p>
@@ -2626,11 +2761,11 @@
       <w:pPr>
         <w:pStyle w:val="Ttulo2"/>
       </w:pPr>
-      <w:bookmarkStart w:id="3" w:name="_Toc528621393"/>
+      <w:bookmarkStart w:id="4" w:name="_Toc529467001"/>
       <w:r>
         <w:t>Estructura organizacional</w:t>
       </w:r>
-      <w:bookmarkEnd w:id="3"/>
+      <w:bookmarkEnd w:id="4"/>
     </w:p>
     <w:p/>
     <w:p>
@@ -2721,11 +2856,11 @@
       <w:pPr>
         <w:pStyle w:val="Ttulo2"/>
       </w:pPr>
-      <w:bookmarkStart w:id="4" w:name="_Toc528621394"/>
+      <w:bookmarkStart w:id="5" w:name="_Toc529467002"/>
       <w:r>
         <w:t>Gestión de proyectos</w:t>
       </w:r>
-      <w:bookmarkEnd w:id="4"/>
+      <w:bookmarkEnd w:id="5"/>
     </w:p>
     <w:p/>
     <w:p>
@@ -2847,11 +2982,11 @@
       <w:pPr>
         <w:pStyle w:val="Ttulo2"/>
       </w:pPr>
-      <w:bookmarkStart w:id="5" w:name="_Toc528621395"/>
+      <w:bookmarkStart w:id="6" w:name="_Toc529467003"/>
       <w:r>
         <w:t>Medición de resultados y evaluación de proyectos</w:t>
       </w:r>
-      <w:bookmarkEnd w:id="5"/>
+      <w:bookmarkEnd w:id="6"/>
     </w:p>
     <w:p/>
     <w:p>
@@ -2947,11 +3082,11 @@
       <w:pPr>
         <w:pStyle w:val="Ttulo2"/>
       </w:pPr>
-      <w:bookmarkStart w:id="6" w:name="_Toc528621396"/>
+      <w:bookmarkStart w:id="7" w:name="_Toc529467004"/>
       <w:r>
         <w:t>Dominio del problema</w:t>
       </w:r>
-      <w:bookmarkEnd w:id="6"/>
+      <w:bookmarkEnd w:id="7"/>
     </w:p>
     <w:p/>
     <w:p>
@@ -3320,12 +3455,12 @@
           <w:numId w:val="8"/>
         </w:numPr>
       </w:pPr>
-      <w:bookmarkStart w:id="7" w:name="_Toc528621397"/>
+      <w:bookmarkStart w:id="8" w:name="_Toc529467005"/>
       <w:r>
         <w:lastRenderedPageBreak/>
         <w:t>GLOSARIO DE TÉRMINOS</w:t>
       </w:r>
-      <w:bookmarkEnd w:id="7"/>
+      <w:bookmarkEnd w:id="8"/>
     </w:p>
     <w:p/>
     <w:p>
@@ -4244,12 +4379,12 @@
           <w:numId w:val="8"/>
         </w:numPr>
       </w:pPr>
-      <w:bookmarkStart w:id="8" w:name="_Toc528621398"/>
+      <w:bookmarkStart w:id="9" w:name="_Toc529467006"/>
       <w:r>
         <w:lastRenderedPageBreak/>
         <w:t>VISIÓN GENERAL DEL SISTEMA</w:t>
       </w:r>
-      <w:bookmarkEnd w:id="8"/>
+      <w:bookmarkEnd w:id="9"/>
     </w:p>
     <w:p/>
     <w:p/>
@@ -4264,11 +4399,11 @@
           <w:shd w:val="clear" w:color="auto" w:fill="36393F"/>
         </w:rPr>
       </w:pPr>
-      <w:bookmarkStart w:id="9" w:name="_Toc528621399"/>
+      <w:bookmarkStart w:id="10" w:name="_Toc529467007"/>
       <w:r>
         <w:t>Expectativas del sistema</w:t>
       </w:r>
-      <w:bookmarkEnd w:id="9"/>
+      <w:bookmarkEnd w:id="10"/>
     </w:p>
     <w:p/>
     <w:p>
@@ -4457,11 +4592,11 @@
       <w:pPr>
         <w:pStyle w:val="Ttulo2"/>
       </w:pPr>
-      <w:bookmarkStart w:id="10" w:name="_Toc528621400"/>
+      <w:bookmarkStart w:id="11" w:name="_Toc529467008"/>
       <w:r>
         <w:t>Tipos de usuarios</w:t>
       </w:r>
-      <w:bookmarkEnd w:id="10"/>
+      <w:bookmarkEnd w:id="11"/>
     </w:p>
     <w:p>
       <w:pPr>
@@ -4685,12 +4820,12 @@
           <w:numId w:val="8"/>
         </w:numPr>
       </w:pPr>
-      <w:bookmarkStart w:id="11" w:name="_Toc528621401"/>
+      <w:bookmarkStart w:id="12" w:name="_Toc529467009"/>
       <w:r>
         <w:lastRenderedPageBreak/>
         <w:t>CATÁLOGO DE REQUISITOS</w:t>
       </w:r>
-      <w:bookmarkEnd w:id="11"/>
+      <w:bookmarkEnd w:id="12"/>
     </w:p>
     <w:p/>
     <w:p/>
@@ -4698,11 +4833,11 @@
       <w:pPr>
         <w:pStyle w:val="Ttulo2"/>
       </w:pPr>
-      <w:bookmarkStart w:id="12" w:name="_Toc528621402"/>
+      <w:bookmarkStart w:id="13" w:name="_Toc529467010"/>
       <w:r>
         <w:t>Requisitos generales</w:t>
       </w:r>
-      <w:bookmarkEnd w:id="12"/>
+      <w:bookmarkEnd w:id="13"/>
     </w:p>
     <w:p/>
     <w:tbl>
@@ -5102,11 +5237,11 @@
       <w:pPr>
         <w:pStyle w:val="Ttulo2"/>
       </w:pPr>
-      <w:bookmarkStart w:id="13" w:name="_Toc528621403"/>
+      <w:bookmarkStart w:id="14" w:name="_Toc529467011"/>
       <w:r>
         <w:t>Requisitos de información</w:t>
       </w:r>
-      <w:bookmarkEnd w:id="13"/>
+      <w:bookmarkEnd w:id="14"/>
     </w:p>
     <w:p/>
     <w:tbl>
@@ -6328,11 +6463,11 @@
       <w:pPr>
         <w:pStyle w:val="Ttulo2"/>
       </w:pPr>
-      <w:bookmarkStart w:id="14" w:name="_Toc528621404"/>
+      <w:bookmarkStart w:id="15" w:name="_Toc529467012"/>
       <w:r>
         <w:t>Reglas de negocio</w:t>
       </w:r>
-      <w:bookmarkEnd w:id="14"/>
+      <w:bookmarkEnd w:id="15"/>
     </w:p>
     <w:p/>
     <w:tbl>
@@ -7577,23 +7712,7 @@
                 <w:sz w:val="22"/>
                 <w:szCs w:val="22"/>
               </w:rPr>
-              <w:t>R</w:t>
-            </w:r>
-            <w:r>
-              <w:rPr>
-                <w:b/>
-                <w:sz w:val="22"/>
-                <w:szCs w:val="22"/>
-              </w:rPr>
-              <w:t>N</w:t>
-            </w:r>
-            <w:r>
-              <w:rPr>
-                <w:b/>
-                <w:sz w:val="22"/>
-                <w:szCs w:val="22"/>
-              </w:rPr>
-              <w:t xml:space="preserve"> – 010</w:t>
+              <w:t>RN – 010</w:t>
             </w:r>
             <w:r>
               <w:rPr>
@@ -7706,7 +7825,14 @@
         </w:tc>
       </w:tr>
     </w:tbl>
-    <w:p/>
+    <w:p>
+      <w:pPr>
+        <w:rPr>
+          <w:sz w:val="22"/>
+          <w:szCs w:val="22"/>
+        </w:rPr>
+      </w:pPr>
+    </w:p>
     <w:tbl>
       <w:tblPr>
         <w:tblStyle w:val="Tablaconcuadrcula"/>
@@ -8096,9 +8222,2106 @@
     <w:p/>
     <w:p/>
     <w:p>
-      <w:bookmarkStart w:id="15" w:name="_GoBack"/>
-      <w:bookmarkEnd w:id="15"/>
-    </w:p>
+      <w:pPr>
+        <w:pStyle w:val="Ttulo2"/>
+      </w:pPr>
+      <w:bookmarkStart w:id="16" w:name="_Toc529467013"/>
+      <w:r>
+        <w:lastRenderedPageBreak/>
+        <w:t>Requisitos funcionales</w:t>
+      </w:r>
+      <w:bookmarkEnd w:id="16"/>
+    </w:p>
+    <w:p/>
+    <w:tbl>
+      <w:tblPr>
+        <w:tblStyle w:val="Tablaconcuadrcula"/>
+        <w:tblW w:w="0" w:type="auto"/>
+        <w:tblLook w:val="04A0" w:firstRow="1" w:lastRow="0" w:firstColumn="1" w:lastColumn="0" w:noHBand="0" w:noVBand="1"/>
+      </w:tblPr>
+      <w:tblGrid>
+        <w:gridCol w:w="8638"/>
+      </w:tblGrid>
+      <w:tr>
+        <w:tc>
+          <w:tcPr>
+            <w:tcW w:w="8638" w:type="dxa"/>
+          </w:tcPr>
+          <w:p>
+            <w:pPr>
+              <w:rPr>
+                <w:b/>
+                <w:sz w:val="22"/>
+                <w:szCs w:val="22"/>
+              </w:rPr>
+            </w:pPr>
+            <w:r>
+              <w:rPr>
+                <w:b/>
+                <w:sz w:val="22"/>
+                <w:szCs w:val="22"/>
+              </w:rPr>
+              <w:t xml:space="preserve">RF – 001 </w:t>
+            </w:r>
+          </w:p>
+          <w:p>
+            <w:pPr>
+              <w:rPr>
+                <w:sz w:val="22"/>
+                <w:szCs w:val="22"/>
+              </w:rPr>
+            </w:pPr>
+            <w:r>
+              <w:rPr>
+                <w:sz w:val="22"/>
+                <w:szCs w:val="22"/>
+              </w:rPr>
+              <w:t>Como coordinador</w:t>
+            </w:r>
+            <w:r>
+              <w:rPr>
+                <w:sz w:val="22"/>
+                <w:szCs w:val="22"/>
+              </w:rPr>
+              <w:t>,</w:t>
+            </w:r>
+          </w:p>
+          <w:p>
+            <w:pPr>
+              <w:rPr>
+                <w:sz w:val="22"/>
+                <w:szCs w:val="22"/>
+              </w:rPr>
+            </w:pPr>
+            <w:r>
+              <w:rPr>
+                <w:sz w:val="22"/>
+                <w:szCs w:val="22"/>
+              </w:rPr>
+              <w:t>quiero obtener informes sobre participantes, voluntarios, patrocinadores y donantes</w:t>
+            </w:r>
+          </w:p>
+          <w:p>
+            <w:r>
+              <w:rPr>
+                <w:sz w:val="22"/>
+                <w:szCs w:val="22"/>
+              </w:rPr>
+              <w:t xml:space="preserve">para estudiar </w:t>
+            </w:r>
+            <w:r>
+              <w:rPr>
+                <w:sz w:val="22"/>
+                <w:szCs w:val="22"/>
+              </w:rPr>
+              <w:t>y</w:t>
+            </w:r>
+            <w:r>
+              <w:rPr>
+                <w:sz w:val="22"/>
+                <w:szCs w:val="22"/>
+              </w:rPr>
+              <w:t xml:space="preserve"> analizar sus datos.</w:t>
+            </w:r>
+          </w:p>
+        </w:tc>
+      </w:tr>
+    </w:tbl>
+    <w:p/>
+    <w:tbl>
+      <w:tblPr>
+        <w:tblStyle w:val="Tablaconcuadrcula"/>
+        <w:tblW w:w="0" w:type="auto"/>
+        <w:tblLook w:val="04A0" w:firstRow="1" w:lastRow="0" w:firstColumn="1" w:lastColumn="0" w:noHBand="0" w:noVBand="1"/>
+      </w:tblPr>
+      <w:tblGrid>
+        <w:gridCol w:w="8638"/>
+      </w:tblGrid>
+      <w:tr>
+        <w:tc>
+          <w:tcPr>
+            <w:tcW w:w="8638" w:type="dxa"/>
+          </w:tcPr>
+          <w:p>
+            <w:pPr>
+              <w:rPr>
+                <w:b/>
+                <w:sz w:val="22"/>
+                <w:szCs w:val="22"/>
+              </w:rPr>
+            </w:pPr>
+            <w:r>
+              <w:rPr>
+                <w:b/>
+                <w:sz w:val="22"/>
+                <w:szCs w:val="22"/>
+              </w:rPr>
+              <w:t>RF – 002</w:t>
+            </w:r>
+          </w:p>
+          <w:p>
+            <w:pPr>
+              <w:rPr>
+                <w:sz w:val="22"/>
+                <w:szCs w:val="22"/>
+              </w:rPr>
+            </w:pPr>
+            <w:r>
+              <w:rPr>
+                <w:sz w:val="22"/>
+                <w:szCs w:val="22"/>
+              </w:rPr>
+              <w:t>Como coordinador</w:t>
+            </w:r>
+            <w:r>
+              <w:rPr>
+                <w:sz w:val="22"/>
+                <w:szCs w:val="22"/>
+              </w:rPr>
+              <w:t>,</w:t>
+            </w:r>
+          </w:p>
+          <w:p>
+            <w:pPr>
+              <w:rPr>
+                <w:sz w:val="22"/>
+                <w:szCs w:val="22"/>
+              </w:rPr>
+            </w:pPr>
+            <w:r>
+              <w:rPr>
+                <w:sz w:val="22"/>
+                <w:szCs w:val="22"/>
+              </w:rPr>
+              <w:t>quiero obtener un listado de los participantes de cada actividad, junto con sus respectivos voluntarios asignados</w:t>
+            </w:r>
+          </w:p>
+          <w:p>
+            <w:pPr>
+              <w:rPr>
+                <w:sz w:val="22"/>
+                <w:szCs w:val="22"/>
+              </w:rPr>
+            </w:pPr>
+            <w:r>
+              <w:rPr>
+                <w:sz w:val="22"/>
+                <w:szCs w:val="22"/>
+              </w:rPr>
+              <w:t xml:space="preserve">para </w:t>
+            </w:r>
+            <w:r>
+              <w:rPr>
+                <w:sz w:val="22"/>
+                <w:szCs w:val="22"/>
+              </w:rPr>
+              <w:t>realizar un seguimiento a cada participante y conocer qué voluntarios lo han asistido.</w:t>
+            </w:r>
+          </w:p>
+        </w:tc>
+      </w:tr>
+    </w:tbl>
+    <w:p>
+      <w:pPr>
+        <w:rPr>
+          <w:sz w:val="22"/>
+          <w:szCs w:val="22"/>
+        </w:rPr>
+      </w:pPr>
+    </w:p>
+    <w:tbl>
+      <w:tblPr>
+        <w:tblStyle w:val="Tablaconcuadrcula"/>
+        <w:tblW w:w="0" w:type="auto"/>
+        <w:tblLook w:val="04A0" w:firstRow="1" w:lastRow="0" w:firstColumn="1" w:lastColumn="0" w:noHBand="0" w:noVBand="1"/>
+      </w:tblPr>
+      <w:tblGrid>
+        <w:gridCol w:w="8638"/>
+      </w:tblGrid>
+      <w:tr>
+        <w:tc>
+          <w:tcPr>
+            <w:tcW w:w="8638" w:type="dxa"/>
+          </w:tcPr>
+          <w:p>
+            <w:pPr>
+              <w:rPr>
+                <w:sz w:val="22"/>
+                <w:szCs w:val="22"/>
+              </w:rPr>
+            </w:pPr>
+            <w:r>
+              <w:rPr>
+                <w:b/>
+                <w:sz w:val="22"/>
+                <w:szCs w:val="22"/>
+              </w:rPr>
+              <w:t>RF – 003</w:t>
+            </w:r>
+          </w:p>
+          <w:p>
+            <w:pPr>
+              <w:rPr>
+                <w:sz w:val="22"/>
+                <w:szCs w:val="22"/>
+              </w:rPr>
+            </w:pPr>
+            <w:r>
+              <w:rPr>
+                <w:sz w:val="22"/>
+                <w:szCs w:val="22"/>
+              </w:rPr>
+              <w:t>Como coordinador</w:t>
+            </w:r>
+            <w:r>
+              <w:rPr>
+                <w:sz w:val="22"/>
+                <w:szCs w:val="22"/>
+              </w:rPr>
+              <w:t>,</w:t>
+            </w:r>
+          </w:p>
+          <w:p>
+            <w:pPr>
+              <w:rPr>
+                <w:sz w:val="22"/>
+                <w:szCs w:val="22"/>
+              </w:rPr>
+            </w:pPr>
+            <w:r>
+              <w:rPr>
+                <w:sz w:val="22"/>
+                <w:szCs w:val="22"/>
+              </w:rPr>
+              <w:t>quiero añadir, modificar, eliminar y consultar los datos de participantes, voluntarios, actividades y proyectos,</w:t>
+            </w:r>
+          </w:p>
+          <w:p>
+            <w:pPr>
+              <w:rPr>
+                <w:sz w:val="22"/>
+                <w:szCs w:val="22"/>
+              </w:rPr>
+            </w:pPr>
+            <w:r>
+              <w:rPr>
+                <w:sz w:val="22"/>
+                <w:szCs w:val="22"/>
+              </w:rPr>
+              <w:t>para poder gestionar</w:t>
+            </w:r>
+            <w:r>
+              <w:rPr>
+                <w:sz w:val="22"/>
+                <w:szCs w:val="22"/>
+              </w:rPr>
+              <w:t xml:space="preserve"> de forma eficiente</w:t>
+            </w:r>
+            <w:r>
+              <w:rPr>
+                <w:sz w:val="22"/>
+                <w:szCs w:val="22"/>
+              </w:rPr>
+              <w:t xml:space="preserve"> la información que </w:t>
+            </w:r>
+            <w:r>
+              <w:rPr>
+                <w:sz w:val="22"/>
+                <w:szCs w:val="22"/>
+              </w:rPr>
+              <w:t>genera</w:t>
+            </w:r>
+            <w:r>
+              <w:rPr>
+                <w:sz w:val="22"/>
+                <w:szCs w:val="22"/>
+              </w:rPr>
+              <w:t xml:space="preserve"> la fundación.</w:t>
+            </w:r>
+          </w:p>
+        </w:tc>
+      </w:tr>
+    </w:tbl>
+    <w:p>
+      <w:pPr>
+        <w:rPr>
+          <w:sz w:val="22"/>
+          <w:szCs w:val="22"/>
+        </w:rPr>
+      </w:pPr>
+    </w:p>
+    <w:tbl>
+      <w:tblPr>
+        <w:tblStyle w:val="Tablaconcuadrcula"/>
+        <w:tblW w:w="0" w:type="auto"/>
+        <w:tblLook w:val="04A0" w:firstRow="1" w:lastRow="0" w:firstColumn="1" w:lastColumn="0" w:noHBand="0" w:noVBand="1"/>
+      </w:tblPr>
+      <w:tblGrid>
+        <w:gridCol w:w="8638"/>
+      </w:tblGrid>
+      <w:tr>
+        <w:tc>
+          <w:tcPr>
+            <w:tcW w:w="8638" w:type="dxa"/>
+          </w:tcPr>
+          <w:p>
+            <w:pPr>
+              <w:rPr>
+                <w:sz w:val="22"/>
+                <w:szCs w:val="22"/>
+              </w:rPr>
+            </w:pPr>
+            <w:r>
+              <w:rPr>
+                <w:b/>
+                <w:sz w:val="22"/>
+                <w:szCs w:val="22"/>
+              </w:rPr>
+              <w:t>RF – 004</w:t>
+            </w:r>
+          </w:p>
+          <w:p>
+            <w:pPr>
+              <w:rPr>
+                <w:sz w:val="22"/>
+                <w:szCs w:val="22"/>
+              </w:rPr>
+            </w:pPr>
+            <w:r>
+              <w:rPr>
+                <w:sz w:val="22"/>
+                <w:szCs w:val="22"/>
+              </w:rPr>
+              <w:t>Como coordinador</w:t>
+            </w:r>
+            <w:r>
+              <w:rPr>
+                <w:sz w:val="22"/>
+                <w:szCs w:val="22"/>
+              </w:rPr>
+              <w:t>,</w:t>
+            </w:r>
+          </w:p>
+          <w:p>
+            <w:pPr>
+              <w:rPr>
+                <w:sz w:val="22"/>
+                <w:szCs w:val="22"/>
+              </w:rPr>
+            </w:pPr>
+            <w:r>
+              <w:rPr>
+                <w:sz w:val="22"/>
+                <w:szCs w:val="22"/>
+              </w:rPr>
+              <w:t>quiero generar informes con la evaluación de los proyectos finalizados a partir de los cuestionarios que hayan sido completados por participantes o voluntarios</w:t>
+            </w:r>
+          </w:p>
+          <w:p>
+            <w:pPr>
+              <w:rPr>
+                <w:sz w:val="22"/>
+                <w:szCs w:val="22"/>
+              </w:rPr>
+            </w:pPr>
+            <w:r>
+              <w:rPr>
+                <w:sz w:val="22"/>
+                <w:szCs w:val="22"/>
+              </w:rPr>
+              <w:t xml:space="preserve">para poder </w:t>
+            </w:r>
+            <w:r>
+              <w:rPr>
+                <w:sz w:val="22"/>
+                <w:szCs w:val="22"/>
+              </w:rPr>
+              <w:t xml:space="preserve">elaborar la memoria y </w:t>
+            </w:r>
+            <w:r>
+              <w:rPr>
+                <w:sz w:val="22"/>
+                <w:szCs w:val="22"/>
+              </w:rPr>
+              <w:t>enviar los resultados a los patrocinadores.</w:t>
+            </w:r>
+          </w:p>
+        </w:tc>
+      </w:tr>
+    </w:tbl>
+    <w:p>
+      <w:pPr>
+        <w:rPr>
+          <w:sz w:val="22"/>
+          <w:szCs w:val="22"/>
+        </w:rPr>
+      </w:pPr>
+    </w:p>
+    <w:tbl>
+      <w:tblPr>
+        <w:tblStyle w:val="Tablaconcuadrcula"/>
+        <w:tblW w:w="0" w:type="auto"/>
+        <w:tblLook w:val="04A0" w:firstRow="1" w:lastRow="0" w:firstColumn="1" w:lastColumn="0" w:noHBand="0" w:noVBand="1"/>
+      </w:tblPr>
+      <w:tblGrid>
+        <w:gridCol w:w="8638"/>
+      </w:tblGrid>
+      <w:tr>
+        <w:tc>
+          <w:tcPr>
+            <w:tcW w:w="8638" w:type="dxa"/>
+          </w:tcPr>
+          <w:p>
+            <w:pPr>
+              <w:rPr>
+                <w:sz w:val="22"/>
+                <w:szCs w:val="22"/>
+              </w:rPr>
+            </w:pPr>
+            <w:r>
+              <w:rPr>
+                <w:b/>
+                <w:sz w:val="22"/>
+                <w:szCs w:val="22"/>
+              </w:rPr>
+              <w:t>RF – 005</w:t>
+            </w:r>
+          </w:p>
+          <w:p>
+            <w:pPr>
+              <w:rPr>
+                <w:sz w:val="22"/>
+                <w:szCs w:val="22"/>
+              </w:rPr>
+            </w:pPr>
+            <w:r>
+              <w:rPr>
+                <w:sz w:val="22"/>
+                <w:szCs w:val="22"/>
+              </w:rPr>
+              <w:t>Como coordinador</w:t>
+            </w:r>
+            <w:r>
+              <w:rPr>
+                <w:sz w:val="22"/>
+                <w:szCs w:val="22"/>
+              </w:rPr>
+              <w:t>,</w:t>
+            </w:r>
+          </w:p>
+          <w:p>
+            <w:pPr>
+              <w:rPr>
+                <w:sz w:val="22"/>
+                <w:szCs w:val="22"/>
+              </w:rPr>
+            </w:pPr>
+            <w:r>
+              <w:rPr>
+                <w:sz w:val="22"/>
+                <w:szCs w:val="22"/>
+              </w:rPr>
+              <w:t xml:space="preserve">quiero gestionar el envío de diferentes tipos de </w:t>
+            </w:r>
+            <w:proofErr w:type="spellStart"/>
+            <w:r>
+              <w:rPr>
+                <w:sz w:val="22"/>
+                <w:szCs w:val="22"/>
+              </w:rPr>
+              <w:t>newsletters</w:t>
+            </w:r>
+            <w:proofErr w:type="spellEnd"/>
+            <w:r>
+              <w:rPr>
+                <w:sz w:val="22"/>
+                <w:szCs w:val="22"/>
+              </w:rPr>
+              <w:t xml:space="preserve"> según las condiciones o características de los usuarios</w:t>
+            </w:r>
+          </w:p>
+          <w:p>
+            <w:pPr>
+              <w:rPr>
+                <w:sz w:val="22"/>
+                <w:szCs w:val="22"/>
+              </w:rPr>
+            </w:pPr>
+            <w:r>
+              <w:rPr>
+                <w:sz w:val="22"/>
+                <w:szCs w:val="22"/>
+              </w:rPr>
+              <w:t xml:space="preserve">para que cada usuario reciba </w:t>
+            </w:r>
+            <w:r>
+              <w:rPr>
+                <w:sz w:val="22"/>
+                <w:szCs w:val="22"/>
+              </w:rPr>
+              <w:t>notificaciones</w:t>
+            </w:r>
+            <w:r>
+              <w:rPr>
+                <w:sz w:val="22"/>
+                <w:szCs w:val="22"/>
+              </w:rPr>
+              <w:t xml:space="preserve"> personalizadas.</w:t>
+            </w:r>
+          </w:p>
+        </w:tc>
+      </w:tr>
+    </w:tbl>
+    <w:p>
+      <w:pPr>
+        <w:rPr>
+          <w:sz w:val="22"/>
+          <w:szCs w:val="22"/>
+        </w:rPr>
+      </w:pPr>
+    </w:p>
+    <w:tbl>
+      <w:tblPr>
+        <w:tblStyle w:val="Tablaconcuadrcula"/>
+        <w:tblW w:w="0" w:type="auto"/>
+        <w:tblLook w:val="04A0" w:firstRow="1" w:lastRow="0" w:firstColumn="1" w:lastColumn="0" w:noHBand="0" w:noVBand="1"/>
+      </w:tblPr>
+      <w:tblGrid>
+        <w:gridCol w:w="8638"/>
+      </w:tblGrid>
+      <w:tr>
+        <w:tc>
+          <w:tcPr>
+            <w:tcW w:w="8638" w:type="dxa"/>
+          </w:tcPr>
+          <w:p>
+            <w:pPr>
+              <w:rPr>
+                <w:sz w:val="22"/>
+                <w:szCs w:val="22"/>
+              </w:rPr>
+            </w:pPr>
+            <w:r>
+              <w:rPr>
+                <w:b/>
+                <w:sz w:val="22"/>
+                <w:szCs w:val="22"/>
+              </w:rPr>
+              <w:t>RF – 006</w:t>
+            </w:r>
+          </w:p>
+          <w:p>
+            <w:pPr>
+              <w:rPr>
+                <w:sz w:val="22"/>
+                <w:szCs w:val="22"/>
+              </w:rPr>
+            </w:pPr>
+            <w:r>
+              <w:rPr>
+                <w:sz w:val="22"/>
+                <w:szCs w:val="22"/>
+              </w:rPr>
+              <w:t>Como participante</w:t>
+            </w:r>
+            <w:r>
+              <w:rPr>
+                <w:sz w:val="22"/>
+                <w:szCs w:val="22"/>
+              </w:rPr>
+              <w:t>,</w:t>
+            </w:r>
+          </w:p>
+          <w:p>
+            <w:pPr>
+              <w:rPr>
+                <w:sz w:val="22"/>
+                <w:szCs w:val="22"/>
+              </w:rPr>
+            </w:pPr>
+            <w:r>
+              <w:rPr>
+                <w:sz w:val="22"/>
+                <w:szCs w:val="22"/>
+              </w:rPr>
+              <w:t>quiero recibir un aviso en mi móvil al menos 5 días antes de la realización de una actividad en la que estoy inscrito,</w:t>
+            </w:r>
+          </w:p>
+          <w:p>
+            <w:pPr>
+              <w:rPr>
+                <w:sz w:val="22"/>
+                <w:szCs w:val="22"/>
+              </w:rPr>
+            </w:pPr>
+            <w:r>
+              <w:rPr>
+                <w:sz w:val="22"/>
+                <w:szCs w:val="22"/>
+              </w:rPr>
+              <w:t>para recordarme que día tengo que asistir</w:t>
+            </w:r>
+            <w:r>
+              <w:rPr>
+                <w:sz w:val="22"/>
+                <w:szCs w:val="22"/>
+              </w:rPr>
+              <w:t>, así como documentación que debo llevar.</w:t>
+            </w:r>
+          </w:p>
+        </w:tc>
+      </w:tr>
+    </w:tbl>
+    <w:p>
+      <w:pPr>
+        <w:rPr>
+          <w:sz w:val="22"/>
+          <w:szCs w:val="22"/>
+        </w:rPr>
+      </w:pPr>
+    </w:p>
+    <w:tbl>
+      <w:tblPr>
+        <w:tblStyle w:val="Tablaconcuadrcula"/>
+        <w:tblW w:w="0" w:type="auto"/>
+        <w:tblLook w:val="04A0" w:firstRow="1" w:lastRow="0" w:firstColumn="1" w:lastColumn="0" w:noHBand="0" w:noVBand="1"/>
+      </w:tblPr>
+      <w:tblGrid>
+        <w:gridCol w:w="8638"/>
+      </w:tblGrid>
+      <w:tr>
+        <w:tc>
+          <w:tcPr>
+            <w:tcW w:w="8638" w:type="dxa"/>
+          </w:tcPr>
+          <w:p>
+            <w:pPr>
+              <w:rPr>
+                <w:sz w:val="22"/>
+                <w:szCs w:val="22"/>
+              </w:rPr>
+            </w:pPr>
+            <w:r>
+              <w:rPr>
+                <w:b/>
+                <w:sz w:val="22"/>
+                <w:szCs w:val="22"/>
+              </w:rPr>
+              <w:t>RF – 007</w:t>
+            </w:r>
+          </w:p>
+          <w:p>
+            <w:pPr>
+              <w:rPr>
+                <w:sz w:val="22"/>
+                <w:szCs w:val="22"/>
+              </w:rPr>
+            </w:pPr>
+            <w:r>
+              <w:rPr>
+                <w:sz w:val="22"/>
+                <w:szCs w:val="22"/>
+              </w:rPr>
+              <w:t>Como participante</w:t>
+            </w:r>
+            <w:r>
+              <w:rPr>
+                <w:sz w:val="22"/>
+                <w:szCs w:val="22"/>
+              </w:rPr>
+              <w:t>,</w:t>
+            </w:r>
+          </w:p>
+          <w:p>
+            <w:pPr>
+              <w:rPr>
+                <w:sz w:val="22"/>
+                <w:szCs w:val="22"/>
+              </w:rPr>
+            </w:pPr>
+            <w:r>
+              <w:rPr>
+                <w:sz w:val="22"/>
+                <w:szCs w:val="22"/>
+              </w:rPr>
+              <w:t>quiero acceder a los datos de mi perfil y cambiar mi estado de</w:t>
+            </w:r>
+            <w:r>
+              <w:rPr>
+                <w:sz w:val="22"/>
+                <w:szCs w:val="22"/>
+              </w:rPr>
+              <w:t xml:space="preserve"> </w:t>
+            </w:r>
+            <w:r>
+              <w:rPr>
+                <w:sz w:val="22"/>
+                <w:szCs w:val="22"/>
+              </w:rPr>
+              <w:t>participación temporalmente</w:t>
+            </w:r>
+          </w:p>
+          <w:p>
+            <w:pPr>
+              <w:rPr>
+                <w:sz w:val="22"/>
+                <w:szCs w:val="22"/>
+              </w:rPr>
+            </w:pPr>
+            <w:r>
+              <w:rPr>
+                <w:sz w:val="22"/>
+                <w:szCs w:val="22"/>
+              </w:rPr>
+              <w:t>para asegurarme de que mi información esté actualizada.</w:t>
+            </w:r>
+          </w:p>
+        </w:tc>
+      </w:tr>
+    </w:tbl>
+    <w:p>
+      <w:pPr>
+        <w:rPr>
+          <w:sz w:val="22"/>
+          <w:szCs w:val="22"/>
+        </w:rPr>
+      </w:pPr>
+    </w:p>
+    <w:tbl>
+      <w:tblPr>
+        <w:tblStyle w:val="Tablaconcuadrcula"/>
+        <w:tblW w:w="0" w:type="auto"/>
+        <w:tblLook w:val="04A0" w:firstRow="1" w:lastRow="0" w:firstColumn="1" w:lastColumn="0" w:noHBand="0" w:noVBand="1"/>
+      </w:tblPr>
+      <w:tblGrid>
+        <w:gridCol w:w="8638"/>
+      </w:tblGrid>
+      <w:tr>
+        <w:tc>
+          <w:tcPr>
+            <w:tcW w:w="8638" w:type="dxa"/>
+          </w:tcPr>
+          <w:p>
+            <w:pPr>
+              <w:rPr>
+                <w:sz w:val="22"/>
+                <w:szCs w:val="22"/>
+              </w:rPr>
+            </w:pPr>
+            <w:r>
+              <w:rPr>
+                <w:b/>
+                <w:sz w:val="22"/>
+                <w:szCs w:val="22"/>
+              </w:rPr>
+              <w:t>RF – 008</w:t>
+            </w:r>
+          </w:p>
+          <w:p>
+            <w:pPr>
+              <w:rPr>
+                <w:sz w:val="22"/>
+                <w:szCs w:val="22"/>
+              </w:rPr>
+            </w:pPr>
+            <w:r>
+              <w:rPr>
+                <w:sz w:val="22"/>
+                <w:szCs w:val="22"/>
+              </w:rPr>
+              <w:t>Como participante</w:t>
+            </w:r>
+            <w:r>
+              <w:rPr>
+                <w:sz w:val="22"/>
+                <w:szCs w:val="22"/>
+              </w:rPr>
+              <w:t>,</w:t>
+            </w:r>
+          </w:p>
+          <w:p>
+            <w:pPr>
+              <w:rPr>
+                <w:sz w:val="22"/>
+                <w:szCs w:val="22"/>
+              </w:rPr>
+            </w:pPr>
+            <w:r>
+              <w:rPr>
+                <w:sz w:val="22"/>
+                <w:szCs w:val="22"/>
+              </w:rPr>
+              <w:t>Quiero</w:t>
+            </w:r>
+            <w:r>
+              <w:rPr>
+                <w:sz w:val="22"/>
+                <w:szCs w:val="22"/>
+              </w:rPr>
+              <w:t xml:space="preserve"> </w:t>
+            </w:r>
+            <w:r>
+              <w:rPr>
+                <w:sz w:val="22"/>
+                <w:szCs w:val="22"/>
+              </w:rPr>
+              <w:t xml:space="preserve">obtener un historial de las actividades en las que he participado, así como completar sus respectivos cuestionarios de evaluación </w:t>
+            </w:r>
+          </w:p>
+          <w:p>
+            <w:pPr>
+              <w:rPr>
+                <w:sz w:val="22"/>
+                <w:szCs w:val="22"/>
+              </w:rPr>
+            </w:pPr>
+            <w:r>
+              <w:rPr>
+                <w:sz w:val="22"/>
+                <w:szCs w:val="22"/>
+              </w:rPr>
+              <w:t>para dar mi opinión acerca de las actividades finalizadas</w:t>
+            </w:r>
+            <w:r>
+              <w:rPr>
+                <w:sz w:val="22"/>
+                <w:szCs w:val="22"/>
+              </w:rPr>
+              <w:t xml:space="preserve"> en las que he participado.</w:t>
+            </w:r>
+          </w:p>
+        </w:tc>
+      </w:tr>
+    </w:tbl>
+    <w:p>
+      <w:pPr>
+        <w:rPr>
+          <w:sz w:val="22"/>
+          <w:szCs w:val="22"/>
+        </w:rPr>
+      </w:pPr>
+    </w:p>
+    <w:p>
+      <w:pPr>
+        <w:rPr>
+          <w:sz w:val="22"/>
+          <w:szCs w:val="22"/>
+        </w:rPr>
+      </w:pPr>
+    </w:p>
+    <w:p>
+      <w:pPr>
+        <w:rPr>
+          <w:sz w:val="22"/>
+          <w:szCs w:val="22"/>
+        </w:rPr>
+      </w:pPr>
+    </w:p>
+    <w:p>
+      <w:pPr>
+        <w:rPr>
+          <w:sz w:val="22"/>
+          <w:szCs w:val="22"/>
+        </w:rPr>
+      </w:pPr>
+    </w:p>
+    <w:tbl>
+      <w:tblPr>
+        <w:tblStyle w:val="Tablaconcuadrcula"/>
+        <w:tblW w:w="0" w:type="auto"/>
+        <w:tblLook w:val="04A0" w:firstRow="1" w:lastRow="0" w:firstColumn="1" w:lastColumn="0" w:noHBand="0" w:noVBand="1"/>
+      </w:tblPr>
+      <w:tblGrid>
+        <w:gridCol w:w="8638"/>
+      </w:tblGrid>
+      <w:tr>
+        <w:tc>
+          <w:tcPr>
+            <w:tcW w:w="8638" w:type="dxa"/>
+          </w:tcPr>
+          <w:p>
+            <w:pPr>
+              <w:rPr>
+                <w:sz w:val="22"/>
+                <w:szCs w:val="22"/>
+              </w:rPr>
+            </w:pPr>
+            <w:r>
+              <w:rPr>
+                <w:b/>
+                <w:sz w:val="22"/>
+                <w:szCs w:val="22"/>
+              </w:rPr>
+              <w:lastRenderedPageBreak/>
+              <w:t>RF – 009</w:t>
+            </w:r>
+          </w:p>
+          <w:p>
+            <w:pPr>
+              <w:rPr>
+                <w:sz w:val="22"/>
+                <w:szCs w:val="22"/>
+              </w:rPr>
+            </w:pPr>
+            <w:r>
+              <w:rPr>
+                <w:sz w:val="22"/>
+                <w:szCs w:val="22"/>
+              </w:rPr>
+              <w:t>Como participante</w:t>
+            </w:r>
+            <w:r>
+              <w:rPr>
+                <w:sz w:val="22"/>
+                <w:szCs w:val="22"/>
+              </w:rPr>
+              <w:t>,</w:t>
+            </w:r>
+          </w:p>
+          <w:p>
+            <w:pPr>
+              <w:rPr>
+                <w:sz w:val="22"/>
+                <w:szCs w:val="22"/>
+              </w:rPr>
+            </w:pPr>
+            <w:r>
+              <w:rPr>
+                <w:sz w:val="22"/>
+                <w:szCs w:val="22"/>
+              </w:rPr>
+              <w:t>quiero obtener un listado de las actividades que se van a realizar próximamente y tener la opción de solicitar una plaza</w:t>
+            </w:r>
+            <w:r>
+              <w:rPr>
+                <w:sz w:val="22"/>
+                <w:szCs w:val="22"/>
+              </w:rPr>
+              <w:t xml:space="preserve"> en ellas</w:t>
+            </w:r>
+          </w:p>
+          <w:p>
+            <w:pPr>
+              <w:rPr>
+                <w:sz w:val="22"/>
+                <w:szCs w:val="22"/>
+              </w:rPr>
+            </w:pPr>
+            <w:r>
+              <w:rPr>
+                <w:sz w:val="22"/>
+                <w:szCs w:val="22"/>
+              </w:rPr>
+              <w:t xml:space="preserve">para </w:t>
+            </w:r>
+            <w:r>
+              <w:rPr>
+                <w:sz w:val="22"/>
+                <w:szCs w:val="22"/>
+              </w:rPr>
+              <w:t xml:space="preserve">tener la oportunidad de </w:t>
+            </w:r>
+            <w:r>
+              <w:rPr>
+                <w:sz w:val="22"/>
+                <w:szCs w:val="22"/>
+              </w:rPr>
+              <w:t xml:space="preserve">participar en las que </w:t>
+            </w:r>
+            <w:r>
+              <w:rPr>
+                <w:sz w:val="22"/>
+                <w:szCs w:val="22"/>
+              </w:rPr>
+              <w:t>sean de mi</w:t>
+            </w:r>
+            <w:r>
+              <w:rPr>
+                <w:sz w:val="22"/>
+                <w:szCs w:val="22"/>
+              </w:rPr>
+              <w:t xml:space="preserve"> inter</w:t>
+            </w:r>
+            <w:r>
+              <w:rPr>
+                <w:sz w:val="22"/>
+                <w:szCs w:val="22"/>
+              </w:rPr>
+              <w:t>és</w:t>
+            </w:r>
+            <w:r>
+              <w:rPr>
+                <w:sz w:val="22"/>
+                <w:szCs w:val="22"/>
+              </w:rPr>
+              <w:t>.</w:t>
+            </w:r>
+          </w:p>
+        </w:tc>
+      </w:tr>
+    </w:tbl>
+    <w:p>
+      <w:pPr>
+        <w:rPr>
+          <w:sz w:val="22"/>
+          <w:szCs w:val="22"/>
+        </w:rPr>
+      </w:pPr>
+    </w:p>
+    <w:tbl>
+      <w:tblPr>
+        <w:tblStyle w:val="Tablaconcuadrcula"/>
+        <w:tblW w:w="0" w:type="auto"/>
+        <w:tblLook w:val="04A0" w:firstRow="1" w:lastRow="0" w:firstColumn="1" w:lastColumn="0" w:noHBand="0" w:noVBand="1"/>
+      </w:tblPr>
+      <w:tblGrid>
+        <w:gridCol w:w="8638"/>
+      </w:tblGrid>
+      <w:tr>
+        <w:tc>
+          <w:tcPr>
+            <w:tcW w:w="8638" w:type="dxa"/>
+          </w:tcPr>
+          <w:p>
+            <w:pPr>
+              <w:rPr>
+                <w:sz w:val="22"/>
+                <w:szCs w:val="22"/>
+              </w:rPr>
+            </w:pPr>
+            <w:r>
+              <w:rPr>
+                <w:b/>
+                <w:sz w:val="22"/>
+                <w:szCs w:val="22"/>
+              </w:rPr>
+              <w:t>RF – 010</w:t>
+            </w:r>
+          </w:p>
+          <w:p>
+            <w:pPr>
+              <w:rPr>
+                <w:sz w:val="22"/>
+                <w:szCs w:val="22"/>
+              </w:rPr>
+            </w:pPr>
+            <w:r>
+              <w:rPr>
+                <w:sz w:val="22"/>
+                <w:szCs w:val="22"/>
+              </w:rPr>
+              <w:t>Como voluntario</w:t>
+            </w:r>
+            <w:r>
+              <w:rPr>
+                <w:sz w:val="22"/>
+                <w:szCs w:val="22"/>
+              </w:rPr>
+              <w:t>,</w:t>
+            </w:r>
+          </w:p>
+          <w:p>
+            <w:pPr>
+              <w:rPr>
+                <w:sz w:val="22"/>
+                <w:szCs w:val="22"/>
+              </w:rPr>
+            </w:pPr>
+            <w:r>
+              <w:rPr>
+                <w:sz w:val="22"/>
+                <w:szCs w:val="22"/>
+              </w:rPr>
+              <w:t>quiero acceder a los datos de mi perfil y cambiar mi estado de</w:t>
+            </w:r>
+            <w:r>
+              <w:rPr>
+                <w:sz w:val="22"/>
+                <w:szCs w:val="22"/>
+              </w:rPr>
+              <w:t xml:space="preserve"> disponibilidad para realizar</w:t>
+            </w:r>
+            <w:r>
+              <w:rPr>
+                <w:sz w:val="22"/>
+                <w:szCs w:val="22"/>
+              </w:rPr>
+              <w:t xml:space="preserve"> </w:t>
+            </w:r>
+            <w:r>
+              <w:rPr>
+                <w:sz w:val="22"/>
+                <w:szCs w:val="22"/>
+              </w:rPr>
+              <w:t>voluntariados</w:t>
+            </w:r>
+            <w:r>
+              <w:rPr>
+                <w:sz w:val="22"/>
+                <w:szCs w:val="22"/>
+              </w:rPr>
+              <w:t xml:space="preserve"> temporalmente</w:t>
+            </w:r>
+          </w:p>
+          <w:p>
+            <w:pPr>
+              <w:rPr>
+                <w:sz w:val="22"/>
+                <w:szCs w:val="22"/>
+              </w:rPr>
+            </w:pPr>
+            <w:r>
+              <w:rPr>
+                <w:sz w:val="22"/>
+                <w:szCs w:val="22"/>
+              </w:rPr>
+              <w:t>para asegurarme de que mi información esté actualizada.</w:t>
+            </w:r>
+          </w:p>
+        </w:tc>
+      </w:tr>
+    </w:tbl>
+    <w:p>
+      <w:pPr>
+        <w:rPr>
+          <w:sz w:val="22"/>
+          <w:szCs w:val="22"/>
+        </w:rPr>
+      </w:pPr>
+    </w:p>
+    <w:tbl>
+      <w:tblPr>
+        <w:tblStyle w:val="Tablaconcuadrcula"/>
+        <w:tblW w:w="0" w:type="auto"/>
+        <w:tblLook w:val="04A0" w:firstRow="1" w:lastRow="0" w:firstColumn="1" w:lastColumn="0" w:noHBand="0" w:noVBand="1"/>
+      </w:tblPr>
+      <w:tblGrid>
+        <w:gridCol w:w="8638"/>
+      </w:tblGrid>
+      <w:tr>
+        <w:tc>
+          <w:tcPr>
+            <w:tcW w:w="8638" w:type="dxa"/>
+          </w:tcPr>
+          <w:p>
+            <w:pPr>
+              <w:rPr>
+                <w:sz w:val="22"/>
+                <w:szCs w:val="22"/>
+              </w:rPr>
+            </w:pPr>
+            <w:r>
+              <w:rPr>
+                <w:b/>
+                <w:sz w:val="22"/>
+                <w:szCs w:val="22"/>
+              </w:rPr>
+              <w:t>RF – 011</w:t>
+            </w:r>
+          </w:p>
+          <w:p>
+            <w:pPr>
+              <w:rPr>
+                <w:sz w:val="22"/>
+                <w:szCs w:val="22"/>
+              </w:rPr>
+            </w:pPr>
+            <w:r>
+              <w:rPr>
+                <w:sz w:val="22"/>
+                <w:szCs w:val="22"/>
+              </w:rPr>
+              <w:t>Como volun</w:t>
+            </w:r>
+            <w:r>
+              <w:rPr>
+                <w:sz w:val="22"/>
+                <w:szCs w:val="22"/>
+              </w:rPr>
+              <w:t>t</w:t>
+            </w:r>
+            <w:r>
+              <w:rPr>
+                <w:sz w:val="22"/>
+                <w:szCs w:val="22"/>
+              </w:rPr>
+              <w:t>ario</w:t>
+            </w:r>
+            <w:r>
+              <w:rPr>
+                <w:sz w:val="22"/>
+                <w:szCs w:val="22"/>
+              </w:rPr>
+              <w:t>,</w:t>
+            </w:r>
+          </w:p>
+          <w:p>
+            <w:pPr>
+              <w:rPr>
+                <w:sz w:val="22"/>
+                <w:szCs w:val="22"/>
+              </w:rPr>
+            </w:pPr>
+            <w:r>
+              <w:rPr>
+                <w:sz w:val="22"/>
+                <w:szCs w:val="22"/>
+              </w:rPr>
+              <w:t>quiero obtener un historial de las actividades en las que he participado, así como completar sus respectivos cuestionarios de evaluación</w:t>
+            </w:r>
+          </w:p>
+          <w:p>
+            <w:pPr>
+              <w:rPr>
+                <w:sz w:val="22"/>
+                <w:szCs w:val="22"/>
+              </w:rPr>
+            </w:pPr>
+            <w:r>
+              <w:rPr>
+                <w:sz w:val="22"/>
+                <w:szCs w:val="22"/>
+              </w:rPr>
+              <w:t xml:space="preserve">para </w:t>
+            </w:r>
+            <w:r>
+              <w:rPr>
+                <w:sz w:val="22"/>
+                <w:szCs w:val="22"/>
+              </w:rPr>
+              <w:t>d</w:t>
+            </w:r>
+            <w:r>
+              <w:rPr>
+                <w:sz w:val="22"/>
+                <w:szCs w:val="22"/>
+              </w:rPr>
+              <w:t>ar mi opini</w:t>
+            </w:r>
+            <w:r>
+              <w:rPr>
+                <w:sz w:val="22"/>
+                <w:szCs w:val="22"/>
+              </w:rPr>
+              <w:t>ó</w:t>
+            </w:r>
+            <w:r>
+              <w:rPr>
+                <w:sz w:val="22"/>
+                <w:szCs w:val="22"/>
+              </w:rPr>
+              <w:t>n acerca de las actividades finalizadas</w:t>
+            </w:r>
+            <w:r>
+              <w:rPr>
+                <w:sz w:val="22"/>
+                <w:szCs w:val="22"/>
+              </w:rPr>
+              <w:t xml:space="preserve"> en las que he participado</w:t>
+            </w:r>
+            <w:r>
+              <w:rPr>
+                <w:sz w:val="22"/>
+                <w:szCs w:val="22"/>
+              </w:rPr>
+              <w:t>.</w:t>
+            </w:r>
+          </w:p>
+        </w:tc>
+      </w:tr>
+    </w:tbl>
+    <w:p>
+      <w:pPr>
+        <w:rPr>
+          <w:sz w:val="22"/>
+          <w:szCs w:val="22"/>
+        </w:rPr>
+      </w:pPr>
+    </w:p>
+    <w:tbl>
+      <w:tblPr>
+        <w:tblStyle w:val="Tablaconcuadrcula"/>
+        <w:tblW w:w="0" w:type="auto"/>
+        <w:tblLook w:val="04A0" w:firstRow="1" w:lastRow="0" w:firstColumn="1" w:lastColumn="0" w:noHBand="0" w:noVBand="1"/>
+      </w:tblPr>
+      <w:tblGrid>
+        <w:gridCol w:w="8638"/>
+      </w:tblGrid>
+      <w:tr>
+        <w:tc>
+          <w:tcPr>
+            <w:tcW w:w="8638" w:type="dxa"/>
+          </w:tcPr>
+          <w:p>
+            <w:pPr>
+              <w:rPr>
+                <w:sz w:val="22"/>
+                <w:szCs w:val="22"/>
+              </w:rPr>
+            </w:pPr>
+            <w:r>
+              <w:rPr>
+                <w:b/>
+                <w:sz w:val="22"/>
+                <w:szCs w:val="22"/>
+              </w:rPr>
+              <w:t>RF – 012</w:t>
+            </w:r>
+          </w:p>
+          <w:p>
+            <w:pPr>
+              <w:rPr>
+                <w:sz w:val="22"/>
+                <w:szCs w:val="22"/>
+              </w:rPr>
+            </w:pPr>
+            <w:r>
+              <w:rPr>
+                <w:sz w:val="22"/>
+                <w:szCs w:val="22"/>
+              </w:rPr>
+              <w:t>Como voluntario</w:t>
+            </w:r>
+            <w:r>
+              <w:rPr>
+                <w:sz w:val="22"/>
+                <w:szCs w:val="22"/>
+              </w:rPr>
+              <w:t>,</w:t>
+            </w:r>
+          </w:p>
+          <w:p>
+            <w:pPr>
+              <w:rPr>
+                <w:sz w:val="22"/>
+                <w:szCs w:val="22"/>
+              </w:rPr>
+            </w:pPr>
+            <w:r>
+              <w:rPr>
+                <w:sz w:val="22"/>
+                <w:szCs w:val="22"/>
+              </w:rPr>
+              <w:t xml:space="preserve">quiero obtener un listado de las actividades que se van a realizar próximamente y tener la opción de solicitar </w:t>
+            </w:r>
+            <w:r>
+              <w:rPr>
+                <w:sz w:val="22"/>
+                <w:szCs w:val="22"/>
+              </w:rPr>
+              <w:t>una plaza como voluntario en ellas</w:t>
+            </w:r>
+          </w:p>
+          <w:p>
+            <w:pPr>
+              <w:rPr>
+                <w:sz w:val="22"/>
+                <w:szCs w:val="22"/>
+              </w:rPr>
+            </w:pPr>
+            <w:r>
+              <w:rPr>
+                <w:sz w:val="22"/>
+                <w:szCs w:val="22"/>
+              </w:rPr>
+              <w:t xml:space="preserve">para </w:t>
+            </w:r>
+            <w:r>
+              <w:rPr>
+                <w:sz w:val="22"/>
+                <w:szCs w:val="22"/>
+              </w:rPr>
+              <w:t xml:space="preserve">tener la oportunidad de </w:t>
+            </w:r>
+            <w:r>
+              <w:rPr>
+                <w:sz w:val="22"/>
+                <w:szCs w:val="22"/>
+              </w:rPr>
+              <w:t>participar en las que me interesen.</w:t>
+            </w:r>
+          </w:p>
+        </w:tc>
+      </w:tr>
+    </w:tbl>
+    <w:p>
+      <w:pPr>
+        <w:rPr>
+          <w:sz w:val="22"/>
+          <w:szCs w:val="22"/>
+        </w:rPr>
+      </w:pPr>
+    </w:p>
+    <w:tbl>
+      <w:tblPr>
+        <w:tblStyle w:val="Tablaconcuadrcula"/>
+        <w:tblW w:w="0" w:type="auto"/>
+        <w:tblLook w:val="04A0" w:firstRow="1" w:lastRow="0" w:firstColumn="1" w:lastColumn="0" w:noHBand="0" w:noVBand="1"/>
+      </w:tblPr>
+      <w:tblGrid>
+        <w:gridCol w:w="8638"/>
+      </w:tblGrid>
+      <w:tr>
+        <w:tc>
+          <w:tcPr>
+            <w:tcW w:w="8638" w:type="dxa"/>
+          </w:tcPr>
+          <w:p>
+            <w:pPr>
+              <w:rPr>
+                <w:sz w:val="22"/>
+                <w:szCs w:val="22"/>
+              </w:rPr>
+            </w:pPr>
+            <w:r>
+              <w:rPr>
+                <w:b/>
+                <w:sz w:val="22"/>
+                <w:szCs w:val="22"/>
+              </w:rPr>
+              <w:t>RF – 013</w:t>
+            </w:r>
+          </w:p>
+          <w:p>
+            <w:pPr>
+              <w:rPr>
+                <w:sz w:val="22"/>
+                <w:szCs w:val="22"/>
+              </w:rPr>
+            </w:pPr>
+            <w:r>
+              <w:rPr>
+                <w:sz w:val="22"/>
+                <w:szCs w:val="22"/>
+              </w:rPr>
+              <w:t>Como tutor legal</w:t>
+            </w:r>
+            <w:r>
+              <w:rPr>
+                <w:sz w:val="22"/>
+                <w:szCs w:val="22"/>
+              </w:rPr>
+              <w:t>,</w:t>
+            </w:r>
+          </w:p>
+          <w:p>
+            <w:pPr>
+              <w:rPr>
+                <w:sz w:val="22"/>
+                <w:szCs w:val="22"/>
+              </w:rPr>
+            </w:pPr>
+            <w:r>
+              <w:rPr>
+                <w:sz w:val="22"/>
+                <w:szCs w:val="22"/>
+              </w:rPr>
+              <w:t xml:space="preserve">quiero </w:t>
+            </w:r>
+            <w:r>
+              <w:rPr>
+                <w:sz w:val="22"/>
+                <w:szCs w:val="22"/>
+              </w:rPr>
+              <w:t>tener</w:t>
+            </w:r>
+            <w:r>
+              <w:rPr>
+                <w:sz w:val="22"/>
+                <w:szCs w:val="22"/>
+              </w:rPr>
+              <w:t xml:space="preserve"> acceso a los datos de mi perfil y del participante del </w:t>
+            </w:r>
+            <w:r>
+              <w:rPr>
+                <w:sz w:val="22"/>
+                <w:szCs w:val="22"/>
+              </w:rPr>
+              <w:t>cual</w:t>
+            </w:r>
+            <w:r>
+              <w:rPr>
+                <w:sz w:val="22"/>
+                <w:szCs w:val="22"/>
+              </w:rPr>
+              <w:t xml:space="preserve"> soy responsable, y poder cambiar su estado de participación temporalmente,</w:t>
+            </w:r>
+          </w:p>
+          <w:p>
+            <w:pPr>
+              <w:rPr>
+                <w:sz w:val="22"/>
+                <w:szCs w:val="22"/>
+              </w:rPr>
+            </w:pPr>
+            <w:r>
+              <w:rPr>
+                <w:sz w:val="22"/>
+                <w:szCs w:val="22"/>
+              </w:rPr>
+              <w:t xml:space="preserve">para </w:t>
+            </w:r>
+            <w:r>
+              <w:rPr>
+                <w:sz w:val="22"/>
+                <w:szCs w:val="22"/>
+              </w:rPr>
+              <w:t>gestionar mis datos y asegurarme de que la información de mi tutelado está</w:t>
+            </w:r>
+            <w:r>
+              <w:rPr>
+                <w:sz w:val="22"/>
+                <w:szCs w:val="22"/>
+              </w:rPr>
+              <w:t xml:space="preserve"> </w:t>
+            </w:r>
+            <w:r>
+              <w:rPr>
+                <w:sz w:val="22"/>
+                <w:szCs w:val="22"/>
+              </w:rPr>
+              <w:t>actualizada</w:t>
+            </w:r>
+            <w:r>
+              <w:rPr>
+                <w:sz w:val="22"/>
+                <w:szCs w:val="22"/>
+              </w:rPr>
+              <w:t>.</w:t>
+            </w:r>
+          </w:p>
+        </w:tc>
+      </w:tr>
+    </w:tbl>
+    <w:p>
+      <w:pPr>
+        <w:rPr>
+          <w:sz w:val="22"/>
+          <w:szCs w:val="22"/>
+        </w:rPr>
+      </w:pPr>
+    </w:p>
+    <w:tbl>
+      <w:tblPr>
+        <w:tblStyle w:val="Tablaconcuadrcula"/>
+        <w:tblW w:w="0" w:type="auto"/>
+        <w:tblLook w:val="04A0" w:firstRow="1" w:lastRow="0" w:firstColumn="1" w:lastColumn="0" w:noHBand="0" w:noVBand="1"/>
+      </w:tblPr>
+      <w:tblGrid>
+        <w:gridCol w:w="8638"/>
+      </w:tblGrid>
+      <w:tr>
+        <w:tc>
+          <w:tcPr>
+            <w:tcW w:w="8638" w:type="dxa"/>
+          </w:tcPr>
+          <w:p>
+            <w:pPr>
+              <w:rPr>
+                <w:sz w:val="22"/>
+                <w:szCs w:val="22"/>
+              </w:rPr>
+            </w:pPr>
+            <w:r>
+              <w:rPr>
+                <w:b/>
+                <w:sz w:val="22"/>
+                <w:szCs w:val="22"/>
+              </w:rPr>
+              <w:t>RF – 014</w:t>
+            </w:r>
+          </w:p>
+          <w:p>
+            <w:pPr>
+              <w:rPr>
+                <w:sz w:val="22"/>
+                <w:szCs w:val="22"/>
+              </w:rPr>
+            </w:pPr>
+            <w:r>
+              <w:rPr>
+                <w:sz w:val="22"/>
+                <w:szCs w:val="22"/>
+              </w:rPr>
+              <w:t>Como tutor legal</w:t>
+            </w:r>
+            <w:r>
+              <w:rPr>
+                <w:sz w:val="22"/>
+                <w:szCs w:val="22"/>
+              </w:rPr>
+              <w:t>,</w:t>
+            </w:r>
+          </w:p>
+          <w:p>
+            <w:pPr>
+              <w:rPr>
+                <w:sz w:val="22"/>
+                <w:szCs w:val="22"/>
+              </w:rPr>
+            </w:pPr>
+            <w:r>
+              <w:rPr>
+                <w:sz w:val="22"/>
+                <w:szCs w:val="22"/>
+              </w:rPr>
+              <w:t>q</w:t>
+            </w:r>
+            <w:r>
+              <w:rPr>
+                <w:sz w:val="22"/>
+                <w:szCs w:val="22"/>
+              </w:rPr>
+              <w:t>uiero</w:t>
+            </w:r>
+            <w:r>
+              <w:rPr>
+                <w:sz w:val="22"/>
+                <w:szCs w:val="22"/>
+              </w:rPr>
+              <w:t xml:space="preserve"> </w:t>
+            </w:r>
+            <w:r>
+              <w:rPr>
+                <w:sz w:val="22"/>
+                <w:szCs w:val="22"/>
+              </w:rPr>
+              <w:t>obtener un listado de las actividades que se van a realizar próximamente y tener la opción de solicitar una plaza para el participante del que me responsabilizo</w:t>
+            </w:r>
+          </w:p>
+          <w:p>
+            <w:pPr>
+              <w:rPr>
+                <w:sz w:val="22"/>
+                <w:szCs w:val="22"/>
+              </w:rPr>
+            </w:pPr>
+            <w:r>
+              <w:rPr>
+                <w:sz w:val="22"/>
+                <w:szCs w:val="22"/>
+              </w:rPr>
+              <w:t xml:space="preserve">para </w:t>
+            </w:r>
+            <w:r>
+              <w:rPr>
+                <w:sz w:val="22"/>
+                <w:szCs w:val="22"/>
+              </w:rPr>
+              <w:t xml:space="preserve">tener la oportunidad de </w:t>
+            </w:r>
+            <w:r>
+              <w:rPr>
+                <w:sz w:val="22"/>
+                <w:szCs w:val="22"/>
+              </w:rPr>
+              <w:t xml:space="preserve">apuntarlo en las </w:t>
+            </w:r>
+            <w:r>
+              <w:rPr>
+                <w:sz w:val="22"/>
+                <w:szCs w:val="22"/>
+              </w:rPr>
+              <w:t>actividades de su interés</w:t>
+            </w:r>
+            <w:r>
+              <w:rPr>
+                <w:sz w:val="22"/>
+                <w:szCs w:val="22"/>
+              </w:rPr>
+              <w:t>.</w:t>
+            </w:r>
+          </w:p>
+        </w:tc>
+      </w:tr>
+    </w:tbl>
+    <w:p>
+      <w:pPr>
+        <w:rPr>
+          <w:sz w:val="22"/>
+          <w:szCs w:val="22"/>
+        </w:rPr>
+      </w:pPr>
+    </w:p>
+    <w:p>
+      <w:pPr>
+        <w:rPr>
+          <w:sz w:val="22"/>
+          <w:szCs w:val="22"/>
+        </w:rPr>
+      </w:pPr>
+    </w:p>
+    <w:p>
+      <w:pPr>
+        <w:pStyle w:val="Ttulo2"/>
+      </w:pPr>
+      <w:bookmarkStart w:id="17" w:name="_Toc529467014"/>
+      <w:r>
+        <w:t>Requisitos no funcionales</w:t>
+      </w:r>
+      <w:bookmarkEnd w:id="17"/>
+    </w:p>
+    <w:p>
+      <w:pPr>
+        <w:rPr>
+          <w:sz w:val="22"/>
+          <w:szCs w:val="22"/>
+        </w:rPr>
+      </w:pPr>
+    </w:p>
+    <w:tbl>
+      <w:tblPr>
+        <w:tblStyle w:val="Tablaconcuadrcula"/>
+        <w:tblW w:w="0" w:type="auto"/>
+        <w:tblLook w:val="04A0" w:firstRow="1" w:lastRow="0" w:firstColumn="1" w:lastColumn="0" w:noHBand="0" w:noVBand="1"/>
+      </w:tblPr>
+      <w:tblGrid>
+        <w:gridCol w:w="8638"/>
+      </w:tblGrid>
+      <w:tr>
+        <w:tc>
+          <w:tcPr>
+            <w:tcW w:w="8638" w:type="dxa"/>
+          </w:tcPr>
+          <w:p>
+            <w:pPr>
+              <w:rPr>
+                <w:sz w:val="22"/>
+                <w:szCs w:val="22"/>
+              </w:rPr>
+            </w:pPr>
+            <w:r>
+              <w:rPr>
+                <w:b/>
+                <w:sz w:val="22"/>
+                <w:szCs w:val="22"/>
+              </w:rPr>
+              <w:t>RNF – 001 Temporización</w:t>
+            </w:r>
+          </w:p>
+          <w:p>
+            <w:pPr>
+              <w:rPr>
+                <w:sz w:val="22"/>
+                <w:szCs w:val="22"/>
+              </w:rPr>
+            </w:pPr>
+            <w:r>
+              <w:rPr>
+                <w:sz w:val="22"/>
+                <w:szCs w:val="22"/>
+              </w:rPr>
+              <w:t>El sistema tiene que dar una respuesta en menos de 2 segundos.</w:t>
+            </w:r>
+          </w:p>
+        </w:tc>
+      </w:tr>
+    </w:tbl>
+    <w:p>
+      <w:pPr>
+        <w:rPr>
+          <w:sz w:val="22"/>
+          <w:szCs w:val="22"/>
+        </w:rPr>
+      </w:pPr>
+    </w:p>
+    <w:tbl>
+      <w:tblPr>
+        <w:tblStyle w:val="Tablaconcuadrcula"/>
+        <w:tblW w:w="0" w:type="auto"/>
+        <w:tblLook w:val="04A0" w:firstRow="1" w:lastRow="0" w:firstColumn="1" w:lastColumn="0" w:noHBand="0" w:noVBand="1"/>
+      </w:tblPr>
+      <w:tblGrid>
+        <w:gridCol w:w="8638"/>
+      </w:tblGrid>
+      <w:tr>
+        <w:tc>
+          <w:tcPr>
+            <w:tcW w:w="8638" w:type="dxa"/>
+          </w:tcPr>
+          <w:p>
+            <w:pPr>
+              <w:rPr>
+                <w:sz w:val="22"/>
+                <w:szCs w:val="22"/>
+              </w:rPr>
+            </w:pPr>
+            <w:r>
+              <w:rPr>
+                <w:b/>
+                <w:sz w:val="22"/>
+                <w:szCs w:val="22"/>
+              </w:rPr>
+              <w:t>RNF – 002 Disponibilidad</w:t>
+            </w:r>
+          </w:p>
+          <w:p>
+            <w:pPr>
+              <w:rPr>
+                <w:sz w:val="22"/>
+                <w:szCs w:val="22"/>
+              </w:rPr>
+            </w:pPr>
+            <w:r>
+              <w:rPr>
+                <w:sz w:val="22"/>
+                <w:szCs w:val="22"/>
+              </w:rPr>
+              <w:t>El sistema debe estar disponible para su uso las 24 horas del día durante todo el año.</w:t>
+            </w:r>
+          </w:p>
+        </w:tc>
+      </w:tr>
+    </w:tbl>
+    <w:p>
+      <w:pPr>
+        <w:rPr>
+          <w:sz w:val="22"/>
+          <w:szCs w:val="22"/>
+        </w:rPr>
+      </w:pPr>
+    </w:p>
+    <w:tbl>
+      <w:tblPr>
+        <w:tblStyle w:val="Tablaconcuadrcula"/>
+        <w:tblW w:w="0" w:type="auto"/>
+        <w:tblLook w:val="04A0" w:firstRow="1" w:lastRow="0" w:firstColumn="1" w:lastColumn="0" w:noHBand="0" w:noVBand="1"/>
+      </w:tblPr>
+      <w:tblGrid>
+        <w:gridCol w:w="8638"/>
+      </w:tblGrid>
+      <w:tr>
+        <w:tc>
+          <w:tcPr>
+            <w:tcW w:w="8638" w:type="dxa"/>
+          </w:tcPr>
+          <w:p>
+            <w:pPr>
+              <w:rPr>
+                <w:sz w:val="22"/>
+                <w:szCs w:val="22"/>
+              </w:rPr>
+            </w:pPr>
+            <w:r>
+              <w:rPr>
+                <w:b/>
+                <w:sz w:val="22"/>
+                <w:szCs w:val="22"/>
+              </w:rPr>
+              <w:t>RNF – 003 Compatibilidad</w:t>
+            </w:r>
+          </w:p>
+          <w:p>
+            <w:pPr>
+              <w:rPr>
+                <w:sz w:val="22"/>
+                <w:szCs w:val="22"/>
+              </w:rPr>
+            </w:pPr>
+            <w:r>
+              <w:rPr>
+                <w:sz w:val="22"/>
+                <w:szCs w:val="22"/>
+              </w:rPr>
+              <w:t xml:space="preserve">El sistema debe ser compatible con los navegadores Mozilla Firefox, Google Chrome y Microsoft </w:t>
+            </w:r>
+            <w:proofErr w:type="spellStart"/>
+            <w:r>
+              <w:rPr>
+                <w:sz w:val="22"/>
+                <w:szCs w:val="22"/>
+              </w:rPr>
+              <w:t>Edge</w:t>
+            </w:r>
+            <w:proofErr w:type="spellEnd"/>
+            <w:r>
+              <w:rPr>
+                <w:sz w:val="22"/>
+                <w:szCs w:val="22"/>
+              </w:rPr>
+              <w:t xml:space="preserve"> en sus últimas versiones.</w:t>
+            </w:r>
+          </w:p>
+        </w:tc>
+      </w:tr>
+    </w:tbl>
+    <w:p>
+      <w:pPr>
+        <w:rPr>
+          <w:sz w:val="22"/>
+          <w:szCs w:val="22"/>
+        </w:rPr>
+      </w:pPr>
+    </w:p>
+    <w:p>
+      <w:pPr>
+        <w:rPr>
+          <w:sz w:val="22"/>
+          <w:szCs w:val="22"/>
+        </w:rPr>
+      </w:pPr>
+    </w:p>
+    <w:p>
+      <w:pPr>
+        <w:rPr>
+          <w:sz w:val="22"/>
+          <w:szCs w:val="22"/>
+        </w:rPr>
+      </w:pPr>
+    </w:p>
+    <w:tbl>
+      <w:tblPr>
+        <w:tblStyle w:val="Tablaconcuadrcula"/>
+        <w:tblW w:w="0" w:type="auto"/>
+        <w:tblLook w:val="04A0" w:firstRow="1" w:lastRow="0" w:firstColumn="1" w:lastColumn="0" w:noHBand="0" w:noVBand="1"/>
+      </w:tblPr>
+      <w:tblGrid>
+        <w:gridCol w:w="8638"/>
+      </w:tblGrid>
+      <w:tr>
+        <w:tc>
+          <w:tcPr>
+            <w:tcW w:w="8638" w:type="dxa"/>
+          </w:tcPr>
+          <w:p>
+            <w:pPr>
+              <w:rPr>
+                <w:sz w:val="22"/>
+                <w:szCs w:val="22"/>
+              </w:rPr>
+            </w:pPr>
+            <w:r>
+              <w:rPr>
+                <w:b/>
+                <w:sz w:val="22"/>
+                <w:szCs w:val="22"/>
+              </w:rPr>
+              <w:lastRenderedPageBreak/>
+              <w:t>RNF – 004 Seguridad</w:t>
+            </w:r>
+          </w:p>
+          <w:p>
+            <w:pPr>
+              <w:rPr>
+                <w:sz w:val="22"/>
+                <w:szCs w:val="22"/>
+              </w:rPr>
+            </w:pPr>
+            <w:r>
+              <w:rPr>
+                <w:sz w:val="22"/>
+                <w:szCs w:val="22"/>
+              </w:rPr>
+              <w:t>El sistema debe contar con un mecanismo de autenticación de usuarios por nombre de usuario y contraseña para asegurar el acceso y la seguridad a los datos.</w:t>
+            </w:r>
+          </w:p>
+        </w:tc>
+      </w:tr>
+    </w:tbl>
+    <w:p>
+      <w:pPr>
+        <w:rPr>
+          <w:sz w:val="22"/>
+          <w:szCs w:val="22"/>
+        </w:rPr>
+      </w:pPr>
+    </w:p>
+    <w:tbl>
+      <w:tblPr>
+        <w:tblStyle w:val="Tablaconcuadrcula"/>
+        <w:tblW w:w="0" w:type="auto"/>
+        <w:tblLook w:val="04A0" w:firstRow="1" w:lastRow="0" w:firstColumn="1" w:lastColumn="0" w:noHBand="0" w:noVBand="1"/>
+      </w:tblPr>
+      <w:tblGrid>
+        <w:gridCol w:w="8638"/>
+      </w:tblGrid>
+      <w:tr>
+        <w:tc>
+          <w:tcPr>
+            <w:tcW w:w="8638" w:type="dxa"/>
+          </w:tcPr>
+          <w:p>
+            <w:pPr>
+              <w:rPr>
+                <w:sz w:val="22"/>
+                <w:szCs w:val="22"/>
+              </w:rPr>
+            </w:pPr>
+            <w:r>
+              <w:rPr>
+                <w:b/>
+                <w:sz w:val="22"/>
+                <w:szCs w:val="22"/>
+              </w:rPr>
+              <w:t>RNF – 005 Usabilidad</w:t>
+            </w:r>
+          </w:p>
+          <w:p>
+            <w:pPr>
+              <w:rPr>
+                <w:sz w:val="22"/>
+                <w:szCs w:val="22"/>
+              </w:rPr>
+            </w:pPr>
+            <w:r>
+              <w:rPr>
+                <w:sz w:val="22"/>
+                <w:szCs w:val="22"/>
+              </w:rPr>
+              <w:t>El sistema debe contar con una interfaz limpia y con una estructura clara para que los usuarios puedan acceder a la información de forma rápida y eficaz.</w:t>
+            </w:r>
+          </w:p>
+        </w:tc>
+      </w:tr>
+    </w:tbl>
+    <w:p>
+      <w:pPr>
+        <w:rPr>
+          <w:sz w:val="22"/>
+          <w:szCs w:val="22"/>
+        </w:rPr>
+      </w:pPr>
+    </w:p>
+    <w:p/>
+    <w:p/>
+    <w:p/>
+    <w:p/>
+    <w:p/>
+    <w:p/>
+    <w:p/>
+    <w:p/>
+    <w:p/>
+    <w:p/>
+    <w:p/>
+    <w:p/>
+    <w:p/>
+    <w:p/>
+    <w:p/>
+    <w:p/>
+    <w:p/>
+    <w:p/>
+    <w:p/>
+    <w:p/>
+    <w:p/>
+    <w:p/>
+    <w:p/>
+    <w:p/>
+    <w:p/>
+    <w:p/>
+    <w:p/>
+    <w:p/>
+    <w:p/>
+    <w:p/>
+    <w:p/>
+    <w:p/>
+    <w:p/>
+    <w:p/>
+    <w:p/>
+    <w:p/>
+    <w:p/>
+    <w:p/>
+    <w:p/>
+    <w:p/>
     <w:p>
       <w:pPr>
         <w:pStyle w:val="Ttulo1"/>
@@ -8107,19 +10330,19 @@
           <w:numId w:val="8"/>
         </w:numPr>
       </w:pPr>
-      <w:bookmarkStart w:id="16" w:name="_Toc528621405"/>
+      <w:bookmarkStart w:id="18" w:name="_Toc529467015"/>
       <w:r>
         <w:lastRenderedPageBreak/>
         <w:t>ANEXOS</w:t>
       </w:r>
-      <w:bookmarkEnd w:id="16"/>
+      <w:bookmarkEnd w:id="18"/>
     </w:p>
     <w:p/>
     <w:p>
       <w:pPr>
         <w:pStyle w:val="Ttulo2"/>
       </w:pPr>
-      <w:bookmarkStart w:id="17" w:name="_Toc528621406"/>
+      <w:bookmarkStart w:id="19" w:name="_Toc529467016"/>
       <w:r>
         <w:t xml:space="preserve">Anexo I: Prototipo de </w:t>
       </w:r>
@@ -8127,7 +10350,7 @@
       <w:r>
         <w:t>newsletter</w:t>
       </w:r>
-      <w:bookmarkEnd w:id="17"/>
+      <w:bookmarkEnd w:id="19"/>
       <w:proofErr w:type="spellEnd"/>
     </w:p>
     <w:p/>
@@ -8350,11 +10573,6 @@
         <w:docPartUnique/>
       </w:docPartObj>
     </w:sdtPr>
-    <w:sdtEndPr>
-      <w:rPr>
-        <w:rStyle w:val="Nmerodepgina"/>
-      </w:rPr>
-    </w:sdtEndPr>
     <w:sdtContent>
       <w:p>
         <w:pPr>
@@ -8404,7 +10622,6 @@
         <w:docPartUnique/>
       </w:docPartObj>
     </w:sdtPr>
-    <w:sdtEndPr/>
     <w:sdtContent>
       <w:p>
         <w:pPr>
@@ -11154,7 +13371,7 @@
 </file>
 
 <file path=customXml/itemProps1.xml><?xml version="1.0" encoding="utf-8"?>
-<ds:datastoreItem xmlns:ds="http://schemas.openxmlformats.org/officeDocument/2006/customXml" ds:itemID="{27781B97-5343-B24E-8D7E-D2FD7FE757D7}">
+<ds:datastoreItem xmlns:ds="http://schemas.openxmlformats.org/officeDocument/2006/customXml" ds:itemID="{96352036-D94D-FF4C-ADDE-730DB51B2D49}">
   <ds:schemaRefs>
     <ds:schemaRef ds:uri="http://schemas.openxmlformats.org/officeDocument/2006/bibliography"/>
   </ds:schemaRefs>

</xml_diff>

<commit_message>
Modificaciones en los requisitos de información.
</commit_message>
<xml_diff>
--- a/segundo-entregable/IS-G1-SSR-deporte-y-desafio.docx
+++ b/segundo-entregable/IS-G1-SSR-deporte-y-desafio.docx
@@ -2777,21 +2777,7 @@
         <w:rPr>
           <w:sz w:val="22"/>
         </w:rPr>
-        <w:t xml:space="preserve">La fundación está presidida por Jorge Pérez de </w:t>
-      </w:r>
-      <w:proofErr w:type="spellStart"/>
-      <w:r>
-        <w:rPr>
-          <w:sz w:val="22"/>
-        </w:rPr>
-        <w:t>Leza</w:t>
-      </w:r>
-      <w:proofErr w:type="spellEnd"/>
-      <w:r>
-        <w:rPr>
-          <w:sz w:val="22"/>
-        </w:rPr>
-        <w:t>, cargo de carácter institucional, quien encabeza el patronato que administra la fundación. Además, existe un patronato de honor con mero carácter institucional.</w:t>
+        <w:t>La fundación está presidida por Jorge Pérez de Leza, cargo de carácter institucional, quien encabeza el patronato que administra la fundación. Además, existe un patronato de honor con mero carácter institucional.</w:t>
       </w:r>
     </w:p>
     <w:p>
@@ -3341,21 +3327,7 @@
         <w:rPr>
           <w:sz w:val="22"/>
         </w:rPr>
-        <w:t xml:space="preserve"> </w:t>
-      </w:r>
-      <w:proofErr w:type="spellStart"/>
-      <w:r>
-        <w:rPr>
-          <w:sz w:val="22"/>
-        </w:rPr>
-        <w:t>MailChimp</w:t>
-      </w:r>
-      <w:proofErr w:type="spellEnd"/>
-      <w:r>
-        <w:rPr>
-          <w:sz w:val="22"/>
-        </w:rPr>
-        <w:t>).</w:t>
+        <w:t xml:space="preserve"> MailChimp).</w:t>
       </w:r>
     </w:p>
     <w:p>
@@ -5500,7 +5472,7 @@
               <w:rPr>
                 <w:sz w:val="22"/>
               </w:rPr>
-              <w:t>Datos personales: tratamiento, nombre, apellidos, DNI, dirección, fecha de nacimiento, correo electrónico, teléfono, d</w:t>
+              <w:t>Datos personales: nombre, apellidos, DNI, dirección, fecha de nacimiento, correo electrónico, teléfono, d</w:t>
             </w:r>
             <w:r>
               <w:rPr>
@@ -5726,7 +5698,19 @@
               <w:rPr>
                 <w:sz w:val="22"/>
               </w:rPr>
-              <w:t>Datos de la empresa: Nombre, CIF, teléfono y email.</w:t>
+              <w:t xml:space="preserve">Datos de la empresa: </w:t>
+            </w:r>
+            <w:r>
+              <w:rPr>
+                <w:sz w:val="22"/>
+              </w:rPr>
+              <w:t>n</w:t>
+            </w:r>
+            <w:r>
+              <w:rPr>
+                <w:sz w:val="22"/>
+              </w:rPr>
+              <w:t>ombre, CIF, teléfono y email.</w:t>
             </w:r>
           </w:p>
           <w:p>
@@ -5822,207 +5806,107 @@
           </w:tcPr>
           <w:p>
             <w:pPr>
-              <w:rPr>
-                <w:sz w:val="22"/>
-                <w:szCs w:val="22"/>
-              </w:rPr>
-            </w:pPr>
-            <w:r>
-              <w:rPr>
-                <w:b/>
-                <w:sz w:val="22"/>
-                <w:szCs w:val="22"/>
-              </w:rPr>
-              <w:t>RI – 004 Información de actividades</w:t>
-            </w:r>
-          </w:p>
-          <w:p>
-            <w:pPr>
-              <w:rPr>
-                <w:sz w:val="22"/>
-                <w:szCs w:val="22"/>
-              </w:rPr>
-            </w:pPr>
-            <w:r>
-              <w:rPr>
-                <w:b/>
-                <w:sz w:val="22"/>
-                <w:szCs w:val="22"/>
+              <w:pStyle w:val="Sinespaciado"/>
+              <w:rPr>
+                <w:b/>
+                <w:sz w:val="22"/>
+              </w:rPr>
+            </w:pPr>
+            <w:r>
+              <w:rPr>
+                <w:b/>
+                <w:sz w:val="22"/>
+              </w:rPr>
+              <w:t>RI – 004 Información de donantes</w:t>
+            </w:r>
+          </w:p>
+          <w:p>
+            <w:pPr>
+              <w:pStyle w:val="Sinespaciado"/>
+              <w:rPr>
+                <w:sz w:val="22"/>
+              </w:rPr>
+            </w:pPr>
+            <w:r>
+              <w:rPr>
+                <w:b/>
+                <w:sz w:val="22"/>
               </w:rPr>
               <w:t>Como</w:t>
             </w:r>
             <w:r>
               <w:rPr>
                 <w:sz w:val="22"/>
-                <w:szCs w:val="22"/>
               </w:rPr>
               <w:t xml:space="preserve"> coordinador,</w:t>
             </w:r>
           </w:p>
           <w:p>
             <w:pPr>
-              <w:rPr>
-                <w:sz w:val="22"/>
-                <w:szCs w:val="22"/>
-              </w:rPr>
-            </w:pPr>
-            <w:r>
-              <w:rPr>
-                <w:b/>
-                <w:sz w:val="22"/>
-                <w:szCs w:val="22"/>
+              <w:pStyle w:val="Sinespaciado"/>
+              <w:rPr>
+                <w:sz w:val="22"/>
+              </w:rPr>
+            </w:pPr>
+            <w:r>
+              <w:rPr>
+                <w:b/>
+                <w:sz w:val="22"/>
               </w:rPr>
               <w:t>quiero</w:t>
             </w:r>
             <w:r>
               <w:rPr>
                 <w:sz w:val="22"/>
-                <w:szCs w:val="22"/>
-              </w:rPr>
-              <w:t xml:space="preserve"> conocer sobre las actividades:</w:t>
+              </w:rPr>
+              <w:t xml:space="preserve"> disponer de la siguiente información de los donantes:</w:t>
             </w:r>
           </w:p>
           <w:p>
             <w:pPr>
               <w:pStyle w:val="Sinespaciado"/>
-              <w:numPr>
-                <w:ilvl w:val="0"/>
-                <w:numId w:val="10"/>
-              </w:numPr>
-              <w:rPr>
-                <w:sz w:val="22"/>
-              </w:rPr>
-            </w:pPr>
-            <w:r>
-              <w:rPr>
-                <w:sz w:val="22"/>
-              </w:rPr>
-              <w:t>P</w:t>
-            </w:r>
-            <w:r>
-              <w:rPr>
-                <w:sz w:val="22"/>
-              </w:rPr>
-              <w:t>articipantes.</w:t>
+              <w:rPr>
+                <w:sz w:val="22"/>
+              </w:rPr>
+            </w:pPr>
+            <w:r>
+              <w:rPr>
+                <w:sz w:val="22"/>
+              </w:rPr>
+              <w:t>-</w:t>
+            </w:r>
+            <w:r>
+              <w:rPr>
+                <w:sz w:val="22"/>
+              </w:rPr>
+              <w:tab/>
+              <w:t>Datos personales: DNI o CIF, nombre completo, correo electrónico.</w:t>
             </w:r>
           </w:p>
           <w:p>
             <w:pPr>
               <w:pStyle w:val="Sinespaciado"/>
-              <w:numPr>
-                <w:ilvl w:val="0"/>
-                <w:numId w:val="10"/>
-              </w:numPr>
-              <w:rPr>
-                <w:sz w:val="22"/>
-              </w:rPr>
-            </w:pPr>
-            <w:r>
-              <w:rPr>
-                <w:sz w:val="22"/>
-              </w:rPr>
-              <w:t>V</w:t>
-            </w:r>
-            <w:r>
-              <w:rPr>
-                <w:sz w:val="22"/>
-              </w:rPr>
-              <w:t>oluntarios.</w:t>
+              <w:rPr>
+                <w:sz w:val="22"/>
+              </w:rPr>
+            </w:pPr>
+            <w:r>
+              <w:rPr>
+                <w:sz w:val="22"/>
+              </w:rPr>
+              <w:t>-</w:t>
+            </w:r>
+            <w:r>
+              <w:rPr>
+                <w:sz w:val="22"/>
+              </w:rPr>
+              <w:tab/>
+              <w:t>Cantidad o material para donar.</w:t>
             </w:r>
           </w:p>
           <w:p>
             <w:pPr>
               <w:pStyle w:val="Sinespaciado"/>
-              <w:numPr>
-                <w:ilvl w:val="0"/>
-                <w:numId w:val="10"/>
-              </w:numPr>
-              <w:rPr>
-                <w:sz w:val="22"/>
-              </w:rPr>
-            </w:pPr>
-            <w:r>
-              <w:rPr>
-                <w:sz w:val="22"/>
-              </w:rPr>
-              <w:t>Ubicación.</w:t>
-            </w:r>
-          </w:p>
-          <w:p>
-            <w:pPr>
-              <w:pStyle w:val="Sinespaciado"/>
-              <w:numPr>
-                <w:ilvl w:val="0"/>
-                <w:numId w:val="10"/>
-              </w:numPr>
-              <w:rPr>
-                <w:sz w:val="22"/>
-              </w:rPr>
-            </w:pPr>
-            <w:r>
-              <w:rPr>
-                <w:sz w:val="22"/>
-              </w:rPr>
-              <w:t>Fecha y duración del programa.</w:t>
-            </w:r>
-          </w:p>
-          <w:p>
-            <w:pPr>
-              <w:pStyle w:val="Sinespaciado"/>
-              <w:numPr>
-                <w:ilvl w:val="0"/>
-                <w:numId w:val="10"/>
-              </w:numPr>
-              <w:rPr>
-                <w:sz w:val="22"/>
-              </w:rPr>
-            </w:pPr>
-            <w:r>
-              <w:rPr>
-                <w:sz w:val="22"/>
-              </w:rPr>
-              <w:t>Presupuesto.</w:t>
-            </w:r>
-          </w:p>
-          <w:p>
-            <w:pPr>
-              <w:pStyle w:val="Sinespaciado"/>
-              <w:numPr>
-                <w:ilvl w:val="0"/>
-                <w:numId w:val="10"/>
-              </w:numPr>
-              <w:rPr>
-                <w:sz w:val="22"/>
-              </w:rPr>
-            </w:pPr>
-            <w:r>
-              <w:rPr>
-                <w:sz w:val="22"/>
-              </w:rPr>
-              <w:t>Facturas.</w:t>
-            </w:r>
-          </w:p>
-          <w:p>
-            <w:pPr>
-              <w:pStyle w:val="Sinespaciado"/>
-              <w:numPr>
-                <w:ilvl w:val="0"/>
-                <w:numId w:val="10"/>
-              </w:numPr>
-              <w:rPr>
-                <w:sz w:val="22"/>
-              </w:rPr>
-            </w:pPr>
-            <w:r>
-              <w:rPr>
-                <w:sz w:val="22"/>
-              </w:rPr>
-              <w:t>Informes o memorias realizadas de los proyectos.</w:t>
-            </w:r>
-          </w:p>
-          <w:p>
-            <w:pPr>
-              <w:pStyle w:val="Sinespaciado"/>
               <w:rPr>
                 <w:sz w:val="22"/>
               </w:rPr>
@@ -6038,7 +5922,7 @@
               <w:rPr>
                 <w:sz w:val="22"/>
               </w:rPr>
-              <w:t xml:space="preserve"> realizar un seguimiento de los proyectos que se realizan a lo largo del año y disponer de toda la información da cara a futuras ediciones.</w:t>
+              <w:t xml:space="preserve"> poder relacionar los ingresos con las personas o instituciones que realizan las donaciones.</w:t>
             </w:r>
           </w:p>
         </w:tc>
@@ -6072,28 +5956,16 @@
               <w:rPr>
                 <w:b/>
                 <w:sz w:val="22"/>
-              </w:rPr>
-            </w:pPr>
-            <w:r>
-              <w:rPr>
-                <w:b/>
-                <w:sz w:val="22"/>
-              </w:rPr>
-              <w:t>RI – 00</w:t>
-            </w:r>
-            <w:r>
-              <w:rPr>
-                <w:b/>
-                <w:sz w:val="22"/>
-              </w:rPr>
-              <w:t>5</w:t>
-            </w:r>
-            <w:r>
-              <w:rPr>
-                <w:b/>
-                <w:sz w:val="22"/>
-              </w:rPr>
-              <w:t xml:space="preserve"> Información de donantes</w:t>
+                <w:szCs w:val="22"/>
+              </w:rPr>
+            </w:pPr>
+            <w:r>
+              <w:rPr>
+                <w:b/>
+                <w:sz w:val="22"/>
+                <w:szCs w:val="22"/>
+              </w:rPr>
+              <w:t>RI – 005 Información de actividades</w:t>
             </w:r>
           </w:p>
           <w:p>
@@ -6101,18 +5973,21 @@
               <w:pStyle w:val="Sinespaciado"/>
               <w:rPr>
                 <w:sz w:val="22"/>
-              </w:rPr>
-            </w:pPr>
-            <w:r>
-              <w:rPr>
-                <w:b/>
-                <w:sz w:val="22"/>
+                <w:szCs w:val="22"/>
+              </w:rPr>
+            </w:pPr>
+            <w:r>
+              <w:rPr>
+                <w:b/>
+                <w:sz w:val="22"/>
+                <w:szCs w:val="22"/>
               </w:rPr>
               <w:t>Como</w:t>
             </w:r>
             <w:r>
               <w:rPr>
                 <w:sz w:val="22"/>
+                <w:szCs w:val="22"/>
               </w:rPr>
               <w:t xml:space="preserve"> coordinador,</w:t>
             </w:r>
@@ -6122,74 +5997,195 @@
               <w:pStyle w:val="Sinespaciado"/>
               <w:rPr>
                 <w:sz w:val="22"/>
-              </w:rPr>
-            </w:pPr>
-            <w:r>
-              <w:rPr>
-                <w:b/>
-                <w:sz w:val="22"/>
-              </w:rPr>
-              <w:t>quiero</w:t>
-            </w:r>
-            <w:r>
-              <w:rPr>
-                <w:sz w:val="22"/>
-              </w:rPr>
-              <w:t xml:space="preserve"> disponer de la siguiente información de los donantes:</w:t>
+                <w:szCs w:val="22"/>
+              </w:rPr>
+            </w:pPr>
+            <w:r>
+              <w:rPr>
+                <w:sz w:val="22"/>
+                <w:szCs w:val="22"/>
+              </w:rPr>
+              <w:t>quiero conocer sobre las actividades:</w:t>
             </w:r>
           </w:p>
           <w:p>
             <w:pPr>
               <w:pStyle w:val="Sinespaciado"/>
-              <w:numPr>
-                <w:ilvl w:val="0"/>
-                <w:numId w:val="10"/>
-              </w:numPr>
-              <w:rPr>
-                <w:sz w:val="22"/>
-              </w:rPr>
-            </w:pPr>
-            <w:r>
-              <w:rPr>
-                <w:sz w:val="22"/>
-              </w:rPr>
-              <w:t>Datos personales: DNI o CIF, nombre completo, correo electrónico.</w:t>
+              <w:rPr>
+                <w:sz w:val="22"/>
+                <w:szCs w:val="22"/>
+              </w:rPr>
+            </w:pPr>
+            <w:r>
+              <w:rPr>
+                <w:sz w:val="22"/>
+                <w:szCs w:val="22"/>
+              </w:rPr>
+              <w:t>-</w:t>
+            </w:r>
+            <w:r>
+              <w:rPr>
+                <w:sz w:val="22"/>
+                <w:szCs w:val="22"/>
+              </w:rPr>
+              <w:tab/>
+              <w:t>Participantes.</w:t>
             </w:r>
           </w:p>
           <w:p>
             <w:pPr>
               <w:pStyle w:val="Sinespaciado"/>
-              <w:numPr>
-                <w:ilvl w:val="0"/>
-                <w:numId w:val="10"/>
-              </w:numPr>
-              <w:rPr>
-                <w:sz w:val="22"/>
-              </w:rPr>
-            </w:pPr>
-            <w:r>
-              <w:rPr>
-                <w:sz w:val="22"/>
-              </w:rPr>
-              <w:t>Cantidad o material para donar.</w:t>
+              <w:rPr>
+                <w:sz w:val="22"/>
+                <w:szCs w:val="22"/>
+              </w:rPr>
+            </w:pPr>
+            <w:r>
+              <w:rPr>
+                <w:sz w:val="22"/>
+                <w:szCs w:val="22"/>
+              </w:rPr>
+              <w:t>-</w:t>
+            </w:r>
+            <w:r>
+              <w:rPr>
+                <w:sz w:val="22"/>
+                <w:szCs w:val="22"/>
+              </w:rPr>
+              <w:tab/>
+              <w:t>Voluntarios.</w:t>
             </w:r>
           </w:p>
           <w:p>
             <w:pPr>
               <w:pStyle w:val="Sinespaciado"/>
-            </w:pPr>
-            <w:r>
-              <w:rPr>
-                <w:b/>
-                <w:sz w:val="22"/>
-              </w:rPr>
-              <w:t>para</w:t>
-            </w:r>
-            <w:r>
-              <w:rPr>
-                <w:sz w:val="22"/>
-              </w:rPr>
-              <w:t xml:space="preserve"> poder relacionar los ingresos con las personas o instituciones que realizan las donaciones.</w:t>
+              <w:rPr>
+                <w:sz w:val="22"/>
+                <w:szCs w:val="22"/>
+              </w:rPr>
+            </w:pPr>
+            <w:r>
+              <w:rPr>
+                <w:sz w:val="22"/>
+                <w:szCs w:val="22"/>
+              </w:rPr>
+              <w:t>-</w:t>
+            </w:r>
+            <w:r>
+              <w:rPr>
+                <w:sz w:val="22"/>
+                <w:szCs w:val="22"/>
+              </w:rPr>
+              <w:tab/>
+              <w:t>Ubicación.</w:t>
+            </w:r>
+          </w:p>
+          <w:p>
+            <w:pPr>
+              <w:pStyle w:val="Sinespaciado"/>
+              <w:rPr>
+                <w:sz w:val="22"/>
+                <w:szCs w:val="22"/>
+              </w:rPr>
+            </w:pPr>
+            <w:r>
+              <w:rPr>
+                <w:sz w:val="22"/>
+                <w:szCs w:val="22"/>
+              </w:rPr>
+              <w:t>-</w:t>
+            </w:r>
+            <w:r>
+              <w:rPr>
+                <w:sz w:val="22"/>
+                <w:szCs w:val="22"/>
+              </w:rPr>
+              <w:tab/>
+              <w:t>Fecha y duración del programa.</w:t>
+            </w:r>
+          </w:p>
+          <w:p>
+            <w:pPr>
+              <w:pStyle w:val="Sinespaciado"/>
+              <w:rPr>
+                <w:sz w:val="22"/>
+                <w:szCs w:val="22"/>
+              </w:rPr>
+            </w:pPr>
+            <w:r>
+              <w:rPr>
+                <w:sz w:val="22"/>
+                <w:szCs w:val="22"/>
+              </w:rPr>
+              <w:t>-</w:t>
+            </w:r>
+            <w:r>
+              <w:rPr>
+                <w:sz w:val="22"/>
+                <w:szCs w:val="22"/>
+              </w:rPr>
+              <w:tab/>
+              <w:t>Presupuesto.</w:t>
+            </w:r>
+          </w:p>
+          <w:p>
+            <w:pPr>
+              <w:pStyle w:val="Sinespaciado"/>
+              <w:rPr>
+                <w:sz w:val="22"/>
+                <w:szCs w:val="22"/>
+              </w:rPr>
+            </w:pPr>
+            <w:r>
+              <w:rPr>
+                <w:sz w:val="22"/>
+                <w:szCs w:val="22"/>
+              </w:rPr>
+              <w:t>-</w:t>
+            </w:r>
+            <w:r>
+              <w:rPr>
+                <w:sz w:val="22"/>
+                <w:szCs w:val="22"/>
+              </w:rPr>
+              <w:tab/>
+              <w:t>Facturas.</w:t>
+            </w:r>
+          </w:p>
+          <w:p>
+            <w:pPr>
+              <w:pStyle w:val="Sinespaciado"/>
+              <w:rPr>
+                <w:sz w:val="22"/>
+                <w:szCs w:val="22"/>
+              </w:rPr>
+            </w:pPr>
+            <w:r>
+              <w:rPr>
+                <w:sz w:val="22"/>
+                <w:szCs w:val="22"/>
+              </w:rPr>
+              <w:t>-</w:t>
+            </w:r>
+            <w:r>
+              <w:rPr>
+                <w:sz w:val="22"/>
+                <w:szCs w:val="22"/>
+              </w:rPr>
+              <w:tab/>
+              <w:t>Informes o memorias realizadas de los proyectos.</w:t>
+            </w:r>
+          </w:p>
+          <w:p>
+            <w:pPr>
+              <w:pStyle w:val="Sinespaciado"/>
+            </w:pPr>
+            <w:r>
+              <w:rPr>
+                <w:sz w:val="22"/>
+                <w:szCs w:val="22"/>
+              </w:rPr>
+              <w:t>para realizar un seguimiento de los proyectos que se realizan a lo largo del año y disponer de toda la información da cara a futuras ediciones.</w:t>
             </w:r>
           </w:p>
         </w:tc>
@@ -6403,36 +6399,36 @@
                 <w:b/>
                 <w:sz w:val="22"/>
               </w:rPr>
+              <w:t>RI – 00</w:t>
+            </w:r>
+            <w:r>
+              <w:rPr>
+                <w:b/>
+                <w:sz w:val="22"/>
+              </w:rPr>
+              <w:t>7</w:t>
+            </w:r>
+            <w:r>
+              <w:rPr>
+                <w:b/>
+                <w:sz w:val="22"/>
+              </w:rPr>
+              <w:t xml:space="preserve"> Información de actividades</w:t>
+            </w:r>
+          </w:p>
+          <w:p>
+            <w:pPr>
+              <w:pStyle w:val="Sinespaciado"/>
+              <w:rPr>
+                <w:sz w:val="22"/>
+              </w:rPr>
+            </w:pPr>
+            <w:r>
+              <w:rPr>
+                <w:b/>
+                <w:sz w:val="22"/>
+              </w:rPr>
               <w:lastRenderedPageBreak/>
-              <w:t>RI – 00</w:t>
-            </w:r>
-            <w:r>
-              <w:rPr>
-                <w:b/>
-                <w:sz w:val="22"/>
-              </w:rPr>
-              <w:t>7</w:t>
-            </w:r>
-            <w:r>
-              <w:rPr>
-                <w:b/>
-                <w:sz w:val="22"/>
-              </w:rPr>
-              <w:t xml:space="preserve"> Información de actividades</w:t>
-            </w:r>
-          </w:p>
-          <w:p>
-            <w:pPr>
-              <w:pStyle w:val="Sinespaciado"/>
-              <w:rPr>
-                <w:sz w:val="22"/>
-              </w:rPr>
-            </w:pPr>
-            <w:r>
-              <w:rPr>
-                <w:b/>
-                <w:sz w:val="22"/>
-              </w:rPr>
               <w:t>Como</w:t>
             </w:r>
             <w:r>
@@ -6683,7 +6679,135 @@
               <w:rPr>
                 <w:sz w:val="22"/>
               </w:rPr>
-              <w:t>Proyectos realizados.</w:t>
+              <w:t>Proyectos realizados</w:t>
+            </w:r>
+            <w:r>
+              <w:rPr>
+                <w:sz w:val="22"/>
+              </w:rPr>
+              <w:t>:</w:t>
+            </w:r>
+            <w:r>
+              <w:rPr>
+                <w:sz w:val="22"/>
+              </w:rPr>
+              <w:t xml:space="preserve"> </w:t>
+            </w:r>
+            <w:r>
+              <w:rPr>
+                <w:sz w:val="22"/>
+              </w:rPr>
+              <w:t>n</w:t>
+            </w:r>
+            <w:r>
+              <w:rPr>
+                <w:sz w:val="22"/>
+              </w:rPr>
+              <w:t>úmero participantes</w:t>
+            </w:r>
+            <w:r>
+              <w:rPr>
+                <w:sz w:val="22"/>
+              </w:rPr>
+              <w:t>, n</w:t>
+            </w:r>
+            <w:r>
+              <w:rPr>
+                <w:sz w:val="22"/>
+              </w:rPr>
+              <w:t>úmero de voluntario</w:t>
+            </w:r>
+            <w:r>
+              <w:rPr>
+                <w:sz w:val="22"/>
+              </w:rPr>
+              <w:t>s</w:t>
+            </w:r>
+            <w:r>
+              <w:rPr>
+                <w:sz w:val="22"/>
+              </w:rPr>
+              <w:t>,</w:t>
+            </w:r>
+            <w:r>
+              <w:rPr>
+                <w:sz w:val="22"/>
+              </w:rPr>
+              <w:t xml:space="preserve"> </w:t>
+            </w:r>
+            <w:r>
+              <w:rPr>
+                <w:sz w:val="22"/>
+              </w:rPr>
+              <w:t>u</w:t>
+            </w:r>
+            <w:r>
+              <w:rPr>
+                <w:sz w:val="22"/>
+              </w:rPr>
+              <w:t>bicación</w:t>
+            </w:r>
+            <w:r>
+              <w:rPr>
+                <w:sz w:val="22"/>
+              </w:rPr>
+              <w:t>,</w:t>
+            </w:r>
+            <w:r>
+              <w:rPr>
+                <w:sz w:val="22"/>
+              </w:rPr>
+              <w:t xml:space="preserve"> </w:t>
+            </w:r>
+            <w:r>
+              <w:rPr>
+                <w:sz w:val="22"/>
+              </w:rPr>
+              <w:t>f</w:t>
+            </w:r>
+            <w:r>
+              <w:rPr>
+                <w:sz w:val="22"/>
+              </w:rPr>
+              <w:t>echa y duración del programa</w:t>
+            </w:r>
+            <w:r>
+              <w:rPr>
+                <w:sz w:val="22"/>
+              </w:rPr>
+              <w:t>,</w:t>
+            </w:r>
+            <w:r>
+              <w:rPr>
+                <w:sz w:val="22"/>
+              </w:rPr>
+              <w:t xml:space="preserve"> </w:t>
+            </w:r>
+            <w:r>
+              <w:rPr>
+                <w:sz w:val="22"/>
+              </w:rPr>
+              <w:t>p</w:t>
+            </w:r>
+            <w:r>
+              <w:rPr>
+                <w:sz w:val="22"/>
+              </w:rPr>
+              <w:t>resupuesto</w:t>
+            </w:r>
+            <w:r>
+              <w:rPr>
+                <w:sz w:val="22"/>
+              </w:rPr>
+              <w:t xml:space="preserve"> y facturas</w:t>
+            </w:r>
+            <w:bookmarkStart w:id="14" w:name="_GoBack"/>
+            <w:bookmarkEnd w:id="14"/>
+            <w:r>
+              <w:rPr>
+                <w:sz w:val="22"/>
+              </w:rPr>
+              <w:t>.</w:t>
             </w:r>
           </w:p>
           <w:p>
@@ -6701,108 +6825,6 @@
               <w:rPr>
                 <w:sz w:val="22"/>
               </w:rPr>
-              <w:t>Número participantes.</w:t>
-            </w:r>
-          </w:p>
-          <w:p>
-            <w:pPr>
-              <w:pStyle w:val="Sinespaciado"/>
-              <w:numPr>
-                <w:ilvl w:val="0"/>
-                <w:numId w:val="10"/>
-              </w:numPr>
-              <w:rPr>
-                <w:sz w:val="22"/>
-              </w:rPr>
-            </w:pPr>
-            <w:r>
-              <w:rPr>
-                <w:sz w:val="22"/>
-              </w:rPr>
-              <w:t>Número de voluntario</w:t>
-            </w:r>
-            <w:r>
-              <w:rPr>
-                <w:sz w:val="22"/>
-              </w:rPr>
-              <w:t>s</w:t>
-            </w:r>
-            <w:r>
-              <w:rPr>
-                <w:sz w:val="22"/>
-              </w:rPr>
-              <w:t>.</w:t>
-            </w:r>
-          </w:p>
-          <w:p>
-            <w:pPr>
-              <w:pStyle w:val="Sinespaciado"/>
-              <w:numPr>
-                <w:ilvl w:val="0"/>
-                <w:numId w:val="10"/>
-              </w:numPr>
-              <w:rPr>
-                <w:sz w:val="22"/>
-              </w:rPr>
-            </w:pPr>
-            <w:r>
-              <w:rPr>
-                <w:sz w:val="22"/>
-              </w:rPr>
-              <w:t>Ubicación.</w:t>
-            </w:r>
-          </w:p>
-          <w:p>
-            <w:pPr>
-              <w:pStyle w:val="Sinespaciado"/>
-              <w:numPr>
-                <w:ilvl w:val="0"/>
-                <w:numId w:val="10"/>
-              </w:numPr>
-              <w:rPr>
-                <w:sz w:val="22"/>
-              </w:rPr>
-            </w:pPr>
-            <w:r>
-              <w:rPr>
-                <w:sz w:val="22"/>
-              </w:rPr>
-              <w:t>Fecha y duración del programa.</w:t>
-            </w:r>
-          </w:p>
-          <w:p>
-            <w:pPr>
-              <w:pStyle w:val="Sinespaciado"/>
-              <w:numPr>
-                <w:ilvl w:val="0"/>
-                <w:numId w:val="10"/>
-              </w:numPr>
-              <w:rPr>
-                <w:sz w:val="22"/>
-              </w:rPr>
-            </w:pPr>
-            <w:r>
-              <w:rPr>
-                <w:sz w:val="22"/>
-              </w:rPr>
-              <w:t>Presupuesto.</w:t>
-            </w:r>
-          </w:p>
-          <w:p>
-            <w:pPr>
-              <w:pStyle w:val="Sinespaciado"/>
-              <w:numPr>
-                <w:ilvl w:val="0"/>
-                <w:numId w:val="10"/>
-              </w:numPr>
-              <w:rPr>
-                <w:sz w:val="22"/>
-              </w:rPr>
-            </w:pPr>
-            <w:r>
-              <w:rPr>
-                <w:sz w:val="22"/>
-              </w:rPr>
               <w:t>Informes o memorias realizadas de los proyectos.</w:t>
             </w:r>
           </w:p>
@@ -6833,11 +6855,11 @@
       <w:pPr>
         <w:pStyle w:val="Ttulo2"/>
       </w:pPr>
-      <w:bookmarkStart w:id="14" w:name="_Toc529467012"/>
+      <w:bookmarkStart w:id="15" w:name="_Toc529467012"/>
       <w:r>
         <w:t>Reglas de negocio</w:t>
       </w:r>
-      <w:bookmarkEnd w:id="14"/>
+      <w:bookmarkEnd w:id="15"/>
     </w:p>
     <w:p/>
     <w:tbl>
@@ -7401,125 +7423,132 @@
                 <w:sz w:val="22"/>
                 <w:szCs w:val="22"/>
               </w:rPr>
+              <w:t>R</w:t>
+            </w:r>
+            <w:r>
+              <w:rPr>
+                <w:b/>
+                <w:sz w:val="22"/>
+                <w:szCs w:val="22"/>
+              </w:rPr>
+              <w:t>N</w:t>
+            </w:r>
+            <w:r>
+              <w:rPr>
+                <w:b/>
+                <w:sz w:val="22"/>
+                <w:szCs w:val="22"/>
+              </w:rPr>
+              <w:t xml:space="preserve"> –</w:t>
+            </w:r>
+            <w:r>
+              <w:rPr>
+                <w:b/>
+                <w:sz w:val="22"/>
+                <w:szCs w:val="22"/>
+              </w:rPr>
+              <w:t xml:space="preserve"> 005</w:t>
+            </w:r>
+            <w:r>
+              <w:rPr>
+                <w:b/>
+                <w:sz w:val="22"/>
+                <w:szCs w:val="22"/>
+              </w:rPr>
+              <w:t xml:space="preserve"> </w:t>
+            </w:r>
+            <w:r>
+              <w:rPr>
+                <w:b/>
+                <w:sz w:val="22"/>
+                <w:szCs w:val="22"/>
+              </w:rPr>
+              <w:t>Datos de contacto obligatorios</w:t>
+            </w:r>
+          </w:p>
+          <w:p>
+            <w:pPr>
+              <w:rPr>
+                <w:sz w:val="22"/>
+                <w:szCs w:val="22"/>
+              </w:rPr>
+            </w:pPr>
+            <w:r>
+              <w:rPr>
+                <w:b/>
+                <w:sz w:val="22"/>
+                <w:szCs w:val="22"/>
+              </w:rPr>
+              <w:t xml:space="preserve">Como </w:t>
+            </w:r>
+            <w:r>
+              <w:rPr>
+                <w:sz w:val="22"/>
+                <w:szCs w:val="22"/>
+              </w:rPr>
+              <w:t>coordinador,</w:t>
+            </w:r>
+          </w:p>
+          <w:p>
+            <w:pPr>
+              <w:rPr>
+                <w:sz w:val="22"/>
+                <w:szCs w:val="22"/>
+              </w:rPr>
+            </w:pPr>
+            <w:r>
+              <w:rPr>
+                <w:b/>
+                <w:sz w:val="22"/>
+                <w:szCs w:val="22"/>
+              </w:rPr>
+              <w:t xml:space="preserve">quiero </w:t>
+            </w:r>
+            <w:r>
+              <w:rPr>
+                <w:sz w:val="22"/>
+                <w:szCs w:val="22"/>
+              </w:rPr>
+              <w:t>que, a la hora de formalizar una inscripción de un participante en un programa deportivo, sea obligatorio disponer de los datos de una persona de confianza para éste</w:t>
+            </w:r>
+          </w:p>
+          <w:p>
+            <w:r>
+              <w:rPr>
+                <w:b/>
+                <w:sz w:val="22"/>
+                <w:szCs w:val="22"/>
+              </w:rPr>
+              <w:t>para</w:t>
+            </w:r>
+            <w:r>
+              <w:rPr>
+                <w:sz w:val="22"/>
+                <w:szCs w:val="22"/>
+              </w:rPr>
+              <w:t xml:space="preserve"> tener un contacto con el que tratar temas de importancia o de </w:t>
+            </w:r>
+            <w:r>
+              <w:rPr>
+                <w:sz w:val="22"/>
+                <w:szCs w:val="22"/>
+              </w:rPr>
+              <w:t>emergencia</w:t>
+            </w:r>
+            <w:r>
+              <w:rPr>
+                <w:sz w:val="22"/>
+                <w:szCs w:val="22"/>
+              </w:rPr>
+              <w:t xml:space="preserve"> relacionados </w:t>
+            </w:r>
+            <w:r>
+              <w:rPr>
+                <w:sz w:val="22"/>
+                <w:szCs w:val="22"/>
+              </w:rPr>
               <w:lastRenderedPageBreak/>
-              <w:t>R</w:t>
-            </w:r>
-            <w:r>
-              <w:rPr>
-                <w:b/>
-                <w:sz w:val="22"/>
-                <w:szCs w:val="22"/>
-              </w:rPr>
-              <w:t>N</w:t>
-            </w:r>
-            <w:r>
-              <w:rPr>
-                <w:b/>
-                <w:sz w:val="22"/>
-                <w:szCs w:val="22"/>
-              </w:rPr>
-              <w:t xml:space="preserve"> –</w:t>
-            </w:r>
-            <w:r>
-              <w:rPr>
-                <w:b/>
-                <w:sz w:val="22"/>
-                <w:szCs w:val="22"/>
-              </w:rPr>
-              <w:t xml:space="preserve"> 005</w:t>
-            </w:r>
-            <w:r>
-              <w:rPr>
-                <w:b/>
-                <w:sz w:val="22"/>
-                <w:szCs w:val="22"/>
-              </w:rPr>
-              <w:t xml:space="preserve"> </w:t>
-            </w:r>
-            <w:r>
-              <w:rPr>
-                <w:b/>
-                <w:sz w:val="22"/>
-                <w:szCs w:val="22"/>
-              </w:rPr>
-              <w:t>Datos de contacto obligatorios</w:t>
-            </w:r>
-          </w:p>
-          <w:p>
-            <w:pPr>
-              <w:rPr>
-                <w:sz w:val="22"/>
-                <w:szCs w:val="22"/>
-              </w:rPr>
-            </w:pPr>
-            <w:r>
-              <w:rPr>
-                <w:b/>
-                <w:sz w:val="22"/>
-                <w:szCs w:val="22"/>
-              </w:rPr>
-              <w:t xml:space="preserve">Como </w:t>
-            </w:r>
-            <w:r>
-              <w:rPr>
-                <w:sz w:val="22"/>
-                <w:szCs w:val="22"/>
-              </w:rPr>
-              <w:t>coordinador,</w:t>
-            </w:r>
-          </w:p>
-          <w:p>
-            <w:pPr>
-              <w:rPr>
-                <w:sz w:val="22"/>
-                <w:szCs w:val="22"/>
-              </w:rPr>
-            </w:pPr>
-            <w:r>
-              <w:rPr>
-                <w:b/>
-                <w:sz w:val="22"/>
-                <w:szCs w:val="22"/>
-              </w:rPr>
-              <w:t xml:space="preserve">quiero </w:t>
-            </w:r>
-            <w:r>
-              <w:rPr>
-                <w:sz w:val="22"/>
-                <w:szCs w:val="22"/>
-              </w:rPr>
-              <w:t>que, a la hora de formalizar una inscripción de un participante en un programa deportivo, sea obligatorio disponer de los datos de una persona de confianza para éste</w:t>
-            </w:r>
-          </w:p>
-          <w:p>
-            <w:r>
-              <w:rPr>
-                <w:b/>
-                <w:sz w:val="22"/>
-                <w:szCs w:val="22"/>
-              </w:rPr>
-              <w:t>para</w:t>
-            </w:r>
-            <w:r>
-              <w:rPr>
-                <w:sz w:val="22"/>
-                <w:szCs w:val="22"/>
-              </w:rPr>
-              <w:t xml:space="preserve"> tener un contacto con el que tratar temas de importancia o de </w:t>
-            </w:r>
-            <w:r>
-              <w:rPr>
-                <w:sz w:val="22"/>
-                <w:szCs w:val="22"/>
-              </w:rPr>
-              <w:t>emergencia</w:t>
-            </w:r>
-            <w:r>
-              <w:rPr>
-                <w:sz w:val="22"/>
-                <w:szCs w:val="22"/>
-              </w:rPr>
-              <w:t xml:space="preserve"> relacionados con el participante.</w:t>
+              <w:t>con el participante.</w:t>
             </w:r>
           </w:p>
         </w:tc>
@@ -8461,109 +8490,109 @@
                 <w:sz w:val="22"/>
                 <w:szCs w:val="22"/>
               </w:rPr>
+              <w:t>R</w:t>
+            </w:r>
+            <w:r>
+              <w:rPr>
+                <w:b/>
+                <w:sz w:val="22"/>
+                <w:szCs w:val="22"/>
+              </w:rPr>
+              <w:t>N</w:t>
+            </w:r>
+            <w:r>
+              <w:rPr>
+                <w:b/>
+                <w:sz w:val="22"/>
+                <w:szCs w:val="22"/>
+              </w:rPr>
+              <w:t xml:space="preserve"> – 01</w:t>
+            </w:r>
+            <w:r>
+              <w:rPr>
+                <w:b/>
+                <w:sz w:val="22"/>
+                <w:szCs w:val="22"/>
+              </w:rPr>
+              <w:t>2</w:t>
+            </w:r>
+            <w:r>
+              <w:rPr>
+                <w:b/>
+                <w:sz w:val="22"/>
+                <w:szCs w:val="22"/>
+              </w:rPr>
+              <w:t xml:space="preserve"> Programas deportivos listos para informe</w:t>
+            </w:r>
+          </w:p>
+          <w:p>
+            <w:pPr>
+              <w:rPr>
+                <w:sz w:val="22"/>
+                <w:szCs w:val="22"/>
+              </w:rPr>
+            </w:pPr>
+            <w:r>
+              <w:rPr>
+                <w:b/>
+                <w:sz w:val="22"/>
+                <w:szCs w:val="22"/>
+              </w:rPr>
+              <w:t xml:space="preserve">Como </w:t>
+            </w:r>
+            <w:r>
+              <w:rPr>
+                <w:sz w:val="22"/>
+                <w:szCs w:val="22"/>
+              </w:rPr>
+              <w:t>coordinador</w:t>
+            </w:r>
+            <w:r>
+              <w:rPr>
+                <w:sz w:val="22"/>
+                <w:szCs w:val="22"/>
+              </w:rPr>
+              <w:t>,</w:t>
+            </w:r>
+          </w:p>
+          <w:p>
+            <w:pPr>
+              <w:rPr>
+                <w:sz w:val="22"/>
+                <w:szCs w:val="22"/>
+              </w:rPr>
+            </w:pPr>
+            <w:r>
+              <w:rPr>
+                <w:b/>
+                <w:sz w:val="22"/>
+                <w:szCs w:val="22"/>
+              </w:rPr>
+              <w:t xml:space="preserve">quiero </w:t>
+            </w:r>
+            <w:r>
+              <w:rPr>
+                <w:sz w:val="22"/>
+                <w:szCs w:val="22"/>
+              </w:rPr>
+              <w:t xml:space="preserve">que </w:t>
+            </w:r>
+            <w:r>
+              <w:rPr>
+                <w:sz w:val="22"/>
+                <w:szCs w:val="22"/>
+              </w:rPr>
+              <w:t>un programa deportivo no pueda quedar listo para informe si no cuenta con los datos del 60% de las encuestas y al menos tres fotografías de cada actividad en la que ha consistido</w:t>
+            </w:r>
+          </w:p>
+          <w:p>
+            <w:r>
+              <w:rPr>
+                <w:b/>
+                <w:sz w:val="22"/>
+                <w:szCs w:val="22"/>
+              </w:rPr>
               <w:lastRenderedPageBreak/>
-              <w:t>R</w:t>
-            </w:r>
-            <w:r>
-              <w:rPr>
-                <w:b/>
-                <w:sz w:val="22"/>
-                <w:szCs w:val="22"/>
-              </w:rPr>
-              <w:t>N</w:t>
-            </w:r>
-            <w:r>
-              <w:rPr>
-                <w:b/>
-                <w:sz w:val="22"/>
-                <w:szCs w:val="22"/>
-              </w:rPr>
-              <w:t xml:space="preserve"> – 01</w:t>
-            </w:r>
-            <w:r>
-              <w:rPr>
-                <w:b/>
-                <w:sz w:val="22"/>
-                <w:szCs w:val="22"/>
-              </w:rPr>
-              <w:t>2</w:t>
-            </w:r>
-            <w:r>
-              <w:rPr>
-                <w:b/>
-                <w:sz w:val="22"/>
-                <w:szCs w:val="22"/>
-              </w:rPr>
-              <w:t xml:space="preserve"> Programas deportivos listos para informe</w:t>
-            </w:r>
-          </w:p>
-          <w:p>
-            <w:pPr>
-              <w:rPr>
-                <w:sz w:val="22"/>
-                <w:szCs w:val="22"/>
-              </w:rPr>
-            </w:pPr>
-            <w:r>
-              <w:rPr>
-                <w:b/>
-                <w:sz w:val="22"/>
-                <w:szCs w:val="22"/>
-              </w:rPr>
-              <w:t xml:space="preserve">Como </w:t>
-            </w:r>
-            <w:r>
-              <w:rPr>
-                <w:sz w:val="22"/>
-                <w:szCs w:val="22"/>
-              </w:rPr>
-              <w:t>coordinador</w:t>
-            </w:r>
-            <w:r>
-              <w:rPr>
-                <w:sz w:val="22"/>
-                <w:szCs w:val="22"/>
-              </w:rPr>
-              <w:t>,</w:t>
-            </w:r>
-          </w:p>
-          <w:p>
-            <w:pPr>
-              <w:rPr>
-                <w:sz w:val="22"/>
-                <w:szCs w:val="22"/>
-              </w:rPr>
-            </w:pPr>
-            <w:r>
-              <w:rPr>
-                <w:b/>
-                <w:sz w:val="22"/>
-                <w:szCs w:val="22"/>
-              </w:rPr>
-              <w:t xml:space="preserve">quiero </w:t>
-            </w:r>
-            <w:r>
-              <w:rPr>
-                <w:sz w:val="22"/>
-                <w:szCs w:val="22"/>
-              </w:rPr>
-              <w:t xml:space="preserve">que </w:t>
-            </w:r>
-            <w:r>
-              <w:rPr>
-                <w:sz w:val="22"/>
-                <w:szCs w:val="22"/>
-              </w:rPr>
-              <w:t>un programa deportivo no pueda quedar listo para informe si no cuenta con los datos del 60% de las encuestas y al menos tres fotografías de cada actividad en la que ha consistido</w:t>
-            </w:r>
-          </w:p>
-          <w:p>
-            <w:r>
-              <w:rPr>
-                <w:b/>
-                <w:sz w:val="22"/>
-                <w:szCs w:val="22"/>
-              </w:rPr>
               <w:t>para</w:t>
             </w:r>
             <w:r>
@@ -8597,11 +8626,11 @@
       <w:pPr>
         <w:pStyle w:val="Ttulo2"/>
       </w:pPr>
-      <w:bookmarkStart w:id="15" w:name="_Toc529467013"/>
+      <w:bookmarkStart w:id="16" w:name="_Toc529467013"/>
       <w:r>
         <w:t>Requisitos funcionales</w:t>
       </w:r>
-      <w:bookmarkEnd w:id="15"/>
+      <w:bookmarkEnd w:id="16"/>
     </w:p>
     <w:p/>
     <w:tbl>
@@ -9385,7 +9414,6 @@
                 <w:sz w:val="22"/>
                 <w:szCs w:val="22"/>
               </w:rPr>
-              <w:lastRenderedPageBreak/>
               <w:t>RF – 008</w:t>
             </w:r>
           </w:p>
@@ -10358,12 +10386,11 @@
       <w:pPr>
         <w:pStyle w:val="Ttulo2"/>
       </w:pPr>
-      <w:bookmarkStart w:id="16" w:name="_Toc529467014"/>
-      <w:r>
-        <w:lastRenderedPageBreak/>
+      <w:bookmarkStart w:id="17" w:name="_Toc529467014"/>
+      <w:r>
         <w:t>Requisitos no funcionales</w:t>
       </w:r>
-      <w:bookmarkEnd w:id="16"/>
+      <w:bookmarkEnd w:id="17"/>
     </w:p>
     <w:p>
       <w:pPr>
@@ -10471,6 +10498,7 @@
                 <w:sz w:val="22"/>
                 <w:szCs w:val="22"/>
               </w:rPr>
+              <w:lastRenderedPageBreak/>
               <w:t>El sistema debe estar disponible para su uso las 24 horas del día durante todo el año.</w:t>
             </w:r>
           </w:p>
@@ -10527,23 +10555,7 @@
                 <w:sz w:val="22"/>
                 <w:szCs w:val="22"/>
               </w:rPr>
-              <w:t xml:space="preserve">El sistema debe ser compatible con los navegadores Mozilla Firefox, Google Chrome y Microsoft </w:t>
-            </w:r>
-            <w:proofErr w:type="spellStart"/>
-            <w:r>
-              <w:rPr>
-                <w:sz w:val="22"/>
-                <w:szCs w:val="22"/>
-              </w:rPr>
-              <w:t>Edge</w:t>
-            </w:r>
-            <w:proofErr w:type="spellEnd"/>
-            <w:r>
-              <w:rPr>
-                <w:sz w:val="22"/>
-                <w:szCs w:val="22"/>
-              </w:rPr>
-              <w:t xml:space="preserve"> en sus últimas versiones.</w:t>
+              <w:t>El sistema debe ser compatible con los navegadores Mozilla Firefox, Google Chrome y Microsoft Edge en sus últimas versiones.</w:t>
             </w:r>
           </w:p>
         </w:tc>
@@ -10705,13 +10717,7 @@
         </w:numPr>
       </w:pPr>
       <w:r>
-        <w:lastRenderedPageBreak/>
-        <w:t>Pr</w:t>
-      </w:r>
-      <w:bookmarkStart w:id="17" w:name="_GoBack"/>
-      <w:bookmarkEnd w:id="17"/>
-      <w:r>
-        <w:t>uebas de aceptación</w:t>
+        <w:t>Pruebas de aceptación</w:t>
       </w:r>
     </w:p>
     <w:p/>
@@ -10835,6 +10841,7 @@
       </w:pPr>
       <w:bookmarkStart w:id="18" w:name="_Toc529467015"/>
       <w:r>
+        <w:lastRenderedPageBreak/>
         <w:t>ANEXOS</w:t>
       </w:r>
       <w:bookmarkEnd w:id="18"/>
@@ -10861,7 +10868,6 @@
         <w:rPr>
           <w:noProof/>
         </w:rPr>
-        <w:lastRenderedPageBreak/>
         <mc:AlternateContent>
           <mc:Choice Requires="wps">
             <w:drawing>
@@ -10939,7 +10945,7 @@
                 <v:stroke joinstyle="miter"/>
                 <v:path gradientshapeok="t" o:connecttype="rect"/>
               </v:shapetype>
-              <v:shape id="3 Cuadro de texto" o:spid="_x0000_s1026" type="#_x0000_t202" style="position:absolute;margin-left:35.15pt;margin-top:442.9pt;width:354.6pt;height:.05pt;z-index:251660288;visibility:visible;mso-wrap-style:square;mso-wrap-distance-left:9pt;mso-wrap-distance-top:0;mso-wrap-distance-right:9pt;mso-wrap-distance-bottom:0;mso-position-horizontal:absolute;mso-position-horizontal-relative:text;mso-position-vertical:absolute;mso-position-vertical-relative:text;v-text-anchor:top" o:gfxdata="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" stroked="f">
+              <v:shape id="3 Cuadro de texto" o:spid="_x0000_s1026" type="#_x0000_t202" style="position:absolute;margin-left:35.15pt;margin-top:442.9pt;width:354.6pt;height:.05pt;z-index:251660288;visibility:visible;mso-wrap-style:square;mso-wrap-distance-left:9pt;mso-wrap-distance-top:0;mso-wrap-distance-right:9pt;mso-wrap-distance-bottom:0;mso-position-horizontal:absolute;mso-position-horizontal-relative:text;mso-position-vertical:absolute;mso-position-vertical-relative:text;v-text-anchor:top" o:gfxdata="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" stroked="f">
                 <v:textbox style="mso-fit-shape-to-text:t" inset="0,0,0,0">
                   <w:txbxContent>
                     <w:p>
@@ -13873,7 +13879,7 @@
 </file>
 
 <file path=customXml/itemProps1.xml><?xml version="1.0" encoding="utf-8"?>
-<ds:datastoreItem xmlns:ds="http://schemas.openxmlformats.org/officeDocument/2006/customXml" ds:itemID="{52CF4AAB-D145-C542-9FAA-E32E495C6A7F}">
+<ds:datastoreItem xmlns:ds="http://schemas.openxmlformats.org/officeDocument/2006/customXml" ds:itemID="{8277175C-44C8-46FE-B2BE-765A0800535E}">
   <ds:schemaRefs>
     <ds:schemaRef ds:uri="http://schemas.openxmlformats.org/officeDocument/2006/bibliography"/>
   </ds:schemaRefs>

</xml_diff>

<commit_message>
Modificados requisitos funcionales y no funcionales
</commit_message>
<xml_diff>
--- a/segundo-entregable/IS-G1-SSR-deporte-y-desafio.docx
+++ b/segundo-entregable/IS-G1-SSR-deporte-y-desafio.docx
@@ -6372,6 +6372,7 @@
       </w:tr>
     </w:tbl>
     <w:p/>
+    <w:p/>
     <w:tbl>
       <w:tblPr>
         <w:tblStyle w:val="Tablaconcuadrcula"/>
@@ -6399,6 +6400,7 @@
                 <w:b/>
                 <w:sz w:val="22"/>
               </w:rPr>
+              <w:lastRenderedPageBreak/>
               <w:t>RI – 00</w:t>
             </w:r>
             <w:r>
@@ -6428,7 +6430,6 @@
                 <w:b/>
                 <w:sz w:val="22"/>
               </w:rPr>
-              <w:lastRenderedPageBreak/>
               <w:t>Como</w:t>
             </w:r>
             <w:r>
@@ -6721,7 +6722,25 @@
               <w:rPr>
                 <w:sz w:val="22"/>
               </w:rPr>
-              <w:t>s</w:t>
+              <w:t>s,</w:t>
+            </w:r>
+            <w:r>
+              <w:rPr>
+                <w:sz w:val="22"/>
+              </w:rPr>
+              <w:t xml:space="preserve"> </w:t>
+            </w:r>
+            <w:r>
+              <w:rPr>
+                <w:sz w:val="22"/>
+              </w:rPr>
+              <w:t>u</w:t>
+            </w:r>
+            <w:r>
+              <w:rPr>
+                <w:sz w:val="22"/>
+              </w:rPr>
+              <w:t>bicación</w:t>
             </w:r>
             <w:r>
               <w:rPr>
@@ -6739,13 +6758,13 @@
               <w:rPr>
                 <w:sz w:val="22"/>
               </w:rPr>
-              <w:t>u</w:t>
-            </w:r>
-            <w:r>
-              <w:rPr>
-                <w:sz w:val="22"/>
-              </w:rPr>
-              <w:t>bicación</w:t>
+              <w:t>f</w:t>
+            </w:r>
+            <w:r>
+              <w:rPr>
+                <w:sz w:val="22"/>
+              </w:rPr>
+              <w:t>echa y duración del programa</w:t>
             </w:r>
             <w:r>
               <w:rPr>
@@ -6763,30 +6782,6 @@
               <w:rPr>
                 <w:sz w:val="22"/>
               </w:rPr>
-              <w:t>f</w:t>
-            </w:r>
-            <w:r>
-              <w:rPr>
-                <w:sz w:val="22"/>
-              </w:rPr>
-              <w:t>echa y duración del programa</w:t>
-            </w:r>
-            <w:r>
-              <w:rPr>
-                <w:sz w:val="22"/>
-              </w:rPr>
-              <w:t>,</w:t>
-            </w:r>
-            <w:r>
-              <w:rPr>
-                <w:sz w:val="22"/>
-              </w:rPr>
-              <w:t xml:space="preserve"> </w:t>
-            </w:r>
-            <w:r>
-              <w:rPr>
-                <w:sz w:val="22"/>
-              </w:rPr>
               <w:t>p</w:t>
             </w:r>
             <w:r>
@@ -6799,15 +6794,7 @@
               <w:rPr>
                 <w:sz w:val="22"/>
               </w:rPr>
-              <w:t xml:space="preserve"> y facturas</w:t>
-            </w:r>
-            <w:bookmarkStart w:id="14" w:name="_GoBack"/>
-            <w:bookmarkEnd w:id="14"/>
-            <w:r>
-              <w:rPr>
-                <w:sz w:val="22"/>
-              </w:rPr>
-              <w:t>.</w:t>
+              <w:t xml:space="preserve"> y facturas.</w:t>
             </w:r>
           </w:p>
           <w:p>
@@ -6855,11 +6842,11 @@
       <w:pPr>
         <w:pStyle w:val="Ttulo2"/>
       </w:pPr>
-      <w:bookmarkStart w:id="15" w:name="_Toc529467012"/>
+      <w:bookmarkStart w:id="14" w:name="_Toc529467012"/>
       <w:r>
         <w:t>Reglas de negocio</w:t>
       </w:r>
-      <w:bookmarkEnd w:id="15"/>
+      <w:bookmarkEnd w:id="14"/>
     </w:p>
     <w:p/>
     <w:tbl>
@@ -7395,6 +7382,10 @@
     </w:tbl>
     <w:p/>
     <w:p/>
+    <w:p/>
+    <w:p/>
+    <w:p/>
+    <w:p/>
     <w:tbl>
       <w:tblPr>
         <w:tblStyle w:val="Tablaconcuadrcula"/>
@@ -7423,6 +7414,7 @@
                 <w:sz w:val="22"/>
                 <w:szCs w:val="22"/>
               </w:rPr>
+              <w:lastRenderedPageBreak/>
               <w:t>R</w:t>
             </w:r>
             <w:r>
@@ -7540,15 +7532,7 @@
                 <w:sz w:val="22"/>
                 <w:szCs w:val="22"/>
               </w:rPr>
-              <w:t xml:space="preserve"> relacionados </w:t>
-            </w:r>
-            <w:r>
-              <w:rPr>
-                <w:sz w:val="22"/>
-                <w:szCs w:val="22"/>
-              </w:rPr>
-              <w:lastRenderedPageBreak/>
-              <w:t>con el participante.</w:t>
+              <w:t xml:space="preserve"> relacionados con el participante.</w:t>
             </w:r>
           </w:p>
         </w:tc>
@@ -8490,6 +8474,7 @@
                 <w:sz w:val="22"/>
                 <w:szCs w:val="22"/>
               </w:rPr>
+              <w:lastRenderedPageBreak/>
               <w:t>R</w:t>
             </w:r>
             <w:r>
@@ -8592,7 +8577,6 @@
                 <w:sz w:val="22"/>
                 <w:szCs w:val="22"/>
               </w:rPr>
-              <w:lastRenderedPageBreak/>
               <w:t>para</w:t>
             </w:r>
             <w:r>
@@ -8620,18 +8604,6 @@
         </w:tc>
       </w:tr>
     </w:tbl>
-    <w:p/>
-    <w:p/>
-    <w:p>
-      <w:pPr>
-        <w:pStyle w:val="Ttulo2"/>
-      </w:pPr>
-      <w:bookmarkStart w:id="16" w:name="_Toc529467013"/>
-      <w:r>
-        <w:t>Requisitos funcionales</w:t>
-      </w:r>
-      <w:bookmarkEnd w:id="16"/>
-    </w:p>
     <w:p/>
     <w:tbl>
       <w:tblPr>
@@ -8650,33 +8622,71 @@
           <w:p>
             <w:pPr>
               <w:rPr>
-                <w:b/>
-                <w:sz w:val="22"/>
-                <w:szCs w:val="22"/>
-              </w:rPr>
-            </w:pPr>
-            <w:r>
-              <w:rPr>
-                <w:b/>
-                <w:sz w:val="22"/>
-                <w:szCs w:val="22"/>
-              </w:rPr>
-              <w:t xml:space="preserve">RF – 001 </w:t>
-            </w:r>
-          </w:p>
-          <w:p>
-            <w:pPr>
-              <w:rPr>
-                <w:sz w:val="22"/>
-                <w:szCs w:val="22"/>
-              </w:rPr>
-            </w:pPr>
-            <w:r>
-              <w:rPr>
-                <w:sz w:val="22"/>
-                <w:szCs w:val="22"/>
-              </w:rPr>
-              <w:t>Como coordinador</w:t>
+                <w:sz w:val="22"/>
+                <w:szCs w:val="22"/>
+              </w:rPr>
+            </w:pPr>
+            <w:r>
+              <w:rPr>
+                <w:b/>
+                <w:sz w:val="22"/>
+                <w:szCs w:val="22"/>
+              </w:rPr>
+              <w:t>R</w:t>
+            </w:r>
+            <w:r>
+              <w:rPr>
+                <w:b/>
+                <w:sz w:val="22"/>
+                <w:szCs w:val="22"/>
+              </w:rPr>
+              <w:t>N</w:t>
+            </w:r>
+            <w:r>
+              <w:rPr>
+                <w:b/>
+                <w:sz w:val="22"/>
+                <w:szCs w:val="22"/>
+              </w:rPr>
+              <w:t xml:space="preserve"> – 0</w:t>
+            </w:r>
+            <w:r>
+              <w:rPr>
+                <w:b/>
+                <w:sz w:val="22"/>
+                <w:szCs w:val="22"/>
+              </w:rPr>
+              <w:t>13</w:t>
+            </w:r>
+          </w:p>
+          <w:p>
+            <w:pPr>
+              <w:rPr>
+                <w:sz w:val="22"/>
+                <w:szCs w:val="22"/>
+              </w:rPr>
+            </w:pPr>
+            <w:r>
+              <w:rPr>
+                <w:b/>
+                <w:sz w:val="22"/>
+                <w:szCs w:val="22"/>
+              </w:rPr>
+              <w:t>Como</w:t>
+            </w:r>
+            <w:r>
+              <w:rPr>
+                <w:sz w:val="22"/>
+                <w:szCs w:val="22"/>
+              </w:rPr>
+              <w:t xml:space="preserve"> </w:t>
+            </w:r>
+            <w:r>
+              <w:rPr>
+                <w:sz w:val="22"/>
+                <w:szCs w:val="22"/>
+              </w:rPr>
+              <w:t>coordinador</w:t>
             </w:r>
             <w:r>
               <w:rPr>
@@ -8695,38 +8705,110 @@
             </w:pPr>
             <w:r>
               <w:rPr>
-                <w:sz w:val="22"/>
-                <w:szCs w:val="22"/>
-              </w:rPr>
-              <w:t>quiero obtener informes sobre participantes, voluntarios, patrocinadores y donantes</w:t>
-            </w:r>
-          </w:p>
-          <w:p>
-            <w:r>
-              <w:rPr>
-                <w:sz w:val="22"/>
-                <w:szCs w:val="22"/>
-              </w:rPr>
-              <w:t xml:space="preserve">para estudiar </w:t>
-            </w:r>
-            <w:r>
-              <w:rPr>
-                <w:sz w:val="22"/>
-                <w:szCs w:val="22"/>
-              </w:rPr>
-              <w:t>y</w:t>
-            </w:r>
-            <w:r>
-              <w:rPr>
-                <w:sz w:val="22"/>
-                <w:szCs w:val="22"/>
-              </w:rPr>
-              <w:t xml:space="preserve"> analizar sus datos.</w:t>
+                <w:b/>
+                <w:sz w:val="22"/>
+                <w:szCs w:val="22"/>
+              </w:rPr>
+              <w:t>quiero</w:t>
+            </w:r>
+            <w:r>
+              <w:rPr>
+                <w:b/>
+                <w:sz w:val="22"/>
+                <w:szCs w:val="22"/>
+              </w:rPr>
+              <w:t xml:space="preserve"> </w:t>
+            </w:r>
+            <w:r>
+              <w:rPr>
+                <w:sz w:val="22"/>
+                <w:szCs w:val="22"/>
+              </w:rPr>
+              <w:t xml:space="preserve">que solo los coordinadores puedan enviar y recibir mensajes </w:t>
+            </w:r>
+            <w:r>
+              <w:rPr>
+                <w:sz w:val="22"/>
+                <w:szCs w:val="22"/>
+              </w:rPr>
+              <w:t>con el</w:t>
+            </w:r>
+            <w:r>
+              <w:rPr>
+                <w:sz w:val="22"/>
+                <w:szCs w:val="22"/>
+              </w:rPr>
+              <w:t xml:space="preserve"> resto de</w:t>
+            </w:r>
+            <w:r>
+              <w:rPr>
+                <w:sz w:val="22"/>
+                <w:szCs w:val="22"/>
+              </w:rPr>
+              <w:t xml:space="preserve"> los usuarios</w:t>
+            </w:r>
+            <w:r>
+              <w:rPr>
+                <w:sz w:val="22"/>
+                <w:szCs w:val="22"/>
+              </w:rPr>
+              <w:t>,</w:t>
+            </w:r>
+          </w:p>
+          <w:p>
+            <w:pPr>
+              <w:rPr>
+                <w:sz w:val="22"/>
+                <w:szCs w:val="22"/>
+              </w:rPr>
+            </w:pPr>
+            <w:r>
+              <w:rPr>
+                <w:b/>
+                <w:sz w:val="22"/>
+                <w:szCs w:val="22"/>
+              </w:rPr>
+              <w:t>para</w:t>
+            </w:r>
+            <w:r>
+              <w:rPr>
+                <w:sz w:val="22"/>
+                <w:szCs w:val="22"/>
+              </w:rPr>
+              <w:t xml:space="preserve"> </w:t>
+            </w:r>
+            <w:r>
+              <w:rPr>
+                <w:sz w:val="22"/>
+                <w:szCs w:val="22"/>
+              </w:rPr>
+              <w:t>que la forma de contacto con la fundación sea a través de los coordinadores</w:t>
+            </w:r>
+            <w:bookmarkStart w:id="15" w:name="_GoBack"/>
+            <w:bookmarkEnd w:id="15"/>
+            <w:r>
+              <w:rPr>
+                <w:sz w:val="22"/>
+                <w:szCs w:val="22"/>
+              </w:rPr>
+              <w:t>.</w:t>
             </w:r>
           </w:p>
         </w:tc>
       </w:tr>
     </w:tbl>
+    <w:p/>
+    <w:p/>
+    <w:p>
+      <w:pPr>
+        <w:pStyle w:val="Ttulo2"/>
+      </w:pPr>
+      <w:bookmarkStart w:id="16" w:name="_Toc529467013"/>
+      <w:r>
+        <w:t>Requisitos funcionales</w:t>
+      </w:r>
+      <w:bookmarkEnd w:id="16"/>
+    </w:p>
     <w:p/>
     <w:tbl>
       <w:tblPr>
@@ -8756,7 +8838,7 @@
                 <w:sz w:val="22"/>
                 <w:szCs w:val="22"/>
               </w:rPr>
-              <w:t>RF – 002</w:t>
+              <w:t xml:space="preserve">RF – 001 </w:t>
             </w:r>
           </w:p>
           <w:p>
@@ -8793,42 +8875,36 @@
                 <w:sz w:val="22"/>
                 <w:szCs w:val="22"/>
               </w:rPr>
-              <w:t>quiero obtener un listado de los participantes de cada actividad, junto con sus respectivos voluntarios asignados</w:t>
-            </w:r>
-          </w:p>
-          <w:p>
-            <w:pPr>
-              <w:rPr>
-                <w:sz w:val="22"/>
-                <w:szCs w:val="22"/>
-              </w:rPr>
-            </w:pPr>
-            <w:r>
-              <w:rPr>
-                <w:sz w:val="22"/>
-                <w:szCs w:val="22"/>
-              </w:rPr>
-              <w:t xml:space="preserve">para </w:t>
-            </w:r>
-            <w:r>
-              <w:rPr>
-                <w:sz w:val="22"/>
-                <w:szCs w:val="22"/>
-              </w:rPr>
-              <w:t>realizar un seguimiento a cada participante y conocer qué voluntarios lo han asistido.</w:t>
+              <w:t>quiero obtener informes sobre participantes, voluntarios, patrocinadores y donantes</w:t>
+            </w:r>
+          </w:p>
+          <w:p>
+            <w:r>
+              <w:rPr>
+                <w:sz w:val="22"/>
+                <w:szCs w:val="22"/>
+              </w:rPr>
+              <w:t xml:space="preserve">para estudiar </w:t>
+            </w:r>
+            <w:r>
+              <w:rPr>
+                <w:sz w:val="22"/>
+                <w:szCs w:val="22"/>
+              </w:rPr>
+              <w:t>y</w:t>
+            </w:r>
+            <w:r>
+              <w:rPr>
+                <w:sz w:val="22"/>
+                <w:szCs w:val="22"/>
+              </w:rPr>
+              <w:t xml:space="preserve"> analizar sus datos.</w:t>
             </w:r>
           </w:p>
         </w:tc>
       </w:tr>
     </w:tbl>
-    <w:p>
-      <w:pPr>
-        <w:rPr>
-          <w:sz w:val="22"/>
-          <w:szCs w:val="22"/>
-        </w:rPr>
-      </w:pPr>
-    </w:p>
+    <w:p/>
     <w:tbl>
       <w:tblPr>
         <w:tblStyle w:val="Tablaconcuadrcula"/>
@@ -8846,17 +8922,18 @@
           <w:p>
             <w:pPr>
               <w:rPr>
-                <w:sz w:val="22"/>
-                <w:szCs w:val="22"/>
-              </w:rPr>
-            </w:pPr>
-            <w:r>
-              <w:rPr>
-                <w:b/>
-                <w:sz w:val="22"/>
-                <w:szCs w:val="22"/>
-              </w:rPr>
-              <w:t>RF – 003</w:t>
+                <w:b/>
+                <w:sz w:val="22"/>
+                <w:szCs w:val="22"/>
+              </w:rPr>
+            </w:pPr>
+            <w:r>
+              <w:rPr>
+                <w:b/>
+                <w:sz w:val="22"/>
+                <w:szCs w:val="22"/>
+              </w:rPr>
+              <w:t>RF – 002</w:t>
             </w:r>
           </w:p>
           <w:p>
@@ -8893,50 +8970,29 @@
                 <w:sz w:val="22"/>
                 <w:szCs w:val="22"/>
               </w:rPr>
-              <w:t>quiero añadir, modificar, eliminar y consultar los datos de participantes, voluntarios, actividades y proyectos,</w:t>
-            </w:r>
-          </w:p>
-          <w:p>
-            <w:pPr>
-              <w:rPr>
-                <w:sz w:val="22"/>
-                <w:szCs w:val="22"/>
-              </w:rPr>
-            </w:pPr>
-            <w:r>
-              <w:rPr>
-                <w:sz w:val="22"/>
-                <w:szCs w:val="22"/>
-              </w:rPr>
-              <w:t>para poder gestionar</w:t>
-            </w:r>
-            <w:r>
-              <w:rPr>
-                <w:sz w:val="22"/>
-                <w:szCs w:val="22"/>
-              </w:rPr>
-              <w:t xml:space="preserve"> de forma eficiente</w:t>
-            </w:r>
-            <w:r>
-              <w:rPr>
-                <w:sz w:val="22"/>
-                <w:szCs w:val="22"/>
-              </w:rPr>
-              <w:t xml:space="preserve"> la información que </w:t>
-            </w:r>
-            <w:r>
-              <w:rPr>
-                <w:sz w:val="22"/>
-                <w:szCs w:val="22"/>
-              </w:rPr>
-              <w:t>genera</w:t>
-            </w:r>
-            <w:r>
-              <w:rPr>
-                <w:sz w:val="22"/>
-                <w:szCs w:val="22"/>
-              </w:rPr>
-              <w:t xml:space="preserve"> la fundación.</w:t>
+              <w:t>quiero obtener un listado de los participantes de cada actividad, junto con sus respectivos voluntarios asignados</w:t>
+            </w:r>
+          </w:p>
+          <w:p>
+            <w:pPr>
+              <w:rPr>
+                <w:sz w:val="22"/>
+                <w:szCs w:val="22"/>
+              </w:rPr>
+            </w:pPr>
+            <w:r>
+              <w:rPr>
+                <w:sz w:val="22"/>
+                <w:szCs w:val="22"/>
+              </w:rPr>
+              <w:t xml:space="preserve">para </w:t>
+            </w:r>
+            <w:r>
+              <w:rPr>
+                <w:sz w:val="22"/>
+                <w:szCs w:val="22"/>
+              </w:rPr>
+              <w:t>realizar un seguimiento a cada participante y conocer qué voluntarios lo han asistido.</w:t>
             </w:r>
           </w:p>
         </w:tc>
@@ -8977,7 +9033,7 @@
                 <w:sz w:val="22"/>
                 <w:szCs w:val="22"/>
               </w:rPr>
-              <w:t>RF – 004</w:t>
+              <w:t>RF – 003</w:t>
             </w:r>
           </w:p>
           <w:p>
@@ -9014,36 +9070,50 @@
                 <w:sz w:val="22"/>
                 <w:szCs w:val="22"/>
               </w:rPr>
-              <w:t>quiero generar informes con la evaluación de los proyectos finalizados a partir de los cuestionarios que hayan sido completados por participantes o voluntarios</w:t>
-            </w:r>
-          </w:p>
-          <w:p>
-            <w:pPr>
-              <w:rPr>
-                <w:sz w:val="22"/>
-                <w:szCs w:val="22"/>
-              </w:rPr>
-            </w:pPr>
-            <w:r>
-              <w:rPr>
-                <w:sz w:val="22"/>
-                <w:szCs w:val="22"/>
-              </w:rPr>
-              <w:t xml:space="preserve">para poder </w:t>
-            </w:r>
-            <w:r>
-              <w:rPr>
-                <w:sz w:val="22"/>
-                <w:szCs w:val="22"/>
-              </w:rPr>
-              <w:t xml:space="preserve">elaborar la memoria y </w:t>
-            </w:r>
-            <w:r>
-              <w:rPr>
-                <w:sz w:val="22"/>
-                <w:szCs w:val="22"/>
-              </w:rPr>
-              <w:t>enviar los resultados a los patrocinadores.</w:t>
+              <w:t>quiero añadir, modificar, eliminar y consultar los datos de participantes, voluntarios, actividades y proyectos,</w:t>
+            </w:r>
+          </w:p>
+          <w:p>
+            <w:pPr>
+              <w:rPr>
+                <w:sz w:val="22"/>
+                <w:szCs w:val="22"/>
+              </w:rPr>
+            </w:pPr>
+            <w:r>
+              <w:rPr>
+                <w:sz w:val="22"/>
+                <w:szCs w:val="22"/>
+              </w:rPr>
+              <w:t>para poder gestionar</w:t>
+            </w:r>
+            <w:r>
+              <w:rPr>
+                <w:sz w:val="22"/>
+                <w:szCs w:val="22"/>
+              </w:rPr>
+              <w:t xml:space="preserve"> de forma eficiente</w:t>
+            </w:r>
+            <w:r>
+              <w:rPr>
+                <w:sz w:val="22"/>
+                <w:szCs w:val="22"/>
+              </w:rPr>
+              <w:t xml:space="preserve"> la información que </w:t>
+            </w:r>
+            <w:r>
+              <w:rPr>
+                <w:sz w:val="22"/>
+                <w:szCs w:val="22"/>
+              </w:rPr>
+              <w:t>genera</w:t>
+            </w:r>
+            <w:r>
+              <w:rPr>
+                <w:sz w:val="22"/>
+                <w:szCs w:val="22"/>
+              </w:rPr>
+              <w:t xml:space="preserve"> la fundación.</w:t>
             </w:r>
           </w:p>
         </w:tc>
@@ -9084,7 +9154,7 @@
                 <w:sz w:val="22"/>
                 <w:szCs w:val="22"/>
               </w:rPr>
-              <w:t>RF – 005</w:t>
+              <w:t>RF – 004</w:t>
             </w:r>
           </w:p>
           <w:p>
@@ -9121,52 +9191,36 @@
                 <w:sz w:val="22"/>
                 <w:szCs w:val="22"/>
               </w:rPr>
-              <w:t xml:space="preserve">quiero gestionar el envío de diferentes tipos de </w:t>
-            </w:r>
-            <w:proofErr w:type="spellStart"/>
-            <w:r>
-              <w:rPr>
-                <w:sz w:val="22"/>
-                <w:szCs w:val="22"/>
-              </w:rPr>
-              <w:t>newsletters</w:t>
-            </w:r>
-            <w:proofErr w:type="spellEnd"/>
-            <w:r>
-              <w:rPr>
-                <w:sz w:val="22"/>
-                <w:szCs w:val="22"/>
-              </w:rPr>
-              <w:t xml:space="preserve"> según las condiciones o características de los usuarios</w:t>
-            </w:r>
-          </w:p>
-          <w:p>
-            <w:pPr>
-              <w:rPr>
-                <w:sz w:val="22"/>
-                <w:szCs w:val="22"/>
-              </w:rPr>
-            </w:pPr>
-            <w:r>
-              <w:rPr>
-                <w:sz w:val="22"/>
-                <w:szCs w:val="22"/>
-              </w:rPr>
-              <w:t xml:space="preserve">para que cada usuario reciba </w:t>
-            </w:r>
-            <w:r>
-              <w:rPr>
-                <w:sz w:val="22"/>
-                <w:szCs w:val="22"/>
-              </w:rPr>
-              <w:t>notificaciones</w:t>
-            </w:r>
-            <w:r>
-              <w:rPr>
-                <w:sz w:val="22"/>
-                <w:szCs w:val="22"/>
-              </w:rPr>
-              <w:t xml:space="preserve"> personalizadas.</w:t>
+              <w:t>quiero generar informes con la evaluación de los proyectos finalizados a partir de los cuestionarios que hayan sido completados por participantes o voluntarios</w:t>
+            </w:r>
+          </w:p>
+          <w:p>
+            <w:pPr>
+              <w:rPr>
+                <w:sz w:val="22"/>
+                <w:szCs w:val="22"/>
+              </w:rPr>
+            </w:pPr>
+            <w:r>
+              <w:rPr>
+                <w:sz w:val="22"/>
+                <w:szCs w:val="22"/>
+              </w:rPr>
+              <w:t xml:space="preserve">para poder </w:t>
+            </w:r>
+            <w:r>
+              <w:rPr>
+                <w:sz w:val="22"/>
+                <w:szCs w:val="22"/>
+              </w:rPr>
+              <w:t xml:space="preserve">elaborar la memoria y </w:t>
+            </w:r>
+            <w:r>
+              <w:rPr>
+                <w:sz w:val="22"/>
+                <w:szCs w:val="22"/>
+              </w:rPr>
+              <w:t>enviar los resultados a los patrocinadores.</w:t>
             </w:r>
           </w:p>
         </w:tc>
@@ -9207,22 +9261,22 @@
                 <w:sz w:val="22"/>
                 <w:szCs w:val="22"/>
               </w:rPr>
-              <w:t>RF – 006</w:t>
-            </w:r>
-          </w:p>
-          <w:p>
-            <w:pPr>
-              <w:rPr>
-                <w:sz w:val="22"/>
-                <w:szCs w:val="22"/>
-              </w:rPr>
-            </w:pPr>
-            <w:r>
-              <w:rPr>
-                <w:sz w:val="22"/>
-                <w:szCs w:val="22"/>
-              </w:rPr>
-              <w:t>Como participante</w:t>
+              <w:t>RF – 005</w:t>
+            </w:r>
+          </w:p>
+          <w:p>
+            <w:pPr>
+              <w:rPr>
+                <w:sz w:val="22"/>
+                <w:szCs w:val="22"/>
+              </w:rPr>
+            </w:pPr>
+            <w:r>
+              <w:rPr>
+                <w:sz w:val="22"/>
+                <w:szCs w:val="22"/>
+              </w:rPr>
+              <w:t>Como coordinador</w:t>
             </w:r>
             <w:r>
               <w:rPr>
@@ -9244,29 +9298,52 @@
                 <w:sz w:val="22"/>
                 <w:szCs w:val="22"/>
               </w:rPr>
-              <w:t>quiero recibir un aviso en mi móvil al menos 5 días antes de la realización de una actividad en la que estoy inscrito,</w:t>
-            </w:r>
-          </w:p>
-          <w:p>
-            <w:pPr>
-              <w:rPr>
-                <w:sz w:val="22"/>
-                <w:szCs w:val="22"/>
-              </w:rPr>
-            </w:pPr>
-            <w:r>
-              <w:rPr>
-                <w:sz w:val="22"/>
-                <w:szCs w:val="22"/>
-              </w:rPr>
-              <w:t>para recordarme que día tengo que asistir</w:t>
-            </w:r>
-            <w:r>
-              <w:rPr>
-                <w:sz w:val="22"/>
-                <w:szCs w:val="22"/>
-              </w:rPr>
-              <w:t>, así como documentación que debo llevar.</w:t>
+              <w:t xml:space="preserve">quiero gestionar el envío de diferentes tipos de </w:t>
+            </w:r>
+            <w:proofErr w:type="spellStart"/>
+            <w:r>
+              <w:rPr>
+                <w:sz w:val="22"/>
+                <w:szCs w:val="22"/>
+              </w:rPr>
+              <w:t>newsletters</w:t>
+            </w:r>
+            <w:proofErr w:type="spellEnd"/>
+            <w:r>
+              <w:rPr>
+                <w:sz w:val="22"/>
+                <w:szCs w:val="22"/>
+              </w:rPr>
+              <w:t xml:space="preserve"> según las condiciones o características de los usuarios</w:t>
+            </w:r>
+          </w:p>
+          <w:p>
+            <w:pPr>
+              <w:rPr>
+                <w:sz w:val="22"/>
+                <w:szCs w:val="22"/>
+              </w:rPr>
+            </w:pPr>
+            <w:r>
+              <w:rPr>
+                <w:sz w:val="22"/>
+                <w:szCs w:val="22"/>
+              </w:rPr>
+              <w:t xml:space="preserve">para que cada usuario reciba </w:t>
+            </w:r>
+            <w:r>
+              <w:rPr>
+                <w:sz w:val="22"/>
+                <w:szCs w:val="22"/>
+              </w:rPr>
+              <w:t>notificaciones</w:t>
+            </w:r>
+            <w:r>
+              <w:rPr>
+                <w:sz w:val="22"/>
+                <w:szCs w:val="22"/>
+              </w:rPr>
+              <w:t xml:space="preserve"> personalizadas.</w:t>
             </w:r>
           </w:p>
         </w:tc>
@@ -9307,7 +9384,7 @@
                 <w:sz w:val="22"/>
                 <w:szCs w:val="22"/>
               </w:rPr>
-              <w:t>RF – 007</w:t>
+              <w:t>RF – 006</w:t>
             </w:r>
           </w:p>
           <w:p>
@@ -9344,36 +9421,29 @@
                 <w:sz w:val="22"/>
                 <w:szCs w:val="22"/>
               </w:rPr>
-              <w:t>quiero acceder a los datos de mi perfil y cambiar mi estado de</w:t>
-            </w:r>
-            <w:r>
-              <w:rPr>
-                <w:sz w:val="22"/>
-                <w:szCs w:val="22"/>
-              </w:rPr>
-              <w:t xml:space="preserve"> </w:t>
-            </w:r>
-            <w:r>
-              <w:rPr>
-                <w:sz w:val="22"/>
-                <w:szCs w:val="22"/>
-              </w:rPr>
-              <w:t>participación temporalmente</w:t>
-            </w:r>
-          </w:p>
-          <w:p>
-            <w:pPr>
-              <w:rPr>
-                <w:sz w:val="22"/>
-                <w:szCs w:val="22"/>
-              </w:rPr>
-            </w:pPr>
-            <w:r>
-              <w:rPr>
-                <w:sz w:val="22"/>
-                <w:szCs w:val="22"/>
-              </w:rPr>
-              <w:t>para asegurarme de que mi información esté actualizada.</w:t>
+              <w:t>quiero recibir un aviso en mi móvil al menos 5 días antes de la realización de una actividad en la que estoy inscrito,</w:t>
+            </w:r>
+          </w:p>
+          <w:p>
+            <w:pPr>
+              <w:rPr>
+                <w:sz w:val="22"/>
+                <w:szCs w:val="22"/>
+              </w:rPr>
+            </w:pPr>
+            <w:r>
+              <w:rPr>
+                <w:sz w:val="22"/>
+                <w:szCs w:val="22"/>
+              </w:rPr>
+              <w:t>para recordarme que día tengo que asistir</w:t>
+            </w:r>
+            <w:r>
+              <w:rPr>
+                <w:sz w:val="22"/>
+                <w:szCs w:val="22"/>
+              </w:rPr>
+              <w:t>, así como documentación que debo llevar.</w:t>
             </w:r>
           </w:p>
         </w:tc>
@@ -9414,7 +9484,7 @@
                 <w:sz w:val="22"/>
                 <w:szCs w:val="22"/>
               </w:rPr>
-              <w:t>RF – 008</w:t>
+              <w:t>RF – 007</w:t>
             </w:r>
           </w:p>
           <w:p>
@@ -9451,7 +9521,7 @@
                 <w:sz w:val="22"/>
                 <w:szCs w:val="22"/>
               </w:rPr>
-              <w:t>Quiero</w:t>
+              <w:t>quiero acceder a los datos de mi perfil y cambiar mi estado de</w:t>
             </w:r>
             <w:r>
               <w:rPr>
@@ -9465,29 +9535,22 @@
                 <w:sz w:val="22"/>
                 <w:szCs w:val="22"/>
               </w:rPr>
-              <w:t xml:space="preserve">obtener un historial de las actividades en las que he participado, así como completar sus respectivos cuestionarios de evaluación </w:t>
-            </w:r>
-          </w:p>
-          <w:p>
-            <w:pPr>
-              <w:rPr>
-                <w:sz w:val="22"/>
-                <w:szCs w:val="22"/>
-              </w:rPr>
-            </w:pPr>
-            <w:r>
-              <w:rPr>
-                <w:sz w:val="22"/>
-                <w:szCs w:val="22"/>
-              </w:rPr>
-              <w:t>para dar mi opinión acerca de las actividades finalizadas</w:t>
-            </w:r>
-            <w:r>
-              <w:rPr>
-                <w:sz w:val="22"/>
-                <w:szCs w:val="22"/>
-              </w:rPr>
-              <w:t xml:space="preserve"> en las que he participado.</w:t>
+              <w:t>participación temporalmente</w:t>
+            </w:r>
+          </w:p>
+          <w:p>
+            <w:pPr>
+              <w:rPr>
+                <w:sz w:val="22"/>
+                <w:szCs w:val="22"/>
+              </w:rPr>
+            </w:pPr>
+            <w:r>
+              <w:rPr>
+                <w:sz w:val="22"/>
+                <w:szCs w:val="22"/>
+              </w:rPr>
+              <w:t>para asegurarme de que mi información esté actualizada.</w:t>
             </w:r>
           </w:p>
         </w:tc>
@@ -9528,7 +9591,7 @@
                 <w:sz w:val="22"/>
                 <w:szCs w:val="22"/>
               </w:rPr>
-              <w:t>RF – 009</w:t>
+              <w:t>RF – 008</w:t>
             </w:r>
           </w:p>
           <w:p>
@@ -9565,71 +9628,43 @@
                 <w:sz w:val="22"/>
                 <w:szCs w:val="22"/>
               </w:rPr>
-              <w:t>quiero obtener un listado de las actividades que se van a realizar próximamente y tener la opción de solicitar una plaza</w:t>
-            </w:r>
-            <w:r>
-              <w:rPr>
-                <w:sz w:val="22"/>
-                <w:szCs w:val="22"/>
-              </w:rPr>
-              <w:t xml:space="preserve"> en ellas</w:t>
-            </w:r>
-          </w:p>
-          <w:p>
-            <w:pPr>
-              <w:rPr>
-                <w:sz w:val="22"/>
-                <w:szCs w:val="22"/>
-              </w:rPr>
-            </w:pPr>
-            <w:r>
-              <w:rPr>
-                <w:sz w:val="22"/>
-                <w:szCs w:val="22"/>
-              </w:rPr>
-              <w:t xml:space="preserve">para </w:t>
-            </w:r>
-            <w:r>
-              <w:rPr>
-                <w:sz w:val="22"/>
-                <w:szCs w:val="22"/>
-              </w:rPr>
-              <w:t xml:space="preserve">tener la oportunidad de </w:t>
-            </w:r>
-            <w:r>
-              <w:rPr>
-                <w:sz w:val="22"/>
-                <w:szCs w:val="22"/>
-              </w:rPr>
-              <w:t xml:space="preserve">participar en las que </w:t>
-            </w:r>
-            <w:r>
-              <w:rPr>
-                <w:sz w:val="22"/>
-                <w:szCs w:val="22"/>
-              </w:rPr>
-              <w:t>sean de mi</w:t>
-            </w:r>
-            <w:r>
-              <w:rPr>
-                <w:sz w:val="22"/>
-                <w:szCs w:val="22"/>
-              </w:rPr>
-              <w:t xml:space="preserve"> inter</w:t>
-            </w:r>
-            <w:r>
-              <w:rPr>
-                <w:sz w:val="22"/>
-                <w:szCs w:val="22"/>
-              </w:rPr>
-              <w:t>és</w:t>
-            </w:r>
-            <w:r>
-              <w:rPr>
-                <w:sz w:val="22"/>
-                <w:szCs w:val="22"/>
-              </w:rPr>
-              <w:t>.</w:t>
+              <w:t>Quiero</w:t>
+            </w:r>
+            <w:r>
+              <w:rPr>
+                <w:sz w:val="22"/>
+                <w:szCs w:val="22"/>
+              </w:rPr>
+              <w:t xml:space="preserve"> </w:t>
+            </w:r>
+            <w:r>
+              <w:rPr>
+                <w:sz w:val="22"/>
+                <w:szCs w:val="22"/>
+              </w:rPr>
+              <w:t xml:space="preserve">obtener un historial de las actividades en las que he participado, así como completar sus respectivos cuestionarios de evaluación </w:t>
+            </w:r>
+          </w:p>
+          <w:p>
+            <w:pPr>
+              <w:rPr>
+                <w:sz w:val="22"/>
+                <w:szCs w:val="22"/>
+              </w:rPr>
+            </w:pPr>
+            <w:r>
+              <w:rPr>
+                <w:sz w:val="22"/>
+                <w:szCs w:val="22"/>
+              </w:rPr>
+              <w:t>para dar mi opinión acerca de las actividades finalizadas</w:t>
+            </w:r>
+            <w:r>
+              <w:rPr>
+                <w:sz w:val="22"/>
+                <w:szCs w:val="22"/>
+              </w:rPr>
+              <w:t xml:space="preserve"> en las que he participado.</w:t>
             </w:r>
           </w:p>
         </w:tc>
@@ -9670,22 +9705,22 @@
                 <w:sz w:val="22"/>
                 <w:szCs w:val="22"/>
               </w:rPr>
-              <w:t>RF – 010</w:t>
-            </w:r>
-          </w:p>
-          <w:p>
-            <w:pPr>
-              <w:rPr>
-                <w:sz w:val="22"/>
-                <w:szCs w:val="22"/>
-              </w:rPr>
-            </w:pPr>
-            <w:r>
-              <w:rPr>
-                <w:sz w:val="22"/>
-                <w:szCs w:val="22"/>
-              </w:rPr>
-              <w:t>Como voluntario</w:t>
+              <w:t>RF – 009</w:t>
+            </w:r>
+          </w:p>
+          <w:p>
+            <w:pPr>
+              <w:rPr>
+                <w:sz w:val="22"/>
+                <w:szCs w:val="22"/>
+              </w:rPr>
+            </w:pPr>
+            <w:r>
+              <w:rPr>
+                <w:sz w:val="22"/>
+                <w:szCs w:val="22"/>
+              </w:rPr>
+              <w:t>Como participante</w:t>
             </w:r>
             <w:r>
               <w:rPr>
@@ -9707,50 +9742,71 @@
                 <w:sz w:val="22"/>
                 <w:szCs w:val="22"/>
               </w:rPr>
-              <w:t>quiero acceder a los datos de mi perfil y cambiar mi estado de</w:t>
-            </w:r>
-            <w:r>
-              <w:rPr>
-                <w:sz w:val="22"/>
-                <w:szCs w:val="22"/>
-              </w:rPr>
-              <w:t xml:space="preserve"> disponibilidad para realizar</w:t>
-            </w:r>
-            <w:r>
-              <w:rPr>
-                <w:sz w:val="22"/>
-                <w:szCs w:val="22"/>
-              </w:rPr>
-              <w:t xml:space="preserve"> </w:t>
-            </w:r>
-            <w:r>
-              <w:rPr>
-                <w:sz w:val="22"/>
-                <w:szCs w:val="22"/>
-              </w:rPr>
-              <w:t>voluntariados</w:t>
-            </w:r>
-            <w:r>
-              <w:rPr>
-                <w:sz w:val="22"/>
-                <w:szCs w:val="22"/>
-              </w:rPr>
-              <w:t xml:space="preserve"> temporalmente</w:t>
-            </w:r>
-          </w:p>
-          <w:p>
-            <w:pPr>
-              <w:rPr>
-                <w:sz w:val="22"/>
-                <w:szCs w:val="22"/>
-              </w:rPr>
-            </w:pPr>
-            <w:r>
-              <w:rPr>
-                <w:sz w:val="22"/>
-                <w:szCs w:val="22"/>
-              </w:rPr>
-              <w:t>para asegurarme de que mi información esté actualizada.</w:t>
+              <w:t>quiero obtener un listado de las actividades que se van a realizar próximamente y tener la opción de solicitar una plaza</w:t>
+            </w:r>
+            <w:r>
+              <w:rPr>
+                <w:sz w:val="22"/>
+                <w:szCs w:val="22"/>
+              </w:rPr>
+              <w:t xml:space="preserve"> en ellas</w:t>
+            </w:r>
+          </w:p>
+          <w:p>
+            <w:pPr>
+              <w:rPr>
+                <w:sz w:val="22"/>
+                <w:szCs w:val="22"/>
+              </w:rPr>
+            </w:pPr>
+            <w:r>
+              <w:rPr>
+                <w:sz w:val="22"/>
+                <w:szCs w:val="22"/>
+              </w:rPr>
+              <w:t xml:space="preserve">para </w:t>
+            </w:r>
+            <w:r>
+              <w:rPr>
+                <w:sz w:val="22"/>
+                <w:szCs w:val="22"/>
+              </w:rPr>
+              <w:t xml:space="preserve">tener la oportunidad de </w:t>
+            </w:r>
+            <w:r>
+              <w:rPr>
+                <w:sz w:val="22"/>
+                <w:szCs w:val="22"/>
+              </w:rPr>
+              <w:t xml:space="preserve">participar en las que </w:t>
+            </w:r>
+            <w:r>
+              <w:rPr>
+                <w:sz w:val="22"/>
+                <w:szCs w:val="22"/>
+              </w:rPr>
+              <w:t>sean de mi</w:t>
+            </w:r>
+            <w:r>
+              <w:rPr>
+                <w:sz w:val="22"/>
+                <w:szCs w:val="22"/>
+              </w:rPr>
+              <w:t xml:space="preserve"> inter</w:t>
+            </w:r>
+            <w:r>
+              <w:rPr>
+                <w:sz w:val="22"/>
+                <w:szCs w:val="22"/>
+              </w:rPr>
+              <w:t>és</w:t>
+            </w:r>
+            <w:r>
+              <w:rPr>
+                <w:sz w:val="22"/>
+                <w:szCs w:val="22"/>
+              </w:rPr>
+              <w:t>.</w:t>
             </w:r>
           </w:p>
         </w:tc>
@@ -9791,36 +9847,22 @@
                 <w:sz w:val="22"/>
                 <w:szCs w:val="22"/>
               </w:rPr>
-              <w:t>RF – 011</w:t>
-            </w:r>
-          </w:p>
-          <w:p>
-            <w:pPr>
-              <w:rPr>
-                <w:sz w:val="22"/>
-                <w:szCs w:val="22"/>
-              </w:rPr>
-            </w:pPr>
-            <w:r>
-              <w:rPr>
-                <w:sz w:val="22"/>
-                <w:szCs w:val="22"/>
-              </w:rPr>
-              <w:t>Como volun</w:t>
-            </w:r>
-            <w:r>
-              <w:rPr>
-                <w:sz w:val="22"/>
-                <w:szCs w:val="22"/>
-              </w:rPr>
-              <w:t>t</w:t>
-            </w:r>
-            <w:r>
-              <w:rPr>
-                <w:sz w:val="22"/>
-                <w:szCs w:val="22"/>
-              </w:rPr>
-              <w:t>ario</w:t>
+              <w:t>RF – 010</w:t>
+            </w:r>
+          </w:p>
+          <w:p>
+            <w:pPr>
+              <w:rPr>
+                <w:sz w:val="22"/>
+                <w:szCs w:val="22"/>
+              </w:rPr>
+            </w:pPr>
+            <w:r>
+              <w:rPr>
+                <w:sz w:val="22"/>
+                <w:szCs w:val="22"/>
+              </w:rPr>
+              <w:t>Como voluntario</w:t>
             </w:r>
             <w:r>
               <w:rPr>
@@ -9842,64 +9884,50 @@
                 <w:sz w:val="22"/>
                 <w:szCs w:val="22"/>
               </w:rPr>
-              <w:t>quiero obtener un historial de las actividades en las que he participado, así como completar sus respectivos cuestionarios de evaluación</w:t>
-            </w:r>
-          </w:p>
-          <w:p>
-            <w:pPr>
-              <w:rPr>
-                <w:sz w:val="22"/>
-                <w:szCs w:val="22"/>
-              </w:rPr>
-            </w:pPr>
-            <w:r>
-              <w:rPr>
-                <w:sz w:val="22"/>
-                <w:szCs w:val="22"/>
-              </w:rPr>
-              <w:t xml:space="preserve">para </w:t>
-            </w:r>
-            <w:r>
-              <w:rPr>
-                <w:sz w:val="22"/>
-                <w:szCs w:val="22"/>
-              </w:rPr>
-              <w:t>d</w:t>
-            </w:r>
-            <w:r>
-              <w:rPr>
-                <w:sz w:val="22"/>
-                <w:szCs w:val="22"/>
-              </w:rPr>
-              <w:t>ar mi opini</w:t>
-            </w:r>
-            <w:r>
-              <w:rPr>
-                <w:sz w:val="22"/>
-                <w:szCs w:val="22"/>
-              </w:rPr>
-              <w:t>ó</w:t>
-            </w:r>
-            <w:r>
-              <w:rPr>
-                <w:sz w:val="22"/>
-                <w:szCs w:val="22"/>
-              </w:rPr>
-              <w:t>n acerca de las actividades finalizadas</w:t>
-            </w:r>
-            <w:r>
-              <w:rPr>
-                <w:sz w:val="22"/>
-                <w:szCs w:val="22"/>
-              </w:rPr>
-              <w:t xml:space="preserve"> en las que he participado</w:t>
-            </w:r>
-            <w:r>
-              <w:rPr>
-                <w:sz w:val="22"/>
-                <w:szCs w:val="22"/>
-              </w:rPr>
-              <w:t>.</w:t>
+              <w:t>quiero acceder a los datos de mi perfil y cambiar mi estado de</w:t>
+            </w:r>
+            <w:r>
+              <w:rPr>
+                <w:sz w:val="22"/>
+                <w:szCs w:val="22"/>
+              </w:rPr>
+              <w:t xml:space="preserve"> disponibilidad para realizar</w:t>
+            </w:r>
+            <w:r>
+              <w:rPr>
+                <w:sz w:val="22"/>
+                <w:szCs w:val="22"/>
+              </w:rPr>
+              <w:t xml:space="preserve"> </w:t>
+            </w:r>
+            <w:r>
+              <w:rPr>
+                <w:sz w:val="22"/>
+                <w:szCs w:val="22"/>
+              </w:rPr>
+              <w:t>voluntariados</w:t>
+            </w:r>
+            <w:r>
+              <w:rPr>
+                <w:sz w:val="22"/>
+                <w:szCs w:val="22"/>
+              </w:rPr>
+              <w:t xml:space="preserve"> temporalmente</w:t>
+            </w:r>
+          </w:p>
+          <w:p>
+            <w:pPr>
+              <w:rPr>
+                <w:sz w:val="22"/>
+                <w:szCs w:val="22"/>
+              </w:rPr>
+            </w:pPr>
+            <w:r>
+              <w:rPr>
+                <w:sz w:val="22"/>
+                <w:szCs w:val="22"/>
+              </w:rPr>
+              <w:t>para asegurarme de que mi información esté actualizada.</w:t>
             </w:r>
           </w:p>
         </w:tc>
@@ -9940,22 +9968,36 @@
                 <w:sz w:val="22"/>
                 <w:szCs w:val="22"/>
               </w:rPr>
-              <w:t>RF – 012</w:t>
-            </w:r>
-          </w:p>
-          <w:p>
-            <w:pPr>
-              <w:rPr>
-                <w:sz w:val="22"/>
-                <w:szCs w:val="22"/>
-              </w:rPr>
-            </w:pPr>
-            <w:r>
-              <w:rPr>
-                <w:sz w:val="22"/>
-                <w:szCs w:val="22"/>
-              </w:rPr>
-              <w:t>Como voluntario</w:t>
+              <w:t>RF – 011</w:t>
+            </w:r>
+          </w:p>
+          <w:p>
+            <w:pPr>
+              <w:rPr>
+                <w:sz w:val="22"/>
+                <w:szCs w:val="22"/>
+              </w:rPr>
+            </w:pPr>
+            <w:r>
+              <w:rPr>
+                <w:sz w:val="22"/>
+                <w:szCs w:val="22"/>
+              </w:rPr>
+              <w:t>Como volun</w:t>
+            </w:r>
+            <w:r>
+              <w:rPr>
+                <w:sz w:val="22"/>
+                <w:szCs w:val="22"/>
+              </w:rPr>
+              <w:t>t</w:t>
+            </w:r>
+            <w:r>
+              <w:rPr>
+                <w:sz w:val="22"/>
+                <w:szCs w:val="22"/>
+              </w:rPr>
+              <w:t>ario</w:t>
             </w:r>
             <w:r>
               <w:rPr>
@@ -9977,14 +10019,7 @@
                 <w:sz w:val="22"/>
                 <w:szCs w:val="22"/>
               </w:rPr>
-              <w:t xml:space="preserve">quiero obtener un listado de las actividades que se van a realizar próximamente y tener la opción de solicitar </w:t>
-            </w:r>
-            <w:r>
-              <w:rPr>
-                <w:sz w:val="22"/>
-                <w:szCs w:val="22"/>
-              </w:rPr>
-              <w:t>una plaza como voluntario en ellas</w:t>
+              <w:t>quiero obtener un historial de las actividades en las que he participado, así como completar sus respectivos cuestionarios de evaluación</w:t>
             </w:r>
           </w:p>
           <w:p>
@@ -10006,14 +10041,42 @@
                 <w:sz w:val="22"/>
                 <w:szCs w:val="22"/>
               </w:rPr>
-              <w:t xml:space="preserve">tener la oportunidad de </w:t>
-            </w:r>
-            <w:r>
-              <w:rPr>
-                <w:sz w:val="22"/>
-                <w:szCs w:val="22"/>
-              </w:rPr>
-              <w:t>participar en las que me interesen.</w:t>
+              <w:t>d</w:t>
+            </w:r>
+            <w:r>
+              <w:rPr>
+                <w:sz w:val="22"/>
+                <w:szCs w:val="22"/>
+              </w:rPr>
+              <w:t>ar mi opini</w:t>
+            </w:r>
+            <w:r>
+              <w:rPr>
+                <w:sz w:val="22"/>
+                <w:szCs w:val="22"/>
+              </w:rPr>
+              <w:t>ó</w:t>
+            </w:r>
+            <w:r>
+              <w:rPr>
+                <w:sz w:val="22"/>
+                <w:szCs w:val="22"/>
+              </w:rPr>
+              <w:t>n acerca de las actividades finalizadas</w:t>
+            </w:r>
+            <w:r>
+              <w:rPr>
+                <w:sz w:val="22"/>
+                <w:szCs w:val="22"/>
+              </w:rPr>
+              <w:t xml:space="preserve"> en las que he participado</w:t>
+            </w:r>
+            <w:r>
+              <w:rPr>
+                <w:sz w:val="22"/>
+                <w:szCs w:val="22"/>
+              </w:rPr>
+              <w:t>.</w:t>
             </w:r>
           </w:p>
         </w:tc>
@@ -10054,22 +10117,22 @@
                 <w:sz w:val="22"/>
                 <w:szCs w:val="22"/>
               </w:rPr>
-              <w:t>RF – 013</w:t>
-            </w:r>
-          </w:p>
-          <w:p>
-            <w:pPr>
-              <w:rPr>
-                <w:sz w:val="22"/>
-                <w:szCs w:val="22"/>
-              </w:rPr>
-            </w:pPr>
-            <w:r>
-              <w:rPr>
-                <w:sz w:val="22"/>
-                <w:szCs w:val="22"/>
-              </w:rPr>
-              <w:t>Como tutor legal</w:t>
+              <w:t>RF – 012</w:t>
+            </w:r>
+          </w:p>
+          <w:p>
+            <w:pPr>
+              <w:rPr>
+                <w:sz w:val="22"/>
+                <w:szCs w:val="22"/>
+              </w:rPr>
+            </w:pPr>
+            <w:r>
+              <w:rPr>
+                <w:sz w:val="22"/>
+                <w:szCs w:val="22"/>
+              </w:rPr>
+              <w:t>Como voluntario</w:t>
             </w:r>
             <w:r>
               <w:rPr>
@@ -10091,35 +10154,14 @@
                 <w:sz w:val="22"/>
                 <w:szCs w:val="22"/>
               </w:rPr>
-              <w:t xml:space="preserve">quiero </w:t>
-            </w:r>
-            <w:r>
-              <w:rPr>
-                <w:sz w:val="22"/>
-                <w:szCs w:val="22"/>
-              </w:rPr>
-              <w:t>tener</w:t>
-            </w:r>
-            <w:r>
-              <w:rPr>
-                <w:sz w:val="22"/>
-                <w:szCs w:val="22"/>
-              </w:rPr>
-              <w:t xml:space="preserve"> acceso a los datos de mi perfil y del participante del </w:t>
-            </w:r>
-            <w:r>
-              <w:rPr>
-                <w:sz w:val="22"/>
-                <w:szCs w:val="22"/>
-              </w:rPr>
-              <w:t>cual</w:t>
-            </w:r>
-            <w:r>
-              <w:rPr>
-                <w:sz w:val="22"/>
-                <w:szCs w:val="22"/>
-              </w:rPr>
-              <w:t xml:space="preserve"> soy responsable, y poder cambiar su estado de participación temporalmente,</w:t>
+              <w:t xml:space="preserve">quiero obtener un listado de las actividades que se van a realizar próximamente y tener la opción de solicitar </w:t>
+            </w:r>
+            <w:r>
+              <w:rPr>
+                <w:sz w:val="22"/>
+                <w:szCs w:val="22"/>
+              </w:rPr>
+              <w:t>una plaza como voluntario en ellas</w:t>
             </w:r>
           </w:p>
           <w:p>
@@ -10141,28 +10183,14 @@
                 <w:sz w:val="22"/>
                 <w:szCs w:val="22"/>
               </w:rPr>
-              <w:t>gestionar mis datos y asegurarme de que la información de mi tutelado está</w:t>
-            </w:r>
-            <w:r>
-              <w:rPr>
-                <w:sz w:val="22"/>
-                <w:szCs w:val="22"/>
-              </w:rPr>
-              <w:t xml:space="preserve"> </w:t>
-            </w:r>
-            <w:r>
-              <w:rPr>
-                <w:sz w:val="22"/>
-                <w:szCs w:val="22"/>
-              </w:rPr>
-              <w:t>actualizada</w:t>
-            </w:r>
-            <w:r>
-              <w:rPr>
-                <w:sz w:val="22"/>
-                <w:szCs w:val="22"/>
-              </w:rPr>
-              <w:t>.</w:t>
+              <w:t xml:space="preserve">tener la oportunidad de </w:t>
+            </w:r>
+            <w:r>
+              <w:rPr>
+                <w:sz w:val="22"/>
+                <w:szCs w:val="22"/>
+              </w:rPr>
+              <w:t>participar en las que me interesen.</w:t>
             </w:r>
           </w:p>
         </w:tc>
@@ -10203,7 +10231,7 @@
                 <w:sz w:val="22"/>
                 <w:szCs w:val="22"/>
               </w:rPr>
-              <w:t>RF – 014</w:t>
+              <w:t>RF – 013</w:t>
             </w:r>
           </w:p>
           <w:p>
@@ -10240,14 +10268,57 @@
                 <w:sz w:val="22"/>
                 <w:szCs w:val="22"/>
               </w:rPr>
-              <w:t>q</w:t>
-            </w:r>
-            <w:r>
-              <w:rPr>
-                <w:sz w:val="22"/>
-                <w:szCs w:val="22"/>
-              </w:rPr>
-              <w:t>uiero</w:t>
+              <w:t xml:space="preserve">quiero </w:t>
+            </w:r>
+            <w:r>
+              <w:rPr>
+                <w:sz w:val="22"/>
+                <w:szCs w:val="22"/>
+              </w:rPr>
+              <w:t>tener</w:t>
+            </w:r>
+            <w:r>
+              <w:rPr>
+                <w:sz w:val="22"/>
+                <w:szCs w:val="22"/>
+              </w:rPr>
+              <w:t xml:space="preserve"> acceso a los datos de mi perfil y del participante del </w:t>
+            </w:r>
+            <w:r>
+              <w:rPr>
+                <w:sz w:val="22"/>
+                <w:szCs w:val="22"/>
+              </w:rPr>
+              <w:t>cual</w:t>
+            </w:r>
+            <w:r>
+              <w:rPr>
+                <w:sz w:val="22"/>
+                <w:szCs w:val="22"/>
+              </w:rPr>
+              <w:t xml:space="preserve"> soy responsable, y poder cambiar su estado de participación temporalmente,</w:t>
+            </w:r>
+          </w:p>
+          <w:p>
+            <w:pPr>
+              <w:rPr>
+                <w:sz w:val="22"/>
+                <w:szCs w:val="22"/>
+              </w:rPr>
+            </w:pPr>
+            <w:r>
+              <w:rPr>
+                <w:sz w:val="22"/>
+                <w:szCs w:val="22"/>
+              </w:rPr>
+              <w:t xml:space="preserve">para </w:t>
+            </w:r>
+            <w:r>
+              <w:rPr>
+                <w:sz w:val="22"/>
+                <w:szCs w:val="22"/>
+              </w:rPr>
+              <w:t>gestionar mis datos y asegurarme de que la información de mi tutelado está</w:t>
             </w:r>
             <w:r>
               <w:rPr>
@@ -10261,43 +10332,7 @@
                 <w:sz w:val="22"/>
                 <w:szCs w:val="22"/>
               </w:rPr>
-              <w:t>obtener un listado de las actividades que se van a realizar próximamente y tener la opción de solicitar una plaza para el participante del que me responsabilizo</w:t>
-            </w:r>
-          </w:p>
-          <w:p>
-            <w:pPr>
-              <w:rPr>
-                <w:sz w:val="22"/>
-                <w:szCs w:val="22"/>
-              </w:rPr>
-            </w:pPr>
-            <w:r>
-              <w:rPr>
-                <w:sz w:val="22"/>
-                <w:szCs w:val="22"/>
-              </w:rPr>
-              <w:t xml:space="preserve">para </w:t>
-            </w:r>
-            <w:r>
-              <w:rPr>
-                <w:sz w:val="22"/>
-                <w:szCs w:val="22"/>
-              </w:rPr>
-              <w:t xml:space="preserve">tener la oportunidad de </w:t>
-            </w:r>
-            <w:r>
-              <w:rPr>
-                <w:sz w:val="22"/>
-                <w:szCs w:val="22"/>
-              </w:rPr>
-              <w:t xml:space="preserve">apuntarlo en las </w:t>
-            </w:r>
-            <w:r>
-              <w:rPr>
-                <w:sz w:val="22"/>
-                <w:szCs w:val="22"/>
-              </w:rPr>
-              <w:t>actividades de su interés</w:t>
+              <w:t>actualizada</w:t>
             </w:r>
             <w:r>
               <w:rPr>
@@ -10310,88 +10345,6 @@
         </w:tc>
       </w:tr>
     </w:tbl>
-    <w:p>
-      <w:pPr>
-        <w:rPr>
-          <w:sz w:val="22"/>
-          <w:szCs w:val="22"/>
-        </w:rPr>
-      </w:pPr>
-    </w:p>
-    <w:p>
-      <w:pPr>
-        <w:rPr>
-          <w:sz w:val="22"/>
-          <w:szCs w:val="22"/>
-        </w:rPr>
-      </w:pPr>
-    </w:p>
-    <w:p>
-      <w:pPr>
-        <w:rPr>
-          <w:sz w:val="22"/>
-          <w:szCs w:val="22"/>
-        </w:rPr>
-      </w:pPr>
-    </w:p>
-    <w:p>
-      <w:pPr>
-        <w:rPr>
-          <w:sz w:val="22"/>
-          <w:szCs w:val="22"/>
-        </w:rPr>
-      </w:pPr>
-    </w:p>
-    <w:p>
-      <w:pPr>
-        <w:rPr>
-          <w:sz w:val="22"/>
-          <w:szCs w:val="22"/>
-        </w:rPr>
-      </w:pPr>
-    </w:p>
-    <w:p>
-      <w:pPr>
-        <w:rPr>
-          <w:sz w:val="22"/>
-          <w:szCs w:val="22"/>
-        </w:rPr>
-      </w:pPr>
-    </w:p>
-    <w:p>
-      <w:pPr>
-        <w:rPr>
-          <w:sz w:val="22"/>
-          <w:szCs w:val="22"/>
-        </w:rPr>
-      </w:pPr>
-    </w:p>
-    <w:p>
-      <w:pPr>
-        <w:rPr>
-          <w:sz w:val="22"/>
-          <w:szCs w:val="22"/>
-        </w:rPr>
-      </w:pPr>
-    </w:p>
-    <w:p>
-      <w:pPr>
-        <w:rPr>
-          <w:sz w:val="22"/>
-          <w:szCs w:val="22"/>
-        </w:rPr>
-      </w:pPr>
-    </w:p>
-    <w:p>
-      <w:pPr>
-        <w:pStyle w:val="Ttulo2"/>
-      </w:pPr>
-      <w:bookmarkStart w:id="17" w:name="_Toc529467014"/>
-      <w:r>
-        <w:t>Requisitos no funcionales</w:t>
-      </w:r>
-      <w:bookmarkEnd w:id="17"/>
-    </w:p>
     <w:p>
       <w:pPr>
         <w:rPr>
@@ -10427,27 +10380,195 @@
                 <w:sz w:val="22"/>
                 <w:szCs w:val="22"/>
               </w:rPr>
-              <w:t>RNF – 001 Temporización</w:t>
-            </w:r>
-          </w:p>
-          <w:p>
-            <w:pPr>
-              <w:rPr>
-                <w:sz w:val="22"/>
-                <w:szCs w:val="22"/>
-              </w:rPr>
-            </w:pPr>
-            <w:r>
-              <w:rPr>
-                <w:sz w:val="22"/>
-                <w:szCs w:val="22"/>
-              </w:rPr>
-              <w:t>El sistema tiene que dar una respuesta en menos de 2 segundos.</w:t>
+              <w:t>RF – 014</w:t>
+            </w:r>
+          </w:p>
+          <w:p>
+            <w:pPr>
+              <w:rPr>
+                <w:sz w:val="22"/>
+                <w:szCs w:val="22"/>
+              </w:rPr>
+            </w:pPr>
+            <w:r>
+              <w:rPr>
+                <w:sz w:val="22"/>
+                <w:szCs w:val="22"/>
+              </w:rPr>
+              <w:t>Como tutor legal</w:t>
+            </w:r>
+            <w:r>
+              <w:rPr>
+                <w:sz w:val="22"/>
+                <w:szCs w:val="22"/>
+              </w:rPr>
+              <w:t>,</w:t>
+            </w:r>
+          </w:p>
+          <w:p>
+            <w:pPr>
+              <w:rPr>
+                <w:sz w:val="22"/>
+                <w:szCs w:val="22"/>
+              </w:rPr>
+            </w:pPr>
+            <w:r>
+              <w:rPr>
+                <w:sz w:val="22"/>
+                <w:szCs w:val="22"/>
+              </w:rPr>
+              <w:t>q</w:t>
+            </w:r>
+            <w:r>
+              <w:rPr>
+                <w:sz w:val="22"/>
+                <w:szCs w:val="22"/>
+              </w:rPr>
+              <w:t>uiero</w:t>
+            </w:r>
+            <w:r>
+              <w:rPr>
+                <w:sz w:val="22"/>
+                <w:szCs w:val="22"/>
+              </w:rPr>
+              <w:t xml:space="preserve"> </w:t>
+            </w:r>
+            <w:r>
+              <w:rPr>
+                <w:sz w:val="22"/>
+                <w:szCs w:val="22"/>
+              </w:rPr>
+              <w:t>obtener un listado de las actividades que se van a realizar próximamente y tener la opción de solicitar una plaza para el participante del que me responsabilizo</w:t>
+            </w:r>
+          </w:p>
+          <w:p>
+            <w:pPr>
+              <w:rPr>
+                <w:sz w:val="22"/>
+                <w:szCs w:val="22"/>
+              </w:rPr>
+            </w:pPr>
+            <w:r>
+              <w:rPr>
+                <w:sz w:val="22"/>
+                <w:szCs w:val="22"/>
+              </w:rPr>
+              <w:t xml:space="preserve">para </w:t>
+            </w:r>
+            <w:r>
+              <w:rPr>
+                <w:sz w:val="22"/>
+                <w:szCs w:val="22"/>
+              </w:rPr>
+              <w:t xml:space="preserve">tener la oportunidad de </w:t>
+            </w:r>
+            <w:r>
+              <w:rPr>
+                <w:sz w:val="22"/>
+                <w:szCs w:val="22"/>
+              </w:rPr>
+              <w:t xml:space="preserve">apuntarlo en las </w:t>
+            </w:r>
+            <w:r>
+              <w:rPr>
+                <w:sz w:val="22"/>
+                <w:szCs w:val="22"/>
+              </w:rPr>
+              <w:t>actividades de su interés</w:t>
+            </w:r>
+            <w:r>
+              <w:rPr>
+                <w:sz w:val="22"/>
+                <w:szCs w:val="22"/>
+              </w:rPr>
+              <w:t>.</w:t>
             </w:r>
           </w:p>
         </w:tc>
       </w:tr>
     </w:tbl>
+    <w:p>
+      <w:pPr>
+        <w:rPr>
+          <w:sz w:val="22"/>
+          <w:szCs w:val="22"/>
+        </w:rPr>
+      </w:pPr>
+    </w:p>
+    <w:p>
+      <w:pPr>
+        <w:rPr>
+          <w:sz w:val="22"/>
+          <w:szCs w:val="22"/>
+        </w:rPr>
+      </w:pPr>
+    </w:p>
+    <w:p>
+      <w:pPr>
+        <w:rPr>
+          <w:sz w:val="22"/>
+          <w:szCs w:val="22"/>
+        </w:rPr>
+      </w:pPr>
+    </w:p>
+    <w:p>
+      <w:pPr>
+        <w:rPr>
+          <w:sz w:val="22"/>
+          <w:szCs w:val="22"/>
+        </w:rPr>
+      </w:pPr>
+    </w:p>
+    <w:p>
+      <w:pPr>
+        <w:rPr>
+          <w:sz w:val="22"/>
+          <w:szCs w:val="22"/>
+        </w:rPr>
+      </w:pPr>
+    </w:p>
+    <w:p>
+      <w:pPr>
+        <w:rPr>
+          <w:sz w:val="22"/>
+          <w:szCs w:val="22"/>
+        </w:rPr>
+      </w:pPr>
+    </w:p>
+    <w:p>
+      <w:pPr>
+        <w:rPr>
+          <w:sz w:val="22"/>
+          <w:szCs w:val="22"/>
+        </w:rPr>
+      </w:pPr>
+    </w:p>
+    <w:p>
+      <w:pPr>
+        <w:rPr>
+          <w:sz w:val="22"/>
+          <w:szCs w:val="22"/>
+        </w:rPr>
+      </w:pPr>
+    </w:p>
+    <w:p>
+      <w:pPr>
+        <w:rPr>
+          <w:sz w:val="22"/>
+          <w:szCs w:val="22"/>
+        </w:rPr>
+      </w:pPr>
+    </w:p>
+    <w:p>
+      <w:pPr>
+        <w:pStyle w:val="Ttulo2"/>
+      </w:pPr>
+      <w:bookmarkStart w:id="17" w:name="_Toc529467014"/>
+      <w:r>
+        <w:t>Requisitos no funcionales</w:t>
+      </w:r>
+      <w:bookmarkEnd w:id="17"/>
+    </w:p>
     <w:p>
       <w:pPr>
         <w:rPr>
@@ -10483,23 +10604,71 @@
                 <w:sz w:val="22"/>
                 <w:szCs w:val="22"/>
               </w:rPr>
-              <w:t>RNF – 002 Disponibilidad</w:t>
-            </w:r>
-          </w:p>
-          <w:p>
-            <w:pPr>
-              <w:rPr>
-                <w:sz w:val="22"/>
-                <w:szCs w:val="22"/>
-              </w:rPr>
-            </w:pPr>
-            <w:r>
-              <w:rPr>
-                <w:sz w:val="22"/>
-                <w:szCs w:val="22"/>
-              </w:rPr>
-              <w:lastRenderedPageBreak/>
-              <w:t>El sistema debe estar disponible para su uso las 24 horas del día durante todo el año.</w:t>
+              <w:t>RNF – 001 Temporización</w:t>
+            </w:r>
+          </w:p>
+          <w:p>
+            <w:pPr>
+              <w:rPr>
+                <w:sz w:val="22"/>
+                <w:szCs w:val="22"/>
+              </w:rPr>
+            </w:pPr>
+            <w:r>
+              <w:rPr>
+                <w:sz w:val="22"/>
+                <w:szCs w:val="22"/>
+              </w:rPr>
+              <w:t>El sistema</w:t>
+            </w:r>
+            <w:r>
+              <w:rPr>
+                <w:sz w:val="22"/>
+                <w:szCs w:val="22"/>
+              </w:rPr>
+              <w:t>,</w:t>
+            </w:r>
+            <w:r>
+              <w:rPr>
+                <w:sz w:val="22"/>
+                <w:szCs w:val="22"/>
+              </w:rPr>
+              <w:t xml:space="preserve"> </w:t>
+            </w:r>
+            <w:r>
+              <w:rPr>
+                <w:sz w:val="22"/>
+                <w:szCs w:val="22"/>
+              </w:rPr>
+              <w:t xml:space="preserve">con una concurrencia máxima de 100 usuarios, </w:t>
+            </w:r>
+            <w:r>
+              <w:rPr>
+                <w:sz w:val="22"/>
+                <w:szCs w:val="22"/>
+              </w:rPr>
+              <w:t>debe</w:t>
+            </w:r>
+            <w:r>
+              <w:rPr>
+                <w:sz w:val="22"/>
+                <w:szCs w:val="22"/>
+              </w:rPr>
+              <w:t xml:space="preserve"> dar una respuesta en </w:t>
+            </w:r>
+            <w:r>
+              <w:rPr>
+                <w:sz w:val="22"/>
+                <w:szCs w:val="22"/>
+              </w:rPr>
+              <w:t>un tiempo menor a</w:t>
+            </w:r>
+            <w:r>
+              <w:rPr>
+                <w:sz w:val="22"/>
+                <w:szCs w:val="22"/>
+              </w:rPr>
+              <w:t xml:space="preserve"> 2 segundos.</w:t>
             </w:r>
           </w:p>
         </w:tc>
@@ -10540,22 +10709,22 @@
                 <w:sz w:val="22"/>
                 <w:szCs w:val="22"/>
               </w:rPr>
-              <w:t>RNF – 003 Compatibilidad</w:t>
-            </w:r>
-          </w:p>
-          <w:p>
-            <w:pPr>
-              <w:rPr>
-                <w:sz w:val="22"/>
-                <w:szCs w:val="22"/>
-              </w:rPr>
-            </w:pPr>
-            <w:r>
-              <w:rPr>
-                <w:sz w:val="22"/>
-                <w:szCs w:val="22"/>
-              </w:rPr>
-              <w:t>El sistema debe ser compatible con los navegadores Mozilla Firefox, Google Chrome y Microsoft Edge en sus últimas versiones.</w:t>
+              <w:t>RNF – 002 Disponibilidad</w:t>
+            </w:r>
+          </w:p>
+          <w:p>
+            <w:pPr>
+              <w:rPr>
+                <w:sz w:val="22"/>
+                <w:szCs w:val="22"/>
+              </w:rPr>
+            </w:pPr>
+            <w:r>
+              <w:rPr>
+                <w:sz w:val="22"/>
+                <w:szCs w:val="22"/>
+              </w:rPr>
+              <w:t>El sistema debe estar disponible para su uso las 24 horas del día durante todo el año.</w:t>
             </w:r>
           </w:p>
         </w:tc>
@@ -10596,22 +10765,101 @@
                 <w:sz w:val="22"/>
                 <w:szCs w:val="22"/>
               </w:rPr>
-              <w:t>RNF – 004 Seguridad</w:t>
-            </w:r>
-          </w:p>
-          <w:p>
-            <w:pPr>
-              <w:rPr>
-                <w:sz w:val="22"/>
-                <w:szCs w:val="22"/>
-              </w:rPr>
-            </w:pPr>
-            <w:r>
-              <w:rPr>
-                <w:sz w:val="22"/>
-                <w:szCs w:val="22"/>
-              </w:rPr>
-              <w:t>El sistema debe contar con un mecanismo de autenticación de usuarios por nombre de usuario y contraseña para asegurar el acceso y la seguridad a los datos.</w:t>
+              <w:t>RNF – 003 Compatibilidad</w:t>
+            </w:r>
+          </w:p>
+          <w:p>
+            <w:pPr>
+              <w:rPr>
+                <w:sz w:val="22"/>
+                <w:szCs w:val="22"/>
+              </w:rPr>
+            </w:pPr>
+            <w:r>
+              <w:rPr>
+                <w:sz w:val="22"/>
+                <w:szCs w:val="22"/>
+              </w:rPr>
+              <w:t>El sistema debe ser compatible con los navegadores Mozilla Firefox</w:t>
+            </w:r>
+            <w:r>
+              <w:rPr>
+                <w:sz w:val="22"/>
+                <w:szCs w:val="22"/>
+              </w:rPr>
+              <w:t xml:space="preserve"> hasta la versión 63.0.1</w:t>
+            </w:r>
+            <w:r>
+              <w:rPr>
+                <w:sz w:val="22"/>
+                <w:szCs w:val="22"/>
+              </w:rPr>
+              <w:t xml:space="preserve">, Google Chrome </w:t>
+            </w:r>
+            <w:r>
+              <w:rPr>
+                <w:sz w:val="22"/>
+                <w:szCs w:val="22"/>
+              </w:rPr>
+              <w:t xml:space="preserve">hasta la </w:t>
+            </w:r>
+            <w:r>
+              <w:rPr>
+                <w:sz w:val="22"/>
+                <w:szCs w:val="22"/>
+              </w:rPr>
+              <w:t xml:space="preserve">versión </w:t>
+            </w:r>
+            <w:r>
+              <w:rPr>
+                <w:rFonts w:ascii="Segoe UI" w:hAnsi="Segoe UI" w:cs="Segoe UI"/>
+                <w:sz w:val="20"/>
+                <w:szCs w:val="20"/>
+              </w:rPr>
+              <w:t>70.0.3538.77</w:t>
+            </w:r>
+            <w:r>
+              <w:rPr>
+                <w:rFonts w:ascii="Segoe UI" w:hAnsi="Segoe UI" w:cs="Segoe UI"/>
+                <w:sz w:val="20"/>
+                <w:szCs w:val="20"/>
+              </w:rPr>
+              <w:t xml:space="preserve"> </w:t>
+            </w:r>
+            <w:r>
+              <w:rPr>
+                <w:sz w:val="22"/>
+                <w:szCs w:val="22"/>
+              </w:rPr>
+              <w:t xml:space="preserve">y </w:t>
+            </w:r>
+            <w:r>
+              <w:rPr>
+                <w:sz w:val="22"/>
+                <w:szCs w:val="22"/>
+              </w:rPr>
+              <w:t xml:space="preserve">Microsoft Edge </w:t>
+            </w:r>
+            <w:r>
+              <w:rPr>
+                <w:sz w:val="22"/>
+                <w:szCs w:val="22"/>
+              </w:rPr>
+              <w:t xml:space="preserve">hasta la versión </w:t>
+            </w:r>
+            <w:r>
+              <w:rPr>
+                <w:sz w:val="22"/>
+                <w:szCs w:val="22"/>
+              </w:rPr>
+              <w:t>42.17134.1.0</w:t>
+            </w:r>
+            <w:r>
+              <w:rPr>
+                <w:sz w:val="22"/>
+                <w:szCs w:val="22"/>
+              </w:rPr>
+              <w:t>.</w:t>
             </w:r>
           </w:p>
         </w:tc>
@@ -10652,22 +10900,22 @@
                 <w:sz w:val="22"/>
                 <w:szCs w:val="22"/>
               </w:rPr>
-              <w:t>RNF – 005 Usabilidad</w:t>
-            </w:r>
-          </w:p>
-          <w:p>
-            <w:pPr>
-              <w:rPr>
-                <w:sz w:val="22"/>
-                <w:szCs w:val="22"/>
-              </w:rPr>
-            </w:pPr>
-            <w:r>
-              <w:rPr>
-                <w:sz w:val="22"/>
-                <w:szCs w:val="22"/>
-              </w:rPr>
-              <w:t>El sistema debe contar con una interfaz limpia y con una estructura clara para que los usuarios puedan acceder a la información de forma rápida y eficaz.</w:t>
+              <w:t>RNF – 004 Seguridad</w:t>
+            </w:r>
+          </w:p>
+          <w:p>
+            <w:pPr>
+              <w:rPr>
+                <w:sz w:val="22"/>
+                <w:szCs w:val="22"/>
+              </w:rPr>
+            </w:pPr>
+            <w:r>
+              <w:rPr>
+                <w:sz w:val="22"/>
+                <w:szCs w:val="22"/>
+              </w:rPr>
+              <w:t>El sistema debe contar con un mecanismo de autenticación de usuarios por nombre de usuario y contraseña para asegurar el acceso y la seguridad a los datos.</w:t>
             </w:r>
           </w:p>
         </w:tc>
@@ -10681,47 +10929,6 @@
         </w:rPr>
       </w:pPr>
     </w:p>
-    <w:p/>
-    <w:p/>
-    <w:p/>
-    <w:p/>
-    <w:p/>
-    <w:p/>
-    <w:p/>
-    <w:p/>
-    <w:p/>
-    <w:p/>
-    <w:p/>
-    <w:p/>
-    <w:p/>
-    <w:p/>
-    <w:p/>
-    <w:p/>
-    <w:p/>
-    <w:p/>
-    <w:p/>
-    <w:p/>
-    <w:p/>
-    <w:p/>
-    <w:p/>
-    <w:p/>
-    <w:p/>
-    <w:p/>
-    <w:p/>
-    <w:p>
-      <w:pPr>
-        <w:pStyle w:val="Ttulo1"/>
-        <w:numPr>
-          <w:ilvl w:val="0"/>
-          <w:numId w:val="8"/>
-        </w:numPr>
-      </w:pPr>
-      <w:r>
-        <w:t>Pruebas de aceptación</w:t>
-      </w:r>
-    </w:p>
-    <w:p/>
-    <w:p/>
     <w:tbl>
       <w:tblPr>
         <w:tblStyle w:val="Tablaconcuadrcula"/>
@@ -10743,6 +10950,177 @@
                 <w:szCs w:val="22"/>
               </w:rPr>
             </w:pPr>
+            <w:bookmarkStart w:id="18" w:name="_Hlk529527153"/>
+            <w:r>
+              <w:rPr>
+                <w:b/>
+                <w:sz w:val="22"/>
+                <w:szCs w:val="22"/>
+              </w:rPr>
+              <w:t xml:space="preserve">RNF – 005 </w:t>
+            </w:r>
+            <w:r>
+              <w:rPr>
+                <w:b/>
+                <w:sz w:val="22"/>
+                <w:szCs w:val="22"/>
+              </w:rPr>
+              <w:t>Usabilidad I</w:t>
+            </w:r>
+          </w:p>
+          <w:p>
+            <w:pPr>
+              <w:rPr>
+                <w:sz w:val="22"/>
+                <w:szCs w:val="22"/>
+              </w:rPr>
+            </w:pPr>
+            <w:r>
+              <w:rPr>
+                <w:sz w:val="22"/>
+                <w:szCs w:val="22"/>
+              </w:rPr>
+              <w:t xml:space="preserve">El sistema debe </w:t>
+            </w:r>
+            <w:r>
+              <w:rPr>
+                <w:sz w:val="22"/>
+                <w:szCs w:val="22"/>
+              </w:rPr>
+              <w:t xml:space="preserve">ser accesible para los usuarios desde </w:t>
+            </w:r>
+            <w:r>
+              <w:rPr>
+                <w:sz w:val="22"/>
+                <w:szCs w:val="22"/>
+              </w:rPr>
+              <w:t>navegadores</w:t>
+            </w:r>
+            <w:r>
+              <w:rPr>
+                <w:sz w:val="22"/>
+                <w:szCs w:val="22"/>
+              </w:rPr>
+              <w:t xml:space="preserve"> web o desde una aplicación móvil</w:t>
+            </w:r>
+            <w:r>
+              <w:rPr>
+                <w:sz w:val="22"/>
+                <w:szCs w:val="22"/>
+              </w:rPr>
+              <w:t>.</w:t>
+            </w:r>
+          </w:p>
+        </w:tc>
+      </w:tr>
+      <w:bookmarkEnd w:id="18"/>
+    </w:tbl>
+    <w:p>
+      <w:pPr>
+        <w:rPr>
+          <w:sz w:val="22"/>
+          <w:szCs w:val="22"/>
+        </w:rPr>
+      </w:pPr>
+    </w:p>
+    <w:tbl>
+      <w:tblPr>
+        <w:tblStyle w:val="Tablaconcuadrcula"/>
+        <w:tblW w:w="0" w:type="auto"/>
+        <w:tblLook w:val="04A0" w:firstRow="1" w:lastRow="0" w:firstColumn="1" w:lastColumn="0" w:noHBand="0" w:noVBand="1"/>
+      </w:tblPr>
+      <w:tblGrid>
+        <w:gridCol w:w="8638"/>
+      </w:tblGrid>
+      <w:tr>
+        <w:tc>
+          <w:tcPr>
+            <w:tcW w:w="8638" w:type="dxa"/>
+          </w:tcPr>
+          <w:p>
+            <w:pPr>
+              <w:rPr>
+                <w:sz w:val="22"/>
+                <w:szCs w:val="22"/>
+              </w:rPr>
+            </w:pPr>
+            <w:r>
+              <w:rPr>
+                <w:b/>
+                <w:sz w:val="22"/>
+                <w:szCs w:val="22"/>
+              </w:rPr>
+              <w:t>RNF – 00</w:t>
+            </w:r>
+            <w:r>
+              <w:rPr>
+                <w:b/>
+                <w:sz w:val="22"/>
+                <w:szCs w:val="22"/>
+              </w:rPr>
+              <w:t>6</w:t>
+            </w:r>
+            <w:r>
+              <w:rPr>
+                <w:b/>
+                <w:sz w:val="22"/>
+                <w:szCs w:val="22"/>
+              </w:rPr>
+              <w:t xml:space="preserve"> </w:t>
+            </w:r>
+            <w:r>
+              <w:rPr>
+                <w:b/>
+                <w:sz w:val="22"/>
+                <w:szCs w:val="22"/>
+              </w:rPr>
+              <w:t>Usa</w:t>
+            </w:r>
+            <w:r>
+              <w:rPr>
+                <w:b/>
+                <w:sz w:val="22"/>
+                <w:szCs w:val="22"/>
+              </w:rPr>
+              <w:t>bilidad</w:t>
+            </w:r>
+            <w:r>
+              <w:rPr>
+                <w:b/>
+                <w:sz w:val="22"/>
+                <w:szCs w:val="22"/>
+              </w:rPr>
+              <w:t xml:space="preserve"> II</w:t>
+            </w:r>
+          </w:p>
+          <w:p>
+            <w:pPr>
+              <w:rPr>
+                <w:sz w:val="22"/>
+                <w:szCs w:val="22"/>
+              </w:rPr>
+            </w:pPr>
+            <w:r>
+              <w:rPr>
+                <w:sz w:val="22"/>
+                <w:szCs w:val="22"/>
+              </w:rPr>
+              <w:t xml:space="preserve">El sistema debe </w:t>
+            </w:r>
+            <w:r>
+              <w:rPr>
+                <w:sz w:val="22"/>
+                <w:szCs w:val="22"/>
+              </w:rPr>
+              <w:t>dar acceso a cualquier punto de la aplicación en 3 clics</w:t>
+            </w:r>
+            <w:r>
+              <w:rPr>
+                <w:sz w:val="22"/>
+                <w:szCs w:val="22"/>
+              </w:rPr>
+              <w:t>.</w:t>
+            </w:r>
           </w:p>
         </w:tc>
       </w:tr>
@@ -10755,55 +11133,6 @@
         </w:rPr>
       </w:pPr>
     </w:p>
-    <w:p>
-      <w:pPr>
-        <w:rPr>
-          <w:sz w:val="22"/>
-          <w:szCs w:val="22"/>
-        </w:rPr>
-      </w:pPr>
-    </w:p>
-    <w:p>
-      <w:pPr>
-        <w:rPr>
-          <w:sz w:val="22"/>
-          <w:szCs w:val="22"/>
-        </w:rPr>
-      </w:pPr>
-    </w:p>
-    <w:p>
-      <w:pPr>
-        <w:rPr>
-          <w:sz w:val="22"/>
-          <w:szCs w:val="22"/>
-        </w:rPr>
-      </w:pPr>
-    </w:p>
-    <w:p>
-      <w:pPr>
-        <w:rPr>
-          <w:sz w:val="22"/>
-          <w:szCs w:val="22"/>
-        </w:rPr>
-      </w:pPr>
-    </w:p>
-    <w:p/>
-    <w:p/>
-    <w:p/>
-    <w:p/>
-    <w:p/>
-    <w:p/>
-    <w:p/>
-    <w:p/>
-    <w:p/>
-    <w:p/>
-    <w:p/>
-    <w:p/>
-    <w:p/>
-    <w:p/>
-    <w:p/>
-    <w:p/>
-    <w:p/>
     <w:p/>
     <w:p/>
     <w:p/>
@@ -10839,35 +11168,158 @@
           <w:numId w:val="8"/>
         </w:numPr>
       </w:pPr>
-      <w:bookmarkStart w:id="18" w:name="_Toc529467015"/>
-      <w:r>
+      <w:r>
+        <w:t>Pruebas de aceptación</w:t>
+      </w:r>
+    </w:p>
+    <w:p/>
+    <w:p/>
+    <w:tbl>
+      <w:tblPr>
+        <w:tblStyle w:val="Tablaconcuadrcula"/>
+        <w:tblW w:w="0" w:type="auto"/>
+        <w:tblLook w:val="04A0" w:firstRow="1" w:lastRow="0" w:firstColumn="1" w:lastColumn="0" w:noHBand="0" w:noVBand="1"/>
+      </w:tblPr>
+      <w:tblGrid>
+        <w:gridCol w:w="8638"/>
+      </w:tblGrid>
+      <w:tr>
+        <w:tc>
+          <w:tcPr>
+            <w:tcW w:w="8638" w:type="dxa"/>
+          </w:tcPr>
+          <w:p>
+            <w:pPr>
+              <w:rPr>
+                <w:sz w:val="22"/>
+                <w:szCs w:val="22"/>
+              </w:rPr>
+            </w:pPr>
+          </w:p>
+        </w:tc>
+      </w:tr>
+    </w:tbl>
+    <w:p>
+      <w:pPr>
+        <w:rPr>
+          <w:sz w:val="22"/>
+          <w:szCs w:val="22"/>
+        </w:rPr>
+      </w:pPr>
+    </w:p>
+    <w:p>
+      <w:pPr>
+        <w:rPr>
+          <w:sz w:val="22"/>
+          <w:szCs w:val="22"/>
+        </w:rPr>
+      </w:pPr>
+    </w:p>
+    <w:p>
+      <w:pPr>
+        <w:rPr>
+          <w:sz w:val="22"/>
+          <w:szCs w:val="22"/>
+        </w:rPr>
+      </w:pPr>
+    </w:p>
+    <w:p>
+      <w:pPr>
+        <w:rPr>
+          <w:sz w:val="22"/>
+          <w:szCs w:val="22"/>
+        </w:rPr>
+      </w:pPr>
+    </w:p>
+    <w:p>
+      <w:pPr>
+        <w:rPr>
+          <w:sz w:val="22"/>
+          <w:szCs w:val="22"/>
+        </w:rPr>
+      </w:pPr>
+    </w:p>
+    <w:p/>
+    <w:p/>
+    <w:p/>
+    <w:p/>
+    <w:p/>
+    <w:p/>
+    <w:p/>
+    <w:p/>
+    <w:p/>
+    <w:p/>
+    <w:p/>
+    <w:p/>
+    <w:p/>
+    <w:p/>
+    <w:p/>
+    <w:p/>
+    <w:p/>
+    <w:p/>
+    <w:p/>
+    <w:p/>
+    <w:p/>
+    <w:p/>
+    <w:p/>
+    <w:p/>
+    <w:p/>
+    <w:p/>
+    <w:p/>
+    <w:p/>
+    <w:p/>
+    <w:p/>
+    <w:p/>
+    <w:p/>
+    <w:p/>
+    <w:p/>
+    <w:p/>
+    <w:p/>
+    <w:p/>
+    <w:p/>
+    <w:p/>
+    <w:p/>
+    <w:p/>
+    <w:p/>
+    <w:p/>
+    <w:p/>
+    <w:p>
+      <w:pPr>
+        <w:pStyle w:val="Ttulo1"/>
+        <w:numPr>
+          <w:ilvl w:val="0"/>
+          <w:numId w:val="8"/>
+        </w:numPr>
+      </w:pPr>
+      <w:bookmarkStart w:id="19" w:name="_Toc529467015"/>
+      <w:r>
+        <w:t>ANEXOS</w:t>
+      </w:r>
+      <w:bookmarkEnd w:id="19"/>
+    </w:p>
+    <w:p/>
+    <w:p>
+      <w:pPr>
+        <w:pStyle w:val="Ttulo2"/>
+      </w:pPr>
+      <w:bookmarkStart w:id="20" w:name="_Toc529467016"/>
+      <w:r>
+        <w:t xml:space="preserve">Anexo I: Prototipo de </w:t>
+      </w:r>
+      <w:proofErr w:type="spellStart"/>
+      <w:r>
+        <w:t>newsletter</w:t>
+      </w:r>
+      <w:bookmarkEnd w:id="20"/>
+      <w:proofErr w:type="spellEnd"/>
+    </w:p>
+    <w:p/>
+    <w:p>
+      <w:r>
+        <w:rPr>
+          <w:noProof/>
+        </w:rPr>
         <w:lastRenderedPageBreak/>
-        <w:t>ANEXOS</w:t>
-      </w:r>
-      <w:bookmarkEnd w:id="18"/>
-    </w:p>
-    <w:p/>
-    <w:p>
-      <w:pPr>
-        <w:pStyle w:val="Ttulo2"/>
-      </w:pPr>
-      <w:bookmarkStart w:id="19" w:name="_Toc529467016"/>
-      <w:r>
-        <w:t xml:space="preserve">Anexo I: Prototipo de </w:t>
-      </w:r>
-      <w:proofErr w:type="spellStart"/>
-      <w:r>
-        <w:t>newsletter</w:t>
-      </w:r>
-      <w:bookmarkEnd w:id="19"/>
-      <w:proofErr w:type="spellEnd"/>
-    </w:p>
-    <w:p/>
-    <w:p>
-      <w:r>
-        <w:rPr>
-          <w:noProof/>
-        </w:rPr>
         <mc:AlternateContent>
           <mc:Choice Requires="wps">
             <w:drawing>
@@ -12872,6 +13324,7 @@
   <w:style w:type="paragraph" w:default="1" w:styleId="Normal">
     <w:name w:val="Normal"/>
     <w:qFormat/>
+    <w:rsid w:val="007D1706"/>
   </w:style>
   <w:style w:type="paragraph" w:styleId="Ttulo1">
     <w:name w:val="heading 1"/>
@@ -13879,7 +14332,7 @@
 </file>
 
 <file path=customXml/itemProps1.xml><?xml version="1.0" encoding="utf-8"?>
-<ds:datastoreItem xmlns:ds="http://schemas.openxmlformats.org/officeDocument/2006/customXml" ds:itemID="{8277175C-44C8-46FE-B2BE-765A0800535E}">
+<ds:datastoreItem xmlns:ds="http://schemas.openxmlformats.org/officeDocument/2006/customXml" ds:itemID="{0977EC3D-1274-4B90-9759-75B240FCABA1}">
   <ds:schemaRefs>
     <ds:schemaRef ds:uri="http://schemas.openxmlformats.org/officeDocument/2006/bibliography"/>
   </ds:schemaRefs>

</xml_diff>

<commit_message>
Añadidas pruebas de aceptación provisionales
</commit_message>
<xml_diff>
--- a/segundo-entregable/IS-G1-SSR-deporte-y-desafio.docx
+++ b/segundo-entregable/IS-G1-SSR-deporte-y-desafio.docx
@@ -1,6 +1,6 @@
 
 <file path=word/document.xml><?xml version="1.0" encoding="utf-8"?>
-<w:document xmlns:wpc="http://schemas.microsoft.com/office/word/2010/wordprocessingCanvas" xmlns:cx="http://schemas.microsoft.com/office/drawing/2014/chartex" xmlns:cx1="http://schemas.microsoft.com/office/drawing/2015/9/8/chartex" xmlns:cx2="http://schemas.microsoft.com/office/drawing/2015/10/21/chartex" xmlns:cx3="http://schemas.microsoft.com/office/drawing/2016/5/9/chartex" xmlns:cx4="http://schemas.microsoft.com/office/drawing/2016/5/10/chartex" xmlns:cx5="http://schemas.microsoft.com/office/drawing/2016/5/11/chartex" xmlns:cx6="http://schemas.microsoft.com/office/drawing/2016/5/12/chartex" xmlns:cx7="http://schemas.microsoft.com/office/drawing/2016/5/13/chartex" xmlns:cx8="http://schemas.microsoft.com/office/drawing/2016/5/14/chartex" xmlns:mc="http://schemas.openxmlformats.org/markup-compatibility/2006" xmlns:aink="http://schemas.microsoft.com/office/drawing/2016/ink" xmlns:am3d="http://schemas.microsoft.com/office/drawing/2017/model3d" xmlns:o="urn:schemas-microsoft-com:office:office" xmlns:r="http://schemas.openxmlformats.org/officeDocument/2006/relationships" xmlns:m="http://schemas.openxmlformats.org/officeDocument/2006/math" xmlns:v="urn:schemas-microsoft-com:vml" xmlns:wp14="http://schemas.microsoft.com/office/word/2010/wordprocessingDrawing" xmlns:wp="http://schemas.openxmlformats.org/drawingml/2006/wordprocessingDrawing" xmlns:w10="urn:schemas-microsoft-com:office:word" xmlns:w="http://schemas.openxmlformats.org/wordprocessingml/2006/main" xmlns:w14="http://schemas.microsoft.com/office/word/2010/wordml" xmlns:w15="http://schemas.microsoft.com/office/word/2012/wordml" xmlns:w16cid="http://schemas.microsoft.com/office/word/2016/wordml/cid" xmlns:w16se="http://schemas.microsoft.com/office/word/2015/wordml/symex" xmlns:wpg="http://schemas.microsoft.com/office/word/2010/wordprocessingGroup" xmlns:wpi="http://schemas.microsoft.com/office/word/2010/wordprocessingInk" xmlns:wne="http://schemas.microsoft.com/office/word/2006/wordml" xmlns:wps="http://schemas.microsoft.com/office/word/2010/wordprocessingShape" mc:Ignorable="w14 w15 w16se w16cid wp14">
+<w:document xmlns:wpc="http://schemas.microsoft.com/office/word/2010/wordprocessingCanvas" xmlns:mc="http://schemas.openxmlformats.org/markup-compatibility/2006" xmlns:o="urn:schemas-microsoft-com:office:office" xmlns:r="http://schemas.openxmlformats.org/officeDocument/2006/relationships" xmlns:m="http://schemas.openxmlformats.org/officeDocument/2006/math" xmlns:v="urn:schemas-microsoft-com:vml" xmlns:wp14="http://schemas.microsoft.com/office/word/2010/wordprocessingDrawing" xmlns:wp="http://schemas.openxmlformats.org/drawingml/2006/wordprocessingDrawing" xmlns:w10="urn:schemas-microsoft-com:office:word" xmlns:w="http://schemas.openxmlformats.org/wordprocessingml/2006/main" xmlns:w14="http://schemas.microsoft.com/office/word/2010/wordml" xmlns:wpg="http://schemas.microsoft.com/office/word/2010/wordprocessingGroup" xmlns:wpi="http://schemas.microsoft.com/office/word/2010/wordprocessingInk" xmlns:wne="http://schemas.microsoft.com/office/word/2006/wordml" xmlns:wps="http://schemas.microsoft.com/office/word/2010/wordprocessingShape" mc:Ignorable="w14 wp14">
   <w:body>
     <w:p>
       <w:pPr>
@@ -52,7 +52,7 @@
                     <pic:cNvPicPr/>
                   </pic:nvPicPr>
                   <pic:blipFill>
-                    <a:blip r:embed="rId8" cstate="print">
+                    <a:blip r:embed="rId9" cstate="print">
                       <a:extLst>
                         <a:ext uri="{28A0092B-C50C-407E-A947-70E740481C1C}">
                           <a14:useLocalDpi xmlns:a14="http://schemas.microsoft.com/office/drawing/2010/main" val="0"/>
@@ -107,7 +107,7 @@
                     <pic:cNvPicPr/>
                   </pic:nvPicPr>
                   <pic:blipFill>
-                    <a:blip r:embed="rId9">
+                    <a:blip r:embed="rId10">
                       <a:extLst>
                         <a:ext uri="{28A0092B-C50C-407E-A947-70E740481C1C}">
                           <a14:useLocalDpi xmlns:a14="http://schemas.microsoft.com/office/drawing/2010/main" val="0"/>
@@ -284,7 +284,7 @@
           <w:sz w:val="22"/>
         </w:rPr>
       </w:pPr>
-      <w:hyperlink r:id="rId10" w:history="1">
+      <w:hyperlink r:id="rId11" w:history="1">
         <w:r>
           <w:rPr>
             <w:rStyle w:val="Hipervnculo"/>
@@ -886,7 +886,7 @@
       <w:sdtContent>
         <w:p>
           <w:pPr>
-            <w:pStyle w:val="TtuloTDC"/>
+            <w:pStyle w:val="TtulodeTDC"/>
           </w:pPr>
           <w:r>
             <w:t>ÍNDICE</w:t>
@@ -3327,7 +3327,21 @@
         <w:rPr>
           <w:sz w:val="22"/>
         </w:rPr>
-        <w:t xml:space="preserve"> MailChimp).</w:t>
+        <w:t xml:space="preserve"> </w:t>
+      </w:r>
+      <w:proofErr w:type="spellStart"/>
+      <w:r>
+        <w:rPr>
+          <w:sz w:val="22"/>
+        </w:rPr>
+        <w:t>MailChimp</w:t>
+      </w:r>
+      <w:proofErr w:type="spellEnd"/>
+      <w:r>
+        <w:rPr>
+          <w:sz w:val="22"/>
+        </w:rPr>
+        <w:t>).</w:t>
       </w:r>
     </w:p>
     <w:p>
@@ -8632,31 +8646,7 @@
                 <w:sz w:val="22"/>
                 <w:szCs w:val="22"/>
               </w:rPr>
-              <w:t>R</w:t>
-            </w:r>
-            <w:r>
-              <w:rPr>
-                <w:b/>
-                <w:sz w:val="22"/>
-                <w:szCs w:val="22"/>
-              </w:rPr>
-              <w:t>N</w:t>
-            </w:r>
-            <w:r>
-              <w:rPr>
-                <w:b/>
-                <w:sz w:val="22"/>
-                <w:szCs w:val="22"/>
-              </w:rPr>
-              <w:t xml:space="preserve"> – 0</w:t>
-            </w:r>
-            <w:r>
-              <w:rPr>
-                <w:b/>
-                <w:sz w:val="22"/>
-                <w:szCs w:val="22"/>
-              </w:rPr>
-              <w:t>13</w:t>
+              <w:t>RN – 013</w:t>
             </w:r>
           </w:p>
           <w:p>
@@ -8686,7 +8676,59 @@
                 <w:sz w:val="22"/>
                 <w:szCs w:val="22"/>
               </w:rPr>
-              <w:t>coordinador</w:t>
+              <w:t>coordinador,</w:t>
+            </w:r>
+          </w:p>
+          <w:p>
+            <w:pPr>
+              <w:rPr>
+                <w:sz w:val="22"/>
+                <w:szCs w:val="22"/>
+              </w:rPr>
+            </w:pPr>
+            <w:r>
+              <w:rPr>
+                <w:b/>
+                <w:sz w:val="22"/>
+                <w:szCs w:val="22"/>
+              </w:rPr>
+              <w:t>quiero</w:t>
+            </w:r>
+            <w:r>
+              <w:rPr>
+                <w:b/>
+                <w:sz w:val="22"/>
+                <w:szCs w:val="22"/>
+              </w:rPr>
+              <w:t xml:space="preserve"> </w:t>
+            </w:r>
+            <w:r>
+              <w:rPr>
+                <w:sz w:val="22"/>
+                <w:szCs w:val="22"/>
+              </w:rPr>
+              <w:t xml:space="preserve">que solo los coordinadores puedan enviar y recibir mensajes </w:t>
+            </w:r>
+            <w:r>
+              <w:rPr>
+                <w:sz w:val="22"/>
+                <w:szCs w:val="22"/>
+              </w:rPr>
+              <w:t>con el</w:t>
+            </w:r>
+            <w:r>
+              <w:rPr>
+                <w:sz w:val="22"/>
+                <w:szCs w:val="22"/>
+              </w:rPr>
+              <w:t xml:space="preserve"> resto de</w:t>
+            </w:r>
+            <w:r>
+              <w:rPr>
+                <w:sz w:val="22"/>
+                <w:szCs w:val="22"/>
+              </w:rPr>
+              <w:t xml:space="preserve"> los usuarios</w:t>
             </w:r>
             <w:r>
               <w:rPr>
@@ -8709,11 +8751,10 @@
                 <w:sz w:val="22"/>
                 <w:szCs w:val="22"/>
               </w:rPr>
-              <w:t>quiero</w:t>
-            </w:r>
-            <w:r>
-              <w:rPr>
-                <w:b/>
+              <w:t>para</w:t>
+            </w:r>
+            <w:r>
+              <w:rPr>
                 <w:sz w:val="22"/>
                 <w:szCs w:val="22"/>
               </w:rPr>
@@ -8724,68 +8765,8 @@
                 <w:sz w:val="22"/>
                 <w:szCs w:val="22"/>
               </w:rPr>
-              <w:t xml:space="preserve">que solo los coordinadores puedan enviar y recibir mensajes </w:t>
-            </w:r>
-            <w:r>
-              <w:rPr>
-                <w:sz w:val="22"/>
-                <w:szCs w:val="22"/>
-              </w:rPr>
-              <w:t>con el</w:t>
-            </w:r>
-            <w:r>
-              <w:rPr>
-                <w:sz w:val="22"/>
-                <w:szCs w:val="22"/>
-              </w:rPr>
-              <w:t xml:space="preserve"> resto de</w:t>
-            </w:r>
-            <w:r>
-              <w:rPr>
-                <w:sz w:val="22"/>
-                <w:szCs w:val="22"/>
-              </w:rPr>
-              <w:t xml:space="preserve"> los usuarios</w:t>
-            </w:r>
-            <w:r>
-              <w:rPr>
-                <w:sz w:val="22"/>
-                <w:szCs w:val="22"/>
-              </w:rPr>
-              <w:t>,</w:t>
-            </w:r>
-          </w:p>
-          <w:p>
-            <w:pPr>
-              <w:rPr>
-                <w:sz w:val="22"/>
-                <w:szCs w:val="22"/>
-              </w:rPr>
-            </w:pPr>
-            <w:r>
-              <w:rPr>
-                <w:b/>
-                <w:sz w:val="22"/>
-                <w:szCs w:val="22"/>
-              </w:rPr>
-              <w:t>para</w:t>
-            </w:r>
-            <w:r>
-              <w:rPr>
-                <w:sz w:val="22"/>
-                <w:szCs w:val="22"/>
-              </w:rPr>
-              <w:t xml:space="preserve"> </w:t>
-            </w:r>
-            <w:r>
-              <w:rPr>
-                <w:sz w:val="22"/>
-                <w:szCs w:val="22"/>
-              </w:rPr>
               <w:t>que la forma de contacto con la fundación sea a través de los coordinadores</w:t>
             </w:r>
-            <w:bookmarkStart w:id="15" w:name="_GoBack"/>
-            <w:bookmarkEnd w:id="15"/>
             <w:r>
               <w:rPr>
                 <w:sz w:val="22"/>
@@ -8803,11 +8784,11 @@
       <w:pPr>
         <w:pStyle w:val="Ttulo2"/>
       </w:pPr>
-      <w:bookmarkStart w:id="16" w:name="_Toc529467013"/>
+      <w:bookmarkStart w:id="15" w:name="_Toc529467013"/>
       <w:r>
         <w:t>Requisitos funcionales</w:t>
       </w:r>
-      <w:bookmarkEnd w:id="16"/>
+      <w:bookmarkEnd w:id="15"/>
     </w:p>
     <w:p/>
     <w:tbl>
@@ -10521,53 +10502,16 @@
     </w:p>
     <w:p>
       <w:pPr>
-        <w:rPr>
-          <w:sz w:val="22"/>
-          <w:szCs w:val="22"/>
-        </w:rPr>
-      </w:pPr>
-    </w:p>
-    <w:p>
-      <w:pPr>
-        <w:rPr>
-          <w:sz w:val="22"/>
-          <w:szCs w:val="22"/>
-        </w:rPr>
-      </w:pPr>
-    </w:p>
-    <w:p>
-      <w:pPr>
-        <w:rPr>
-          <w:sz w:val="22"/>
-          <w:szCs w:val="22"/>
-        </w:rPr>
-      </w:pPr>
-    </w:p>
-    <w:p>
-      <w:pPr>
-        <w:rPr>
-          <w:sz w:val="22"/>
-          <w:szCs w:val="22"/>
-        </w:rPr>
-      </w:pPr>
-    </w:p>
-    <w:p>
-      <w:pPr>
-        <w:rPr>
-          <w:sz w:val="22"/>
-          <w:szCs w:val="22"/>
-        </w:rPr>
-      </w:pPr>
-    </w:p>
-    <w:p>
-      <w:pPr>
         <w:pStyle w:val="Ttulo2"/>
       </w:pPr>
-      <w:bookmarkStart w:id="17" w:name="_Toc529467014"/>
-      <w:r>
+      <w:bookmarkStart w:id="16" w:name="_Toc529467014"/>
+      <w:bookmarkStart w:id="17" w:name="_GoBack"/>
+      <w:bookmarkEnd w:id="17"/>
+      <w:r>
+        <w:lastRenderedPageBreak/>
         <w:t>Requisitos no funcionales</w:t>
       </w:r>
-      <w:bookmarkEnd w:id="17"/>
+      <w:bookmarkEnd w:id="16"/>
     </w:p>
     <w:p>
       <w:pPr>
@@ -11050,47 +10994,7 @@
                 <w:sz w:val="22"/>
                 <w:szCs w:val="22"/>
               </w:rPr>
-              <w:t>RNF – 00</w:t>
-            </w:r>
-            <w:r>
-              <w:rPr>
-                <w:b/>
-                <w:sz w:val="22"/>
-                <w:szCs w:val="22"/>
-              </w:rPr>
-              <w:t>6</w:t>
-            </w:r>
-            <w:r>
-              <w:rPr>
-                <w:b/>
-                <w:sz w:val="22"/>
-                <w:szCs w:val="22"/>
-              </w:rPr>
-              <w:t xml:space="preserve"> </w:t>
-            </w:r>
-            <w:r>
-              <w:rPr>
-                <w:b/>
-                <w:sz w:val="22"/>
-                <w:szCs w:val="22"/>
-              </w:rPr>
-              <w:t>Usa</w:t>
-            </w:r>
-            <w:r>
-              <w:rPr>
-                <w:b/>
-                <w:sz w:val="22"/>
-                <w:szCs w:val="22"/>
-              </w:rPr>
-              <w:t>bilidad</w:t>
-            </w:r>
-            <w:r>
-              <w:rPr>
-                <w:b/>
-                <w:sz w:val="22"/>
-                <w:szCs w:val="22"/>
-              </w:rPr>
-              <w:t xml:space="preserve"> II</w:t>
+              <w:t>RNF – 006 Usabilidad II</w:t>
             </w:r>
           </w:p>
           <w:p>
@@ -11133,9 +11037,6 @@
         </w:rPr>
       </w:pPr>
     </w:p>
-    <w:p/>
-    <w:p/>
-    <w:p/>
     <w:p/>
     <w:p/>
     <w:p/>
@@ -11169,6 +11070,7 @@
         </w:numPr>
       </w:pPr>
       <w:r>
+        <w:lastRenderedPageBreak/>
         <w:t>Pruebas de aceptación</w:t>
       </w:r>
     </w:p>
@@ -11191,6 +11093,98 @@
           <w:p>
             <w:pPr>
               <w:rPr>
+                <w:b/>
+                <w:sz w:val="22"/>
+                <w:szCs w:val="22"/>
+              </w:rPr>
+            </w:pPr>
+            <w:r>
+              <w:rPr>
+                <w:b/>
+                <w:sz w:val="22"/>
+                <w:szCs w:val="22"/>
+              </w:rPr>
+              <w:t xml:space="preserve">PA – 001 </w:t>
+            </w:r>
+          </w:p>
+          <w:p>
+            <w:pPr>
+              <w:pStyle w:val="Prrafodelista"/>
+              <w:numPr>
+                <w:ilvl w:val="0"/>
+                <w:numId w:val="10"/>
+              </w:numPr>
+              <w:rPr>
+                <w:sz w:val="22"/>
+                <w:szCs w:val="22"/>
+              </w:rPr>
+            </w:pPr>
+            <w:r>
+              <w:rPr>
+                <w:sz w:val="22"/>
+                <w:szCs w:val="22"/>
+              </w:rPr>
+              <w:t>Se inscribe un</w:t>
+            </w:r>
+            <w:r>
+              <w:rPr>
+                <w:sz w:val="22"/>
+                <w:szCs w:val="22"/>
+              </w:rPr>
+              <w:t xml:space="preserve"> participante </w:t>
+            </w:r>
+            <w:r>
+              <w:rPr>
+                <w:sz w:val="22"/>
+                <w:szCs w:val="22"/>
+              </w:rPr>
+              <w:t xml:space="preserve">que </w:t>
+            </w:r>
+            <w:r>
+              <w:rPr>
+                <w:sz w:val="22"/>
+                <w:szCs w:val="22"/>
+              </w:rPr>
+              <w:t>ya ha participado con anterioridad en la actividad propuesta</w:t>
+            </w:r>
+            <w:r>
+              <w:rPr>
+                <w:sz w:val="22"/>
+                <w:szCs w:val="22"/>
+              </w:rPr>
+              <w:t>,</w:t>
+            </w:r>
+            <w:r>
+              <w:rPr>
+                <w:sz w:val="22"/>
+                <w:szCs w:val="22"/>
+              </w:rPr>
+              <w:t xml:space="preserve"> no se le dará prioridad a la hora de la selección de participantes.</w:t>
+            </w:r>
+          </w:p>
+          <w:p>
+            <w:pPr>
+              <w:pStyle w:val="Prrafodelista"/>
+              <w:numPr>
+                <w:ilvl w:val="0"/>
+                <w:numId w:val="10"/>
+              </w:numPr>
+              <w:rPr>
+                <w:sz w:val="22"/>
+                <w:szCs w:val="22"/>
+              </w:rPr>
+            </w:pPr>
+            <w:r>
+              <w:rPr>
+                <w:sz w:val="22"/>
+                <w:szCs w:val="22"/>
+              </w:rPr>
+              <w:t>Se inscribe un participante que no ha participado nunca en la actividad propuesta, se le dará prioridad a la hora de selección de participantes.</w:t>
+            </w:r>
+          </w:p>
+          <w:p>
+            <w:pPr>
+              <w:rPr>
                 <w:sz w:val="22"/>
                 <w:szCs w:val="22"/>
               </w:rPr>
@@ -11207,6 +11201,54 @@
         </w:rPr>
       </w:pPr>
     </w:p>
+    <w:tbl>
+      <w:tblPr>
+        <w:tblStyle w:val="Tablaconcuadrcula"/>
+        <w:tblW w:w="0" w:type="auto"/>
+        <w:tblLook w:val="04A0" w:firstRow="1" w:lastRow="0" w:firstColumn="1" w:lastColumn="0" w:noHBand="0" w:noVBand="1"/>
+      </w:tblPr>
+      <w:tblGrid>
+        <w:gridCol w:w="8638"/>
+      </w:tblGrid>
+      <w:tr>
+        <w:tc>
+          <w:tcPr>
+            <w:tcW w:w="8638" w:type="dxa"/>
+          </w:tcPr>
+          <w:p>
+            <w:pPr>
+              <w:rPr>
+                <w:b/>
+                <w:sz w:val="22"/>
+                <w:szCs w:val="22"/>
+              </w:rPr>
+            </w:pPr>
+            <w:r>
+              <w:rPr>
+                <w:b/>
+                <w:sz w:val="22"/>
+                <w:szCs w:val="22"/>
+              </w:rPr>
+              <w:t>PA – 002</w:t>
+            </w:r>
+          </w:p>
+          <w:p>
+            <w:pPr>
+              <w:pStyle w:val="Prrafodelista"/>
+              <w:numPr>
+                <w:ilvl w:val="0"/>
+                <w:numId w:val="10"/>
+              </w:numPr>
+              <w:rPr>
+                <w:b/>
+                <w:sz w:val="22"/>
+                <w:szCs w:val="22"/>
+              </w:rPr>
+            </w:pPr>
+          </w:p>
+        </w:tc>
+      </w:tr>
+    </w:tbl>
     <w:p>
       <w:pPr>
         <w:rPr>
@@ -11215,6 +11257,98 @@
         </w:rPr>
       </w:pPr>
     </w:p>
+    <w:tbl>
+      <w:tblPr>
+        <w:tblStyle w:val="Tablaconcuadrcula"/>
+        <w:tblW w:w="0" w:type="auto"/>
+        <w:tblLook w:val="04A0" w:firstRow="1" w:lastRow="0" w:firstColumn="1" w:lastColumn="0" w:noHBand="0" w:noVBand="1"/>
+      </w:tblPr>
+      <w:tblGrid>
+        <w:gridCol w:w="8638"/>
+      </w:tblGrid>
+      <w:tr>
+        <w:tc>
+          <w:tcPr>
+            <w:tcW w:w="8638" w:type="dxa"/>
+          </w:tcPr>
+          <w:p>
+            <w:pPr>
+              <w:rPr>
+                <w:b/>
+                <w:sz w:val="22"/>
+                <w:szCs w:val="22"/>
+              </w:rPr>
+            </w:pPr>
+            <w:r>
+              <w:rPr>
+                <w:b/>
+                <w:sz w:val="22"/>
+                <w:szCs w:val="22"/>
+              </w:rPr>
+              <w:t>PA – 00</w:t>
+            </w:r>
+            <w:r>
+              <w:rPr>
+                <w:b/>
+                <w:sz w:val="22"/>
+                <w:szCs w:val="22"/>
+              </w:rPr>
+              <w:t>3</w:t>
+            </w:r>
+            <w:r>
+              <w:rPr>
+                <w:b/>
+                <w:sz w:val="22"/>
+                <w:szCs w:val="22"/>
+              </w:rPr>
+              <w:t xml:space="preserve"> </w:t>
+            </w:r>
+          </w:p>
+          <w:p>
+            <w:pPr>
+              <w:pStyle w:val="Prrafodelista"/>
+              <w:numPr>
+                <w:ilvl w:val="0"/>
+                <w:numId w:val="10"/>
+              </w:numPr>
+              <w:rPr>
+                <w:b/>
+                <w:sz w:val="22"/>
+                <w:szCs w:val="22"/>
+              </w:rPr>
+            </w:pPr>
+            <w:r>
+              <w:rPr>
+                <w:sz w:val="22"/>
+                <w:szCs w:val="22"/>
+              </w:rPr>
+              <w:t>Se intenta inscribir un participante que tiene alguna falta de pago, no puede inscribirse.</w:t>
+            </w:r>
+          </w:p>
+          <w:p>
+            <w:pPr>
+              <w:pStyle w:val="Prrafodelista"/>
+              <w:numPr>
+                <w:ilvl w:val="0"/>
+                <w:numId w:val="10"/>
+              </w:numPr>
+              <w:rPr>
+                <w:b/>
+                <w:sz w:val="22"/>
+                <w:szCs w:val="22"/>
+              </w:rPr>
+            </w:pPr>
+            <w:r>
+              <w:rPr>
+                <w:sz w:val="22"/>
+                <w:szCs w:val="22"/>
+              </w:rPr>
+              <w:t>Se intenta inscribir un participante que no tiene ninguna falta de pago, puede inscribirse con normalidad.</w:t>
+            </w:r>
+          </w:p>
+        </w:tc>
+      </w:tr>
+    </w:tbl>
     <w:p>
       <w:pPr>
         <w:rPr>
@@ -11223,51 +11357,967 @@
         </w:rPr>
       </w:pPr>
     </w:p>
-    <w:p>
-      <w:pPr>
-        <w:rPr>
-          <w:sz w:val="22"/>
-          <w:szCs w:val="22"/>
-        </w:rPr>
-      </w:pPr>
-    </w:p>
-    <w:p>
-      <w:pPr>
-        <w:rPr>
-          <w:sz w:val="22"/>
-          <w:szCs w:val="22"/>
-        </w:rPr>
-      </w:pPr>
-    </w:p>
-    <w:p/>
-    <w:p/>
-    <w:p/>
-    <w:p/>
-    <w:p/>
-    <w:p/>
-    <w:p/>
-    <w:p/>
-    <w:p/>
-    <w:p/>
-    <w:p/>
-    <w:p/>
-    <w:p/>
-    <w:p/>
-    <w:p/>
-    <w:p/>
-    <w:p/>
-    <w:p/>
-    <w:p/>
-    <w:p/>
-    <w:p/>
-    <w:p/>
-    <w:p/>
-    <w:p/>
-    <w:p/>
-    <w:p/>
-    <w:p/>
-    <w:p/>
-    <w:p/>
+    <w:tbl>
+      <w:tblPr>
+        <w:tblStyle w:val="Tablaconcuadrcula"/>
+        <w:tblW w:w="0" w:type="auto"/>
+        <w:tblLook w:val="04A0" w:firstRow="1" w:lastRow="0" w:firstColumn="1" w:lastColumn="0" w:noHBand="0" w:noVBand="1"/>
+      </w:tblPr>
+      <w:tblGrid>
+        <w:gridCol w:w="8638"/>
+      </w:tblGrid>
+      <w:tr>
+        <w:tc>
+          <w:tcPr>
+            <w:tcW w:w="8638" w:type="dxa"/>
+          </w:tcPr>
+          <w:p>
+            <w:pPr>
+              <w:rPr>
+                <w:b/>
+                <w:sz w:val="22"/>
+                <w:szCs w:val="22"/>
+              </w:rPr>
+            </w:pPr>
+            <w:r>
+              <w:rPr>
+                <w:b/>
+                <w:sz w:val="22"/>
+                <w:szCs w:val="22"/>
+              </w:rPr>
+              <w:t>PA – 00</w:t>
+            </w:r>
+            <w:r>
+              <w:rPr>
+                <w:b/>
+                <w:sz w:val="22"/>
+                <w:szCs w:val="22"/>
+              </w:rPr>
+              <w:t>4</w:t>
+            </w:r>
+            <w:r>
+              <w:rPr>
+                <w:b/>
+                <w:sz w:val="22"/>
+                <w:szCs w:val="22"/>
+              </w:rPr>
+              <w:t xml:space="preserve"> </w:t>
+            </w:r>
+          </w:p>
+          <w:p>
+            <w:pPr>
+              <w:pStyle w:val="Prrafodelista"/>
+              <w:numPr>
+                <w:ilvl w:val="0"/>
+                <w:numId w:val="10"/>
+              </w:numPr>
+              <w:rPr>
+                <w:sz w:val="22"/>
+                <w:szCs w:val="22"/>
+              </w:rPr>
+            </w:pPr>
+            <w:r>
+              <w:rPr>
+                <w:sz w:val="22"/>
+                <w:szCs w:val="22"/>
+              </w:rPr>
+              <w:t>Se intenta registrar un participante menor de edad en la fundación sin especificar los datos requeridos del tutor legal y no puede registrarse.</w:t>
+            </w:r>
+          </w:p>
+          <w:p>
+            <w:pPr>
+              <w:pStyle w:val="Prrafodelista"/>
+              <w:numPr>
+                <w:ilvl w:val="0"/>
+                <w:numId w:val="10"/>
+              </w:numPr>
+              <w:rPr>
+                <w:sz w:val="22"/>
+                <w:szCs w:val="22"/>
+              </w:rPr>
+            </w:pPr>
+            <w:r>
+              <w:rPr>
+                <w:sz w:val="22"/>
+                <w:szCs w:val="22"/>
+              </w:rPr>
+              <w:t xml:space="preserve">Se intenta registrar un participante menor de edad en la fundación especificando los datos requeridos del tutor legal y se registra </w:t>
+            </w:r>
+            <w:r>
+              <w:rPr>
+                <w:sz w:val="22"/>
+                <w:szCs w:val="22"/>
+              </w:rPr>
+              <w:t>satisfactoriamente</w:t>
+            </w:r>
+            <w:r>
+              <w:rPr>
+                <w:sz w:val="22"/>
+                <w:szCs w:val="22"/>
+              </w:rPr>
+              <w:t>.</w:t>
+            </w:r>
+          </w:p>
+        </w:tc>
+      </w:tr>
+    </w:tbl>
+    <w:p/>
+    <w:tbl>
+      <w:tblPr>
+        <w:tblStyle w:val="Tablaconcuadrcula"/>
+        <w:tblW w:w="0" w:type="auto"/>
+        <w:tblLook w:val="04A0" w:firstRow="1" w:lastRow="0" w:firstColumn="1" w:lastColumn="0" w:noHBand="0" w:noVBand="1"/>
+      </w:tblPr>
+      <w:tblGrid>
+        <w:gridCol w:w="8638"/>
+      </w:tblGrid>
+      <w:tr>
+        <w:tc>
+          <w:tcPr>
+            <w:tcW w:w="8638" w:type="dxa"/>
+          </w:tcPr>
+          <w:p>
+            <w:pPr>
+              <w:rPr>
+                <w:b/>
+                <w:sz w:val="22"/>
+                <w:szCs w:val="22"/>
+              </w:rPr>
+            </w:pPr>
+            <w:r>
+              <w:rPr>
+                <w:b/>
+                <w:sz w:val="22"/>
+                <w:szCs w:val="22"/>
+              </w:rPr>
+              <w:t>PA – 00</w:t>
+            </w:r>
+            <w:r>
+              <w:rPr>
+                <w:b/>
+                <w:sz w:val="22"/>
+                <w:szCs w:val="22"/>
+              </w:rPr>
+              <w:t>5</w:t>
+            </w:r>
+            <w:r>
+              <w:rPr>
+                <w:b/>
+                <w:sz w:val="22"/>
+                <w:szCs w:val="22"/>
+              </w:rPr>
+              <w:t xml:space="preserve"> </w:t>
+            </w:r>
+          </w:p>
+          <w:p>
+            <w:pPr>
+              <w:pStyle w:val="Prrafodelista"/>
+              <w:numPr>
+                <w:ilvl w:val="0"/>
+                <w:numId w:val="10"/>
+              </w:numPr>
+              <w:rPr>
+                <w:sz w:val="22"/>
+                <w:szCs w:val="22"/>
+              </w:rPr>
+            </w:pPr>
+            <w:r>
+              <w:rPr>
+                <w:sz w:val="22"/>
+                <w:szCs w:val="22"/>
+              </w:rPr>
+              <w:t xml:space="preserve">Se inscribe un participante que no </w:t>
+            </w:r>
+            <w:r>
+              <w:rPr>
+                <w:sz w:val="22"/>
+                <w:szCs w:val="22"/>
+              </w:rPr>
+              <w:t>facilita</w:t>
+            </w:r>
+            <w:r>
+              <w:rPr>
+                <w:sz w:val="22"/>
+                <w:szCs w:val="22"/>
+              </w:rPr>
+              <w:t xml:space="preserve"> los datos de una persona de confianza para él</w:t>
+            </w:r>
+            <w:r>
+              <w:rPr>
+                <w:sz w:val="22"/>
+                <w:szCs w:val="22"/>
+              </w:rPr>
+              <w:t xml:space="preserve"> y no se podrá inscribir.</w:t>
+            </w:r>
+          </w:p>
+          <w:p>
+            <w:pPr>
+              <w:pStyle w:val="Prrafodelista"/>
+              <w:numPr>
+                <w:ilvl w:val="0"/>
+                <w:numId w:val="10"/>
+              </w:numPr>
+              <w:rPr>
+                <w:sz w:val="22"/>
+                <w:szCs w:val="22"/>
+              </w:rPr>
+            </w:pPr>
+            <w:r>
+              <w:rPr>
+                <w:sz w:val="22"/>
+                <w:szCs w:val="22"/>
+              </w:rPr>
+              <w:t>Se inscribe un participante que facilita los datos de una persona de confianza para él y podrá inscribirse.</w:t>
+            </w:r>
+          </w:p>
+        </w:tc>
+      </w:tr>
+    </w:tbl>
+    <w:p/>
+    <w:tbl>
+      <w:tblPr>
+        <w:tblStyle w:val="Tablaconcuadrcula"/>
+        <w:tblW w:w="0" w:type="auto"/>
+        <w:tblLook w:val="04A0" w:firstRow="1" w:lastRow="0" w:firstColumn="1" w:lastColumn="0" w:noHBand="0" w:noVBand="1"/>
+      </w:tblPr>
+      <w:tblGrid>
+        <w:gridCol w:w="8638"/>
+      </w:tblGrid>
+      <w:tr>
+        <w:tc>
+          <w:tcPr>
+            <w:tcW w:w="8638" w:type="dxa"/>
+          </w:tcPr>
+          <w:p>
+            <w:pPr>
+              <w:rPr>
+                <w:b/>
+                <w:sz w:val="22"/>
+                <w:szCs w:val="22"/>
+              </w:rPr>
+            </w:pPr>
+            <w:r>
+              <w:rPr>
+                <w:b/>
+                <w:sz w:val="22"/>
+                <w:szCs w:val="22"/>
+              </w:rPr>
+              <w:t>PA – 00</w:t>
+            </w:r>
+            <w:r>
+              <w:rPr>
+                <w:b/>
+                <w:sz w:val="22"/>
+                <w:szCs w:val="22"/>
+              </w:rPr>
+              <w:t>6</w:t>
+            </w:r>
+            <w:r>
+              <w:rPr>
+                <w:b/>
+                <w:sz w:val="22"/>
+                <w:szCs w:val="22"/>
+              </w:rPr>
+              <w:t xml:space="preserve"> </w:t>
+            </w:r>
+          </w:p>
+          <w:p>
+            <w:pPr>
+              <w:pStyle w:val="Prrafodelista"/>
+              <w:numPr>
+                <w:ilvl w:val="0"/>
+                <w:numId w:val="10"/>
+              </w:numPr>
+              <w:rPr>
+                <w:sz w:val="22"/>
+                <w:szCs w:val="22"/>
+              </w:rPr>
+            </w:pPr>
+            <w:r>
+              <w:rPr>
+                <w:sz w:val="22"/>
+                <w:szCs w:val="22"/>
+              </w:rPr>
+              <w:t>Se registra un nuevo participante con una discapacidad superior al 50% y su tutor legal no lo está, el registro será denegado.</w:t>
+            </w:r>
+          </w:p>
+          <w:p>
+            <w:pPr>
+              <w:pStyle w:val="Prrafodelista"/>
+              <w:numPr>
+                <w:ilvl w:val="0"/>
+                <w:numId w:val="10"/>
+              </w:numPr>
+              <w:rPr>
+                <w:sz w:val="22"/>
+                <w:szCs w:val="22"/>
+              </w:rPr>
+            </w:pPr>
+            <w:r>
+              <w:rPr>
+                <w:sz w:val="22"/>
+                <w:szCs w:val="22"/>
+              </w:rPr>
+              <w:t>Se registra un nuevo participante con una discapacidad superior al 50% y su tutor legal también lo está, el registro será aceptado.</w:t>
+            </w:r>
+          </w:p>
+          <w:p>
+            <w:pPr>
+              <w:pStyle w:val="Prrafodelista"/>
+              <w:numPr>
+                <w:ilvl w:val="0"/>
+                <w:numId w:val="10"/>
+              </w:numPr>
+              <w:rPr>
+                <w:sz w:val="22"/>
+                <w:szCs w:val="22"/>
+              </w:rPr>
+            </w:pPr>
+            <w:r>
+              <w:rPr>
+                <w:sz w:val="22"/>
+                <w:szCs w:val="22"/>
+              </w:rPr>
+              <w:t>Se registra un nuevo participante con una discapacidad inferior al 50%, su registro será aceptado independientemente del registro de su tutor legal.</w:t>
+            </w:r>
+          </w:p>
+        </w:tc>
+      </w:tr>
+    </w:tbl>
+    <w:p/>
+    <w:p/>
+    <w:p/>
+    <w:p/>
+    <w:tbl>
+      <w:tblPr>
+        <w:tblStyle w:val="Tablaconcuadrcula"/>
+        <w:tblW w:w="0" w:type="auto"/>
+        <w:tblLook w:val="04A0" w:firstRow="1" w:lastRow="0" w:firstColumn="1" w:lastColumn="0" w:noHBand="0" w:noVBand="1"/>
+      </w:tblPr>
+      <w:tblGrid>
+        <w:gridCol w:w="8638"/>
+      </w:tblGrid>
+      <w:tr>
+        <w:tc>
+          <w:tcPr>
+            <w:tcW w:w="8638" w:type="dxa"/>
+          </w:tcPr>
+          <w:p>
+            <w:pPr>
+              <w:rPr>
+                <w:b/>
+                <w:sz w:val="22"/>
+                <w:szCs w:val="22"/>
+              </w:rPr>
+            </w:pPr>
+            <w:r>
+              <w:rPr>
+                <w:b/>
+                <w:sz w:val="22"/>
+                <w:szCs w:val="22"/>
+              </w:rPr>
+              <w:t>PA – 00</w:t>
+            </w:r>
+            <w:r>
+              <w:rPr>
+                <w:b/>
+                <w:sz w:val="22"/>
+                <w:szCs w:val="22"/>
+              </w:rPr>
+              <w:t>7</w:t>
+            </w:r>
+            <w:r>
+              <w:rPr>
+                <w:b/>
+                <w:sz w:val="22"/>
+                <w:szCs w:val="22"/>
+              </w:rPr>
+              <w:t xml:space="preserve"> </w:t>
+            </w:r>
+          </w:p>
+          <w:p>
+            <w:pPr>
+              <w:pStyle w:val="Prrafodelista"/>
+              <w:numPr>
+                <w:ilvl w:val="0"/>
+                <w:numId w:val="10"/>
+              </w:numPr>
+              <w:rPr>
+                <w:sz w:val="22"/>
+                <w:szCs w:val="22"/>
+              </w:rPr>
+            </w:pPr>
+            <w:r>
+              <w:rPr>
+                <w:sz w:val="22"/>
+                <w:szCs w:val="22"/>
+              </w:rPr>
+              <w:t>Se registra un participante que no indica al menos uno de los siguientes datos: fecha de nacimiento, documento de identidad y la discapacidad que posee, así como el grado de esta. Su registro no se aceptará.</w:t>
+            </w:r>
+          </w:p>
+          <w:p>
+            <w:pPr>
+              <w:pStyle w:val="Prrafodelista"/>
+              <w:numPr>
+                <w:ilvl w:val="0"/>
+                <w:numId w:val="10"/>
+              </w:numPr>
+              <w:rPr>
+                <w:sz w:val="22"/>
+                <w:szCs w:val="22"/>
+              </w:rPr>
+            </w:pPr>
+            <w:r>
+              <w:rPr>
+                <w:sz w:val="22"/>
+                <w:szCs w:val="22"/>
+              </w:rPr>
+              <w:t>Se registra un participante que indica todos los siguientes datos: fecha de nacimiento, documento de identidad y la discapacidad que posee, así como el grado de esta</w:t>
+            </w:r>
+            <w:r>
+              <w:rPr>
+                <w:sz w:val="22"/>
+                <w:szCs w:val="22"/>
+              </w:rPr>
+              <w:t>. Se registrará con normalidad.</w:t>
+            </w:r>
+          </w:p>
+        </w:tc>
+      </w:tr>
+    </w:tbl>
+    <w:p/>
+    <w:tbl>
+      <w:tblPr>
+        <w:tblStyle w:val="Tablaconcuadrcula"/>
+        <w:tblW w:w="0" w:type="auto"/>
+        <w:tblLook w:val="04A0" w:firstRow="1" w:lastRow="0" w:firstColumn="1" w:lastColumn="0" w:noHBand="0" w:noVBand="1"/>
+      </w:tblPr>
+      <w:tblGrid>
+        <w:gridCol w:w="8638"/>
+      </w:tblGrid>
+      <w:tr>
+        <w:tc>
+          <w:tcPr>
+            <w:tcW w:w="8638" w:type="dxa"/>
+          </w:tcPr>
+          <w:p>
+            <w:pPr>
+              <w:rPr>
+                <w:b/>
+                <w:sz w:val="22"/>
+                <w:szCs w:val="22"/>
+              </w:rPr>
+            </w:pPr>
+            <w:r>
+              <w:rPr>
+                <w:b/>
+                <w:sz w:val="22"/>
+                <w:szCs w:val="22"/>
+              </w:rPr>
+              <w:lastRenderedPageBreak/>
+              <w:t>PA – 00</w:t>
+            </w:r>
+            <w:r>
+              <w:rPr>
+                <w:b/>
+                <w:sz w:val="22"/>
+                <w:szCs w:val="22"/>
+              </w:rPr>
+              <w:t>8</w:t>
+            </w:r>
+            <w:r>
+              <w:rPr>
+                <w:b/>
+                <w:sz w:val="22"/>
+                <w:szCs w:val="22"/>
+              </w:rPr>
+              <w:t xml:space="preserve"> </w:t>
+            </w:r>
+          </w:p>
+          <w:p>
+            <w:pPr>
+              <w:pStyle w:val="Prrafodelista"/>
+              <w:numPr>
+                <w:ilvl w:val="0"/>
+                <w:numId w:val="10"/>
+              </w:numPr>
+              <w:rPr>
+                <w:sz w:val="22"/>
+                <w:szCs w:val="22"/>
+              </w:rPr>
+            </w:pPr>
+            <w:r>
+              <w:rPr>
+                <w:sz w:val="22"/>
+                <w:szCs w:val="22"/>
+              </w:rPr>
+              <w:t>Se inscribe un voluntario que ha participado anteriormente en un programa deportivo y tiene mayor prioridad sobre los demás voluntarios.</w:t>
+            </w:r>
+          </w:p>
+          <w:p>
+            <w:pPr>
+              <w:pStyle w:val="Prrafodelista"/>
+              <w:numPr>
+                <w:ilvl w:val="0"/>
+                <w:numId w:val="10"/>
+              </w:numPr>
+              <w:rPr>
+                <w:sz w:val="22"/>
+                <w:szCs w:val="22"/>
+              </w:rPr>
+            </w:pPr>
+            <w:r>
+              <w:rPr>
+                <w:sz w:val="22"/>
+                <w:szCs w:val="22"/>
+              </w:rPr>
+              <w:t>Se inscribe un voluntario que no ha participado anteriormente en un programa deportivo y no tiene prioridad.</w:t>
+            </w:r>
+          </w:p>
+        </w:tc>
+      </w:tr>
+    </w:tbl>
+    <w:p/>
+    <w:tbl>
+      <w:tblPr>
+        <w:tblStyle w:val="Tablaconcuadrcula"/>
+        <w:tblW w:w="0" w:type="auto"/>
+        <w:tblLook w:val="04A0" w:firstRow="1" w:lastRow="0" w:firstColumn="1" w:lastColumn="0" w:noHBand="0" w:noVBand="1"/>
+      </w:tblPr>
+      <w:tblGrid>
+        <w:gridCol w:w="8638"/>
+      </w:tblGrid>
+      <w:tr>
+        <w:tc>
+          <w:tcPr>
+            <w:tcW w:w="8638" w:type="dxa"/>
+          </w:tcPr>
+          <w:p>
+            <w:pPr>
+              <w:rPr>
+                <w:b/>
+                <w:sz w:val="22"/>
+                <w:szCs w:val="22"/>
+              </w:rPr>
+            </w:pPr>
+            <w:r>
+              <w:rPr>
+                <w:b/>
+                <w:sz w:val="22"/>
+                <w:szCs w:val="22"/>
+              </w:rPr>
+              <w:t xml:space="preserve">PA – 009 </w:t>
+            </w:r>
+          </w:p>
+          <w:p>
+            <w:pPr>
+              <w:pStyle w:val="Prrafodelista"/>
+              <w:numPr>
+                <w:ilvl w:val="0"/>
+                <w:numId w:val="10"/>
+              </w:numPr>
+              <w:rPr>
+                <w:sz w:val="22"/>
+                <w:szCs w:val="22"/>
+              </w:rPr>
+            </w:pPr>
+          </w:p>
+        </w:tc>
+      </w:tr>
+    </w:tbl>
+    <w:p/>
+    <w:tbl>
+      <w:tblPr>
+        <w:tblStyle w:val="Tablaconcuadrcula"/>
+        <w:tblW w:w="0" w:type="auto"/>
+        <w:tblLook w:val="04A0" w:firstRow="1" w:lastRow="0" w:firstColumn="1" w:lastColumn="0" w:noHBand="0" w:noVBand="1"/>
+      </w:tblPr>
+      <w:tblGrid>
+        <w:gridCol w:w="8638"/>
+      </w:tblGrid>
+      <w:tr>
+        <w:tc>
+          <w:tcPr>
+            <w:tcW w:w="8638" w:type="dxa"/>
+          </w:tcPr>
+          <w:p>
+            <w:pPr>
+              <w:rPr>
+                <w:b/>
+                <w:sz w:val="22"/>
+                <w:szCs w:val="22"/>
+              </w:rPr>
+            </w:pPr>
+            <w:r>
+              <w:rPr>
+                <w:b/>
+                <w:sz w:val="22"/>
+                <w:szCs w:val="22"/>
+              </w:rPr>
+              <w:t xml:space="preserve">PA – 010 </w:t>
+            </w:r>
+          </w:p>
+          <w:p>
+            <w:pPr>
+              <w:pStyle w:val="Prrafodelista"/>
+              <w:numPr>
+                <w:ilvl w:val="0"/>
+                <w:numId w:val="10"/>
+              </w:numPr>
+              <w:rPr>
+                <w:sz w:val="22"/>
+                <w:szCs w:val="22"/>
+              </w:rPr>
+            </w:pPr>
+            <w:r>
+              <w:rPr>
+                <w:sz w:val="22"/>
+                <w:szCs w:val="22"/>
+              </w:rPr>
+              <w:t>S</w:t>
+            </w:r>
+            <w:r>
+              <w:rPr>
+                <w:sz w:val="22"/>
+                <w:szCs w:val="22"/>
+              </w:rPr>
+              <w:t>e propone una actividad que está</w:t>
+            </w:r>
+            <w:r>
+              <w:rPr>
+                <w:sz w:val="22"/>
+                <w:szCs w:val="22"/>
+              </w:rPr>
+              <w:t xml:space="preserve"> fuera de</w:t>
+            </w:r>
+            <w:r>
+              <w:rPr>
+                <w:sz w:val="22"/>
+                <w:szCs w:val="22"/>
+              </w:rPr>
+              <w:t>l</w:t>
+            </w:r>
+            <w:r>
+              <w:rPr>
+                <w:sz w:val="22"/>
+                <w:szCs w:val="22"/>
+              </w:rPr>
+              <w:t xml:space="preserve"> </w:t>
+            </w:r>
+            <w:r>
+              <w:rPr>
+                <w:sz w:val="22"/>
+                <w:szCs w:val="22"/>
+              </w:rPr>
+              <w:t>rango de desplazamiento de un participante, no le aparecerá ninguna notificación sobre la actividad al participante.</w:t>
+            </w:r>
+          </w:p>
+          <w:p>
+            <w:pPr>
+              <w:pStyle w:val="Prrafodelista"/>
+              <w:numPr>
+                <w:ilvl w:val="0"/>
+                <w:numId w:val="10"/>
+              </w:numPr>
+              <w:rPr>
+                <w:sz w:val="22"/>
+                <w:szCs w:val="22"/>
+              </w:rPr>
+            </w:pPr>
+            <w:r>
+              <w:rPr>
+                <w:sz w:val="22"/>
+                <w:szCs w:val="22"/>
+              </w:rPr>
+              <w:t>Se propone una actividad que está dentro del rango de desplazamiento de un participante, le aparecerá una notificación sobre la actividad al participante.</w:t>
+            </w:r>
+          </w:p>
+        </w:tc>
+      </w:tr>
+    </w:tbl>
+    <w:p/>
+    <w:tbl>
+      <w:tblPr>
+        <w:tblStyle w:val="Tablaconcuadrcula"/>
+        <w:tblW w:w="0" w:type="auto"/>
+        <w:tblLook w:val="04A0" w:firstRow="1" w:lastRow="0" w:firstColumn="1" w:lastColumn="0" w:noHBand="0" w:noVBand="1"/>
+      </w:tblPr>
+      <w:tblGrid>
+        <w:gridCol w:w="8638"/>
+      </w:tblGrid>
+      <w:tr>
+        <w:tc>
+          <w:tcPr>
+            <w:tcW w:w="8638" w:type="dxa"/>
+          </w:tcPr>
+          <w:p>
+            <w:pPr>
+              <w:rPr>
+                <w:b/>
+                <w:sz w:val="22"/>
+                <w:szCs w:val="22"/>
+              </w:rPr>
+            </w:pPr>
+            <w:r>
+              <w:rPr>
+                <w:b/>
+                <w:sz w:val="22"/>
+                <w:szCs w:val="22"/>
+              </w:rPr>
+              <w:t xml:space="preserve">PA – 011 </w:t>
+            </w:r>
+          </w:p>
+          <w:p>
+            <w:pPr>
+              <w:pStyle w:val="Prrafodelista"/>
+              <w:numPr>
+                <w:ilvl w:val="0"/>
+                <w:numId w:val="10"/>
+              </w:numPr>
+              <w:rPr>
+                <w:sz w:val="22"/>
+                <w:szCs w:val="22"/>
+              </w:rPr>
+            </w:pPr>
+            <w:r>
+              <w:rPr>
+                <w:sz w:val="22"/>
+                <w:szCs w:val="22"/>
+              </w:rPr>
+              <w:t>Se propone una actividad que está fuera del rango de desplazamiento de un voluntario, no le aparecerá ninguna notificación sobre la actividad al voluntario.</w:t>
+            </w:r>
+          </w:p>
+          <w:p>
+            <w:pPr>
+              <w:pStyle w:val="Prrafodelista"/>
+              <w:numPr>
+                <w:ilvl w:val="0"/>
+                <w:numId w:val="10"/>
+              </w:numPr>
+              <w:rPr>
+                <w:sz w:val="22"/>
+                <w:szCs w:val="22"/>
+              </w:rPr>
+            </w:pPr>
+            <w:r>
+              <w:rPr>
+                <w:sz w:val="22"/>
+                <w:szCs w:val="22"/>
+              </w:rPr>
+              <w:t>Se propone una actividad que está dentro del rango de desplazamiento de un voluntario, le aparecerá una notificación sobre la actividad al voluntario.</w:t>
+            </w:r>
+          </w:p>
+        </w:tc>
+      </w:tr>
+    </w:tbl>
+    <w:p/>
+    <w:tbl>
+      <w:tblPr>
+        <w:tblStyle w:val="Tablaconcuadrcula"/>
+        <w:tblW w:w="0" w:type="auto"/>
+        <w:tblLook w:val="04A0" w:firstRow="1" w:lastRow="0" w:firstColumn="1" w:lastColumn="0" w:noHBand="0" w:noVBand="1"/>
+      </w:tblPr>
+      <w:tblGrid>
+        <w:gridCol w:w="8638"/>
+      </w:tblGrid>
+      <w:tr>
+        <w:tc>
+          <w:tcPr>
+            <w:tcW w:w="8638" w:type="dxa"/>
+          </w:tcPr>
+          <w:p>
+            <w:pPr>
+              <w:rPr>
+                <w:b/>
+                <w:sz w:val="22"/>
+                <w:szCs w:val="22"/>
+              </w:rPr>
+            </w:pPr>
+            <w:r>
+              <w:rPr>
+                <w:b/>
+                <w:sz w:val="22"/>
+                <w:szCs w:val="22"/>
+              </w:rPr>
+              <w:t>PA – 01</w:t>
+            </w:r>
+            <w:r>
+              <w:rPr>
+                <w:b/>
+                <w:sz w:val="22"/>
+                <w:szCs w:val="22"/>
+              </w:rPr>
+              <w:t>2</w:t>
+            </w:r>
+            <w:r>
+              <w:rPr>
+                <w:b/>
+                <w:sz w:val="22"/>
+                <w:szCs w:val="22"/>
+              </w:rPr>
+              <w:t xml:space="preserve"> </w:t>
+            </w:r>
+          </w:p>
+          <w:p>
+            <w:pPr>
+              <w:pStyle w:val="Prrafodelista"/>
+              <w:numPr>
+                <w:ilvl w:val="0"/>
+                <w:numId w:val="10"/>
+              </w:numPr>
+              <w:rPr>
+                <w:sz w:val="22"/>
+                <w:szCs w:val="22"/>
+              </w:rPr>
+            </w:pPr>
+            <w:r>
+              <w:rPr>
+                <w:sz w:val="22"/>
+                <w:szCs w:val="22"/>
+              </w:rPr>
+              <w:t>Se realiza un programa deportivo que no recauda un 60% de las encuestas o no se dispone de 3 fotografías del mismo, no se finaliza el informe.</w:t>
+            </w:r>
+          </w:p>
+          <w:p>
+            <w:pPr>
+              <w:pStyle w:val="Prrafodelista"/>
+              <w:numPr>
+                <w:ilvl w:val="0"/>
+                <w:numId w:val="10"/>
+              </w:numPr>
+              <w:rPr>
+                <w:sz w:val="22"/>
+                <w:szCs w:val="22"/>
+              </w:rPr>
+            </w:pPr>
+            <w:r>
+              <w:rPr>
+                <w:sz w:val="22"/>
+                <w:szCs w:val="22"/>
+              </w:rPr>
+              <w:t xml:space="preserve">Se realiza un programa deportivo que recauda un 60% de las encuestas y se dispone de </w:t>
+            </w:r>
+            <w:r>
+              <w:rPr>
+                <w:sz w:val="22"/>
+                <w:szCs w:val="22"/>
+              </w:rPr>
+              <w:t xml:space="preserve">al menos </w:t>
+            </w:r>
+            <w:r>
+              <w:rPr>
+                <w:sz w:val="22"/>
+                <w:szCs w:val="22"/>
+              </w:rPr>
+              <w:t xml:space="preserve">3 fotografías del mismo, se </w:t>
+            </w:r>
+            <w:r>
+              <w:rPr>
+                <w:sz w:val="22"/>
+                <w:szCs w:val="22"/>
+              </w:rPr>
+              <w:t xml:space="preserve">puede </w:t>
+            </w:r>
+            <w:r>
+              <w:rPr>
+                <w:sz w:val="22"/>
+                <w:szCs w:val="22"/>
+              </w:rPr>
+              <w:t>finaliza</w:t>
+            </w:r>
+            <w:r>
+              <w:rPr>
+                <w:sz w:val="22"/>
+                <w:szCs w:val="22"/>
+              </w:rPr>
+              <w:t>r</w:t>
+            </w:r>
+            <w:r>
+              <w:rPr>
+                <w:sz w:val="22"/>
+                <w:szCs w:val="22"/>
+              </w:rPr>
+              <w:t xml:space="preserve"> el informe.</w:t>
+            </w:r>
+          </w:p>
+        </w:tc>
+      </w:tr>
+    </w:tbl>
+    <w:p/>
+    <w:tbl>
+      <w:tblPr>
+        <w:tblStyle w:val="Tablaconcuadrcula"/>
+        <w:tblW w:w="0" w:type="auto"/>
+        <w:tblLook w:val="04A0" w:firstRow="1" w:lastRow="0" w:firstColumn="1" w:lastColumn="0" w:noHBand="0" w:noVBand="1"/>
+      </w:tblPr>
+      <w:tblGrid>
+        <w:gridCol w:w="8638"/>
+      </w:tblGrid>
+      <w:tr>
+        <w:tc>
+          <w:tcPr>
+            <w:tcW w:w="8638" w:type="dxa"/>
+          </w:tcPr>
+          <w:p>
+            <w:pPr>
+              <w:rPr>
+                <w:b/>
+                <w:sz w:val="22"/>
+                <w:szCs w:val="22"/>
+              </w:rPr>
+            </w:pPr>
+            <w:r>
+              <w:rPr>
+                <w:b/>
+                <w:sz w:val="22"/>
+                <w:szCs w:val="22"/>
+              </w:rPr>
+              <w:t xml:space="preserve">PA – 013 </w:t>
+            </w:r>
+          </w:p>
+          <w:p>
+            <w:pPr>
+              <w:pStyle w:val="Prrafodelista"/>
+              <w:numPr>
+                <w:ilvl w:val="0"/>
+                <w:numId w:val="10"/>
+              </w:numPr>
+              <w:rPr>
+                <w:sz w:val="22"/>
+                <w:szCs w:val="22"/>
+              </w:rPr>
+            </w:pPr>
+            <w:r>
+              <w:rPr>
+                <w:sz w:val="22"/>
+                <w:szCs w:val="22"/>
+              </w:rPr>
+              <w:t>Un coordinador envía o recibe un mensaje de cualquier otro usuario y la conexión se realiza con éxito.</w:t>
+            </w:r>
+          </w:p>
+          <w:p>
+            <w:pPr>
+              <w:pStyle w:val="Prrafodelista"/>
+              <w:numPr>
+                <w:ilvl w:val="0"/>
+                <w:numId w:val="10"/>
+              </w:numPr>
+              <w:rPr>
+                <w:sz w:val="22"/>
+                <w:szCs w:val="22"/>
+              </w:rPr>
+            </w:pPr>
+            <w:r>
+              <w:rPr>
+                <w:sz w:val="22"/>
+                <w:szCs w:val="22"/>
+              </w:rPr>
+              <w:t>Un usuario no coordinador intenta enviar un mensaje a otro usuario no coordinador y la aplicación no le da la opción.</w:t>
+            </w:r>
+          </w:p>
+        </w:tc>
+      </w:tr>
+    </w:tbl>
     <w:p/>
     <w:p/>
     <w:p/>
@@ -11293,6 +12343,7 @@
       </w:pPr>
       <w:bookmarkStart w:id="19" w:name="_Toc529467015"/>
       <w:r>
+        <w:lastRenderedPageBreak/>
         <w:t>ANEXOS</w:t>
       </w:r>
       <w:bookmarkEnd w:id="19"/>
@@ -11318,8 +12369,8 @@
       <w:r>
         <w:rPr>
           <w:noProof/>
-        </w:rPr>
-        <w:lastRenderedPageBreak/>
+          <w:lang w:eastAsia="es-ES"/>
+        </w:rPr>
         <mc:AlternateContent>
           <mc:Choice Requires="wps">
             <w:drawing>
@@ -11391,7 +12442,7 @@
               </wp:anchor>
             </w:drawing>
           </mc:Choice>
-          <mc:Fallback>
+          <mc:Fallback xmlns:cx="http://schemas.microsoft.com/office/drawing/2014/chartex" xmlns:cx1="http://schemas.microsoft.com/office/drawing/2015/9/8/chartex" xmlns:cx2="http://schemas.microsoft.com/office/drawing/2015/10/21/chartex" xmlns:cx3="http://schemas.microsoft.com/office/drawing/2016/5/9/chartex" xmlns:cx4="http://schemas.microsoft.com/office/drawing/2016/5/10/chartex" xmlns:cx5="http://schemas.microsoft.com/office/drawing/2016/5/11/chartex" xmlns:cx6="http://schemas.microsoft.com/office/drawing/2016/5/12/chartex" xmlns:cx7="http://schemas.microsoft.com/office/drawing/2016/5/13/chartex" xmlns:cx8="http://schemas.microsoft.com/office/drawing/2016/5/14/chartex" xmlns:aink="http://schemas.microsoft.com/office/drawing/2016/ink" xmlns:am3d="http://schemas.microsoft.com/office/drawing/2017/model3d" xmlns:w15="http://schemas.microsoft.com/office/word/2012/wordml" xmlns:w16cid="http://schemas.microsoft.com/office/word/2016/wordml/cid" xmlns:w16se="http://schemas.microsoft.com/office/word/2015/wordml/symex">
             <w:pict>
               <v:shapetype w14:anchorId="512F869B" id="_x0000_t202" coordsize="21600,21600" o:spt="202" path="m,l,21600r21600,l21600,xe">
                 <v:stroke joinstyle="miter"/>
@@ -11456,7 +12507,7 @@
                     <pic:cNvPicPr/>
                   </pic:nvPicPr>
                   <pic:blipFill>
-                    <a:blip r:embed="rId11">
+                    <a:blip r:embed="rId12">
                       <a:extLst>
                         <a:ext uri="{28A0092B-C50C-407E-A947-70E740481C1C}">
                           <a14:useLocalDpi xmlns:a14="http://schemas.microsoft.com/office/drawing/2010/main" val="0"/>
@@ -11490,8 +12541,8 @@
       </w:r>
     </w:p>
     <w:sectPr>
-      <w:footerReference w:type="even" r:id="rId12"/>
-      <w:footerReference w:type="default" r:id="rId13"/>
+      <w:footerReference w:type="even" r:id="rId13"/>
+      <w:footerReference w:type="default" r:id="rId14"/>
       <w:pgSz w:w="11900" w:h="16840"/>
       <w:pgMar w:top="1417" w:right="1701" w:bottom="1417" w:left="1701" w:header="708" w:footer="708" w:gutter="0"/>
       <w:cols w:space="708"/>
@@ -11503,7 +12554,7 @@
 </file>
 
 <file path=word/endnotes.xml><?xml version="1.0" encoding="utf-8"?>
-<w:endnotes xmlns:wpc="http://schemas.microsoft.com/office/word/2010/wordprocessingCanvas" xmlns:cx="http://schemas.microsoft.com/office/drawing/2014/chartex" xmlns:cx1="http://schemas.microsoft.com/office/drawing/2015/9/8/chartex" xmlns:cx2="http://schemas.microsoft.com/office/drawing/2015/10/21/chartex" xmlns:cx3="http://schemas.microsoft.com/office/drawing/2016/5/9/chartex" xmlns:cx4="http://schemas.microsoft.com/office/drawing/2016/5/10/chartex" xmlns:cx5="http://schemas.microsoft.com/office/drawing/2016/5/11/chartex" xmlns:cx6="http://schemas.microsoft.com/office/drawing/2016/5/12/chartex" xmlns:cx7="http://schemas.microsoft.com/office/drawing/2016/5/13/chartex" xmlns:cx8="http://schemas.microsoft.com/office/drawing/2016/5/14/chartex" xmlns:mc="http://schemas.openxmlformats.org/markup-compatibility/2006" xmlns:aink="http://schemas.microsoft.com/office/drawing/2016/ink" xmlns:am3d="http://schemas.microsoft.com/office/drawing/2017/model3d" xmlns:o="urn:schemas-microsoft-com:office:office" xmlns:r="http://schemas.openxmlformats.org/officeDocument/2006/relationships" xmlns:m="http://schemas.openxmlformats.org/officeDocument/2006/math" xmlns:v="urn:schemas-microsoft-com:vml" xmlns:wp14="http://schemas.microsoft.com/office/word/2010/wordprocessingDrawing" xmlns:wp="http://schemas.openxmlformats.org/drawingml/2006/wordprocessingDrawing" xmlns:w10="urn:schemas-microsoft-com:office:word" xmlns:w="http://schemas.openxmlformats.org/wordprocessingml/2006/main" xmlns:w14="http://schemas.microsoft.com/office/word/2010/wordml" xmlns:w15="http://schemas.microsoft.com/office/word/2012/wordml" xmlns:w16cid="http://schemas.microsoft.com/office/word/2016/wordml/cid" xmlns:w16se="http://schemas.microsoft.com/office/word/2015/wordml/symex" xmlns:wpg="http://schemas.microsoft.com/office/word/2010/wordprocessingGroup" xmlns:wpi="http://schemas.microsoft.com/office/word/2010/wordprocessingInk" xmlns:wne="http://schemas.microsoft.com/office/word/2006/wordml" xmlns:wps="http://schemas.microsoft.com/office/word/2010/wordprocessingShape" mc:Ignorable="w14 w15 w16se w16cid wp14">
+<w:endnotes xmlns:wpc="http://schemas.microsoft.com/office/word/2010/wordprocessingCanvas" xmlns:mc="http://schemas.openxmlformats.org/markup-compatibility/2006" xmlns:o="urn:schemas-microsoft-com:office:office" xmlns:r="http://schemas.openxmlformats.org/officeDocument/2006/relationships" xmlns:m="http://schemas.openxmlformats.org/officeDocument/2006/math" xmlns:v="urn:schemas-microsoft-com:vml" xmlns:wp14="http://schemas.microsoft.com/office/word/2010/wordprocessingDrawing" xmlns:wp="http://schemas.openxmlformats.org/drawingml/2006/wordprocessingDrawing" xmlns:w10="urn:schemas-microsoft-com:office:word" xmlns:w="http://schemas.openxmlformats.org/wordprocessingml/2006/main" xmlns:w14="http://schemas.microsoft.com/office/word/2010/wordml" xmlns:wpg="http://schemas.microsoft.com/office/word/2010/wordprocessingGroup" xmlns:wpi="http://schemas.microsoft.com/office/word/2010/wordprocessingInk" xmlns:wne="http://schemas.microsoft.com/office/word/2006/wordml" xmlns:wps="http://schemas.microsoft.com/office/word/2010/wordprocessingShape" mc:Ignorable="w14 wp14">
   <w:endnote w:type="separator" w:id="-1">
     <w:p>
       <w:r>
@@ -11522,7 +12573,7 @@
 </file>
 
 <file path=word/footer1.xml><?xml version="1.0" encoding="utf-8"?>
-<w:ftr xmlns:wpc="http://schemas.microsoft.com/office/word/2010/wordprocessingCanvas" xmlns:cx="http://schemas.microsoft.com/office/drawing/2014/chartex" xmlns:cx1="http://schemas.microsoft.com/office/drawing/2015/9/8/chartex" xmlns:cx2="http://schemas.microsoft.com/office/drawing/2015/10/21/chartex" xmlns:cx3="http://schemas.microsoft.com/office/drawing/2016/5/9/chartex" xmlns:cx4="http://schemas.microsoft.com/office/drawing/2016/5/10/chartex" xmlns:cx5="http://schemas.microsoft.com/office/drawing/2016/5/11/chartex" xmlns:cx6="http://schemas.microsoft.com/office/drawing/2016/5/12/chartex" xmlns:cx7="http://schemas.microsoft.com/office/drawing/2016/5/13/chartex" xmlns:cx8="http://schemas.microsoft.com/office/drawing/2016/5/14/chartex" xmlns:mc="http://schemas.openxmlformats.org/markup-compatibility/2006" xmlns:aink="http://schemas.microsoft.com/office/drawing/2016/ink" xmlns:am3d="http://schemas.microsoft.com/office/drawing/2017/model3d" xmlns:o="urn:schemas-microsoft-com:office:office" xmlns:r="http://schemas.openxmlformats.org/officeDocument/2006/relationships" xmlns:m="http://schemas.openxmlformats.org/officeDocument/2006/math" xmlns:v="urn:schemas-microsoft-com:vml" xmlns:wp14="http://schemas.microsoft.com/office/word/2010/wordprocessingDrawing" xmlns:wp="http://schemas.openxmlformats.org/drawingml/2006/wordprocessingDrawing" xmlns:w10="urn:schemas-microsoft-com:office:word" xmlns:w="http://schemas.openxmlformats.org/wordprocessingml/2006/main" xmlns:w14="http://schemas.microsoft.com/office/word/2010/wordml" xmlns:w15="http://schemas.microsoft.com/office/word/2012/wordml" xmlns:w16cid="http://schemas.microsoft.com/office/word/2016/wordml/cid" xmlns:w16se="http://schemas.microsoft.com/office/word/2015/wordml/symex" xmlns:wpg="http://schemas.microsoft.com/office/word/2010/wordprocessingGroup" xmlns:wpi="http://schemas.microsoft.com/office/word/2010/wordprocessingInk" xmlns:wne="http://schemas.microsoft.com/office/word/2006/wordml" xmlns:wps="http://schemas.microsoft.com/office/word/2010/wordprocessingShape" mc:Ignorable="w14 w15 w16se w16cid wp14">
+<w:ftr xmlns:wpc="http://schemas.microsoft.com/office/word/2010/wordprocessingCanvas" xmlns:mc="http://schemas.openxmlformats.org/markup-compatibility/2006" xmlns:o="urn:schemas-microsoft-com:office:office" xmlns:r="http://schemas.openxmlformats.org/officeDocument/2006/relationships" xmlns:m="http://schemas.openxmlformats.org/officeDocument/2006/math" xmlns:v="urn:schemas-microsoft-com:vml" xmlns:wp14="http://schemas.microsoft.com/office/word/2010/wordprocessingDrawing" xmlns:wp="http://schemas.openxmlformats.org/drawingml/2006/wordprocessingDrawing" xmlns:w10="urn:schemas-microsoft-com:office:word" xmlns:w="http://schemas.openxmlformats.org/wordprocessingml/2006/main" xmlns:w14="http://schemas.microsoft.com/office/word/2010/wordml" xmlns:wpg="http://schemas.microsoft.com/office/word/2010/wordprocessingGroup" xmlns:wpi="http://schemas.microsoft.com/office/word/2010/wordprocessingInk" xmlns:wne="http://schemas.microsoft.com/office/word/2006/wordml" xmlns:wps="http://schemas.microsoft.com/office/word/2010/wordprocessingShape" mc:Ignorable="w14 wp14">
   <w:sdt>
     <w:sdtPr>
       <w:rPr>
@@ -11534,6 +12585,11 @@
         <w:docPartUnique/>
       </w:docPartObj>
     </w:sdtPr>
+    <w:sdtEndPr>
+      <w:rPr>
+        <w:rStyle w:val="Nmerodepgina"/>
+      </w:rPr>
+    </w:sdtEndPr>
     <w:sdtContent>
       <w:p>
         <w:pPr>
@@ -11574,7 +12630,7 @@
 </file>
 
 <file path=word/footer2.xml><?xml version="1.0" encoding="utf-8"?>
-<w:ftr xmlns:wpc="http://schemas.microsoft.com/office/word/2010/wordprocessingCanvas" xmlns:cx="http://schemas.microsoft.com/office/drawing/2014/chartex" xmlns:cx1="http://schemas.microsoft.com/office/drawing/2015/9/8/chartex" xmlns:cx2="http://schemas.microsoft.com/office/drawing/2015/10/21/chartex" xmlns:cx3="http://schemas.microsoft.com/office/drawing/2016/5/9/chartex" xmlns:cx4="http://schemas.microsoft.com/office/drawing/2016/5/10/chartex" xmlns:cx5="http://schemas.microsoft.com/office/drawing/2016/5/11/chartex" xmlns:cx6="http://schemas.microsoft.com/office/drawing/2016/5/12/chartex" xmlns:cx7="http://schemas.microsoft.com/office/drawing/2016/5/13/chartex" xmlns:cx8="http://schemas.microsoft.com/office/drawing/2016/5/14/chartex" xmlns:mc="http://schemas.openxmlformats.org/markup-compatibility/2006" xmlns:aink="http://schemas.microsoft.com/office/drawing/2016/ink" xmlns:am3d="http://schemas.microsoft.com/office/drawing/2017/model3d" xmlns:o="urn:schemas-microsoft-com:office:office" xmlns:r="http://schemas.openxmlformats.org/officeDocument/2006/relationships" xmlns:m="http://schemas.openxmlformats.org/officeDocument/2006/math" xmlns:v="urn:schemas-microsoft-com:vml" xmlns:wp14="http://schemas.microsoft.com/office/word/2010/wordprocessingDrawing" xmlns:wp="http://schemas.openxmlformats.org/drawingml/2006/wordprocessingDrawing" xmlns:w10="urn:schemas-microsoft-com:office:word" xmlns:w="http://schemas.openxmlformats.org/wordprocessingml/2006/main" xmlns:w14="http://schemas.microsoft.com/office/word/2010/wordml" xmlns:w15="http://schemas.microsoft.com/office/word/2012/wordml" xmlns:w16cid="http://schemas.microsoft.com/office/word/2016/wordml/cid" xmlns:w16se="http://schemas.microsoft.com/office/word/2015/wordml/symex" xmlns:wpg="http://schemas.microsoft.com/office/word/2010/wordprocessingGroup" xmlns:wpi="http://schemas.microsoft.com/office/word/2010/wordprocessingInk" xmlns:wne="http://schemas.microsoft.com/office/word/2006/wordml" xmlns:wps="http://schemas.microsoft.com/office/word/2010/wordprocessingShape" mc:Ignorable="w14 w15 w16se w16cid wp14">
+<w:ftr xmlns:wpc="http://schemas.microsoft.com/office/word/2010/wordprocessingCanvas" xmlns:mc="http://schemas.openxmlformats.org/markup-compatibility/2006" xmlns:o="urn:schemas-microsoft-com:office:office" xmlns:r="http://schemas.openxmlformats.org/officeDocument/2006/relationships" xmlns:m="http://schemas.openxmlformats.org/officeDocument/2006/math" xmlns:v="urn:schemas-microsoft-com:vml" xmlns:wp14="http://schemas.microsoft.com/office/word/2010/wordprocessingDrawing" xmlns:wp="http://schemas.openxmlformats.org/drawingml/2006/wordprocessingDrawing" xmlns:w10="urn:schemas-microsoft-com:office:word" xmlns:w="http://schemas.openxmlformats.org/wordprocessingml/2006/main" xmlns:w14="http://schemas.microsoft.com/office/word/2010/wordml" xmlns:wpg="http://schemas.microsoft.com/office/word/2010/wordprocessingGroup" xmlns:wpi="http://schemas.microsoft.com/office/word/2010/wordprocessingInk" xmlns:wne="http://schemas.microsoft.com/office/word/2006/wordml" xmlns:wps="http://schemas.microsoft.com/office/word/2010/wordprocessingShape" mc:Ignorable="w14 wp14">
   <w:sdt>
     <w:sdtPr>
       <w:id w:val="1811976439"/>
@@ -11583,6 +12639,7 @@
         <w:docPartUnique/>
       </w:docPartObj>
     </w:sdtPr>
+    <w:sdtEndPr/>
     <w:sdtContent>
       <w:p>
         <w:pPr>
@@ -11602,7 +12659,7 @@
           <w:rPr>
             <w:noProof/>
           </w:rPr>
-          <w:t>2</w:t>
+          <w:t>14</w:t>
         </w:r>
         <w:r>
           <w:fldChar w:fldCharType="end"/>
@@ -11620,7 +12677,7 @@
 </file>
 
 <file path=word/footnotes.xml><?xml version="1.0" encoding="utf-8"?>
-<w:footnotes xmlns:wpc="http://schemas.microsoft.com/office/word/2010/wordprocessingCanvas" xmlns:cx="http://schemas.microsoft.com/office/drawing/2014/chartex" xmlns:cx1="http://schemas.microsoft.com/office/drawing/2015/9/8/chartex" xmlns:cx2="http://schemas.microsoft.com/office/drawing/2015/10/21/chartex" xmlns:cx3="http://schemas.microsoft.com/office/drawing/2016/5/9/chartex" xmlns:cx4="http://schemas.microsoft.com/office/drawing/2016/5/10/chartex" xmlns:cx5="http://schemas.microsoft.com/office/drawing/2016/5/11/chartex" xmlns:cx6="http://schemas.microsoft.com/office/drawing/2016/5/12/chartex" xmlns:cx7="http://schemas.microsoft.com/office/drawing/2016/5/13/chartex" xmlns:cx8="http://schemas.microsoft.com/office/drawing/2016/5/14/chartex" xmlns:mc="http://schemas.openxmlformats.org/markup-compatibility/2006" xmlns:aink="http://schemas.microsoft.com/office/drawing/2016/ink" xmlns:am3d="http://schemas.microsoft.com/office/drawing/2017/model3d" xmlns:o="urn:schemas-microsoft-com:office:office" xmlns:r="http://schemas.openxmlformats.org/officeDocument/2006/relationships" xmlns:m="http://schemas.openxmlformats.org/officeDocument/2006/math" xmlns:v="urn:schemas-microsoft-com:vml" xmlns:wp14="http://schemas.microsoft.com/office/word/2010/wordprocessingDrawing" xmlns:wp="http://schemas.openxmlformats.org/drawingml/2006/wordprocessingDrawing" xmlns:w10="urn:schemas-microsoft-com:office:word" xmlns:w="http://schemas.openxmlformats.org/wordprocessingml/2006/main" xmlns:w14="http://schemas.microsoft.com/office/word/2010/wordml" xmlns:w15="http://schemas.microsoft.com/office/word/2012/wordml" xmlns:w16cid="http://schemas.microsoft.com/office/word/2016/wordml/cid" xmlns:w16se="http://schemas.microsoft.com/office/word/2015/wordml/symex" xmlns:wpg="http://schemas.microsoft.com/office/word/2010/wordprocessingGroup" xmlns:wpi="http://schemas.microsoft.com/office/word/2010/wordprocessingInk" xmlns:wne="http://schemas.microsoft.com/office/word/2006/wordml" xmlns:wps="http://schemas.microsoft.com/office/word/2010/wordprocessingShape" mc:Ignorable="w14 w15 w16se w16cid wp14">
+<w:footnotes xmlns:wpc="http://schemas.microsoft.com/office/word/2010/wordprocessingCanvas" xmlns:mc="http://schemas.openxmlformats.org/markup-compatibility/2006" xmlns:o="urn:schemas-microsoft-com:office:office" xmlns:r="http://schemas.openxmlformats.org/officeDocument/2006/relationships" xmlns:m="http://schemas.openxmlformats.org/officeDocument/2006/math" xmlns:v="urn:schemas-microsoft-com:vml" xmlns:wp14="http://schemas.microsoft.com/office/word/2010/wordprocessingDrawing" xmlns:wp="http://schemas.openxmlformats.org/drawingml/2006/wordprocessingDrawing" xmlns:w10="urn:schemas-microsoft-com:office:word" xmlns:w="http://schemas.openxmlformats.org/wordprocessingml/2006/main" xmlns:w14="http://schemas.microsoft.com/office/word/2010/wordml" xmlns:wpg="http://schemas.microsoft.com/office/word/2010/wordprocessingGroup" xmlns:wpi="http://schemas.microsoft.com/office/word/2010/wordprocessingInk" xmlns:wne="http://schemas.microsoft.com/office/word/2006/wordml" xmlns:wps="http://schemas.microsoft.com/office/word/2010/wordprocessingShape" mc:Ignorable="w14 wp14">
   <w:footnote w:type="separator" w:id="-1">
     <w:p>
       <w:r>
@@ -11841,8 +12898,8 @@
 </file>
 
 <file path=word/numbering.xml><?xml version="1.0" encoding="utf-8"?>
-<w:numbering xmlns:wpc="http://schemas.microsoft.com/office/word/2010/wordprocessingCanvas" xmlns:cx="http://schemas.microsoft.com/office/drawing/2014/chartex" xmlns:cx1="http://schemas.microsoft.com/office/drawing/2015/9/8/chartex" xmlns:cx2="http://schemas.microsoft.com/office/drawing/2015/10/21/chartex" xmlns:cx3="http://schemas.microsoft.com/office/drawing/2016/5/9/chartex" xmlns:cx4="http://schemas.microsoft.com/office/drawing/2016/5/10/chartex" xmlns:cx5="http://schemas.microsoft.com/office/drawing/2016/5/11/chartex" xmlns:cx6="http://schemas.microsoft.com/office/drawing/2016/5/12/chartex" xmlns:cx7="http://schemas.microsoft.com/office/drawing/2016/5/13/chartex" xmlns:cx8="http://schemas.microsoft.com/office/drawing/2016/5/14/chartex" xmlns:mc="http://schemas.openxmlformats.org/markup-compatibility/2006" xmlns:aink="http://schemas.microsoft.com/office/drawing/2016/ink" xmlns:am3d="http://schemas.microsoft.com/office/drawing/2017/model3d" xmlns:o="urn:schemas-microsoft-com:office:office" xmlns:r="http://schemas.openxmlformats.org/officeDocument/2006/relationships" xmlns:m="http://schemas.openxmlformats.org/officeDocument/2006/math" xmlns:v="urn:schemas-microsoft-com:vml" xmlns:wp14="http://schemas.microsoft.com/office/word/2010/wordprocessingDrawing" xmlns:wp="http://schemas.openxmlformats.org/drawingml/2006/wordprocessingDrawing" xmlns:w10="urn:schemas-microsoft-com:office:word" xmlns:w="http://schemas.openxmlformats.org/wordprocessingml/2006/main" xmlns:w14="http://schemas.microsoft.com/office/word/2010/wordml" xmlns:w15="http://schemas.microsoft.com/office/word/2012/wordml" xmlns:w16cid="http://schemas.microsoft.com/office/word/2016/wordml/cid" xmlns:w16se="http://schemas.microsoft.com/office/word/2015/wordml/symex" xmlns:wpg="http://schemas.microsoft.com/office/word/2010/wordprocessingGroup" xmlns:wpi="http://schemas.microsoft.com/office/word/2010/wordprocessingInk" xmlns:wne="http://schemas.microsoft.com/office/word/2006/wordml" xmlns:wps="http://schemas.microsoft.com/office/word/2010/wordprocessingShape" mc:Ignorable="w14 w15 w16se w16cid wp14">
-  <w:abstractNum w:abstractNumId="0" w15:restartNumberingAfterBreak="0">
+<w:numbering xmlns:wpc="http://schemas.microsoft.com/office/word/2010/wordprocessingCanvas" xmlns:mc="http://schemas.openxmlformats.org/markup-compatibility/2006" xmlns:o="urn:schemas-microsoft-com:office:office" xmlns:r="http://schemas.openxmlformats.org/officeDocument/2006/relationships" xmlns:m="http://schemas.openxmlformats.org/officeDocument/2006/math" xmlns:v="urn:schemas-microsoft-com:vml" xmlns:wp14="http://schemas.microsoft.com/office/word/2010/wordprocessingDrawing" xmlns:wp="http://schemas.openxmlformats.org/drawingml/2006/wordprocessingDrawing" xmlns:w10="urn:schemas-microsoft-com:office:word" xmlns:w="http://schemas.openxmlformats.org/wordprocessingml/2006/main" xmlns:w14="http://schemas.microsoft.com/office/word/2010/wordml" xmlns:wpg="http://schemas.microsoft.com/office/word/2010/wordprocessingGroup" xmlns:wpi="http://schemas.microsoft.com/office/word/2010/wordprocessingInk" xmlns:wne="http://schemas.microsoft.com/office/word/2006/wordml" xmlns:wps="http://schemas.microsoft.com/office/word/2010/wordprocessingShape" mc:Ignorable="w14 wp14">
+  <w:abstractNum w:abstractNumId="0">
     <w:nsid w:val="041C6283"/>
     <w:multiLevelType w:val="hybridMultilevel"/>
     <w:tmpl w:val="3E408448"/>
@@ -11955,7 +13012,7 @@
       </w:rPr>
     </w:lvl>
   </w:abstractNum>
-  <w:abstractNum w:abstractNumId="1" w15:restartNumberingAfterBreak="0">
+  <w:abstractNum w:abstractNumId="1">
     <w:nsid w:val="1DA21748"/>
     <w:multiLevelType w:val="hybridMultilevel"/>
     <w:tmpl w:val="D646EAA6"/>
@@ -12044,7 +13101,7 @@
       </w:pPr>
     </w:lvl>
   </w:abstractNum>
-  <w:abstractNum w:abstractNumId="2" w15:restartNumberingAfterBreak="0">
+  <w:abstractNum w:abstractNumId="2">
     <w:nsid w:val="2BFF0505"/>
     <w:multiLevelType w:val="hybridMultilevel"/>
     <w:tmpl w:val="8BACBD68"/>
@@ -12157,7 +13214,7 @@
       </w:rPr>
     </w:lvl>
   </w:abstractNum>
-  <w:abstractNum w:abstractNumId="3" w15:restartNumberingAfterBreak="0">
+  <w:abstractNum w:abstractNumId="3">
     <w:nsid w:val="2C3B02BD"/>
     <w:multiLevelType w:val="hybridMultilevel"/>
     <w:tmpl w:val="63B0ECA2"/>
@@ -12270,7 +13327,7 @@
       </w:rPr>
     </w:lvl>
   </w:abstractNum>
-  <w:abstractNum w:abstractNumId="4" w15:restartNumberingAfterBreak="0">
+  <w:abstractNum w:abstractNumId="4">
     <w:nsid w:val="39146AC0"/>
     <w:multiLevelType w:val="hybridMultilevel"/>
     <w:tmpl w:val="1AA0F1A0"/>
@@ -12383,7 +13440,7 @@
       </w:rPr>
     </w:lvl>
   </w:abstractNum>
-  <w:abstractNum w:abstractNumId="5" w15:restartNumberingAfterBreak="0">
+  <w:abstractNum w:abstractNumId="5">
     <w:nsid w:val="3D8427D9"/>
     <w:multiLevelType w:val="hybridMultilevel"/>
     <w:tmpl w:val="F8B00D64"/>
@@ -12496,7 +13553,7 @@
       </w:rPr>
     </w:lvl>
   </w:abstractNum>
-  <w:abstractNum w:abstractNumId="6" w15:restartNumberingAfterBreak="0">
+  <w:abstractNum w:abstractNumId="6">
     <w:nsid w:val="55CA6209"/>
     <w:multiLevelType w:val="hybridMultilevel"/>
     <w:tmpl w:val="8872E8C4"/>
@@ -12608,7 +13665,7 @@
       </w:rPr>
     </w:lvl>
   </w:abstractNum>
-  <w:abstractNum w:abstractNumId="7" w15:restartNumberingAfterBreak="0">
+  <w:abstractNum w:abstractNumId="7">
     <w:nsid w:val="56F66806"/>
     <w:multiLevelType w:val="hybridMultilevel"/>
     <w:tmpl w:val="CD18D0B8"/>
@@ -12720,7 +13777,7 @@
       </w:rPr>
     </w:lvl>
   </w:abstractNum>
-  <w:abstractNum w:abstractNumId="8" w15:restartNumberingAfterBreak="0">
+  <w:abstractNum w:abstractNumId="8">
     <w:nsid w:val="580B6639"/>
     <w:multiLevelType w:val="hybridMultilevel"/>
     <w:tmpl w:val="8D3A71B8"/>
@@ -12809,7 +13866,7 @@
       </w:pPr>
     </w:lvl>
   </w:abstractNum>
-  <w:abstractNum w:abstractNumId="9" w15:restartNumberingAfterBreak="0">
+  <w:abstractNum w:abstractNumId="9">
     <w:nsid w:val="7505178A"/>
     <w:multiLevelType w:val="hybridMultilevel"/>
     <w:tmpl w:val="0842372E"/>
@@ -12932,7 +13989,7 @@
 </file>
 
 <file path=word/styles.xml><?xml version="1.0" encoding="utf-8"?>
-<w:styles xmlns:mc="http://schemas.openxmlformats.org/markup-compatibility/2006" xmlns:r="http://schemas.openxmlformats.org/officeDocument/2006/relationships" xmlns:w="http://schemas.openxmlformats.org/wordprocessingml/2006/main" xmlns:w14="http://schemas.microsoft.com/office/word/2010/wordml" xmlns:w15="http://schemas.microsoft.com/office/word/2012/wordml" xmlns:w16cid="http://schemas.microsoft.com/office/word/2016/wordml/cid" xmlns:w16se="http://schemas.microsoft.com/office/word/2015/wordml/symex" mc:Ignorable="w14 w15 w16se w16cid">
+<w:styles xmlns:mc="http://schemas.openxmlformats.org/markup-compatibility/2006" xmlns:r="http://schemas.openxmlformats.org/officeDocument/2006/relationships" xmlns:w="http://schemas.openxmlformats.org/wordprocessingml/2006/main" xmlns:w14="http://schemas.microsoft.com/office/word/2010/wordml" mc:Ignorable="w14">
   <w:docDefaults>
     <w:rPrDefault>
       <w:rPr>
@@ -12944,387 +14001,149 @@
     </w:rPrDefault>
     <w:pPrDefault/>
   </w:docDefaults>
-  <w:latentStyles w:defLockedState="0" w:defUIPriority="99" w:defSemiHidden="0" w:defUnhideWhenUsed="0" w:defQFormat="0" w:count="375">
-    <w:lsdException w:name="Normal" w:uiPriority="0" w:qFormat="1"/>
-    <w:lsdException w:name="heading 1" w:uiPriority="9" w:qFormat="1"/>
-    <w:lsdException w:name="heading 2" w:semiHidden="1" w:uiPriority="9" w:unhideWhenUsed="1" w:qFormat="1"/>
-    <w:lsdException w:name="heading 3" w:semiHidden="1" w:uiPriority="9" w:unhideWhenUsed="1" w:qFormat="1"/>
-    <w:lsdException w:name="heading 4" w:semiHidden="1" w:uiPriority="9" w:unhideWhenUsed="1" w:qFormat="1"/>
-    <w:lsdException w:name="heading 5" w:semiHidden="1" w:uiPriority="9" w:unhideWhenUsed="1" w:qFormat="1"/>
-    <w:lsdException w:name="heading 6" w:semiHidden="1" w:uiPriority="9" w:unhideWhenUsed="1" w:qFormat="1"/>
-    <w:lsdException w:name="heading 7" w:semiHidden="1" w:uiPriority="9" w:unhideWhenUsed="1" w:qFormat="1"/>
-    <w:lsdException w:name="heading 8" w:semiHidden="1" w:uiPriority="9" w:unhideWhenUsed="1" w:qFormat="1"/>
-    <w:lsdException w:name="heading 9" w:semiHidden="1" w:uiPriority="9" w:unhideWhenUsed="1" w:qFormat="1"/>
-    <w:lsdException w:name="index 1" w:semiHidden="1" w:unhideWhenUsed="1"/>
-    <w:lsdException w:name="index 2" w:semiHidden="1" w:unhideWhenUsed="1"/>
-    <w:lsdException w:name="index 3" w:semiHidden="1" w:unhideWhenUsed="1"/>
-    <w:lsdException w:name="index 4" w:semiHidden="1" w:unhideWhenUsed="1"/>
-    <w:lsdException w:name="index 5" w:semiHidden="1" w:unhideWhenUsed="1"/>
-    <w:lsdException w:name="index 6" w:semiHidden="1" w:unhideWhenUsed="1"/>
-    <w:lsdException w:name="index 7" w:semiHidden="1" w:unhideWhenUsed="1"/>
-    <w:lsdException w:name="index 8" w:semiHidden="1" w:unhideWhenUsed="1"/>
-    <w:lsdException w:name="index 9" w:semiHidden="1" w:unhideWhenUsed="1"/>
-    <w:lsdException w:name="toc 1" w:semiHidden="1" w:uiPriority="39" w:unhideWhenUsed="1"/>
-    <w:lsdException w:name="toc 2" w:semiHidden="1" w:uiPriority="39" w:unhideWhenUsed="1"/>
-    <w:lsdException w:name="toc 3" w:semiHidden="1" w:uiPriority="39" w:unhideWhenUsed="1"/>
-    <w:lsdException w:name="toc 4" w:semiHidden="1" w:uiPriority="39" w:unhideWhenUsed="1"/>
-    <w:lsdException w:name="toc 5" w:semiHidden="1" w:uiPriority="39" w:unhideWhenUsed="1"/>
-    <w:lsdException w:name="toc 6" w:semiHidden="1" w:uiPriority="39" w:unhideWhenUsed="1"/>
-    <w:lsdException w:name="toc 7" w:semiHidden="1" w:uiPriority="39" w:unhideWhenUsed="1"/>
-    <w:lsdException w:name="toc 8" w:semiHidden="1" w:uiPriority="39" w:unhideWhenUsed="1"/>
-    <w:lsdException w:name="toc 9" w:semiHidden="1" w:uiPriority="39" w:unhideWhenUsed="1"/>
-    <w:lsdException w:name="Normal Indent" w:semiHidden="1" w:unhideWhenUsed="1"/>
-    <w:lsdException w:name="footnote text" w:semiHidden="1" w:unhideWhenUsed="1"/>
-    <w:lsdException w:name="annotation text" w:semiHidden="1" w:unhideWhenUsed="1"/>
-    <w:lsdException w:name="header" w:semiHidden="1" w:unhideWhenUsed="1"/>
-    <w:lsdException w:name="footer" w:semiHidden="1" w:unhideWhenUsed="1"/>
-    <w:lsdException w:name="index heading" w:semiHidden="1" w:unhideWhenUsed="1"/>
-    <w:lsdException w:name="caption" w:semiHidden="1" w:uiPriority="35" w:unhideWhenUsed="1" w:qFormat="1"/>
-    <w:lsdException w:name="table of figures" w:semiHidden="1" w:unhideWhenUsed="1"/>
-    <w:lsdException w:name="envelope address" w:semiHidden="1" w:unhideWhenUsed="1"/>
-    <w:lsdException w:name="envelope return" w:semiHidden="1" w:unhideWhenUsed="1"/>
-    <w:lsdException w:name="footnote reference" w:semiHidden="1" w:unhideWhenUsed="1"/>
-    <w:lsdException w:name="annotation reference" w:semiHidden="1" w:unhideWhenUsed="1"/>
-    <w:lsdException w:name="line number" w:semiHidden="1" w:unhideWhenUsed="1"/>
-    <w:lsdException w:name="page number" w:semiHidden="1" w:unhideWhenUsed="1"/>
-    <w:lsdException w:name="endnote reference" w:semiHidden="1" w:unhideWhenUsed="1"/>
-    <w:lsdException w:name="endnote text" w:semiHidden="1" w:unhideWhenUsed="1"/>
-    <w:lsdException w:name="table of authorities" w:semiHidden="1" w:unhideWhenUsed="1"/>
-    <w:lsdException w:name="macro" w:semiHidden="1" w:unhideWhenUsed="1"/>
-    <w:lsdException w:name="toa heading" w:semiHidden="1" w:unhideWhenUsed="1"/>
-    <w:lsdException w:name="List" w:semiHidden="1" w:unhideWhenUsed="1"/>
-    <w:lsdException w:name="List Bullet" w:semiHidden="1" w:unhideWhenUsed="1"/>
-    <w:lsdException w:name="List Number" w:semiHidden="1" w:unhideWhenUsed="1"/>
-    <w:lsdException w:name="List 2" w:semiHidden="1" w:unhideWhenUsed="1"/>
-    <w:lsdException w:name="List 3" w:semiHidden="1" w:unhideWhenUsed="1"/>
-    <w:lsdException w:name="List 4" w:semiHidden="1" w:unhideWhenUsed="1"/>
-    <w:lsdException w:name="List 5" w:semiHidden="1" w:unhideWhenUsed="1"/>
-    <w:lsdException w:name="List Bullet 2" w:semiHidden="1" w:unhideWhenUsed="1"/>
-    <w:lsdException w:name="List Bullet 3" w:semiHidden="1" w:unhideWhenUsed="1"/>
-    <w:lsdException w:name="List Bullet 4" w:semiHidden="1" w:unhideWhenUsed="1"/>
-    <w:lsdException w:name="List Bullet 5" w:semiHidden="1" w:unhideWhenUsed="1"/>
-    <w:lsdException w:name="List Number 2" w:semiHidden="1" w:unhideWhenUsed="1"/>
-    <w:lsdException w:name="List Number 3" w:semiHidden="1" w:unhideWhenUsed="1"/>
-    <w:lsdException w:name="List Number 4" w:semiHidden="1" w:unhideWhenUsed="1"/>
-    <w:lsdException w:name="List Number 5" w:semiHidden="1" w:unhideWhenUsed="1"/>
-    <w:lsdException w:name="Title" w:uiPriority="10" w:qFormat="1"/>
-    <w:lsdException w:name="Closing" w:semiHidden="1" w:unhideWhenUsed="1"/>
-    <w:lsdException w:name="Signature" w:semiHidden="1" w:unhideWhenUsed="1"/>
-    <w:lsdException w:name="Default Paragraph Font" w:semiHidden="1" w:uiPriority="1" w:unhideWhenUsed="1"/>
-    <w:lsdException w:name="Body Text" w:semiHidden="1" w:unhideWhenUsed="1"/>
-    <w:lsdException w:name="Body Text Indent" w:semiHidden="1" w:unhideWhenUsed="1"/>
-    <w:lsdException w:name="List Continue" w:semiHidden="1" w:unhideWhenUsed="1"/>
-    <w:lsdException w:name="List Continue 2" w:semiHidden="1" w:unhideWhenUsed="1"/>
-    <w:lsdException w:name="List Continue 3" w:semiHidden="1" w:unhideWhenUsed="1"/>
-    <w:lsdException w:name="List Continue 4" w:semiHidden="1" w:unhideWhenUsed="1"/>
-    <w:lsdException w:name="List Continue 5" w:semiHidden="1" w:unhideWhenUsed="1"/>
-    <w:lsdException w:name="Message Header" w:semiHidden="1" w:unhideWhenUsed="1"/>
-    <w:lsdException w:name="Subtitle" w:uiPriority="11" w:qFormat="1"/>
-    <w:lsdException w:name="Salutation" w:semiHidden="1" w:unhideWhenUsed="1"/>
-    <w:lsdException w:name="Date" w:semiHidden="1" w:unhideWhenUsed="1"/>
-    <w:lsdException w:name="Body Text First Indent" w:semiHidden="1" w:unhideWhenUsed="1"/>
-    <w:lsdException w:name="Body Text First Indent 2" w:semiHidden="1" w:unhideWhenUsed="1"/>
-    <w:lsdException w:name="Note Heading" w:semiHidden="1" w:unhideWhenUsed="1"/>
-    <w:lsdException w:name="Body Text 2" w:semiHidden="1" w:unhideWhenUsed="1"/>
-    <w:lsdException w:name="Body Text 3" w:semiHidden="1" w:unhideWhenUsed="1"/>
-    <w:lsdException w:name="Body Text Indent 2" w:semiHidden="1" w:unhideWhenUsed="1"/>
-    <w:lsdException w:name="Body Text Indent 3" w:semiHidden="1" w:unhideWhenUsed="1"/>
-    <w:lsdException w:name="Block Text" w:semiHidden="1" w:unhideWhenUsed="1"/>
-    <w:lsdException w:name="Hyperlink" w:semiHidden="1" w:unhideWhenUsed="1"/>
-    <w:lsdException w:name="FollowedHyperlink" w:semiHidden="1" w:unhideWhenUsed="1"/>
-    <w:lsdException w:name="Strong" w:uiPriority="22" w:qFormat="1"/>
-    <w:lsdException w:name="Emphasis" w:uiPriority="20" w:qFormat="1"/>
-    <w:lsdException w:name="Document Map" w:semiHidden="1" w:unhideWhenUsed="1"/>
-    <w:lsdException w:name="Plain Text" w:semiHidden="1" w:unhideWhenUsed="1"/>
-    <w:lsdException w:name="E-mail Signature" w:semiHidden="1" w:unhideWhenUsed="1"/>
-    <w:lsdException w:name="HTML Top of Form" w:semiHidden="1" w:unhideWhenUsed="1"/>
-    <w:lsdException w:name="HTML Bottom of Form" w:semiHidden="1" w:unhideWhenUsed="1"/>
-    <w:lsdException w:name="Normal (Web)" w:semiHidden="1" w:unhideWhenUsed="1"/>
-    <w:lsdException w:name="HTML Acronym" w:semiHidden="1" w:unhideWhenUsed="1"/>
-    <w:lsdException w:name="HTML Address" w:semiHidden="1" w:unhideWhenUsed="1"/>
-    <w:lsdException w:name="HTML Cite" w:semiHidden="1" w:unhideWhenUsed="1"/>
-    <w:lsdException w:name="HTML Code" w:semiHidden="1" w:unhideWhenUsed="1"/>
-    <w:lsdException w:name="HTML Definition" w:semiHidden="1" w:unhideWhenUsed="1"/>
-    <w:lsdException w:name="HTML Keyboard" w:semiHidden="1" w:unhideWhenUsed="1"/>
-    <w:lsdException w:name="HTML Preformatted" w:semiHidden="1" w:unhideWhenUsed="1"/>
-    <w:lsdException w:name="HTML Sample" w:semiHidden="1" w:unhideWhenUsed="1"/>
-    <w:lsdException w:name="HTML Typewriter" w:semiHidden="1" w:unhideWhenUsed="1"/>
-    <w:lsdException w:name="HTML Variable" w:semiHidden="1" w:unhideWhenUsed="1"/>
-    <w:lsdException w:name="Normal Table" w:semiHidden="1" w:unhideWhenUsed="1"/>
-    <w:lsdException w:name="annotation subject" w:semiHidden="1" w:unhideWhenUsed="1"/>
-    <w:lsdException w:name="No List" w:semiHidden="1" w:unhideWhenUsed="1"/>
-    <w:lsdException w:name="Outline List 1" w:semiHidden="1" w:unhideWhenUsed="1"/>
-    <w:lsdException w:name="Outline List 2" w:semiHidden="1" w:unhideWhenUsed="1"/>
-    <w:lsdException w:name="Outline List 3" w:semiHidden="1" w:unhideWhenUsed="1"/>
-    <w:lsdException w:name="Table Simple 1" w:semiHidden="1" w:unhideWhenUsed="1"/>
-    <w:lsdException w:name="Table Simple 2" w:semiHidden="1" w:unhideWhenUsed="1"/>
-    <w:lsdException w:name="Table Simple 3" w:semiHidden="1" w:unhideWhenUsed="1"/>
-    <w:lsdException w:name="Table Classic 1" w:semiHidden="1" w:unhideWhenUsed="1"/>
-    <w:lsdException w:name="Table Classic 2" w:semiHidden="1" w:unhideWhenUsed="1"/>
-    <w:lsdException w:name="Table Classic 3" w:semiHidden="1" w:unhideWhenUsed="1"/>
-    <w:lsdException w:name="Table Classic 4" w:semiHidden="1" w:unhideWhenUsed="1"/>
-    <w:lsdException w:name="Table Colorful 1" w:semiHidden="1" w:unhideWhenUsed="1"/>
-    <w:lsdException w:name="Table Colorful 2" w:semiHidden="1" w:unhideWhenUsed="1"/>
-    <w:lsdException w:name="Table Colorful 3" w:semiHidden="1" w:unhideWhenUsed="1"/>
-    <w:lsdException w:name="Table Columns 1" w:semiHidden="1" w:unhideWhenUsed="1"/>
-    <w:lsdException w:name="Table Columns 2" w:semiHidden="1" w:unhideWhenUsed="1"/>
-    <w:lsdException w:name="Table Columns 3" w:semiHidden="1" w:unhideWhenUsed="1"/>
-    <w:lsdException w:name="Table Columns 4" w:semiHidden="1" w:unhideWhenUsed="1"/>
-    <w:lsdException w:name="Table Columns 5" w:semiHidden="1" w:unhideWhenUsed="1"/>
-    <w:lsdException w:name="Table Grid 1" w:semiHidden="1" w:unhideWhenUsed="1"/>
-    <w:lsdException w:name="Table Grid 2" w:semiHidden="1" w:unhideWhenUsed="1"/>
-    <w:lsdException w:name="Table Grid 3" w:semiHidden="1" w:unhideWhenUsed="1"/>
-    <w:lsdException w:name="Table Grid 4" w:semiHidden="1" w:unhideWhenUsed="1"/>
-    <w:lsdException w:name="Table Grid 5" w:semiHidden="1" w:unhideWhenUsed="1"/>
-    <w:lsdException w:name="Table Grid 6" w:semiHidden="1" w:unhideWhenUsed="1"/>
-    <w:lsdException w:name="Table Grid 7" w:semiHidden="1" w:unhideWhenUsed="1"/>
-    <w:lsdException w:name="Table Grid 8" w:semiHidden="1" w:unhideWhenUsed="1"/>
-    <w:lsdException w:name="Table List 1" w:semiHidden="1" w:unhideWhenUsed="1"/>
-    <w:lsdException w:name="Table List 2" w:semiHidden="1" w:unhideWhenUsed="1"/>
-    <w:lsdException w:name="Table List 3" w:semiHidden="1" w:unhideWhenUsed="1"/>
-    <w:lsdException w:name="Table List 4" w:semiHidden="1" w:unhideWhenUsed="1"/>
-    <w:lsdException w:name="Table List 5" w:semiHidden="1" w:unhideWhenUsed="1"/>
-    <w:lsdException w:name="Table List 6" w:semiHidden="1" w:unhideWhenUsed="1"/>
-    <w:lsdException w:name="Table List 7" w:semiHidden="1" w:unhideWhenUsed="1"/>
-    <w:lsdException w:name="Table List 8" w:semiHidden="1" w:unhideWhenUsed="1"/>
-    <w:lsdException w:name="Table 3D effects 1" w:semiHidden="1" w:unhideWhenUsed="1"/>
-    <w:lsdException w:name="Table 3D effects 2" w:semiHidden="1" w:unhideWhenUsed="1"/>
-    <w:lsdException w:name="Table 3D effects 3" w:semiHidden="1" w:unhideWhenUsed="1"/>
-    <w:lsdException w:name="Table Contemporary" w:semiHidden="1" w:unhideWhenUsed="1"/>
-    <w:lsdException w:name="Table Elegant" w:semiHidden="1" w:unhideWhenUsed="1"/>
-    <w:lsdException w:name="Table Professional" w:semiHidden="1" w:unhideWhenUsed="1"/>
-    <w:lsdException w:name="Table Subtle 1" w:semiHidden="1" w:unhideWhenUsed="1"/>
-    <w:lsdException w:name="Table Subtle 2" w:semiHidden="1" w:unhideWhenUsed="1"/>
-    <w:lsdException w:name="Table Web 1" w:semiHidden="1" w:unhideWhenUsed="1"/>
-    <w:lsdException w:name="Table Web 2" w:semiHidden="1" w:unhideWhenUsed="1"/>
-    <w:lsdException w:name="Table Web 3" w:semiHidden="1" w:unhideWhenUsed="1"/>
-    <w:lsdException w:name="Balloon Text" w:semiHidden="1" w:unhideWhenUsed="1"/>
-    <w:lsdException w:name="Table Grid" w:uiPriority="39"/>
-    <w:lsdException w:name="Table Theme" w:semiHidden="1" w:unhideWhenUsed="1"/>
-    <w:lsdException w:name="Placeholder Text" w:semiHidden="1"/>
-    <w:lsdException w:name="No Spacing" w:uiPriority="1" w:qFormat="1"/>
-    <w:lsdException w:name="Light Shading" w:uiPriority="60"/>
-    <w:lsdException w:name="Light List" w:uiPriority="61"/>
-    <w:lsdException w:name="Light Grid" w:uiPriority="62"/>
-    <w:lsdException w:name="Medium Shading 1" w:uiPriority="63"/>
-    <w:lsdException w:name="Medium Shading 2" w:uiPriority="64"/>
-    <w:lsdException w:name="Medium List 1" w:uiPriority="65"/>
-    <w:lsdException w:name="Medium List 2" w:uiPriority="66"/>
-    <w:lsdException w:name="Medium Grid 1" w:uiPriority="67"/>
-    <w:lsdException w:name="Medium Grid 2" w:uiPriority="68"/>
-    <w:lsdException w:name="Medium Grid 3" w:uiPriority="69"/>
-    <w:lsdException w:name="Dark List" w:uiPriority="70"/>
-    <w:lsdException w:name="Colorful Shading" w:uiPriority="71"/>
-    <w:lsdException w:name="Colorful List" w:uiPriority="72"/>
-    <w:lsdException w:name="Colorful Grid" w:uiPriority="73"/>
-    <w:lsdException w:name="Light Shading Accent 1" w:uiPriority="60"/>
-    <w:lsdException w:name="Light List Accent 1" w:uiPriority="61"/>
-    <w:lsdException w:name="Light Grid Accent 1" w:uiPriority="62"/>
-    <w:lsdException w:name="Medium Shading 1 Accent 1" w:uiPriority="63"/>
-    <w:lsdException w:name="Medium Shading 2 Accent 1" w:uiPriority="64"/>
-    <w:lsdException w:name="Medium List 1 Accent 1" w:uiPriority="65"/>
-    <w:lsdException w:name="Revision" w:semiHidden="1"/>
-    <w:lsdException w:name="List Paragraph" w:uiPriority="34" w:qFormat="1"/>
-    <w:lsdException w:name="Quote" w:uiPriority="29" w:qFormat="1"/>
-    <w:lsdException w:name="Intense Quote" w:uiPriority="30" w:qFormat="1"/>
-    <w:lsdException w:name="Medium List 2 Accent 1" w:uiPriority="66"/>
-    <w:lsdException w:name="Medium Grid 1 Accent 1" w:uiPriority="67"/>
-    <w:lsdException w:name="Medium Grid 2 Accent 1" w:uiPriority="68"/>
-    <w:lsdException w:name="Medium Grid 3 Accent 1" w:uiPriority="69"/>
-    <w:lsdException w:name="Dark List Accent 1" w:uiPriority="70"/>
-    <w:lsdException w:name="Colorful Shading Accent 1" w:uiPriority="71"/>
-    <w:lsdException w:name="Colorful List Accent 1" w:uiPriority="72"/>
-    <w:lsdException w:name="Colorful Grid Accent 1" w:uiPriority="73"/>
-    <w:lsdException w:name="Light Shading Accent 2" w:uiPriority="60"/>
-    <w:lsdException w:name="Light List Accent 2" w:uiPriority="61"/>
-    <w:lsdException w:name="Light Grid Accent 2" w:uiPriority="62"/>
-    <w:lsdException w:name="Medium Shading 1 Accent 2" w:uiPriority="63"/>
-    <w:lsdException w:name="Medium Shading 2 Accent 2" w:uiPriority="64"/>
-    <w:lsdException w:name="Medium List 1 Accent 2" w:uiPriority="65"/>
-    <w:lsdException w:name="Medium List 2 Accent 2" w:uiPriority="66"/>
-    <w:lsdException w:name="Medium Grid 1 Accent 2" w:uiPriority="67"/>
-    <w:lsdException w:name="Medium Grid 2 Accent 2" w:uiPriority="68"/>
-    <w:lsdException w:name="Medium Grid 3 Accent 2" w:uiPriority="69"/>
-    <w:lsdException w:name="Dark List Accent 2" w:uiPriority="70"/>
-    <w:lsdException w:name="Colorful Shading Accent 2" w:uiPriority="71"/>
-    <w:lsdException w:name="Colorful List Accent 2" w:uiPriority="72"/>
-    <w:lsdException w:name="Colorful Grid Accent 2" w:uiPriority="73"/>
-    <w:lsdException w:name="Light Shading Accent 3" w:uiPriority="60"/>
-    <w:lsdException w:name="Light List Accent 3" w:uiPriority="61"/>
-    <w:lsdException w:name="Light Grid Accent 3" w:uiPriority="62"/>
-    <w:lsdException w:name="Medium Shading 1 Accent 3" w:uiPriority="63"/>
-    <w:lsdException w:name="Medium Shading 2 Accent 3" w:uiPriority="64"/>
-    <w:lsdException w:name="Medium List 1 Accent 3" w:uiPriority="65"/>
-    <w:lsdException w:name="Medium List 2 Accent 3" w:uiPriority="66"/>
-    <w:lsdException w:name="Medium Grid 1 Accent 3" w:uiPriority="67"/>
-    <w:lsdException w:name="Medium Grid 2 Accent 3" w:uiPriority="68"/>
-    <w:lsdException w:name="Medium Grid 3 Accent 3" w:uiPriority="69"/>
-    <w:lsdException w:name="Dark List Accent 3" w:uiPriority="70"/>
-    <w:lsdException w:name="Colorful Shading Accent 3" w:uiPriority="71"/>
-    <w:lsdException w:name="Colorful List Accent 3" w:uiPriority="72"/>
-    <w:lsdException w:name="Colorful Grid Accent 3" w:uiPriority="73"/>
-    <w:lsdException w:name="Light Shading Accent 4" w:uiPriority="60"/>
-    <w:lsdException w:name="Light List Accent 4" w:uiPriority="61"/>
-    <w:lsdException w:name="Light Grid Accent 4" w:uiPriority="62"/>
-    <w:lsdException w:name="Medium Shading 1 Accent 4" w:uiPriority="63"/>
-    <w:lsdException w:name="Medium Shading 2 Accent 4" w:uiPriority="64"/>
-    <w:lsdException w:name="Medium List 1 Accent 4" w:uiPriority="65"/>
-    <w:lsdException w:name="Medium List 2 Accent 4" w:uiPriority="66"/>
-    <w:lsdException w:name="Medium Grid 1 Accent 4" w:uiPriority="67"/>
-    <w:lsdException w:name="Medium Grid 2 Accent 4" w:uiPriority="68"/>
-    <w:lsdException w:name="Medium Grid 3 Accent 4" w:uiPriority="69"/>
-    <w:lsdException w:name="Dark List Accent 4" w:uiPriority="70"/>
-    <w:lsdException w:name="Colorful Shading Accent 4" w:uiPriority="71"/>
-    <w:lsdException w:name="Colorful List Accent 4" w:uiPriority="72"/>
-    <w:lsdException w:name="Colorful Grid Accent 4" w:uiPriority="73"/>
-    <w:lsdException w:name="Light Shading Accent 5" w:uiPriority="60"/>
-    <w:lsdException w:name="Light List Accent 5" w:uiPriority="61"/>
-    <w:lsdException w:name="Light Grid Accent 5" w:uiPriority="62"/>
-    <w:lsdException w:name="Medium Shading 1 Accent 5" w:uiPriority="63"/>
-    <w:lsdException w:name="Medium Shading 2 Accent 5" w:uiPriority="64"/>
-    <w:lsdException w:name="Medium List 1 Accent 5" w:uiPriority="65"/>
-    <w:lsdException w:name="Medium List 2 Accent 5" w:uiPriority="66"/>
-    <w:lsdException w:name="Medium Grid 1 Accent 5" w:uiPriority="67"/>
-    <w:lsdException w:name="Medium Grid 2 Accent 5" w:uiPriority="68"/>
-    <w:lsdException w:name="Medium Grid 3 Accent 5" w:uiPriority="69"/>
-    <w:lsdException w:name="Dark List Accent 5" w:uiPriority="70"/>
-    <w:lsdException w:name="Colorful Shading Accent 5" w:uiPriority="71"/>
-    <w:lsdException w:name="Colorful List Accent 5" w:uiPriority="72"/>
-    <w:lsdException w:name="Colorful Grid Accent 5" w:uiPriority="73"/>
-    <w:lsdException w:name="Light Shading Accent 6" w:uiPriority="60"/>
-    <w:lsdException w:name="Light List Accent 6" w:uiPriority="61"/>
-    <w:lsdException w:name="Light Grid Accent 6" w:uiPriority="62"/>
-    <w:lsdException w:name="Medium Shading 1 Accent 6" w:uiPriority="63"/>
-    <w:lsdException w:name="Medium Shading 2 Accent 6" w:uiPriority="64"/>
-    <w:lsdException w:name="Medium List 1 Accent 6" w:uiPriority="65"/>
-    <w:lsdException w:name="Medium List 2 Accent 6" w:uiPriority="66"/>
-    <w:lsdException w:name="Medium Grid 1 Accent 6" w:uiPriority="67"/>
-    <w:lsdException w:name="Medium Grid 2 Accent 6" w:uiPriority="68"/>
-    <w:lsdException w:name="Medium Grid 3 Accent 6" w:uiPriority="69"/>
-    <w:lsdException w:name="Dark List Accent 6" w:uiPriority="70"/>
-    <w:lsdException w:name="Colorful Shading Accent 6" w:uiPriority="71"/>
-    <w:lsdException w:name="Colorful List Accent 6" w:uiPriority="72"/>
-    <w:lsdException w:name="Colorful Grid Accent 6" w:uiPriority="73"/>
-    <w:lsdException w:name="Subtle Emphasis" w:uiPriority="19" w:qFormat="1"/>
-    <w:lsdException w:name="Intense Emphasis" w:uiPriority="21" w:qFormat="1"/>
-    <w:lsdException w:name="Subtle Reference" w:uiPriority="31" w:qFormat="1"/>
-    <w:lsdException w:name="Intense Reference" w:uiPriority="32" w:qFormat="1"/>
-    <w:lsdException w:name="Book Title" w:uiPriority="33" w:qFormat="1"/>
-    <w:lsdException w:name="Bibliography" w:semiHidden="1" w:uiPriority="37" w:unhideWhenUsed="1"/>
-    <w:lsdException w:name="TOC Heading" w:semiHidden="1" w:uiPriority="39" w:unhideWhenUsed="1" w:qFormat="1"/>
-    <w:lsdException w:name="Plain Table 1" w:uiPriority="41"/>
-    <w:lsdException w:name="Plain Table 2" w:uiPriority="42"/>
-    <w:lsdException w:name="Plain Table 3" w:uiPriority="43"/>
-    <w:lsdException w:name="Plain Table 4" w:uiPriority="44"/>
-    <w:lsdException w:name="Plain Table 5" w:uiPriority="45"/>
-    <w:lsdException w:name="Grid Table Light" w:uiPriority="40"/>
-    <w:lsdException w:name="Grid Table 1 Light" w:uiPriority="46"/>
-    <w:lsdException w:name="Grid Table 2" w:uiPriority="47"/>
-    <w:lsdException w:name="Grid Table 3" w:uiPriority="48"/>
-    <w:lsdException w:name="Grid Table 4" w:uiPriority="49"/>
-    <w:lsdException w:name="Grid Table 5 Dark" w:uiPriority="50"/>
-    <w:lsdException w:name="Grid Table 6 Colorful" w:uiPriority="51"/>
-    <w:lsdException w:name="Grid Table 7 Colorful" w:uiPriority="52"/>
-    <w:lsdException w:name="Grid Table 1 Light Accent 1" w:uiPriority="46"/>
-    <w:lsdException w:name="Grid Table 2 Accent 1" w:uiPriority="47"/>
-    <w:lsdException w:name="Grid Table 3 Accent 1" w:uiPriority="48"/>
-    <w:lsdException w:name="Grid Table 4 Accent 1" w:uiPriority="49"/>
-    <w:lsdException w:name="Grid Table 5 Dark Accent 1" w:uiPriority="50"/>
-    <w:lsdException w:name="Grid Table 6 Colorful Accent 1" w:uiPriority="51"/>
-    <w:lsdException w:name="Grid Table 7 Colorful Accent 1" w:uiPriority="52"/>
-    <w:lsdException w:name="Grid Table 1 Light Accent 2" w:uiPriority="46"/>
-    <w:lsdException w:name="Grid Table 2 Accent 2" w:uiPriority="47"/>
-    <w:lsdException w:name="Grid Table 3 Accent 2" w:uiPriority="48"/>
-    <w:lsdException w:name="Grid Table 4 Accent 2" w:uiPriority="49"/>
-    <w:lsdException w:name="Grid Table 5 Dark Accent 2" w:uiPriority="50"/>
-    <w:lsdException w:name="Grid Table 6 Colorful Accent 2" w:uiPriority="51"/>
-    <w:lsdException w:name="Grid Table 7 Colorful Accent 2" w:uiPriority="52"/>
-    <w:lsdException w:name="Grid Table 1 Light Accent 3" w:uiPriority="46"/>
-    <w:lsdException w:name="Grid Table 2 Accent 3" w:uiPriority="47"/>
-    <w:lsdException w:name="Grid Table 3 Accent 3" w:uiPriority="48"/>
-    <w:lsdException w:name="Grid Table 4 Accent 3" w:uiPriority="49"/>
-    <w:lsdException w:name="Grid Table 5 Dark Accent 3" w:uiPriority="50"/>
-    <w:lsdException w:name="Grid Table 6 Colorful Accent 3" w:uiPriority="51"/>
-    <w:lsdException w:name="Grid Table 7 Colorful Accent 3" w:uiPriority="52"/>
-    <w:lsdException w:name="Grid Table 1 Light Accent 4" w:uiPriority="46"/>
-    <w:lsdException w:name="Grid Table 2 Accent 4" w:uiPriority="47"/>
-    <w:lsdException w:name="Grid Table 3 Accent 4" w:uiPriority="48"/>
-    <w:lsdException w:name="Grid Table 4 Accent 4" w:uiPriority="49"/>
-    <w:lsdException w:name="Grid Table 5 Dark Accent 4" w:uiPriority="50"/>
-    <w:lsdException w:name="Grid Table 6 Colorful Accent 4" w:uiPriority="51"/>
-    <w:lsdException w:name="Grid Table 7 Colorful Accent 4" w:uiPriority="52"/>
-    <w:lsdException w:name="Grid Table 1 Light Accent 5" w:uiPriority="46"/>
-    <w:lsdException w:name="Grid Table 2 Accent 5" w:uiPriority="47"/>
-    <w:lsdException w:name="Grid Table 3 Accent 5" w:uiPriority="48"/>
-    <w:lsdException w:name="Grid Table 4 Accent 5" w:uiPriority="49"/>
-    <w:lsdException w:name="Grid Table 5 Dark Accent 5" w:uiPriority="50"/>
-    <w:lsdException w:name="Grid Table 6 Colorful Accent 5" w:uiPriority="51"/>
-    <w:lsdException w:name="Grid Table 7 Colorful Accent 5" w:uiPriority="52"/>
-    <w:lsdException w:name="Grid Table 1 Light Accent 6" w:uiPriority="46"/>
-    <w:lsdException w:name="Grid Table 2 Accent 6" w:uiPriority="47"/>
-    <w:lsdException w:name="Grid Table 3 Accent 6" w:uiPriority="48"/>
-    <w:lsdException w:name="Grid Table 4 Accent 6" w:uiPriority="49"/>
-    <w:lsdException w:name="Grid Table 5 Dark Accent 6" w:uiPriority="50"/>
-    <w:lsdException w:name="Grid Table 6 Colorful Accent 6" w:uiPriority="51"/>
-    <w:lsdException w:name="Grid Table 7 Colorful Accent 6" w:uiPriority="52"/>
-    <w:lsdException w:name="List Table 1 Light" w:uiPriority="46"/>
-    <w:lsdException w:name="List Table 2" w:uiPriority="47"/>
-    <w:lsdException w:name="List Table 3" w:uiPriority="48"/>
-    <w:lsdException w:name="List Table 4" w:uiPriority="49"/>
-    <w:lsdException w:name="List Table 5 Dark" w:uiPriority="50"/>
-    <w:lsdException w:name="List Table 6 Colorful" w:uiPriority="51"/>
-    <w:lsdException w:name="List Table 7 Colorful" w:uiPriority="52"/>
-    <w:lsdException w:name="List Table 1 Light Accent 1" w:uiPriority="46"/>
-    <w:lsdException w:name="List Table 2 Accent 1" w:uiPriority="47"/>
-    <w:lsdException w:name="List Table 3 Accent 1" w:uiPriority="48"/>
-    <w:lsdException w:name="List Table 4 Accent 1" w:uiPriority="49"/>
-    <w:lsdException w:name="List Table 5 Dark Accent 1" w:uiPriority="50"/>
-    <w:lsdException w:name="List Table 6 Colorful Accent 1" w:uiPriority="51"/>
-    <w:lsdException w:name="List Table 7 Colorful Accent 1" w:uiPriority="52"/>
-    <w:lsdException w:name="List Table 1 Light Accent 2" w:uiPriority="46"/>
-    <w:lsdException w:name="List Table 2 Accent 2" w:uiPriority="47"/>
-    <w:lsdException w:name="List Table 3 Accent 2" w:uiPriority="48"/>
-    <w:lsdException w:name="List Table 4 Accent 2" w:uiPriority="49"/>
-    <w:lsdException w:name="List Table 5 Dark Accent 2" w:uiPriority="50"/>
-    <w:lsdException w:name="List Table 6 Colorful Accent 2" w:uiPriority="51"/>
-    <w:lsdException w:name="List Table 7 Colorful Accent 2" w:uiPriority="52"/>
-    <w:lsdException w:name="List Table 1 Light Accent 3" w:uiPriority="46"/>
-    <w:lsdException w:name="List Table 2 Accent 3" w:uiPriority="47"/>
-    <w:lsdException w:name="List Table 3 Accent 3" w:uiPriority="48"/>
-    <w:lsdException w:name="List Table 4 Accent 3" w:uiPriority="49"/>
-    <w:lsdException w:name="List Table 5 Dark Accent 3" w:uiPriority="50"/>
-    <w:lsdException w:name="List Table 6 Colorful Accent 3" w:uiPriority="51"/>
-    <w:lsdException w:name="List Table 7 Colorful Accent 3" w:uiPriority="52"/>
-    <w:lsdException w:name="List Table 1 Light Accent 4" w:uiPriority="46"/>
-    <w:lsdException w:name="List Table 2 Accent 4" w:uiPriority="47"/>
-    <w:lsdException w:name="List Table 3 Accent 4" w:uiPriority="48"/>
-    <w:lsdException w:name="List Table 4 Accent 4" w:uiPriority="49"/>
-    <w:lsdException w:name="List Table 5 Dark Accent 4" w:uiPriority="50"/>
-    <w:lsdException w:name="List Table 6 Colorful Accent 4" w:uiPriority="51"/>
-    <w:lsdException w:name="List Table 7 Colorful Accent 4" w:uiPriority="52"/>
-    <w:lsdException w:name="List Table 1 Light Accent 5" w:uiPriority="46"/>
-    <w:lsdException w:name="List Table 2 Accent 5" w:uiPriority="47"/>
-    <w:lsdException w:name="List Table 3 Accent 5" w:uiPriority="48"/>
-    <w:lsdException w:name="List Table 4 Accent 5" w:uiPriority="49"/>
-    <w:lsdException w:name="List Table 5 Dark Accent 5" w:uiPriority="50"/>
-    <w:lsdException w:name="List Table 6 Colorful Accent 5" w:uiPriority="51"/>
-    <w:lsdException w:name="List Table 7 Colorful Accent 5" w:uiPriority="52"/>
-    <w:lsdException w:name="List Table 1 Light Accent 6" w:uiPriority="46"/>
-    <w:lsdException w:name="List Table 2 Accent 6" w:uiPriority="47"/>
-    <w:lsdException w:name="List Table 3 Accent 6" w:uiPriority="48"/>
-    <w:lsdException w:name="List Table 4 Accent 6" w:uiPriority="49"/>
-    <w:lsdException w:name="List Table 5 Dark Accent 6" w:uiPriority="50"/>
-    <w:lsdException w:name="List Table 6 Colorful Accent 6" w:uiPriority="51"/>
-    <w:lsdException w:name="List Table 7 Colorful Accent 6" w:uiPriority="52"/>
-    <w:lsdException w:name="Mention" w:semiHidden="1" w:unhideWhenUsed="1"/>
-    <w:lsdException w:name="Smart Hyperlink" w:semiHidden="1" w:unhideWhenUsed="1"/>
-    <w:lsdException w:name="Hashtag" w:semiHidden="1" w:unhideWhenUsed="1"/>
-    <w:lsdException w:name="Unresolved Mention" w:semiHidden="1" w:unhideWhenUsed="1"/>
+  <w:latentStyles w:defLockedState="0" w:defUIPriority="99" w:defSemiHidden="1" w:defUnhideWhenUsed="1" w:defQFormat="0" w:count="267">
+    <w:lsdException w:name="Normal" w:semiHidden="0" w:uiPriority="0" w:unhideWhenUsed="0" w:qFormat="1"/>
+    <w:lsdException w:name="heading 1" w:semiHidden="0" w:uiPriority="9" w:unhideWhenUsed="0" w:qFormat="1"/>
+    <w:lsdException w:name="heading 2" w:uiPriority="9" w:qFormat="1"/>
+    <w:lsdException w:name="heading 3" w:uiPriority="9" w:qFormat="1"/>
+    <w:lsdException w:name="heading 4" w:uiPriority="9" w:qFormat="1"/>
+    <w:lsdException w:name="heading 5" w:uiPriority="9" w:qFormat="1"/>
+    <w:lsdException w:name="heading 6" w:uiPriority="9" w:qFormat="1"/>
+    <w:lsdException w:name="heading 7" w:uiPriority="9" w:qFormat="1"/>
+    <w:lsdException w:name="heading 8" w:uiPriority="9" w:qFormat="1"/>
+    <w:lsdException w:name="heading 9" w:uiPriority="9" w:qFormat="1"/>
+    <w:lsdException w:name="toc 1" w:uiPriority="39"/>
+    <w:lsdException w:name="toc 2" w:uiPriority="39"/>
+    <w:lsdException w:name="toc 3" w:uiPriority="39"/>
+    <w:lsdException w:name="toc 4" w:uiPriority="39"/>
+    <w:lsdException w:name="toc 5" w:uiPriority="39"/>
+    <w:lsdException w:name="toc 6" w:uiPriority="39"/>
+    <w:lsdException w:name="toc 7" w:uiPriority="39"/>
+    <w:lsdException w:name="toc 8" w:uiPriority="39"/>
+    <w:lsdException w:name="toc 9" w:uiPriority="39"/>
+    <w:lsdException w:name="caption" w:uiPriority="35" w:qFormat="1"/>
+    <w:lsdException w:name="Title" w:semiHidden="0" w:uiPriority="10" w:unhideWhenUsed="0" w:qFormat="1"/>
+    <w:lsdException w:name="Default Paragraph Font" w:uiPriority="1"/>
+    <w:lsdException w:name="Subtitle" w:semiHidden="0" w:uiPriority="11" w:unhideWhenUsed="0" w:qFormat="1"/>
+    <w:lsdException w:name="Strong" w:semiHidden="0" w:uiPriority="22" w:unhideWhenUsed="0" w:qFormat="1"/>
+    <w:lsdException w:name="Emphasis" w:semiHidden="0" w:uiPriority="20" w:unhideWhenUsed="0" w:qFormat="1"/>
+    <w:lsdException w:name="Table Grid" w:semiHidden="0" w:uiPriority="39" w:unhideWhenUsed="0"/>
+    <w:lsdException w:name="Placeholder Text" w:unhideWhenUsed="0"/>
+    <w:lsdException w:name="No Spacing" w:semiHidden="0" w:uiPriority="1" w:unhideWhenUsed="0" w:qFormat="1"/>
+    <w:lsdException w:name="Light Shading" w:semiHidden="0" w:uiPriority="60" w:unhideWhenUsed="0"/>
+    <w:lsdException w:name="Light List" w:semiHidden="0" w:uiPriority="61" w:unhideWhenUsed="0"/>
+    <w:lsdException w:name="Light Grid" w:semiHidden="0" w:uiPriority="62" w:unhideWhenUsed="0"/>
+    <w:lsdException w:name="Medium Shading 1" w:semiHidden="0" w:uiPriority="63" w:unhideWhenUsed="0"/>
+    <w:lsdException w:name="Medium Shading 2" w:semiHidden="0" w:uiPriority="64" w:unhideWhenUsed="0"/>
+    <w:lsdException w:name="Medium List 1" w:semiHidden="0" w:uiPriority="65" w:unhideWhenUsed="0"/>
+    <w:lsdException w:name="Medium List 2" w:semiHidden="0" w:uiPriority="66" w:unhideWhenUsed="0"/>
+    <w:lsdException w:name="Medium Grid 1" w:semiHidden="0" w:uiPriority="67" w:unhideWhenUsed="0"/>
+    <w:lsdException w:name="Medium Grid 2" w:semiHidden="0" w:uiPriority="68" w:unhideWhenUsed="0"/>
+    <w:lsdException w:name="Medium Grid 3" w:semiHidden="0" w:uiPriority="69" w:unhideWhenUsed="0"/>
+    <w:lsdException w:name="Dark List" w:semiHidden="0" w:uiPriority="70" w:unhideWhenUsed="0"/>
+    <w:lsdException w:name="Colorful Shading" w:semiHidden="0" w:uiPriority="71" w:unhideWhenUsed="0"/>
+    <w:lsdException w:name="Colorful List" w:semiHidden="0" w:uiPriority="72" w:unhideWhenUsed="0"/>
+    <w:lsdException w:name="Colorful Grid" w:semiHidden="0" w:uiPriority="73" w:unhideWhenUsed="0"/>
+    <w:lsdException w:name="Light Shading Accent 1" w:semiHidden="0" w:uiPriority="60" w:unhideWhenUsed="0"/>
+    <w:lsdException w:name="Light List Accent 1" w:semiHidden="0" w:uiPriority="61" w:unhideWhenUsed="0"/>
+    <w:lsdException w:name="Light Grid Accent 1" w:semiHidden="0" w:uiPriority="62" w:unhideWhenUsed="0"/>
+    <w:lsdException w:name="Medium Shading 1 Accent 1" w:semiHidden="0" w:uiPriority="63" w:unhideWhenUsed="0"/>
+    <w:lsdException w:name="Medium Shading 2 Accent 1" w:semiHidden="0" w:uiPriority="64" w:unhideWhenUsed="0"/>
+    <w:lsdException w:name="Medium List 1 Accent 1" w:semiHidden="0" w:uiPriority="65" w:unhideWhenUsed="0"/>
+    <w:lsdException w:name="Revision" w:unhideWhenUsed="0"/>
+    <w:lsdException w:name="List Paragraph" w:semiHidden="0" w:uiPriority="34" w:unhideWhenUsed="0" w:qFormat="1"/>
+    <w:lsdException w:name="Quote" w:semiHidden="0" w:uiPriority="29" w:unhideWhenUsed="0" w:qFormat="1"/>
+    <w:lsdException w:name="Intense Quote" w:semiHidden="0" w:uiPriority="30" w:unhideWhenUsed="0" w:qFormat="1"/>
+    <w:lsdException w:name="Medium List 2 Accent 1" w:semiHidden="0" w:uiPriority="66" w:unhideWhenUsed="0"/>
+    <w:lsdException w:name="Medium Grid 1 Accent 1" w:semiHidden="0" w:uiPriority="67" w:unhideWhenUsed="0"/>
+    <w:lsdException w:name="Medium Grid 2 Accent 1" w:semiHidden="0" w:uiPriority="68" w:unhideWhenUsed="0"/>
+    <w:lsdException w:name="Medium Grid 3 Accent 1" w:semiHidden="0" w:uiPriority="69" w:unhideWhenUsed="0"/>
+    <w:lsdException w:name="Dark List Accent 1" w:semiHidden="0" w:uiPriority="70" w:unhideWhenUsed="0"/>
+    <w:lsdException w:name="Colorful Shading Accent 1" w:semiHidden="0" w:uiPriority="71" w:unhideWhenUsed="0"/>
+    <w:lsdException w:name="Colorful List Accent 1" w:semiHidden="0" w:uiPriority="72" w:unhideWhenUsed="0"/>
+    <w:lsdException w:name="Colorful Grid Accent 1" w:semiHidden="0" w:uiPriority="73" w:unhideWhenUsed="0"/>
+    <w:lsdException w:name="Light Shading Accent 2" w:semiHidden="0" w:uiPriority="60" w:unhideWhenUsed="0"/>
+    <w:lsdException w:name="Light List Accent 2" w:semiHidden="0" w:uiPriority="61" w:unhideWhenUsed="0"/>
+    <w:lsdException w:name="Light Grid Accent 2" w:semiHidden="0" w:uiPriority="62" w:unhideWhenUsed="0"/>
+    <w:lsdException w:name="Medium Shading 1 Accent 2" w:semiHidden="0" w:uiPriority="63" w:unhideWhenUsed="0"/>
+    <w:lsdException w:name="Medium Shading 2 Accent 2" w:semiHidden="0" w:uiPriority="64" w:unhideWhenUsed="0"/>
+    <w:lsdException w:name="Medium List 1 Accent 2" w:semiHidden="0" w:uiPriority="65" w:unhideWhenUsed="0"/>
+    <w:lsdException w:name="Medium List 2 Accent 2" w:semiHidden="0" w:uiPriority="66" w:unhideWhenUsed="0"/>
+    <w:lsdException w:name="Medium Grid 1 Accent 2" w:semiHidden="0" w:uiPriority="67" w:unhideWhenUsed="0"/>
+    <w:lsdException w:name="Medium Grid 2 Accent 2" w:semiHidden="0" w:uiPriority="68" w:unhideWhenUsed="0"/>
+    <w:lsdException w:name="Medium Grid 3 Accent 2" w:semiHidden="0" w:uiPriority="69" w:unhideWhenUsed="0"/>
+    <w:lsdException w:name="Dark List Accent 2" w:semiHidden="0" w:uiPriority="70" w:unhideWhenUsed="0"/>
+    <w:lsdException w:name="Colorful Shading Accent 2" w:semiHidden="0" w:uiPriority="71" w:unhideWhenUsed="0"/>
+    <w:lsdException w:name="Colorful List Accent 2" w:semiHidden="0" w:uiPriority="72" w:unhideWhenUsed="0"/>
+    <w:lsdException w:name="Colorful Grid Accent 2" w:semiHidden="0" w:uiPriority="73" w:unhideWhenUsed="0"/>
+    <w:lsdException w:name="Light Shading Accent 3" w:semiHidden="0" w:uiPriority="60" w:unhideWhenUsed="0"/>
+    <w:lsdException w:name="Light List Accent 3" w:semiHidden="0" w:uiPriority="61" w:unhideWhenUsed="0"/>
+    <w:lsdException w:name="Light Grid Accent 3" w:semiHidden="0" w:uiPriority="62" w:unhideWhenUsed="0"/>
+    <w:lsdException w:name="Medium Shading 1 Accent 3" w:semiHidden="0" w:uiPriority="63" w:unhideWhenUsed="0"/>
+    <w:lsdException w:name="Medium Shading 2 Accent 3" w:semiHidden="0" w:uiPriority="64" w:unhideWhenUsed="0"/>
+    <w:lsdException w:name="Medium List 1 Accent 3" w:semiHidden="0" w:uiPriority="65" w:unhideWhenUsed="0"/>
+    <w:lsdException w:name="Medium List 2 Accent 3" w:semiHidden="0" w:uiPriority="66" w:unhideWhenUsed="0"/>
+    <w:lsdException w:name="Medium Grid 1 Accent 3" w:semiHidden="0" w:uiPriority="67" w:unhideWhenUsed="0"/>
+    <w:lsdException w:name="Medium Grid 2 Accent 3" w:semiHidden="0" w:uiPriority="68" w:unhideWhenUsed="0"/>
+    <w:lsdException w:name="Medium Grid 3 Accent 3" w:semiHidden="0" w:uiPriority="69" w:unhideWhenUsed="0"/>
+    <w:lsdException w:name="Dark List Accent 3" w:semiHidden="0" w:uiPriority="70" w:unhideWhenUsed="0"/>
+    <w:lsdException w:name="Colorful Shading Accent 3" w:semiHidden="0" w:uiPriority="71" w:unhideWhenUsed="0"/>
+    <w:lsdException w:name="Colorful List Accent 3" w:semiHidden="0" w:uiPriority="72" w:unhideWhenUsed="0"/>
+    <w:lsdException w:name="Colorful Grid Accent 3" w:semiHidden="0" w:uiPriority="73" w:unhideWhenUsed="0"/>
+    <w:lsdException w:name="Light Shading Accent 4" w:semiHidden="0" w:uiPriority="60" w:unhideWhenUsed="0"/>
+    <w:lsdException w:name="Light List Accent 4" w:semiHidden="0" w:uiPriority="61" w:unhideWhenUsed="0"/>
+    <w:lsdException w:name="Light Grid Accent 4" w:semiHidden="0" w:uiPriority="62" w:unhideWhenUsed="0"/>
+    <w:lsdException w:name="Medium Shading 1 Accent 4" w:semiHidden="0" w:uiPriority="63" w:unhideWhenUsed="0"/>
+    <w:lsdException w:name="Medium Shading 2 Accent 4" w:semiHidden="0" w:uiPriority="64" w:unhideWhenUsed="0"/>
+    <w:lsdException w:name="Medium List 1 Accent 4" w:semiHidden="0" w:uiPriority="65" w:unhideWhenUsed="0"/>
+    <w:lsdException w:name="Medium List 2 Accent 4" w:semiHidden="0" w:uiPriority="66" w:unhideWhenUsed="0"/>
+    <w:lsdException w:name="Medium Grid 1 Accent 4" w:semiHidden="0" w:uiPriority="67" w:unhideWhenUsed="0"/>
+    <w:lsdException w:name="Medium Grid 2 Accent 4" w:semiHidden="0" w:uiPriority="68" w:unhideWhenUsed="0"/>
+    <w:lsdException w:name="Medium Grid 3 Accent 4" w:semiHidden="0" w:uiPriority="69" w:unhideWhenUsed="0"/>
+    <w:lsdException w:name="Dark List Accent 4" w:semiHidden="0" w:uiPriority="70" w:unhideWhenUsed="0"/>
+    <w:lsdException w:name="Colorful Shading Accent 4" w:semiHidden="0" w:uiPriority="71" w:unhideWhenUsed="0"/>
+    <w:lsdException w:name="Colorful List Accent 4" w:semiHidden="0" w:uiPriority="72" w:unhideWhenUsed="0"/>
+    <w:lsdException w:name="Colorful Grid Accent 4" w:semiHidden="0" w:uiPriority="73" w:unhideWhenUsed="0"/>
+    <w:lsdException w:name="Light Shading Accent 5" w:semiHidden="0" w:uiPriority="60" w:unhideWhenUsed="0"/>
+    <w:lsdException w:name="Light List Accent 5" w:semiHidden="0" w:uiPriority="61" w:unhideWhenUsed="0"/>
+    <w:lsdException w:name="Light Grid Accent 5" w:semiHidden="0" w:uiPriority="62" w:unhideWhenUsed="0"/>
+    <w:lsdException w:name="Medium Shading 1 Accent 5" w:semiHidden="0" w:uiPriority="63" w:unhideWhenUsed="0"/>
+    <w:lsdException w:name="Medium Shading 2 Accent 5" w:semiHidden="0" w:uiPriority="64" w:unhideWhenUsed="0"/>
+    <w:lsdException w:name="Medium List 1 Accent 5" w:semiHidden="0" w:uiPriority="65" w:unhideWhenUsed="0"/>
+    <w:lsdException w:name="Medium List 2 Accent 5" w:semiHidden="0" w:uiPriority="66" w:unhideWhenUsed="0"/>
+    <w:lsdException w:name="Medium Grid 1 Accent 5" w:semiHidden="0" w:uiPriority="67" w:unhideWhenUsed="0"/>
+    <w:lsdException w:name="Medium Grid 2 Accent 5" w:semiHidden="0" w:uiPriority="68" w:unhideWhenUsed="0"/>
+    <w:lsdException w:name="Medium Grid 3 Accent 5" w:semiHidden="0" w:uiPriority="69" w:unhideWhenUsed="0"/>
+    <w:lsdException w:name="Dark List Accent 5" w:semiHidden="0" w:uiPriority="70" w:unhideWhenUsed="0"/>
+    <w:lsdException w:name="Colorful Shading Accent 5" w:semiHidden="0" w:uiPriority="71" w:unhideWhenUsed="0"/>
+    <w:lsdException w:name="Colorful List Accent 5" w:semiHidden="0" w:uiPriority="72" w:unhideWhenUsed="0"/>
+    <w:lsdException w:name="Colorful Grid Accent 5" w:semiHidden="0" w:uiPriority="73" w:unhideWhenUsed="0"/>
+    <w:lsdException w:name="Light Shading Accent 6" w:semiHidden="0" w:uiPriority="60" w:unhideWhenUsed="0"/>
+    <w:lsdException w:name="Light List Accent 6" w:semiHidden="0" w:uiPriority="61" w:unhideWhenUsed="0"/>
+    <w:lsdException w:name="Light Grid Accent 6" w:semiHidden="0" w:uiPriority="62" w:unhideWhenUsed="0"/>
+    <w:lsdException w:name="Medium Shading 1 Accent 6" w:semiHidden="0" w:uiPriority="63" w:unhideWhenUsed="0"/>
+    <w:lsdException w:name="Medium Shading 2 Accent 6" w:semiHidden="0" w:uiPriority="64" w:unhideWhenUsed="0"/>
+    <w:lsdException w:name="Medium List 1 Accent 6" w:semiHidden="0" w:uiPriority="65" w:unhideWhenUsed="0"/>
+    <w:lsdException w:name="Medium List 2 Accent 6" w:semiHidden="0" w:uiPriority="66" w:unhideWhenUsed="0"/>
+    <w:lsdException w:name="Medium Grid 1 Accent 6" w:semiHidden="0" w:uiPriority="67" w:unhideWhenUsed="0"/>
+    <w:lsdException w:name="Medium Grid 2 Accent 6" w:semiHidden="0" w:uiPriority="68" w:unhideWhenUsed="0"/>
+    <w:lsdException w:name="Medium Grid 3 Accent 6" w:semiHidden="0" w:uiPriority="69" w:unhideWhenUsed="0"/>
+    <w:lsdException w:name="Dark List Accent 6" w:semiHidden="0" w:uiPriority="70" w:unhideWhenUsed="0"/>
+    <w:lsdException w:name="Colorful Shading Accent 6" w:semiHidden="0" w:uiPriority="71" w:unhideWhenUsed="0"/>
+    <w:lsdException w:name="Colorful List Accent 6" w:semiHidden="0" w:uiPriority="72" w:unhideWhenUsed="0"/>
+    <w:lsdException w:name="Colorful Grid Accent 6" w:semiHidden="0" w:uiPriority="73" w:unhideWhenUsed="0"/>
+    <w:lsdException w:name="Subtle Emphasis" w:semiHidden="0" w:uiPriority="19" w:unhideWhenUsed="0" w:qFormat="1"/>
+    <w:lsdException w:name="Intense Emphasis" w:semiHidden="0" w:uiPriority="21" w:unhideWhenUsed="0" w:qFormat="1"/>
+    <w:lsdException w:name="Subtle Reference" w:semiHidden="0" w:uiPriority="31" w:unhideWhenUsed="0" w:qFormat="1"/>
+    <w:lsdException w:name="Intense Reference" w:semiHidden="0" w:uiPriority="32" w:unhideWhenUsed="0" w:qFormat="1"/>
+    <w:lsdException w:name="Book Title" w:semiHidden="0" w:uiPriority="33" w:unhideWhenUsed="0" w:qFormat="1"/>
+    <w:lsdException w:name="Bibliography" w:uiPriority="37"/>
+    <w:lsdException w:name="TOC Heading" w:uiPriority="39" w:qFormat="1"/>
   </w:latentStyles>
   <w:style w:type="paragraph" w:default="1" w:styleId="Normal">
     <w:name w:val="Normal"/>
     <w:qFormat/>
-    <w:rsid w:val="007D1706"/>
+    <w:rsid w:val="00F37116"/>
   </w:style>
   <w:style w:type="paragraph" w:styleId="Ttulo1">
     <w:name w:val="heading 1"/>
@@ -13600,6 +14419,7 @@
     <w:uiPriority w:val="39"/>
     <w:rsid w:val="002869BE"/>
     <w:tblPr>
+      <w:tblInd w:w="0" w:type="dxa"/>
       <w:tblBorders>
         <w:top w:val="single" w:sz="4" w:space="0" w:color="auto"/>
         <w:left w:val="single" w:sz="4" w:space="0" w:color="auto"/>
@@ -13608,6 +14428,12 @@
         <w:insideH w:val="single" w:sz="4" w:space="0" w:color="auto"/>
         <w:insideV w:val="single" w:sz="4" w:space="0" w:color="auto"/>
       </w:tblBorders>
+      <w:tblCellMar>
+        <w:top w:w="0" w:type="dxa"/>
+        <w:left w:w="108" w:type="dxa"/>
+        <w:bottom w:w="0" w:type="dxa"/>
+        <w:right w:w="108" w:type="dxa"/>
+      </w:tblCellMar>
     </w:tblPr>
   </w:style>
   <w:style w:type="table" w:customStyle="1" w:styleId="Tablaconcuadrcula4-nfasis51">
@@ -13618,6 +14444,7 @@
     <w:tblPr>
       <w:tblStyleRowBandSize w:val="1"/>
       <w:tblStyleColBandSize w:val="1"/>
+      <w:tblInd w:w="0" w:type="dxa"/>
       <w:tblBorders>
         <w:top w:val="single" w:sz="4" w:space="0" w:color="9CC2E5" w:themeColor="accent5" w:themeTint="99"/>
         <w:left w:val="single" w:sz="4" w:space="0" w:color="9CC2E5" w:themeColor="accent5" w:themeTint="99"/>
@@ -13626,6 +14453,12 @@
         <w:insideH w:val="single" w:sz="4" w:space="0" w:color="9CC2E5" w:themeColor="accent5" w:themeTint="99"/>
         <w:insideV w:val="single" w:sz="4" w:space="0" w:color="9CC2E5" w:themeColor="accent5" w:themeTint="99"/>
       </w:tblBorders>
+      <w:tblCellMar>
+        <w:top w:w="0" w:type="dxa"/>
+        <w:left w:w="108" w:type="dxa"/>
+        <w:bottom w:w="0" w:type="dxa"/>
+        <w:right w:w="108" w:type="dxa"/>
+      </w:tblCellMar>
     </w:tblPr>
     <w:tblStylePr w:type="firstRow">
       <w:rPr>
@@ -13712,7 +14545,7 @@
     <w:unhideWhenUsed/>
     <w:rsid w:val="005F4B5B"/>
   </w:style>
-  <w:style w:type="paragraph" w:styleId="TtuloTDC">
+  <w:style w:type="paragraph" w:styleId="TtulodeTDC">
     <w:name w:val="TOC Heading"/>
     <w:basedOn w:val="Ttulo1"/>
     <w:next w:val="Normal"/>
@@ -13944,7 +14777,7 @@
       <w:vertAlign w:val="superscript"/>
     </w:rPr>
   </w:style>
-  <w:style w:type="paragraph" w:styleId="Descripcin">
+  <w:style w:type="paragraph" w:styleId="Epgrafe">
     <w:name w:val="caption"/>
     <w:basedOn w:val="Normal"/>
     <w:next w:val="Normal"/>
@@ -13999,7 +14832,884 @@
       <w:vertAlign w:val="superscript"/>
     </w:rPr>
   </w:style>
-  <w:style w:type="character" w:styleId="Mencinsinresolver">
+  <w:style w:type="character" w:customStyle="1" w:styleId="UnresolvedMention">
+    <w:name w:val="Unresolved Mention"/>
+    <w:basedOn w:val="Fuentedeprrafopredeter"/>
+    <w:uiPriority w:val="99"/>
+    <w:semiHidden/>
+    <w:unhideWhenUsed/>
+    <w:rsid w:val="00E17B24"/>
+    <w:rPr>
+      <w:color w:val="605E5C"/>
+      <w:shd w:val="clear" w:color="auto" w:fill="E1DFDD"/>
+    </w:rPr>
+  </w:style>
+  <w:style w:type="character" w:styleId="Hipervnculovisitado">
+    <w:name w:val="FollowedHyperlink"/>
+    <w:basedOn w:val="Fuentedeprrafopredeter"/>
+    <w:uiPriority w:val="99"/>
+    <w:semiHidden/>
+    <w:unhideWhenUsed/>
+    <w:rsid w:val="00E17B24"/>
+    <w:rPr>
+      <w:color w:val="954F72" w:themeColor="followedHyperlink"/>
+      <w:u w:val="single"/>
+    </w:rPr>
+  </w:style>
+  <w:style w:type="paragraph" w:styleId="Sinespaciado">
+    <w:name w:val="No Spacing"/>
+    <w:uiPriority w:val="1"/>
+    <w:qFormat/>
+    <w:rsid w:val="005B627B"/>
+  </w:style>
+</w:styles>
+</file>
+
+<file path=word/stylesWithEffects.xml><?xml version="1.0" encoding="utf-8"?>
+<w:styles xmlns:wpc="http://schemas.microsoft.com/office/word/2010/wordprocessingCanvas" xmlns:mc="http://schemas.openxmlformats.org/markup-compatibility/2006" xmlns:o="urn:schemas-microsoft-com:office:office" xmlns:r="http://schemas.openxmlformats.org/officeDocument/2006/relationships" xmlns:m="http://schemas.openxmlformats.org/officeDocument/2006/math" xmlns:v="urn:schemas-microsoft-com:vml" xmlns:wp14="http://schemas.microsoft.com/office/word/2010/wordprocessingDrawing" xmlns:wp="http://schemas.openxmlformats.org/drawingml/2006/wordprocessingDrawing" xmlns:w10="urn:schemas-microsoft-com:office:word" xmlns:w="http://schemas.openxmlformats.org/wordprocessingml/2006/main" xmlns:w14="http://schemas.microsoft.com/office/word/2010/wordml" xmlns:wpg="http://schemas.microsoft.com/office/word/2010/wordprocessingGroup" xmlns:wpi="http://schemas.microsoft.com/office/word/2010/wordprocessingInk" xmlns:wne="http://schemas.microsoft.com/office/word/2006/wordml" xmlns:wps="http://schemas.microsoft.com/office/word/2010/wordprocessingShape" mc:Ignorable="w14 wp14">
+  <w:docDefaults>
+    <w:rPrDefault>
+      <w:rPr>
+        <w:rFonts w:asciiTheme="minorHAnsi" w:eastAsiaTheme="minorHAnsi" w:hAnsiTheme="minorHAnsi" w:cstheme="minorBidi"/>
+        <w:sz w:val="24"/>
+        <w:szCs w:val="24"/>
+        <w:lang w:val="es-ES" w:eastAsia="en-US" w:bidi="ar-SA"/>
+      </w:rPr>
+    </w:rPrDefault>
+    <w:pPrDefault/>
+  </w:docDefaults>
+  <w:latentStyles w:defLockedState="0" w:defUIPriority="99" w:defSemiHidden="1" w:defUnhideWhenUsed="1" w:defQFormat="0" w:count="267">
+    <w:lsdException w:name="Normal" w:semiHidden="0" w:uiPriority="0" w:unhideWhenUsed="0" w:qFormat="1"/>
+    <w:lsdException w:name="heading 1" w:semiHidden="0" w:uiPriority="9" w:unhideWhenUsed="0" w:qFormat="1"/>
+    <w:lsdException w:name="heading 2" w:uiPriority="9" w:qFormat="1"/>
+    <w:lsdException w:name="heading 3" w:uiPriority="9" w:qFormat="1"/>
+    <w:lsdException w:name="heading 4" w:uiPriority="9" w:qFormat="1"/>
+    <w:lsdException w:name="heading 5" w:uiPriority="9" w:qFormat="1"/>
+    <w:lsdException w:name="heading 6" w:uiPriority="9" w:qFormat="1"/>
+    <w:lsdException w:name="heading 7" w:uiPriority="9" w:qFormat="1"/>
+    <w:lsdException w:name="heading 8" w:uiPriority="9" w:qFormat="1"/>
+    <w:lsdException w:name="heading 9" w:uiPriority="9" w:qFormat="1"/>
+    <w:lsdException w:name="toc 1" w:uiPriority="39"/>
+    <w:lsdException w:name="toc 2" w:uiPriority="39"/>
+    <w:lsdException w:name="toc 3" w:uiPriority="39"/>
+    <w:lsdException w:name="toc 4" w:uiPriority="39"/>
+    <w:lsdException w:name="toc 5" w:uiPriority="39"/>
+    <w:lsdException w:name="toc 6" w:uiPriority="39"/>
+    <w:lsdException w:name="toc 7" w:uiPriority="39"/>
+    <w:lsdException w:name="toc 8" w:uiPriority="39"/>
+    <w:lsdException w:name="toc 9" w:uiPriority="39"/>
+    <w:lsdException w:name="caption" w:uiPriority="35" w:qFormat="1"/>
+    <w:lsdException w:name="Title" w:semiHidden="0" w:uiPriority="10" w:unhideWhenUsed="0" w:qFormat="1"/>
+    <w:lsdException w:name="Default Paragraph Font" w:uiPriority="1"/>
+    <w:lsdException w:name="Subtitle" w:semiHidden="0" w:uiPriority="11" w:unhideWhenUsed="0" w:qFormat="1"/>
+    <w:lsdException w:name="Strong" w:semiHidden="0" w:uiPriority="22" w:unhideWhenUsed="0" w:qFormat="1"/>
+    <w:lsdException w:name="Emphasis" w:semiHidden="0" w:uiPriority="20" w:unhideWhenUsed="0" w:qFormat="1"/>
+    <w:lsdException w:name="Table Grid" w:semiHidden="0" w:uiPriority="39" w:unhideWhenUsed="0"/>
+    <w:lsdException w:name="Placeholder Text" w:unhideWhenUsed="0"/>
+    <w:lsdException w:name="No Spacing" w:semiHidden="0" w:uiPriority="1" w:unhideWhenUsed="0" w:qFormat="1"/>
+    <w:lsdException w:name="Light Shading" w:semiHidden="0" w:uiPriority="60" w:unhideWhenUsed="0"/>
+    <w:lsdException w:name="Light List" w:semiHidden="0" w:uiPriority="61" w:unhideWhenUsed="0"/>
+    <w:lsdException w:name="Light Grid" w:semiHidden="0" w:uiPriority="62" w:unhideWhenUsed="0"/>
+    <w:lsdException w:name="Medium Shading 1" w:semiHidden="0" w:uiPriority="63" w:unhideWhenUsed="0"/>
+    <w:lsdException w:name="Medium Shading 2" w:semiHidden="0" w:uiPriority="64" w:unhideWhenUsed="0"/>
+    <w:lsdException w:name="Medium List 1" w:semiHidden="0" w:uiPriority="65" w:unhideWhenUsed="0"/>
+    <w:lsdException w:name="Medium List 2" w:semiHidden="0" w:uiPriority="66" w:unhideWhenUsed="0"/>
+    <w:lsdException w:name="Medium Grid 1" w:semiHidden="0" w:uiPriority="67" w:unhideWhenUsed="0"/>
+    <w:lsdException w:name="Medium Grid 2" w:semiHidden="0" w:uiPriority="68" w:unhideWhenUsed="0"/>
+    <w:lsdException w:name="Medium Grid 3" w:semiHidden="0" w:uiPriority="69" w:unhideWhenUsed="0"/>
+    <w:lsdException w:name="Dark List" w:semiHidden="0" w:uiPriority="70" w:unhideWhenUsed="0"/>
+    <w:lsdException w:name="Colorful Shading" w:semiHidden="0" w:uiPriority="71" w:unhideWhenUsed="0"/>
+    <w:lsdException w:name="Colorful List" w:semiHidden="0" w:uiPriority="72" w:unhideWhenUsed="0"/>
+    <w:lsdException w:name="Colorful Grid" w:semiHidden="0" w:uiPriority="73" w:unhideWhenUsed="0"/>
+    <w:lsdException w:name="Light Shading Accent 1" w:semiHidden="0" w:uiPriority="60" w:unhideWhenUsed="0"/>
+    <w:lsdException w:name="Light List Accent 1" w:semiHidden="0" w:uiPriority="61" w:unhideWhenUsed="0"/>
+    <w:lsdException w:name="Light Grid Accent 1" w:semiHidden="0" w:uiPriority="62" w:unhideWhenUsed="0"/>
+    <w:lsdException w:name="Medium Shading 1 Accent 1" w:semiHidden="0" w:uiPriority="63" w:unhideWhenUsed="0"/>
+    <w:lsdException w:name="Medium Shading 2 Accent 1" w:semiHidden="0" w:uiPriority="64" w:unhideWhenUsed="0"/>
+    <w:lsdException w:name="Medium List 1 Accent 1" w:semiHidden="0" w:uiPriority="65" w:unhideWhenUsed="0"/>
+    <w:lsdException w:name="Revision" w:unhideWhenUsed="0"/>
+    <w:lsdException w:name="List Paragraph" w:semiHidden="0" w:uiPriority="34" w:unhideWhenUsed="0" w:qFormat="1"/>
+    <w:lsdException w:name="Quote" w:semiHidden="0" w:uiPriority="29" w:unhideWhenUsed="0" w:qFormat="1"/>
+    <w:lsdException w:name="Intense Quote" w:semiHidden="0" w:uiPriority="30" w:unhideWhenUsed="0" w:qFormat="1"/>
+    <w:lsdException w:name="Medium List 2 Accent 1" w:semiHidden="0" w:uiPriority="66" w:unhideWhenUsed="0"/>
+    <w:lsdException w:name="Medium Grid 1 Accent 1" w:semiHidden="0" w:uiPriority="67" w:unhideWhenUsed="0"/>
+    <w:lsdException w:name="Medium Grid 2 Accent 1" w:semiHidden="0" w:uiPriority="68" w:unhideWhenUsed="0"/>
+    <w:lsdException w:name="Medium Grid 3 Accent 1" w:semiHidden="0" w:uiPriority="69" w:unhideWhenUsed="0"/>
+    <w:lsdException w:name="Dark List Accent 1" w:semiHidden="0" w:uiPriority="70" w:unhideWhenUsed="0"/>
+    <w:lsdException w:name="Colorful Shading Accent 1" w:semiHidden="0" w:uiPriority="71" w:unhideWhenUsed="0"/>
+    <w:lsdException w:name="Colorful List Accent 1" w:semiHidden="0" w:uiPriority="72" w:unhideWhenUsed="0"/>
+    <w:lsdException w:name="Colorful Grid Accent 1" w:semiHidden="0" w:uiPriority="73" w:unhideWhenUsed="0"/>
+    <w:lsdException w:name="Light Shading Accent 2" w:semiHidden="0" w:uiPriority="60" w:unhideWhenUsed="0"/>
+    <w:lsdException w:name="Light List Accent 2" w:semiHidden="0" w:uiPriority="61" w:unhideWhenUsed="0"/>
+    <w:lsdException w:name="Light Grid Accent 2" w:semiHidden="0" w:uiPriority="62" w:unhideWhenUsed="0"/>
+    <w:lsdException w:name="Medium Shading 1 Accent 2" w:semiHidden="0" w:uiPriority="63" w:unhideWhenUsed="0"/>
+    <w:lsdException w:name="Medium Shading 2 Accent 2" w:semiHidden="0" w:uiPriority="64" w:unhideWhenUsed="0"/>
+    <w:lsdException w:name="Medium List 1 Accent 2" w:semiHidden="0" w:uiPriority="65" w:unhideWhenUsed="0"/>
+    <w:lsdException w:name="Medium List 2 Accent 2" w:semiHidden="0" w:uiPriority="66" w:unhideWhenUsed="0"/>
+    <w:lsdException w:name="Medium Grid 1 Accent 2" w:semiHidden="0" w:uiPriority="67" w:unhideWhenUsed="0"/>
+    <w:lsdException w:name="Medium Grid 2 Accent 2" w:semiHidden="0" w:uiPriority="68" w:unhideWhenUsed="0"/>
+    <w:lsdException w:name="Medium Grid 3 Accent 2" w:semiHidden="0" w:uiPriority="69" w:unhideWhenUsed="0"/>
+    <w:lsdException w:name="Dark List Accent 2" w:semiHidden="0" w:uiPriority="70" w:unhideWhenUsed="0"/>
+    <w:lsdException w:name="Colorful Shading Accent 2" w:semiHidden="0" w:uiPriority="71" w:unhideWhenUsed="0"/>
+    <w:lsdException w:name="Colorful List Accent 2" w:semiHidden="0" w:uiPriority="72" w:unhideWhenUsed="0"/>
+    <w:lsdException w:name="Colorful Grid Accent 2" w:semiHidden="0" w:uiPriority="73" w:unhideWhenUsed="0"/>
+    <w:lsdException w:name="Light Shading Accent 3" w:semiHidden="0" w:uiPriority="60" w:unhideWhenUsed="0"/>
+    <w:lsdException w:name="Light List Accent 3" w:semiHidden="0" w:uiPriority="61" w:unhideWhenUsed="0"/>
+    <w:lsdException w:name="Light Grid Accent 3" w:semiHidden="0" w:uiPriority="62" w:unhideWhenUsed="0"/>
+    <w:lsdException w:name="Medium Shading 1 Accent 3" w:semiHidden="0" w:uiPriority="63" w:unhideWhenUsed="0"/>
+    <w:lsdException w:name="Medium Shading 2 Accent 3" w:semiHidden="0" w:uiPriority="64" w:unhideWhenUsed="0"/>
+    <w:lsdException w:name="Medium List 1 Accent 3" w:semiHidden="0" w:uiPriority="65" w:unhideWhenUsed="0"/>
+    <w:lsdException w:name="Medium List 2 Accent 3" w:semiHidden="0" w:uiPriority="66" w:unhideWhenUsed="0"/>
+    <w:lsdException w:name="Medium Grid 1 Accent 3" w:semiHidden="0" w:uiPriority="67" w:unhideWhenUsed="0"/>
+    <w:lsdException w:name="Medium Grid 2 Accent 3" w:semiHidden="0" w:uiPriority="68" w:unhideWhenUsed="0"/>
+    <w:lsdException w:name="Medium Grid 3 Accent 3" w:semiHidden="0" w:uiPriority="69" w:unhideWhenUsed="0"/>
+    <w:lsdException w:name="Dark List Accent 3" w:semiHidden="0" w:uiPriority="70" w:unhideWhenUsed="0"/>
+    <w:lsdException w:name="Colorful Shading Accent 3" w:semiHidden="0" w:uiPriority="71" w:unhideWhenUsed="0"/>
+    <w:lsdException w:name="Colorful List Accent 3" w:semiHidden="0" w:uiPriority="72" w:unhideWhenUsed="0"/>
+    <w:lsdException w:name="Colorful Grid Accent 3" w:semiHidden="0" w:uiPriority="73" w:unhideWhenUsed="0"/>
+    <w:lsdException w:name="Light Shading Accent 4" w:semiHidden="0" w:uiPriority="60" w:unhideWhenUsed="0"/>
+    <w:lsdException w:name="Light List Accent 4" w:semiHidden="0" w:uiPriority="61" w:unhideWhenUsed="0"/>
+    <w:lsdException w:name="Light Grid Accent 4" w:semiHidden="0" w:uiPriority="62" w:unhideWhenUsed="0"/>
+    <w:lsdException w:name="Medium Shading 1 Accent 4" w:semiHidden="0" w:uiPriority="63" w:unhideWhenUsed="0"/>
+    <w:lsdException w:name="Medium Shading 2 Accent 4" w:semiHidden="0" w:uiPriority="64" w:unhideWhenUsed="0"/>
+    <w:lsdException w:name="Medium List 1 Accent 4" w:semiHidden="0" w:uiPriority="65" w:unhideWhenUsed="0"/>
+    <w:lsdException w:name="Medium List 2 Accent 4" w:semiHidden="0" w:uiPriority="66" w:unhideWhenUsed="0"/>
+    <w:lsdException w:name="Medium Grid 1 Accent 4" w:semiHidden="0" w:uiPriority="67" w:unhideWhenUsed="0"/>
+    <w:lsdException w:name="Medium Grid 2 Accent 4" w:semiHidden="0" w:uiPriority="68" w:unhideWhenUsed="0"/>
+    <w:lsdException w:name="Medium Grid 3 Accent 4" w:semiHidden="0" w:uiPriority="69" w:unhideWhenUsed="0"/>
+    <w:lsdException w:name="Dark List Accent 4" w:semiHidden="0" w:uiPriority="70" w:unhideWhenUsed="0"/>
+    <w:lsdException w:name="Colorful Shading Accent 4" w:semiHidden="0" w:uiPriority="71" w:unhideWhenUsed="0"/>
+    <w:lsdException w:name="Colorful List Accent 4" w:semiHidden="0" w:uiPriority="72" w:unhideWhenUsed="0"/>
+    <w:lsdException w:name="Colorful Grid Accent 4" w:semiHidden="0" w:uiPriority="73" w:unhideWhenUsed="0"/>
+    <w:lsdException w:name="Light Shading Accent 5" w:semiHidden="0" w:uiPriority="60" w:unhideWhenUsed="0"/>
+    <w:lsdException w:name="Light List Accent 5" w:semiHidden="0" w:uiPriority="61" w:unhideWhenUsed="0"/>
+    <w:lsdException w:name="Light Grid Accent 5" w:semiHidden="0" w:uiPriority="62" w:unhideWhenUsed="0"/>
+    <w:lsdException w:name="Medium Shading 1 Accent 5" w:semiHidden="0" w:uiPriority="63" w:unhideWhenUsed="0"/>
+    <w:lsdException w:name="Medium Shading 2 Accent 5" w:semiHidden="0" w:uiPriority="64" w:unhideWhenUsed="0"/>
+    <w:lsdException w:name="Medium List 1 Accent 5" w:semiHidden="0" w:uiPriority="65" w:unhideWhenUsed="0"/>
+    <w:lsdException w:name="Medium List 2 Accent 5" w:semiHidden="0" w:uiPriority="66" w:unhideWhenUsed="0"/>
+    <w:lsdException w:name="Medium Grid 1 Accent 5" w:semiHidden="0" w:uiPriority="67" w:unhideWhenUsed="0"/>
+    <w:lsdException w:name="Medium Grid 2 Accent 5" w:semiHidden="0" w:uiPriority="68" w:unhideWhenUsed="0"/>
+    <w:lsdException w:name="Medium Grid 3 Accent 5" w:semiHidden="0" w:uiPriority="69" w:unhideWhenUsed="0"/>
+    <w:lsdException w:name="Dark List Accent 5" w:semiHidden="0" w:uiPriority="70" w:unhideWhenUsed="0"/>
+    <w:lsdException w:name="Colorful Shading Accent 5" w:semiHidden="0" w:uiPriority="71" w:unhideWhenUsed="0"/>
+    <w:lsdException w:name="Colorful List Accent 5" w:semiHidden="0" w:uiPriority="72" w:unhideWhenUsed="0"/>
+    <w:lsdException w:name="Colorful Grid Accent 5" w:semiHidden="0" w:uiPriority="73" w:unhideWhenUsed="0"/>
+    <w:lsdException w:name="Light Shading Accent 6" w:semiHidden="0" w:uiPriority="60" w:unhideWhenUsed="0"/>
+    <w:lsdException w:name="Light List Accent 6" w:semiHidden="0" w:uiPriority="61" w:unhideWhenUsed="0"/>
+    <w:lsdException w:name="Light Grid Accent 6" w:semiHidden="0" w:uiPriority="62" w:unhideWhenUsed="0"/>
+    <w:lsdException w:name="Medium Shading 1 Accent 6" w:semiHidden="0" w:uiPriority="63" w:unhideWhenUsed="0"/>
+    <w:lsdException w:name="Medium Shading 2 Accent 6" w:semiHidden="0" w:uiPriority="64" w:unhideWhenUsed="0"/>
+    <w:lsdException w:name="Medium List 1 Accent 6" w:semiHidden="0" w:uiPriority="65" w:unhideWhenUsed="0"/>
+    <w:lsdException w:name="Medium List 2 Accent 6" w:semiHidden="0" w:uiPriority="66" w:unhideWhenUsed="0"/>
+    <w:lsdException w:name="Medium Grid 1 Accent 6" w:semiHidden="0" w:uiPriority="67" w:unhideWhenUsed="0"/>
+    <w:lsdException w:name="Medium Grid 2 Accent 6" w:semiHidden="0" w:uiPriority="68" w:unhideWhenUsed="0"/>
+    <w:lsdException w:name="Medium Grid 3 Accent 6" w:semiHidden="0" w:uiPriority="69" w:unhideWhenUsed="0"/>
+    <w:lsdException w:name="Dark List Accent 6" w:semiHidden="0" w:uiPriority="70" w:unhideWhenUsed="0"/>
+    <w:lsdException w:name="Colorful Shading Accent 6" w:semiHidden="0" w:uiPriority="71" w:unhideWhenUsed="0"/>
+    <w:lsdException w:name="Colorful List Accent 6" w:semiHidden="0" w:uiPriority="72" w:unhideWhenUsed="0"/>
+    <w:lsdException w:name="Colorful Grid Accent 6" w:semiHidden="0" w:uiPriority="73" w:unhideWhenUsed="0"/>
+    <w:lsdException w:name="Subtle Emphasis" w:semiHidden="0" w:uiPriority="19" w:unhideWhenUsed="0" w:qFormat="1"/>
+    <w:lsdException w:name="Intense Emphasis" w:semiHidden="0" w:uiPriority="21" w:unhideWhenUsed="0" w:qFormat="1"/>
+    <w:lsdException w:name="Subtle Reference" w:semiHidden="0" w:uiPriority="31" w:unhideWhenUsed="0" w:qFormat="1"/>
+    <w:lsdException w:name="Intense Reference" w:semiHidden="0" w:uiPriority="32" w:unhideWhenUsed="0" w:qFormat="1"/>
+    <w:lsdException w:name="Book Title" w:semiHidden="0" w:uiPriority="33" w:unhideWhenUsed="0" w:qFormat="1"/>
+    <w:lsdException w:name="Bibliography" w:uiPriority="37"/>
+    <w:lsdException w:name="TOC Heading" w:uiPriority="39" w:qFormat="1"/>
+  </w:latentStyles>
+  <w:style w:type="paragraph" w:default="1" w:styleId="Normal">
+    <w:name w:val="Normal"/>
+    <w:qFormat/>
+    <w:rsid w:val="00F37116"/>
+  </w:style>
+  <w:style w:type="paragraph" w:styleId="Ttulo1">
+    <w:name w:val="heading 1"/>
+    <w:basedOn w:val="Normal"/>
+    <w:next w:val="Normal"/>
+    <w:link w:val="Ttulo1Car"/>
+    <w:uiPriority w:val="9"/>
+    <w:qFormat/>
+    <w:rsid w:val="00037012"/>
+    <w:pPr>
+      <w:keepNext/>
+      <w:keepLines/>
+      <w:spacing w:before="240"/>
+      <w:outlineLvl w:val="0"/>
+    </w:pPr>
+    <w:rPr>
+      <w:rFonts w:asciiTheme="majorHAnsi" w:eastAsiaTheme="majorEastAsia" w:hAnsiTheme="majorHAnsi" w:cstheme="majorBidi"/>
+      <w:color w:val="2F5496" w:themeColor="accent1" w:themeShade="BF"/>
+      <w:sz w:val="32"/>
+      <w:szCs w:val="32"/>
+    </w:rPr>
+  </w:style>
+  <w:style w:type="paragraph" w:styleId="Ttulo2">
+    <w:name w:val="heading 2"/>
+    <w:basedOn w:val="Normal"/>
+    <w:next w:val="Normal"/>
+    <w:link w:val="Ttulo2Car"/>
+    <w:uiPriority w:val="9"/>
+    <w:unhideWhenUsed/>
+    <w:qFormat/>
+    <w:rsid w:val="00037012"/>
+    <w:pPr>
+      <w:keepNext/>
+      <w:keepLines/>
+      <w:spacing w:before="40"/>
+      <w:outlineLvl w:val="1"/>
+    </w:pPr>
+    <w:rPr>
+      <w:rFonts w:asciiTheme="majorHAnsi" w:eastAsiaTheme="majorEastAsia" w:hAnsiTheme="majorHAnsi" w:cstheme="majorBidi"/>
+      <w:color w:val="2F5496" w:themeColor="accent1" w:themeShade="BF"/>
+      <w:sz w:val="26"/>
+      <w:szCs w:val="26"/>
+    </w:rPr>
+  </w:style>
+  <w:style w:type="paragraph" w:styleId="Ttulo3">
+    <w:name w:val="heading 3"/>
+    <w:basedOn w:val="Normal"/>
+    <w:next w:val="Normal"/>
+    <w:link w:val="Ttulo3Car"/>
+    <w:uiPriority w:val="9"/>
+    <w:unhideWhenUsed/>
+    <w:qFormat/>
+    <w:rsid w:val="00037012"/>
+    <w:pPr>
+      <w:keepNext/>
+      <w:keepLines/>
+      <w:spacing w:before="40"/>
+      <w:outlineLvl w:val="2"/>
+    </w:pPr>
+    <w:rPr>
+      <w:rFonts w:asciiTheme="majorHAnsi" w:eastAsiaTheme="majorEastAsia" w:hAnsiTheme="majorHAnsi" w:cstheme="majorBidi"/>
+      <w:color w:val="1F3763" w:themeColor="accent1" w:themeShade="7F"/>
+    </w:rPr>
+  </w:style>
+  <w:style w:type="character" w:default="1" w:styleId="Fuentedeprrafopredeter">
+    <w:name w:val="Default Paragraph Font"/>
+    <w:uiPriority w:val="1"/>
+    <w:semiHidden/>
+    <w:unhideWhenUsed/>
+  </w:style>
+  <w:style w:type="table" w:default="1" w:styleId="Tablanormal">
+    <w:name w:val="Normal Table"/>
+    <w:uiPriority w:val="99"/>
+    <w:semiHidden/>
+    <w:unhideWhenUsed/>
+    <w:tblPr>
+      <w:tblInd w:w="0" w:type="dxa"/>
+      <w:tblCellMar>
+        <w:top w:w="0" w:type="dxa"/>
+        <w:left w:w="108" w:type="dxa"/>
+        <w:bottom w:w="0" w:type="dxa"/>
+        <w:right w:w="108" w:type="dxa"/>
+      </w:tblCellMar>
+    </w:tblPr>
+  </w:style>
+  <w:style w:type="numbering" w:default="1" w:styleId="Sinlista">
+    <w:name w:val="No List"/>
+    <w:uiPriority w:val="99"/>
+    <w:semiHidden/>
+    <w:unhideWhenUsed/>
+  </w:style>
+  <w:style w:type="paragraph" w:styleId="Ttulo">
+    <w:name w:val="Title"/>
+    <w:basedOn w:val="Normal"/>
+    <w:next w:val="Normal"/>
+    <w:link w:val="TtuloCar"/>
+    <w:uiPriority w:val="10"/>
+    <w:qFormat/>
+    <w:rsid w:val="00037012"/>
+    <w:pPr>
+      <w:contextualSpacing/>
+    </w:pPr>
+    <w:rPr>
+      <w:rFonts w:asciiTheme="majorHAnsi" w:eastAsiaTheme="majorEastAsia" w:hAnsiTheme="majorHAnsi" w:cstheme="majorBidi"/>
+      <w:spacing w:val="-10"/>
+      <w:kern w:val="28"/>
+      <w:sz w:val="56"/>
+      <w:szCs w:val="56"/>
+    </w:rPr>
+  </w:style>
+  <w:style w:type="character" w:customStyle="1" w:styleId="TtuloCar">
+    <w:name w:val="Título Car"/>
+    <w:basedOn w:val="Fuentedeprrafopredeter"/>
+    <w:link w:val="Ttulo"/>
+    <w:uiPriority w:val="10"/>
+    <w:rsid w:val="00037012"/>
+    <w:rPr>
+      <w:rFonts w:asciiTheme="majorHAnsi" w:eastAsiaTheme="majorEastAsia" w:hAnsiTheme="majorHAnsi" w:cstheme="majorBidi"/>
+      <w:spacing w:val="-10"/>
+      <w:kern w:val="28"/>
+      <w:sz w:val="56"/>
+      <w:szCs w:val="56"/>
+    </w:rPr>
+  </w:style>
+  <w:style w:type="paragraph" w:styleId="Subttulo">
+    <w:name w:val="Subtitle"/>
+    <w:basedOn w:val="Normal"/>
+    <w:next w:val="Normal"/>
+    <w:link w:val="SubttuloCar"/>
+    <w:uiPriority w:val="11"/>
+    <w:qFormat/>
+    <w:rsid w:val="00037012"/>
+    <w:pPr>
+      <w:numPr>
+        <w:ilvl w:val="1"/>
+      </w:numPr>
+      <w:spacing w:after="160"/>
+    </w:pPr>
+    <w:rPr>
+      <w:rFonts w:eastAsiaTheme="minorEastAsia"/>
+      <w:color w:val="5A5A5A" w:themeColor="text1" w:themeTint="A5"/>
+      <w:spacing w:val="15"/>
+      <w:sz w:val="22"/>
+      <w:szCs w:val="22"/>
+    </w:rPr>
+  </w:style>
+  <w:style w:type="character" w:customStyle="1" w:styleId="SubttuloCar">
+    <w:name w:val="Subtítulo Car"/>
+    <w:basedOn w:val="Fuentedeprrafopredeter"/>
+    <w:link w:val="Subttulo"/>
+    <w:uiPriority w:val="11"/>
+    <w:rsid w:val="00037012"/>
+    <w:rPr>
+      <w:rFonts w:eastAsiaTheme="minorEastAsia"/>
+      <w:color w:val="5A5A5A" w:themeColor="text1" w:themeTint="A5"/>
+      <w:spacing w:val="15"/>
+      <w:sz w:val="22"/>
+      <w:szCs w:val="22"/>
+    </w:rPr>
+  </w:style>
+  <w:style w:type="character" w:styleId="nfasis">
+    <w:name w:val="Emphasis"/>
+    <w:basedOn w:val="Fuentedeprrafopredeter"/>
+    <w:uiPriority w:val="20"/>
+    <w:qFormat/>
+    <w:rsid w:val="00037012"/>
+    <w:rPr>
+      <w:i/>
+      <w:iCs/>
+    </w:rPr>
+  </w:style>
+  <w:style w:type="character" w:customStyle="1" w:styleId="Ttulo1Car">
+    <w:name w:val="Título 1 Car"/>
+    <w:basedOn w:val="Fuentedeprrafopredeter"/>
+    <w:link w:val="Ttulo1"/>
+    <w:uiPriority w:val="9"/>
+    <w:rsid w:val="00037012"/>
+    <w:rPr>
+      <w:rFonts w:asciiTheme="majorHAnsi" w:eastAsiaTheme="majorEastAsia" w:hAnsiTheme="majorHAnsi" w:cstheme="majorBidi"/>
+      <w:color w:val="2F5496" w:themeColor="accent1" w:themeShade="BF"/>
+      <w:sz w:val="32"/>
+      <w:szCs w:val="32"/>
+    </w:rPr>
+  </w:style>
+  <w:style w:type="paragraph" w:styleId="Prrafodelista">
+    <w:name w:val="List Paragraph"/>
+    <w:basedOn w:val="Normal"/>
+    <w:uiPriority w:val="34"/>
+    <w:qFormat/>
+    <w:rsid w:val="00037012"/>
+    <w:pPr>
+      <w:ind w:left="720"/>
+      <w:contextualSpacing/>
+    </w:pPr>
+  </w:style>
+  <w:style w:type="character" w:customStyle="1" w:styleId="Ttulo2Car">
+    <w:name w:val="Título 2 Car"/>
+    <w:basedOn w:val="Fuentedeprrafopredeter"/>
+    <w:link w:val="Ttulo2"/>
+    <w:uiPriority w:val="9"/>
+    <w:rsid w:val="00037012"/>
+    <w:rPr>
+      <w:rFonts w:asciiTheme="majorHAnsi" w:eastAsiaTheme="majorEastAsia" w:hAnsiTheme="majorHAnsi" w:cstheme="majorBidi"/>
+      <w:color w:val="2F5496" w:themeColor="accent1" w:themeShade="BF"/>
+      <w:sz w:val="26"/>
+      <w:szCs w:val="26"/>
+    </w:rPr>
+  </w:style>
+  <w:style w:type="character" w:customStyle="1" w:styleId="Ttulo3Car">
+    <w:name w:val="Título 3 Car"/>
+    <w:basedOn w:val="Fuentedeprrafopredeter"/>
+    <w:link w:val="Ttulo3"/>
+    <w:uiPriority w:val="9"/>
+    <w:rsid w:val="00037012"/>
+    <w:rPr>
+      <w:rFonts w:asciiTheme="majorHAnsi" w:eastAsiaTheme="majorEastAsia" w:hAnsiTheme="majorHAnsi" w:cstheme="majorBidi"/>
+      <w:color w:val="1F3763" w:themeColor="accent1" w:themeShade="7F"/>
+    </w:rPr>
+  </w:style>
+  <w:style w:type="paragraph" w:styleId="Textodeglobo">
+    <w:name w:val="Balloon Text"/>
+    <w:basedOn w:val="Normal"/>
+    <w:link w:val="TextodegloboCar"/>
+    <w:uiPriority w:val="99"/>
+    <w:semiHidden/>
+    <w:unhideWhenUsed/>
+    <w:rsid w:val="00B8499C"/>
+    <w:rPr>
+      <w:rFonts w:ascii="Times New Roman" w:hAnsi="Times New Roman" w:cs="Times New Roman"/>
+      <w:sz w:val="18"/>
+      <w:szCs w:val="18"/>
+    </w:rPr>
+  </w:style>
+  <w:style w:type="character" w:customStyle="1" w:styleId="TextodegloboCar">
+    <w:name w:val="Texto de globo Car"/>
+    <w:basedOn w:val="Fuentedeprrafopredeter"/>
+    <w:link w:val="Textodeglobo"/>
+    <w:uiPriority w:val="99"/>
+    <w:semiHidden/>
+    <w:rsid w:val="00B8499C"/>
+    <w:rPr>
+      <w:rFonts w:ascii="Times New Roman" w:hAnsi="Times New Roman" w:cs="Times New Roman"/>
+      <w:sz w:val="18"/>
+      <w:szCs w:val="18"/>
+    </w:rPr>
+  </w:style>
+  <w:style w:type="character" w:styleId="Hipervnculo">
+    <w:name w:val="Hyperlink"/>
+    <w:basedOn w:val="Fuentedeprrafopredeter"/>
+    <w:uiPriority w:val="99"/>
+    <w:unhideWhenUsed/>
+    <w:rsid w:val="002869BE"/>
+    <w:rPr>
+      <w:color w:val="0563C1" w:themeColor="hyperlink"/>
+      <w:u w:val="single"/>
+    </w:rPr>
+  </w:style>
+  <w:style w:type="character" w:customStyle="1" w:styleId="Mencinsinresolver1">
+    <w:name w:val="Mención sin resolver1"/>
+    <w:basedOn w:val="Fuentedeprrafopredeter"/>
+    <w:uiPriority w:val="99"/>
+    <w:semiHidden/>
+    <w:unhideWhenUsed/>
+    <w:rsid w:val="002869BE"/>
+    <w:rPr>
+      <w:color w:val="605E5C"/>
+      <w:shd w:val="clear" w:color="auto" w:fill="E1DFDD"/>
+    </w:rPr>
+  </w:style>
+  <w:style w:type="table" w:styleId="Tablaconcuadrcula">
+    <w:name w:val="Table Grid"/>
+    <w:basedOn w:val="Tablanormal"/>
+    <w:uiPriority w:val="39"/>
+    <w:rsid w:val="002869BE"/>
+    <w:tblPr>
+      <w:tblInd w:w="0" w:type="dxa"/>
+      <w:tblBorders>
+        <w:top w:val="single" w:sz="4" w:space="0" w:color="auto"/>
+        <w:left w:val="single" w:sz="4" w:space="0" w:color="auto"/>
+        <w:bottom w:val="single" w:sz="4" w:space="0" w:color="auto"/>
+        <w:right w:val="single" w:sz="4" w:space="0" w:color="auto"/>
+        <w:insideH w:val="single" w:sz="4" w:space="0" w:color="auto"/>
+        <w:insideV w:val="single" w:sz="4" w:space="0" w:color="auto"/>
+      </w:tblBorders>
+      <w:tblCellMar>
+        <w:top w:w="0" w:type="dxa"/>
+        <w:left w:w="108" w:type="dxa"/>
+        <w:bottom w:w="0" w:type="dxa"/>
+        <w:right w:w="108" w:type="dxa"/>
+      </w:tblCellMar>
+    </w:tblPr>
+  </w:style>
+  <w:style w:type="table" w:customStyle="1" w:styleId="Tablaconcuadrcula4-nfasis51">
+    <w:name w:val="Tabla con cuadrícula 4 - Énfasis 51"/>
+    <w:basedOn w:val="Tablanormal"/>
+    <w:uiPriority w:val="49"/>
+    <w:rsid w:val="002869BE"/>
+    <w:tblPr>
+      <w:tblStyleRowBandSize w:val="1"/>
+      <w:tblStyleColBandSize w:val="1"/>
+      <w:tblInd w:w="0" w:type="dxa"/>
+      <w:tblBorders>
+        <w:top w:val="single" w:sz="4" w:space="0" w:color="9CC2E5" w:themeColor="accent5" w:themeTint="99"/>
+        <w:left w:val="single" w:sz="4" w:space="0" w:color="9CC2E5" w:themeColor="accent5" w:themeTint="99"/>
+        <w:bottom w:val="single" w:sz="4" w:space="0" w:color="9CC2E5" w:themeColor="accent5" w:themeTint="99"/>
+        <w:right w:val="single" w:sz="4" w:space="0" w:color="9CC2E5" w:themeColor="accent5" w:themeTint="99"/>
+        <w:insideH w:val="single" w:sz="4" w:space="0" w:color="9CC2E5" w:themeColor="accent5" w:themeTint="99"/>
+        <w:insideV w:val="single" w:sz="4" w:space="0" w:color="9CC2E5" w:themeColor="accent5" w:themeTint="99"/>
+      </w:tblBorders>
+      <w:tblCellMar>
+        <w:top w:w="0" w:type="dxa"/>
+        <w:left w:w="108" w:type="dxa"/>
+        <w:bottom w:w="0" w:type="dxa"/>
+        <w:right w:w="108" w:type="dxa"/>
+      </w:tblCellMar>
+    </w:tblPr>
+    <w:tblStylePr w:type="firstRow">
+      <w:rPr>
+        <w:b/>
+        <w:bCs/>
+        <w:color w:val="FFFFFF" w:themeColor="background1"/>
+      </w:rPr>
+      <w:tblPr/>
+      <w:tcPr>
+        <w:tcBorders>
+          <w:top w:val="single" w:sz="4" w:space="0" w:color="5B9BD5" w:themeColor="accent5"/>
+          <w:left w:val="single" w:sz="4" w:space="0" w:color="5B9BD5" w:themeColor="accent5"/>
+          <w:bottom w:val="single" w:sz="4" w:space="0" w:color="5B9BD5" w:themeColor="accent5"/>
+          <w:right w:val="single" w:sz="4" w:space="0" w:color="5B9BD5" w:themeColor="accent5"/>
+          <w:insideH w:val="nil"/>
+          <w:insideV w:val="nil"/>
+        </w:tcBorders>
+        <w:shd w:val="clear" w:color="auto" w:fill="5B9BD5" w:themeFill="accent5"/>
+      </w:tcPr>
+    </w:tblStylePr>
+    <w:tblStylePr w:type="lastRow">
+      <w:rPr>
+        <w:b/>
+        <w:bCs/>
+      </w:rPr>
+      <w:tblPr/>
+      <w:tcPr>
+        <w:tcBorders>
+          <w:top w:val="double" w:sz="4" w:space="0" w:color="5B9BD5" w:themeColor="accent5"/>
+        </w:tcBorders>
+      </w:tcPr>
+    </w:tblStylePr>
+    <w:tblStylePr w:type="firstCol">
+      <w:rPr>
+        <w:b/>
+        <w:bCs/>
+      </w:rPr>
+    </w:tblStylePr>
+    <w:tblStylePr w:type="lastCol">
+      <w:rPr>
+        <w:b/>
+        <w:bCs/>
+      </w:rPr>
+    </w:tblStylePr>
+    <w:tblStylePr w:type="band1Vert">
+      <w:tblPr/>
+      <w:tcPr>
+        <w:shd w:val="clear" w:color="auto" w:fill="DEEAF6" w:themeFill="accent5" w:themeFillTint="33"/>
+      </w:tcPr>
+    </w:tblStylePr>
+    <w:tblStylePr w:type="band1Horz">
+      <w:tblPr/>
+      <w:tcPr>
+        <w:shd w:val="clear" w:color="auto" w:fill="DEEAF6" w:themeFill="accent5" w:themeFillTint="33"/>
+      </w:tcPr>
+    </w:tblStylePr>
+  </w:style>
+  <w:style w:type="paragraph" w:styleId="Piedepgina">
+    <w:name w:val="footer"/>
+    <w:basedOn w:val="Normal"/>
+    <w:link w:val="PiedepginaCar"/>
+    <w:uiPriority w:val="99"/>
+    <w:unhideWhenUsed/>
+    <w:rsid w:val="005F4B5B"/>
+    <w:pPr>
+      <w:tabs>
+        <w:tab w:val="center" w:pos="4419"/>
+        <w:tab w:val="right" w:pos="8838"/>
+      </w:tabs>
+    </w:pPr>
+  </w:style>
+  <w:style w:type="character" w:customStyle="1" w:styleId="PiedepginaCar">
+    <w:name w:val="Pie de página Car"/>
+    <w:basedOn w:val="Fuentedeprrafopredeter"/>
+    <w:link w:val="Piedepgina"/>
+    <w:uiPriority w:val="99"/>
+    <w:rsid w:val="005F4B5B"/>
+  </w:style>
+  <w:style w:type="character" w:styleId="Nmerodepgina">
+    <w:name w:val="page number"/>
+    <w:basedOn w:val="Fuentedeprrafopredeter"/>
+    <w:uiPriority w:val="99"/>
+    <w:semiHidden/>
+    <w:unhideWhenUsed/>
+    <w:rsid w:val="005F4B5B"/>
+  </w:style>
+  <w:style w:type="paragraph" w:styleId="TtulodeTDC">
+    <w:name w:val="TOC Heading"/>
+    <w:basedOn w:val="Ttulo1"/>
+    <w:next w:val="Normal"/>
+    <w:uiPriority w:val="39"/>
+    <w:unhideWhenUsed/>
+    <w:qFormat/>
+    <w:rsid w:val="005F4B5B"/>
+    <w:pPr>
+      <w:spacing w:before="480" w:line="276" w:lineRule="auto"/>
+      <w:outlineLvl w:val="9"/>
+    </w:pPr>
+    <w:rPr>
+      <w:b/>
+      <w:bCs/>
+      <w:sz w:val="28"/>
+      <w:szCs w:val="28"/>
+      <w:lang w:eastAsia="es-ES_tradnl"/>
+    </w:rPr>
+  </w:style>
+  <w:style w:type="paragraph" w:styleId="TDC1">
+    <w:name w:val="toc 1"/>
+    <w:basedOn w:val="Normal"/>
+    <w:next w:val="Normal"/>
+    <w:autoRedefine/>
+    <w:uiPriority w:val="39"/>
+    <w:unhideWhenUsed/>
+    <w:rsid w:val="005F4B5B"/>
+    <w:pPr>
+      <w:spacing w:before="120"/>
+    </w:pPr>
+    <w:rPr>
+      <w:b/>
+      <w:bCs/>
+      <w:i/>
+      <w:iCs/>
+    </w:rPr>
+  </w:style>
+  <w:style w:type="paragraph" w:styleId="TDC2">
+    <w:name w:val="toc 2"/>
+    <w:basedOn w:val="Normal"/>
+    <w:next w:val="Normal"/>
+    <w:autoRedefine/>
+    <w:uiPriority w:val="39"/>
+    <w:unhideWhenUsed/>
+    <w:rsid w:val="005F4B5B"/>
+    <w:pPr>
+      <w:spacing w:before="120"/>
+      <w:ind w:left="240"/>
+    </w:pPr>
+    <w:rPr>
+      <w:b/>
+      <w:bCs/>
+      <w:sz w:val="22"/>
+      <w:szCs w:val="22"/>
+    </w:rPr>
+  </w:style>
+  <w:style w:type="paragraph" w:styleId="TDC3">
+    <w:name w:val="toc 3"/>
+    <w:basedOn w:val="Normal"/>
+    <w:next w:val="Normal"/>
+    <w:autoRedefine/>
+    <w:uiPriority w:val="39"/>
+    <w:unhideWhenUsed/>
+    <w:rsid w:val="005F4B5B"/>
+    <w:pPr>
+      <w:ind w:left="480"/>
+    </w:pPr>
+    <w:rPr>
+      <w:sz w:val="20"/>
+      <w:szCs w:val="20"/>
+    </w:rPr>
+  </w:style>
+  <w:style w:type="paragraph" w:styleId="TDC4">
+    <w:name w:val="toc 4"/>
+    <w:basedOn w:val="Normal"/>
+    <w:next w:val="Normal"/>
+    <w:autoRedefine/>
+    <w:uiPriority w:val="39"/>
+    <w:semiHidden/>
+    <w:unhideWhenUsed/>
+    <w:rsid w:val="005F4B5B"/>
+    <w:pPr>
+      <w:ind w:left="720"/>
+    </w:pPr>
+    <w:rPr>
+      <w:sz w:val="20"/>
+      <w:szCs w:val="20"/>
+    </w:rPr>
+  </w:style>
+  <w:style w:type="paragraph" w:styleId="TDC5">
+    <w:name w:val="toc 5"/>
+    <w:basedOn w:val="Normal"/>
+    <w:next w:val="Normal"/>
+    <w:autoRedefine/>
+    <w:uiPriority w:val="39"/>
+    <w:semiHidden/>
+    <w:unhideWhenUsed/>
+    <w:rsid w:val="005F4B5B"/>
+    <w:pPr>
+      <w:ind w:left="960"/>
+    </w:pPr>
+    <w:rPr>
+      <w:sz w:val="20"/>
+      <w:szCs w:val="20"/>
+    </w:rPr>
+  </w:style>
+  <w:style w:type="paragraph" w:styleId="TDC6">
+    <w:name w:val="toc 6"/>
+    <w:basedOn w:val="Normal"/>
+    <w:next w:val="Normal"/>
+    <w:autoRedefine/>
+    <w:uiPriority w:val="39"/>
+    <w:semiHidden/>
+    <w:unhideWhenUsed/>
+    <w:rsid w:val="005F4B5B"/>
+    <w:pPr>
+      <w:ind w:left="1200"/>
+    </w:pPr>
+    <w:rPr>
+      <w:sz w:val="20"/>
+      <w:szCs w:val="20"/>
+    </w:rPr>
+  </w:style>
+  <w:style w:type="paragraph" w:styleId="TDC7">
+    <w:name w:val="toc 7"/>
+    <w:basedOn w:val="Normal"/>
+    <w:next w:val="Normal"/>
+    <w:autoRedefine/>
+    <w:uiPriority w:val="39"/>
+    <w:semiHidden/>
+    <w:unhideWhenUsed/>
+    <w:rsid w:val="005F4B5B"/>
+    <w:pPr>
+      <w:ind w:left="1440"/>
+    </w:pPr>
+    <w:rPr>
+      <w:sz w:val="20"/>
+      <w:szCs w:val="20"/>
+    </w:rPr>
+  </w:style>
+  <w:style w:type="paragraph" w:styleId="TDC8">
+    <w:name w:val="toc 8"/>
+    <w:basedOn w:val="Normal"/>
+    <w:next w:val="Normal"/>
+    <w:autoRedefine/>
+    <w:uiPriority w:val="39"/>
+    <w:semiHidden/>
+    <w:unhideWhenUsed/>
+    <w:rsid w:val="005F4B5B"/>
+    <w:pPr>
+      <w:ind w:left="1680"/>
+    </w:pPr>
+    <w:rPr>
+      <w:sz w:val="20"/>
+      <w:szCs w:val="20"/>
+    </w:rPr>
+  </w:style>
+  <w:style w:type="paragraph" w:styleId="TDC9">
+    <w:name w:val="toc 9"/>
+    <w:basedOn w:val="Normal"/>
+    <w:next w:val="Normal"/>
+    <w:autoRedefine/>
+    <w:uiPriority w:val="39"/>
+    <w:semiHidden/>
+    <w:unhideWhenUsed/>
+    <w:rsid w:val="005F4B5B"/>
+    <w:pPr>
+      <w:ind w:left="1920"/>
+    </w:pPr>
+    <w:rPr>
+      <w:sz w:val="20"/>
+      <w:szCs w:val="20"/>
+    </w:rPr>
+  </w:style>
+  <w:style w:type="paragraph" w:styleId="Encabezado">
+    <w:name w:val="header"/>
+    <w:basedOn w:val="Normal"/>
+    <w:link w:val="EncabezadoCar"/>
+    <w:uiPriority w:val="99"/>
+    <w:unhideWhenUsed/>
+    <w:rsid w:val="00454C71"/>
+    <w:pPr>
+      <w:tabs>
+        <w:tab w:val="center" w:pos="4252"/>
+        <w:tab w:val="right" w:pos="8504"/>
+      </w:tabs>
+    </w:pPr>
+  </w:style>
+  <w:style w:type="character" w:customStyle="1" w:styleId="EncabezadoCar">
+    <w:name w:val="Encabezado Car"/>
+    <w:basedOn w:val="Fuentedeprrafopredeter"/>
+    <w:link w:val="Encabezado"/>
+    <w:uiPriority w:val="99"/>
+    <w:rsid w:val="00454C71"/>
+  </w:style>
+  <w:style w:type="paragraph" w:styleId="Textonotapie">
+    <w:name w:val="footnote text"/>
+    <w:basedOn w:val="Normal"/>
+    <w:link w:val="TextonotapieCar"/>
+    <w:uiPriority w:val="99"/>
+    <w:semiHidden/>
+    <w:unhideWhenUsed/>
+    <w:rsid w:val="001C2765"/>
+    <w:rPr>
+      <w:sz w:val="20"/>
+      <w:szCs w:val="20"/>
+    </w:rPr>
+  </w:style>
+  <w:style w:type="character" w:customStyle="1" w:styleId="TextonotapieCar">
+    <w:name w:val="Texto nota pie Car"/>
+    <w:basedOn w:val="Fuentedeprrafopredeter"/>
+    <w:link w:val="Textonotapie"/>
+    <w:uiPriority w:val="99"/>
+    <w:semiHidden/>
+    <w:rsid w:val="001C2765"/>
+    <w:rPr>
+      <w:sz w:val="20"/>
+      <w:szCs w:val="20"/>
+    </w:rPr>
+  </w:style>
+  <w:style w:type="character" w:styleId="Refdenotaalpie">
+    <w:name w:val="footnote reference"/>
+    <w:basedOn w:val="Fuentedeprrafopredeter"/>
+    <w:uiPriority w:val="99"/>
+    <w:semiHidden/>
+    <w:unhideWhenUsed/>
+    <w:rsid w:val="001C2765"/>
+    <w:rPr>
+      <w:vertAlign w:val="superscript"/>
+    </w:rPr>
+  </w:style>
+  <w:style w:type="paragraph" w:styleId="Epgrafe">
+    <w:name w:val="caption"/>
+    <w:basedOn w:val="Normal"/>
+    <w:next w:val="Normal"/>
+    <w:uiPriority w:val="35"/>
+    <w:unhideWhenUsed/>
+    <w:qFormat/>
+    <w:rsid w:val="00B61704"/>
+    <w:pPr>
+      <w:spacing w:after="200"/>
+    </w:pPr>
+    <w:rPr>
+      <w:b/>
+      <w:bCs/>
+      <w:color w:val="4472C4" w:themeColor="accent1"/>
+      <w:sz w:val="18"/>
+      <w:szCs w:val="18"/>
+    </w:rPr>
+  </w:style>
+  <w:style w:type="paragraph" w:styleId="Textonotaalfinal">
+    <w:name w:val="endnote text"/>
+    <w:basedOn w:val="Normal"/>
+    <w:link w:val="TextonotaalfinalCar"/>
+    <w:uiPriority w:val="99"/>
+    <w:semiHidden/>
+    <w:unhideWhenUsed/>
+    <w:rsid w:val="00BA54DD"/>
+    <w:rPr>
+      <w:sz w:val="20"/>
+      <w:szCs w:val="20"/>
+    </w:rPr>
+  </w:style>
+  <w:style w:type="character" w:customStyle="1" w:styleId="TextonotaalfinalCar">
+    <w:name w:val="Texto nota al final Car"/>
+    <w:basedOn w:val="Fuentedeprrafopredeter"/>
+    <w:link w:val="Textonotaalfinal"/>
+    <w:uiPriority w:val="99"/>
+    <w:semiHidden/>
+    <w:rsid w:val="00BA54DD"/>
+    <w:rPr>
+      <w:sz w:val="20"/>
+      <w:szCs w:val="20"/>
+    </w:rPr>
+  </w:style>
+  <w:style w:type="character" w:styleId="Refdenotaalfinal">
+    <w:name w:val="endnote reference"/>
+    <w:basedOn w:val="Fuentedeprrafopredeter"/>
+    <w:uiPriority w:val="99"/>
+    <w:semiHidden/>
+    <w:unhideWhenUsed/>
+    <w:rsid w:val="00BA54DD"/>
+    <w:rPr>
+      <w:vertAlign w:val="superscript"/>
+    </w:rPr>
+  </w:style>
+  <w:style w:type="character" w:customStyle="1" w:styleId="UnresolvedMention">
     <w:name w:val="Unresolved Mention"/>
     <w:basedOn w:val="Fuentedeprrafopredeter"/>
     <w:uiPriority w:val="99"/>
@@ -14321,7 +16031,7 @@
   <a:extraClrSchemeLst/>
   <a:extLst>
     <a:ext uri="{05A4C25C-085E-4340-85A3-A5531E510DB2}">
-      <thm15:themeFamily xmlns:thm15="http://schemas.microsoft.com/office/thememl/2012/main" name="Office Theme" id="{62F939B6-93AF-4DB8-9C6B-D6C7DFDC589F}" vid="{4A3C46E8-61CC-4603-A589-7422A47A8E4A}"/>
+      <thm15:themeFamily xmlns="" xmlns:thm15="http://schemas.microsoft.com/office/thememl/2012/main" name="Office Theme" id="{62F939B6-93AF-4DB8-9C6B-D6C7DFDC589F}" vid="{4A3C46E8-61CC-4603-A589-7422A47A8E4A}"/>
     </a:ext>
   </a:extLst>
 </a:theme>
@@ -14332,7 +16042,7 @@
 </file>
 
 <file path=customXml/itemProps1.xml><?xml version="1.0" encoding="utf-8"?>
-<ds:datastoreItem xmlns:ds="http://schemas.openxmlformats.org/officeDocument/2006/customXml" ds:itemID="{0977EC3D-1274-4B90-9759-75B240FCABA1}">
+<ds:datastoreItem xmlns:ds="http://schemas.openxmlformats.org/officeDocument/2006/customXml" ds:itemID="{12C41B1D-B537-4DC1-A277-C5A602B39A6C}">
   <ds:schemaRefs>
     <ds:schemaRef ds:uri="http://schemas.openxmlformats.org/officeDocument/2006/bibliography"/>
   </ds:schemaRefs>

</xml_diff>

<commit_message>
Acta de reunión añadida
</commit_message>
<xml_diff>
--- a/segundo-entregable/IS-G1-SSR-deporte-y-desafio.docx
+++ b/segundo-entregable/IS-G1-SSR-deporte-y-desafio.docx
@@ -1,6 +1,6 @@
 
 <file path=word/document.xml><?xml version="1.0" encoding="utf-8"?>
-<w:document xmlns:wpc="http://schemas.microsoft.com/office/word/2010/wordprocessingCanvas" xmlns:mc="http://schemas.openxmlformats.org/markup-compatibility/2006" xmlns:o="urn:schemas-microsoft-com:office:office" xmlns:r="http://schemas.openxmlformats.org/officeDocument/2006/relationships" xmlns:m="http://schemas.openxmlformats.org/officeDocument/2006/math" xmlns:v="urn:schemas-microsoft-com:vml" xmlns:wp14="http://schemas.microsoft.com/office/word/2010/wordprocessingDrawing" xmlns:wp="http://schemas.openxmlformats.org/drawingml/2006/wordprocessingDrawing" xmlns:w10="urn:schemas-microsoft-com:office:word" xmlns:w="http://schemas.openxmlformats.org/wordprocessingml/2006/main" xmlns:w14="http://schemas.microsoft.com/office/word/2010/wordml" xmlns:wpg="http://schemas.microsoft.com/office/word/2010/wordprocessingGroup" xmlns:wpi="http://schemas.microsoft.com/office/word/2010/wordprocessingInk" xmlns:wne="http://schemas.microsoft.com/office/word/2006/wordml" xmlns:wps="http://schemas.microsoft.com/office/word/2010/wordprocessingShape" mc:Ignorable="w14 wp14">
+<w:document xmlns:wpc="http://schemas.microsoft.com/office/word/2010/wordprocessingCanvas" xmlns:cx="http://schemas.microsoft.com/office/drawing/2014/chartex" xmlns:cx1="http://schemas.microsoft.com/office/drawing/2015/9/8/chartex" xmlns:cx2="http://schemas.microsoft.com/office/drawing/2015/10/21/chartex" xmlns:cx3="http://schemas.microsoft.com/office/drawing/2016/5/9/chartex" xmlns:cx4="http://schemas.microsoft.com/office/drawing/2016/5/10/chartex" xmlns:cx5="http://schemas.microsoft.com/office/drawing/2016/5/11/chartex" xmlns:cx6="http://schemas.microsoft.com/office/drawing/2016/5/12/chartex" xmlns:cx7="http://schemas.microsoft.com/office/drawing/2016/5/13/chartex" xmlns:cx8="http://schemas.microsoft.com/office/drawing/2016/5/14/chartex" xmlns:mc="http://schemas.openxmlformats.org/markup-compatibility/2006" xmlns:aink="http://schemas.microsoft.com/office/drawing/2016/ink" xmlns:am3d="http://schemas.microsoft.com/office/drawing/2017/model3d" xmlns:o="urn:schemas-microsoft-com:office:office" xmlns:r="http://schemas.openxmlformats.org/officeDocument/2006/relationships" xmlns:m="http://schemas.openxmlformats.org/officeDocument/2006/math" xmlns:v="urn:schemas-microsoft-com:vml" xmlns:wp14="http://schemas.microsoft.com/office/word/2010/wordprocessingDrawing" xmlns:wp="http://schemas.openxmlformats.org/drawingml/2006/wordprocessingDrawing" xmlns:w10="urn:schemas-microsoft-com:office:word" xmlns:w="http://schemas.openxmlformats.org/wordprocessingml/2006/main" xmlns:w14="http://schemas.microsoft.com/office/word/2010/wordml" xmlns:w15="http://schemas.microsoft.com/office/word/2012/wordml" xmlns:w16cid="http://schemas.microsoft.com/office/word/2016/wordml/cid" xmlns:w16se="http://schemas.microsoft.com/office/word/2015/wordml/symex" xmlns:wpg="http://schemas.microsoft.com/office/word/2010/wordprocessingGroup" xmlns:wpi="http://schemas.microsoft.com/office/word/2010/wordprocessingInk" xmlns:wne="http://schemas.microsoft.com/office/word/2006/wordml" xmlns:wps="http://schemas.microsoft.com/office/word/2010/wordprocessingShape" mc:Ignorable="w14 w15 w16se w16cid wp14">
   <w:body>
     <w:p>
       <w:pPr>
@@ -52,7 +52,7 @@
                     <pic:cNvPicPr/>
                   </pic:nvPicPr>
                   <pic:blipFill>
-                    <a:blip r:embed="rId9" cstate="print">
+                    <a:blip r:embed="rId8" cstate="print">
                       <a:extLst>
                         <a:ext uri="{28A0092B-C50C-407E-A947-70E740481C1C}">
                           <a14:useLocalDpi xmlns:a14="http://schemas.microsoft.com/office/drawing/2010/main" val="0"/>
@@ -107,7 +107,7 @@
                     <pic:cNvPicPr/>
                   </pic:nvPicPr>
                   <pic:blipFill>
-                    <a:blip r:embed="rId10">
+                    <a:blip r:embed="rId9">
                       <a:extLst>
                         <a:ext uri="{28A0092B-C50C-407E-A947-70E740481C1C}">
                           <a14:useLocalDpi xmlns:a14="http://schemas.microsoft.com/office/drawing/2010/main" val="0"/>
@@ -284,7 +284,7 @@
           <w:sz w:val="22"/>
         </w:rPr>
       </w:pPr>
-      <w:hyperlink r:id="rId11" w:history="1">
+      <w:hyperlink r:id="rId10" w:history="1">
         <w:r>
           <w:rPr>
             <w:rStyle w:val="Hipervnculo"/>
@@ -604,7 +604,31 @@
               <w:rPr>
                 <w:sz w:val="20"/>
               </w:rPr>
-              <w:t>- Anexo añadido.</w:t>
+              <w:t>- Anexo</w:t>
+            </w:r>
+            <w:r>
+              <w:rPr>
+                <w:sz w:val="20"/>
+              </w:rPr>
+              <w:t>s</w:t>
+            </w:r>
+            <w:r>
+              <w:rPr>
+                <w:sz w:val="20"/>
+              </w:rPr>
+              <w:t xml:space="preserve"> añadido</w:t>
+            </w:r>
+            <w:r>
+              <w:rPr>
+                <w:sz w:val="20"/>
+              </w:rPr>
+              <w:t>s</w:t>
+            </w:r>
+            <w:r>
+              <w:rPr>
+                <w:sz w:val="20"/>
+              </w:rPr>
+              <w:t>.</w:t>
             </w:r>
           </w:p>
           <w:p>
@@ -886,7 +910,7 @@
       <w:sdtContent>
         <w:p>
           <w:pPr>
-            <w:pStyle w:val="TtulodeTDC"/>
+            <w:pStyle w:val="TtuloTDC"/>
           </w:pPr>
           <w:r>
             <w:t>ÍNDICE</w:t>
@@ -933,7 +957,7 @@
             </w:rPr>
             <w:fldChar w:fldCharType="separate"/>
           </w:r>
-          <w:hyperlink w:anchor="_Toc529466998" w:history="1">
+          <w:hyperlink w:anchor="_Toc530491214" w:history="1">
             <w:r>
               <w:rPr>
                 <w:rStyle w:val="Hipervnculo"/>
@@ -979,7 +1003,7 @@
                 <w:noProof/>
                 <w:webHidden/>
               </w:rPr>
-              <w:instrText xml:space="preserve"> PAGEREF _Toc529466998 \h </w:instrText>
+              <w:instrText xml:space="preserve"> PAGEREF _Toc530491214 \h </w:instrText>
             </w:r>
             <w:r>
               <w:rPr>
@@ -1026,7 +1050,7 @@
               <w:lang w:eastAsia="es-ES_tradnl"/>
             </w:rPr>
           </w:pPr>
-          <w:hyperlink w:anchor="_Toc529466999" w:history="1">
+          <w:hyperlink w:anchor="_Toc530491215" w:history="1">
             <w:r>
               <w:rPr>
                 <w:rStyle w:val="Hipervnculo"/>
@@ -1053,7 +1077,7 @@
                 <w:noProof/>
                 <w:webHidden/>
               </w:rPr>
-              <w:instrText xml:space="preserve"> PAGEREF _Toc529466999 \h </w:instrText>
+              <w:instrText xml:space="preserve"> PAGEREF _Toc530491215 \h </w:instrText>
             </w:r>
             <w:r>
               <w:rPr>
@@ -1100,7 +1124,7 @@
               <w:lang w:eastAsia="es-ES_tradnl"/>
             </w:rPr>
           </w:pPr>
-          <w:hyperlink w:anchor="_Toc529467000" w:history="1">
+          <w:hyperlink w:anchor="_Toc530491216" w:history="1">
             <w:r>
               <w:rPr>
                 <w:rStyle w:val="Hipervnculo"/>
@@ -1127,7 +1151,7 @@
                 <w:noProof/>
                 <w:webHidden/>
               </w:rPr>
-              <w:instrText xml:space="preserve"> PAGEREF _Toc529467000 \h </w:instrText>
+              <w:instrText xml:space="preserve"> PAGEREF _Toc530491216 \h </w:instrText>
             </w:r>
             <w:r>
               <w:rPr>
@@ -1174,7 +1198,7 @@
               <w:lang w:eastAsia="es-ES_tradnl"/>
             </w:rPr>
           </w:pPr>
-          <w:hyperlink w:anchor="_Toc529467001" w:history="1">
+          <w:hyperlink w:anchor="_Toc530491217" w:history="1">
             <w:r>
               <w:rPr>
                 <w:rStyle w:val="Hipervnculo"/>
@@ -1201,7 +1225,7 @@
                 <w:noProof/>
                 <w:webHidden/>
               </w:rPr>
-              <w:instrText xml:space="preserve"> PAGEREF _Toc529467001 \h </w:instrText>
+              <w:instrText xml:space="preserve"> PAGEREF _Toc530491217 \h </w:instrText>
             </w:r>
             <w:r>
               <w:rPr>
@@ -1248,7 +1272,7 @@
               <w:lang w:eastAsia="es-ES_tradnl"/>
             </w:rPr>
           </w:pPr>
-          <w:hyperlink w:anchor="_Toc529467002" w:history="1">
+          <w:hyperlink w:anchor="_Toc530491218" w:history="1">
             <w:r>
               <w:rPr>
                 <w:rStyle w:val="Hipervnculo"/>
@@ -1275,7 +1299,7 @@
                 <w:noProof/>
                 <w:webHidden/>
               </w:rPr>
-              <w:instrText xml:space="preserve"> PAGEREF _Toc529467002 \h </w:instrText>
+              <w:instrText xml:space="preserve"> PAGEREF _Toc530491218 \h </w:instrText>
             </w:r>
             <w:r>
               <w:rPr>
@@ -1322,7 +1346,7 @@
               <w:lang w:eastAsia="es-ES_tradnl"/>
             </w:rPr>
           </w:pPr>
-          <w:hyperlink w:anchor="_Toc529467003" w:history="1">
+          <w:hyperlink w:anchor="_Toc530491219" w:history="1">
             <w:r>
               <w:rPr>
                 <w:rStyle w:val="Hipervnculo"/>
@@ -1349,7 +1373,7 @@
                 <w:noProof/>
                 <w:webHidden/>
               </w:rPr>
-              <w:instrText xml:space="preserve"> PAGEREF _Toc529467003 \h </w:instrText>
+              <w:instrText xml:space="preserve"> PAGEREF _Toc530491219 \h </w:instrText>
             </w:r>
             <w:r>
               <w:rPr>
@@ -1396,7 +1420,7 @@
               <w:lang w:eastAsia="es-ES_tradnl"/>
             </w:rPr>
           </w:pPr>
-          <w:hyperlink w:anchor="_Toc529467004" w:history="1">
+          <w:hyperlink w:anchor="_Toc530491220" w:history="1">
             <w:r>
               <w:rPr>
                 <w:rStyle w:val="Hipervnculo"/>
@@ -1423,7 +1447,7 @@
                 <w:noProof/>
                 <w:webHidden/>
               </w:rPr>
-              <w:instrText xml:space="preserve"> PAGEREF _Toc529467004 \h </w:instrText>
+              <w:instrText xml:space="preserve"> PAGEREF _Toc530491220 \h </w:instrText>
             </w:r>
             <w:r>
               <w:rPr>
@@ -1471,7 +1495,7 @@
               <w:lang w:eastAsia="es-ES_tradnl"/>
             </w:rPr>
           </w:pPr>
-          <w:hyperlink w:anchor="_Toc529467005" w:history="1">
+          <w:hyperlink w:anchor="_Toc530491221" w:history="1">
             <w:r>
               <w:rPr>
                 <w:rStyle w:val="Hipervnculo"/>
@@ -1517,7 +1541,7 @@
                 <w:noProof/>
                 <w:webHidden/>
               </w:rPr>
-              <w:instrText xml:space="preserve"> PAGEREF _Toc529467005 \h </w:instrText>
+              <w:instrText xml:space="preserve"> PAGEREF _Toc530491221 \h </w:instrText>
             </w:r>
             <w:r>
               <w:rPr>
@@ -1565,7 +1589,7 @@
               <w:lang w:eastAsia="es-ES_tradnl"/>
             </w:rPr>
           </w:pPr>
-          <w:hyperlink w:anchor="_Toc529467006" w:history="1">
+          <w:hyperlink w:anchor="_Toc530491222" w:history="1">
             <w:r>
               <w:rPr>
                 <w:rStyle w:val="Hipervnculo"/>
@@ -1611,7 +1635,7 @@
                 <w:noProof/>
                 <w:webHidden/>
               </w:rPr>
-              <w:instrText xml:space="preserve"> PAGEREF _Toc529467006 \h </w:instrText>
+              <w:instrText xml:space="preserve"> PAGEREF _Toc530491222 \h </w:instrText>
             </w:r>
             <w:r>
               <w:rPr>
@@ -1658,7 +1682,7 @@
               <w:lang w:eastAsia="es-ES_tradnl"/>
             </w:rPr>
           </w:pPr>
-          <w:hyperlink w:anchor="_Toc529467007" w:history="1">
+          <w:hyperlink w:anchor="_Toc530491223" w:history="1">
             <w:r>
               <w:rPr>
                 <w:rStyle w:val="Hipervnculo"/>
@@ -1685,7 +1709,7 @@
                 <w:noProof/>
                 <w:webHidden/>
               </w:rPr>
-              <w:instrText xml:space="preserve"> PAGEREF _Toc529467007 \h </w:instrText>
+              <w:instrText xml:space="preserve"> PAGEREF _Toc530491223 \h </w:instrText>
             </w:r>
             <w:r>
               <w:rPr>
@@ -1732,7 +1756,7 @@
               <w:lang w:eastAsia="es-ES_tradnl"/>
             </w:rPr>
           </w:pPr>
-          <w:hyperlink w:anchor="_Toc529467008" w:history="1">
+          <w:hyperlink w:anchor="_Toc530491224" w:history="1">
             <w:r>
               <w:rPr>
                 <w:rStyle w:val="Hipervnculo"/>
@@ -1759,7 +1783,7 @@
                 <w:noProof/>
                 <w:webHidden/>
               </w:rPr>
-              <w:instrText xml:space="preserve"> PAGEREF _Toc529467008 \h </w:instrText>
+              <w:instrText xml:space="preserve"> PAGEREF _Toc530491224 \h </w:instrText>
             </w:r>
             <w:r>
               <w:rPr>
@@ -1807,7 +1831,7 @@
               <w:lang w:eastAsia="es-ES_tradnl"/>
             </w:rPr>
           </w:pPr>
-          <w:hyperlink w:anchor="_Toc529467009" w:history="1">
+          <w:hyperlink w:anchor="_Toc530491225" w:history="1">
             <w:r>
               <w:rPr>
                 <w:rStyle w:val="Hipervnculo"/>
@@ -1832,7 +1856,21 @@
                 <w:rStyle w:val="Hipervnculo"/>
                 <w:noProof/>
               </w:rPr>
-              <w:t>CATÁLOGO DE REQUISITOS</w:t>
+              <w:t>CATÁL</w:t>
+            </w:r>
+            <w:r>
+              <w:rPr>
+                <w:rStyle w:val="Hipervnculo"/>
+                <w:noProof/>
+              </w:rPr>
+              <w:t>O</w:t>
+            </w:r>
+            <w:r>
+              <w:rPr>
+                <w:rStyle w:val="Hipervnculo"/>
+                <w:noProof/>
+              </w:rPr>
+              <w:t>GO DE REQUISITOS</w:t>
             </w:r>
             <w:r>
               <w:rPr>
@@ -1853,7 +1891,7 @@
                 <w:noProof/>
                 <w:webHidden/>
               </w:rPr>
-              <w:instrText xml:space="preserve"> PAGEREF _Toc529467009 \h </w:instrText>
+              <w:instrText xml:space="preserve"> PAGEREF _Toc530491225 \h </w:instrText>
             </w:r>
             <w:r>
               <w:rPr>
@@ -1900,7 +1938,7 @@
               <w:lang w:eastAsia="es-ES_tradnl"/>
             </w:rPr>
           </w:pPr>
-          <w:hyperlink w:anchor="_Toc529467010" w:history="1">
+          <w:hyperlink w:anchor="_Toc530491226" w:history="1">
             <w:r>
               <w:rPr>
                 <w:rStyle w:val="Hipervnculo"/>
@@ -1927,7 +1965,7 @@
                 <w:noProof/>
                 <w:webHidden/>
               </w:rPr>
-              <w:instrText xml:space="preserve"> PAGEREF _Toc529467010 \h </w:instrText>
+              <w:instrText xml:space="preserve"> PAGEREF _Toc530491226 \h </w:instrText>
             </w:r>
             <w:r>
               <w:rPr>
@@ -1974,7 +2012,7 @@
               <w:lang w:eastAsia="es-ES_tradnl"/>
             </w:rPr>
           </w:pPr>
-          <w:hyperlink w:anchor="_Toc529467011" w:history="1">
+          <w:hyperlink w:anchor="_Toc530491227" w:history="1">
             <w:r>
               <w:rPr>
                 <w:rStyle w:val="Hipervnculo"/>
@@ -2001,7 +2039,7 @@
                 <w:noProof/>
                 <w:webHidden/>
               </w:rPr>
-              <w:instrText xml:space="preserve"> PAGEREF _Toc529467011 \h </w:instrText>
+              <w:instrText xml:space="preserve"> PAGEREF _Toc530491227 \h </w:instrText>
             </w:r>
             <w:r>
               <w:rPr>
@@ -2048,13 +2086,27 @@
               <w:lang w:eastAsia="es-ES_tradnl"/>
             </w:rPr>
           </w:pPr>
-          <w:hyperlink w:anchor="_Toc529467012" w:history="1">
+          <w:hyperlink w:anchor="_Toc530491228" w:history="1">
             <w:r>
               <w:rPr>
                 <w:rStyle w:val="Hipervnculo"/>
                 <w:noProof/>
               </w:rPr>
-              <w:t>Reglas de negocio</w:t>
+              <w:t>Reglas d</w:t>
+            </w:r>
+            <w:r>
+              <w:rPr>
+                <w:rStyle w:val="Hipervnculo"/>
+                <w:noProof/>
+              </w:rPr>
+              <w:t>e</w:t>
+            </w:r>
+            <w:r>
+              <w:rPr>
+                <w:rStyle w:val="Hipervnculo"/>
+                <w:noProof/>
+              </w:rPr>
+              <w:t xml:space="preserve"> negocio</w:t>
             </w:r>
             <w:r>
               <w:rPr>
@@ -2075,7 +2127,7 @@
                 <w:noProof/>
                 <w:webHidden/>
               </w:rPr>
-              <w:instrText xml:space="preserve"> PAGEREF _Toc529467012 \h </w:instrText>
+              <w:instrText xml:space="preserve"> PAGEREF _Toc530491228 \h </w:instrText>
             </w:r>
             <w:r>
               <w:rPr>
@@ -2122,7 +2174,7 @@
               <w:lang w:eastAsia="es-ES_tradnl"/>
             </w:rPr>
           </w:pPr>
-          <w:hyperlink w:anchor="_Toc529467013" w:history="1">
+          <w:hyperlink w:anchor="_Toc530491229" w:history="1">
             <w:r>
               <w:rPr>
                 <w:rStyle w:val="Hipervnculo"/>
@@ -2149,7 +2201,7 @@
                 <w:noProof/>
                 <w:webHidden/>
               </w:rPr>
-              <w:instrText xml:space="preserve"> PAGEREF _Toc529467013 \h </w:instrText>
+              <w:instrText xml:space="preserve"> PAGEREF _Toc530491229 \h </w:instrText>
             </w:r>
             <w:r>
               <w:rPr>
@@ -2196,7 +2248,7 @@
               <w:lang w:eastAsia="es-ES_tradnl"/>
             </w:rPr>
           </w:pPr>
-          <w:hyperlink w:anchor="_Toc529467014" w:history="1">
+          <w:hyperlink w:anchor="_Toc530491230" w:history="1">
             <w:r>
               <w:rPr>
                 <w:rStyle w:val="Hipervnculo"/>
@@ -2223,7 +2275,7 @@
                 <w:noProof/>
                 <w:webHidden/>
               </w:rPr>
-              <w:instrText xml:space="preserve"> PAGEREF _Toc529467014 \h </w:instrText>
+              <w:instrText xml:space="preserve"> PAGEREF _Toc530491230 \h </w:instrText>
             </w:r>
             <w:r>
               <w:rPr>
@@ -2243,7 +2295,7 @@
                 <w:noProof/>
                 <w:webHidden/>
               </w:rPr>
-              <w:t>16</w:t>
+              <w:t>17</w:t>
             </w:r>
             <w:r>
               <w:rPr>
@@ -2271,7 +2323,7 @@
               <w:lang w:eastAsia="es-ES_tradnl"/>
             </w:rPr>
           </w:pPr>
-          <w:hyperlink w:anchor="_Toc529467015" w:history="1">
+          <w:hyperlink w:anchor="_Toc530491231" w:history="1">
             <w:r>
               <w:rPr>
                 <w:rStyle w:val="Hipervnculo"/>
@@ -2296,6 +2348,114 @@
                 <w:rStyle w:val="Hipervnculo"/>
                 <w:noProof/>
               </w:rPr>
+              <w:t>Prue</w:t>
+            </w:r>
+            <w:r>
+              <w:rPr>
+                <w:rStyle w:val="Hipervnculo"/>
+                <w:noProof/>
+              </w:rPr>
+              <w:t>b</w:t>
+            </w:r>
+            <w:r>
+              <w:rPr>
+                <w:rStyle w:val="Hipervnculo"/>
+                <w:noProof/>
+              </w:rPr>
+              <w:t>as de aceptación</w:t>
+            </w:r>
+            <w:r>
+              <w:rPr>
+                <w:noProof/>
+                <w:webHidden/>
+              </w:rPr>
+              <w:tab/>
+            </w:r>
+            <w:r>
+              <w:rPr>
+                <w:noProof/>
+                <w:webHidden/>
+              </w:rPr>
+              <w:fldChar w:fldCharType="begin"/>
+            </w:r>
+            <w:r>
+              <w:rPr>
+                <w:noProof/>
+                <w:webHidden/>
+              </w:rPr>
+              <w:instrText xml:space="preserve"> PAGEREF _Toc530491231 \h </w:instrText>
+            </w:r>
+            <w:r>
+              <w:rPr>
+                <w:noProof/>
+                <w:webHidden/>
+              </w:rPr>
+            </w:r>
+            <w:r>
+              <w:rPr>
+                <w:noProof/>
+                <w:webHidden/>
+              </w:rPr>
+              <w:fldChar w:fldCharType="separate"/>
+            </w:r>
+            <w:r>
+              <w:rPr>
+                <w:noProof/>
+                <w:webHidden/>
+              </w:rPr>
+              <w:t>18</w:t>
+            </w:r>
+            <w:r>
+              <w:rPr>
+                <w:noProof/>
+                <w:webHidden/>
+              </w:rPr>
+              <w:fldChar w:fldCharType="end"/>
+            </w:r>
+          </w:hyperlink>
+        </w:p>
+        <w:p>
+          <w:pPr>
+            <w:pStyle w:val="TDC1"/>
+            <w:tabs>
+              <w:tab w:val="left" w:pos="480"/>
+              <w:tab w:val="right" w:leader="dot" w:pos="8488"/>
+            </w:tabs>
+            <w:rPr>
+              <w:rFonts w:eastAsiaTheme="minorEastAsia"/>
+              <w:b w:val="0"/>
+              <w:bCs w:val="0"/>
+              <w:i w:val="0"/>
+              <w:iCs w:val="0"/>
+              <w:noProof/>
+              <w:lang w:eastAsia="es-ES_tradnl"/>
+            </w:rPr>
+          </w:pPr>
+          <w:hyperlink w:anchor="_Toc530491232" w:history="1">
+            <w:r>
+              <w:rPr>
+                <w:rStyle w:val="Hipervnculo"/>
+                <w:noProof/>
+              </w:rPr>
+              <w:t>6.</w:t>
+            </w:r>
+            <w:r>
+              <w:rPr>
+                <w:rFonts w:eastAsiaTheme="minorEastAsia"/>
+                <w:b w:val="0"/>
+                <w:bCs w:val="0"/>
+                <w:i w:val="0"/>
+                <w:iCs w:val="0"/>
+                <w:noProof/>
+                <w:lang w:eastAsia="es-ES_tradnl"/>
+              </w:rPr>
+              <w:tab/>
+            </w:r>
+            <w:r>
+              <w:rPr>
+                <w:rStyle w:val="Hipervnculo"/>
+                <w:noProof/>
+              </w:rPr>
               <w:t>ANEXOS</w:t>
             </w:r>
             <w:r>
@@ -2317,7 +2477,7 @@
                 <w:noProof/>
                 <w:webHidden/>
               </w:rPr>
-              <w:instrText xml:space="preserve"> PAGEREF _Toc529467015 \h </w:instrText>
+              <w:instrText xml:space="preserve"> PAGEREF _Toc530491232 \h </w:instrText>
             </w:r>
             <w:r>
               <w:rPr>
@@ -2337,7 +2497,7 @@
                 <w:noProof/>
                 <w:webHidden/>
               </w:rPr>
-              <w:t>18</w:t>
+              <w:t>20</w:t>
             </w:r>
             <w:r>
               <w:rPr>
@@ -2364,7 +2524,7 @@
               <w:lang w:eastAsia="es-ES_tradnl"/>
             </w:rPr>
           </w:pPr>
-          <w:hyperlink w:anchor="_Toc529467016" w:history="1">
+          <w:hyperlink w:anchor="_Toc530491233" w:history="1">
             <w:r>
               <w:rPr>
                 <w:rStyle w:val="Hipervnculo"/>
@@ -2391,7 +2551,7 @@
                 <w:noProof/>
                 <w:webHidden/>
               </w:rPr>
-              <w:instrText xml:space="preserve"> PAGEREF _Toc529467016 \h </w:instrText>
+              <w:instrText xml:space="preserve"> PAGEREF _Toc530491233 \h </w:instrText>
             </w:r>
             <w:r>
               <w:rPr>
@@ -2411,7 +2571,81 @@
                 <w:noProof/>
                 <w:webHidden/>
               </w:rPr>
-              <w:t>18</w:t>
+              <w:t>20</w:t>
+            </w:r>
+            <w:r>
+              <w:rPr>
+                <w:noProof/>
+                <w:webHidden/>
+              </w:rPr>
+              <w:fldChar w:fldCharType="end"/>
+            </w:r>
+          </w:hyperlink>
+        </w:p>
+        <w:p>
+          <w:pPr>
+            <w:pStyle w:val="TDC2"/>
+            <w:tabs>
+              <w:tab w:val="right" w:leader="dot" w:pos="8488"/>
+            </w:tabs>
+            <w:rPr>
+              <w:rFonts w:eastAsiaTheme="minorEastAsia"/>
+              <w:b w:val="0"/>
+              <w:bCs w:val="0"/>
+              <w:noProof/>
+              <w:sz w:val="24"/>
+              <w:szCs w:val="24"/>
+              <w:lang w:eastAsia="es-ES_tradnl"/>
+            </w:rPr>
+          </w:pPr>
+          <w:hyperlink w:anchor="_Toc530491234" w:history="1">
+            <w:r>
+              <w:rPr>
+                <w:rStyle w:val="Hipervnculo"/>
+                <w:noProof/>
+              </w:rPr>
+              <w:t>Anexo II: Acta de reunión</w:t>
+            </w:r>
+            <w:r>
+              <w:rPr>
+                <w:noProof/>
+                <w:webHidden/>
+              </w:rPr>
+              <w:tab/>
+            </w:r>
+            <w:r>
+              <w:rPr>
+                <w:noProof/>
+                <w:webHidden/>
+              </w:rPr>
+              <w:fldChar w:fldCharType="begin"/>
+            </w:r>
+            <w:r>
+              <w:rPr>
+                <w:noProof/>
+                <w:webHidden/>
+              </w:rPr>
+              <w:instrText xml:space="preserve"> PAGEREF _Toc530491234 \h </w:instrText>
+            </w:r>
+            <w:r>
+              <w:rPr>
+                <w:noProof/>
+                <w:webHidden/>
+              </w:rPr>
+            </w:r>
+            <w:r>
+              <w:rPr>
+                <w:noProof/>
+                <w:webHidden/>
+              </w:rPr>
+              <w:fldChar w:fldCharType="separate"/>
+            </w:r>
+            <w:r>
+              <w:rPr>
+                <w:noProof/>
+                <w:webHidden/>
+              </w:rPr>
+              <w:t>21</w:t>
             </w:r>
             <w:r>
               <w:rPr>
@@ -2482,7 +2716,7 @@
           <w:numId w:val="8"/>
         </w:numPr>
       </w:pPr>
-      <w:bookmarkStart w:id="0" w:name="_Toc529466998"/>
+      <w:bookmarkStart w:id="0" w:name="_Toc530491214"/>
       <w:r>
         <w:lastRenderedPageBreak/>
         <w:t>INTRODUCCIÓN AL PROBLEMA</w:t>
@@ -2503,7 +2737,7 @@
       <w:pPr>
         <w:pStyle w:val="Ttulo2"/>
       </w:pPr>
-      <w:bookmarkStart w:id="1" w:name="_Toc529466999"/>
+      <w:bookmarkStart w:id="1" w:name="_Toc530491215"/>
       <w:r>
         <w:t>Sobre el cliente</w:t>
       </w:r>
@@ -2662,7 +2896,7 @@
       <w:pPr>
         <w:pStyle w:val="Ttulo2"/>
       </w:pPr>
-      <w:bookmarkStart w:id="2" w:name="_Toc529467000"/>
+      <w:bookmarkStart w:id="2" w:name="_Toc530491216"/>
       <w:r>
         <w:t>Sobre los usuarios</w:t>
       </w:r>
@@ -2759,7 +2993,7 @@
       <w:pPr>
         <w:pStyle w:val="Ttulo2"/>
       </w:pPr>
-      <w:bookmarkStart w:id="3" w:name="_Toc529467001"/>
+      <w:bookmarkStart w:id="3" w:name="_Toc530491217"/>
       <w:r>
         <w:t>Estructura organizacional</w:t>
       </w:r>
@@ -2840,7 +3074,7 @@
       <w:pPr>
         <w:pStyle w:val="Ttulo2"/>
       </w:pPr>
-      <w:bookmarkStart w:id="4" w:name="_Toc529467002"/>
+      <w:bookmarkStart w:id="4" w:name="_Toc530491218"/>
       <w:r>
         <w:t>Gestión de proyectos</w:t>
       </w:r>
@@ -2966,7 +3200,7 @@
       <w:pPr>
         <w:pStyle w:val="Ttulo2"/>
       </w:pPr>
-      <w:bookmarkStart w:id="5" w:name="_Toc529467003"/>
+      <w:bookmarkStart w:id="5" w:name="_Toc530491219"/>
       <w:r>
         <w:t>Medición de resultados y evaluación de proyectos</w:t>
       </w:r>
@@ -3066,7 +3300,7 @@
       <w:pPr>
         <w:pStyle w:val="Ttulo2"/>
       </w:pPr>
-      <w:bookmarkStart w:id="6" w:name="_Toc529467004"/>
+      <w:bookmarkStart w:id="6" w:name="_Toc530491220"/>
       <w:r>
         <w:t>Dominio del problema</w:t>
       </w:r>
@@ -3439,7 +3673,7 @@
           <w:numId w:val="8"/>
         </w:numPr>
       </w:pPr>
-      <w:bookmarkStart w:id="7" w:name="_Toc529467005"/>
+      <w:bookmarkStart w:id="7" w:name="_Toc530491221"/>
       <w:r>
         <w:lastRenderedPageBreak/>
         <w:t>GLOSARIO DE TÉRMINOS</w:t>
@@ -4363,7 +4597,7 @@
           <w:numId w:val="8"/>
         </w:numPr>
       </w:pPr>
-      <w:bookmarkStart w:id="8" w:name="_Toc529467006"/>
+      <w:bookmarkStart w:id="8" w:name="_Toc530491222"/>
       <w:r>
         <w:lastRenderedPageBreak/>
         <w:t>VISIÓN GENERAL DEL SISTEMA</w:t>
@@ -4383,7 +4617,7 @@
           <w:shd w:val="clear" w:color="auto" w:fill="36393F"/>
         </w:rPr>
       </w:pPr>
-      <w:bookmarkStart w:id="9" w:name="_Toc529467007"/>
+      <w:bookmarkStart w:id="9" w:name="_Toc530491223"/>
       <w:r>
         <w:t>Expectativas del sistema</w:t>
       </w:r>
@@ -4576,7 +4810,7 @@
       <w:pPr>
         <w:pStyle w:val="Ttulo2"/>
       </w:pPr>
-      <w:bookmarkStart w:id="10" w:name="_Toc529467008"/>
+      <w:bookmarkStart w:id="10" w:name="_Toc530491224"/>
       <w:r>
         <w:t>Tipos de usuarios</w:t>
       </w:r>
@@ -4804,7 +5038,7 @@
           <w:numId w:val="8"/>
         </w:numPr>
       </w:pPr>
-      <w:bookmarkStart w:id="11" w:name="_Toc529467009"/>
+      <w:bookmarkStart w:id="11" w:name="_Toc530491225"/>
       <w:r>
         <w:lastRenderedPageBreak/>
         <w:t>CATÁLOGO DE REQUISITOS</w:t>
@@ -4817,7 +5051,7 @@
       <w:pPr>
         <w:pStyle w:val="Ttulo2"/>
       </w:pPr>
-      <w:bookmarkStart w:id="12" w:name="_Toc529467010"/>
+      <w:bookmarkStart w:id="12" w:name="_Toc530491226"/>
       <w:r>
         <w:t>Requisitos generales</w:t>
       </w:r>
@@ -5221,7 +5455,7 @@
       <w:pPr>
         <w:pStyle w:val="Ttulo2"/>
       </w:pPr>
-      <w:bookmarkStart w:id="13" w:name="_Toc529467011"/>
+      <w:bookmarkStart w:id="13" w:name="_Toc530491227"/>
       <w:r>
         <w:t>Requisitos de información</w:t>
       </w:r>
@@ -6856,7 +7090,7 @@
       <w:pPr>
         <w:pStyle w:val="Ttulo2"/>
       </w:pPr>
-      <w:bookmarkStart w:id="14" w:name="_Toc529467012"/>
+      <w:bookmarkStart w:id="14" w:name="_Toc530491228"/>
       <w:r>
         <w:t>Reglas de negocio</w:t>
       </w:r>
@@ -8784,7 +9018,7 @@
       <w:pPr>
         <w:pStyle w:val="Ttulo2"/>
       </w:pPr>
-      <w:bookmarkStart w:id="15" w:name="_Toc529467013"/>
+      <w:bookmarkStart w:id="15" w:name="_Toc530491229"/>
       <w:r>
         <w:t>Requisitos funcionales</w:t>
       </w:r>
@@ -10504,9 +10738,7 @@
       <w:pPr>
         <w:pStyle w:val="Ttulo2"/>
       </w:pPr>
-      <w:bookmarkStart w:id="16" w:name="_Toc529467014"/>
-      <w:bookmarkStart w:id="17" w:name="_GoBack"/>
-      <w:bookmarkEnd w:id="17"/>
+      <w:bookmarkStart w:id="16" w:name="_Toc530491230"/>
       <w:r>
         <w:lastRenderedPageBreak/>
         <w:t>Requisitos no funcionales</w:t>
@@ -10894,7 +11126,7 @@
                 <w:szCs w:val="22"/>
               </w:rPr>
             </w:pPr>
-            <w:bookmarkStart w:id="18" w:name="_Hlk529527153"/>
+            <w:bookmarkStart w:id="17" w:name="_Hlk529527153"/>
             <w:r>
               <w:rPr>
                 <w:b/>
@@ -10957,7 +11189,7 @@
           </w:p>
         </w:tc>
       </w:tr>
-      <w:bookmarkEnd w:id="18"/>
+      <w:bookmarkEnd w:id="17"/>
     </w:tbl>
     <w:p>
       <w:pPr>
@@ -11069,9 +11301,14 @@
           <w:numId w:val="8"/>
         </w:numPr>
       </w:pPr>
+      <w:bookmarkStart w:id="18" w:name="_Toc530491231"/>
       <w:r>
         <w:lastRenderedPageBreak/>
-        <w:t>Pruebas de aceptación</w:t>
+        <w:t>P</w:t>
+      </w:r>
+      <w:bookmarkEnd w:id="18"/>
+      <w:r>
+        <w:t>RUEBAS DE ACEPTACIÓN</w:t>
       </w:r>
     </w:p>
     <w:p/>
@@ -11461,7 +11698,14 @@
         </w:tc>
       </w:tr>
     </w:tbl>
-    <w:p/>
+    <w:p>
+      <w:pPr>
+        <w:rPr>
+          <w:sz w:val="22"/>
+          <w:szCs w:val="22"/>
+        </w:rPr>
+      </w:pPr>
+    </w:p>
     <w:tbl>
       <w:tblPr>
         <w:tblStyle w:val="Tablaconcuadrcula"/>
@@ -11573,7 +11817,14 @@
         </w:tc>
       </w:tr>
     </w:tbl>
-    <w:p/>
+    <w:p>
+      <w:pPr>
+        <w:rPr>
+          <w:sz w:val="22"/>
+          <w:szCs w:val="22"/>
+        </w:rPr>
+      </w:pPr>
+    </w:p>
     <w:tbl>
       <w:tblPr>
         <w:tblStyle w:val="Tablaconcuadrcula"/>
@@ -11684,10 +11935,16 @@
         </w:tc>
       </w:tr>
     </w:tbl>
-    <w:p/>
-    <w:p/>
-    <w:p/>
-    <w:p/>
+    <w:p>
+      <w:pPr>
+        <w:rPr>
+          <w:sz w:val="22"/>
+          <w:szCs w:val="22"/>
+        </w:rPr>
+      </w:pPr>
+      <w:bookmarkStart w:id="19" w:name="_GoBack"/>
+      <w:bookmarkEnd w:id="19"/>
+    </w:p>
     <w:tbl>
       <w:tblPr>
         <w:tblStyle w:val="Tablaconcuadrcula"/>
@@ -11786,6 +12043,9 @@
       </w:tr>
     </w:tbl>
     <w:p/>
+    <w:p/>
+    <w:p/>
+    <w:p/>
     <w:tbl>
       <w:tblPr>
         <w:tblStyle w:val="Tablaconcuadrcula"/>
@@ -12341,19 +12601,19 @@
           <w:numId w:val="8"/>
         </w:numPr>
       </w:pPr>
-      <w:bookmarkStart w:id="19" w:name="_Toc529467015"/>
+      <w:bookmarkStart w:id="20" w:name="_Toc530491232"/>
       <w:r>
         <w:lastRenderedPageBreak/>
         <w:t>ANEXOS</w:t>
       </w:r>
-      <w:bookmarkEnd w:id="19"/>
+      <w:bookmarkEnd w:id="20"/>
     </w:p>
     <w:p/>
     <w:p>
       <w:pPr>
         <w:pStyle w:val="Ttulo2"/>
       </w:pPr>
-      <w:bookmarkStart w:id="20" w:name="_Toc529467016"/>
+      <w:bookmarkStart w:id="21" w:name="_Toc530491233"/>
       <w:r>
         <w:t xml:space="preserve">Anexo I: Prototipo de </w:t>
       </w:r>
@@ -12361,11 +12621,16 @@
       <w:r>
         <w:t>newsletter</w:t>
       </w:r>
-      <w:bookmarkEnd w:id="20"/>
+      <w:bookmarkEnd w:id="21"/>
       <w:proofErr w:type="spellEnd"/>
     </w:p>
     <w:p/>
-    <w:p>
+    <w:p/>
+    <w:p/>
+    <w:p>
+      <w:pPr>
+        <w:jc w:val="center"/>
+      </w:pPr>
       <w:r>
         <w:rPr>
           <w:noProof/>
@@ -12411,6 +12676,7 @@
                         <w:txbxContent>
                           <w:p>
                             <w:pPr>
+                              <w:jc w:val="center"/>
                               <w:rPr>
                                 <w:i/>
                                 <w:noProof/>
@@ -12442,17 +12708,18 @@
               </wp:anchor>
             </w:drawing>
           </mc:Choice>
-          <mc:Fallback xmlns:cx="http://schemas.microsoft.com/office/drawing/2014/chartex" xmlns:cx1="http://schemas.microsoft.com/office/drawing/2015/9/8/chartex" xmlns:cx2="http://schemas.microsoft.com/office/drawing/2015/10/21/chartex" xmlns:cx3="http://schemas.microsoft.com/office/drawing/2016/5/9/chartex" xmlns:cx4="http://schemas.microsoft.com/office/drawing/2016/5/10/chartex" xmlns:cx5="http://schemas.microsoft.com/office/drawing/2016/5/11/chartex" xmlns:cx6="http://schemas.microsoft.com/office/drawing/2016/5/12/chartex" xmlns:cx7="http://schemas.microsoft.com/office/drawing/2016/5/13/chartex" xmlns:cx8="http://schemas.microsoft.com/office/drawing/2016/5/14/chartex" xmlns:aink="http://schemas.microsoft.com/office/drawing/2016/ink" xmlns:am3d="http://schemas.microsoft.com/office/drawing/2017/model3d" xmlns:w15="http://schemas.microsoft.com/office/word/2012/wordml" xmlns:w16cid="http://schemas.microsoft.com/office/word/2016/wordml/cid" xmlns:w16se="http://schemas.microsoft.com/office/word/2015/wordml/symex">
+          <mc:Fallback>
             <w:pict>
               <v:shapetype w14:anchorId="512F869B" id="_x0000_t202" coordsize="21600,21600" o:spt="202" path="m,l,21600r21600,l21600,xe">
                 <v:stroke joinstyle="miter"/>
                 <v:path gradientshapeok="t" o:connecttype="rect"/>
               </v:shapetype>
-              <v:shape id="3 Cuadro de texto" o:spid="_x0000_s1026" type="#_x0000_t202" style="position:absolute;margin-left:35.15pt;margin-top:442.9pt;width:354.6pt;height:.05pt;z-index:251660288;visibility:visible;mso-wrap-style:square;mso-wrap-distance-left:9pt;mso-wrap-distance-top:0;mso-wrap-distance-right:9pt;mso-wrap-distance-bottom:0;mso-position-horizontal:absolute;mso-position-horizontal-relative:text;mso-position-vertical:absolute;mso-position-vertical-relative:text;v-text-anchor:top" o:gfxdata="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" stroked="f">
+              <v:shape id="3 Cuadro de texto" o:spid="_x0000_s1026" type="#_x0000_t202" style="position:absolute;left:0;text-align:left;margin-left:35.15pt;margin-top:442.9pt;width:354.6pt;height:.05pt;z-index:251660288;visibility:visible;mso-wrap-style:square;mso-wrap-distance-left:9pt;mso-wrap-distance-top:0;mso-wrap-distance-right:9pt;mso-wrap-distance-bottom:0;mso-position-horizontal:absolute;mso-position-horizontal-relative:text;mso-position-vertical:absolute;mso-position-vertical-relative:text;v-text-anchor:top" o:gfxdata="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" stroked="f">
                 <v:textbox style="mso-fit-shape-to-text:t" inset="0,0,0,0">
                   <w:txbxContent>
                     <w:p>
                       <w:pPr>
+                        <w:jc w:val="center"/>
                         <w:rPr>
                           <w:i/>
                           <w:noProof/>
@@ -12484,17 +12751,9 @@
           <w:lang w:eastAsia="es-ES"/>
         </w:rPr>
         <w:drawing>
-          <wp:anchor distT="0" distB="0" distL="114300" distR="114300" simplePos="0" relativeHeight="251658240" behindDoc="0" locked="0" layoutInCell="1" allowOverlap="1" wp14:anchorId="05176C12" wp14:editId="6E9990A1">
-            <wp:simplePos x="0" y="0"/>
-            <wp:positionH relativeFrom="margin">
-              <wp:align>center</wp:align>
-            </wp:positionH>
-            <wp:positionV relativeFrom="margin">
-              <wp:posOffset>844550</wp:posOffset>
-            </wp:positionV>
+          <wp:inline distT="0" distB="0" distL="0" distR="0" wp14:anchorId="05176C12">
             <wp:extent cx="4503420" cy="5570220"/>
-            <wp:effectExtent l="0" t="0" r="0" b="0"/>
-            <wp:wrapSquare wrapText="bothSides"/>
+            <wp:effectExtent l="0" t="0" r="5080" b="5080"/>
             <wp:docPr id="1" name="0 Imagen"/>
             <wp:cNvGraphicFramePr>
               <a:graphicFrameLocks xmlns:a="http://schemas.openxmlformats.org/drawingml/2006/main" noChangeAspect="1"/>
@@ -12507,7 +12766,7 @@
                     <pic:cNvPicPr/>
                   </pic:nvPicPr>
                   <pic:blipFill>
-                    <a:blip r:embed="rId12">
+                    <a:blip r:embed="rId11">
                       <a:extLst>
                         <a:ext uri="{28A0092B-C50C-407E-A947-70E740481C1C}">
                           <a14:useLocalDpi xmlns:a14="http://schemas.microsoft.com/office/drawing/2010/main" val="0"/>
@@ -12530,16 +12789,1537 @@
                 </pic:pic>
               </a:graphicData>
             </a:graphic>
-            <wp14:sizeRelH relativeFrom="margin">
-              <wp14:pctWidth>0</wp14:pctWidth>
-            </wp14:sizeRelH>
-            <wp14:sizeRelV relativeFrom="margin">
-              <wp14:pctHeight>0</wp14:pctHeight>
-            </wp14:sizeRelV>
-          </wp:anchor>
+          </wp:inline>
         </w:drawing>
       </w:r>
     </w:p>
+    <w:p/>
+    <w:p/>
+    <w:p/>
+    <w:p/>
+    <w:p/>
+    <w:p/>
+    <w:p/>
+    <w:p/>
+    <w:p/>
+    <w:p>
+      <w:pPr>
+        <w:pStyle w:val="Ttulo2"/>
+        <w:rPr>
+          <w:rFonts w:asciiTheme="minorHAnsi" w:eastAsiaTheme="minorHAnsi" w:hAnsiTheme="minorHAnsi" w:cstheme="minorBidi"/>
+          <w:color w:val="auto"/>
+          <w:sz w:val="24"/>
+          <w:szCs w:val="24"/>
+        </w:rPr>
+      </w:pPr>
+    </w:p>
+    <w:p>
+      <w:pPr>
+        <w:pStyle w:val="Ttulo2"/>
+      </w:pPr>
+      <w:bookmarkStart w:id="22" w:name="_Toc530491234"/>
+      <w:r>
+        <w:t>Anexo II: Acta de reunión</w:t>
+      </w:r>
+      <w:bookmarkEnd w:id="22"/>
+    </w:p>
+    <w:p/>
+    <w:p/>
+    <w:p/>
+    <w:p>
+      <w:pPr>
+        <w:jc w:val="center"/>
+        <w:rPr>
+          <w:b/>
+        </w:rPr>
+      </w:pPr>
+      <w:r>
+        <w:rPr>
+          <w:b/>
+        </w:rPr>
+        <w:t>Información de control</w:t>
+      </w:r>
+    </w:p>
+    <w:p/>
+    <w:tbl>
+      <w:tblPr>
+        <w:tblStyle w:val="Tablaconcuadrcula"/>
+        <w:tblW w:w="0" w:type="auto"/>
+        <w:tblLook w:val="04A0" w:firstRow="1" w:lastRow="0" w:firstColumn="1" w:lastColumn="0" w:noHBand="0" w:noVBand="1"/>
+      </w:tblPr>
+      <w:tblGrid>
+        <w:gridCol w:w="2122"/>
+        <w:gridCol w:w="6366"/>
+      </w:tblGrid>
+      <w:tr>
+        <w:tc>
+          <w:tcPr>
+            <w:tcW w:w="2122" w:type="dxa"/>
+          </w:tcPr>
+          <w:p>
+            <w:pPr>
+              <w:rPr>
+                <w:sz w:val="22"/>
+              </w:rPr>
+            </w:pPr>
+            <w:r>
+              <w:rPr>
+                <w:sz w:val="22"/>
+              </w:rPr>
+              <w:t>Proyecto</w:t>
+            </w:r>
+          </w:p>
+        </w:tc>
+        <w:tc>
+          <w:tcPr>
+            <w:tcW w:w="6366" w:type="dxa"/>
+          </w:tcPr>
+          <w:p>
+            <w:pPr>
+              <w:rPr>
+                <w:sz w:val="22"/>
+              </w:rPr>
+            </w:pPr>
+            <w:r>
+              <w:rPr>
+                <w:sz w:val="22"/>
+              </w:rPr>
+              <w:t>Deporte y Desafío</w:t>
+            </w:r>
+          </w:p>
+        </w:tc>
+      </w:tr>
+      <w:tr>
+        <w:tc>
+          <w:tcPr>
+            <w:tcW w:w="2122" w:type="dxa"/>
+          </w:tcPr>
+          <w:p>
+            <w:pPr>
+              <w:rPr>
+                <w:sz w:val="22"/>
+              </w:rPr>
+            </w:pPr>
+            <w:r>
+              <w:rPr>
+                <w:sz w:val="22"/>
+              </w:rPr>
+              <w:t>Cliente</w:t>
+            </w:r>
+          </w:p>
+        </w:tc>
+        <w:tc>
+          <w:tcPr>
+            <w:tcW w:w="6366" w:type="dxa"/>
+          </w:tcPr>
+          <w:p>
+            <w:pPr>
+              <w:rPr>
+                <w:sz w:val="22"/>
+              </w:rPr>
+            </w:pPr>
+            <w:r>
+              <w:rPr>
+                <w:sz w:val="22"/>
+              </w:rPr>
+              <w:t>Fundación Deporte y Desafío</w:t>
+            </w:r>
+          </w:p>
+        </w:tc>
+      </w:tr>
+      <w:tr>
+        <w:tc>
+          <w:tcPr>
+            <w:tcW w:w="2122" w:type="dxa"/>
+          </w:tcPr>
+          <w:p>
+            <w:pPr>
+              <w:rPr>
+                <w:sz w:val="22"/>
+              </w:rPr>
+            </w:pPr>
+            <w:r>
+              <w:rPr>
+                <w:sz w:val="22"/>
+              </w:rPr>
+              <w:t>Lugar de la reunión</w:t>
+            </w:r>
+          </w:p>
+        </w:tc>
+        <w:tc>
+          <w:tcPr>
+            <w:tcW w:w="6366" w:type="dxa"/>
+          </w:tcPr>
+          <w:p>
+            <w:pPr>
+              <w:rPr>
+                <w:sz w:val="22"/>
+              </w:rPr>
+            </w:pPr>
+            <w:r>
+              <w:rPr>
+                <w:sz w:val="22"/>
+              </w:rPr>
+              <w:t>Videoconferencia vía Skype (Sevilla – Madrid)</w:t>
+            </w:r>
+          </w:p>
+        </w:tc>
+      </w:tr>
+      <w:tr>
+        <w:tc>
+          <w:tcPr>
+            <w:tcW w:w="2122" w:type="dxa"/>
+          </w:tcPr>
+          <w:p>
+            <w:pPr>
+              <w:rPr>
+                <w:sz w:val="22"/>
+              </w:rPr>
+            </w:pPr>
+            <w:r>
+              <w:rPr>
+                <w:sz w:val="22"/>
+              </w:rPr>
+              <w:t>Fecha de realización</w:t>
+            </w:r>
+          </w:p>
+        </w:tc>
+        <w:tc>
+          <w:tcPr>
+            <w:tcW w:w="6366" w:type="dxa"/>
+          </w:tcPr>
+          <w:p>
+            <w:pPr>
+              <w:rPr>
+                <w:sz w:val="22"/>
+              </w:rPr>
+            </w:pPr>
+            <w:r>
+              <w:rPr>
+                <w:sz w:val="22"/>
+              </w:rPr>
+              <w:t>08/10/2018</w:t>
+            </w:r>
+          </w:p>
+        </w:tc>
+      </w:tr>
+    </w:tbl>
+    <w:p/>
+    <w:p/>
+    <w:p/>
+    <w:p>
+      <w:pPr>
+        <w:jc w:val="center"/>
+        <w:rPr>
+          <w:b/>
+        </w:rPr>
+      </w:pPr>
+      <w:r>
+        <w:rPr>
+          <w:b/>
+        </w:rPr>
+        <w:t>Lista de convocados</w:t>
+      </w:r>
+    </w:p>
+    <w:p>
+      <w:pPr>
+        <w:jc w:val="center"/>
+        <w:rPr>
+          <w:b/>
+        </w:rPr>
+      </w:pPr>
+    </w:p>
+    <w:tbl>
+      <w:tblPr>
+        <w:tblStyle w:val="Tablaconcuadrcula"/>
+        <w:tblW w:w="0" w:type="auto"/>
+        <w:tblLook w:val="04A0" w:firstRow="1" w:lastRow="0" w:firstColumn="1" w:lastColumn="0" w:noHBand="0" w:noVBand="1"/>
+      </w:tblPr>
+      <w:tblGrid>
+        <w:gridCol w:w="2829"/>
+        <w:gridCol w:w="2829"/>
+        <w:gridCol w:w="2830"/>
+      </w:tblGrid>
+      <w:tr>
+        <w:tc>
+          <w:tcPr>
+            <w:tcW w:w="2829" w:type="dxa"/>
+          </w:tcPr>
+          <w:p>
+            <w:pPr>
+              <w:jc w:val="center"/>
+              <w:rPr>
+                <w:b/>
+                <w:sz w:val="22"/>
+              </w:rPr>
+            </w:pPr>
+            <w:r>
+              <w:rPr>
+                <w:b/>
+                <w:sz w:val="22"/>
+              </w:rPr>
+              <w:t>Nombre y Apellidos</w:t>
+            </w:r>
+          </w:p>
+        </w:tc>
+        <w:tc>
+          <w:tcPr>
+            <w:tcW w:w="2829" w:type="dxa"/>
+          </w:tcPr>
+          <w:p>
+            <w:pPr>
+              <w:jc w:val="center"/>
+              <w:rPr>
+                <w:b/>
+                <w:sz w:val="22"/>
+              </w:rPr>
+            </w:pPr>
+            <w:r>
+              <w:rPr>
+                <w:b/>
+                <w:sz w:val="22"/>
+              </w:rPr>
+              <w:t>Organismo</w:t>
+            </w:r>
+          </w:p>
+        </w:tc>
+        <w:tc>
+          <w:tcPr>
+            <w:tcW w:w="2830" w:type="dxa"/>
+          </w:tcPr>
+          <w:p>
+            <w:pPr>
+              <w:jc w:val="center"/>
+              <w:rPr>
+                <w:b/>
+                <w:sz w:val="22"/>
+              </w:rPr>
+            </w:pPr>
+            <w:r>
+              <w:rPr>
+                <w:b/>
+                <w:sz w:val="22"/>
+              </w:rPr>
+              <w:t>Asiste (S/N)</w:t>
+            </w:r>
+          </w:p>
+        </w:tc>
+      </w:tr>
+      <w:tr>
+        <w:tc>
+          <w:tcPr>
+            <w:tcW w:w="2829" w:type="dxa"/>
+          </w:tcPr>
+          <w:p>
+            <w:pPr>
+              <w:rPr>
+                <w:sz w:val="22"/>
+              </w:rPr>
+            </w:pPr>
+            <w:r>
+              <w:rPr>
+                <w:sz w:val="22"/>
+              </w:rPr>
+              <w:t>Mario Ruano Fernández</w:t>
+            </w:r>
+          </w:p>
+        </w:tc>
+        <w:tc>
+          <w:tcPr>
+            <w:tcW w:w="2829" w:type="dxa"/>
+          </w:tcPr>
+          <w:p>
+            <w:pPr>
+              <w:rPr>
+                <w:sz w:val="22"/>
+              </w:rPr>
+            </w:pPr>
+            <w:r>
+              <w:rPr>
+                <w:sz w:val="22"/>
+              </w:rPr>
+              <w:t>IS-G1-SSR Fundación Deporte y Desafío</w:t>
+            </w:r>
+          </w:p>
+        </w:tc>
+        <w:tc>
+          <w:tcPr>
+            <w:tcW w:w="2830" w:type="dxa"/>
+          </w:tcPr>
+          <w:p>
+            <w:pPr>
+              <w:rPr>
+                <w:sz w:val="22"/>
+              </w:rPr>
+            </w:pPr>
+            <w:r>
+              <w:rPr>
+                <w:sz w:val="22"/>
+              </w:rPr>
+              <w:t>S</w:t>
+            </w:r>
+          </w:p>
+        </w:tc>
+      </w:tr>
+      <w:tr>
+        <w:tc>
+          <w:tcPr>
+            <w:tcW w:w="2829" w:type="dxa"/>
+          </w:tcPr>
+          <w:p>
+            <w:pPr>
+              <w:rPr>
+                <w:sz w:val="22"/>
+              </w:rPr>
+            </w:pPr>
+            <w:r>
+              <w:rPr>
+                <w:sz w:val="22"/>
+              </w:rPr>
+              <w:t xml:space="preserve">Cristina Caro </w:t>
+            </w:r>
+            <w:proofErr w:type="spellStart"/>
+            <w:r>
+              <w:rPr>
+                <w:sz w:val="22"/>
+              </w:rPr>
+              <w:t>Caro</w:t>
+            </w:r>
+            <w:proofErr w:type="spellEnd"/>
+          </w:p>
+        </w:tc>
+        <w:tc>
+          <w:tcPr>
+            <w:tcW w:w="2829" w:type="dxa"/>
+          </w:tcPr>
+          <w:p>
+            <w:pPr>
+              <w:rPr>
+                <w:sz w:val="22"/>
+              </w:rPr>
+            </w:pPr>
+            <w:r>
+              <w:rPr>
+                <w:sz w:val="22"/>
+              </w:rPr>
+              <w:t>Fundación Deporte y Desafío</w:t>
+            </w:r>
+          </w:p>
+        </w:tc>
+        <w:tc>
+          <w:tcPr>
+            <w:tcW w:w="2830" w:type="dxa"/>
+          </w:tcPr>
+          <w:p>
+            <w:pPr>
+              <w:rPr>
+                <w:sz w:val="22"/>
+              </w:rPr>
+            </w:pPr>
+            <w:r>
+              <w:rPr>
+                <w:sz w:val="22"/>
+              </w:rPr>
+              <w:t>S</w:t>
+            </w:r>
+          </w:p>
+        </w:tc>
+      </w:tr>
+    </w:tbl>
+    <w:p>
+      <w:pPr>
+        <w:jc w:val="center"/>
+        <w:rPr>
+          <w:b/>
+        </w:rPr>
+      </w:pPr>
+    </w:p>
+    <w:p>
+      <w:pPr>
+        <w:jc w:val="center"/>
+        <w:rPr>
+          <w:b/>
+        </w:rPr>
+      </w:pPr>
+    </w:p>
+    <w:p>
+      <w:pPr>
+        <w:jc w:val="center"/>
+        <w:rPr>
+          <w:b/>
+        </w:rPr>
+      </w:pPr>
+    </w:p>
+    <w:p>
+      <w:pPr>
+        <w:jc w:val="center"/>
+        <w:rPr>
+          <w:b/>
+        </w:rPr>
+      </w:pPr>
+      <w:r>
+        <w:rPr>
+          <w:b/>
+        </w:rPr>
+        <w:t>Orden del día</w:t>
+      </w:r>
+    </w:p>
+    <w:p>
+      <w:pPr>
+        <w:jc w:val="center"/>
+        <w:rPr>
+          <w:rFonts w:asciiTheme="majorHAnsi" w:eastAsiaTheme="majorEastAsia" w:hAnsiTheme="majorHAnsi" w:cstheme="majorBidi"/>
+          <w:b/>
+          <w:color w:val="1F3763" w:themeColor="accent1" w:themeShade="7F"/>
+        </w:rPr>
+      </w:pPr>
+    </w:p>
+    <w:p/>
+    <w:p/>
+    <w:p>
+      <w:pPr>
+        <w:pStyle w:val="Prrafodelista"/>
+        <w:numPr>
+          <w:ilvl w:val="0"/>
+          <w:numId w:val="11"/>
+        </w:numPr>
+        <w:rPr>
+          <w:sz w:val="22"/>
+        </w:rPr>
+      </w:pPr>
+      <w:r>
+        <w:rPr>
+          <w:sz w:val="22"/>
+        </w:rPr>
+        <w:t>Estructura organizativa de la Fundación Deporte y Desafío.</w:t>
+      </w:r>
+    </w:p>
+    <w:p>
+      <w:pPr>
+        <w:pStyle w:val="Prrafodelista"/>
+        <w:numPr>
+          <w:ilvl w:val="0"/>
+          <w:numId w:val="11"/>
+        </w:numPr>
+        <w:rPr>
+          <w:sz w:val="22"/>
+        </w:rPr>
+      </w:pPr>
+      <w:r>
+        <w:rPr>
+          <w:sz w:val="22"/>
+        </w:rPr>
+        <w:t>Modelo de negocio y flujos de trabajo.</w:t>
+      </w:r>
+    </w:p>
+    <w:p>
+      <w:pPr>
+        <w:pStyle w:val="Prrafodelista"/>
+        <w:numPr>
+          <w:ilvl w:val="0"/>
+          <w:numId w:val="11"/>
+        </w:numPr>
+        <w:rPr>
+          <w:sz w:val="22"/>
+        </w:rPr>
+      </w:pPr>
+      <w:r>
+        <w:rPr>
+          <w:sz w:val="22"/>
+        </w:rPr>
+        <w:t>Principales problemáticas en la gestión de proyectos</w:t>
+      </w:r>
+      <w:r>
+        <w:rPr>
+          <w:sz w:val="22"/>
+        </w:rPr>
+        <w:t>.</w:t>
+      </w:r>
+    </w:p>
+    <w:p>
+      <w:pPr>
+        <w:pStyle w:val="Prrafodelista"/>
+        <w:numPr>
+          <w:ilvl w:val="0"/>
+          <w:numId w:val="11"/>
+        </w:numPr>
+        <w:rPr>
+          <w:sz w:val="22"/>
+        </w:rPr>
+      </w:pPr>
+      <w:r>
+        <w:rPr>
+          <w:sz w:val="22"/>
+        </w:rPr>
+        <w:t>Expectativas del sistema</w:t>
+      </w:r>
+      <w:r>
+        <w:rPr>
+          <w:sz w:val="22"/>
+        </w:rPr>
+        <w:t>.</w:t>
+      </w:r>
+    </w:p>
+    <w:p/>
+    <w:p/>
+    <w:p/>
+    <w:p>
+      <w:pPr>
+        <w:jc w:val="center"/>
+        <w:rPr>
+          <w:b/>
+        </w:rPr>
+      </w:pPr>
+      <w:r>
+        <w:rPr>
+          <w:b/>
+        </w:rPr>
+        <w:t>Aprobación de acta</w:t>
+      </w:r>
+    </w:p>
+    <w:p/>
+    <w:tbl>
+      <w:tblPr>
+        <w:tblStyle w:val="Tablaconcuadrcula"/>
+        <w:tblW w:w="0" w:type="auto"/>
+        <w:tblLook w:val="04A0" w:firstRow="1" w:lastRow="0" w:firstColumn="1" w:lastColumn="0" w:noHBand="0" w:noVBand="1"/>
+      </w:tblPr>
+      <w:tblGrid>
+        <w:gridCol w:w="4248"/>
+        <w:gridCol w:w="4240"/>
+      </w:tblGrid>
+      <w:tr>
+        <w:tc>
+          <w:tcPr>
+            <w:tcW w:w="4248" w:type="dxa"/>
+          </w:tcPr>
+          <w:p>
+            <w:pPr>
+              <w:rPr>
+                <w:sz w:val="22"/>
+              </w:rPr>
+            </w:pPr>
+            <w:r>
+              <w:rPr>
+                <w:sz w:val="22"/>
+              </w:rPr>
+              <w:t>Representante IS-G1-SSR Deporte y Desafío</w:t>
+            </w:r>
+          </w:p>
+        </w:tc>
+        <w:tc>
+          <w:tcPr>
+            <w:tcW w:w="4240" w:type="dxa"/>
+          </w:tcPr>
+          <w:p>
+            <w:pPr>
+              <w:rPr>
+                <w:sz w:val="22"/>
+              </w:rPr>
+            </w:pPr>
+            <w:r>
+              <w:rPr>
+                <w:sz w:val="22"/>
+              </w:rPr>
+              <w:t xml:space="preserve">Representante </w:t>
+            </w:r>
+            <w:r>
+              <w:rPr>
+                <w:sz w:val="22"/>
+              </w:rPr>
+              <w:t>Fundación Deporte y Desafío</w:t>
+            </w:r>
+          </w:p>
+        </w:tc>
+      </w:tr>
+      <w:tr>
+        <w:trPr>
+          <w:trHeight w:val="2376"/>
+        </w:trPr>
+        <w:tc>
+          <w:tcPr>
+            <w:tcW w:w="4248" w:type="dxa"/>
+          </w:tcPr>
+          <w:p/>
+          <w:p/>
+          <w:p/>
+          <w:p/>
+          <w:p/>
+          <w:p/>
+          <w:p>
+            <w:pPr>
+              <w:jc w:val="center"/>
+              <w:rPr>
+                <w:sz w:val="22"/>
+              </w:rPr>
+            </w:pPr>
+            <w:r>
+              <w:rPr>
+                <w:sz w:val="22"/>
+              </w:rPr>
+              <w:t>Fdo.: Mario Ruano Fernández</w:t>
+            </w:r>
+          </w:p>
+          <w:p>
+            <w:pPr>
+              <w:jc w:val="center"/>
+              <w:rPr>
+                <w:sz w:val="22"/>
+              </w:rPr>
+            </w:pPr>
+          </w:p>
+          <w:p>
+            <w:r>
+              <w:rPr>
+                <w:sz w:val="22"/>
+              </w:rPr>
+              <w:t>Fecha:</w:t>
+            </w:r>
+            <w:r>
+              <w:rPr>
+                <w:sz w:val="22"/>
+              </w:rPr>
+              <w:t xml:space="preserve"> 10/10/2018</w:t>
+            </w:r>
+          </w:p>
+        </w:tc>
+        <w:tc>
+          <w:tcPr>
+            <w:tcW w:w="4240" w:type="dxa"/>
+          </w:tcPr>
+          <w:p/>
+          <w:p>
+            <w:pPr>
+              <w:jc w:val="center"/>
+            </w:pPr>
+            <w:r>
+              <w:rPr>
+                <w:noProof/>
+              </w:rPr>
+              <w:drawing>
+                <wp:inline distT="0" distB="0" distL="0" distR="0" wp14:anchorId="54AD07E1" wp14:editId="0D142D97">
+                  <wp:extent cx="2365827" cy="914400"/>
+                  <wp:effectExtent l="0" t="0" r="0" b="0"/>
+                  <wp:docPr id="2" name="Imagen 2"/>
+                  <wp:cNvGraphicFramePr>
+                    <a:graphicFrameLocks xmlns:a="http://schemas.openxmlformats.org/drawingml/2006/main" noChangeAspect="1"/>
+                  </wp:cNvGraphicFramePr>
+                  <a:graphic xmlns:a="http://schemas.openxmlformats.org/drawingml/2006/main">
+                    <a:graphicData uri="http://schemas.openxmlformats.org/drawingml/2006/picture">
+                      <pic:pic xmlns:pic="http://schemas.openxmlformats.org/drawingml/2006/picture">
+                        <pic:nvPicPr>
+                          <pic:cNvPr id="1" name="Captura de pantalla 2018-11-20 a las 15.16.46.png"/>
+                          <pic:cNvPicPr/>
+                        </pic:nvPicPr>
+                        <pic:blipFill>
+                          <a:blip r:embed="rId12">
+                            <a:extLst>
+                              <a:ext uri="{28A0092B-C50C-407E-A947-70E740481C1C}">
+                                <a14:useLocalDpi xmlns:a14="http://schemas.microsoft.com/office/drawing/2010/main" val="0"/>
+                              </a:ext>
+                            </a:extLst>
+                          </a:blip>
+                          <a:stretch>
+                            <a:fillRect/>
+                          </a:stretch>
+                        </pic:blipFill>
+                        <pic:spPr>
+                          <a:xfrm>
+                            <a:off x="0" y="0"/>
+                            <a:ext cx="2761682" cy="1067399"/>
+                          </a:xfrm>
+                          <a:prstGeom prst="rect">
+                            <a:avLst/>
+                          </a:prstGeom>
+                        </pic:spPr>
+                      </pic:pic>
+                    </a:graphicData>
+                  </a:graphic>
+                </wp:inline>
+              </w:drawing>
+            </w:r>
+          </w:p>
+          <w:p>
+            <w:pPr>
+              <w:jc w:val="center"/>
+              <w:rPr>
+                <w:sz w:val="22"/>
+              </w:rPr>
+            </w:pPr>
+            <w:r>
+              <w:rPr>
+                <w:sz w:val="22"/>
+              </w:rPr>
+              <w:t xml:space="preserve">Fdo.: Cristina Caro </w:t>
+            </w:r>
+            <w:proofErr w:type="spellStart"/>
+            <w:r>
+              <w:rPr>
+                <w:sz w:val="22"/>
+              </w:rPr>
+              <w:t>Caro</w:t>
+            </w:r>
+            <w:proofErr w:type="spellEnd"/>
+          </w:p>
+          <w:p>
+            <w:pPr>
+              <w:jc w:val="center"/>
+              <w:rPr>
+                <w:sz w:val="22"/>
+              </w:rPr>
+            </w:pPr>
+          </w:p>
+          <w:p>
+            <w:r>
+              <w:rPr>
+                <w:sz w:val="22"/>
+              </w:rPr>
+              <w:t>Fecha:</w:t>
+            </w:r>
+            <w:r>
+              <w:rPr>
+                <w:sz w:val="22"/>
+              </w:rPr>
+              <w:t xml:space="preserve"> 10/10/2018</w:t>
+            </w:r>
+          </w:p>
+        </w:tc>
+      </w:tr>
+    </w:tbl>
+    <w:p/>
+    <w:p/>
+    <w:p/>
+    <w:p>
+      <w:pPr>
+        <w:jc w:val="center"/>
+        <w:rPr>
+          <w:b/>
+        </w:rPr>
+      </w:pPr>
+      <w:r>
+        <w:rPr>
+          <w:b/>
+        </w:rPr>
+        <w:t>Desarrollo de la reunión</w:t>
+      </w:r>
+    </w:p>
+    <w:p/>
+    <w:p>
+      <w:pPr>
+        <w:jc w:val="both"/>
+        <w:rPr>
+          <w:sz w:val="22"/>
+        </w:rPr>
+      </w:pPr>
+      <w:r>
+        <w:rPr>
+          <w:sz w:val="22"/>
+        </w:rPr>
+        <w:t xml:space="preserve">Cristina Caro </w:t>
+      </w:r>
+      <w:proofErr w:type="spellStart"/>
+      <w:r>
+        <w:rPr>
+          <w:sz w:val="22"/>
+        </w:rPr>
+        <w:t>Caro</w:t>
+      </w:r>
+      <w:proofErr w:type="spellEnd"/>
+      <w:r>
+        <w:rPr>
+          <w:sz w:val="22"/>
+        </w:rPr>
+        <w:t>, en representación de la Fundación Deporte y Desafío, es coordinadora de programas deportivos en dicha institución. Junto con otras tres coordinadoras, forma un equipo encargado de la gestión íntegra de los diferentes programas deportivos y actividades que ofrece la fundación a sus participantes.</w:t>
+      </w:r>
+    </w:p>
+    <w:p>
+      <w:pPr>
+        <w:jc w:val="both"/>
+        <w:rPr>
+          <w:sz w:val="22"/>
+        </w:rPr>
+      </w:pPr>
+    </w:p>
+    <w:p>
+      <w:pPr>
+        <w:jc w:val="both"/>
+      </w:pPr>
+    </w:p>
+    <w:p>
+      <w:pPr>
+        <w:pStyle w:val="Prrafodelista"/>
+        <w:numPr>
+          <w:ilvl w:val="0"/>
+          <w:numId w:val="12"/>
+        </w:numPr>
+        <w:jc w:val="both"/>
+        <w:rPr>
+          <w:sz w:val="22"/>
+        </w:rPr>
+      </w:pPr>
+      <w:r>
+        <w:rPr>
+          <w:sz w:val="22"/>
+        </w:rPr>
+        <w:t>Estructura organizativa de la Fundación Deporte y Desafío.</w:t>
+      </w:r>
+    </w:p>
+    <w:p>
+      <w:pPr>
+        <w:jc w:val="both"/>
+        <w:rPr>
+          <w:sz w:val="22"/>
+        </w:rPr>
+      </w:pPr>
+    </w:p>
+    <w:p>
+      <w:pPr>
+        <w:jc w:val="both"/>
+        <w:rPr>
+          <w:sz w:val="22"/>
+        </w:rPr>
+      </w:pPr>
+      <w:r>
+        <w:rPr>
+          <w:sz w:val="22"/>
+        </w:rPr>
+        <w:t>Deporte y Desafío es una fundación española sin ánimo de lucro que lleva trabajando veinte años por la inclusión social de las personas con discapacidad a través del deporte adaptado.</w:t>
+      </w:r>
+    </w:p>
+    <w:p>
+      <w:pPr>
+        <w:jc w:val="both"/>
+        <w:rPr>
+          <w:sz w:val="22"/>
+        </w:rPr>
+      </w:pPr>
+    </w:p>
+    <w:p>
+      <w:pPr>
+        <w:jc w:val="both"/>
+        <w:rPr>
+          <w:sz w:val="22"/>
+        </w:rPr>
+      </w:pPr>
+      <w:r>
+        <w:rPr>
+          <w:sz w:val="22"/>
+        </w:rPr>
+        <w:t>Con sede principal en Madrid, la fundación, de carácter privado, depende del Ministerio de Educación y Ciencia.</w:t>
+      </w:r>
+    </w:p>
+    <w:p>
+      <w:pPr>
+        <w:jc w:val="both"/>
+        <w:rPr>
+          <w:sz w:val="22"/>
+        </w:rPr>
+      </w:pPr>
+    </w:p>
+    <w:p>
+      <w:pPr>
+        <w:jc w:val="both"/>
+        <w:rPr>
+          <w:sz w:val="22"/>
+        </w:rPr>
+      </w:pPr>
+      <w:r>
+        <w:rPr>
+          <w:sz w:val="22"/>
+        </w:rPr>
+        <w:t xml:space="preserve">Fue fundada en 1998 por Jorge Pérez de </w:t>
+      </w:r>
+      <w:proofErr w:type="spellStart"/>
+      <w:r>
+        <w:rPr>
+          <w:sz w:val="22"/>
+        </w:rPr>
+        <w:t>Leza</w:t>
+      </w:r>
+      <w:proofErr w:type="spellEnd"/>
+      <w:r>
+        <w:rPr>
+          <w:sz w:val="22"/>
+        </w:rPr>
+        <w:t>, a raíz de sufrir éste un accidente y quedar en silla de ruedas. Él fue una de las principales personas en España en apoyar y promover la práctica del deporte adaptado.</w:t>
+      </w:r>
+    </w:p>
+    <w:p>
+      <w:pPr>
+        <w:jc w:val="both"/>
+        <w:rPr>
+          <w:sz w:val="22"/>
+        </w:rPr>
+      </w:pPr>
+    </w:p>
+    <w:p>
+      <w:pPr>
+        <w:jc w:val="both"/>
+        <w:rPr>
+          <w:sz w:val="22"/>
+        </w:rPr>
+      </w:pPr>
+      <w:r>
+        <w:rPr>
+          <w:sz w:val="22"/>
+        </w:rPr>
+        <w:t>La fundación está gestionada a través de un patronato que se encarga de aprobar las cuentas anuales, las partidas de gastos, así como la representación institucional de la fundación.</w:t>
+      </w:r>
+    </w:p>
+    <w:p>
+      <w:pPr>
+        <w:jc w:val="both"/>
+        <w:rPr>
+          <w:sz w:val="22"/>
+        </w:rPr>
+      </w:pPr>
+    </w:p>
+    <w:p>
+      <w:pPr>
+        <w:jc w:val="both"/>
+        <w:rPr>
+          <w:sz w:val="22"/>
+        </w:rPr>
+      </w:pPr>
+      <w:r>
+        <w:rPr>
+          <w:sz w:val="22"/>
+        </w:rPr>
+        <w:t>La dirección de la fundación recae en manos de Carmen Pardo Martín, directora general de Deporte y Desafío, la cual se apoya en un equipo formado por cuatro coordinadoras de programas deportivos, encargadas de realizar todas las tareas de planificación y gestión de cada proyecto que se lleva a cabo en el seno de la fundación.</w:t>
+      </w:r>
+    </w:p>
+    <w:p>
+      <w:pPr>
+        <w:jc w:val="both"/>
+        <w:rPr>
+          <w:sz w:val="22"/>
+        </w:rPr>
+      </w:pPr>
+    </w:p>
+    <w:p>
+      <w:pPr>
+        <w:jc w:val="both"/>
+        <w:rPr>
+          <w:sz w:val="22"/>
+        </w:rPr>
+      </w:pPr>
+      <w:r>
+        <w:rPr>
+          <w:sz w:val="22"/>
+        </w:rPr>
+        <w:t>Deporte y Desafío también cuenta con un director técnico para el programa de esquí alpino adaptado que desarrollan anualmente en Sierra Nevada. Al ser una de las principales actividades de cada temporada y al contarse con amplio material adaptado para la nieve, desde el organismo consideran importante que exista un enlace permanente entre las oficinas de Madrid y Granada.</w:t>
+      </w:r>
+    </w:p>
+    <w:p>
+      <w:pPr>
+        <w:jc w:val="both"/>
+        <w:rPr>
+          <w:sz w:val="22"/>
+        </w:rPr>
+      </w:pPr>
+    </w:p>
+    <w:p>
+      <w:pPr>
+        <w:jc w:val="both"/>
+        <w:rPr>
+          <w:sz w:val="22"/>
+        </w:rPr>
+      </w:pPr>
+      <w:r>
+        <w:rPr>
+          <w:sz w:val="22"/>
+        </w:rPr>
+        <w:t>La fundación cuenta también con personal contable y una responsable de integración laboral.</w:t>
+      </w:r>
+    </w:p>
+    <w:p>
+      <w:pPr>
+        <w:jc w:val="both"/>
+        <w:rPr>
+          <w:sz w:val="22"/>
+        </w:rPr>
+      </w:pPr>
+    </w:p>
+    <w:p>
+      <w:pPr>
+        <w:jc w:val="both"/>
+        <w:rPr>
+          <w:sz w:val="22"/>
+        </w:rPr>
+      </w:pPr>
+    </w:p>
+    <w:p>
+      <w:pPr>
+        <w:pStyle w:val="Prrafodelista"/>
+        <w:numPr>
+          <w:ilvl w:val="0"/>
+          <w:numId w:val="12"/>
+        </w:numPr>
+        <w:jc w:val="both"/>
+        <w:rPr>
+          <w:sz w:val="22"/>
+        </w:rPr>
+      </w:pPr>
+      <w:r>
+        <w:rPr>
+          <w:sz w:val="22"/>
+        </w:rPr>
+        <w:t>Modelo de negocio y flujos de trabajo</w:t>
+      </w:r>
+    </w:p>
+    <w:p>
+      <w:pPr>
+        <w:jc w:val="both"/>
+        <w:rPr>
+          <w:sz w:val="22"/>
+        </w:rPr>
+      </w:pPr>
+    </w:p>
+    <w:p>
+      <w:pPr>
+        <w:jc w:val="both"/>
+        <w:rPr>
+          <w:sz w:val="22"/>
+        </w:rPr>
+      </w:pPr>
+      <w:r>
+        <w:rPr>
+          <w:sz w:val="22"/>
+        </w:rPr>
+        <w:t>En la actualidad, Deporte y Desafío cuenta con veintitrés programas deportivos activos diferentes, los cuales se reparten entre cursos trimestrales, jornadas puntuales y actividades de larga duración.</w:t>
+      </w:r>
+    </w:p>
+    <w:p>
+      <w:pPr>
+        <w:jc w:val="both"/>
+        <w:rPr>
+          <w:sz w:val="22"/>
+        </w:rPr>
+      </w:pPr>
+    </w:p>
+    <w:p>
+      <w:pPr>
+        <w:jc w:val="both"/>
+        <w:rPr>
+          <w:sz w:val="22"/>
+        </w:rPr>
+      </w:pPr>
+      <w:r>
+        <w:rPr>
+          <w:sz w:val="22"/>
+        </w:rPr>
+        <w:t>Los cursos trimestrales se reparten a lo largo del año a través de una sesión semanal; las jornadas suelen ser días concretos o eventos de un par de días de duración, normalmente los fines de semana; mientras que las actividades de larga duración comprenden actividades de mayor despliegue, como campamentos semanales, viajes, actividades en Sierra Nevada durante ocho semanas, o el Camino de Santiago.</w:t>
+      </w:r>
+    </w:p>
+    <w:p>
+      <w:pPr>
+        <w:jc w:val="both"/>
+        <w:rPr>
+          <w:sz w:val="22"/>
+        </w:rPr>
+      </w:pPr>
+    </w:p>
+    <w:p>
+      <w:pPr>
+        <w:jc w:val="both"/>
+        <w:rPr>
+          <w:sz w:val="22"/>
+        </w:rPr>
+      </w:pPr>
+      <w:r>
+        <w:rPr>
+          <w:sz w:val="22"/>
+        </w:rPr>
+        <w:lastRenderedPageBreak/>
+        <w:t>Deporte y Desafío vive de subvenciones tanto públicas como privadas. Cuentan con un amplio número de patrocinadores que son los encargados de financiar los diferentes proyectos que realizan cada año, existiendo una distinción entre patrocinadores según su nivel de importancia en cuanto a la cuantía subvencionada. Quedan clasificados como patrocinadores Oro, Plata, Bronce y Colaboradores.</w:t>
+      </w:r>
+    </w:p>
+    <w:p>
+      <w:pPr>
+        <w:jc w:val="both"/>
+        <w:rPr>
+          <w:sz w:val="22"/>
+        </w:rPr>
+      </w:pPr>
+    </w:p>
+    <w:p>
+      <w:pPr>
+        <w:jc w:val="both"/>
+        <w:rPr>
+          <w:sz w:val="22"/>
+        </w:rPr>
+      </w:pPr>
+      <w:r>
+        <w:rPr>
+          <w:sz w:val="22"/>
+        </w:rPr>
+        <w:t>Algunas instituciones patrocinadoras son La Caixa, Banco Santander, El Corte Inglés, Fundación Telefónica, Comunidad de Madrid, la Federación Madrileña de Deportes de Discapacitados Físicos, el Real Patronato de Discapacidad, Adidas, Coca-Cola etc.</w:t>
+      </w:r>
+    </w:p>
+    <w:p>
+      <w:pPr>
+        <w:jc w:val="both"/>
+        <w:rPr>
+          <w:sz w:val="22"/>
+        </w:rPr>
+      </w:pPr>
+    </w:p>
+    <w:p>
+      <w:pPr>
+        <w:jc w:val="both"/>
+        <w:rPr>
+          <w:sz w:val="22"/>
+        </w:rPr>
+      </w:pPr>
+      <w:r>
+        <w:rPr>
+          <w:sz w:val="22"/>
+        </w:rPr>
+        <w:t>Gracias a todas estas subvenciones es posible llevar a cabo todos y cada uno de los programas deportivos que se realizan en la fundación.</w:t>
+      </w:r>
+    </w:p>
+    <w:p>
+      <w:pPr>
+        <w:jc w:val="both"/>
+        <w:rPr>
+          <w:sz w:val="22"/>
+        </w:rPr>
+      </w:pPr>
+    </w:p>
+    <w:p>
+      <w:pPr>
+        <w:jc w:val="both"/>
+        <w:rPr>
+          <w:sz w:val="22"/>
+        </w:rPr>
+      </w:pPr>
+      <w:r>
+        <w:rPr>
+          <w:sz w:val="22"/>
+        </w:rPr>
+        <w:t>La labor de planificación y gestión recae en manos del equipo de cuatro coordinadoras, con la directora general al frente. Son ellas las encargadas de llevar a cabo todos los proyectos, desde la búsqueda de subvenciones, presentando el proyecto a los diferentes patrocinadores, pasando por la planificación de personal, gestión de inscripciones de participantes, formalización de equipos de voluntariado, alquiler de equipamiento, alojamientos y espacios, así como la ejecución y supervisión de las actividades en sí, terminando con la evaluación de estas y la elaboración de informes y memorias.</w:t>
+      </w:r>
+    </w:p>
+    <w:p>
+      <w:pPr>
+        <w:jc w:val="both"/>
+        <w:rPr>
+          <w:sz w:val="22"/>
+        </w:rPr>
+      </w:pPr>
+    </w:p>
+    <w:p>
+      <w:pPr>
+        <w:jc w:val="both"/>
+        <w:rPr>
+          <w:sz w:val="22"/>
+        </w:rPr>
+      </w:pPr>
+    </w:p>
+    <w:p>
+      <w:pPr>
+        <w:pStyle w:val="Prrafodelista"/>
+        <w:numPr>
+          <w:ilvl w:val="0"/>
+          <w:numId w:val="12"/>
+        </w:numPr>
+        <w:jc w:val="both"/>
+        <w:rPr>
+          <w:sz w:val="22"/>
+        </w:rPr>
+      </w:pPr>
+      <w:r>
+        <w:rPr>
+          <w:sz w:val="22"/>
+        </w:rPr>
+        <w:t>Principales problemáticas en la gestión de proyectos.</w:t>
+      </w:r>
+    </w:p>
+    <w:p>
+      <w:pPr>
+        <w:jc w:val="both"/>
+        <w:rPr>
+          <w:sz w:val="22"/>
+        </w:rPr>
+      </w:pPr>
+    </w:p>
+    <w:p>
+      <w:pPr>
+        <w:jc w:val="both"/>
+        <w:rPr>
+          <w:sz w:val="22"/>
+        </w:rPr>
+      </w:pPr>
+      <w:r>
+        <w:rPr>
+          <w:sz w:val="22"/>
+        </w:rPr>
+        <w:t xml:space="preserve">La principal problemática que resulta de la gestión de los programas deportivos que lleva a cabo la Fundación Deporte y Desafío es la mala </w:t>
+      </w:r>
+      <w:proofErr w:type="spellStart"/>
+      <w:r>
+        <w:rPr>
+          <w:sz w:val="22"/>
+        </w:rPr>
+        <w:t>economización</w:t>
+      </w:r>
+      <w:proofErr w:type="spellEnd"/>
+      <w:r>
+        <w:rPr>
+          <w:sz w:val="22"/>
+        </w:rPr>
+        <w:t xml:space="preserve"> de los tiempos durante el periodo de planificación y organización previo a la ejecución de las actividades.</w:t>
+      </w:r>
+    </w:p>
+    <w:p>
+      <w:pPr>
+        <w:jc w:val="both"/>
+        <w:rPr>
+          <w:sz w:val="22"/>
+        </w:rPr>
+      </w:pPr>
+    </w:p>
+    <w:p>
+      <w:pPr>
+        <w:jc w:val="both"/>
+        <w:rPr>
+          <w:sz w:val="22"/>
+        </w:rPr>
+      </w:pPr>
+      <w:r>
+        <w:rPr>
+          <w:sz w:val="22"/>
+        </w:rPr>
+        <w:t>Una de las causas de mayor peso en este problema es que no cuentan con una base de datos real en la que guardan de forma ordenada y clasificada la información de los participantes, voluntarios y demás agentes que han participado con anterioridad en actividades de la fundación. Esto es un problema a la hora de realizar una búsqueda o un proceso selectivo, de cara a organizar al personal, u obtener la lista de participantes seleccionados para una nueva edición de un programa deportivo.</w:t>
+      </w:r>
+    </w:p>
+    <w:p>
+      <w:pPr>
+        <w:jc w:val="both"/>
+        <w:rPr>
+          <w:sz w:val="22"/>
+        </w:rPr>
+      </w:pPr>
+    </w:p>
+    <w:p>
+      <w:pPr>
+        <w:jc w:val="both"/>
+        <w:rPr>
+          <w:sz w:val="22"/>
+        </w:rPr>
+      </w:pPr>
+      <w:r>
+        <w:rPr>
+          <w:sz w:val="22"/>
+        </w:rPr>
+        <w:t>Dado que los datos personales de contacto de estas personas están alojados en un documento de Excel, deben realizar búsquedas manuales y rastreos con cruce de otros documentos (como inscripciones pasadas) para, por ejemplo, ver qué participantes son los que hace más tiempo que no participan en una actividad. Además de que esta tarea les requiere bastante tiempo, este documento es bastante vulnerable, ya que también comentan que no existe un respaldo de este. No cuentan con copia de seguridad.</w:t>
+      </w:r>
+    </w:p>
+    <w:p>
+      <w:pPr>
+        <w:jc w:val="both"/>
+        <w:rPr>
+          <w:sz w:val="22"/>
+        </w:rPr>
+      </w:pPr>
+    </w:p>
+    <w:p>
+      <w:pPr>
+        <w:jc w:val="both"/>
+        <w:rPr>
+          <w:sz w:val="22"/>
+        </w:rPr>
+      </w:pPr>
+      <w:r>
+        <w:rPr>
+          <w:sz w:val="22"/>
+        </w:rPr>
+        <w:t>Anteriormente contaban con un programa informático que les registraba los datos personales de estas personas, pero dejaron de trabajar con él, ya que lo consideraron obsoleto y nunca llegaron a tenerlo actualizado.</w:t>
+      </w:r>
+    </w:p>
+    <w:p>
+      <w:pPr>
+        <w:jc w:val="both"/>
+        <w:rPr>
+          <w:sz w:val="22"/>
+        </w:rPr>
+      </w:pPr>
+    </w:p>
+    <w:p>
+      <w:pPr>
+        <w:jc w:val="both"/>
+        <w:rPr>
+          <w:sz w:val="22"/>
+        </w:rPr>
+      </w:pPr>
+      <w:r>
+        <w:rPr>
+          <w:sz w:val="22"/>
+        </w:rPr>
+        <w:t>Por ello, cada vez que se comienza a planificar una nueva actividad, en lo que a personal y a participantes se refiere, se repite prácticamente el mismo proceso de búsqueda manual, llamadas o cruce de correos electrónicos con cada persona que es posible candidata para participar.</w:t>
+      </w:r>
+    </w:p>
+    <w:p>
+      <w:pPr>
+        <w:jc w:val="both"/>
+        <w:rPr>
+          <w:sz w:val="22"/>
+        </w:rPr>
+      </w:pPr>
+    </w:p>
+    <w:p>
+      <w:pPr>
+        <w:jc w:val="both"/>
+        <w:rPr>
+          <w:sz w:val="22"/>
+        </w:rPr>
+      </w:pPr>
+      <w:r>
+        <w:rPr>
+          <w:sz w:val="22"/>
+        </w:rPr>
+        <w:lastRenderedPageBreak/>
+        <w:t>Otra cuestión problemática es la relacionada con la recopilación de datos que derivan de la realización de una actividad, principalmente datos de cuestionarios de evaluación y satisfacción que se recogen tras la finalización de un programa deportivo. Estos cuestionarios son respondidos tanto por participantes como por voluntarios, así como por tutores legales en algunas ocasiones. Dichos datos son escaneados y guardados en una carpeta, no existiendo posibilidad alguna de contabilizar de manera automática datos cuantitativos.</w:t>
+      </w:r>
+    </w:p>
+    <w:p>
+      <w:pPr>
+        <w:jc w:val="both"/>
+        <w:rPr>
+          <w:sz w:val="22"/>
+        </w:rPr>
+      </w:pPr>
+    </w:p>
+    <w:p>
+      <w:pPr>
+        <w:jc w:val="both"/>
+        <w:rPr>
+          <w:sz w:val="22"/>
+        </w:rPr>
+      </w:pPr>
+      <w:r>
+        <w:rPr>
+          <w:sz w:val="22"/>
+        </w:rPr>
+        <w:t>Toda esta rigidez de los datos impide realizar informes de calidad que posteriormente se envía a los patrocinadores de las propias actividades. En muchas ocasiones ni tan siquiera se envían, no siendo un gran problema, pero desde Deporte y Desafío consideran que es una necesidad para mantener buenas relaciones con los patrocinadores y asegurarse la continuidad de actividades en el futuro.</w:t>
+      </w:r>
+    </w:p>
+    <w:p>
+      <w:pPr>
+        <w:jc w:val="both"/>
+        <w:rPr>
+          <w:sz w:val="22"/>
+        </w:rPr>
+      </w:pPr>
+    </w:p>
+    <w:p>
+      <w:pPr>
+        <w:jc w:val="both"/>
+        <w:rPr>
+          <w:sz w:val="22"/>
+        </w:rPr>
+      </w:pPr>
+    </w:p>
+    <w:p>
+      <w:pPr>
+        <w:pStyle w:val="Prrafodelista"/>
+        <w:numPr>
+          <w:ilvl w:val="0"/>
+          <w:numId w:val="12"/>
+        </w:numPr>
+        <w:jc w:val="both"/>
+        <w:rPr>
+          <w:sz w:val="22"/>
+        </w:rPr>
+      </w:pPr>
+      <w:r>
+        <w:rPr>
+          <w:sz w:val="22"/>
+        </w:rPr>
+        <w:t>Expectativas del sistema.</w:t>
+      </w:r>
+    </w:p>
+    <w:p>
+      <w:pPr>
+        <w:jc w:val="both"/>
+        <w:rPr>
+          <w:sz w:val="22"/>
+        </w:rPr>
+      </w:pPr>
+    </w:p>
+    <w:p>
+      <w:pPr>
+        <w:jc w:val="both"/>
+        <w:rPr>
+          <w:sz w:val="22"/>
+        </w:rPr>
+      </w:pPr>
+      <w:r>
+        <w:rPr>
+          <w:sz w:val="22"/>
+        </w:rPr>
+        <w:t>Desde la Fundación Deporte y Desafío esperan que un sistema de información bien estructurado pueda dar solución a su problemática de tiempos, permitiéndole gestionar los proyectos con mayor brevedad y eficiencia durante la fase de planificación, pudiendo dedicar más tiempo a otros aspectos de la organización.</w:t>
+      </w:r>
+    </w:p>
+    <w:p>
+      <w:pPr>
+        <w:jc w:val="both"/>
+        <w:rPr>
+          <w:sz w:val="22"/>
+        </w:rPr>
+      </w:pPr>
+    </w:p>
+    <w:p>
+      <w:pPr>
+        <w:jc w:val="both"/>
+        <w:rPr>
+          <w:sz w:val="22"/>
+        </w:rPr>
+      </w:pPr>
+      <w:r>
+        <w:rPr>
+          <w:sz w:val="22"/>
+        </w:rPr>
+        <w:t xml:space="preserve">Del mismo modo, contar con un mejor almacenamiento de los datos y una mayor facilidad de tratar con estos, teniendo además una mayor seguridad de </w:t>
+      </w:r>
+      <w:proofErr w:type="gramStart"/>
+      <w:r>
+        <w:rPr>
+          <w:sz w:val="22"/>
+        </w:rPr>
+        <w:t>los mismos</w:t>
+      </w:r>
+      <w:proofErr w:type="gramEnd"/>
+      <w:r>
+        <w:rPr>
+          <w:sz w:val="22"/>
+        </w:rPr>
+        <w:t>.</w:t>
+      </w:r>
+    </w:p>
+    <w:p>
+      <w:pPr>
+        <w:jc w:val="both"/>
+        <w:rPr>
+          <w:sz w:val="22"/>
+        </w:rPr>
+      </w:pPr>
+    </w:p>
+    <w:p>
+      <w:pPr>
+        <w:jc w:val="both"/>
+        <w:rPr>
+          <w:sz w:val="22"/>
+        </w:rPr>
+      </w:pPr>
+      <w:r>
+        <w:rPr>
+          <w:sz w:val="22"/>
+        </w:rPr>
+        <w:t>Por último, poder generar mejores informes, con mejores datos para el envío de las memorias de los programas a los patrocinadores correspondientes o para crear la memoria anual de manera más completa.</w:t>
+      </w:r>
+    </w:p>
+    <w:p/>
     <w:sectPr>
       <w:footerReference w:type="even" r:id="rId13"/>
       <w:footerReference w:type="default" r:id="rId14"/>
@@ -12554,7 +14334,7 @@
 </file>
 
 <file path=word/endnotes.xml><?xml version="1.0" encoding="utf-8"?>
-<w:endnotes xmlns:wpc="http://schemas.microsoft.com/office/word/2010/wordprocessingCanvas" xmlns:mc="http://schemas.openxmlformats.org/markup-compatibility/2006" xmlns:o="urn:schemas-microsoft-com:office:office" xmlns:r="http://schemas.openxmlformats.org/officeDocument/2006/relationships" xmlns:m="http://schemas.openxmlformats.org/officeDocument/2006/math" xmlns:v="urn:schemas-microsoft-com:vml" xmlns:wp14="http://schemas.microsoft.com/office/word/2010/wordprocessingDrawing" xmlns:wp="http://schemas.openxmlformats.org/drawingml/2006/wordprocessingDrawing" xmlns:w10="urn:schemas-microsoft-com:office:word" xmlns:w="http://schemas.openxmlformats.org/wordprocessingml/2006/main" xmlns:w14="http://schemas.microsoft.com/office/word/2010/wordml" xmlns:wpg="http://schemas.microsoft.com/office/word/2010/wordprocessingGroup" xmlns:wpi="http://schemas.microsoft.com/office/word/2010/wordprocessingInk" xmlns:wne="http://schemas.microsoft.com/office/word/2006/wordml" xmlns:wps="http://schemas.microsoft.com/office/word/2010/wordprocessingShape" mc:Ignorable="w14 wp14">
+<w:endnotes xmlns:wpc="http://schemas.microsoft.com/office/word/2010/wordprocessingCanvas" xmlns:cx="http://schemas.microsoft.com/office/drawing/2014/chartex" xmlns:cx1="http://schemas.microsoft.com/office/drawing/2015/9/8/chartex" xmlns:cx2="http://schemas.microsoft.com/office/drawing/2015/10/21/chartex" xmlns:cx3="http://schemas.microsoft.com/office/drawing/2016/5/9/chartex" xmlns:cx4="http://schemas.microsoft.com/office/drawing/2016/5/10/chartex" xmlns:cx5="http://schemas.microsoft.com/office/drawing/2016/5/11/chartex" xmlns:cx6="http://schemas.microsoft.com/office/drawing/2016/5/12/chartex" xmlns:cx7="http://schemas.microsoft.com/office/drawing/2016/5/13/chartex" xmlns:cx8="http://schemas.microsoft.com/office/drawing/2016/5/14/chartex" xmlns:mc="http://schemas.openxmlformats.org/markup-compatibility/2006" xmlns:aink="http://schemas.microsoft.com/office/drawing/2016/ink" xmlns:am3d="http://schemas.microsoft.com/office/drawing/2017/model3d" xmlns:o="urn:schemas-microsoft-com:office:office" xmlns:r="http://schemas.openxmlformats.org/officeDocument/2006/relationships" xmlns:m="http://schemas.openxmlformats.org/officeDocument/2006/math" xmlns:v="urn:schemas-microsoft-com:vml" xmlns:wp14="http://schemas.microsoft.com/office/word/2010/wordprocessingDrawing" xmlns:wp="http://schemas.openxmlformats.org/drawingml/2006/wordprocessingDrawing" xmlns:w10="urn:schemas-microsoft-com:office:word" xmlns:w="http://schemas.openxmlformats.org/wordprocessingml/2006/main" xmlns:w14="http://schemas.microsoft.com/office/word/2010/wordml" xmlns:w15="http://schemas.microsoft.com/office/word/2012/wordml" xmlns:w16cid="http://schemas.microsoft.com/office/word/2016/wordml/cid" xmlns:w16se="http://schemas.microsoft.com/office/word/2015/wordml/symex" xmlns:wpg="http://schemas.microsoft.com/office/word/2010/wordprocessingGroup" xmlns:wpi="http://schemas.microsoft.com/office/word/2010/wordprocessingInk" xmlns:wne="http://schemas.microsoft.com/office/word/2006/wordml" xmlns:wps="http://schemas.microsoft.com/office/word/2010/wordprocessingShape" mc:Ignorable="w14 w15 w16se w16cid wp14">
   <w:endnote w:type="separator" w:id="-1">
     <w:p>
       <w:r>
@@ -12573,7 +14353,7 @@
 </file>
 
 <file path=word/footer1.xml><?xml version="1.0" encoding="utf-8"?>
-<w:ftr xmlns:wpc="http://schemas.microsoft.com/office/word/2010/wordprocessingCanvas" xmlns:mc="http://schemas.openxmlformats.org/markup-compatibility/2006" xmlns:o="urn:schemas-microsoft-com:office:office" xmlns:r="http://schemas.openxmlformats.org/officeDocument/2006/relationships" xmlns:m="http://schemas.openxmlformats.org/officeDocument/2006/math" xmlns:v="urn:schemas-microsoft-com:vml" xmlns:wp14="http://schemas.microsoft.com/office/word/2010/wordprocessingDrawing" xmlns:wp="http://schemas.openxmlformats.org/drawingml/2006/wordprocessingDrawing" xmlns:w10="urn:schemas-microsoft-com:office:word" xmlns:w="http://schemas.openxmlformats.org/wordprocessingml/2006/main" xmlns:w14="http://schemas.microsoft.com/office/word/2010/wordml" xmlns:wpg="http://schemas.microsoft.com/office/word/2010/wordprocessingGroup" xmlns:wpi="http://schemas.microsoft.com/office/word/2010/wordprocessingInk" xmlns:wne="http://schemas.microsoft.com/office/word/2006/wordml" xmlns:wps="http://schemas.microsoft.com/office/word/2010/wordprocessingShape" mc:Ignorable="w14 wp14">
+<w:ftr xmlns:wpc="http://schemas.microsoft.com/office/word/2010/wordprocessingCanvas" xmlns:cx="http://schemas.microsoft.com/office/drawing/2014/chartex" xmlns:cx1="http://schemas.microsoft.com/office/drawing/2015/9/8/chartex" xmlns:cx2="http://schemas.microsoft.com/office/drawing/2015/10/21/chartex" xmlns:cx3="http://schemas.microsoft.com/office/drawing/2016/5/9/chartex" xmlns:cx4="http://schemas.microsoft.com/office/drawing/2016/5/10/chartex" xmlns:cx5="http://schemas.microsoft.com/office/drawing/2016/5/11/chartex" xmlns:cx6="http://schemas.microsoft.com/office/drawing/2016/5/12/chartex" xmlns:cx7="http://schemas.microsoft.com/office/drawing/2016/5/13/chartex" xmlns:cx8="http://schemas.microsoft.com/office/drawing/2016/5/14/chartex" xmlns:mc="http://schemas.openxmlformats.org/markup-compatibility/2006" xmlns:aink="http://schemas.microsoft.com/office/drawing/2016/ink" xmlns:am3d="http://schemas.microsoft.com/office/drawing/2017/model3d" xmlns:o="urn:schemas-microsoft-com:office:office" xmlns:r="http://schemas.openxmlformats.org/officeDocument/2006/relationships" xmlns:m="http://schemas.openxmlformats.org/officeDocument/2006/math" xmlns:v="urn:schemas-microsoft-com:vml" xmlns:wp14="http://schemas.microsoft.com/office/word/2010/wordprocessingDrawing" xmlns:wp="http://schemas.openxmlformats.org/drawingml/2006/wordprocessingDrawing" xmlns:w10="urn:schemas-microsoft-com:office:word" xmlns:w="http://schemas.openxmlformats.org/wordprocessingml/2006/main" xmlns:w14="http://schemas.microsoft.com/office/word/2010/wordml" xmlns:w15="http://schemas.microsoft.com/office/word/2012/wordml" xmlns:w16cid="http://schemas.microsoft.com/office/word/2016/wordml/cid" xmlns:w16se="http://schemas.microsoft.com/office/word/2015/wordml/symex" xmlns:wpg="http://schemas.microsoft.com/office/word/2010/wordprocessingGroup" xmlns:wpi="http://schemas.microsoft.com/office/word/2010/wordprocessingInk" xmlns:wne="http://schemas.microsoft.com/office/word/2006/wordml" xmlns:wps="http://schemas.microsoft.com/office/word/2010/wordprocessingShape" mc:Ignorable="w14 w15 w16se w16cid wp14">
   <w:sdt>
     <w:sdtPr>
       <w:rPr>
@@ -12630,7 +14410,7 @@
 </file>
 
 <file path=word/footer2.xml><?xml version="1.0" encoding="utf-8"?>
-<w:ftr xmlns:wpc="http://schemas.microsoft.com/office/word/2010/wordprocessingCanvas" xmlns:mc="http://schemas.openxmlformats.org/markup-compatibility/2006" xmlns:o="urn:schemas-microsoft-com:office:office" xmlns:r="http://schemas.openxmlformats.org/officeDocument/2006/relationships" xmlns:m="http://schemas.openxmlformats.org/officeDocument/2006/math" xmlns:v="urn:schemas-microsoft-com:vml" xmlns:wp14="http://schemas.microsoft.com/office/word/2010/wordprocessingDrawing" xmlns:wp="http://schemas.openxmlformats.org/drawingml/2006/wordprocessingDrawing" xmlns:w10="urn:schemas-microsoft-com:office:word" xmlns:w="http://schemas.openxmlformats.org/wordprocessingml/2006/main" xmlns:w14="http://schemas.microsoft.com/office/word/2010/wordml" xmlns:wpg="http://schemas.microsoft.com/office/word/2010/wordprocessingGroup" xmlns:wpi="http://schemas.microsoft.com/office/word/2010/wordprocessingInk" xmlns:wne="http://schemas.microsoft.com/office/word/2006/wordml" xmlns:wps="http://schemas.microsoft.com/office/word/2010/wordprocessingShape" mc:Ignorable="w14 wp14">
+<w:ftr xmlns:wpc="http://schemas.microsoft.com/office/word/2010/wordprocessingCanvas" xmlns:cx="http://schemas.microsoft.com/office/drawing/2014/chartex" xmlns:cx1="http://schemas.microsoft.com/office/drawing/2015/9/8/chartex" xmlns:cx2="http://schemas.microsoft.com/office/drawing/2015/10/21/chartex" xmlns:cx3="http://schemas.microsoft.com/office/drawing/2016/5/9/chartex" xmlns:cx4="http://schemas.microsoft.com/office/drawing/2016/5/10/chartex" xmlns:cx5="http://schemas.microsoft.com/office/drawing/2016/5/11/chartex" xmlns:cx6="http://schemas.microsoft.com/office/drawing/2016/5/12/chartex" xmlns:cx7="http://schemas.microsoft.com/office/drawing/2016/5/13/chartex" xmlns:cx8="http://schemas.microsoft.com/office/drawing/2016/5/14/chartex" xmlns:mc="http://schemas.openxmlformats.org/markup-compatibility/2006" xmlns:aink="http://schemas.microsoft.com/office/drawing/2016/ink" xmlns:am3d="http://schemas.microsoft.com/office/drawing/2017/model3d" xmlns:o="urn:schemas-microsoft-com:office:office" xmlns:r="http://schemas.openxmlformats.org/officeDocument/2006/relationships" xmlns:m="http://schemas.openxmlformats.org/officeDocument/2006/math" xmlns:v="urn:schemas-microsoft-com:vml" xmlns:wp14="http://schemas.microsoft.com/office/word/2010/wordprocessingDrawing" xmlns:wp="http://schemas.openxmlformats.org/drawingml/2006/wordprocessingDrawing" xmlns:w10="urn:schemas-microsoft-com:office:word" xmlns:w="http://schemas.openxmlformats.org/wordprocessingml/2006/main" xmlns:w14="http://schemas.microsoft.com/office/word/2010/wordml" xmlns:w15="http://schemas.microsoft.com/office/word/2012/wordml" xmlns:w16cid="http://schemas.microsoft.com/office/word/2016/wordml/cid" xmlns:w16se="http://schemas.microsoft.com/office/word/2015/wordml/symex" xmlns:wpg="http://schemas.microsoft.com/office/word/2010/wordprocessingGroup" xmlns:wpi="http://schemas.microsoft.com/office/word/2010/wordprocessingInk" xmlns:wne="http://schemas.microsoft.com/office/word/2006/wordml" xmlns:wps="http://schemas.microsoft.com/office/word/2010/wordprocessingShape" mc:Ignorable="w14 w15 w16se w16cid wp14">
   <w:sdt>
     <w:sdtPr>
       <w:id w:val="1811976439"/>
@@ -12677,7 +14457,7 @@
 </file>
 
 <file path=word/footnotes.xml><?xml version="1.0" encoding="utf-8"?>
-<w:footnotes xmlns:wpc="http://schemas.microsoft.com/office/word/2010/wordprocessingCanvas" xmlns:mc="http://schemas.openxmlformats.org/markup-compatibility/2006" xmlns:o="urn:schemas-microsoft-com:office:office" xmlns:r="http://schemas.openxmlformats.org/officeDocument/2006/relationships" xmlns:m="http://schemas.openxmlformats.org/officeDocument/2006/math" xmlns:v="urn:schemas-microsoft-com:vml" xmlns:wp14="http://schemas.microsoft.com/office/word/2010/wordprocessingDrawing" xmlns:wp="http://schemas.openxmlformats.org/drawingml/2006/wordprocessingDrawing" xmlns:w10="urn:schemas-microsoft-com:office:word" xmlns:w="http://schemas.openxmlformats.org/wordprocessingml/2006/main" xmlns:w14="http://schemas.microsoft.com/office/word/2010/wordml" xmlns:wpg="http://schemas.microsoft.com/office/word/2010/wordprocessingGroup" xmlns:wpi="http://schemas.microsoft.com/office/word/2010/wordprocessingInk" xmlns:wne="http://schemas.microsoft.com/office/word/2006/wordml" xmlns:wps="http://schemas.microsoft.com/office/word/2010/wordprocessingShape" mc:Ignorable="w14 wp14">
+<w:footnotes xmlns:wpc="http://schemas.microsoft.com/office/word/2010/wordprocessingCanvas" xmlns:cx="http://schemas.microsoft.com/office/drawing/2014/chartex" xmlns:cx1="http://schemas.microsoft.com/office/drawing/2015/9/8/chartex" xmlns:cx2="http://schemas.microsoft.com/office/drawing/2015/10/21/chartex" xmlns:cx3="http://schemas.microsoft.com/office/drawing/2016/5/9/chartex" xmlns:cx4="http://schemas.microsoft.com/office/drawing/2016/5/10/chartex" xmlns:cx5="http://schemas.microsoft.com/office/drawing/2016/5/11/chartex" xmlns:cx6="http://schemas.microsoft.com/office/drawing/2016/5/12/chartex" xmlns:cx7="http://schemas.microsoft.com/office/drawing/2016/5/13/chartex" xmlns:cx8="http://schemas.microsoft.com/office/drawing/2016/5/14/chartex" xmlns:mc="http://schemas.openxmlformats.org/markup-compatibility/2006" xmlns:aink="http://schemas.microsoft.com/office/drawing/2016/ink" xmlns:am3d="http://schemas.microsoft.com/office/drawing/2017/model3d" xmlns:o="urn:schemas-microsoft-com:office:office" xmlns:r="http://schemas.openxmlformats.org/officeDocument/2006/relationships" xmlns:m="http://schemas.openxmlformats.org/officeDocument/2006/math" xmlns:v="urn:schemas-microsoft-com:vml" xmlns:wp14="http://schemas.microsoft.com/office/word/2010/wordprocessingDrawing" xmlns:wp="http://schemas.openxmlformats.org/drawingml/2006/wordprocessingDrawing" xmlns:w10="urn:schemas-microsoft-com:office:word" xmlns:w="http://schemas.openxmlformats.org/wordprocessingml/2006/main" xmlns:w14="http://schemas.microsoft.com/office/word/2010/wordml" xmlns:w15="http://schemas.microsoft.com/office/word/2012/wordml" xmlns:w16cid="http://schemas.microsoft.com/office/word/2016/wordml/cid" xmlns:w16se="http://schemas.microsoft.com/office/word/2015/wordml/symex" xmlns:wpg="http://schemas.microsoft.com/office/word/2010/wordprocessingGroup" xmlns:wpi="http://schemas.microsoft.com/office/word/2010/wordprocessingInk" xmlns:wne="http://schemas.microsoft.com/office/word/2006/wordml" xmlns:wps="http://schemas.microsoft.com/office/word/2010/wordprocessingShape" mc:Ignorable="w14 w15 w16se w16cid wp14">
   <w:footnote w:type="separator" w:id="-1">
     <w:p>
       <w:r>
@@ -12898,8 +14678,8 @@
 </file>
 
 <file path=word/numbering.xml><?xml version="1.0" encoding="utf-8"?>
-<w:numbering xmlns:wpc="http://schemas.microsoft.com/office/word/2010/wordprocessingCanvas" xmlns:mc="http://schemas.openxmlformats.org/markup-compatibility/2006" xmlns:o="urn:schemas-microsoft-com:office:office" xmlns:r="http://schemas.openxmlformats.org/officeDocument/2006/relationships" xmlns:m="http://schemas.openxmlformats.org/officeDocument/2006/math" xmlns:v="urn:schemas-microsoft-com:vml" xmlns:wp14="http://schemas.microsoft.com/office/word/2010/wordprocessingDrawing" xmlns:wp="http://schemas.openxmlformats.org/drawingml/2006/wordprocessingDrawing" xmlns:w10="urn:schemas-microsoft-com:office:word" xmlns:w="http://schemas.openxmlformats.org/wordprocessingml/2006/main" xmlns:w14="http://schemas.microsoft.com/office/word/2010/wordml" xmlns:wpg="http://schemas.microsoft.com/office/word/2010/wordprocessingGroup" xmlns:wpi="http://schemas.microsoft.com/office/word/2010/wordprocessingInk" xmlns:wne="http://schemas.microsoft.com/office/word/2006/wordml" xmlns:wps="http://schemas.microsoft.com/office/word/2010/wordprocessingShape" mc:Ignorable="w14 wp14">
-  <w:abstractNum w:abstractNumId="0">
+<w:numbering xmlns:wpc="http://schemas.microsoft.com/office/word/2010/wordprocessingCanvas" xmlns:cx="http://schemas.microsoft.com/office/drawing/2014/chartex" xmlns:cx1="http://schemas.microsoft.com/office/drawing/2015/9/8/chartex" xmlns:cx2="http://schemas.microsoft.com/office/drawing/2015/10/21/chartex" xmlns:cx3="http://schemas.microsoft.com/office/drawing/2016/5/9/chartex" xmlns:cx4="http://schemas.microsoft.com/office/drawing/2016/5/10/chartex" xmlns:cx5="http://schemas.microsoft.com/office/drawing/2016/5/11/chartex" xmlns:cx6="http://schemas.microsoft.com/office/drawing/2016/5/12/chartex" xmlns:cx7="http://schemas.microsoft.com/office/drawing/2016/5/13/chartex" xmlns:cx8="http://schemas.microsoft.com/office/drawing/2016/5/14/chartex" xmlns:mc="http://schemas.openxmlformats.org/markup-compatibility/2006" xmlns:aink="http://schemas.microsoft.com/office/drawing/2016/ink" xmlns:am3d="http://schemas.microsoft.com/office/drawing/2017/model3d" xmlns:o="urn:schemas-microsoft-com:office:office" xmlns:r="http://schemas.openxmlformats.org/officeDocument/2006/relationships" xmlns:m="http://schemas.openxmlformats.org/officeDocument/2006/math" xmlns:v="urn:schemas-microsoft-com:vml" xmlns:wp14="http://schemas.microsoft.com/office/word/2010/wordprocessingDrawing" xmlns:wp="http://schemas.openxmlformats.org/drawingml/2006/wordprocessingDrawing" xmlns:w10="urn:schemas-microsoft-com:office:word" xmlns:w="http://schemas.openxmlformats.org/wordprocessingml/2006/main" xmlns:w14="http://schemas.microsoft.com/office/word/2010/wordml" xmlns:w15="http://schemas.microsoft.com/office/word/2012/wordml" xmlns:w16cid="http://schemas.microsoft.com/office/word/2016/wordml/cid" xmlns:w16se="http://schemas.microsoft.com/office/word/2015/wordml/symex" xmlns:wpg="http://schemas.microsoft.com/office/word/2010/wordprocessingGroup" xmlns:wpi="http://schemas.microsoft.com/office/word/2010/wordprocessingInk" xmlns:wne="http://schemas.microsoft.com/office/word/2006/wordml" xmlns:wps="http://schemas.microsoft.com/office/word/2010/wordprocessingShape" mc:Ignorable="w14 w15 w16se w16cid wp14">
+  <w:abstractNum w:abstractNumId="0" w15:restartNumberingAfterBreak="0">
     <w:nsid w:val="041C6283"/>
     <w:multiLevelType w:val="hybridMultilevel"/>
     <w:tmpl w:val="3E408448"/>
@@ -13012,7 +14792,7 @@
       </w:rPr>
     </w:lvl>
   </w:abstractNum>
-  <w:abstractNum w:abstractNumId="1">
+  <w:abstractNum w:abstractNumId="1" w15:restartNumberingAfterBreak="0">
     <w:nsid w:val="1DA21748"/>
     <w:multiLevelType w:val="hybridMultilevel"/>
     <w:tmpl w:val="D646EAA6"/>
@@ -13101,7 +14881,7 @@
       </w:pPr>
     </w:lvl>
   </w:abstractNum>
-  <w:abstractNum w:abstractNumId="2">
+  <w:abstractNum w:abstractNumId="2" w15:restartNumberingAfterBreak="0">
     <w:nsid w:val="2BFF0505"/>
     <w:multiLevelType w:val="hybridMultilevel"/>
     <w:tmpl w:val="8BACBD68"/>
@@ -13214,7 +14994,7 @@
       </w:rPr>
     </w:lvl>
   </w:abstractNum>
-  <w:abstractNum w:abstractNumId="3">
+  <w:abstractNum w:abstractNumId="3" w15:restartNumberingAfterBreak="0">
     <w:nsid w:val="2C3B02BD"/>
     <w:multiLevelType w:val="hybridMultilevel"/>
     <w:tmpl w:val="63B0ECA2"/>
@@ -13327,7 +15107,120 @@
       </w:rPr>
     </w:lvl>
   </w:abstractNum>
-  <w:abstractNum w:abstractNumId="4">
+  <w:abstractNum w:abstractNumId="4" w15:restartNumberingAfterBreak="0">
+    <w:nsid w:val="381B2074"/>
+    <w:multiLevelType w:val="hybridMultilevel"/>
+    <w:tmpl w:val="66C4EA9E"/>
+    <w:lvl w:ilvl="0" w:tplc="040A000F">
+      <w:start w:val="1"/>
+      <w:numFmt w:val="decimal"/>
+      <w:lvlText w:val="%1."/>
+      <w:lvlJc w:val="left"/>
+      <w:pPr>
+        <w:ind w:left="720" w:hanging="360"/>
+      </w:pPr>
+      <w:rPr>
+        <w:rFonts w:hint="default"/>
+      </w:rPr>
+    </w:lvl>
+    <w:lvl w:ilvl="1" w:tplc="040A0003" w:tentative="1">
+      <w:start w:val="1"/>
+      <w:numFmt w:val="bullet"/>
+      <w:lvlText w:val="o"/>
+      <w:lvlJc w:val="left"/>
+      <w:pPr>
+        <w:ind w:left="1440" w:hanging="360"/>
+      </w:pPr>
+      <w:rPr>
+        <w:rFonts w:ascii="Courier New" w:hAnsi="Courier New" w:cs="Courier New" w:hint="default"/>
+      </w:rPr>
+    </w:lvl>
+    <w:lvl w:ilvl="2" w:tplc="040A0005" w:tentative="1">
+      <w:start w:val="1"/>
+      <w:numFmt w:val="bullet"/>
+      <w:lvlText w:val=""/>
+      <w:lvlJc w:val="left"/>
+      <w:pPr>
+        <w:ind w:left="2160" w:hanging="360"/>
+      </w:pPr>
+      <w:rPr>
+        <w:rFonts w:ascii="Wingdings" w:hAnsi="Wingdings" w:hint="default"/>
+      </w:rPr>
+    </w:lvl>
+    <w:lvl w:ilvl="3" w:tplc="040A0001" w:tentative="1">
+      <w:start w:val="1"/>
+      <w:numFmt w:val="bullet"/>
+      <w:lvlText w:val=""/>
+      <w:lvlJc w:val="left"/>
+      <w:pPr>
+        <w:ind w:left="2880" w:hanging="360"/>
+      </w:pPr>
+      <w:rPr>
+        <w:rFonts w:ascii="Symbol" w:hAnsi="Symbol" w:hint="default"/>
+      </w:rPr>
+    </w:lvl>
+    <w:lvl w:ilvl="4" w:tplc="040A0003" w:tentative="1">
+      <w:start w:val="1"/>
+      <w:numFmt w:val="bullet"/>
+      <w:lvlText w:val="o"/>
+      <w:lvlJc w:val="left"/>
+      <w:pPr>
+        <w:ind w:left="3600" w:hanging="360"/>
+      </w:pPr>
+      <w:rPr>
+        <w:rFonts w:ascii="Courier New" w:hAnsi="Courier New" w:cs="Courier New" w:hint="default"/>
+      </w:rPr>
+    </w:lvl>
+    <w:lvl w:ilvl="5" w:tplc="040A0005" w:tentative="1">
+      <w:start w:val="1"/>
+      <w:numFmt w:val="bullet"/>
+      <w:lvlText w:val=""/>
+      <w:lvlJc w:val="left"/>
+      <w:pPr>
+        <w:ind w:left="4320" w:hanging="360"/>
+      </w:pPr>
+      <w:rPr>
+        <w:rFonts w:ascii="Wingdings" w:hAnsi="Wingdings" w:hint="default"/>
+      </w:rPr>
+    </w:lvl>
+    <w:lvl w:ilvl="6" w:tplc="040A0001" w:tentative="1">
+      <w:start w:val="1"/>
+      <w:numFmt w:val="bullet"/>
+      <w:lvlText w:val=""/>
+      <w:lvlJc w:val="left"/>
+      <w:pPr>
+        <w:ind w:left="5040" w:hanging="360"/>
+      </w:pPr>
+      <w:rPr>
+        <w:rFonts w:ascii="Symbol" w:hAnsi="Symbol" w:hint="default"/>
+      </w:rPr>
+    </w:lvl>
+    <w:lvl w:ilvl="7" w:tplc="040A0003" w:tentative="1">
+      <w:start w:val="1"/>
+      <w:numFmt w:val="bullet"/>
+      <w:lvlText w:val="o"/>
+      <w:lvlJc w:val="left"/>
+      <w:pPr>
+        <w:ind w:left="5760" w:hanging="360"/>
+      </w:pPr>
+      <w:rPr>
+        <w:rFonts w:ascii="Courier New" w:hAnsi="Courier New" w:cs="Courier New" w:hint="default"/>
+      </w:rPr>
+    </w:lvl>
+    <w:lvl w:ilvl="8" w:tplc="040A0005" w:tentative="1">
+      <w:start w:val="1"/>
+      <w:numFmt w:val="bullet"/>
+      <w:lvlText w:val=""/>
+      <w:lvlJc w:val="left"/>
+      <w:pPr>
+        <w:ind w:left="6480" w:hanging="360"/>
+      </w:pPr>
+      <w:rPr>
+        <w:rFonts w:ascii="Wingdings" w:hAnsi="Wingdings" w:hint="default"/>
+      </w:rPr>
+    </w:lvl>
+  </w:abstractNum>
+  <w:abstractNum w:abstractNumId="5" w15:restartNumberingAfterBreak="0">
     <w:nsid w:val="39146AC0"/>
     <w:multiLevelType w:val="hybridMultilevel"/>
     <w:tmpl w:val="1AA0F1A0"/>
@@ -13440,7 +15333,7 @@
       </w:rPr>
     </w:lvl>
   </w:abstractNum>
-  <w:abstractNum w:abstractNumId="5">
+  <w:abstractNum w:abstractNumId="6" w15:restartNumberingAfterBreak="0">
     <w:nsid w:val="3D8427D9"/>
     <w:multiLevelType w:val="hybridMultilevel"/>
     <w:tmpl w:val="F8B00D64"/>
@@ -13553,7 +15446,7 @@
       </w:rPr>
     </w:lvl>
   </w:abstractNum>
-  <w:abstractNum w:abstractNumId="6">
+  <w:abstractNum w:abstractNumId="7" w15:restartNumberingAfterBreak="0">
     <w:nsid w:val="55CA6209"/>
     <w:multiLevelType w:val="hybridMultilevel"/>
     <w:tmpl w:val="8872E8C4"/>
@@ -13665,7 +15558,7 @@
       </w:rPr>
     </w:lvl>
   </w:abstractNum>
-  <w:abstractNum w:abstractNumId="7">
+  <w:abstractNum w:abstractNumId="8" w15:restartNumberingAfterBreak="0">
     <w:nsid w:val="56F66806"/>
     <w:multiLevelType w:val="hybridMultilevel"/>
     <w:tmpl w:val="CD18D0B8"/>
@@ -13777,7 +15670,7 @@
       </w:rPr>
     </w:lvl>
   </w:abstractNum>
-  <w:abstractNum w:abstractNumId="8">
+  <w:abstractNum w:abstractNumId="9" w15:restartNumberingAfterBreak="0">
     <w:nsid w:val="580B6639"/>
     <w:multiLevelType w:val="hybridMultilevel"/>
     <w:tmpl w:val="8D3A71B8"/>
@@ -13866,7 +15759,7 @@
       </w:pPr>
     </w:lvl>
   </w:abstractNum>
-  <w:abstractNum w:abstractNumId="9">
+  <w:abstractNum w:abstractNumId="10" w15:restartNumberingAfterBreak="0">
     <w:nsid w:val="7505178A"/>
     <w:multiLevelType w:val="hybridMultilevel"/>
     <w:tmpl w:val="0842372E"/>
@@ -13955,8 +15848,97 @@
       </w:pPr>
     </w:lvl>
   </w:abstractNum>
+  <w:abstractNum w:abstractNumId="11" w15:restartNumberingAfterBreak="0">
+    <w:nsid w:val="7AE333B1"/>
+    <w:multiLevelType w:val="hybridMultilevel"/>
+    <w:tmpl w:val="29202822"/>
+    <w:lvl w:ilvl="0" w:tplc="040A000F">
+      <w:start w:val="1"/>
+      <w:numFmt w:val="decimal"/>
+      <w:lvlText w:val="%1."/>
+      <w:lvlJc w:val="left"/>
+      <w:pPr>
+        <w:ind w:left="720" w:hanging="360"/>
+      </w:pPr>
+      <w:rPr>
+        <w:rFonts w:hint="default"/>
+      </w:rPr>
+    </w:lvl>
+    <w:lvl w:ilvl="1" w:tplc="040A0019" w:tentative="1">
+      <w:start w:val="1"/>
+      <w:numFmt w:val="lowerLetter"/>
+      <w:lvlText w:val="%2."/>
+      <w:lvlJc w:val="left"/>
+      <w:pPr>
+        <w:ind w:left="1440" w:hanging="360"/>
+      </w:pPr>
+    </w:lvl>
+    <w:lvl w:ilvl="2" w:tplc="040A001B" w:tentative="1">
+      <w:start w:val="1"/>
+      <w:numFmt w:val="lowerRoman"/>
+      <w:lvlText w:val="%3."/>
+      <w:lvlJc w:val="right"/>
+      <w:pPr>
+        <w:ind w:left="2160" w:hanging="180"/>
+      </w:pPr>
+    </w:lvl>
+    <w:lvl w:ilvl="3" w:tplc="040A000F" w:tentative="1">
+      <w:start w:val="1"/>
+      <w:numFmt w:val="decimal"/>
+      <w:lvlText w:val="%4."/>
+      <w:lvlJc w:val="left"/>
+      <w:pPr>
+        <w:ind w:left="2880" w:hanging="360"/>
+      </w:pPr>
+    </w:lvl>
+    <w:lvl w:ilvl="4" w:tplc="040A0019" w:tentative="1">
+      <w:start w:val="1"/>
+      <w:numFmt w:val="lowerLetter"/>
+      <w:lvlText w:val="%5."/>
+      <w:lvlJc w:val="left"/>
+      <w:pPr>
+        <w:ind w:left="3600" w:hanging="360"/>
+      </w:pPr>
+    </w:lvl>
+    <w:lvl w:ilvl="5" w:tplc="040A001B" w:tentative="1">
+      <w:start w:val="1"/>
+      <w:numFmt w:val="lowerRoman"/>
+      <w:lvlText w:val="%6."/>
+      <w:lvlJc w:val="right"/>
+      <w:pPr>
+        <w:ind w:left="4320" w:hanging="180"/>
+      </w:pPr>
+    </w:lvl>
+    <w:lvl w:ilvl="6" w:tplc="040A000F" w:tentative="1">
+      <w:start w:val="1"/>
+      <w:numFmt w:val="decimal"/>
+      <w:lvlText w:val="%7."/>
+      <w:lvlJc w:val="left"/>
+      <w:pPr>
+        <w:ind w:left="5040" w:hanging="360"/>
+      </w:pPr>
+    </w:lvl>
+    <w:lvl w:ilvl="7" w:tplc="040A0019" w:tentative="1">
+      <w:start w:val="1"/>
+      <w:numFmt w:val="lowerLetter"/>
+      <w:lvlText w:val="%8."/>
+      <w:lvlJc w:val="left"/>
+      <w:pPr>
+        <w:ind w:left="5760" w:hanging="360"/>
+      </w:pPr>
+    </w:lvl>
+    <w:lvl w:ilvl="8" w:tplc="040A001B" w:tentative="1">
+      <w:start w:val="1"/>
+      <w:numFmt w:val="lowerRoman"/>
+      <w:lvlText w:val="%9."/>
+      <w:lvlJc w:val="right"/>
+      <w:pPr>
+        <w:ind w:left="6480" w:hanging="180"/>
+      </w:pPr>
+    </w:lvl>
+  </w:abstractNum>
   <w:num w:numId="1">
-    <w:abstractNumId w:val="8"/>
+    <w:abstractNumId w:val="9"/>
   </w:num>
   <w:num w:numId="2">
     <w:abstractNumId w:val="1"/>
@@ -13965,31 +15947,37 @@
     <w:abstractNumId w:val="3"/>
   </w:num>
   <w:num w:numId="4">
-    <w:abstractNumId w:val="4"/>
+    <w:abstractNumId w:val="5"/>
   </w:num>
   <w:num w:numId="5">
-    <w:abstractNumId w:val="5"/>
+    <w:abstractNumId w:val="6"/>
   </w:num>
   <w:num w:numId="6">
     <w:abstractNumId w:val="0"/>
   </w:num>
   <w:num w:numId="7">
-    <w:abstractNumId w:val="6"/>
+    <w:abstractNumId w:val="7"/>
   </w:num>
   <w:num w:numId="8">
-    <w:abstractNumId w:val="9"/>
+    <w:abstractNumId w:val="10"/>
   </w:num>
   <w:num w:numId="9">
-    <w:abstractNumId w:val="7"/>
+    <w:abstractNumId w:val="8"/>
   </w:num>
   <w:num w:numId="10">
     <w:abstractNumId w:val="2"/>
+  </w:num>
+  <w:num w:numId="11">
+    <w:abstractNumId w:val="4"/>
+  </w:num>
+  <w:num w:numId="12">
+    <w:abstractNumId w:val="11"/>
   </w:num>
 </w:numbering>
 </file>
 
 <file path=word/styles.xml><?xml version="1.0" encoding="utf-8"?>
-<w:styles xmlns:mc="http://schemas.openxmlformats.org/markup-compatibility/2006" xmlns:r="http://schemas.openxmlformats.org/officeDocument/2006/relationships" xmlns:w="http://schemas.openxmlformats.org/wordprocessingml/2006/main" xmlns:w14="http://schemas.microsoft.com/office/word/2010/wordml" mc:Ignorable="w14">
+<w:styles xmlns:mc="http://schemas.openxmlformats.org/markup-compatibility/2006" xmlns:r="http://schemas.openxmlformats.org/officeDocument/2006/relationships" xmlns:w="http://schemas.openxmlformats.org/wordprocessingml/2006/main" xmlns:w14="http://schemas.microsoft.com/office/word/2010/wordml" xmlns:w15="http://schemas.microsoft.com/office/word/2012/wordml" xmlns:w16cid="http://schemas.microsoft.com/office/word/2016/wordml/cid" xmlns:w16se="http://schemas.microsoft.com/office/word/2015/wordml/symex" mc:Ignorable="w14 w15 w16se w16cid">
   <w:docDefaults>
     <w:rPrDefault>
       <w:rPr>
@@ -14001,144 +15989,382 @@
     </w:rPrDefault>
     <w:pPrDefault/>
   </w:docDefaults>
-  <w:latentStyles w:defLockedState="0" w:defUIPriority="99" w:defSemiHidden="1" w:defUnhideWhenUsed="1" w:defQFormat="0" w:count="267">
-    <w:lsdException w:name="Normal" w:semiHidden="0" w:uiPriority="0" w:unhideWhenUsed="0" w:qFormat="1"/>
-    <w:lsdException w:name="heading 1" w:semiHidden="0" w:uiPriority="9" w:unhideWhenUsed="0" w:qFormat="1"/>
-    <w:lsdException w:name="heading 2" w:uiPriority="9" w:qFormat="1"/>
-    <w:lsdException w:name="heading 3" w:uiPriority="9" w:qFormat="1"/>
-    <w:lsdException w:name="heading 4" w:uiPriority="9" w:qFormat="1"/>
-    <w:lsdException w:name="heading 5" w:uiPriority="9" w:qFormat="1"/>
-    <w:lsdException w:name="heading 6" w:uiPriority="9" w:qFormat="1"/>
-    <w:lsdException w:name="heading 7" w:uiPriority="9" w:qFormat="1"/>
-    <w:lsdException w:name="heading 8" w:uiPriority="9" w:qFormat="1"/>
-    <w:lsdException w:name="heading 9" w:uiPriority="9" w:qFormat="1"/>
-    <w:lsdException w:name="toc 1" w:uiPriority="39"/>
-    <w:lsdException w:name="toc 2" w:uiPriority="39"/>
-    <w:lsdException w:name="toc 3" w:uiPriority="39"/>
-    <w:lsdException w:name="toc 4" w:uiPriority="39"/>
-    <w:lsdException w:name="toc 5" w:uiPriority="39"/>
-    <w:lsdException w:name="toc 6" w:uiPriority="39"/>
-    <w:lsdException w:name="toc 7" w:uiPriority="39"/>
-    <w:lsdException w:name="toc 8" w:uiPriority="39"/>
-    <w:lsdException w:name="toc 9" w:uiPriority="39"/>
-    <w:lsdException w:name="caption" w:uiPriority="35" w:qFormat="1"/>
-    <w:lsdException w:name="Title" w:semiHidden="0" w:uiPriority="10" w:unhideWhenUsed="0" w:qFormat="1"/>
-    <w:lsdException w:name="Default Paragraph Font" w:uiPriority="1"/>
-    <w:lsdException w:name="Subtitle" w:semiHidden="0" w:uiPriority="11" w:unhideWhenUsed="0" w:qFormat="1"/>
-    <w:lsdException w:name="Strong" w:semiHidden="0" w:uiPriority="22" w:unhideWhenUsed="0" w:qFormat="1"/>
-    <w:lsdException w:name="Emphasis" w:semiHidden="0" w:uiPriority="20" w:unhideWhenUsed="0" w:qFormat="1"/>
-    <w:lsdException w:name="Table Grid" w:semiHidden="0" w:uiPriority="39" w:unhideWhenUsed="0"/>
-    <w:lsdException w:name="Placeholder Text" w:unhideWhenUsed="0"/>
-    <w:lsdException w:name="No Spacing" w:semiHidden="0" w:uiPriority="1" w:unhideWhenUsed="0" w:qFormat="1"/>
-    <w:lsdException w:name="Light Shading" w:semiHidden="0" w:uiPriority="60" w:unhideWhenUsed="0"/>
-    <w:lsdException w:name="Light List" w:semiHidden="0" w:uiPriority="61" w:unhideWhenUsed="0"/>
-    <w:lsdException w:name="Light Grid" w:semiHidden="0" w:uiPriority="62" w:unhideWhenUsed="0"/>
-    <w:lsdException w:name="Medium Shading 1" w:semiHidden="0" w:uiPriority="63" w:unhideWhenUsed="0"/>
-    <w:lsdException w:name="Medium Shading 2" w:semiHidden="0" w:uiPriority="64" w:unhideWhenUsed="0"/>
-    <w:lsdException w:name="Medium List 1" w:semiHidden="0" w:uiPriority="65" w:unhideWhenUsed="0"/>
-    <w:lsdException w:name="Medium List 2" w:semiHidden="0" w:uiPriority="66" w:unhideWhenUsed="0"/>
-    <w:lsdException w:name="Medium Grid 1" w:semiHidden="0" w:uiPriority="67" w:unhideWhenUsed="0"/>
-    <w:lsdException w:name="Medium Grid 2" w:semiHidden="0" w:uiPriority="68" w:unhideWhenUsed="0"/>
-    <w:lsdException w:name="Medium Grid 3" w:semiHidden="0" w:uiPriority="69" w:unhideWhenUsed="0"/>
-    <w:lsdException w:name="Dark List" w:semiHidden="0" w:uiPriority="70" w:unhideWhenUsed="0"/>
-    <w:lsdException w:name="Colorful Shading" w:semiHidden="0" w:uiPriority="71" w:unhideWhenUsed="0"/>
-    <w:lsdException w:name="Colorful List" w:semiHidden="0" w:uiPriority="72" w:unhideWhenUsed="0"/>
-    <w:lsdException w:name="Colorful Grid" w:semiHidden="0" w:uiPriority="73" w:unhideWhenUsed="0"/>
-    <w:lsdException w:name="Light Shading Accent 1" w:semiHidden="0" w:uiPriority="60" w:unhideWhenUsed="0"/>
-    <w:lsdException w:name="Light List Accent 1" w:semiHidden="0" w:uiPriority="61" w:unhideWhenUsed="0"/>
-    <w:lsdException w:name="Light Grid Accent 1" w:semiHidden="0" w:uiPriority="62" w:unhideWhenUsed="0"/>
-    <w:lsdException w:name="Medium Shading 1 Accent 1" w:semiHidden="0" w:uiPriority="63" w:unhideWhenUsed="0"/>
-    <w:lsdException w:name="Medium Shading 2 Accent 1" w:semiHidden="0" w:uiPriority="64" w:unhideWhenUsed="0"/>
-    <w:lsdException w:name="Medium List 1 Accent 1" w:semiHidden="0" w:uiPriority="65" w:unhideWhenUsed="0"/>
-    <w:lsdException w:name="Revision" w:unhideWhenUsed="0"/>
-    <w:lsdException w:name="List Paragraph" w:semiHidden="0" w:uiPriority="34" w:unhideWhenUsed="0" w:qFormat="1"/>
-    <w:lsdException w:name="Quote" w:semiHidden="0" w:uiPriority="29" w:unhideWhenUsed="0" w:qFormat="1"/>
-    <w:lsdException w:name="Intense Quote" w:semiHidden="0" w:uiPriority="30" w:unhideWhenUsed="0" w:qFormat="1"/>
-    <w:lsdException w:name="Medium List 2 Accent 1" w:semiHidden="0" w:uiPriority="66" w:unhideWhenUsed="0"/>
-    <w:lsdException w:name="Medium Grid 1 Accent 1" w:semiHidden="0" w:uiPriority="67" w:unhideWhenUsed="0"/>
-    <w:lsdException w:name="Medium Grid 2 Accent 1" w:semiHidden="0" w:uiPriority="68" w:unhideWhenUsed="0"/>
-    <w:lsdException w:name="Medium Grid 3 Accent 1" w:semiHidden="0" w:uiPriority="69" w:unhideWhenUsed="0"/>
-    <w:lsdException w:name="Dark List Accent 1" w:semiHidden="0" w:uiPriority="70" w:unhideWhenUsed="0"/>
-    <w:lsdException w:name="Colorful Shading Accent 1" w:semiHidden="0" w:uiPriority="71" w:unhideWhenUsed="0"/>
-    <w:lsdException w:name="Colorful List Accent 1" w:semiHidden="0" w:uiPriority="72" w:unhideWhenUsed="0"/>
-    <w:lsdException w:name="Colorful Grid Accent 1" w:semiHidden="0" w:uiPriority="73" w:unhideWhenUsed="0"/>
-    <w:lsdException w:name="Light Shading Accent 2" w:semiHidden="0" w:uiPriority="60" w:unhideWhenUsed="0"/>
-    <w:lsdException w:name="Light List Accent 2" w:semiHidden="0" w:uiPriority="61" w:unhideWhenUsed="0"/>
-    <w:lsdException w:name="Light Grid Accent 2" w:semiHidden="0" w:uiPriority="62" w:unhideWhenUsed="0"/>
-    <w:lsdException w:name="Medium Shading 1 Accent 2" w:semiHidden="0" w:uiPriority="63" w:unhideWhenUsed="0"/>
-    <w:lsdException w:name="Medium Shading 2 Accent 2" w:semiHidden="0" w:uiPriority="64" w:unhideWhenUsed="0"/>
-    <w:lsdException w:name="Medium List 1 Accent 2" w:semiHidden="0" w:uiPriority="65" w:unhideWhenUsed="0"/>
-    <w:lsdException w:name="Medium List 2 Accent 2" w:semiHidden="0" w:uiPriority="66" w:unhideWhenUsed="0"/>
-    <w:lsdException w:name="Medium Grid 1 Accent 2" w:semiHidden="0" w:uiPriority="67" w:unhideWhenUsed="0"/>
-    <w:lsdException w:name="Medium Grid 2 Accent 2" w:semiHidden="0" w:uiPriority="68" w:unhideWhenUsed="0"/>
-    <w:lsdException w:name="Medium Grid 3 Accent 2" w:semiHidden="0" w:uiPriority="69" w:unhideWhenUsed="0"/>
-    <w:lsdException w:name="Dark List Accent 2" w:semiHidden="0" w:uiPriority="70" w:unhideWhenUsed="0"/>
-    <w:lsdException w:name="Colorful Shading Accent 2" w:semiHidden="0" w:uiPriority="71" w:unhideWhenUsed="0"/>
-    <w:lsdException w:name="Colorful List Accent 2" w:semiHidden="0" w:uiPriority="72" w:unhideWhenUsed="0"/>
-    <w:lsdException w:name="Colorful Grid Accent 2" w:semiHidden="0" w:uiPriority="73" w:unhideWhenUsed="0"/>
-    <w:lsdException w:name="Light Shading Accent 3" w:semiHidden="0" w:uiPriority="60" w:unhideWhenUsed="0"/>
-    <w:lsdException w:name="Light List Accent 3" w:semiHidden="0" w:uiPriority="61" w:unhideWhenUsed="0"/>
-    <w:lsdException w:name="Light Grid Accent 3" w:semiHidden="0" w:uiPriority="62" w:unhideWhenUsed="0"/>
-    <w:lsdException w:name="Medium Shading 1 Accent 3" w:semiHidden="0" w:uiPriority="63" w:unhideWhenUsed="0"/>
-    <w:lsdException w:name="Medium Shading 2 Accent 3" w:semiHidden="0" w:uiPriority="64" w:unhideWhenUsed="0"/>
-    <w:lsdException w:name="Medium List 1 Accent 3" w:semiHidden="0" w:uiPriority="65" w:unhideWhenUsed="0"/>
-    <w:lsdException w:name="Medium List 2 Accent 3" w:semiHidden="0" w:uiPriority="66" w:unhideWhenUsed="0"/>
-    <w:lsdException w:name="Medium Grid 1 Accent 3" w:semiHidden="0" w:uiPriority="67" w:unhideWhenUsed="0"/>
-    <w:lsdException w:name="Medium Grid 2 Accent 3" w:semiHidden="0" w:uiPriority="68" w:unhideWhenUsed="0"/>
-    <w:lsdException w:name="Medium Grid 3 Accent 3" w:semiHidden="0" w:uiPriority="69" w:unhideWhenUsed="0"/>
-    <w:lsdException w:name="Dark List Accent 3" w:semiHidden="0" w:uiPriority="70" w:unhideWhenUsed="0"/>
-    <w:lsdException w:name="Colorful Shading Accent 3" w:semiHidden="0" w:uiPriority="71" w:unhideWhenUsed="0"/>
-    <w:lsdException w:name="Colorful List Accent 3" w:semiHidden="0" w:uiPriority="72" w:unhideWhenUsed="0"/>
-    <w:lsdException w:name="Colorful Grid Accent 3" w:semiHidden="0" w:uiPriority="73" w:unhideWhenUsed="0"/>
-    <w:lsdException w:name="Light Shading Accent 4" w:semiHidden="0" w:uiPriority="60" w:unhideWhenUsed="0"/>
-    <w:lsdException w:name="Light List Accent 4" w:semiHidden="0" w:uiPriority="61" w:unhideWhenUsed="0"/>
-    <w:lsdException w:name="Light Grid Accent 4" w:semiHidden="0" w:uiPriority="62" w:unhideWhenUsed="0"/>
-    <w:lsdException w:name="Medium Shading 1 Accent 4" w:semiHidden="0" w:uiPriority="63" w:unhideWhenUsed="0"/>
-    <w:lsdException w:name="Medium Shading 2 Accent 4" w:semiHidden="0" w:uiPriority="64" w:unhideWhenUsed="0"/>
-    <w:lsdException w:name="Medium List 1 Accent 4" w:semiHidden="0" w:uiPriority="65" w:unhideWhenUsed="0"/>
-    <w:lsdException w:name="Medium List 2 Accent 4" w:semiHidden="0" w:uiPriority="66" w:unhideWhenUsed="0"/>
-    <w:lsdException w:name="Medium Grid 1 Accent 4" w:semiHidden="0" w:uiPriority="67" w:unhideWhenUsed="0"/>
-    <w:lsdException w:name="Medium Grid 2 Accent 4" w:semiHidden="0" w:uiPriority="68" w:unhideWhenUsed="0"/>
-    <w:lsdException w:name="Medium Grid 3 Accent 4" w:semiHidden="0" w:uiPriority="69" w:unhideWhenUsed="0"/>
-    <w:lsdException w:name="Dark List Accent 4" w:semiHidden="0" w:uiPriority="70" w:unhideWhenUsed="0"/>
-    <w:lsdException w:name="Colorful Shading Accent 4" w:semiHidden="0" w:uiPriority="71" w:unhideWhenUsed="0"/>
-    <w:lsdException w:name="Colorful List Accent 4" w:semiHidden="0" w:uiPriority="72" w:unhideWhenUsed="0"/>
-    <w:lsdException w:name="Colorful Grid Accent 4" w:semiHidden="0" w:uiPriority="73" w:unhideWhenUsed="0"/>
-    <w:lsdException w:name="Light Shading Accent 5" w:semiHidden="0" w:uiPriority="60" w:unhideWhenUsed="0"/>
-    <w:lsdException w:name="Light List Accent 5" w:semiHidden="0" w:uiPriority="61" w:unhideWhenUsed="0"/>
-    <w:lsdException w:name="Light Grid Accent 5" w:semiHidden="0" w:uiPriority="62" w:unhideWhenUsed="0"/>
-    <w:lsdException w:name="Medium Shading 1 Accent 5" w:semiHidden="0" w:uiPriority="63" w:unhideWhenUsed="0"/>
-    <w:lsdException w:name="Medium Shading 2 Accent 5" w:semiHidden="0" w:uiPriority="64" w:unhideWhenUsed="0"/>
-    <w:lsdException w:name="Medium List 1 Accent 5" w:semiHidden="0" w:uiPriority="65" w:unhideWhenUsed="0"/>
-    <w:lsdException w:name="Medium List 2 Accent 5" w:semiHidden="0" w:uiPriority="66" w:unhideWhenUsed="0"/>
-    <w:lsdException w:name="Medium Grid 1 Accent 5" w:semiHidden="0" w:uiPriority="67" w:unhideWhenUsed="0"/>
-    <w:lsdException w:name="Medium Grid 2 Accent 5" w:semiHidden="0" w:uiPriority="68" w:unhideWhenUsed="0"/>
-    <w:lsdException w:name="Medium Grid 3 Accent 5" w:semiHidden="0" w:uiPriority="69" w:unhideWhenUsed="0"/>
-    <w:lsdException w:name="Dark List Accent 5" w:semiHidden="0" w:uiPriority="70" w:unhideWhenUsed="0"/>
-    <w:lsdException w:name="Colorful Shading Accent 5" w:semiHidden="0" w:uiPriority="71" w:unhideWhenUsed="0"/>
-    <w:lsdException w:name="Colorful List Accent 5" w:semiHidden="0" w:uiPriority="72" w:unhideWhenUsed="0"/>
-    <w:lsdException w:name="Colorful Grid Accent 5" w:semiHidden="0" w:uiPriority="73" w:unhideWhenUsed="0"/>
-    <w:lsdException w:name="Light Shading Accent 6" w:semiHidden="0" w:uiPriority="60" w:unhideWhenUsed="0"/>
-    <w:lsdException w:name="Light List Accent 6" w:semiHidden="0" w:uiPriority="61" w:unhideWhenUsed="0"/>
-    <w:lsdException w:name="Light Grid Accent 6" w:semiHidden="0" w:uiPriority="62" w:unhideWhenUsed="0"/>
-    <w:lsdException w:name="Medium Shading 1 Accent 6" w:semiHidden="0" w:uiPriority="63" w:unhideWhenUsed="0"/>
-    <w:lsdException w:name="Medium Shading 2 Accent 6" w:semiHidden="0" w:uiPriority="64" w:unhideWhenUsed="0"/>
-    <w:lsdException w:name="Medium List 1 Accent 6" w:semiHidden="0" w:uiPriority="65" w:unhideWhenUsed="0"/>
-    <w:lsdException w:name="Medium List 2 Accent 6" w:semiHidden="0" w:uiPriority="66" w:unhideWhenUsed="0"/>
-    <w:lsdException w:name="Medium Grid 1 Accent 6" w:semiHidden="0" w:uiPriority="67" w:unhideWhenUsed="0"/>
-    <w:lsdException w:name="Medium Grid 2 Accent 6" w:semiHidden="0" w:uiPriority="68" w:unhideWhenUsed="0"/>
-    <w:lsdException w:name="Medium Grid 3 Accent 6" w:semiHidden="0" w:uiPriority="69" w:unhideWhenUsed="0"/>
-    <w:lsdException w:name="Dark List Accent 6" w:semiHidden="0" w:uiPriority="70" w:unhideWhenUsed="0"/>
-    <w:lsdException w:name="Colorful Shading Accent 6" w:semiHidden="0" w:uiPriority="71" w:unhideWhenUsed="0"/>
-    <w:lsdException w:name="Colorful List Accent 6" w:semiHidden="0" w:uiPriority="72" w:unhideWhenUsed="0"/>
-    <w:lsdException w:name="Colorful Grid Accent 6" w:semiHidden="0" w:uiPriority="73" w:unhideWhenUsed="0"/>
-    <w:lsdException w:name="Subtle Emphasis" w:semiHidden="0" w:uiPriority="19" w:unhideWhenUsed="0" w:qFormat="1"/>
-    <w:lsdException w:name="Intense Emphasis" w:semiHidden="0" w:uiPriority="21" w:unhideWhenUsed="0" w:qFormat="1"/>
-    <w:lsdException w:name="Subtle Reference" w:semiHidden="0" w:uiPriority="31" w:unhideWhenUsed="0" w:qFormat="1"/>
-    <w:lsdException w:name="Intense Reference" w:semiHidden="0" w:uiPriority="32" w:unhideWhenUsed="0" w:qFormat="1"/>
-    <w:lsdException w:name="Book Title" w:semiHidden="0" w:uiPriority="33" w:unhideWhenUsed="0" w:qFormat="1"/>
-    <w:lsdException w:name="Bibliography" w:uiPriority="37"/>
-    <w:lsdException w:name="TOC Heading" w:uiPriority="39" w:qFormat="1"/>
+  <w:latentStyles w:defLockedState="0" w:defUIPriority="99" w:defSemiHidden="0" w:defUnhideWhenUsed="0" w:defQFormat="0" w:count="375">
+    <w:lsdException w:name="Normal" w:uiPriority="0" w:qFormat="1"/>
+    <w:lsdException w:name="heading 1" w:uiPriority="9" w:qFormat="1"/>
+    <w:lsdException w:name="heading 2" w:semiHidden="1" w:uiPriority="9" w:unhideWhenUsed="1" w:qFormat="1"/>
+    <w:lsdException w:name="heading 3" w:semiHidden="1" w:uiPriority="9" w:unhideWhenUsed="1" w:qFormat="1"/>
+    <w:lsdException w:name="heading 4" w:semiHidden="1" w:uiPriority="9" w:unhideWhenUsed="1" w:qFormat="1"/>
+    <w:lsdException w:name="heading 5" w:semiHidden="1" w:uiPriority="9" w:unhideWhenUsed="1" w:qFormat="1"/>
+    <w:lsdException w:name="heading 6" w:semiHidden="1" w:uiPriority="9" w:unhideWhenUsed="1" w:qFormat="1"/>
+    <w:lsdException w:name="heading 7" w:semiHidden="1" w:uiPriority="9" w:unhideWhenUsed="1" w:qFormat="1"/>
+    <w:lsdException w:name="heading 8" w:semiHidden="1" w:uiPriority="9" w:unhideWhenUsed="1" w:qFormat="1"/>
+    <w:lsdException w:name="heading 9" w:semiHidden="1" w:uiPriority="9" w:unhideWhenUsed="1" w:qFormat="1"/>
+    <w:lsdException w:name="index 1" w:semiHidden="1" w:unhideWhenUsed="1"/>
+    <w:lsdException w:name="index 2" w:semiHidden="1" w:unhideWhenUsed="1"/>
+    <w:lsdException w:name="index 3" w:semiHidden="1" w:unhideWhenUsed="1"/>
+    <w:lsdException w:name="index 4" w:semiHidden="1" w:unhideWhenUsed="1"/>
+    <w:lsdException w:name="index 5" w:semiHidden="1" w:unhideWhenUsed="1"/>
+    <w:lsdException w:name="index 6" w:semiHidden="1" w:unhideWhenUsed="1"/>
+    <w:lsdException w:name="index 7" w:semiHidden="1" w:unhideWhenUsed="1"/>
+    <w:lsdException w:name="index 8" w:semiHidden="1" w:unhideWhenUsed="1"/>
+    <w:lsdException w:name="index 9" w:semiHidden="1" w:unhideWhenUsed="1"/>
+    <w:lsdException w:name="toc 1" w:semiHidden="1" w:uiPriority="39" w:unhideWhenUsed="1"/>
+    <w:lsdException w:name="toc 2" w:semiHidden="1" w:uiPriority="39" w:unhideWhenUsed="1"/>
+    <w:lsdException w:name="toc 3" w:semiHidden="1" w:uiPriority="39" w:unhideWhenUsed="1"/>
+    <w:lsdException w:name="toc 4" w:semiHidden="1" w:uiPriority="39" w:unhideWhenUsed="1"/>
+    <w:lsdException w:name="toc 5" w:semiHidden="1" w:uiPriority="39" w:unhideWhenUsed="1"/>
+    <w:lsdException w:name="toc 6" w:semiHidden="1" w:uiPriority="39" w:unhideWhenUsed="1"/>
+    <w:lsdException w:name="toc 7" w:semiHidden="1" w:uiPriority="39" w:unhideWhenUsed="1"/>
+    <w:lsdException w:name="toc 8" w:semiHidden="1" w:uiPriority="39" w:unhideWhenUsed="1"/>
+    <w:lsdException w:name="toc 9" w:semiHidden="1" w:uiPriority="39" w:unhideWhenUsed="1"/>
+    <w:lsdException w:name="Normal Indent" w:semiHidden="1" w:unhideWhenUsed="1"/>
+    <w:lsdException w:name="footnote text" w:semiHidden="1" w:unhideWhenUsed="1"/>
+    <w:lsdException w:name="annotation text" w:semiHidden="1" w:unhideWhenUsed="1"/>
+    <w:lsdException w:name="header" w:semiHidden="1" w:unhideWhenUsed="1"/>
+    <w:lsdException w:name="footer" w:semiHidden="1" w:unhideWhenUsed="1"/>
+    <w:lsdException w:name="index heading" w:semiHidden="1" w:unhideWhenUsed="1"/>
+    <w:lsdException w:name="caption" w:semiHidden="1" w:uiPriority="35" w:unhideWhenUsed="1" w:qFormat="1"/>
+    <w:lsdException w:name="table of figures" w:semiHidden="1" w:unhideWhenUsed="1"/>
+    <w:lsdException w:name="envelope address" w:semiHidden="1" w:unhideWhenUsed="1"/>
+    <w:lsdException w:name="envelope return" w:semiHidden="1" w:unhideWhenUsed="1"/>
+    <w:lsdException w:name="footnote reference" w:semiHidden="1" w:unhideWhenUsed="1"/>
+    <w:lsdException w:name="annotation reference" w:semiHidden="1" w:unhideWhenUsed="1"/>
+    <w:lsdException w:name="line number" w:semiHidden="1" w:unhideWhenUsed="1"/>
+    <w:lsdException w:name="page number" w:semiHidden="1" w:unhideWhenUsed="1"/>
+    <w:lsdException w:name="endnote reference" w:semiHidden="1" w:unhideWhenUsed="1"/>
+    <w:lsdException w:name="endnote text" w:semiHidden="1" w:unhideWhenUsed="1"/>
+    <w:lsdException w:name="table of authorities" w:semiHidden="1" w:unhideWhenUsed="1"/>
+    <w:lsdException w:name="macro" w:semiHidden="1" w:unhideWhenUsed="1"/>
+    <w:lsdException w:name="toa heading" w:semiHidden="1" w:unhideWhenUsed="1"/>
+    <w:lsdException w:name="List" w:semiHidden="1" w:unhideWhenUsed="1"/>
+    <w:lsdException w:name="List Bullet" w:semiHidden="1" w:unhideWhenUsed="1"/>
+    <w:lsdException w:name="List Number" w:semiHidden="1" w:unhideWhenUsed="1"/>
+    <w:lsdException w:name="List 2" w:semiHidden="1" w:unhideWhenUsed="1"/>
+    <w:lsdException w:name="List 3" w:semiHidden="1" w:unhideWhenUsed="1"/>
+    <w:lsdException w:name="List 4" w:semiHidden="1" w:unhideWhenUsed="1"/>
+    <w:lsdException w:name="List 5" w:semiHidden="1" w:unhideWhenUsed="1"/>
+    <w:lsdException w:name="List Bullet 2" w:semiHidden="1" w:unhideWhenUsed="1"/>
+    <w:lsdException w:name="List Bullet 3" w:semiHidden="1" w:unhideWhenUsed="1"/>
+    <w:lsdException w:name="List Bullet 4" w:semiHidden="1" w:unhideWhenUsed="1"/>
+    <w:lsdException w:name="List Bullet 5" w:semiHidden="1" w:unhideWhenUsed="1"/>
+    <w:lsdException w:name="List Number 2" w:semiHidden="1" w:unhideWhenUsed="1"/>
+    <w:lsdException w:name="List Number 3" w:semiHidden="1" w:unhideWhenUsed="1"/>
+    <w:lsdException w:name="List Number 4" w:semiHidden="1" w:unhideWhenUsed="1"/>
+    <w:lsdException w:name="List Number 5" w:semiHidden="1" w:unhideWhenUsed="1"/>
+    <w:lsdException w:name="Title" w:uiPriority="10" w:qFormat="1"/>
+    <w:lsdException w:name="Closing" w:semiHidden="1" w:unhideWhenUsed="1"/>
+    <w:lsdException w:name="Signature" w:semiHidden="1" w:unhideWhenUsed="1"/>
+    <w:lsdException w:name="Default Paragraph Font" w:semiHidden="1" w:uiPriority="1" w:unhideWhenUsed="1"/>
+    <w:lsdException w:name="Body Text" w:semiHidden="1" w:unhideWhenUsed="1"/>
+    <w:lsdException w:name="Body Text Indent" w:semiHidden="1" w:unhideWhenUsed="1"/>
+    <w:lsdException w:name="List Continue" w:semiHidden="1" w:unhideWhenUsed="1"/>
+    <w:lsdException w:name="List Continue 2" w:semiHidden="1" w:unhideWhenUsed="1"/>
+    <w:lsdException w:name="List Continue 3" w:semiHidden="1" w:unhideWhenUsed="1"/>
+    <w:lsdException w:name="List Continue 4" w:semiHidden="1" w:unhideWhenUsed="1"/>
+    <w:lsdException w:name="List Continue 5" w:semiHidden="1" w:unhideWhenUsed="1"/>
+    <w:lsdException w:name="Message Header" w:semiHidden="1" w:unhideWhenUsed="1"/>
+    <w:lsdException w:name="Subtitle" w:uiPriority="11" w:qFormat="1"/>
+    <w:lsdException w:name="Salutation" w:semiHidden="1" w:unhideWhenUsed="1"/>
+    <w:lsdException w:name="Date" w:semiHidden="1" w:unhideWhenUsed="1"/>
+    <w:lsdException w:name="Body Text First Indent" w:semiHidden="1" w:unhideWhenUsed="1"/>
+    <w:lsdException w:name="Body Text First Indent 2" w:semiHidden="1" w:unhideWhenUsed="1"/>
+    <w:lsdException w:name="Note Heading" w:semiHidden="1" w:unhideWhenUsed="1"/>
+    <w:lsdException w:name="Body Text 2" w:semiHidden="1" w:unhideWhenUsed="1"/>
+    <w:lsdException w:name="Body Text 3" w:semiHidden="1" w:unhideWhenUsed="1"/>
+    <w:lsdException w:name="Body Text Indent 2" w:semiHidden="1" w:unhideWhenUsed="1"/>
+    <w:lsdException w:name="Body Text Indent 3" w:semiHidden="1" w:unhideWhenUsed="1"/>
+    <w:lsdException w:name="Block Text" w:semiHidden="1" w:unhideWhenUsed="1"/>
+    <w:lsdException w:name="Hyperlink" w:semiHidden="1" w:unhideWhenUsed="1"/>
+    <w:lsdException w:name="FollowedHyperlink" w:semiHidden="1" w:unhideWhenUsed="1"/>
+    <w:lsdException w:name="Strong" w:uiPriority="22" w:qFormat="1"/>
+    <w:lsdException w:name="Emphasis" w:uiPriority="20" w:qFormat="1"/>
+    <w:lsdException w:name="Document Map" w:semiHidden="1" w:unhideWhenUsed="1"/>
+    <w:lsdException w:name="Plain Text" w:semiHidden="1" w:unhideWhenUsed="1"/>
+    <w:lsdException w:name="E-mail Signature" w:semiHidden="1" w:unhideWhenUsed="1"/>
+    <w:lsdException w:name="HTML Top of Form" w:semiHidden="1" w:unhideWhenUsed="1"/>
+    <w:lsdException w:name="HTML Bottom of Form" w:semiHidden="1" w:unhideWhenUsed="1"/>
+    <w:lsdException w:name="Normal (Web)" w:semiHidden="1" w:unhideWhenUsed="1"/>
+    <w:lsdException w:name="HTML Acronym" w:semiHidden="1" w:unhideWhenUsed="1"/>
+    <w:lsdException w:name="HTML Address" w:semiHidden="1" w:unhideWhenUsed="1"/>
+    <w:lsdException w:name="HTML Cite" w:semiHidden="1" w:unhideWhenUsed="1"/>
+    <w:lsdException w:name="HTML Code" w:semiHidden="1" w:unhideWhenUsed="1"/>
+    <w:lsdException w:name="HTML Definition" w:semiHidden="1" w:unhideWhenUsed="1"/>
+    <w:lsdException w:name="HTML Keyboard" w:semiHidden="1" w:unhideWhenUsed="1"/>
+    <w:lsdException w:name="HTML Preformatted" w:semiHidden="1" w:unhideWhenUsed="1"/>
+    <w:lsdException w:name="HTML Sample" w:semiHidden="1" w:unhideWhenUsed="1"/>
+    <w:lsdException w:name="HTML Typewriter" w:semiHidden="1" w:unhideWhenUsed="1"/>
+    <w:lsdException w:name="HTML Variable" w:semiHidden="1" w:unhideWhenUsed="1"/>
+    <w:lsdException w:name="Normal Table" w:semiHidden="1" w:unhideWhenUsed="1"/>
+    <w:lsdException w:name="annotation subject" w:semiHidden="1" w:unhideWhenUsed="1"/>
+    <w:lsdException w:name="No List" w:semiHidden="1" w:unhideWhenUsed="1"/>
+    <w:lsdException w:name="Outline List 1" w:semiHidden="1" w:unhideWhenUsed="1"/>
+    <w:lsdException w:name="Outline List 2" w:semiHidden="1" w:unhideWhenUsed="1"/>
+    <w:lsdException w:name="Outline List 3" w:semiHidden="1" w:unhideWhenUsed="1"/>
+    <w:lsdException w:name="Table Simple 1" w:semiHidden="1" w:unhideWhenUsed="1"/>
+    <w:lsdException w:name="Table Simple 2" w:semiHidden="1" w:unhideWhenUsed="1"/>
+    <w:lsdException w:name="Table Simple 3" w:semiHidden="1" w:unhideWhenUsed="1"/>
+    <w:lsdException w:name="Table Classic 1" w:semiHidden="1" w:unhideWhenUsed="1"/>
+    <w:lsdException w:name="Table Classic 2" w:semiHidden="1" w:unhideWhenUsed="1"/>
+    <w:lsdException w:name="Table Classic 3" w:semiHidden="1" w:unhideWhenUsed="1"/>
+    <w:lsdException w:name="Table Classic 4" w:semiHidden="1" w:unhideWhenUsed="1"/>
+    <w:lsdException w:name="Table Colorful 1" w:semiHidden="1" w:unhideWhenUsed="1"/>
+    <w:lsdException w:name="Table Colorful 2" w:semiHidden="1" w:unhideWhenUsed="1"/>
+    <w:lsdException w:name="Table Colorful 3" w:semiHidden="1" w:unhideWhenUsed="1"/>
+    <w:lsdException w:name="Table Columns 1" w:semiHidden="1" w:unhideWhenUsed="1"/>
+    <w:lsdException w:name="Table Columns 2" w:semiHidden="1" w:unhideWhenUsed="1"/>
+    <w:lsdException w:name="Table Columns 3" w:semiHidden="1" w:unhideWhenUsed="1"/>
+    <w:lsdException w:name="Table Columns 4" w:semiHidden="1" w:unhideWhenUsed="1"/>
+    <w:lsdException w:name="Table Columns 5" w:semiHidden="1" w:unhideWhenUsed="1"/>
+    <w:lsdException w:name="Table Grid 1" w:semiHidden="1" w:unhideWhenUsed="1"/>
+    <w:lsdException w:name="Table Grid 2" w:semiHidden="1" w:unhideWhenUsed="1"/>
+    <w:lsdException w:name="Table Grid 3" w:semiHidden="1" w:unhideWhenUsed="1"/>
+    <w:lsdException w:name="Table Grid 4" w:semiHidden="1" w:unhideWhenUsed="1"/>
+    <w:lsdException w:name="Table Grid 5" w:semiHidden="1" w:unhideWhenUsed="1"/>
+    <w:lsdException w:name="Table Grid 6" w:semiHidden="1" w:unhideWhenUsed="1"/>
+    <w:lsdException w:name="Table Grid 7" w:semiHidden="1" w:unhideWhenUsed="1"/>
+    <w:lsdException w:name="Table Grid 8" w:semiHidden="1" w:unhideWhenUsed="1"/>
+    <w:lsdException w:name="Table List 1" w:semiHidden="1" w:unhideWhenUsed="1"/>
+    <w:lsdException w:name="Table List 2" w:semiHidden="1" w:unhideWhenUsed="1"/>
+    <w:lsdException w:name="Table List 3" w:semiHidden="1" w:unhideWhenUsed="1"/>
+    <w:lsdException w:name="Table List 4" w:semiHidden="1" w:unhideWhenUsed="1"/>
+    <w:lsdException w:name="Table List 5" w:semiHidden="1" w:unhideWhenUsed="1"/>
+    <w:lsdException w:name="Table List 6" w:semiHidden="1" w:unhideWhenUsed="1"/>
+    <w:lsdException w:name="Table List 7" w:semiHidden="1" w:unhideWhenUsed="1"/>
+    <w:lsdException w:name="Table List 8" w:semiHidden="1" w:unhideWhenUsed="1"/>
+    <w:lsdException w:name="Table 3D effects 1" w:semiHidden="1" w:unhideWhenUsed="1"/>
+    <w:lsdException w:name="Table 3D effects 2" w:semiHidden="1" w:unhideWhenUsed="1"/>
+    <w:lsdException w:name="Table 3D effects 3" w:semiHidden="1" w:unhideWhenUsed="1"/>
+    <w:lsdException w:name="Table Contemporary" w:semiHidden="1" w:unhideWhenUsed="1"/>
+    <w:lsdException w:name="Table Elegant" w:semiHidden="1" w:unhideWhenUsed="1"/>
+    <w:lsdException w:name="Table Professional" w:semiHidden="1" w:unhideWhenUsed="1"/>
+    <w:lsdException w:name="Table Subtle 1" w:semiHidden="1" w:unhideWhenUsed="1"/>
+    <w:lsdException w:name="Table Subtle 2" w:semiHidden="1" w:unhideWhenUsed="1"/>
+    <w:lsdException w:name="Table Web 1" w:semiHidden="1" w:unhideWhenUsed="1"/>
+    <w:lsdException w:name="Table Web 2" w:semiHidden="1" w:unhideWhenUsed="1"/>
+    <w:lsdException w:name="Table Web 3" w:semiHidden="1" w:unhideWhenUsed="1"/>
+    <w:lsdException w:name="Balloon Text" w:semiHidden="1" w:unhideWhenUsed="1"/>
+    <w:lsdException w:name="Table Grid" w:semiHidden="1" w:uiPriority="39" w:unhideWhenUsed="1"/>
+    <w:lsdException w:name="Table Theme" w:semiHidden="1" w:unhideWhenUsed="1"/>
+    <w:lsdException w:name="Placeholder Text" w:semiHidden="1"/>
+    <w:lsdException w:name="No Spacing" w:uiPriority="1" w:qFormat="1"/>
+    <w:lsdException w:name="Light Shading" w:uiPriority="60"/>
+    <w:lsdException w:name="Light List" w:uiPriority="61"/>
+    <w:lsdException w:name="Light Grid" w:uiPriority="62"/>
+    <w:lsdException w:name="Medium Shading 1" w:uiPriority="63"/>
+    <w:lsdException w:name="Medium Shading 2" w:uiPriority="64"/>
+    <w:lsdException w:name="Medium List 1" w:uiPriority="65"/>
+    <w:lsdException w:name="Medium List 2" w:uiPriority="66"/>
+    <w:lsdException w:name="Medium Grid 1" w:uiPriority="67"/>
+    <w:lsdException w:name="Medium Grid 2" w:uiPriority="68"/>
+    <w:lsdException w:name="Medium Grid 3" w:uiPriority="69"/>
+    <w:lsdException w:name="Dark List" w:uiPriority="70"/>
+    <w:lsdException w:name="Colorful Shading" w:uiPriority="71"/>
+    <w:lsdException w:name="Colorful List" w:uiPriority="72"/>
+    <w:lsdException w:name="Colorful Grid" w:uiPriority="73"/>
+    <w:lsdException w:name="Light Shading Accent 1" w:uiPriority="60"/>
+    <w:lsdException w:name="Light List Accent 1" w:uiPriority="61"/>
+    <w:lsdException w:name="Light Grid Accent 1" w:uiPriority="62"/>
+    <w:lsdException w:name="Medium Shading 1 Accent 1" w:uiPriority="63"/>
+    <w:lsdException w:name="Medium Shading 2 Accent 1" w:uiPriority="64"/>
+    <w:lsdException w:name="Medium List 1 Accent 1" w:uiPriority="65"/>
+    <w:lsdException w:name="Revision" w:semiHidden="1"/>
+    <w:lsdException w:name="List Paragraph" w:uiPriority="34" w:qFormat="1"/>
+    <w:lsdException w:name="Quote" w:uiPriority="29" w:qFormat="1"/>
+    <w:lsdException w:name="Intense Quote" w:uiPriority="30" w:qFormat="1"/>
+    <w:lsdException w:name="Medium List 2 Accent 1" w:uiPriority="66"/>
+    <w:lsdException w:name="Medium Grid 1 Accent 1" w:uiPriority="67"/>
+    <w:lsdException w:name="Medium Grid 2 Accent 1" w:uiPriority="68"/>
+    <w:lsdException w:name="Medium Grid 3 Accent 1" w:uiPriority="69"/>
+    <w:lsdException w:name="Dark List Accent 1" w:uiPriority="70"/>
+    <w:lsdException w:name="Colorful Shading Accent 1" w:uiPriority="71"/>
+    <w:lsdException w:name="Colorful List Accent 1" w:uiPriority="72"/>
+    <w:lsdException w:name="Colorful Grid Accent 1" w:uiPriority="73"/>
+    <w:lsdException w:name="Light Shading Accent 2" w:uiPriority="60"/>
+    <w:lsdException w:name="Light List Accent 2" w:uiPriority="61"/>
+    <w:lsdException w:name="Light Grid Accent 2" w:uiPriority="62"/>
+    <w:lsdException w:name="Medium Shading 1 Accent 2" w:uiPriority="63"/>
+    <w:lsdException w:name="Medium Shading 2 Accent 2" w:uiPriority="64"/>
+    <w:lsdException w:name="Medium List 1 Accent 2" w:uiPriority="65"/>
+    <w:lsdException w:name="Medium List 2 Accent 2" w:uiPriority="66"/>
+    <w:lsdException w:name="Medium Grid 1 Accent 2" w:uiPriority="67"/>
+    <w:lsdException w:name="Medium Grid 2 Accent 2" w:uiPriority="68"/>
+    <w:lsdException w:name="Medium Grid 3 Accent 2" w:uiPriority="69"/>
+    <w:lsdException w:name="Dark List Accent 2" w:uiPriority="70"/>
+    <w:lsdException w:name="Colorful Shading Accent 2" w:uiPriority="71"/>
+    <w:lsdException w:name="Colorful List Accent 2" w:uiPriority="72"/>
+    <w:lsdException w:name="Colorful Grid Accent 2" w:uiPriority="73"/>
+    <w:lsdException w:name="Light Shading Accent 3" w:uiPriority="60"/>
+    <w:lsdException w:name="Light List Accent 3" w:uiPriority="61"/>
+    <w:lsdException w:name="Light Grid Accent 3" w:uiPriority="62"/>
+    <w:lsdException w:name="Medium Shading 1 Accent 3" w:uiPriority="63"/>
+    <w:lsdException w:name="Medium Shading 2 Accent 3" w:uiPriority="64"/>
+    <w:lsdException w:name="Medium List 1 Accent 3" w:uiPriority="65"/>
+    <w:lsdException w:name="Medium List 2 Accent 3" w:uiPriority="66"/>
+    <w:lsdException w:name="Medium Grid 1 Accent 3" w:uiPriority="67"/>
+    <w:lsdException w:name="Medium Grid 2 Accent 3" w:uiPriority="68"/>
+    <w:lsdException w:name="Medium Grid 3 Accent 3" w:uiPriority="69"/>
+    <w:lsdException w:name="Dark List Accent 3" w:uiPriority="70"/>
+    <w:lsdException w:name="Colorful Shading Accent 3" w:uiPriority="71"/>
+    <w:lsdException w:name="Colorful List Accent 3" w:uiPriority="72"/>
+    <w:lsdException w:name="Colorful Grid Accent 3" w:uiPriority="73"/>
+    <w:lsdException w:name="Light Shading Accent 4" w:uiPriority="60"/>
+    <w:lsdException w:name="Light List Accent 4" w:uiPriority="61"/>
+    <w:lsdException w:name="Light Grid Accent 4" w:uiPriority="62"/>
+    <w:lsdException w:name="Medium Shading 1 Accent 4" w:uiPriority="63"/>
+    <w:lsdException w:name="Medium Shading 2 Accent 4" w:uiPriority="64"/>
+    <w:lsdException w:name="Medium List 1 Accent 4" w:uiPriority="65"/>
+    <w:lsdException w:name="Medium List 2 Accent 4" w:uiPriority="66"/>
+    <w:lsdException w:name="Medium Grid 1 Accent 4" w:uiPriority="67"/>
+    <w:lsdException w:name="Medium Grid 2 Accent 4" w:uiPriority="68"/>
+    <w:lsdException w:name="Medium Grid 3 Accent 4" w:uiPriority="69"/>
+    <w:lsdException w:name="Dark List Accent 4" w:uiPriority="70"/>
+    <w:lsdException w:name="Colorful Shading Accent 4" w:uiPriority="71"/>
+    <w:lsdException w:name="Colorful List Accent 4" w:uiPriority="72"/>
+    <w:lsdException w:name="Colorful Grid Accent 4" w:uiPriority="73"/>
+    <w:lsdException w:name="Light Shading Accent 5" w:uiPriority="60"/>
+    <w:lsdException w:name="Light List Accent 5" w:uiPriority="61"/>
+    <w:lsdException w:name="Light Grid Accent 5" w:uiPriority="62"/>
+    <w:lsdException w:name="Medium Shading 1 Accent 5" w:uiPriority="63"/>
+    <w:lsdException w:name="Medium Shading 2 Accent 5" w:uiPriority="64"/>
+    <w:lsdException w:name="Medium List 1 Accent 5" w:uiPriority="65"/>
+    <w:lsdException w:name="Medium List 2 Accent 5" w:uiPriority="66"/>
+    <w:lsdException w:name="Medium Grid 1 Accent 5" w:uiPriority="67"/>
+    <w:lsdException w:name="Medium Grid 2 Accent 5" w:uiPriority="68"/>
+    <w:lsdException w:name="Medium Grid 3 Accent 5" w:uiPriority="69"/>
+    <w:lsdException w:name="Dark List Accent 5" w:uiPriority="70"/>
+    <w:lsdException w:name="Colorful Shading Accent 5" w:uiPriority="71"/>
+    <w:lsdException w:name="Colorful List Accent 5" w:uiPriority="72"/>
+    <w:lsdException w:name="Colorful Grid Accent 5" w:uiPriority="73"/>
+    <w:lsdException w:name="Light Shading Accent 6" w:uiPriority="60"/>
+    <w:lsdException w:name="Light List Accent 6" w:uiPriority="61"/>
+    <w:lsdException w:name="Light Grid Accent 6" w:uiPriority="62"/>
+    <w:lsdException w:name="Medium Shading 1 Accent 6" w:uiPriority="63"/>
+    <w:lsdException w:name="Medium Shading 2 Accent 6" w:uiPriority="64"/>
+    <w:lsdException w:name="Medium List 1 Accent 6" w:uiPriority="65"/>
+    <w:lsdException w:name="Medium List 2 Accent 6" w:uiPriority="66"/>
+    <w:lsdException w:name="Medium Grid 1 Accent 6" w:uiPriority="67"/>
+    <w:lsdException w:name="Medium Grid 2 Accent 6" w:uiPriority="68"/>
+    <w:lsdException w:name="Medium Grid 3 Accent 6" w:uiPriority="69"/>
+    <w:lsdException w:name="Dark List Accent 6" w:uiPriority="70"/>
+    <w:lsdException w:name="Colorful Shading Accent 6" w:uiPriority="71"/>
+    <w:lsdException w:name="Colorful List Accent 6" w:uiPriority="72"/>
+    <w:lsdException w:name="Colorful Grid Accent 6" w:uiPriority="73"/>
+    <w:lsdException w:name="Subtle Emphasis" w:uiPriority="19" w:qFormat="1"/>
+    <w:lsdException w:name="Intense Emphasis" w:uiPriority="21" w:qFormat="1"/>
+    <w:lsdException w:name="Subtle Reference" w:uiPriority="31" w:qFormat="1"/>
+    <w:lsdException w:name="Intense Reference" w:uiPriority="32" w:qFormat="1"/>
+    <w:lsdException w:name="Book Title" w:uiPriority="33" w:qFormat="1"/>
+    <w:lsdException w:name="Bibliography" w:semiHidden="1" w:uiPriority="37" w:unhideWhenUsed="1"/>
+    <w:lsdException w:name="TOC Heading" w:semiHidden="1" w:uiPriority="39" w:unhideWhenUsed="1" w:qFormat="1"/>
+    <w:lsdException w:name="Plain Table 1" w:uiPriority="41"/>
+    <w:lsdException w:name="Plain Table 2" w:uiPriority="42"/>
+    <w:lsdException w:name="Plain Table 3" w:uiPriority="43"/>
+    <w:lsdException w:name="Plain Table 4" w:uiPriority="44"/>
+    <w:lsdException w:name="Plain Table 5" w:uiPriority="45"/>
+    <w:lsdException w:name="Grid Table Light" w:uiPriority="40"/>
+    <w:lsdException w:name="Grid Table 1 Light" w:uiPriority="46"/>
+    <w:lsdException w:name="Grid Table 2" w:uiPriority="47"/>
+    <w:lsdException w:name="Grid Table 3" w:uiPriority="48"/>
+    <w:lsdException w:name="Grid Table 4" w:uiPriority="49"/>
+    <w:lsdException w:name="Grid Table 5 Dark" w:uiPriority="50"/>
+    <w:lsdException w:name="Grid Table 6 Colorful" w:uiPriority="51"/>
+    <w:lsdException w:name="Grid Table 7 Colorful" w:uiPriority="52"/>
+    <w:lsdException w:name="Grid Table 1 Light Accent 1" w:uiPriority="46"/>
+    <w:lsdException w:name="Grid Table 2 Accent 1" w:uiPriority="47"/>
+    <w:lsdException w:name="Grid Table 3 Accent 1" w:uiPriority="48"/>
+    <w:lsdException w:name="Grid Table 4 Accent 1" w:uiPriority="49"/>
+    <w:lsdException w:name="Grid Table 5 Dark Accent 1" w:uiPriority="50"/>
+    <w:lsdException w:name="Grid Table 6 Colorful Accent 1" w:uiPriority="51"/>
+    <w:lsdException w:name="Grid Table 7 Colorful Accent 1" w:uiPriority="52"/>
+    <w:lsdException w:name="Grid Table 1 Light Accent 2" w:uiPriority="46"/>
+    <w:lsdException w:name="Grid Table 2 Accent 2" w:uiPriority="47"/>
+    <w:lsdException w:name="Grid Table 3 Accent 2" w:uiPriority="48"/>
+    <w:lsdException w:name="Grid Table 4 Accent 2" w:uiPriority="49"/>
+    <w:lsdException w:name="Grid Table 5 Dark Accent 2" w:uiPriority="50"/>
+    <w:lsdException w:name="Grid Table 6 Colorful Accent 2" w:uiPriority="51"/>
+    <w:lsdException w:name="Grid Table 7 Colorful Accent 2" w:uiPriority="52"/>
+    <w:lsdException w:name="Grid Table 1 Light Accent 3" w:uiPriority="46"/>
+    <w:lsdException w:name="Grid Table 2 Accent 3" w:uiPriority="47"/>
+    <w:lsdException w:name="Grid Table 3 Accent 3" w:uiPriority="48"/>
+    <w:lsdException w:name="Grid Table 4 Accent 3" w:uiPriority="49"/>
+    <w:lsdException w:name="Grid Table 5 Dark Accent 3" w:uiPriority="50"/>
+    <w:lsdException w:name="Grid Table 6 Colorful Accent 3" w:uiPriority="51"/>
+    <w:lsdException w:name="Grid Table 7 Colorful Accent 3" w:uiPriority="52"/>
+    <w:lsdException w:name="Grid Table 1 Light Accent 4" w:uiPriority="46"/>
+    <w:lsdException w:name="Grid Table 2 Accent 4" w:uiPriority="47"/>
+    <w:lsdException w:name="Grid Table 3 Accent 4" w:uiPriority="48"/>
+    <w:lsdException w:name="Grid Table 4 Accent 4" w:uiPriority="49"/>
+    <w:lsdException w:name="Grid Table 5 Dark Accent 4" w:uiPriority="50"/>
+    <w:lsdException w:name="Grid Table 6 Colorful Accent 4" w:uiPriority="51"/>
+    <w:lsdException w:name="Grid Table 7 Colorful Accent 4" w:uiPriority="52"/>
+    <w:lsdException w:name="Grid Table 1 Light Accent 5" w:uiPriority="46"/>
+    <w:lsdException w:name="Grid Table 2 Accent 5" w:uiPriority="47"/>
+    <w:lsdException w:name="Grid Table 3 Accent 5" w:uiPriority="48"/>
+    <w:lsdException w:name="Grid Table 4 Accent 5" w:uiPriority="49"/>
+    <w:lsdException w:name="Grid Table 5 Dark Accent 5" w:uiPriority="50"/>
+    <w:lsdException w:name="Grid Table 6 Colorful Accent 5" w:uiPriority="51"/>
+    <w:lsdException w:name="Grid Table 7 Colorful Accent 5" w:uiPriority="52"/>
+    <w:lsdException w:name="Grid Table 1 Light Accent 6" w:uiPriority="46"/>
+    <w:lsdException w:name="Grid Table 2 Accent 6" w:uiPriority="47"/>
+    <w:lsdException w:name="Grid Table 3 Accent 6" w:uiPriority="48"/>
+    <w:lsdException w:name="Grid Table 4 Accent 6" w:uiPriority="49"/>
+    <w:lsdException w:name="Grid Table 5 Dark Accent 6" w:uiPriority="50"/>
+    <w:lsdException w:name="Grid Table 6 Colorful Accent 6" w:uiPriority="51"/>
+    <w:lsdException w:name="Grid Table 7 Colorful Accent 6" w:uiPriority="52"/>
+    <w:lsdException w:name="List Table 1 Light" w:uiPriority="46"/>
+    <w:lsdException w:name="List Table 2" w:uiPriority="47"/>
+    <w:lsdException w:name="List Table 3" w:uiPriority="48"/>
+    <w:lsdException w:name="List Table 4" w:uiPriority="49"/>
+    <w:lsdException w:name="List Table 5 Dark" w:uiPriority="50"/>
+    <w:lsdException w:name="List Table 6 Colorful" w:uiPriority="51"/>
+    <w:lsdException w:name="List Table 7 Colorful" w:uiPriority="52"/>
+    <w:lsdException w:name="List Table 1 Light Accent 1" w:uiPriority="46"/>
+    <w:lsdException w:name="List Table 2 Accent 1" w:uiPriority="47"/>
+    <w:lsdException w:name="List Table 3 Accent 1" w:uiPriority="48"/>
+    <w:lsdException w:name="List Table 4 Accent 1" w:uiPriority="49"/>
+    <w:lsdException w:name="List Table 5 Dark Accent 1" w:uiPriority="50"/>
+    <w:lsdException w:name="List Table 6 Colorful Accent 1" w:uiPriority="51"/>
+    <w:lsdException w:name="List Table 7 Colorful Accent 1" w:uiPriority="52"/>
+    <w:lsdException w:name="List Table 1 Light Accent 2" w:uiPriority="46"/>
+    <w:lsdException w:name="List Table 2 Accent 2" w:uiPriority="47"/>
+    <w:lsdException w:name="List Table 3 Accent 2" w:uiPriority="48"/>
+    <w:lsdException w:name="List Table 4 Accent 2" w:uiPriority="49"/>
+    <w:lsdException w:name="List Table 5 Dark Accent 2" w:uiPriority="50"/>
+    <w:lsdException w:name="List Table 6 Colorful Accent 2" w:uiPriority="51"/>
+    <w:lsdException w:name="List Table 7 Colorful Accent 2" w:uiPriority="52"/>
+    <w:lsdException w:name="List Table 1 Light Accent 3" w:uiPriority="46"/>
+    <w:lsdException w:name="List Table 2 Accent 3" w:uiPriority="47"/>
+    <w:lsdException w:name="List Table 3 Accent 3" w:uiPriority="48"/>
+    <w:lsdException w:name="List Table 4 Accent 3" w:uiPriority="49"/>
+    <w:lsdException w:name="List Table 5 Dark Accent 3" w:uiPriority="50"/>
+    <w:lsdException w:name="List Table 6 Colorful Accent 3" w:uiPriority="51"/>
+    <w:lsdException w:name="List Table 7 Colorful Accent 3" w:uiPriority="52"/>
+    <w:lsdException w:name="List Table 1 Light Accent 4" w:uiPriority="46"/>
+    <w:lsdException w:name="List Table 2 Accent 4" w:uiPriority="47"/>
+    <w:lsdException w:name="List Table 3 Accent 4" w:uiPriority="48"/>
+    <w:lsdException w:name="List Table 4 Accent 4" w:uiPriority="49"/>
+    <w:lsdException w:name="List Table 5 Dark Accent 4" w:uiPriority="50"/>
+    <w:lsdException w:name="List Table 6 Colorful Accent 4" w:uiPriority="51"/>
+    <w:lsdException w:name="List Table 7 Colorful Accent 4" w:uiPriority="52"/>
+    <w:lsdException w:name="List Table 1 Light Accent 5" w:uiPriority="46"/>
+    <w:lsdException w:name="List Table 2 Accent 5" w:uiPriority="47"/>
+    <w:lsdException w:name="List Table 3 Accent 5" w:uiPriority="48"/>
+    <w:lsdException w:name="List Table 4 Accent 5" w:uiPriority="49"/>
+    <w:lsdException w:name="List Table 5 Dark Accent 5" w:uiPriority="50"/>
+    <w:lsdException w:name="List Table 6 Colorful Accent 5" w:uiPriority="51"/>
+    <w:lsdException w:name="List Table 7 Colorful Accent 5" w:uiPriority="52"/>
+    <w:lsdException w:name="List Table 1 Light Accent 6" w:uiPriority="46"/>
+    <w:lsdException w:name="List Table 2 Accent 6" w:uiPriority="47"/>
+    <w:lsdException w:name="List Table 3 Accent 6" w:uiPriority="48"/>
+    <w:lsdException w:name="List Table 4 Accent 6" w:uiPriority="49"/>
+    <w:lsdException w:name="List Table 5 Dark Accent 6" w:uiPriority="50"/>
+    <w:lsdException w:name="List Table 6 Colorful Accent 6" w:uiPriority="51"/>
+    <w:lsdException w:name="List Table 7 Colorful Accent 6" w:uiPriority="52"/>
+    <w:lsdException w:name="Mention" w:semiHidden="1" w:unhideWhenUsed="1"/>
+    <w:lsdException w:name="Smart Hyperlink" w:semiHidden="1" w:unhideWhenUsed="1"/>
+    <w:lsdException w:name="Hashtag" w:semiHidden="1" w:unhideWhenUsed="1"/>
+    <w:lsdException w:name="Unresolved Mention" w:semiHidden="1" w:unhideWhenUsed="1"/>
   </w:latentStyles>
   <w:style w:type="paragraph" w:default="1" w:styleId="Normal">
     <w:name w:val="Normal"/>
@@ -14419,7 +16645,6 @@
     <w:uiPriority w:val="39"/>
     <w:rsid w:val="002869BE"/>
     <w:tblPr>
-      <w:tblInd w:w="0" w:type="dxa"/>
       <w:tblBorders>
         <w:top w:val="single" w:sz="4" w:space="0" w:color="auto"/>
         <w:left w:val="single" w:sz="4" w:space="0" w:color="auto"/>
@@ -14428,12 +16653,6 @@
         <w:insideH w:val="single" w:sz="4" w:space="0" w:color="auto"/>
         <w:insideV w:val="single" w:sz="4" w:space="0" w:color="auto"/>
       </w:tblBorders>
-      <w:tblCellMar>
-        <w:top w:w="0" w:type="dxa"/>
-        <w:left w:w="108" w:type="dxa"/>
-        <w:bottom w:w="0" w:type="dxa"/>
-        <w:right w:w="108" w:type="dxa"/>
-      </w:tblCellMar>
     </w:tblPr>
   </w:style>
   <w:style w:type="table" w:customStyle="1" w:styleId="Tablaconcuadrcula4-nfasis51">
@@ -14444,7 +16663,6 @@
     <w:tblPr>
       <w:tblStyleRowBandSize w:val="1"/>
       <w:tblStyleColBandSize w:val="1"/>
-      <w:tblInd w:w="0" w:type="dxa"/>
       <w:tblBorders>
         <w:top w:val="single" w:sz="4" w:space="0" w:color="9CC2E5" w:themeColor="accent5" w:themeTint="99"/>
         <w:left w:val="single" w:sz="4" w:space="0" w:color="9CC2E5" w:themeColor="accent5" w:themeTint="99"/>
@@ -14453,12 +16671,6 @@
         <w:insideH w:val="single" w:sz="4" w:space="0" w:color="9CC2E5" w:themeColor="accent5" w:themeTint="99"/>
         <w:insideV w:val="single" w:sz="4" w:space="0" w:color="9CC2E5" w:themeColor="accent5" w:themeTint="99"/>
       </w:tblBorders>
-      <w:tblCellMar>
-        <w:top w:w="0" w:type="dxa"/>
-        <w:left w:w="108" w:type="dxa"/>
-        <w:bottom w:w="0" w:type="dxa"/>
-        <w:right w:w="108" w:type="dxa"/>
-      </w:tblCellMar>
     </w:tblPr>
     <w:tblStylePr w:type="firstRow">
       <w:rPr>
@@ -14545,7 +16757,7 @@
     <w:unhideWhenUsed/>
     <w:rsid w:val="005F4B5B"/>
   </w:style>
-  <w:style w:type="paragraph" w:styleId="TtulodeTDC">
+  <w:style w:type="paragraph" w:styleId="TtuloTDC">
     <w:name w:val="TOC Heading"/>
     <w:basedOn w:val="Ttulo1"/>
     <w:next w:val="Normal"/>
@@ -14777,7 +16989,7 @@
       <w:vertAlign w:val="superscript"/>
     </w:rPr>
   </w:style>
-  <w:style w:type="paragraph" w:styleId="Epgrafe">
+  <w:style w:type="paragraph" w:styleId="Descripcin">
     <w:name w:val="caption"/>
     <w:basedOn w:val="Normal"/>
     <w:next w:val="Normal"/>
@@ -14832,885 +17044,8 @@
       <w:vertAlign w:val="superscript"/>
     </w:rPr>
   </w:style>
-  <w:style w:type="character" w:customStyle="1" w:styleId="UnresolvedMention">
-    <w:name w:val="Unresolved Mention"/>
-    <w:basedOn w:val="Fuentedeprrafopredeter"/>
-    <w:uiPriority w:val="99"/>
-    <w:semiHidden/>
-    <w:unhideWhenUsed/>
-    <w:rsid w:val="00E17B24"/>
-    <w:rPr>
-      <w:color w:val="605E5C"/>
-      <w:shd w:val="clear" w:color="auto" w:fill="E1DFDD"/>
-    </w:rPr>
-  </w:style>
-  <w:style w:type="character" w:styleId="Hipervnculovisitado">
-    <w:name w:val="FollowedHyperlink"/>
-    <w:basedOn w:val="Fuentedeprrafopredeter"/>
-    <w:uiPriority w:val="99"/>
-    <w:semiHidden/>
-    <w:unhideWhenUsed/>
-    <w:rsid w:val="00E17B24"/>
-    <w:rPr>
-      <w:color w:val="954F72" w:themeColor="followedHyperlink"/>
-      <w:u w:val="single"/>
-    </w:rPr>
-  </w:style>
-  <w:style w:type="paragraph" w:styleId="Sinespaciado">
-    <w:name w:val="No Spacing"/>
-    <w:uiPriority w:val="1"/>
-    <w:qFormat/>
-    <w:rsid w:val="005B627B"/>
-  </w:style>
-</w:styles>
-</file>
-
-<file path=word/stylesWithEffects.xml><?xml version="1.0" encoding="utf-8"?>
-<w:styles xmlns:wpc="http://schemas.microsoft.com/office/word/2010/wordprocessingCanvas" xmlns:mc="http://schemas.openxmlformats.org/markup-compatibility/2006" xmlns:o="urn:schemas-microsoft-com:office:office" xmlns:r="http://schemas.openxmlformats.org/officeDocument/2006/relationships" xmlns:m="http://schemas.openxmlformats.org/officeDocument/2006/math" xmlns:v="urn:schemas-microsoft-com:vml" xmlns:wp14="http://schemas.microsoft.com/office/word/2010/wordprocessingDrawing" xmlns:wp="http://schemas.openxmlformats.org/drawingml/2006/wordprocessingDrawing" xmlns:w10="urn:schemas-microsoft-com:office:word" xmlns:w="http://schemas.openxmlformats.org/wordprocessingml/2006/main" xmlns:w14="http://schemas.microsoft.com/office/word/2010/wordml" xmlns:wpg="http://schemas.microsoft.com/office/word/2010/wordprocessingGroup" xmlns:wpi="http://schemas.microsoft.com/office/word/2010/wordprocessingInk" xmlns:wne="http://schemas.microsoft.com/office/word/2006/wordml" xmlns:wps="http://schemas.microsoft.com/office/word/2010/wordprocessingShape" mc:Ignorable="w14 wp14">
-  <w:docDefaults>
-    <w:rPrDefault>
-      <w:rPr>
-        <w:rFonts w:asciiTheme="minorHAnsi" w:eastAsiaTheme="minorHAnsi" w:hAnsiTheme="minorHAnsi" w:cstheme="minorBidi"/>
-        <w:sz w:val="24"/>
-        <w:szCs w:val="24"/>
-        <w:lang w:val="es-ES" w:eastAsia="en-US" w:bidi="ar-SA"/>
-      </w:rPr>
-    </w:rPrDefault>
-    <w:pPrDefault/>
-  </w:docDefaults>
-  <w:latentStyles w:defLockedState="0" w:defUIPriority="99" w:defSemiHidden="1" w:defUnhideWhenUsed="1" w:defQFormat="0" w:count="267">
-    <w:lsdException w:name="Normal" w:semiHidden="0" w:uiPriority="0" w:unhideWhenUsed="0" w:qFormat="1"/>
-    <w:lsdException w:name="heading 1" w:semiHidden="0" w:uiPriority="9" w:unhideWhenUsed="0" w:qFormat="1"/>
-    <w:lsdException w:name="heading 2" w:uiPriority="9" w:qFormat="1"/>
-    <w:lsdException w:name="heading 3" w:uiPriority="9" w:qFormat="1"/>
-    <w:lsdException w:name="heading 4" w:uiPriority="9" w:qFormat="1"/>
-    <w:lsdException w:name="heading 5" w:uiPriority="9" w:qFormat="1"/>
-    <w:lsdException w:name="heading 6" w:uiPriority="9" w:qFormat="1"/>
-    <w:lsdException w:name="heading 7" w:uiPriority="9" w:qFormat="1"/>
-    <w:lsdException w:name="heading 8" w:uiPriority="9" w:qFormat="1"/>
-    <w:lsdException w:name="heading 9" w:uiPriority="9" w:qFormat="1"/>
-    <w:lsdException w:name="toc 1" w:uiPriority="39"/>
-    <w:lsdException w:name="toc 2" w:uiPriority="39"/>
-    <w:lsdException w:name="toc 3" w:uiPriority="39"/>
-    <w:lsdException w:name="toc 4" w:uiPriority="39"/>
-    <w:lsdException w:name="toc 5" w:uiPriority="39"/>
-    <w:lsdException w:name="toc 6" w:uiPriority="39"/>
-    <w:lsdException w:name="toc 7" w:uiPriority="39"/>
-    <w:lsdException w:name="toc 8" w:uiPriority="39"/>
-    <w:lsdException w:name="toc 9" w:uiPriority="39"/>
-    <w:lsdException w:name="caption" w:uiPriority="35" w:qFormat="1"/>
-    <w:lsdException w:name="Title" w:semiHidden="0" w:uiPriority="10" w:unhideWhenUsed="0" w:qFormat="1"/>
-    <w:lsdException w:name="Default Paragraph Font" w:uiPriority="1"/>
-    <w:lsdException w:name="Subtitle" w:semiHidden="0" w:uiPriority="11" w:unhideWhenUsed="0" w:qFormat="1"/>
-    <w:lsdException w:name="Strong" w:semiHidden="0" w:uiPriority="22" w:unhideWhenUsed="0" w:qFormat="1"/>
-    <w:lsdException w:name="Emphasis" w:semiHidden="0" w:uiPriority="20" w:unhideWhenUsed="0" w:qFormat="1"/>
-    <w:lsdException w:name="Table Grid" w:semiHidden="0" w:uiPriority="39" w:unhideWhenUsed="0"/>
-    <w:lsdException w:name="Placeholder Text" w:unhideWhenUsed="0"/>
-    <w:lsdException w:name="No Spacing" w:semiHidden="0" w:uiPriority="1" w:unhideWhenUsed="0" w:qFormat="1"/>
-    <w:lsdException w:name="Light Shading" w:semiHidden="0" w:uiPriority="60" w:unhideWhenUsed="0"/>
-    <w:lsdException w:name="Light List" w:semiHidden="0" w:uiPriority="61" w:unhideWhenUsed="0"/>
-    <w:lsdException w:name="Light Grid" w:semiHidden="0" w:uiPriority="62" w:unhideWhenUsed="0"/>
-    <w:lsdException w:name="Medium Shading 1" w:semiHidden="0" w:uiPriority="63" w:unhideWhenUsed="0"/>
-    <w:lsdException w:name="Medium Shading 2" w:semiHidden="0" w:uiPriority="64" w:unhideWhenUsed="0"/>
-    <w:lsdException w:name="Medium List 1" w:semiHidden="0" w:uiPriority="65" w:unhideWhenUsed="0"/>
-    <w:lsdException w:name="Medium List 2" w:semiHidden="0" w:uiPriority="66" w:unhideWhenUsed="0"/>
-    <w:lsdException w:name="Medium Grid 1" w:semiHidden="0" w:uiPriority="67" w:unhideWhenUsed="0"/>
-    <w:lsdException w:name="Medium Grid 2" w:semiHidden="0" w:uiPriority="68" w:unhideWhenUsed="0"/>
-    <w:lsdException w:name="Medium Grid 3" w:semiHidden="0" w:uiPriority="69" w:unhideWhenUsed="0"/>
-    <w:lsdException w:name="Dark List" w:semiHidden="0" w:uiPriority="70" w:unhideWhenUsed="0"/>
-    <w:lsdException w:name="Colorful Shading" w:semiHidden="0" w:uiPriority="71" w:unhideWhenUsed="0"/>
-    <w:lsdException w:name="Colorful List" w:semiHidden="0" w:uiPriority="72" w:unhideWhenUsed="0"/>
-    <w:lsdException w:name="Colorful Grid" w:semiHidden="0" w:uiPriority="73" w:unhideWhenUsed="0"/>
-    <w:lsdException w:name="Light Shading Accent 1" w:semiHidden="0" w:uiPriority="60" w:unhideWhenUsed="0"/>
-    <w:lsdException w:name="Light List Accent 1" w:semiHidden="0" w:uiPriority="61" w:unhideWhenUsed="0"/>
-    <w:lsdException w:name="Light Grid Accent 1" w:semiHidden="0" w:uiPriority="62" w:unhideWhenUsed="0"/>
-    <w:lsdException w:name="Medium Shading 1 Accent 1" w:semiHidden="0" w:uiPriority="63" w:unhideWhenUsed="0"/>
-    <w:lsdException w:name="Medium Shading 2 Accent 1" w:semiHidden="0" w:uiPriority="64" w:unhideWhenUsed="0"/>
-    <w:lsdException w:name="Medium List 1 Accent 1" w:semiHidden="0" w:uiPriority="65" w:unhideWhenUsed="0"/>
-    <w:lsdException w:name="Revision" w:unhideWhenUsed="0"/>
-    <w:lsdException w:name="List Paragraph" w:semiHidden="0" w:uiPriority="34" w:unhideWhenUsed="0" w:qFormat="1"/>
-    <w:lsdException w:name="Quote" w:semiHidden="0" w:uiPriority="29" w:unhideWhenUsed="0" w:qFormat="1"/>
-    <w:lsdException w:name="Intense Quote" w:semiHidden="0" w:uiPriority="30" w:unhideWhenUsed="0" w:qFormat="1"/>
-    <w:lsdException w:name="Medium List 2 Accent 1" w:semiHidden="0" w:uiPriority="66" w:unhideWhenUsed="0"/>
-    <w:lsdException w:name="Medium Grid 1 Accent 1" w:semiHidden="0" w:uiPriority="67" w:unhideWhenUsed="0"/>
-    <w:lsdException w:name="Medium Grid 2 Accent 1" w:semiHidden="0" w:uiPriority="68" w:unhideWhenUsed="0"/>
-    <w:lsdException w:name="Medium Grid 3 Accent 1" w:semiHidden="0" w:uiPriority="69" w:unhideWhenUsed="0"/>
-    <w:lsdException w:name="Dark List Accent 1" w:semiHidden="0" w:uiPriority="70" w:unhideWhenUsed="0"/>
-    <w:lsdException w:name="Colorful Shading Accent 1" w:semiHidden="0" w:uiPriority="71" w:unhideWhenUsed="0"/>
-    <w:lsdException w:name="Colorful List Accent 1" w:semiHidden="0" w:uiPriority="72" w:unhideWhenUsed="0"/>
-    <w:lsdException w:name="Colorful Grid Accent 1" w:semiHidden="0" w:uiPriority="73" w:unhideWhenUsed="0"/>
-    <w:lsdException w:name="Light Shading Accent 2" w:semiHidden="0" w:uiPriority="60" w:unhideWhenUsed="0"/>
-    <w:lsdException w:name="Light List Accent 2" w:semiHidden="0" w:uiPriority="61" w:unhideWhenUsed="0"/>
-    <w:lsdException w:name="Light Grid Accent 2" w:semiHidden="0" w:uiPriority="62" w:unhideWhenUsed="0"/>
-    <w:lsdException w:name="Medium Shading 1 Accent 2" w:semiHidden="0" w:uiPriority="63" w:unhideWhenUsed="0"/>
-    <w:lsdException w:name="Medium Shading 2 Accent 2" w:semiHidden="0" w:uiPriority="64" w:unhideWhenUsed="0"/>
-    <w:lsdException w:name="Medium List 1 Accent 2" w:semiHidden="0" w:uiPriority="65" w:unhideWhenUsed="0"/>
-    <w:lsdException w:name="Medium List 2 Accent 2" w:semiHidden="0" w:uiPriority="66" w:unhideWhenUsed="0"/>
-    <w:lsdException w:name="Medium Grid 1 Accent 2" w:semiHidden="0" w:uiPriority="67" w:unhideWhenUsed="0"/>
-    <w:lsdException w:name="Medium Grid 2 Accent 2" w:semiHidden="0" w:uiPriority="68" w:unhideWhenUsed="0"/>
-    <w:lsdException w:name="Medium Grid 3 Accent 2" w:semiHidden="0" w:uiPriority="69" w:unhideWhenUsed="0"/>
-    <w:lsdException w:name="Dark List Accent 2" w:semiHidden="0" w:uiPriority="70" w:unhideWhenUsed="0"/>
-    <w:lsdException w:name="Colorful Shading Accent 2" w:semiHidden="0" w:uiPriority="71" w:unhideWhenUsed="0"/>
-    <w:lsdException w:name="Colorful List Accent 2" w:semiHidden="0" w:uiPriority="72" w:unhideWhenUsed="0"/>
-    <w:lsdException w:name="Colorful Grid Accent 2" w:semiHidden="0" w:uiPriority="73" w:unhideWhenUsed="0"/>
-    <w:lsdException w:name="Light Shading Accent 3" w:semiHidden="0" w:uiPriority="60" w:unhideWhenUsed="0"/>
-    <w:lsdException w:name="Light List Accent 3" w:semiHidden="0" w:uiPriority="61" w:unhideWhenUsed="0"/>
-    <w:lsdException w:name="Light Grid Accent 3" w:semiHidden="0" w:uiPriority="62" w:unhideWhenUsed="0"/>
-    <w:lsdException w:name="Medium Shading 1 Accent 3" w:semiHidden="0" w:uiPriority="63" w:unhideWhenUsed="0"/>
-    <w:lsdException w:name="Medium Shading 2 Accent 3" w:semiHidden="0" w:uiPriority="64" w:unhideWhenUsed="0"/>
-    <w:lsdException w:name="Medium List 1 Accent 3" w:semiHidden="0" w:uiPriority="65" w:unhideWhenUsed="0"/>
-    <w:lsdException w:name="Medium List 2 Accent 3" w:semiHidden="0" w:uiPriority="66" w:unhideWhenUsed="0"/>
-    <w:lsdException w:name="Medium Grid 1 Accent 3" w:semiHidden="0" w:uiPriority="67" w:unhideWhenUsed="0"/>
-    <w:lsdException w:name="Medium Grid 2 Accent 3" w:semiHidden="0" w:uiPriority="68" w:unhideWhenUsed="0"/>
-    <w:lsdException w:name="Medium Grid 3 Accent 3" w:semiHidden="0" w:uiPriority="69" w:unhideWhenUsed="0"/>
-    <w:lsdException w:name="Dark List Accent 3" w:semiHidden="0" w:uiPriority="70" w:unhideWhenUsed="0"/>
-    <w:lsdException w:name="Colorful Shading Accent 3" w:semiHidden="0" w:uiPriority="71" w:unhideWhenUsed="0"/>
-    <w:lsdException w:name="Colorful List Accent 3" w:semiHidden="0" w:uiPriority="72" w:unhideWhenUsed="0"/>
-    <w:lsdException w:name="Colorful Grid Accent 3" w:semiHidden="0" w:uiPriority="73" w:unhideWhenUsed="0"/>
-    <w:lsdException w:name="Light Shading Accent 4" w:semiHidden="0" w:uiPriority="60" w:unhideWhenUsed="0"/>
-    <w:lsdException w:name="Light List Accent 4" w:semiHidden="0" w:uiPriority="61" w:unhideWhenUsed="0"/>
-    <w:lsdException w:name="Light Grid Accent 4" w:semiHidden="0" w:uiPriority="62" w:unhideWhenUsed="0"/>
-    <w:lsdException w:name="Medium Shading 1 Accent 4" w:semiHidden="0" w:uiPriority="63" w:unhideWhenUsed="0"/>
-    <w:lsdException w:name="Medium Shading 2 Accent 4" w:semiHidden="0" w:uiPriority="64" w:unhideWhenUsed="0"/>
-    <w:lsdException w:name="Medium List 1 Accent 4" w:semiHidden="0" w:uiPriority="65" w:unhideWhenUsed="0"/>
-    <w:lsdException w:name="Medium List 2 Accent 4" w:semiHidden="0" w:uiPriority="66" w:unhideWhenUsed="0"/>
-    <w:lsdException w:name="Medium Grid 1 Accent 4" w:semiHidden="0" w:uiPriority="67" w:unhideWhenUsed="0"/>
-    <w:lsdException w:name="Medium Grid 2 Accent 4" w:semiHidden="0" w:uiPriority="68" w:unhideWhenUsed="0"/>
-    <w:lsdException w:name="Medium Grid 3 Accent 4" w:semiHidden="0" w:uiPriority="69" w:unhideWhenUsed="0"/>
-    <w:lsdException w:name="Dark List Accent 4" w:semiHidden="0" w:uiPriority="70" w:unhideWhenUsed="0"/>
-    <w:lsdException w:name="Colorful Shading Accent 4" w:semiHidden="0" w:uiPriority="71" w:unhideWhenUsed="0"/>
-    <w:lsdException w:name="Colorful List Accent 4" w:semiHidden="0" w:uiPriority="72" w:unhideWhenUsed="0"/>
-    <w:lsdException w:name="Colorful Grid Accent 4" w:semiHidden="0" w:uiPriority="73" w:unhideWhenUsed="0"/>
-    <w:lsdException w:name="Light Shading Accent 5" w:semiHidden="0" w:uiPriority="60" w:unhideWhenUsed="0"/>
-    <w:lsdException w:name="Light List Accent 5" w:semiHidden="0" w:uiPriority="61" w:unhideWhenUsed="0"/>
-    <w:lsdException w:name="Light Grid Accent 5" w:semiHidden="0" w:uiPriority="62" w:unhideWhenUsed="0"/>
-    <w:lsdException w:name="Medium Shading 1 Accent 5" w:semiHidden="0" w:uiPriority="63" w:unhideWhenUsed="0"/>
-    <w:lsdException w:name="Medium Shading 2 Accent 5" w:semiHidden="0" w:uiPriority="64" w:unhideWhenUsed="0"/>
-    <w:lsdException w:name="Medium List 1 Accent 5" w:semiHidden="0" w:uiPriority="65" w:unhideWhenUsed="0"/>
-    <w:lsdException w:name="Medium List 2 Accent 5" w:semiHidden="0" w:uiPriority="66" w:unhideWhenUsed="0"/>
-    <w:lsdException w:name="Medium Grid 1 Accent 5" w:semiHidden="0" w:uiPriority="67" w:unhideWhenUsed="0"/>
-    <w:lsdException w:name="Medium Grid 2 Accent 5" w:semiHidden="0" w:uiPriority="68" w:unhideWhenUsed="0"/>
-    <w:lsdException w:name="Medium Grid 3 Accent 5" w:semiHidden="0" w:uiPriority="69" w:unhideWhenUsed="0"/>
-    <w:lsdException w:name="Dark List Accent 5" w:semiHidden="0" w:uiPriority="70" w:unhideWhenUsed="0"/>
-    <w:lsdException w:name="Colorful Shading Accent 5" w:semiHidden="0" w:uiPriority="71" w:unhideWhenUsed="0"/>
-    <w:lsdException w:name="Colorful List Accent 5" w:semiHidden="0" w:uiPriority="72" w:unhideWhenUsed="0"/>
-    <w:lsdException w:name="Colorful Grid Accent 5" w:semiHidden="0" w:uiPriority="73" w:unhideWhenUsed="0"/>
-    <w:lsdException w:name="Light Shading Accent 6" w:semiHidden="0" w:uiPriority="60" w:unhideWhenUsed="0"/>
-    <w:lsdException w:name="Light List Accent 6" w:semiHidden="0" w:uiPriority="61" w:unhideWhenUsed="0"/>
-    <w:lsdException w:name="Light Grid Accent 6" w:semiHidden="0" w:uiPriority="62" w:unhideWhenUsed="0"/>
-    <w:lsdException w:name="Medium Shading 1 Accent 6" w:semiHidden="0" w:uiPriority="63" w:unhideWhenUsed="0"/>
-    <w:lsdException w:name="Medium Shading 2 Accent 6" w:semiHidden="0" w:uiPriority="64" w:unhideWhenUsed="0"/>
-    <w:lsdException w:name="Medium List 1 Accent 6" w:semiHidden="0" w:uiPriority="65" w:unhideWhenUsed="0"/>
-    <w:lsdException w:name="Medium List 2 Accent 6" w:semiHidden="0" w:uiPriority="66" w:unhideWhenUsed="0"/>
-    <w:lsdException w:name="Medium Grid 1 Accent 6" w:semiHidden="0" w:uiPriority="67" w:unhideWhenUsed="0"/>
-    <w:lsdException w:name="Medium Grid 2 Accent 6" w:semiHidden="0" w:uiPriority="68" w:unhideWhenUsed="0"/>
-    <w:lsdException w:name="Medium Grid 3 Accent 6" w:semiHidden="0" w:uiPriority="69" w:unhideWhenUsed="0"/>
-    <w:lsdException w:name="Dark List Accent 6" w:semiHidden="0" w:uiPriority="70" w:unhideWhenUsed="0"/>
-    <w:lsdException w:name="Colorful Shading Accent 6" w:semiHidden="0" w:uiPriority="71" w:unhideWhenUsed="0"/>
-    <w:lsdException w:name="Colorful List Accent 6" w:semiHidden="0" w:uiPriority="72" w:unhideWhenUsed="0"/>
-    <w:lsdException w:name="Colorful Grid Accent 6" w:semiHidden="0" w:uiPriority="73" w:unhideWhenUsed="0"/>
-    <w:lsdException w:name="Subtle Emphasis" w:semiHidden="0" w:uiPriority="19" w:unhideWhenUsed="0" w:qFormat="1"/>
-    <w:lsdException w:name="Intense Emphasis" w:semiHidden="0" w:uiPriority="21" w:unhideWhenUsed="0" w:qFormat="1"/>
-    <w:lsdException w:name="Subtle Reference" w:semiHidden="0" w:uiPriority="31" w:unhideWhenUsed="0" w:qFormat="1"/>
-    <w:lsdException w:name="Intense Reference" w:semiHidden="0" w:uiPriority="32" w:unhideWhenUsed="0" w:qFormat="1"/>
-    <w:lsdException w:name="Book Title" w:semiHidden="0" w:uiPriority="33" w:unhideWhenUsed="0" w:qFormat="1"/>
-    <w:lsdException w:name="Bibliography" w:uiPriority="37"/>
-    <w:lsdException w:name="TOC Heading" w:uiPriority="39" w:qFormat="1"/>
-  </w:latentStyles>
-  <w:style w:type="paragraph" w:default="1" w:styleId="Normal">
-    <w:name w:val="Normal"/>
-    <w:qFormat/>
-    <w:rsid w:val="00F37116"/>
-  </w:style>
-  <w:style w:type="paragraph" w:styleId="Ttulo1">
-    <w:name w:val="heading 1"/>
-    <w:basedOn w:val="Normal"/>
-    <w:next w:val="Normal"/>
-    <w:link w:val="Ttulo1Car"/>
-    <w:uiPriority w:val="9"/>
-    <w:qFormat/>
-    <w:rsid w:val="00037012"/>
-    <w:pPr>
-      <w:keepNext/>
-      <w:keepLines/>
-      <w:spacing w:before="240"/>
-      <w:outlineLvl w:val="0"/>
-    </w:pPr>
-    <w:rPr>
-      <w:rFonts w:asciiTheme="majorHAnsi" w:eastAsiaTheme="majorEastAsia" w:hAnsiTheme="majorHAnsi" w:cstheme="majorBidi"/>
-      <w:color w:val="2F5496" w:themeColor="accent1" w:themeShade="BF"/>
-      <w:sz w:val="32"/>
-      <w:szCs w:val="32"/>
-    </w:rPr>
-  </w:style>
-  <w:style w:type="paragraph" w:styleId="Ttulo2">
-    <w:name w:val="heading 2"/>
-    <w:basedOn w:val="Normal"/>
-    <w:next w:val="Normal"/>
-    <w:link w:val="Ttulo2Car"/>
-    <w:uiPriority w:val="9"/>
-    <w:unhideWhenUsed/>
-    <w:qFormat/>
-    <w:rsid w:val="00037012"/>
-    <w:pPr>
-      <w:keepNext/>
-      <w:keepLines/>
-      <w:spacing w:before="40"/>
-      <w:outlineLvl w:val="1"/>
-    </w:pPr>
-    <w:rPr>
-      <w:rFonts w:asciiTheme="majorHAnsi" w:eastAsiaTheme="majorEastAsia" w:hAnsiTheme="majorHAnsi" w:cstheme="majorBidi"/>
-      <w:color w:val="2F5496" w:themeColor="accent1" w:themeShade="BF"/>
-      <w:sz w:val="26"/>
-      <w:szCs w:val="26"/>
-    </w:rPr>
-  </w:style>
-  <w:style w:type="paragraph" w:styleId="Ttulo3">
-    <w:name w:val="heading 3"/>
-    <w:basedOn w:val="Normal"/>
-    <w:next w:val="Normal"/>
-    <w:link w:val="Ttulo3Car"/>
-    <w:uiPriority w:val="9"/>
-    <w:unhideWhenUsed/>
-    <w:qFormat/>
-    <w:rsid w:val="00037012"/>
-    <w:pPr>
-      <w:keepNext/>
-      <w:keepLines/>
-      <w:spacing w:before="40"/>
-      <w:outlineLvl w:val="2"/>
-    </w:pPr>
-    <w:rPr>
-      <w:rFonts w:asciiTheme="majorHAnsi" w:eastAsiaTheme="majorEastAsia" w:hAnsiTheme="majorHAnsi" w:cstheme="majorBidi"/>
-      <w:color w:val="1F3763" w:themeColor="accent1" w:themeShade="7F"/>
-    </w:rPr>
-  </w:style>
-  <w:style w:type="character" w:default="1" w:styleId="Fuentedeprrafopredeter">
-    <w:name w:val="Default Paragraph Font"/>
-    <w:uiPriority w:val="1"/>
-    <w:semiHidden/>
-    <w:unhideWhenUsed/>
-  </w:style>
-  <w:style w:type="table" w:default="1" w:styleId="Tablanormal">
-    <w:name w:val="Normal Table"/>
-    <w:uiPriority w:val="99"/>
-    <w:semiHidden/>
-    <w:unhideWhenUsed/>
-    <w:tblPr>
-      <w:tblInd w:w="0" w:type="dxa"/>
-      <w:tblCellMar>
-        <w:top w:w="0" w:type="dxa"/>
-        <w:left w:w="108" w:type="dxa"/>
-        <w:bottom w:w="0" w:type="dxa"/>
-        <w:right w:w="108" w:type="dxa"/>
-      </w:tblCellMar>
-    </w:tblPr>
-  </w:style>
-  <w:style w:type="numbering" w:default="1" w:styleId="Sinlista">
-    <w:name w:val="No List"/>
-    <w:uiPriority w:val="99"/>
-    <w:semiHidden/>
-    <w:unhideWhenUsed/>
-  </w:style>
-  <w:style w:type="paragraph" w:styleId="Ttulo">
-    <w:name w:val="Title"/>
-    <w:basedOn w:val="Normal"/>
-    <w:next w:val="Normal"/>
-    <w:link w:val="TtuloCar"/>
-    <w:uiPriority w:val="10"/>
-    <w:qFormat/>
-    <w:rsid w:val="00037012"/>
-    <w:pPr>
-      <w:contextualSpacing/>
-    </w:pPr>
-    <w:rPr>
-      <w:rFonts w:asciiTheme="majorHAnsi" w:eastAsiaTheme="majorEastAsia" w:hAnsiTheme="majorHAnsi" w:cstheme="majorBidi"/>
-      <w:spacing w:val="-10"/>
-      <w:kern w:val="28"/>
-      <w:sz w:val="56"/>
-      <w:szCs w:val="56"/>
-    </w:rPr>
-  </w:style>
-  <w:style w:type="character" w:customStyle="1" w:styleId="TtuloCar">
-    <w:name w:val="Título Car"/>
-    <w:basedOn w:val="Fuentedeprrafopredeter"/>
-    <w:link w:val="Ttulo"/>
-    <w:uiPriority w:val="10"/>
-    <w:rsid w:val="00037012"/>
-    <w:rPr>
-      <w:rFonts w:asciiTheme="majorHAnsi" w:eastAsiaTheme="majorEastAsia" w:hAnsiTheme="majorHAnsi" w:cstheme="majorBidi"/>
-      <w:spacing w:val="-10"/>
-      <w:kern w:val="28"/>
-      <w:sz w:val="56"/>
-      <w:szCs w:val="56"/>
-    </w:rPr>
-  </w:style>
-  <w:style w:type="paragraph" w:styleId="Subttulo">
-    <w:name w:val="Subtitle"/>
-    <w:basedOn w:val="Normal"/>
-    <w:next w:val="Normal"/>
-    <w:link w:val="SubttuloCar"/>
-    <w:uiPriority w:val="11"/>
-    <w:qFormat/>
-    <w:rsid w:val="00037012"/>
-    <w:pPr>
-      <w:numPr>
-        <w:ilvl w:val="1"/>
-      </w:numPr>
-      <w:spacing w:after="160"/>
-    </w:pPr>
-    <w:rPr>
-      <w:rFonts w:eastAsiaTheme="minorEastAsia"/>
-      <w:color w:val="5A5A5A" w:themeColor="text1" w:themeTint="A5"/>
-      <w:spacing w:val="15"/>
-      <w:sz w:val="22"/>
-      <w:szCs w:val="22"/>
-    </w:rPr>
-  </w:style>
-  <w:style w:type="character" w:customStyle="1" w:styleId="SubttuloCar">
-    <w:name w:val="Subtítulo Car"/>
-    <w:basedOn w:val="Fuentedeprrafopredeter"/>
-    <w:link w:val="Subttulo"/>
-    <w:uiPriority w:val="11"/>
-    <w:rsid w:val="00037012"/>
-    <w:rPr>
-      <w:rFonts w:eastAsiaTheme="minorEastAsia"/>
-      <w:color w:val="5A5A5A" w:themeColor="text1" w:themeTint="A5"/>
-      <w:spacing w:val="15"/>
-      <w:sz w:val="22"/>
-      <w:szCs w:val="22"/>
-    </w:rPr>
-  </w:style>
-  <w:style w:type="character" w:styleId="nfasis">
-    <w:name w:val="Emphasis"/>
-    <w:basedOn w:val="Fuentedeprrafopredeter"/>
-    <w:uiPriority w:val="20"/>
-    <w:qFormat/>
-    <w:rsid w:val="00037012"/>
-    <w:rPr>
-      <w:i/>
-      <w:iCs/>
-    </w:rPr>
-  </w:style>
-  <w:style w:type="character" w:customStyle="1" w:styleId="Ttulo1Car">
-    <w:name w:val="Título 1 Car"/>
-    <w:basedOn w:val="Fuentedeprrafopredeter"/>
-    <w:link w:val="Ttulo1"/>
-    <w:uiPriority w:val="9"/>
-    <w:rsid w:val="00037012"/>
-    <w:rPr>
-      <w:rFonts w:asciiTheme="majorHAnsi" w:eastAsiaTheme="majorEastAsia" w:hAnsiTheme="majorHAnsi" w:cstheme="majorBidi"/>
-      <w:color w:val="2F5496" w:themeColor="accent1" w:themeShade="BF"/>
-      <w:sz w:val="32"/>
-      <w:szCs w:val="32"/>
-    </w:rPr>
-  </w:style>
-  <w:style w:type="paragraph" w:styleId="Prrafodelista">
-    <w:name w:val="List Paragraph"/>
-    <w:basedOn w:val="Normal"/>
-    <w:uiPriority w:val="34"/>
-    <w:qFormat/>
-    <w:rsid w:val="00037012"/>
-    <w:pPr>
-      <w:ind w:left="720"/>
-      <w:contextualSpacing/>
-    </w:pPr>
-  </w:style>
-  <w:style w:type="character" w:customStyle="1" w:styleId="Ttulo2Car">
-    <w:name w:val="Título 2 Car"/>
-    <w:basedOn w:val="Fuentedeprrafopredeter"/>
-    <w:link w:val="Ttulo2"/>
-    <w:uiPriority w:val="9"/>
-    <w:rsid w:val="00037012"/>
-    <w:rPr>
-      <w:rFonts w:asciiTheme="majorHAnsi" w:eastAsiaTheme="majorEastAsia" w:hAnsiTheme="majorHAnsi" w:cstheme="majorBidi"/>
-      <w:color w:val="2F5496" w:themeColor="accent1" w:themeShade="BF"/>
-      <w:sz w:val="26"/>
-      <w:szCs w:val="26"/>
-    </w:rPr>
-  </w:style>
-  <w:style w:type="character" w:customStyle="1" w:styleId="Ttulo3Car">
-    <w:name w:val="Título 3 Car"/>
-    <w:basedOn w:val="Fuentedeprrafopredeter"/>
-    <w:link w:val="Ttulo3"/>
-    <w:uiPriority w:val="9"/>
-    <w:rsid w:val="00037012"/>
-    <w:rPr>
-      <w:rFonts w:asciiTheme="majorHAnsi" w:eastAsiaTheme="majorEastAsia" w:hAnsiTheme="majorHAnsi" w:cstheme="majorBidi"/>
-      <w:color w:val="1F3763" w:themeColor="accent1" w:themeShade="7F"/>
-    </w:rPr>
-  </w:style>
-  <w:style w:type="paragraph" w:styleId="Textodeglobo">
-    <w:name w:val="Balloon Text"/>
-    <w:basedOn w:val="Normal"/>
-    <w:link w:val="TextodegloboCar"/>
-    <w:uiPriority w:val="99"/>
-    <w:semiHidden/>
-    <w:unhideWhenUsed/>
-    <w:rsid w:val="00B8499C"/>
-    <w:rPr>
-      <w:rFonts w:ascii="Times New Roman" w:hAnsi="Times New Roman" w:cs="Times New Roman"/>
-      <w:sz w:val="18"/>
-      <w:szCs w:val="18"/>
-    </w:rPr>
-  </w:style>
-  <w:style w:type="character" w:customStyle="1" w:styleId="TextodegloboCar">
-    <w:name w:val="Texto de globo Car"/>
-    <w:basedOn w:val="Fuentedeprrafopredeter"/>
-    <w:link w:val="Textodeglobo"/>
-    <w:uiPriority w:val="99"/>
-    <w:semiHidden/>
-    <w:rsid w:val="00B8499C"/>
-    <w:rPr>
-      <w:rFonts w:ascii="Times New Roman" w:hAnsi="Times New Roman" w:cs="Times New Roman"/>
-      <w:sz w:val="18"/>
-      <w:szCs w:val="18"/>
-    </w:rPr>
-  </w:style>
-  <w:style w:type="character" w:styleId="Hipervnculo">
-    <w:name w:val="Hyperlink"/>
-    <w:basedOn w:val="Fuentedeprrafopredeter"/>
-    <w:uiPriority w:val="99"/>
-    <w:unhideWhenUsed/>
-    <w:rsid w:val="002869BE"/>
-    <w:rPr>
-      <w:color w:val="0563C1" w:themeColor="hyperlink"/>
-      <w:u w:val="single"/>
-    </w:rPr>
-  </w:style>
-  <w:style w:type="character" w:customStyle="1" w:styleId="Mencinsinresolver1">
-    <w:name w:val="Mención sin resolver1"/>
-    <w:basedOn w:val="Fuentedeprrafopredeter"/>
-    <w:uiPriority w:val="99"/>
-    <w:semiHidden/>
-    <w:unhideWhenUsed/>
-    <w:rsid w:val="002869BE"/>
-    <w:rPr>
-      <w:color w:val="605E5C"/>
-      <w:shd w:val="clear" w:color="auto" w:fill="E1DFDD"/>
-    </w:rPr>
-  </w:style>
-  <w:style w:type="table" w:styleId="Tablaconcuadrcula">
-    <w:name w:val="Table Grid"/>
-    <w:basedOn w:val="Tablanormal"/>
-    <w:uiPriority w:val="39"/>
-    <w:rsid w:val="002869BE"/>
-    <w:tblPr>
-      <w:tblInd w:w="0" w:type="dxa"/>
-      <w:tblBorders>
-        <w:top w:val="single" w:sz="4" w:space="0" w:color="auto"/>
-        <w:left w:val="single" w:sz="4" w:space="0" w:color="auto"/>
-        <w:bottom w:val="single" w:sz="4" w:space="0" w:color="auto"/>
-        <w:right w:val="single" w:sz="4" w:space="0" w:color="auto"/>
-        <w:insideH w:val="single" w:sz="4" w:space="0" w:color="auto"/>
-        <w:insideV w:val="single" w:sz="4" w:space="0" w:color="auto"/>
-      </w:tblBorders>
-      <w:tblCellMar>
-        <w:top w:w="0" w:type="dxa"/>
-        <w:left w:w="108" w:type="dxa"/>
-        <w:bottom w:w="0" w:type="dxa"/>
-        <w:right w:w="108" w:type="dxa"/>
-      </w:tblCellMar>
-    </w:tblPr>
-  </w:style>
-  <w:style w:type="table" w:customStyle="1" w:styleId="Tablaconcuadrcula4-nfasis51">
-    <w:name w:val="Tabla con cuadrícula 4 - Énfasis 51"/>
-    <w:basedOn w:val="Tablanormal"/>
-    <w:uiPriority w:val="49"/>
-    <w:rsid w:val="002869BE"/>
-    <w:tblPr>
-      <w:tblStyleRowBandSize w:val="1"/>
-      <w:tblStyleColBandSize w:val="1"/>
-      <w:tblInd w:w="0" w:type="dxa"/>
-      <w:tblBorders>
-        <w:top w:val="single" w:sz="4" w:space="0" w:color="9CC2E5" w:themeColor="accent5" w:themeTint="99"/>
-        <w:left w:val="single" w:sz="4" w:space="0" w:color="9CC2E5" w:themeColor="accent5" w:themeTint="99"/>
-        <w:bottom w:val="single" w:sz="4" w:space="0" w:color="9CC2E5" w:themeColor="accent5" w:themeTint="99"/>
-        <w:right w:val="single" w:sz="4" w:space="0" w:color="9CC2E5" w:themeColor="accent5" w:themeTint="99"/>
-        <w:insideH w:val="single" w:sz="4" w:space="0" w:color="9CC2E5" w:themeColor="accent5" w:themeTint="99"/>
-        <w:insideV w:val="single" w:sz="4" w:space="0" w:color="9CC2E5" w:themeColor="accent5" w:themeTint="99"/>
-      </w:tblBorders>
-      <w:tblCellMar>
-        <w:top w:w="0" w:type="dxa"/>
-        <w:left w:w="108" w:type="dxa"/>
-        <w:bottom w:w="0" w:type="dxa"/>
-        <w:right w:w="108" w:type="dxa"/>
-      </w:tblCellMar>
-    </w:tblPr>
-    <w:tblStylePr w:type="firstRow">
-      <w:rPr>
-        <w:b/>
-        <w:bCs/>
-        <w:color w:val="FFFFFF" w:themeColor="background1"/>
-      </w:rPr>
-      <w:tblPr/>
-      <w:tcPr>
-        <w:tcBorders>
-          <w:top w:val="single" w:sz="4" w:space="0" w:color="5B9BD5" w:themeColor="accent5"/>
-          <w:left w:val="single" w:sz="4" w:space="0" w:color="5B9BD5" w:themeColor="accent5"/>
-          <w:bottom w:val="single" w:sz="4" w:space="0" w:color="5B9BD5" w:themeColor="accent5"/>
-          <w:right w:val="single" w:sz="4" w:space="0" w:color="5B9BD5" w:themeColor="accent5"/>
-          <w:insideH w:val="nil"/>
-          <w:insideV w:val="nil"/>
-        </w:tcBorders>
-        <w:shd w:val="clear" w:color="auto" w:fill="5B9BD5" w:themeFill="accent5"/>
-      </w:tcPr>
-    </w:tblStylePr>
-    <w:tblStylePr w:type="lastRow">
-      <w:rPr>
-        <w:b/>
-        <w:bCs/>
-      </w:rPr>
-      <w:tblPr/>
-      <w:tcPr>
-        <w:tcBorders>
-          <w:top w:val="double" w:sz="4" w:space="0" w:color="5B9BD5" w:themeColor="accent5"/>
-        </w:tcBorders>
-      </w:tcPr>
-    </w:tblStylePr>
-    <w:tblStylePr w:type="firstCol">
-      <w:rPr>
-        <w:b/>
-        <w:bCs/>
-      </w:rPr>
-    </w:tblStylePr>
-    <w:tblStylePr w:type="lastCol">
-      <w:rPr>
-        <w:b/>
-        <w:bCs/>
-      </w:rPr>
-    </w:tblStylePr>
-    <w:tblStylePr w:type="band1Vert">
-      <w:tblPr/>
-      <w:tcPr>
-        <w:shd w:val="clear" w:color="auto" w:fill="DEEAF6" w:themeFill="accent5" w:themeFillTint="33"/>
-      </w:tcPr>
-    </w:tblStylePr>
-    <w:tblStylePr w:type="band1Horz">
-      <w:tblPr/>
-      <w:tcPr>
-        <w:shd w:val="clear" w:color="auto" w:fill="DEEAF6" w:themeFill="accent5" w:themeFillTint="33"/>
-      </w:tcPr>
-    </w:tblStylePr>
-  </w:style>
-  <w:style w:type="paragraph" w:styleId="Piedepgina">
-    <w:name w:val="footer"/>
-    <w:basedOn w:val="Normal"/>
-    <w:link w:val="PiedepginaCar"/>
-    <w:uiPriority w:val="99"/>
-    <w:unhideWhenUsed/>
-    <w:rsid w:val="005F4B5B"/>
-    <w:pPr>
-      <w:tabs>
-        <w:tab w:val="center" w:pos="4419"/>
-        <w:tab w:val="right" w:pos="8838"/>
-      </w:tabs>
-    </w:pPr>
-  </w:style>
-  <w:style w:type="character" w:customStyle="1" w:styleId="PiedepginaCar">
-    <w:name w:val="Pie de página Car"/>
-    <w:basedOn w:val="Fuentedeprrafopredeter"/>
-    <w:link w:val="Piedepgina"/>
-    <w:uiPriority w:val="99"/>
-    <w:rsid w:val="005F4B5B"/>
-  </w:style>
-  <w:style w:type="character" w:styleId="Nmerodepgina">
-    <w:name w:val="page number"/>
-    <w:basedOn w:val="Fuentedeprrafopredeter"/>
-    <w:uiPriority w:val="99"/>
-    <w:semiHidden/>
-    <w:unhideWhenUsed/>
-    <w:rsid w:val="005F4B5B"/>
-  </w:style>
-  <w:style w:type="paragraph" w:styleId="TtulodeTDC">
-    <w:name w:val="TOC Heading"/>
-    <w:basedOn w:val="Ttulo1"/>
-    <w:next w:val="Normal"/>
-    <w:uiPriority w:val="39"/>
-    <w:unhideWhenUsed/>
-    <w:qFormat/>
-    <w:rsid w:val="005F4B5B"/>
-    <w:pPr>
-      <w:spacing w:before="480" w:line="276" w:lineRule="auto"/>
-      <w:outlineLvl w:val="9"/>
-    </w:pPr>
-    <w:rPr>
-      <w:b/>
-      <w:bCs/>
-      <w:sz w:val="28"/>
-      <w:szCs w:val="28"/>
-      <w:lang w:eastAsia="es-ES_tradnl"/>
-    </w:rPr>
-  </w:style>
-  <w:style w:type="paragraph" w:styleId="TDC1">
-    <w:name w:val="toc 1"/>
-    <w:basedOn w:val="Normal"/>
-    <w:next w:val="Normal"/>
-    <w:autoRedefine/>
-    <w:uiPriority w:val="39"/>
-    <w:unhideWhenUsed/>
-    <w:rsid w:val="005F4B5B"/>
-    <w:pPr>
-      <w:spacing w:before="120"/>
-    </w:pPr>
-    <w:rPr>
-      <w:b/>
-      <w:bCs/>
-      <w:i/>
-      <w:iCs/>
-    </w:rPr>
-  </w:style>
-  <w:style w:type="paragraph" w:styleId="TDC2">
-    <w:name w:val="toc 2"/>
-    <w:basedOn w:val="Normal"/>
-    <w:next w:val="Normal"/>
-    <w:autoRedefine/>
-    <w:uiPriority w:val="39"/>
-    <w:unhideWhenUsed/>
-    <w:rsid w:val="005F4B5B"/>
-    <w:pPr>
-      <w:spacing w:before="120"/>
-      <w:ind w:left="240"/>
-    </w:pPr>
-    <w:rPr>
-      <w:b/>
-      <w:bCs/>
-      <w:sz w:val="22"/>
-      <w:szCs w:val="22"/>
-    </w:rPr>
-  </w:style>
-  <w:style w:type="paragraph" w:styleId="TDC3">
-    <w:name w:val="toc 3"/>
-    <w:basedOn w:val="Normal"/>
-    <w:next w:val="Normal"/>
-    <w:autoRedefine/>
-    <w:uiPriority w:val="39"/>
-    <w:unhideWhenUsed/>
-    <w:rsid w:val="005F4B5B"/>
-    <w:pPr>
-      <w:ind w:left="480"/>
-    </w:pPr>
-    <w:rPr>
-      <w:sz w:val="20"/>
-      <w:szCs w:val="20"/>
-    </w:rPr>
-  </w:style>
-  <w:style w:type="paragraph" w:styleId="TDC4">
-    <w:name w:val="toc 4"/>
-    <w:basedOn w:val="Normal"/>
-    <w:next w:val="Normal"/>
-    <w:autoRedefine/>
-    <w:uiPriority w:val="39"/>
-    <w:semiHidden/>
-    <w:unhideWhenUsed/>
-    <w:rsid w:val="005F4B5B"/>
-    <w:pPr>
-      <w:ind w:left="720"/>
-    </w:pPr>
-    <w:rPr>
-      <w:sz w:val="20"/>
-      <w:szCs w:val="20"/>
-    </w:rPr>
-  </w:style>
-  <w:style w:type="paragraph" w:styleId="TDC5">
-    <w:name w:val="toc 5"/>
-    <w:basedOn w:val="Normal"/>
-    <w:next w:val="Normal"/>
-    <w:autoRedefine/>
-    <w:uiPriority w:val="39"/>
-    <w:semiHidden/>
-    <w:unhideWhenUsed/>
-    <w:rsid w:val="005F4B5B"/>
-    <w:pPr>
-      <w:ind w:left="960"/>
-    </w:pPr>
-    <w:rPr>
-      <w:sz w:val="20"/>
-      <w:szCs w:val="20"/>
-    </w:rPr>
-  </w:style>
-  <w:style w:type="paragraph" w:styleId="TDC6">
-    <w:name w:val="toc 6"/>
-    <w:basedOn w:val="Normal"/>
-    <w:next w:val="Normal"/>
-    <w:autoRedefine/>
-    <w:uiPriority w:val="39"/>
-    <w:semiHidden/>
-    <w:unhideWhenUsed/>
-    <w:rsid w:val="005F4B5B"/>
-    <w:pPr>
-      <w:ind w:left="1200"/>
-    </w:pPr>
-    <w:rPr>
-      <w:sz w:val="20"/>
-      <w:szCs w:val="20"/>
-    </w:rPr>
-  </w:style>
-  <w:style w:type="paragraph" w:styleId="TDC7">
-    <w:name w:val="toc 7"/>
-    <w:basedOn w:val="Normal"/>
-    <w:next w:val="Normal"/>
-    <w:autoRedefine/>
-    <w:uiPriority w:val="39"/>
-    <w:semiHidden/>
-    <w:unhideWhenUsed/>
-    <w:rsid w:val="005F4B5B"/>
-    <w:pPr>
-      <w:ind w:left="1440"/>
-    </w:pPr>
-    <w:rPr>
-      <w:sz w:val="20"/>
-      <w:szCs w:val="20"/>
-    </w:rPr>
-  </w:style>
-  <w:style w:type="paragraph" w:styleId="TDC8">
-    <w:name w:val="toc 8"/>
-    <w:basedOn w:val="Normal"/>
-    <w:next w:val="Normal"/>
-    <w:autoRedefine/>
-    <w:uiPriority w:val="39"/>
-    <w:semiHidden/>
-    <w:unhideWhenUsed/>
-    <w:rsid w:val="005F4B5B"/>
-    <w:pPr>
-      <w:ind w:left="1680"/>
-    </w:pPr>
-    <w:rPr>
-      <w:sz w:val="20"/>
-      <w:szCs w:val="20"/>
-    </w:rPr>
-  </w:style>
-  <w:style w:type="paragraph" w:styleId="TDC9">
-    <w:name w:val="toc 9"/>
-    <w:basedOn w:val="Normal"/>
-    <w:next w:val="Normal"/>
-    <w:autoRedefine/>
-    <w:uiPriority w:val="39"/>
-    <w:semiHidden/>
-    <w:unhideWhenUsed/>
-    <w:rsid w:val="005F4B5B"/>
-    <w:pPr>
-      <w:ind w:left="1920"/>
-    </w:pPr>
-    <w:rPr>
-      <w:sz w:val="20"/>
-      <w:szCs w:val="20"/>
-    </w:rPr>
-  </w:style>
-  <w:style w:type="paragraph" w:styleId="Encabezado">
-    <w:name w:val="header"/>
-    <w:basedOn w:val="Normal"/>
-    <w:link w:val="EncabezadoCar"/>
-    <w:uiPriority w:val="99"/>
-    <w:unhideWhenUsed/>
-    <w:rsid w:val="00454C71"/>
-    <w:pPr>
-      <w:tabs>
-        <w:tab w:val="center" w:pos="4252"/>
-        <w:tab w:val="right" w:pos="8504"/>
-      </w:tabs>
-    </w:pPr>
-  </w:style>
-  <w:style w:type="character" w:customStyle="1" w:styleId="EncabezadoCar">
-    <w:name w:val="Encabezado Car"/>
-    <w:basedOn w:val="Fuentedeprrafopredeter"/>
-    <w:link w:val="Encabezado"/>
-    <w:uiPriority w:val="99"/>
-    <w:rsid w:val="00454C71"/>
-  </w:style>
-  <w:style w:type="paragraph" w:styleId="Textonotapie">
-    <w:name w:val="footnote text"/>
-    <w:basedOn w:val="Normal"/>
-    <w:link w:val="TextonotapieCar"/>
-    <w:uiPriority w:val="99"/>
-    <w:semiHidden/>
-    <w:unhideWhenUsed/>
-    <w:rsid w:val="001C2765"/>
-    <w:rPr>
-      <w:sz w:val="20"/>
-      <w:szCs w:val="20"/>
-    </w:rPr>
-  </w:style>
-  <w:style w:type="character" w:customStyle="1" w:styleId="TextonotapieCar">
-    <w:name w:val="Texto nota pie Car"/>
-    <w:basedOn w:val="Fuentedeprrafopredeter"/>
-    <w:link w:val="Textonotapie"/>
-    <w:uiPriority w:val="99"/>
-    <w:semiHidden/>
-    <w:rsid w:val="001C2765"/>
-    <w:rPr>
-      <w:sz w:val="20"/>
-      <w:szCs w:val="20"/>
-    </w:rPr>
-  </w:style>
-  <w:style w:type="character" w:styleId="Refdenotaalpie">
-    <w:name w:val="footnote reference"/>
-    <w:basedOn w:val="Fuentedeprrafopredeter"/>
-    <w:uiPriority w:val="99"/>
-    <w:semiHidden/>
-    <w:unhideWhenUsed/>
-    <w:rsid w:val="001C2765"/>
-    <w:rPr>
-      <w:vertAlign w:val="superscript"/>
-    </w:rPr>
-  </w:style>
-  <w:style w:type="paragraph" w:styleId="Epgrafe">
-    <w:name w:val="caption"/>
-    <w:basedOn w:val="Normal"/>
-    <w:next w:val="Normal"/>
-    <w:uiPriority w:val="35"/>
-    <w:unhideWhenUsed/>
-    <w:qFormat/>
-    <w:rsid w:val="00B61704"/>
-    <w:pPr>
-      <w:spacing w:after="200"/>
-    </w:pPr>
-    <w:rPr>
-      <w:b/>
-      <w:bCs/>
-      <w:color w:val="4472C4" w:themeColor="accent1"/>
-      <w:sz w:val="18"/>
-      <w:szCs w:val="18"/>
-    </w:rPr>
-  </w:style>
-  <w:style w:type="paragraph" w:styleId="Textonotaalfinal">
-    <w:name w:val="endnote text"/>
-    <w:basedOn w:val="Normal"/>
-    <w:link w:val="TextonotaalfinalCar"/>
-    <w:uiPriority w:val="99"/>
-    <w:semiHidden/>
-    <w:unhideWhenUsed/>
-    <w:rsid w:val="00BA54DD"/>
-    <w:rPr>
-      <w:sz w:val="20"/>
-      <w:szCs w:val="20"/>
-    </w:rPr>
-  </w:style>
-  <w:style w:type="character" w:customStyle="1" w:styleId="TextonotaalfinalCar">
-    <w:name w:val="Texto nota al final Car"/>
-    <w:basedOn w:val="Fuentedeprrafopredeter"/>
-    <w:link w:val="Textonotaalfinal"/>
-    <w:uiPriority w:val="99"/>
-    <w:semiHidden/>
-    <w:rsid w:val="00BA54DD"/>
-    <w:rPr>
-      <w:sz w:val="20"/>
-      <w:szCs w:val="20"/>
-    </w:rPr>
-  </w:style>
-  <w:style w:type="character" w:styleId="Refdenotaalfinal">
-    <w:name w:val="endnote reference"/>
-    <w:basedOn w:val="Fuentedeprrafopredeter"/>
-    <w:uiPriority w:val="99"/>
-    <w:semiHidden/>
-    <w:unhideWhenUsed/>
-    <w:rsid w:val="00BA54DD"/>
-    <w:rPr>
-      <w:vertAlign w:val="superscript"/>
-    </w:rPr>
-  </w:style>
-  <w:style w:type="character" w:customStyle="1" w:styleId="UnresolvedMention">
-    <w:name w:val="Unresolved Mention"/>
+  <w:style w:type="character" w:customStyle="1" w:styleId="Mencinsinresolver2">
+    <w:name w:val="Mención sin resolver2"/>
     <w:basedOn w:val="Fuentedeprrafopredeter"/>
     <w:uiPriority w:val="99"/>
     <w:semiHidden/>
@@ -16031,7 +17366,7 @@
   <a:extraClrSchemeLst/>
   <a:extLst>
     <a:ext uri="{05A4C25C-085E-4340-85A3-A5531E510DB2}">
-      <thm15:themeFamily xmlns="" xmlns:thm15="http://schemas.microsoft.com/office/thememl/2012/main" name="Office Theme" id="{62F939B6-93AF-4DB8-9C6B-D6C7DFDC589F}" vid="{4A3C46E8-61CC-4603-A589-7422A47A8E4A}"/>
+      <thm15:themeFamily xmlns:thm15="http://schemas.microsoft.com/office/thememl/2012/main" name="Office Theme" id="{62F939B6-93AF-4DB8-9C6B-D6C7DFDC589F}" vid="{4A3C46E8-61CC-4603-A589-7422A47A8E4A}"/>
     </a:ext>
   </a:extLst>
 </a:theme>
@@ -16042,7 +17377,7 @@
 </file>
 
 <file path=customXml/itemProps1.xml><?xml version="1.0" encoding="utf-8"?>
-<ds:datastoreItem xmlns:ds="http://schemas.openxmlformats.org/officeDocument/2006/customXml" ds:itemID="{12C41B1D-B537-4DC1-A277-C5A602B39A6C}">
+<ds:datastoreItem xmlns:ds="http://schemas.openxmlformats.org/officeDocument/2006/customXml" ds:itemID="{630A25E0-A681-404E-B252-AF5E09BCB26D}">
   <ds:schemaRefs>
     <ds:schemaRef ds:uri="http://schemas.openxmlformats.org/officeDocument/2006/bibliography"/>
   </ds:schemaRefs>

</xml_diff>

<commit_message>
Añadida matriz trazabilidad de reglas de negocio y modificiones
</commit_message>
<xml_diff>
--- a/segundo-entregable/IS-G1-SSR-deporte-y-desafio.docx
+++ b/segundo-entregable/IS-G1-SSR-deporte-y-desafio.docx
@@ -7974,6 +7974,8 @@
               </w:rPr>
               <w:t>Se intenta inscribir un participante que no tiene ninguna falta de pago, puede inscribirse con normalidad.</w:t>
             </w:r>
+            <w:bookmarkStart w:id="15" w:name="_GoBack"/>
+            <w:bookmarkEnd w:id="15"/>
           </w:p>
         </w:tc>
       </w:tr>
@@ -8542,7 +8544,14 @@
                 <w:sz w:val="22"/>
                 <w:szCs w:val="22"/>
               </w:rPr>
-              <w:t>que no se pueda registrar a un participante sin indicar su fecha de nacimiento, documento de identidad y la discapacidad que posee, así como el grado de esta</w:t>
+              <w:t>que no se pueda registrar a un participante sin indicar su fecha de nacimiento, documento de identida</w:t>
+            </w:r>
+            <w:r>
+              <w:rPr>
+                <w:sz w:val="22"/>
+                <w:szCs w:val="22"/>
+              </w:rPr>
+              <w:t>d, grado de discapacidad y tener asociado al menos un informe médico</w:t>
             </w:r>
           </w:p>
           <w:p>
@@ -8911,11 +8920,6 @@
         <w:jc w:val="both"/>
       </w:pPr>
     </w:p>
-    <w:p>
-      <w:pPr>
-        <w:jc w:val="both"/>
-      </w:pPr>
-    </w:p>
     <w:tbl>
       <w:tblPr>
         <w:tblStyle w:val="Tablaconcuadrcula"/>
@@ -9087,21 +9091,7 @@
                 <w:sz w:val="22"/>
                 <w:szCs w:val="22"/>
               </w:rPr>
-              <w:t>Se inscribe un voluntario que ha participado en un gran número de actividades</w:t>
-            </w:r>
-            <w:r>
-              <w:rPr>
-                <w:sz w:val="22"/>
-                <w:szCs w:val="22"/>
-              </w:rPr>
-              <w:t>,</w:t>
-            </w:r>
-            <w:r>
-              <w:rPr>
-                <w:sz w:val="22"/>
-                <w:szCs w:val="22"/>
-              </w:rPr>
-              <w:t xml:space="preserve"> pero no en la propuesta, tiene poca prioridad para ser seleccionado.</w:t>
+              <w:t>Se inscribe un voluntario que ha participado en un gran número de actividades, pero no en la propuesta, tiene poca prioridad para ser seleccionado.</w:t>
             </w:r>
           </w:p>
           <w:p>
@@ -9428,7 +9418,14 @@
                 <w:sz w:val="22"/>
                 <w:szCs w:val="22"/>
               </w:rPr>
-              <w:t>que solo los coordinadores puedan enviar y recibir mensajes con el resto de los usuarios</w:t>
+              <w:t xml:space="preserve">que solo los coordinadores </w:t>
+            </w:r>
+            <w:r>
+              <w:rPr>
+                <w:sz w:val="22"/>
+                <w:szCs w:val="22"/>
+              </w:rPr>
+              <w:t>tengan permiso de envío de mensajes a usuarios, patrocinadores y donantes</w:t>
             </w:r>
           </w:p>
           <w:p>
@@ -9459,7 +9456,21 @@
                 <w:sz w:val="22"/>
                 <w:szCs w:val="22"/>
               </w:rPr>
-              <w:t>que la forma de contacto con la fundación sea a través de los coordinadores</w:t>
+              <w:t xml:space="preserve">el sistema registre solo las comunicaciones que se </w:t>
+            </w:r>
+            <w:r>
+              <w:rPr>
+                <w:sz w:val="22"/>
+                <w:szCs w:val="22"/>
+              </w:rPr>
+              <w:t>inician</w:t>
+            </w:r>
+            <w:r>
+              <w:rPr>
+                <w:sz w:val="22"/>
+                <w:szCs w:val="22"/>
+              </w:rPr>
+              <w:t xml:space="preserve"> desde la fundación</w:t>
             </w:r>
             <w:r>
               <w:rPr>
@@ -9531,7 +9542,42 @@
                 <w:sz w:val="22"/>
                 <w:szCs w:val="22"/>
               </w:rPr>
-              <w:t>Un coordinador envía o recibe un mensaje de cualquier otro usuario y la conexión se realiza con éxito.</w:t>
+              <w:t>Un coordinador envía</w:t>
+            </w:r>
+            <w:r>
+              <w:rPr>
+                <w:sz w:val="22"/>
+                <w:szCs w:val="22"/>
+              </w:rPr>
+              <w:t xml:space="preserve"> </w:t>
+            </w:r>
+            <w:r>
+              <w:rPr>
+                <w:sz w:val="22"/>
+                <w:szCs w:val="22"/>
+              </w:rPr>
+              <w:t>un mensaje a un usuario, patrocinador o donante</w:t>
+            </w:r>
+            <w:r>
+              <w:rPr>
+                <w:sz w:val="22"/>
+                <w:szCs w:val="22"/>
+              </w:rPr>
+              <w:t xml:space="preserve"> y</w:t>
+            </w:r>
+            <w:r>
+              <w:rPr>
+                <w:sz w:val="22"/>
+                <w:szCs w:val="22"/>
+              </w:rPr>
+              <w:t xml:space="preserve"> el sistema lo registra correctamente</w:t>
+            </w:r>
+            <w:r>
+              <w:rPr>
+                <w:sz w:val="22"/>
+                <w:szCs w:val="22"/>
+              </w:rPr>
+              <w:t>.</w:t>
             </w:r>
           </w:p>
           <w:p>
@@ -9547,13 +9593,6 @@
                 <w:szCs w:val="22"/>
               </w:rPr>
             </w:pPr>
-            <w:r>
-              <w:rPr>
-                <w:sz w:val="22"/>
-                <w:szCs w:val="22"/>
-              </w:rPr>
-              <w:t>Un usuario no coordinador intenta enviar un mensaje a otro usuario no coordinador y la aplicación no le da la opción.</w:t>
-            </w:r>
           </w:p>
         </w:tc>
       </w:tr>
@@ -9682,7 +9721,7 @@
                 <w:sz w:val="22"/>
                 <w:szCs w:val="22"/>
               </w:rPr>
-              <w:t>los patrocinadores según su financiación de la siguiente manera: si sus aportaciones patrocinan programas deportivos o eventos completos será de tipo ORO, si sus aportaciones copatrocinan programas deportivos será de tipo PLATA, si sus aportaciones copatrocinan eventos o jornadas será de tipo BRONCE y por último si colaboran con donación en especie será de tipo COLABORADORES</w:t>
+              <w:t xml:space="preserve">los patrocinadores según su financiación de la siguiente manera: si sus aportaciones patrocinan programas deportivos o eventos completos será de tipo ORO, si sus aportaciones copatrocinan programas deportivos será de tipo PLATA, si sus aportaciones copatrocinan eventos o jornadas será de tipo BRONCE </w:t>
             </w:r>
           </w:p>
           <w:p>
@@ -9714,115 +9753,6 @@
                 <w:szCs w:val="22"/>
               </w:rPr>
               <w:t>.</w:t>
-            </w:r>
-          </w:p>
-        </w:tc>
-      </w:tr>
-      <w:tr>
-        <w:tc>
-          <w:tcPr>
-            <w:tcW w:w="8638" w:type="dxa"/>
-          </w:tcPr>
-          <w:p>
-            <w:pPr>
-              <w:rPr>
-                <w:b/>
-                <w:sz w:val="22"/>
-                <w:szCs w:val="22"/>
-              </w:rPr>
-            </w:pPr>
-            <w:r>
-              <w:rPr>
-                <w:b/>
-                <w:sz w:val="22"/>
-                <w:szCs w:val="22"/>
-              </w:rPr>
-              <w:lastRenderedPageBreak/>
-              <w:t xml:space="preserve">PA – 011 </w:t>
-            </w:r>
-          </w:p>
-          <w:p>
-            <w:pPr>
-              <w:pStyle w:val="Prrafodelista"/>
-              <w:numPr>
-                <w:ilvl w:val="0"/>
-                <w:numId w:val="10"/>
-              </w:numPr>
-              <w:jc w:val="both"/>
-              <w:rPr>
-                <w:sz w:val="22"/>
-                <w:szCs w:val="22"/>
-              </w:rPr>
-            </w:pPr>
-            <w:r>
-              <w:rPr>
-                <w:sz w:val="22"/>
-                <w:szCs w:val="22"/>
-              </w:rPr>
-              <w:t>Existe un patrocinador que ha patrocinado un programa deportivo o evento completo, el sistema lo clasificará como ORO .</w:t>
-            </w:r>
-          </w:p>
-          <w:p>
-            <w:pPr>
-              <w:pStyle w:val="Prrafodelista"/>
-              <w:numPr>
-                <w:ilvl w:val="0"/>
-                <w:numId w:val="10"/>
-              </w:numPr>
-              <w:jc w:val="both"/>
-              <w:rPr>
-                <w:sz w:val="22"/>
-                <w:szCs w:val="22"/>
-              </w:rPr>
-            </w:pPr>
-            <w:r>
-              <w:rPr>
-                <w:sz w:val="22"/>
-                <w:szCs w:val="22"/>
-              </w:rPr>
-              <w:t>Existe un patrocinador que ha copatrocinado un programa deportivo, el sistema lo clasificará como PLATA.</w:t>
-            </w:r>
-          </w:p>
-          <w:p>
-            <w:pPr>
-              <w:pStyle w:val="Prrafodelista"/>
-              <w:numPr>
-                <w:ilvl w:val="0"/>
-                <w:numId w:val="10"/>
-              </w:numPr>
-              <w:jc w:val="both"/>
-              <w:rPr>
-                <w:sz w:val="22"/>
-                <w:szCs w:val="22"/>
-              </w:rPr>
-            </w:pPr>
-            <w:r>
-              <w:rPr>
-                <w:sz w:val="22"/>
-                <w:szCs w:val="22"/>
-              </w:rPr>
-              <w:t>Existe un patrocinador que ha copatrocinado un evento o una jornada, el sistema lo clasificará como BRONCE.</w:t>
-            </w:r>
-          </w:p>
-          <w:p>
-            <w:pPr>
-              <w:pStyle w:val="Prrafodelista"/>
-              <w:numPr>
-                <w:ilvl w:val="0"/>
-                <w:numId w:val="10"/>
-              </w:numPr>
-              <w:jc w:val="both"/>
-              <w:rPr>
-                <w:sz w:val="22"/>
-                <w:szCs w:val="22"/>
-              </w:rPr>
-            </w:pPr>
-            <w:r>
-              <w:rPr>
-                <w:sz w:val="22"/>
-                <w:szCs w:val="22"/>
-              </w:rPr>
-              <w:t>Existe un patrocinador que colabora con donación en especie, el sistema lo clasificará como COLABORADOR.</w:t>
             </w:r>
           </w:p>
         </w:tc>
@@ -9854,120 +9784,83 @@
           </w:tcPr>
           <w:p>
             <w:pPr>
-              <w:jc w:val="both"/>
-              <w:rPr>
-                <w:sz w:val="22"/>
-                <w:szCs w:val="22"/>
-              </w:rPr>
-            </w:pPr>
-            <w:r>
-              <w:rPr>
-                <w:b/>
-                <w:sz w:val="22"/>
-                <w:szCs w:val="22"/>
-              </w:rPr>
-              <w:t>RN – 012 Información obligatoria sobre donantes</w:t>
-            </w:r>
-          </w:p>
-          <w:p>
-            <w:pPr>
-              <w:jc w:val="both"/>
-              <w:rPr>
-                <w:sz w:val="22"/>
-                <w:szCs w:val="22"/>
-              </w:rPr>
-            </w:pPr>
-            <w:r>
-              <w:rPr>
-                <w:b/>
-                <w:sz w:val="22"/>
-                <w:szCs w:val="22"/>
-              </w:rPr>
-              <w:t>Como</w:t>
-            </w:r>
-            <w:r>
-              <w:rPr>
-                <w:sz w:val="22"/>
-                <w:szCs w:val="22"/>
-              </w:rPr>
-              <w:t xml:space="preserve"> </w:t>
-            </w:r>
-            <w:r>
-              <w:rPr>
-                <w:sz w:val="22"/>
-                <w:szCs w:val="22"/>
-              </w:rPr>
-              <w:t>coordinador,</w:t>
-            </w:r>
-          </w:p>
-          <w:p>
-            <w:pPr>
-              <w:jc w:val="both"/>
-              <w:rPr>
-                <w:sz w:val="22"/>
-                <w:szCs w:val="22"/>
-              </w:rPr>
-            </w:pPr>
-            <w:r>
-              <w:rPr>
-                <w:b/>
-                <w:sz w:val="22"/>
-                <w:szCs w:val="22"/>
-              </w:rPr>
-              <w:t>quiero</w:t>
-            </w:r>
-            <w:r>
-              <w:rPr>
-                <w:b/>
-                <w:sz w:val="22"/>
-                <w:szCs w:val="22"/>
-              </w:rPr>
-              <w:t xml:space="preserve"> </w:t>
-            </w:r>
-            <w:r>
-              <w:rPr>
-                <w:sz w:val="22"/>
-                <w:szCs w:val="22"/>
-              </w:rPr>
-              <w:t xml:space="preserve">que los donantes faciliten mínimo nid y correo electrónico o teléfono </w:t>
-            </w:r>
-          </w:p>
-          <w:p>
-            <w:pPr>
-              <w:jc w:val="both"/>
-              <w:rPr>
-                <w:sz w:val="22"/>
-                <w:szCs w:val="22"/>
-              </w:rPr>
-            </w:pPr>
-            <w:r>
-              <w:rPr>
-                <w:b/>
-                <w:sz w:val="22"/>
-                <w:szCs w:val="22"/>
-              </w:rPr>
-              <w:t>para</w:t>
-            </w:r>
-            <w:r>
-              <w:rPr>
-                <w:sz w:val="22"/>
-                <w:szCs w:val="22"/>
-              </w:rPr>
-              <w:t xml:space="preserve"> </w:t>
-            </w:r>
-            <w:r>
-              <w:rPr>
-                <w:sz w:val="22"/>
-                <w:szCs w:val="22"/>
-              </w:rPr>
-              <w:t>tener una forma de contactar con ellos si es necesario</w:t>
-            </w:r>
-            <w:r>
-              <w:rPr>
-                <w:sz w:val="22"/>
-                <w:szCs w:val="22"/>
-              </w:rPr>
-              <w:t>.</w:t>
+              <w:rPr>
+                <w:b/>
+                <w:sz w:val="22"/>
+                <w:szCs w:val="22"/>
+              </w:rPr>
+            </w:pPr>
+            <w:r>
+              <w:rPr>
+                <w:b/>
+                <w:sz w:val="22"/>
+                <w:szCs w:val="22"/>
+              </w:rPr>
+              <w:lastRenderedPageBreak/>
+              <w:t xml:space="preserve">PA – 011 </w:t>
+            </w:r>
+          </w:p>
+          <w:p>
+            <w:pPr>
+              <w:pStyle w:val="Prrafodelista"/>
+              <w:numPr>
+                <w:ilvl w:val="0"/>
+                <w:numId w:val="10"/>
+              </w:numPr>
+              <w:jc w:val="both"/>
+              <w:rPr>
+                <w:sz w:val="22"/>
+                <w:szCs w:val="22"/>
+              </w:rPr>
+            </w:pPr>
+            <w:r>
+              <w:rPr>
+                <w:sz w:val="22"/>
+                <w:szCs w:val="22"/>
+              </w:rPr>
+              <w:t>Existe un patrocinador que ha patrocinado un programa deportivo o evento completo, el sistema lo clasificará como ORO .</w:t>
+            </w:r>
+          </w:p>
+          <w:p>
+            <w:pPr>
+              <w:pStyle w:val="Prrafodelista"/>
+              <w:numPr>
+                <w:ilvl w:val="0"/>
+                <w:numId w:val="10"/>
+              </w:numPr>
+              <w:jc w:val="both"/>
+              <w:rPr>
+                <w:sz w:val="22"/>
+                <w:szCs w:val="22"/>
+              </w:rPr>
+            </w:pPr>
+            <w:r>
+              <w:rPr>
+                <w:sz w:val="22"/>
+                <w:szCs w:val="22"/>
+              </w:rPr>
+              <w:t>Existe un patrocinador que ha copatrocinado un programa deportivo, el sistema lo clasificará como PLATA.</w:t>
+            </w:r>
+          </w:p>
+          <w:p>
+            <w:pPr>
+              <w:pStyle w:val="Prrafodelista"/>
+              <w:numPr>
+                <w:ilvl w:val="0"/>
+                <w:numId w:val="10"/>
+              </w:numPr>
+              <w:jc w:val="both"/>
+              <w:rPr>
+                <w:sz w:val="22"/>
+                <w:szCs w:val="22"/>
+              </w:rPr>
+            </w:pPr>
+            <w:r>
+              <w:rPr>
+                <w:sz w:val="22"/>
+                <w:szCs w:val="22"/>
+              </w:rPr>
+              <w:t>Existe un patrocinador que ha copatrocinado un evento o una jornada, el sistema lo clasificará como BRONCE.</w:t>
             </w:r>
           </w:p>
         </w:tc>
@@ -9999,61 +9892,178 @@
           </w:tcPr>
           <w:p>
             <w:pPr>
-              <w:rPr>
-                <w:b/>
-                <w:sz w:val="22"/>
-                <w:szCs w:val="22"/>
-              </w:rPr>
-            </w:pPr>
-            <w:r>
-              <w:rPr>
-                <w:b/>
-                <w:sz w:val="22"/>
-                <w:szCs w:val="22"/>
-              </w:rPr>
-              <w:t xml:space="preserve">PA – 012 </w:t>
-            </w:r>
-          </w:p>
-          <w:p>
-            <w:pPr>
-              <w:pStyle w:val="Prrafodelista"/>
-              <w:numPr>
-                <w:ilvl w:val="0"/>
-                <w:numId w:val="10"/>
-              </w:numPr>
-              <w:jc w:val="both"/>
-              <w:rPr>
-                <w:sz w:val="22"/>
-                <w:szCs w:val="22"/>
-              </w:rPr>
-            </w:pPr>
-            <w:r>
-              <w:rPr>
-                <w:sz w:val="22"/>
-                <w:szCs w:val="22"/>
-              </w:rPr>
-              <w:t>Una persona intenta realizar una donación sin facilitar mínimo nid y correo electrónico o teléfono, se rechaza su donación.</w:t>
-            </w:r>
-          </w:p>
-          <w:p>
-            <w:pPr>
-              <w:pStyle w:val="Prrafodelista"/>
-              <w:numPr>
-                <w:ilvl w:val="0"/>
-                <w:numId w:val="10"/>
-              </w:numPr>
-              <w:jc w:val="both"/>
-              <w:rPr>
-                <w:sz w:val="22"/>
-                <w:szCs w:val="22"/>
-              </w:rPr>
-            </w:pPr>
-            <w:r>
-              <w:rPr>
-                <w:sz w:val="22"/>
-                <w:szCs w:val="22"/>
-              </w:rPr>
-              <w:t>Una persona intenta realizar una donación facilitando al menos nid y correo electrónico o teléfono, se acepta su donación.</w:t>
+              <w:jc w:val="both"/>
+              <w:rPr>
+                <w:sz w:val="22"/>
+                <w:szCs w:val="22"/>
+              </w:rPr>
+            </w:pPr>
+            <w:r>
+              <w:rPr>
+                <w:b/>
+                <w:sz w:val="22"/>
+                <w:szCs w:val="22"/>
+              </w:rPr>
+              <w:t>RN – 012 Información obligatoria sobre donantes</w:t>
+            </w:r>
+          </w:p>
+          <w:p>
+            <w:pPr>
+              <w:jc w:val="both"/>
+              <w:rPr>
+                <w:sz w:val="22"/>
+                <w:szCs w:val="22"/>
+              </w:rPr>
+            </w:pPr>
+            <w:r>
+              <w:rPr>
+                <w:b/>
+                <w:sz w:val="22"/>
+                <w:szCs w:val="22"/>
+              </w:rPr>
+              <w:t>Como</w:t>
+            </w:r>
+            <w:r>
+              <w:rPr>
+                <w:sz w:val="22"/>
+                <w:szCs w:val="22"/>
+              </w:rPr>
+              <w:t xml:space="preserve"> </w:t>
+            </w:r>
+            <w:r>
+              <w:rPr>
+                <w:sz w:val="22"/>
+                <w:szCs w:val="22"/>
+              </w:rPr>
+              <w:t>coordinador,</w:t>
+            </w:r>
+          </w:p>
+          <w:p>
+            <w:pPr>
+              <w:jc w:val="both"/>
+              <w:rPr>
+                <w:sz w:val="22"/>
+                <w:szCs w:val="22"/>
+              </w:rPr>
+            </w:pPr>
+            <w:r>
+              <w:rPr>
+                <w:b/>
+                <w:sz w:val="22"/>
+                <w:szCs w:val="22"/>
+              </w:rPr>
+              <w:t>quiero</w:t>
+            </w:r>
+            <w:r>
+              <w:rPr>
+                <w:b/>
+                <w:sz w:val="22"/>
+                <w:szCs w:val="22"/>
+              </w:rPr>
+              <w:t xml:space="preserve"> </w:t>
+            </w:r>
+            <w:r>
+              <w:rPr>
+                <w:sz w:val="22"/>
+                <w:szCs w:val="22"/>
+              </w:rPr>
+              <w:t xml:space="preserve">que los donantes </w:t>
+            </w:r>
+            <w:r>
+              <w:rPr>
+                <w:sz w:val="22"/>
+                <w:szCs w:val="22"/>
+              </w:rPr>
+              <w:t xml:space="preserve">solo puedan donar </w:t>
+            </w:r>
+            <w:r>
+              <w:rPr>
+                <w:sz w:val="22"/>
+                <w:szCs w:val="22"/>
+              </w:rPr>
+              <w:t>al haber facilitado</w:t>
+            </w:r>
+            <w:r>
+              <w:rPr>
+                <w:sz w:val="22"/>
+                <w:szCs w:val="22"/>
+              </w:rPr>
+              <w:t xml:space="preserve"> al menos su</w:t>
+            </w:r>
+            <w:r>
+              <w:rPr>
+                <w:sz w:val="22"/>
+                <w:szCs w:val="22"/>
+              </w:rPr>
+              <w:t xml:space="preserve"> </w:t>
+            </w:r>
+            <w:proofErr w:type="spellStart"/>
+            <w:r>
+              <w:rPr>
+                <w:sz w:val="22"/>
+                <w:szCs w:val="22"/>
+              </w:rPr>
+              <w:t>nid</w:t>
+            </w:r>
+            <w:proofErr w:type="spellEnd"/>
+            <w:r>
+              <w:rPr>
+                <w:sz w:val="22"/>
+                <w:szCs w:val="22"/>
+              </w:rPr>
+              <w:t xml:space="preserve"> y </w:t>
+            </w:r>
+            <w:r>
+              <w:rPr>
+                <w:sz w:val="22"/>
+                <w:szCs w:val="22"/>
+              </w:rPr>
+              <w:t xml:space="preserve">su </w:t>
+            </w:r>
+            <w:r>
+              <w:rPr>
+                <w:sz w:val="22"/>
+                <w:szCs w:val="22"/>
+              </w:rPr>
+              <w:t xml:space="preserve">correo electrónico o teléfono </w:t>
+            </w:r>
+          </w:p>
+          <w:p>
+            <w:pPr>
+              <w:jc w:val="both"/>
+              <w:rPr>
+                <w:sz w:val="22"/>
+                <w:szCs w:val="22"/>
+              </w:rPr>
+            </w:pPr>
+            <w:r>
+              <w:rPr>
+                <w:b/>
+                <w:sz w:val="22"/>
+                <w:szCs w:val="22"/>
+              </w:rPr>
+              <w:t>para</w:t>
+            </w:r>
+            <w:r>
+              <w:rPr>
+                <w:sz w:val="22"/>
+                <w:szCs w:val="22"/>
+              </w:rPr>
+              <w:t xml:space="preserve"> </w:t>
+            </w:r>
+            <w:r>
+              <w:rPr>
+                <w:sz w:val="22"/>
+                <w:szCs w:val="22"/>
+              </w:rPr>
+              <w:t>tener una forma de contactar con ellos si es necesario</w:t>
+            </w:r>
+            <w:r>
+              <w:rPr>
+                <w:sz w:val="22"/>
+                <w:szCs w:val="22"/>
+              </w:rPr>
+              <w:t>.</w:t>
             </w:r>
           </w:p>
         </w:tc>
@@ -10085,120 +10095,61 @@
           </w:tcPr>
           <w:p>
             <w:pPr>
-              <w:jc w:val="both"/>
-              <w:rPr>
-                <w:sz w:val="22"/>
-                <w:szCs w:val="22"/>
-              </w:rPr>
-            </w:pPr>
-            <w:r>
-              <w:rPr>
-                <w:b/>
-                <w:sz w:val="22"/>
-                <w:szCs w:val="22"/>
-              </w:rPr>
-              <w:t>RN – 013 Cuestionario completos</w:t>
-            </w:r>
-          </w:p>
-          <w:p>
-            <w:pPr>
-              <w:jc w:val="both"/>
-              <w:rPr>
-                <w:sz w:val="22"/>
-                <w:szCs w:val="22"/>
-              </w:rPr>
-            </w:pPr>
-            <w:r>
-              <w:rPr>
-                <w:b/>
-                <w:sz w:val="22"/>
-                <w:szCs w:val="22"/>
-              </w:rPr>
-              <w:t>Como</w:t>
-            </w:r>
-            <w:r>
-              <w:rPr>
-                <w:sz w:val="22"/>
-                <w:szCs w:val="22"/>
-              </w:rPr>
-              <w:t xml:space="preserve"> </w:t>
-            </w:r>
-            <w:r>
-              <w:rPr>
-                <w:sz w:val="22"/>
-                <w:szCs w:val="22"/>
-              </w:rPr>
-              <w:t>coordinador,</w:t>
-            </w:r>
-          </w:p>
-          <w:p>
-            <w:pPr>
-              <w:jc w:val="both"/>
-              <w:rPr>
-                <w:sz w:val="22"/>
-                <w:szCs w:val="22"/>
-              </w:rPr>
-            </w:pPr>
-            <w:r>
-              <w:rPr>
-                <w:b/>
-                <w:sz w:val="22"/>
-                <w:szCs w:val="22"/>
-              </w:rPr>
-              <w:t>quiero</w:t>
-            </w:r>
-            <w:r>
-              <w:rPr>
-                <w:b/>
-                <w:sz w:val="22"/>
-                <w:szCs w:val="22"/>
-              </w:rPr>
-              <w:t xml:space="preserve"> </w:t>
-            </w:r>
-            <w:r>
-              <w:rPr>
-                <w:sz w:val="22"/>
-                <w:szCs w:val="22"/>
-              </w:rPr>
-              <w:t>que los usuarios completen todas las preguntas de los cuestionarios antes de enviar los resultados</w:t>
-            </w:r>
-          </w:p>
-          <w:p>
-            <w:pPr>
-              <w:jc w:val="both"/>
-              <w:rPr>
-                <w:sz w:val="22"/>
-                <w:szCs w:val="22"/>
-              </w:rPr>
-            </w:pPr>
-            <w:r>
-              <w:rPr>
-                <w:b/>
-                <w:sz w:val="22"/>
-                <w:szCs w:val="22"/>
-              </w:rPr>
-              <w:t>para</w:t>
-            </w:r>
-            <w:r>
-              <w:rPr>
-                <w:sz w:val="22"/>
-                <w:szCs w:val="22"/>
-              </w:rPr>
-              <w:t xml:space="preserve"> </w:t>
-            </w:r>
-            <w:r>
-              <w:rPr>
-                <w:sz w:val="22"/>
-                <w:szCs w:val="22"/>
-              </w:rPr>
-              <w:t>poder hacer una evaluación completa de la actividad</w:t>
-            </w:r>
-            <w:r>
-              <w:rPr>
-                <w:sz w:val="22"/>
-                <w:szCs w:val="22"/>
-              </w:rPr>
-              <w:t>.</w:t>
+              <w:rPr>
+                <w:b/>
+                <w:sz w:val="22"/>
+                <w:szCs w:val="22"/>
+              </w:rPr>
+            </w:pPr>
+            <w:r>
+              <w:rPr>
+                <w:b/>
+                <w:sz w:val="22"/>
+                <w:szCs w:val="22"/>
+              </w:rPr>
+              <w:t xml:space="preserve">PA – 012 </w:t>
+            </w:r>
+          </w:p>
+          <w:p>
+            <w:pPr>
+              <w:pStyle w:val="Prrafodelista"/>
+              <w:numPr>
+                <w:ilvl w:val="0"/>
+                <w:numId w:val="10"/>
+              </w:numPr>
+              <w:jc w:val="both"/>
+              <w:rPr>
+                <w:sz w:val="22"/>
+                <w:szCs w:val="22"/>
+              </w:rPr>
+            </w:pPr>
+            <w:r>
+              <w:rPr>
+                <w:sz w:val="22"/>
+                <w:szCs w:val="22"/>
+              </w:rPr>
+              <w:t>Una persona intenta realizar una donación sin facilitar mínimo nid y correo electrónico o teléfono, se rechaza su donación.</w:t>
+            </w:r>
+          </w:p>
+          <w:p>
+            <w:pPr>
+              <w:pStyle w:val="Prrafodelista"/>
+              <w:numPr>
+                <w:ilvl w:val="0"/>
+                <w:numId w:val="10"/>
+              </w:numPr>
+              <w:jc w:val="both"/>
+              <w:rPr>
+                <w:sz w:val="22"/>
+                <w:szCs w:val="22"/>
+              </w:rPr>
+            </w:pPr>
+            <w:r>
+              <w:rPr>
+                <w:sz w:val="22"/>
+                <w:szCs w:val="22"/>
+              </w:rPr>
+              <w:t>Una persona intenta realizar una donación facilitando al menos nid y correo electrónico o teléfono, se acepta su donación.</w:t>
             </w:r>
           </w:p>
         </w:tc>
@@ -10232,62 +10183,118 @@
             <w:pPr>
               <w:jc w:val="both"/>
               <w:rPr>
-                <w:b/>
-                <w:sz w:val="22"/>
-                <w:szCs w:val="22"/>
-              </w:rPr>
-            </w:pPr>
-            <w:r>
-              <w:rPr>
-                <w:b/>
-                <w:sz w:val="22"/>
-                <w:szCs w:val="22"/>
-              </w:rPr>
-              <w:t>PA – 013</w:t>
-            </w:r>
-          </w:p>
-          <w:p>
-            <w:pPr>
-              <w:pStyle w:val="Prrafodelista"/>
-              <w:numPr>
-                <w:ilvl w:val="0"/>
-                <w:numId w:val="10"/>
-              </w:numPr>
-              <w:jc w:val="both"/>
-              <w:rPr>
-                <w:b/>
-                <w:sz w:val="22"/>
-                <w:szCs w:val="22"/>
-              </w:rPr>
-            </w:pPr>
-            <w:r>
-              <w:rPr>
-                <w:sz w:val="22"/>
-                <w:szCs w:val="22"/>
-              </w:rPr>
-              <w:t>Un usuario intenta enviar un cuestionario que no está completado y se le deniega el envío.</w:t>
-            </w:r>
-          </w:p>
-          <w:p>
-            <w:pPr>
-              <w:pStyle w:val="Prrafodelista"/>
-              <w:numPr>
-                <w:ilvl w:val="0"/>
-                <w:numId w:val="10"/>
-              </w:numPr>
-              <w:jc w:val="both"/>
-              <w:rPr>
-                <w:b/>
-                <w:sz w:val="22"/>
-                <w:szCs w:val="22"/>
-              </w:rPr>
-            </w:pPr>
-            <w:r>
-              <w:rPr>
-                <w:sz w:val="22"/>
-                <w:szCs w:val="22"/>
-              </w:rPr>
-              <w:t>Un usuario intenta enviar un cuestionario que está completo y se acepta el envío.</w:t>
+                <w:sz w:val="22"/>
+                <w:szCs w:val="22"/>
+              </w:rPr>
+            </w:pPr>
+            <w:r>
+              <w:rPr>
+                <w:b/>
+                <w:sz w:val="22"/>
+                <w:szCs w:val="22"/>
+              </w:rPr>
+              <w:t>RN – 013 Cuestionario completos</w:t>
+            </w:r>
+          </w:p>
+          <w:p>
+            <w:pPr>
+              <w:jc w:val="both"/>
+              <w:rPr>
+                <w:sz w:val="22"/>
+                <w:szCs w:val="22"/>
+              </w:rPr>
+            </w:pPr>
+            <w:r>
+              <w:rPr>
+                <w:b/>
+                <w:sz w:val="22"/>
+                <w:szCs w:val="22"/>
+              </w:rPr>
+              <w:t>Como</w:t>
+            </w:r>
+            <w:r>
+              <w:rPr>
+                <w:sz w:val="22"/>
+                <w:szCs w:val="22"/>
+              </w:rPr>
+              <w:t xml:space="preserve"> </w:t>
+            </w:r>
+            <w:r>
+              <w:rPr>
+                <w:sz w:val="22"/>
+                <w:szCs w:val="22"/>
+              </w:rPr>
+              <w:t>coordinador,</w:t>
+            </w:r>
+          </w:p>
+          <w:p>
+            <w:pPr>
+              <w:jc w:val="both"/>
+              <w:rPr>
+                <w:sz w:val="22"/>
+                <w:szCs w:val="22"/>
+              </w:rPr>
+            </w:pPr>
+            <w:r>
+              <w:rPr>
+                <w:b/>
+                <w:sz w:val="22"/>
+                <w:szCs w:val="22"/>
+              </w:rPr>
+              <w:t>quiero</w:t>
+            </w:r>
+            <w:r>
+              <w:rPr>
+                <w:b/>
+                <w:sz w:val="22"/>
+                <w:szCs w:val="22"/>
+              </w:rPr>
+              <w:t xml:space="preserve"> </w:t>
+            </w:r>
+            <w:r>
+              <w:rPr>
+                <w:sz w:val="22"/>
+                <w:szCs w:val="22"/>
+              </w:rPr>
+              <w:t>que los usuarios completen todas las preguntas de los cuestionarios antes de enviar los resultados</w:t>
+            </w:r>
+          </w:p>
+          <w:p>
+            <w:pPr>
+              <w:jc w:val="both"/>
+              <w:rPr>
+                <w:sz w:val="22"/>
+                <w:szCs w:val="22"/>
+              </w:rPr>
+            </w:pPr>
+            <w:r>
+              <w:rPr>
+                <w:b/>
+                <w:sz w:val="22"/>
+                <w:szCs w:val="22"/>
+              </w:rPr>
+              <w:t>para</w:t>
+            </w:r>
+            <w:r>
+              <w:rPr>
+                <w:sz w:val="22"/>
+                <w:szCs w:val="22"/>
+              </w:rPr>
+              <w:t xml:space="preserve"> </w:t>
+            </w:r>
+            <w:r>
+              <w:rPr>
+                <w:sz w:val="22"/>
+                <w:szCs w:val="22"/>
+              </w:rPr>
+              <w:t>poder hacer una evaluación completa de la actividad</w:t>
+            </w:r>
+            <w:r>
+              <w:rPr>
+                <w:sz w:val="22"/>
+                <w:szCs w:val="22"/>
+              </w:rPr>
+              <w:t>.</w:t>
             </w:r>
           </w:p>
         </w:tc>
@@ -10321,118 +10328,62 @@
             <w:pPr>
               <w:jc w:val="both"/>
               <w:rPr>
-                <w:sz w:val="22"/>
-                <w:szCs w:val="22"/>
-              </w:rPr>
-            </w:pPr>
-            <w:r>
-              <w:rPr>
-                <w:b/>
-                <w:sz w:val="22"/>
-                <w:szCs w:val="22"/>
-              </w:rPr>
-              <w:t>RN – 014 Financiación de proyectos</w:t>
-            </w:r>
-          </w:p>
-          <w:p>
-            <w:pPr>
-              <w:jc w:val="both"/>
-              <w:rPr>
-                <w:sz w:val="22"/>
-                <w:szCs w:val="22"/>
-              </w:rPr>
-            </w:pPr>
-            <w:r>
-              <w:rPr>
-                <w:b/>
-                <w:sz w:val="22"/>
-                <w:szCs w:val="22"/>
-              </w:rPr>
-              <w:t>Como</w:t>
-            </w:r>
-            <w:r>
-              <w:rPr>
-                <w:sz w:val="22"/>
-                <w:szCs w:val="22"/>
-              </w:rPr>
-              <w:t xml:space="preserve"> </w:t>
-            </w:r>
-            <w:r>
-              <w:rPr>
-                <w:sz w:val="22"/>
-                <w:szCs w:val="22"/>
-              </w:rPr>
-              <w:t>coordinador,</w:t>
-            </w:r>
-          </w:p>
-          <w:p>
-            <w:pPr>
-              <w:jc w:val="both"/>
-              <w:rPr>
-                <w:sz w:val="22"/>
-                <w:szCs w:val="22"/>
-              </w:rPr>
-            </w:pPr>
-            <w:r>
-              <w:rPr>
-                <w:b/>
-                <w:sz w:val="22"/>
-                <w:szCs w:val="22"/>
-              </w:rPr>
-              <w:t>quiero</w:t>
-            </w:r>
-            <w:r>
-              <w:rPr>
-                <w:b/>
-                <w:sz w:val="22"/>
-                <w:szCs w:val="22"/>
-              </w:rPr>
-              <w:t xml:space="preserve"> </w:t>
-            </w:r>
-            <w:r>
-              <w:rPr>
-                <w:sz w:val="22"/>
-                <w:szCs w:val="22"/>
-              </w:rPr>
-              <w:t xml:space="preserve">que no se pueda llevar a cabo un proyecto hasta que su financiación sea del 100% </w:t>
-            </w:r>
-          </w:p>
-          <w:p>
-            <w:pPr>
-              <w:jc w:val="both"/>
-              <w:rPr>
-                <w:sz w:val="22"/>
-                <w:szCs w:val="22"/>
-              </w:rPr>
-            </w:pPr>
-            <w:r>
-              <w:rPr>
-                <w:b/>
-                <w:sz w:val="22"/>
-                <w:szCs w:val="22"/>
-              </w:rPr>
-              <w:t>para</w:t>
-            </w:r>
-            <w:r>
-              <w:rPr>
-                <w:sz w:val="22"/>
-                <w:szCs w:val="22"/>
-              </w:rPr>
-              <w:t xml:space="preserve"> </w:t>
-            </w:r>
-            <w:r>
-              <w:rPr>
-                <w:sz w:val="22"/>
-                <w:szCs w:val="22"/>
-              </w:rPr>
-              <w:t>asegurar que se pueden llevar a cabo todas las actividades que lo conforman</w:t>
-            </w:r>
-            <w:r>
-              <w:rPr>
-                <w:sz w:val="22"/>
-                <w:szCs w:val="22"/>
-              </w:rPr>
-              <w:t>.</w:t>
+                <w:b/>
+                <w:sz w:val="22"/>
+                <w:szCs w:val="22"/>
+              </w:rPr>
+            </w:pPr>
+            <w:r>
+              <w:rPr>
+                <w:b/>
+                <w:sz w:val="22"/>
+                <w:szCs w:val="22"/>
+              </w:rPr>
+              <w:t>PA – 013</w:t>
+            </w:r>
+          </w:p>
+          <w:p>
+            <w:pPr>
+              <w:pStyle w:val="Prrafodelista"/>
+              <w:numPr>
+                <w:ilvl w:val="0"/>
+                <w:numId w:val="10"/>
+              </w:numPr>
+              <w:jc w:val="both"/>
+              <w:rPr>
+                <w:b/>
+                <w:sz w:val="22"/>
+                <w:szCs w:val="22"/>
+              </w:rPr>
+            </w:pPr>
+            <w:r>
+              <w:rPr>
+                <w:sz w:val="22"/>
+                <w:szCs w:val="22"/>
+              </w:rPr>
+              <w:t>Un usuario intenta enviar un cuestionario que no está completado y se le deniega el envío.</w:t>
+            </w:r>
+          </w:p>
+          <w:p>
+            <w:pPr>
+              <w:pStyle w:val="Prrafodelista"/>
+              <w:numPr>
+                <w:ilvl w:val="0"/>
+                <w:numId w:val="10"/>
+              </w:numPr>
+              <w:jc w:val="both"/>
+              <w:rPr>
+                <w:b/>
+                <w:sz w:val="22"/>
+                <w:szCs w:val="22"/>
+              </w:rPr>
+            </w:pPr>
+            <w:r>
+              <w:rPr>
+                <w:sz w:val="22"/>
+                <w:szCs w:val="22"/>
+              </w:rPr>
+              <w:t>Un usuario intenta enviar un cuestionario que está completo y se acepta el envío.</w:t>
             </w:r>
           </w:p>
         </w:tc>
@@ -10466,60 +10417,118 @@
             <w:pPr>
               <w:jc w:val="both"/>
               <w:rPr>
-                <w:b/>
-                <w:sz w:val="22"/>
-                <w:szCs w:val="22"/>
-              </w:rPr>
-            </w:pPr>
-            <w:r>
-              <w:rPr>
-                <w:b/>
-                <w:sz w:val="22"/>
-                <w:szCs w:val="22"/>
-              </w:rPr>
-              <w:t xml:space="preserve">PA – 014 </w:t>
-            </w:r>
-          </w:p>
-          <w:p>
-            <w:pPr>
-              <w:pStyle w:val="Prrafodelista"/>
-              <w:numPr>
-                <w:ilvl w:val="0"/>
-                <w:numId w:val="10"/>
-              </w:numPr>
-              <w:jc w:val="both"/>
-              <w:rPr>
-                <w:sz w:val="22"/>
-                <w:szCs w:val="22"/>
-              </w:rPr>
-            </w:pPr>
-            <w:r>
-              <w:rPr>
-                <w:sz w:val="22"/>
-                <w:szCs w:val="22"/>
-              </w:rPr>
-              <w:t>Se intenta llevar a cabo un proyecto que no está totalmente financiado y el sistema dará un mensaje de que falta aún un porcentaje del proyecto por financiar.</w:t>
-            </w:r>
-          </w:p>
-          <w:p>
-            <w:pPr>
-              <w:pStyle w:val="Prrafodelista"/>
-              <w:numPr>
-                <w:ilvl w:val="0"/>
-                <w:numId w:val="10"/>
-              </w:numPr>
-              <w:jc w:val="both"/>
-              <w:rPr>
-                <w:sz w:val="22"/>
-                <w:szCs w:val="22"/>
-              </w:rPr>
-            </w:pPr>
-            <w:r>
-              <w:rPr>
-                <w:sz w:val="22"/>
-                <w:szCs w:val="22"/>
-              </w:rPr>
-              <w:t>Se intenta llevar a cabo un proyecto que está totalmente financiado y el sistema no dará ningún error.</w:t>
+                <w:sz w:val="22"/>
+                <w:szCs w:val="22"/>
+              </w:rPr>
+            </w:pPr>
+            <w:r>
+              <w:rPr>
+                <w:b/>
+                <w:sz w:val="22"/>
+                <w:szCs w:val="22"/>
+              </w:rPr>
+              <w:t>RN – 014 Financiación de proyectos</w:t>
+            </w:r>
+          </w:p>
+          <w:p>
+            <w:pPr>
+              <w:jc w:val="both"/>
+              <w:rPr>
+                <w:sz w:val="22"/>
+                <w:szCs w:val="22"/>
+              </w:rPr>
+            </w:pPr>
+            <w:r>
+              <w:rPr>
+                <w:b/>
+                <w:sz w:val="22"/>
+                <w:szCs w:val="22"/>
+              </w:rPr>
+              <w:t>Como</w:t>
+            </w:r>
+            <w:r>
+              <w:rPr>
+                <w:sz w:val="22"/>
+                <w:szCs w:val="22"/>
+              </w:rPr>
+              <w:t xml:space="preserve"> </w:t>
+            </w:r>
+            <w:r>
+              <w:rPr>
+                <w:sz w:val="22"/>
+                <w:szCs w:val="22"/>
+              </w:rPr>
+              <w:t>coordinador,</w:t>
+            </w:r>
+          </w:p>
+          <w:p>
+            <w:pPr>
+              <w:jc w:val="both"/>
+              <w:rPr>
+                <w:sz w:val="22"/>
+                <w:szCs w:val="22"/>
+              </w:rPr>
+            </w:pPr>
+            <w:r>
+              <w:rPr>
+                <w:b/>
+                <w:sz w:val="22"/>
+                <w:szCs w:val="22"/>
+              </w:rPr>
+              <w:t>quiero</w:t>
+            </w:r>
+            <w:r>
+              <w:rPr>
+                <w:b/>
+                <w:sz w:val="22"/>
+                <w:szCs w:val="22"/>
+              </w:rPr>
+              <w:t xml:space="preserve"> </w:t>
+            </w:r>
+            <w:r>
+              <w:rPr>
+                <w:sz w:val="22"/>
+                <w:szCs w:val="22"/>
+              </w:rPr>
+              <w:t xml:space="preserve">que no se pueda llevar a cabo un proyecto hasta que su financiación sea del 100% </w:t>
+            </w:r>
+          </w:p>
+          <w:p>
+            <w:pPr>
+              <w:jc w:val="both"/>
+              <w:rPr>
+                <w:sz w:val="22"/>
+                <w:szCs w:val="22"/>
+              </w:rPr>
+            </w:pPr>
+            <w:r>
+              <w:rPr>
+                <w:b/>
+                <w:sz w:val="22"/>
+                <w:szCs w:val="22"/>
+              </w:rPr>
+              <w:t>para</w:t>
+            </w:r>
+            <w:r>
+              <w:rPr>
+                <w:sz w:val="22"/>
+                <w:szCs w:val="22"/>
+              </w:rPr>
+              <w:t xml:space="preserve"> </w:t>
+            </w:r>
+            <w:r>
+              <w:rPr>
+                <w:sz w:val="22"/>
+                <w:szCs w:val="22"/>
+              </w:rPr>
+              <w:t>asegurar que se pueden llevar a cabo todas las actividades que lo conforman</w:t>
+            </w:r>
+            <w:r>
+              <w:rPr>
+                <w:sz w:val="22"/>
+                <w:szCs w:val="22"/>
+              </w:rPr>
+              <w:t>.</w:t>
             </w:r>
           </w:p>
         </w:tc>
@@ -10553,124 +10562,75 @@
             <w:pPr>
               <w:jc w:val="both"/>
               <w:rPr>
-                <w:sz w:val="22"/>
-                <w:szCs w:val="22"/>
-              </w:rPr>
-            </w:pPr>
-            <w:r>
-              <w:rPr>
-                <w:b/>
-                <w:sz w:val="22"/>
-                <w:szCs w:val="22"/>
-              </w:rPr>
-              <w:lastRenderedPageBreak/>
-              <w:t>RN – 015 Mínimo de voluntarios</w:t>
-            </w:r>
-          </w:p>
-          <w:p>
-            <w:pPr>
-              <w:jc w:val="both"/>
-              <w:rPr>
-                <w:sz w:val="22"/>
-                <w:szCs w:val="22"/>
-              </w:rPr>
-            </w:pPr>
-            <w:r>
-              <w:rPr>
-                <w:b/>
-                <w:sz w:val="22"/>
-                <w:szCs w:val="22"/>
-              </w:rPr>
-              <w:t>Como</w:t>
-            </w:r>
-            <w:r>
-              <w:rPr>
-                <w:sz w:val="22"/>
-                <w:szCs w:val="22"/>
-              </w:rPr>
-              <w:t xml:space="preserve"> </w:t>
-            </w:r>
-            <w:r>
-              <w:rPr>
-                <w:sz w:val="22"/>
-                <w:szCs w:val="22"/>
-              </w:rPr>
-              <w:t>coordinador,</w:t>
-            </w:r>
-          </w:p>
-          <w:p>
-            <w:pPr>
-              <w:jc w:val="both"/>
-              <w:rPr>
-                <w:sz w:val="22"/>
-                <w:szCs w:val="22"/>
-              </w:rPr>
-            </w:pPr>
-            <w:r>
-              <w:rPr>
-                <w:b/>
-                <w:sz w:val="22"/>
-                <w:szCs w:val="22"/>
-              </w:rPr>
-              <w:t>quiero</w:t>
-            </w:r>
-            <w:r>
-              <w:rPr>
-                <w:b/>
-                <w:sz w:val="22"/>
-                <w:szCs w:val="22"/>
-              </w:rPr>
-              <w:t xml:space="preserve"> </w:t>
-            </w:r>
-            <w:r>
-              <w:rPr>
-                <w:sz w:val="22"/>
-                <w:szCs w:val="22"/>
-              </w:rPr>
-              <w:t xml:space="preserve">que para llevarse a cabo una actividad se consiga el mínimo de voluntarios requeridos, que corresponde al 80% del número de participantes </w:t>
-            </w:r>
-          </w:p>
-          <w:p>
-            <w:pPr>
-              <w:jc w:val="both"/>
-              <w:rPr>
-                <w:sz w:val="22"/>
-                <w:szCs w:val="22"/>
-              </w:rPr>
-            </w:pPr>
-            <w:r>
-              <w:rPr>
-                <w:b/>
-                <w:sz w:val="22"/>
-                <w:szCs w:val="22"/>
-              </w:rPr>
-              <w:t>para</w:t>
-            </w:r>
-            <w:r>
-              <w:rPr>
-                <w:sz w:val="22"/>
-                <w:szCs w:val="22"/>
-              </w:rPr>
-              <w:t xml:space="preserve"> </w:t>
-            </w:r>
-            <w:r>
-              <w:rPr>
-                <w:sz w:val="22"/>
-                <w:szCs w:val="22"/>
-              </w:rPr>
-              <w:t>asegurar que los voluntarios pueden asistir a todos los participantes</w:t>
-            </w:r>
-            <w:r>
-              <w:rPr>
-                <w:sz w:val="22"/>
-                <w:szCs w:val="22"/>
-              </w:rPr>
-              <w:t>.</w:t>
+                <w:b/>
+                <w:sz w:val="22"/>
+                <w:szCs w:val="22"/>
+              </w:rPr>
+            </w:pPr>
+            <w:r>
+              <w:rPr>
+                <w:b/>
+                <w:sz w:val="22"/>
+                <w:szCs w:val="22"/>
+              </w:rPr>
+              <w:t xml:space="preserve">PA – 014 </w:t>
+            </w:r>
+          </w:p>
+          <w:p>
+            <w:pPr>
+              <w:pStyle w:val="Prrafodelista"/>
+              <w:numPr>
+                <w:ilvl w:val="0"/>
+                <w:numId w:val="10"/>
+              </w:numPr>
+              <w:jc w:val="both"/>
+              <w:rPr>
+                <w:sz w:val="22"/>
+                <w:szCs w:val="22"/>
+              </w:rPr>
+            </w:pPr>
+            <w:r>
+              <w:rPr>
+                <w:sz w:val="22"/>
+                <w:szCs w:val="22"/>
+              </w:rPr>
+              <w:t>Se intenta llevar a cabo un proyecto que no está totalmente financiado y el sistema dará un mensaje de que falta aún un porcentaje del proyecto por financiar.</w:t>
+            </w:r>
+          </w:p>
+          <w:p>
+            <w:pPr>
+              <w:pStyle w:val="Prrafodelista"/>
+              <w:numPr>
+                <w:ilvl w:val="0"/>
+                <w:numId w:val="10"/>
+              </w:numPr>
+              <w:jc w:val="both"/>
+              <w:rPr>
+                <w:sz w:val="22"/>
+                <w:szCs w:val="22"/>
+              </w:rPr>
+            </w:pPr>
+            <w:r>
+              <w:rPr>
+                <w:sz w:val="22"/>
+                <w:szCs w:val="22"/>
+              </w:rPr>
+              <w:t>Se intenta llevar a cabo un proyecto que está totalmente financiado y el sistema no dará ningún error.</w:t>
             </w:r>
           </w:p>
         </w:tc>
       </w:tr>
     </w:tbl>
+    <w:p>
+      <w:pPr>
+        <w:jc w:val="both"/>
+      </w:pPr>
+    </w:p>
+    <w:p>
+      <w:pPr>
+        <w:jc w:val="both"/>
+      </w:pPr>
+    </w:p>
     <w:p>
       <w:pPr>
         <w:jc w:val="both"/>
@@ -10699,60 +10659,118 @@
             <w:pPr>
               <w:jc w:val="both"/>
               <w:rPr>
-                <w:b/>
-                <w:sz w:val="22"/>
-                <w:szCs w:val="22"/>
-              </w:rPr>
-            </w:pPr>
-            <w:r>
-              <w:rPr>
-                <w:b/>
-                <w:sz w:val="22"/>
-                <w:szCs w:val="22"/>
-              </w:rPr>
-              <w:t xml:space="preserve">PA – 015 </w:t>
-            </w:r>
-          </w:p>
-          <w:p>
-            <w:pPr>
-              <w:pStyle w:val="Prrafodelista"/>
-              <w:numPr>
-                <w:ilvl w:val="0"/>
-                <w:numId w:val="10"/>
-              </w:numPr>
-              <w:jc w:val="both"/>
-              <w:rPr>
-                <w:sz w:val="22"/>
-                <w:szCs w:val="22"/>
-              </w:rPr>
-            </w:pPr>
-            <w:r>
-              <w:rPr>
-                <w:sz w:val="22"/>
-                <w:szCs w:val="22"/>
-              </w:rPr>
-              <w:t>Se intenta llevar a cabo una actividad que no tiene el mínimo de voluntarios requeridos y el sistema dará un mensaje de que el número de voluntarios es inferior al mínimo necesario.</w:t>
-            </w:r>
-          </w:p>
-          <w:p>
-            <w:pPr>
-              <w:pStyle w:val="Prrafodelista"/>
-              <w:numPr>
-                <w:ilvl w:val="0"/>
-                <w:numId w:val="10"/>
-              </w:numPr>
-              <w:jc w:val="both"/>
-              <w:rPr>
-                <w:sz w:val="22"/>
-                <w:szCs w:val="22"/>
-              </w:rPr>
-            </w:pPr>
-            <w:r>
-              <w:rPr>
-                <w:sz w:val="22"/>
-                <w:szCs w:val="22"/>
-              </w:rPr>
-              <w:t>Se intenta llevar a cabo una actividad que tiene el mínimo de voluntarios requerido y el sistema no dará ningún error.</w:t>
+                <w:sz w:val="22"/>
+                <w:szCs w:val="22"/>
+              </w:rPr>
+            </w:pPr>
+            <w:r>
+              <w:rPr>
+                <w:b/>
+                <w:sz w:val="22"/>
+                <w:szCs w:val="22"/>
+              </w:rPr>
+              <w:t>RN – 015 Mínimo de voluntarios</w:t>
+            </w:r>
+          </w:p>
+          <w:p>
+            <w:pPr>
+              <w:jc w:val="both"/>
+              <w:rPr>
+                <w:sz w:val="22"/>
+                <w:szCs w:val="22"/>
+              </w:rPr>
+            </w:pPr>
+            <w:r>
+              <w:rPr>
+                <w:b/>
+                <w:sz w:val="22"/>
+                <w:szCs w:val="22"/>
+              </w:rPr>
+              <w:t>Como</w:t>
+            </w:r>
+            <w:r>
+              <w:rPr>
+                <w:sz w:val="22"/>
+                <w:szCs w:val="22"/>
+              </w:rPr>
+              <w:t xml:space="preserve"> </w:t>
+            </w:r>
+            <w:r>
+              <w:rPr>
+                <w:sz w:val="22"/>
+                <w:szCs w:val="22"/>
+              </w:rPr>
+              <w:t>coordinador,</w:t>
+            </w:r>
+          </w:p>
+          <w:p>
+            <w:pPr>
+              <w:jc w:val="both"/>
+              <w:rPr>
+                <w:sz w:val="22"/>
+                <w:szCs w:val="22"/>
+              </w:rPr>
+            </w:pPr>
+            <w:r>
+              <w:rPr>
+                <w:b/>
+                <w:sz w:val="22"/>
+                <w:szCs w:val="22"/>
+              </w:rPr>
+              <w:t>quiero</w:t>
+            </w:r>
+            <w:r>
+              <w:rPr>
+                <w:b/>
+                <w:sz w:val="22"/>
+                <w:szCs w:val="22"/>
+              </w:rPr>
+              <w:t xml:space="preserve"> </w:t>
+            </w:r>
+            <w:r>
+              <w:rPr>
+                <w:sz w:val="22"/>
+                <w:szCs w:val="22"/>
+              </w:rPr>
+              <w:t xml:space="preserve">que para llevarse a cabo una actividad se consiga el mínimo de voluntarios requeridos, que corresponde al 80% del número de participantes </w:t>
+            </w:r>
+          </w:p>
+          <w:p>
+            <w:pPr>
+              <w:jc w:val="both"/>
+              <w:rPr>
+                <w:sz w:val="22"/>
+                <w:szCs w:val="22"/>
+              </w:rPr>
+            </w:pPr>
+            <w:r>
+              <w:rPr>
+                <w:b/>
+                <w:sz w:val="22"/>
+                <w:szCs w:val="22"/>
+              </w:rPr>
+              <w:t>para</w:t>
+            </w:r>
+            <w:r>
+              <w:rPr>
+                <w:sz w:val="22"/>
+                <w:szCs w:val="22"/>
+              </w:rPr>
+              <w:t xml:space="preserve"> </w:t>
+            </w:r>
+            <w:r>
+              <w:rPr>
+                <w:sz w:val="22"/>
+                <w:szCs w:val="22"/>
+              </w:rPr>
+              <w:t>asegurar que los voluntarios pueden asistir a todos los participantes</w:t>
+            </w:r>
+            <w:r>
+              <w:rPr>
+                <w:sz w:val="22"/>
+                <w:szCs w:val="22"/>
+              </w:rPr>
+              <w:t>.</w:t>
             </w:r>
           </w:p>
         </w:tc>
@@ -10762,22 +10780,6 @@
       <w:pPr>
         <w:jc w:val="both"/>
       </w:pPr>
-    </w:p>
-    <w:p>
-      <w:pPr>
-        <w:jc w:val="both"/>
-      </w:pPr>
-    </w:p>
-    <w:p>
-      <w:pPr>
-        <w:pStyle w:val="Ttulo2"/>
-        <w:jc w:val="both"/>
-      </w:pPr>
-      <w:bookmarkStart w:id="15" w:name="_Toc530772478"/>
-      <w:r>
-        <w:t>Requisitos funcionales</w:t>
-      </w:r>
-      <w:bookmarkEnd w:id="15"/>
     </w:p>
     <w:p>
       <w:pPr>
@@ -10813,110 +10815,49 @@
                 <w:sz w:val="22"/>
                 <w:szCs w:val="22"/>
               </w:rPr>
-              <w:t>RF – 001 Fichas de usuarios</w:t>
-            </w:r>
-          </w:p>
-          <w:p>
-            <w:pPr>
-              <w:jc w:val="both"/>
-              <w:rPr>
-                <w:sz w:val="22"/>
-                <w:szCs w:val="22"/>
-              </w:rPr>
-            </w:pPr>
-            <w:r>
-              <w:rPr>
-                <w:b/>
-                <w:sz w:val="22"/>
-                <w:szCs w:val="22"/>
-              </w:rPr>
-              <w:t>Como</w:t>
-            </w:r>
-            <w:r>
-              <w:rPr>
-                <w:sz w:val="22"/>
-                <w:szCs w:val="22"/>
-              </w:rPr>
-              <w:t xml:space="preserve"> coordinador</w:t>
-            </w:r>
-            <w:r>
-              <w:rPr>
-                <w:sz w:val="22"/>
-                <w:szCs w:val="22"/>
-              </w:rPr>
-              <w:t>,</w:t>
-            </w:r>
-          </w:p>
-          <w:p>
-            <w:pPr>
-              <w:jc w:val="both"/>
-              <w:rPr>
-                <w:sz w:val="22"/>
-                <w:szCs w:val="22"/>
-              </w:rPr>
-            </w:pPr>
-            <w:r>
-              <w:rPr>
-                <w:b/>
-                <w:sz w:val="22"/>
-                <w:szCs w:val="22"/>
-              </w:rPr>
-              <w:t>quiero</w:t>
-            </w:r>
-            <w:r>
-              <w:rPr>
-                <w:sz w:val="22"/>
-                <w:szCs w:val="22"/>
-              </w:rPr>
-              <w:t xml:space="preserve"> </w:t>
-            </w:r>
-            <w:r>
-              <w:rPr>
-                <w:sz w:val="22"/>
-                <w:szCs w:val="22"/>
-              </w:rPr>
-              <w:t xml:space="preserve">obtener fichas con los datos de los </w:t>
-            </w:r>
-            <w:r>
-              <w:rPr>
-                <w:sz w:val="22"/>
-                <w:szCs w:val="22"/>
-              </w:rPr>
-              <w:t>participantes, voluntarios, patrocinadores y donantes</w:t>
-            </w:r>
-          </w:p>
-          <w:p>
-            <w:pPr>
-              <w:jc w:val="both"/>
-            </w:pPr>
-            <w:r>
-              <w:rPr>
-                <w:b/>
-                <w:sz w:val="22"/>
-                <w:szCs w:val="22"/>
-              </w:rPr>
-              <w:t>para</w:t>
-            </w:r>
-            <w:r>
-              <w:rPr>
-                <w:sz w:val="22"/>
-                <w:szCs w:val="22"/>
-              </w:rPr>
-              <w:t xml:space="preserve"> estudiar </w:t>
-            </w:r>
-            <w:r>
-              <w:rPr>
-                <w:sz w:val="22"/>
-                <w:szCs w:val="22"/>
-              </w:rPr>
-              <w:t>y</w:t>
-            </w:r>
-            <w:r>
-              <w:rPr>
-                <w:sz w:val="22"/>
-                <w:szCs w:val="22"/>
-              </w:rPr>
-              <w:t xml:space="preserve"> analizar sus datos.</w:t>
+              <w:t xml:space="preserve">PA – 015 </w:t>
+            </w:r>
+          </w:p>
+          <w:p>
+            <w:pPr>
+              <w:pStyle w:val="Prrafodelista"/>
+              <w:numPr>
+                <w:ilvl w:val="0"/>
+                <w:numId w:val="10"/>
+              </w:numPr>
+              <w:jc w:val="both"/>
+              <w:rPr>
+                <w:sz w:val="22"/>
+                <w:szCs w:val="22"/>
+              </w:rPr>
+            </w:pPr>
+            <w:r>
+              <w:rPr>
+                <w:sz w:val="22"/>
+                <w:szCs w:val="22"/>
+              </w:rPr>
+              <w:t>Se intenta llevar a cabo una actividad que no tiene el mínimo de voluntarios requeridos y el sistema dará un mensaje de que el número de voluntarios es inferior al mínimo necesario.</w:t>
+            </w:r>
+          </w:p>
+          <w:p>
+            <w:pPr>
+              <w:pStyle w:val="Prrafodelista"/>
+              <w:numPr>
+                <w:ilvl w:val="0"/>
+                <w:numId w:val="10"/>
+              </w:numPr>
+              <w:jc w:val="both"/>
+              <w:rPr>
+                <w:sz w:val="22"/>
+                <w:szCs w:val="22"/>
+              </w:rPr>
+            </w:pPr>
+            <w:r>
+              <w:rPr>
+                <w:sz w:val="22"/>
+                <w:szCs w:val="22"/>
+              </w:rPr>
+              <w:t>Se intenta llevar a cabo una actividad que tiene el mínimo de voluntarios requerido y el sistema no dará ningún error.</w:t>
             </w:r>
           </w:p>
         </w:tc>
@@ -10925,19 +10866,27 @@
     <w:p>
       <w:pPr>
         <w:jc w:val="both"/>
-        <w:rPr>
-          <w:sz w:val="22"/>
-          <w:szCs w:val="22"/>
-        </w:rPr>
-      </w:pPr>
-    </w:p>
-    <w:p>
-      <w:pPr>
-        <w:jc w:val="both"/>
-        <w:rPr>
-          <w:sz w:val="22"/>
-          <w:szCs w:val="22"/>
-        </w:rPr>
+      </w:pPr>
+    </w:p>
+    <w:p>
+      <w:pPr>
+        <w:jc w:val="both"/>
+      </w:pPr>
+    </w:p>
+    <w:p>
+      <w:pPr>
+        <w:pStyle w:val="Ttulo2"/>
+        <w:jc w:val="both"/>
+      </w:pPr>
+      <w:bookmarkStart w:id="16" w:name="_Toc530772478"/>
+      <w:r>
+        <w:t>Requisitos funcionales</w:t>
+      </w:r>
+      <w:bookmarkEnd w:id="16"/>
+    </w:p>
+    <w:p>
+      <w:pPr>
+        <w:jc w:val="both"/>
       </w:pPr>
     </w:p>
     <w:tbl>
@@ -10958,18 +10907,18 @@
             <w:pPr>
               <w:jc w:val="both"/>
               <w:rPr>
-                <w:sz w:val="22"/>
-                <w:szCs w:val="22"/>
-              </w:rPr>
-            </w:pPr>
-            <w:bookmarkStart w:id="16" w:name="_Hlk530763395"/>
-            <w:r>
-              <w:rPr>
-                <w:b/>
-                <w:sz w:val="22"/>
-                <w:szCs w:val="22"/>
-              </w:rPr>
-              <w:t>RF – 002 Evaluación de proyectos</w:t>
+                <w:b/>
+                <w:sz w:val="22"/>
+                <w:szCs w:val="22"/>
+              </w:rPr>
+            </w:pPr>
+            <w:r>
+              <w:rPr>
+                <w:b/>
+                <w:sz w:val="22"/>
+                <w:szCs w:val="22"/>
+              </w:rPr>
+              <w:t>RF – 001 Fichas de usuarios</w:t>
             </w:r>
           </w:p>
           <w:p>
@@ -11031,16 +10980,19 @@
                 <w:sz w:val="22"/>
                 <w:szCs w:val="22"/>
               </w:rPr>
-              <w:t>recibir todos los cuestionarios finalizados</w:t>
-            </w:r>
-          </w:p>
-          <w:p>
-            <w:pPr>
-              <w:jc w:val="both"/>
-              <w:rPr>
-                <w:sz w:val="22"/>
-                <w:szCs w:val="22"/>
-              </w:rPr>
+              <w:t xml:space="preserve">obtener fichas con los datos de los </w:t>
+            </w:r>
+            <w:r>
+              <w:rPr>
+                <w:sz w:val="22"/>
+                <w:szCs w:val="22"/>
+              </w:rPr>
+              <w:t>participantes, voluntarios, patrocinadores y donantes</w:t>
+            </w:r>
+          </w:p>
+          <w:p>
+            <w:pPr>
+              <w:jc w:val="both"/>
             </w:pPr>
             <w:r>
               <w:rPr>
@@ -11055,26 +11007,25 @@
                 <w:sz w:val="22"/>
                 <w:szCs w:val="22"/>
               </w:rPr>
-              <w:t xml:space="preserve"> poder </w:t>
-            </w:r>
-            <w:r>
-              <w:rPr>
-                <w:sz w:val="22"/>
-                <w:szCs w:val="22"/>
-              </w:rPr>
-              <w:t>realizar la evaluación de los proyectos</w:t>
-            </w:r>
-            <w:r>
-              <w:rPr>
-                <w:sz w:val="22"/>
-                <w:szCs w:val="22"/>
-              </w:rPr>
-              <w:t>.</w:t>
+              <w:t xml:space="preserve"> estudiar </w:t>
+            </w:r>
+            <w:r>
+              <w:rPr>
+                <w:sz w:val="22"/>
+                <w:szCs w:val="22"/>
+              </w:rPr>
+              <w:t>y</w:t>
+            </w:r>
+            <w:r>
+              <w:rPr>
+                <w:sz w:val="22"/>
+                <w:szCs w:val="22"/>
+              </w:rPr>
+              <w:t xml:space="preserve"> analizar sus datos.</w:t>
             </w:r>
           </w:p>
         </w:tc>
       </w:tr>
-      <w:bookmarkEnd w:id="16"/>
     </w:tbl>
     <w:p>
       <w:pPr>
@@ -11116,14 +11067,14 @@
                 <w:szCs w:val="22"/>
               </w:rPr>
             </w:pPr>
-            <w:bookmarkStart w:id="17" w:name="_Hlk530763990"/>
-            <w:r>
-              <w:rPr>
-                <w:b/>
-                <w:sz w:val="22"/>
-                <w:szCs w:val="22"/>
-              </w:rPr>
-              <w:t>RF – 003 Valoración de actividades</w:t>
+            <w:bookmarkStart w:id="17" w:name="_Hlk530763395"/>
+            <w:r>
+              <w:rPr>
+                <w:b/>
+                <w:sz w:val="22"/>
+                <w:szCs w:val="22"/>
+              </w:rPr>
+              <w:t>RF – 002 Evaluación de proyectos</w:t>
             </w:r>
           </w:p>
           <w:p>
@@ -11171,19 +11122,10 @@
                 <w:sz w:val="22"/>
                 <w:szCs w:val="22"/>
               </w:rPr>
-              <w:t>q</w:t>
-            </w:r>
-            <w:r>
-              <w:rPr>
-                <w:b/>
-                <w:sz w:val="22"/>
-                <w:szCs w:val="22"/>
-              </w:rPr>
-              <w:t>uiero</w:t>
-            </w:r>
-            <w:r>
-              <w:rPr>
-                <w:b/>
+              <w:t>quiero</w:t>
+            </w:r>
+            <w:r>
+              <w:rPr>
                 <w:sz w:val="22"/>
                 <w:szCs w:val="22"/>
               </w:rPr>
@@ -11194,7 +11136,7 @@
                 <w:sz w:val="22"/>
                 <w:szCs w:val="22"/>
               </w:rPr>
-              <w:t>que los usuarios tengan la opción de completar el cuestionario relacionado con la actividad en la que han participado</w:t>
+              <w:t>recibir todos los cuestionarios finalizados</w:t>
             </w:r>
           </w:p>
           <w:p>
@@ -11218,14 +11160,14 @@
                 <w:sz w:val="22"/>
                 <w:szCs w:val="22"/>
               </w:rPr>
-              <w:t xml:space="preserve"> </w:t>
-            </w:r>
-            <w:r>
-              <w:rPr>
-                <w:sz w:val="22"/>
-                <w:szCs w:val="22"/>
-              </w:rPr>
-              <w:t>que evalúen dicha actividad</w:t>
+              <w:t xml:space="preserve"> poder </w:t>
+            </w:r>
+            <w:r>
+              <w:rPr>
+                <w:sz w:val="22"/>
+                <w:szCs w:val="22"/>
+              </w:rPr>
+              <w:t>realizar la evaluación de los proyectos</w:t>
             </w:r>
             <w:r>
               <w:rPr>
@@ -11238,6 +11180,169 @@
         </w:tc>
       </w:tr>
       <w:bookmarkEnd w:id="17"/>
+    </w:tbl>
+    <w:p>
+      <w:pPr>
+        <w:jc w:val="both"/>
+        <w:rPr>
+          <w:sz w:val="22"/>
+          <w:szCs w:val="22"/>
+        </w:rPr>
+      </w:pPr>
+    </w:p>
+    <w:p>
+      <w:pPr>
+        <w:jc w:val="both"/>
+        <w:rPr>
+          <w:sz w:val="22"/>
+          <w:szCs w:val="22"/>
+        </w:rPr>
+      </w:pPr>
+    </w:p>
+    <w:tbl>
+      <w:tblPr>
+        <w:tblStyle w:val="Tablaconcuadrcula"/>
+        <w:tblW w:w="0" w:type="auto"/>
+        <w:tblLook w:val="04A0" w:firstRow="1" w:lastRow="0" w:firstColumn="1" w:lastColumn="0" w:noHBand="0" w:noVBand="1"/>
+      </w:tblPr>
+      <w:tblGrid>
+        <w:gridCol w:w="8638"/>
+      </w:tblGrid>
+      <w:tr>
+        <w:tc>
+          <w:tcPr>
+            <w:tcW w:w="8638" w:type="dxa"/>
+          </w:tcPr>
+          <w:p>
+            <w:pPr>
+              <w:jc w:val="both"/>
+              <w:rPr>
+                <w:sz w:val="22"/>
+                <w:szCs w:val="22"/>
+              </w:rPr>
+            </w:pPr>
+            <w:bookmarkStart w:id="18" w:name="_Hlk530763990"/>
+            <w:r>
+              <w:rPr>
+                <w:b/>
+                <w:sz w:val="22"/>
+                <w:szCs w:val="22"/>
+              </w:rPr>
+              <w:t>RF – 003 Valoración de actividades</w:t>
+            </w:r>
+          </w:p>
+          <w:p>
+            <w:pPr>
+              <w:jc w:val="both"/>
+              <w:rPr>
+                <w:sz w:val="22"/>
+                <w:szCs w:val="22"/>
+              </w:rPr>
+            </w:pPr>
+            <w:r>
+              <w:rPr>
+                <w:b/>
+                <w:sz w:val="22"/>
+                <w:szCs w:val="22"/>
+              </w:rPr>
+              <w:t>Como</w:t>
+            </w:r>
+            <w:r>
+              <w:rPr>
+                <w:sz w:val="22"/>
+                <w:szCs w:val="22"/>
+              </w:rPr>
+              <w:t xml:space="preserve"> coordinador</w:t>
+            </w:r>
+            <w:r>
+              <w:rPr>
+                <w:sz w:val="22"/>
+                <w:szCs w:val="22"/>
+              </w:rPr>
+              <w:t>,</w:t>
+            </w:r>
+          </w:p>
+          <w:p>
+            <w:pPr>
+              <w:jc w:val="both"/>
+              <w:rPr>
+                <w:sz w:val="22"/>
+                <w:szCs w:val="22"/>
+              </w:rPr>
+            </w:pPr>
+            <w:r>
+              <w:rPr>
+                <w:b/>
+                <w:sz w:val="22"/>
+                <w:szCs w:val="22"/>
+              </w:rPr>
+              <w:t>q</w:t>
+            </w:r>
+            <w:r>
+              <w:rPr>
+                <w:b/>
+                <w:sz w:val="22"/>
+                <w:szCs w:val="22"/>
+              </w:rPr>
+              <w:t>uiero</w:t>
+            </w:r>
+            <w:r>
+              <w:rPr>
+                <w:b/>
+                <w:sz w:val="22"/>
+                <w:szCs w:val="22"/>
+              </w:rPr>
+              <w:t xml:space="preserve"> </w:t>
+            </w:r>
+            <w:r>
+              <w:rPr>
+                <w:sz w:val="22"/>
+                <w:szCs w:val="22"/>
+              </w:rPr>
+              <w:t>que los usuarios tengan la opción de completar el cuestionario relacionado con la actividad en la que han participado</w:t>
+            </w:r>
+          </w:p>
+          <w:p>
+            <w:pPr>
+              <w:jc w:val="both"/>
+              <w:rPr>
+                <w:sz w:val="22"/>
+                <w:szCs w:val="22"/>
+              </w:rPr>
+            </w:pPr>
+            <w:r>
+              <w:rPr>
+                <w:b/>
+                <w:sz w:val="22"/>
+                <w:szCs w:val="22"/>
+              </w:rPr>
+              <w:t>para</w:t>
+            </w:r>
+            <w:r>
+              <w:rPr>
+                <w:sz w:val="22"/>
+                <w:szCs w:val="22"/>
+              </w:rPr>
+              <w:t xml:space="preserve"> </w:t>
+            </w:r>
+            <w:r>
+              <w:rPr>
+                <w:sz w:val="22"/>
+                <w:szCs w:val="22"/>
+              </w:rPr>
+              <w:t>que evalúen dicha actividad</w:t>
+            </w:r>
+            <w:r>
+              <w:rPr>
+                <w:sz w:val="22"/>
+                <w:szCs w:val="22"/>
+              </w:rPr>
+              <w:t>.</w:t>
+            </w:r>
+          </w:p>
+        </w:tc>
+      </w:tr>
+      <w:bookmarkEnd w:id="18"/>
     </w:tbl>
     <w:p>
       <w:pPr>
@@ -12080,7 +12185,7 @@
                 <w:szCs w:val="22"/>
               </w:rPr>
             </w:pPr>
-            <w:bookmarkStart w:id="18" w:name="_Hlk530847191"/>
+            <w:bookmarkStart w:id="19" w:name="_Hlk530847191"/>
             <w:r>
               <w:rPr>
                 <w:b/>
@@ -12207,7 +12312,7 @@
           </w:p>
         </w:tc>
       </w:tr>
-      <w:bookmarkEnd w:id="18"/>
+      <w:bookmarkEnd w:id="19"/>
     </w:tbl>
     <w:p>
       <w:pPr>
@@ -12251,7 +12356,7 @@
                 <w:szCs w:val="22"/>
               </w:rPr>
             </w:pPr>
-            <w:bookmarkStart w:id="19" w:name="_Hlk530847021"/>
+            <w:bookmarkStart w:id="20" w:name="_Hlk530847021"/>
             <w:r>
               <w:rPr>
                 <w:b/>
@@ -12363,7 +12468,7 @@
           </w:p>
         </w:tc>
       </w:tr>
-      <w:bookmarkEnd w:id="19"/>
+      <w:bookmarkEnd w:id="20"/>
     </w:tbl>
     <w:p>
       <w:pPr>
@@ -12407,7 +12512,7 @@
                 <w:szCs w:val="22"/>
               </w:rPr>
             </w:pPr>
-            <w:bookmarkStart w:id="20" w:name="_Hlk530847063"/>
+            <w:bookmarkStart w:id="21" w:name="_Hlk530847063"/>
             <w:r>
               <w:rPr>
                 <w:b/>
@@ -12519,7 +12624,7 @@
           </w:p>
         </w:tc>
       </w:tr>
-      <w:bookmarkEnd w:id="20"/>
+      <w:bookmarkEnd w:id="21"/>
     </w:tbl>
     <w:p>
       <w:pPr>
@@ -15764,11 +15869,11 @@
         <w:pStyle w:val="Ttulo2"/>
         <w:jc w:val="both"/>
       </w:pPr>
-      <w:bookmarkStart w:id="21" w:name="_Toc530772479"/>
+      <w:bookmarkStart w:id="22" w:name="_Toc530772479"/>
       <w:r>
         <w:t>Requisitos no funcionales</w:t>
       </w:r>
-      <w:bookmarkEnd w:id="21"/>
+      <w:bookmarkEnd w:id="22"/>
     </w:p>
     <w:p>
       <w:pPr>
@@ -16201,7 +16306,7 @@
                 <w:szCs w:val="22"/>
               </w:rPr>
             </w:pPr>
-            <w:bookmarkStart w:id="22" w:name="_Hlk529527153"/>
+            <w:bookmarkStart w:id="23" w:name="_Hlk529527153"/>
             <w:r>
               <w:rPr>
                 <w:b/>
@@ -16265,7 +16370,7 @@
           </w:p>
         </w:tc>
       </w:tr>
-      <w:bookmarkEnd w:id="22"/>
+      <w:bookmarkEnd w:id="23"/>
     </w:tbl>
     <w:p>
       <w:pPr>
@@ -16418,23 +16523,23 @@
           <w:numId w:val="8"/>
         </w:numPr>
       </w:pPr>
-      <w:bookmarkStart w:id="23" w:name="_Toc530772481"/>
+      <w:bookmarkStart w:id="24" w:name="_Toc530772481"/>
       <w:r>
         <w:lastRenderedPageBreak/>
         <w:t>ANEXOS</w:t>
       </w:r>
-      <w:bookmarkEnd w:id="23"/>
+      <w:bookmarkEnd w:id="24"/>
     </w:p>
     <w:p/>
     <w:p>
       <w:pPr>
         <w:pStyle w:val="Ttulo2"/>
       </w:pPr>
-      <w:bookmarkStart w:id="24" w:name="_Toc530772482"/>
+      <w:bookmarkStart w:id="25" w:name="_Toc530772482"/>
       <w:r>
         <w:t>Anexo I: Prototipo de newsletter</w:t>
       </w:r>
-      <w:bookmarkEnd w:id="24"/>
+      <w:bookmarkEnd w:id="25"/>
     </w:p>
     <w:p/>
     <w:p/>
@@ -16658,14 +16763,14 @@
       <w:pPr>
         <w:pStyle w:val="Ttulo2"/>
       </w:pPr>
-      <w:bookmarkStart w:id="25" w:name="_Toc530491234"/>
-      <w:bookmarkStart w:id="26" w:name="_Toc530772483"/>
+      <w:bookmarkStart w:id="26" w:name="_Toc530491234"/>
+      <w:bookmarkStart w:id="27" w:name="_Toc530772483"/>
       <w:r>
         <w:lastRenderedPageBreak/>
         <w:t>Anexo II: Acta de reunión</w:t>
       </w:r>
-      <w:bookmarkEnd w:id="25"/>
       <w:bookmarkEnd w:id="26"/>
+      <w:bookmarkEnd w:id="27"/>
     </w:p>
     <w:p/>
     <w:p/>
@@ -17020,15 +17125,7 @@
               <w:rPr>
                 <w:sz w:val="22"/>
               </w:rPr>
-              <w:t>Cristina Caro C</w:t>
-            </w:r>
-            <w:bookmarkStart w:id="27" w:name="_GoBack"/>
-            <w:bookmarkEnd w:id="27"/>
-            <w:r>
-              <w:rPr>
-                <w:sz w:val="22"/>
-              </w:rPr>
-              <w:t>aro</w:t>
+              <w:t>Cristina Caro Caro</w:t>
             </w:r>
           </w:p>
         </w:tc>
@@ -21193,7 +21290,7 @@
 </file>
 
 <file path=customXml/itemProps1.xml><?xml version="1.0" encoding="utf-8"?>
-<ds:datastoreItem xmlns:ds="http://schemas.openxmlformats.org/officeDocument/2006/customXml" ds:itemID="{A0B98182-59B2-4A7C-BAF6-F7F18241E461}">
+<ds:datastoreItem xmlns:ds="http://schemas.openxmlformats.org/officeDocument/2006/customXml" ds:itemID="{363755A5-FF29-4AC0-A4C3-7DE2CAC88E46}">
   <ds:schemaRefs>
     <ds:schemaRef ds:uri="http://schemas.openxmlformats.org/officeDocument/2006/bibliography"/>
   </ds:schemaRefs>

</xml_diff>

<commit_message>
Matrices de trazabilidad añadidas al .docx
</commit_message>
<xml_diff>
--- a/segundo-entregable/IS-G1-SSR-deporte-y-desafio.docx
+++ b/segundo-entregable/IS-G1-SSR-deporte-y-desafio.docx
@@ -3409,21 +3409,7 @@
         <w:rPr>
           <w:sz w:val="22"/>
         </w:rPr>
-        <w:t xml:space="preserve">Limitaciones de comunicación masiva. No cuentan con otro canal de comunicación más allá del email y el teléfono (salvo algunas comunicaciones vía Twitter y la versión free del servicio de </w:t>
-      </w:r>
-      <w:proofErr w:type="spellStart"/>
-      <w:r>
-        <w:rPr>
-          <w:sz w:val="22"/>
-        </w:rPr>
-        <w:t>mailing</w:t>
-      </w:r>
-      <w:proofErr w:type="spellEnd"/>
-      <w:r>
-        <w:rPr>
-          <w:sz w:val="22"/>
-        </w:rPr>
-        <w:t xml:space="preserve"> MailChimp).</w:t>
+        <w:t>Limitaciones de comunicación masiva. No cuentan con otro canal de comunicación más allá del email y el teléfono (salvo algunas comunicaciones vía Twitter y la versión free del servicio de mailing MailChimp).</w:t>
       </w:r>
     </w:p>
     <w:p>
@@ -3852,23 +3838,7 @@
           <w:bCs/>
           <w:sz w:val="22"/>
         </w:rPr>
-        <w:t xml:space="preserve">: Documento en el que se recoge la información y el costo de un producto o servicio, su cantidad y la fecha de pago </w:t>
-      </w:r>
-      <w:proofErr w:type="gramStart"/>
-      <w:r>
-        <w:rPr>
-          <w:bCs/>
-          <w:sz w:val="22"/>
-        </w:rPr>
-        <w:t>del mismo</w:t>
-      </w:r>
-      <w:proofErr w:type="gramEnd"/>
-      <w:r>
-        <w:rPr>
-          <w:bCs/>
-          <w:sz w:val="22"/>
-        </w:rPr>
-        <w:t>.</w:t>
+        <w:t>: Documento en el que se recoge la información y el costo de un producto o servicio, su cantidad y la fecha de pago del mismo.</w:t>
       </w:r>
     </w:p>
     <w:p>
@@ -4740,21 +4710,7 @@
         <w:rPr>
           <w:sz w:val="22"/>
         </w:rPr>
-        <w:t xml:space="preserve"> (</w:t>
-      </w:r>
-      <w:proofErr w:type="spellStart"/>
-      <w:r>
-        <w:rPr>
-          <w:sz w:val="22"/>
-        </w:rPr>
-        <w:t>Admin</w:t>
-      </w:r>
-      <w:proofErr w:type="spellEnd"/>
-      <w:r>
-        <w:rPr>
-          <w:sz w:val="22"/>
-        </w:rPr>
-        <w:t>): usuario que cuenta con todos los privilegios de la plataforma. Pertenece al equipo de coordinación de programas deportivos de la fundación. Puede introducir, modificar y eliminar datos de participantes, voluntarios,</w:t>
+        <w:t xml:space="preserve"> (Admin): usuario que cuenta con todos los privilegios de la plataforma. Pertenece al equipo de coordinación de programas deportivos de la fundación. Puede introducir, modificar y eliminar datos de participantes, voluntarios,</w:t>
       </w:r>
       <w:r>
         <w:rPr>
@@ -9639,15 +9595,7 @@
                 <w:sz w:val="22"/>
                 <w:szCs w:val="22"/>
               </w:rPr>
-              <w:t xml:space="preserve"> </w:t>
-            </w:r>
-            <w:proofErr w:type="spellStart"/>
-            <w:r>
-              <w:rPr>
-                <w:sz w:val="22"/>
-                <w:szCs w:val="22"/>
-              </w:rPr>
-              <w:t>newsletter</w:t>
+              <w:t xml:space="preserve"> newsletter</w:t>
             </w:r>
             <w:r>
               <w:rPr>
@@ -9656,7 +9604,6 @@
               </w:rPr>
               <w:t>s</w:t>
             </w:r>
-            <w:proofErr w:type="spellEnd"/>
             <w:r>
               <w:rPr>
                 <w:sz w:val="22"/>
@@ -9774,23 +9721,7 @@
                 <w:sz w:val="22"/>
                 <w:szCs w:val="22"/>
               </w:rPr>
-              <w:t xml:space="preserve">un mensaje de tipo </w:t>
-            </w:r>
-            <w:proofErr w:type="spellStart"/>
-            <w:r>
-              <w:rPr>
-                <w:sz w:val="22"/>
-                <w:szCs w:val="22"/>
-              </w:rPr>
-              <w:t>newsletter</w:t>
-            </w:r>
-            <w:proofErr w:type="spellEnd"/>
-            <w:r>
-              <w:rPr>
-                <w:sz w:val="22"/>
-                <w:szCs w:val="22"/>
-              </w:rPr>
-              <w:t xml:space="preserve"> a un participante, voluntario o tutor legal y el envío se realiza de manera efectiva.</w:t>
+              <w:t>un mensaje de tipo newsletter a un participante, voluntario o tutor legal y el envío se realiza de manera efectiva.</w:t>
             </w:r>
           </w:p>
           <w:p>
@@ -9853,23 +9784,7 @@
                 <w:sz w:val="22"/>
                 <w:szCs w:val="22"/>
               </w:rPr>
-              <w:t xml:space="preserve">Un coordinador envía un mensaje de tipo </w:t>
-            </w:r>
-            <w:proofErr w:type="spellStart"/>
-            <w:r>
-              <w:rPr>
-                <w:sz w:val="22"/>
-                <w:szCs w:val="22"/>
-              </w:rPr>
-              <w:t>newsletter</w:t>
-            </w:r>
-            <w:proofErr w:type="spellEnd"/>
-            <w:r>
-              <w:rPr>
-                <w:sz w:val="22"/>
-                <w:szCs w:val="22"/>
-              </w:rPr>
-              <w:t xml:space="preserve"> a un patrocinador y el envío no se realiza, notificándose el error.</w:t>
+              <w:t>Un coordinador envía un mensaje de tipo newsletter a un patrocinador y el envío no se realiza, notificándose el error.</w:t>
             </w:r>
           </w:p>
         </w:tc>
@@ -10259,23 +10174,7 @@
                 <w:sz w:val="22"/>
                 <w:szCs w:val="22"/>
               </w:rPr>
-              <w:t xml:space="preserve"> </w:t>
-            </w:r>
-            <w:proofErr w:type="spellStart"/>
-            <w:r>
-              <w:rPr>
-                <w:sz w:val="22"/>
-                <w:szCs w:val="22"/>
-              </w:rPr>
-              <w:t>nid</w:t>
-            </w:r>
-            <w:proofErr w:type="spellEnd"/>
-            <w:r>
-              <w:rPr>
-                <w:sz w:val="22"/>
-                <w:szCs w:val="22"/>
-              </w:rPr>
-              <w:t xml:space="preserve"> y </w:t>
+              <w:t xml:space="preserve"> nid y </w:t>
             </w:r>
             <w:r>
               <w:rPr>
@@ -17489,14 +17388,22 @@
     <w:p/>
     <w:p/>
     <w:p/>
-    <w:p>
-      <w:bookmarkStart w:id="23" w:name="_GoBack"/>
-      <w:bookmarkEnd w:id="23"/>
-    </w:p>
     <w:p/>
     <w:p/>
     <w:p/>
-    <w:p/>
+    <w:p>
+      <w:pPr>
+        <w:sectPr>
+          <w:footerReference w:type="even" r:id="rId11"/>
+          <w:footerReference w:type="default" r:id="rId12"/>
+          <w:pgSz w:w="11900" w:h="16840"/>
+          <w:pgMar w:top="1417" w:right="1701" w:bottom="1417" w:left="1701" w:header="708" w:footer="708" w:gutter="0"/>
+          <w:cols w:space="708"/>
+          <w:titlePg/>
+          <w:docGrid w:linePitch="360"/>
+        </w:sectPr>
+      </w:pPr>
+    </w:p>
     <w:p>
       <w:pPr>
         <w:pStyle w:val="Ttulo1"/>
@@ -17505,23 +17412,98 @@
           <w:numId w:val="8"/>
         </w:numPr>
       </w:pPr>
-      <w:bookmarkStart w:id="24" w:name="_Toc530873183"/>
       <w:r>
         <w:lastRenderedPageBreak/>
-        <w:t>ANEXOS</w:t>
-      </w:r>
-      <w:bookmarkEnd w:id="24"/>
+        <w:t>MATRICES DE TRAZABILIDAD</w:t>
+      </w:r>
     </w:p>
     <w:p/>
     <w:p>
       <w:pPr>
         <w:pStyle w:val="Ttulo2"/>
       </w:pPr>
-      <w:bookmarkStart w:id="25" w:name="_Toc530873184"/>
-      <w:r>
-        <w:t>Anexo I: Prototipo de newsletter</w:t>
-      </w:r>
-      <w:bookmarkEnd w:id="25"/>
+      <w:r>
+        <w:t>Matriz clases de entidad y requisitos de información</w:t>
+      </w:r>
+    </w:p>
+    <w:p/>
+    <w:p/>
+    <w:p/>
+    <w:p/>
+    <w:p>
+      <w:pPr>
+        <w:jc w:val="center"/>
+      </w:pPr>
+      <w:r>
+        <w:object w:dxaOrig="10740" w:dyaOrig="6631">
+          <v:shapetype id="_x0000_t75" coordsize="21600,21600" o:spt="75" o:preferrelative="t" path="m@4@5l@4@11@9@11@9@5xe" filled="f" stroked="f">
+            <v:stroke joinstyle="miter"/>
+            <v:formulas>
+              <v:f eqn="if lineDrawn pixelLineWidth 0"/>
+              <v:f eqn="sum @0 1 0"/>
+              <v:f eqn="sum 0 0 @1"/>
+              <v:f eqn="prod @2 1 2"/>
+              <v:f eqn="prod @3 21600 pixelWidth"/>
+              <v:f eqn="prod @3 21600 pixelHeight"/>
+              <v:f eqn="sum @0 0 1"/>
+              <v:f eqn="prod @6 1 2"/>
+              <v:f eqn="prod @7 21600 pixelWidth"/>
+              <v:f eqn="sum @8 21600 0"/>
+              <v:f eqn="prod @7 21600 pixelHeight"/>
+              <v:f eqn="sum @10 21600 0"/>
+            </v:formulas>
+            <v:path o:extrusionok="f" gradientshapeok="t" o:connecttype="rect"/>
+            <o:lock v:ext="edit" aspectratio="t"/>
+          </v:shapetype>
+          <v:shape id="_x0000_i1073" type="#_x0000_t75" style="width:480.6pt;height:296.75pt" o:ole="">
+            <v:imagedata r:id="rId13" o:title=""/>
+          </v:shape>
+          <o:OLEObject Type="Embed" ProgID="Excel.Sheet.12" ShapeID="_x0000_i1073" DrawAspect="Content" ObjectID="_1604668452" r:id="rId14"/>
+        </w:object>
+      </w:r>
+    </w:p>
+    <w:p>
+      <w:pPr>
+        <w:jc w:val="center"/>
+      </w:pPr>
+    </w:p>
+    <w:p>
+      <w:pPr>
+        <w:jc w:val="center"/>
+      </w:pPr>
+    </w:p>
+    <w:p>
+      <w:pPr>
+        <w:jc w:val="center"/>
+      </w:pPr>
+    </w:p>
+    <w:p>
+      <w:pPr>
+        <w:pStyle w:val="Ttulo2"/>
+      </w:pPr>
+      <w:r>
+        <w:lastRenderedPageBreak/>
+        <w:t>Matriz de clases de entidad y reglas de negocio</w:t>
+      </w:r>
+    </w:p>
+    <w:p/>
+    <w:p/>
+    <w:p/>
+    <w:p/>
+    <w:bookmarkStart w:id="23" w:name="_MON_1604667278"/>
+    <w:bookmarkEnd w:id="23"/>
+    <w:p>
+      <w:pPr>
+        <w:jc w:val="center"/>
+      </w:pPr>
+      <w:r>
+        <w:object w:dxaOrig="21823" w:dyaOrig="6958">
+          <v:shape id="_x0000_i1098" type="#_x0000_t75" style="width:716.9pt;height:227.2pt" o:ole="">
+            <v:imagedata r:id="rId15" o:title=""/>
+          </v:shape>
+          <o:OLEObject Type="Embed" ProgID="Excel.Sheet.12" ShapeID="_x0000_i1098" DrawAspect="Content" ObjectID="_1604668453" r:id="rId16"/>
+        </w:object>
+      </w:r>
     </w:p>
     <w:p/>
     <w:p/>
@@ -17529,6 +17511,189 @@
     <w:p/>
     <w:p/>
     <w:p/>
+    <w:p/>
+    <w:p/>
+    <w:p/>
+    <w:p/>
+    <w:p/>
+    <w:p>
+      <w:pPr>
+        <w:pStyle w:val="Ttulo2"/>
+      </w:pPr>
+      <w:r>
+        <w:lastRenderedPageBreak/>
+        <w:t>Matriz de asociaciones y requisitos de información</w:t>
+      </w:r>
+    </w:p>
+    <w:p/>
+    <w:p/>
+    <w:p/>
+    <w:p/>
+    <w:bookmarkStart w:id="24" w:name="_MON_1604667533"/>
+    <w:bookmarkEnd w:id="24"/>
+    <w:p>
+      <w:pPr>
+        <w:jc w:val="center"/>
+      </w:pPr>
+      <w:r>
+        <w:object w:dxaOrig="11505" w:dyaOrig="5427">
+          <v:shape id="_x0000_i1107" type="#_x0000_t75" style="width:514.25pt;height:243.15pt" o:ole="">
+            <v:imagedata r:id="rId17" o:title=""/>
+          </v:shape>
+          <o:OLEObject Type="Embed" ProgID="Excel.Sheet.12" ShapeID="_x0000_i1107" DrawAspect="Content" ObjectID="_1604668454" r:id="rId18"/>
+        </w:object>
+      </w:r>
+    </w:p>
+    <w:p/>
+    <w:p/>
+    <w:p/>
+    <w:p/>
+    <w:p/>
+    <w:p/>
+    <w:p/>
+    <w:p/>
+    <w:p/>
+    <w:p/>
+    <w:p>
+      <w:pPr>
+        <w:pStyle w:val="Ttulo2"/>
+      </w:pPr>
+      <w:r>
+        <w:lastRenderedPageBreak/>
+        <w:t>Matriz de asociaciones y reglas de negocios</w:t>
+      </w:r>
+    </w:p>
+    <w:p/>
+    <w:p/>
+    <w:p/>
+    <w:p/>
+    <w:p/>
+    <w:p>
+      <w:pPr>
+        <w:jc w:val="center"/>
+      </w:pPr>
+      <w:r>
+        <w:object w:dxaOrig="21715" w:dyaOrig="5427">
+          <v:shape id="_x0000_i1127" type="#_x0000_t75" style="width:733.95pt;height:183.7pt" o:ole="">
+            <v:imagedata r:id="rId19" o:title=""/>
+          </v:shape>
+          <o:OLEObject Type="Embed" ProgID="Excel.Sheet.12" ShapeID="_x0000_i1127" DrawAspect="Content" ObjectID="_1604668455" r:id="rId20"/>
+        </w:object>
+      </w:r>
+    </w:p>
+    <w:p/>
+    <w:p/>
+    <w:p/>
+    <w:p/>
+    <w:p/>
+    <w:p/>
+    <w:p/>
+    <w:p/>
+    <w:p/>
+    <w:p/>
+    <w:p/>
+    <w:p/>
+    <w:p/>
+    <w:p>
+      <w:pPr>
+        <w:pStyle w:val="Ttulo2"/>
+      </w:pPr>
+      <w:r>
+        <w:lastRenderedPageBreak/>
+        <w:t>Matriz de restricciones y requisitos de información</w:t>
+      </w:r>
+    </w:p>
+    <w:p/>
+    <w:p/>
+    <w:p>
+      <w:pPr>
+        <w:jc w:val="center"/>
+      </w:pPr>
+      <w:r>
+        <w:object w:dxaOrig="14839" w:dyaOrig="10933">
+          <v:shape id="_x0000_i1145" type="#_x0000_t75" style="width:527.55pt;height:389.75pt" o:ole="">
+            <v:imagedata r:id="rId21" o:title=""/>
+          </v:shape>
+          <o:OLEObject Type="Embed" ProgID="Excel.Sheet.12" ShapeID="_x0000_i1145" DrawAspect="Content" ObjectID="_1604668456" r:id="rId22"/>
+        </w:object>
+      </w:r>
+    </w:p>
+    <w:p/>
+    <w:p/>
+    <w:p>
+      <w:pPr>
+        <w:pStyle w:val="Ttulo2"/>
+      </w:pPr>
+      <w:r>
+        <w:lastRenderedPageBreak/>
+        <w:t>Matriz de restricciones y reglas de negocio</w:t>
+      </w:r>
+    </w:p>
+    <w:p/>
+    <w:p/>
+    <w:p/>
+    <w:p/>
+    <w:p>
+      <w:pPr>
+        <w:jc w:val="center"/>
+      </w:pPr>
+      <w:r>
+        <w:object w:dxaOrig="25048" w:dyaOrig="10933">
+          <v:shape id="_x0000_i1159" type="#_x0000_t75" style="width:731.4pt;height:319.25pt" o:ole="">
+            <v:imagedata r:id="rId23" o:title=""/>
+          </v:shape>
+          <o:OLEObject Type="Embed" ProgID="Excel.Sheet.12" ShapeID="_x0000_i1159" DrawAspect="Content" ObjectID="_1604668457" r:id="rId24"/>
+        </w:object>
+      </w:r>
+    </w:p>
+    <w:p/>
+    <w:p/>
+    <w:p/>
+    <w:p>
+      <w:pPr>
+        <w:sectPr>
+          <w:pgSz w:w="16840" w:h="11900" w:orient="landscape"/>
+          <w:pgMar w:top="1304" w:right="1077" w:bottom="1304" w:left="1077" w:header="709" w:footer="709" w:gutter="0"/>
+          <w:cols w:space="708"/>
+          <w:titlePg/>
+          <w:docGrid w:linePitch="360"/>
+        </w:sectPr>
+      </w:pPr>
+    </w:p>
+    <w:p>
+      <w:pPr>
+        <w:pStyle w:val="Ttulo1"/>
+        <w:numPr>
+          <w:ilvl w:val="0"/>
+          <w:numId w:val="8"/>
+        </w:numPr>
+      </w:pPr>
+      <w:bookmarkStart w:id="25" w:name="_Toc530873183"/>
+      <w:bookmarkStart w:id="26" w:name="_GoBack"/>
+      <w:bookmarkEnd w:id="26"/>
+      <w:r>
+        <w:lastRenderedPageBreak/>
+        <w:t>ANEXOS</w:t>
+      </w:r>
+      <w:bookmarkEnd w:id="25"/>
+    </w:p>
+    <w:p/>
+    <w:p>
+      <w:pPr>
+        <w:pStyle w:val="Ttulo2"/>
+      </w:pPr>
+      <w:bookmarkStart w:id="27" w:name="_Toc530873184"/>
+      <w:r>
+        <w:t>Anexo I: Prototipo de newsletter</w:t>
+      </w:r>
+      <w:bookmarkEnd w:id="27"/>
+    </w:p>
+    <w:p/>
+    <w:p/>
+    <w:p/>
+    <w:p/>
+    <w:p/>
+    <w:p/>
     <w:p>
       <w:pPr>
         <w:jc w:val="center"/>
@@ -17545,7 +17710,7 @@
         <mc:AlternateContent>
           <mc:Choice Requires="wps">
             <w:drawing>
-              <wp:anchor distT="0" distB="0" distL="114300" distR="114300" simplePos="0" relativeHeight="251658240" behindDoc="0" locked="0" layoutInCell="1" allowOverlap="1" wp14:anchorId="512F869B" wp14:editId="274BBBEC">
+              <wp:anchor distT="0" distB="0" distL="114300" distR="114300" simplePos="0" relativeHeight="251659264" behindDoc="0" locked="0" layoutInCell="1" allowOverlap="1" wp14:anchorId="512F869B" wp14:editId="274BBBEC">
                 <wp:simplePos x="0" y="0"/>
                 <wp:positionH relativeFrom="column">
                   <wp:posOffset>446405</wp:posOffset>
@@ -17620,7 +17785,7 @@
                 <v:stroke joinstyle="miter"/>
                 <v:path gradientshapeok="t" o:connecttype="rect"/>
               </v:shapetype>
-              <v:shape id="3 Cuadro de texto" o:spid="_x0000_s1026" type="#_x0000_t202" style="position:absolute;left:0;text-align:left;margin-left:35.15pt;margin-top:442.9pt;width:354.6pt;height:.05pt;z-index:251658240;visibility:visible;mso-wrap-style:square;mso-wrap-distance-left:9pt;mso-wrap-distance-top:0;mso-wrap-distance-right:9pt;mso-wrap-distance-bottom:0;mso-position-horizontal:absolute;mso-position-horizontal-relative:text;mso-position-vertical:absolute;mso-position-vertical-relative:text;v-text-anchor:top" o:gfxdata="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" stroked="f">
+              <v:shape id="3 Cuadro de texto" o:spid="_x0000_s1026" type="#_x0000_t202" style="position:absolute;left:0;text-align:left;margin-left:35.15pt;margin-top:442.9pt;width:354.6pt;height:.05pt;z-index:251659264;visibility:visible;mso-wrap-style:square;mso-wrap-distance-left:9pt;mso-wrap-distance-top:0;mso-wrap-distance-right:9pt;mso-wrap-distance-bottom:0;mso-position-horizontal:absolute;mso-position-horizontal-relative:text;mso-position-vertical:absolute;mso-position-vertical-relative:text;v-text-anchor:top" o:gfxdata="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" stroked="f">
                 <v:textbox style="mso-fit-shape-to-text:t" inset="0,0,0,0">
                   <w:txbxContent>
                     <w:p>
@@ -17672,7 +17837,7 @@
                     <pic:cNvPicPr/>
                   </pic:nvPicPr>
                   <pic:blipFill>
-                    <a:blip r:embed="rId11">
+                    <a:blip r:embed="rId25">
                       <a:extLst>
                         <a:ext uri="{28A0092B-C50C-407E-A947-70E740481C1C}">
                           <a14:useLocalDpi xmlns:a14="http://schemas.microsoft.com/office/drawing/2010/main" val="0"/>
@@ -17745,14 +17910,13 @@
       <w:pPr>
         <w:pStyle w:val="Ttulo2"/>
       </w:pPr>
-      <w:bookmarkStart w:id="26" w:name="_Toc530491234"/>
-      <w:bookmarkStart w:id="27" w:name="_Toc530873185"/>
-      <w:r>
-        <w:lastRenderedPageBreak/>
+      <w:bookmarkStart w:id="28" w:name="_Toc530491234"/>
+      <w:bookmarkStart w:id="29" w:name="_Toc530873185"/>
+      <w:r>
         <w:t>Anexo II: Acta de reunión</w:t>
       </w:r>
-      <w:bookmarkEnd w:id="26"/>
-      <w:bookmarkEnd w:id="27"/>
+      <w:bookmarkEnd w:id="28"/>
+      <w:bookmarkEnd w:id="29"/>
     </w:p>
     <w:p/>
     <w:p/>
@@ -18435,7 +18599,7 @@
                           <pic:cNvPicPr/>
                         </pic:nvPicPr>
                         <pic:blipFill>
-                          <a:blip r:embed="rId12">
+                          <a:blip r:embed="rId26">
                             <a:extLst>
                               <a:ext uri="{28A0092B-C50C-407E-A947-70E740481C1C}">
                                 <a14:useLocalDpi xmlns:a14="http://schemas.microsoft.com/office/drawing/2010/main" val="0"/>
@@ -18473,16 +18637,8 @@
               <w:rPr>
                 <w:sz w:val="22"/>
               </w:rPr>
-              <w:t xml:space="preserve">Fdo.: Cristina Caro </w:t>
-            </w:r>
-            <w:proofErr w:type="spellStart"/>
-            <w:r>
-              <w:rPr>
-                <w:sz w:val="22"/>
-              </w:rPr>
-              <w:t>Caro</w:t>
-            </w:r>
-            <w:proofErr w:type="spellEnd"/>
+              <w:t>Fdo.: Cristina Caro Caro</w:t>
+            </w:r>
           </w:p>
           <w:p>
             <w:pPr>
@@ -18523,7 +18679,6 @@
         <w:rPr>
           <w:b/>
         </w:rPr>
-        <w:lastRenderedPageBreak/>
         <w:t>Desarrollo de la reunión</w:t>
       </w:r>
     </w:p>
@@ -18826,14 +18981,8 @@
         <w:rPr>
           <w:sz w:val="22"/>
         </w:rPr>
-        <w:t xml:space="preserve">Deporte y Desafío vive de subvenciones tanto públicas como privadas. Cuentan con un amplio número de patrocinadores que son los encargados de financiar los diferentes proyectos que </w:t>
-      </w:r>
-      <w:r>
-        <w:rPr>
-          <w:sz w:val="22"/>
-        </w:rPr>
         <w:lastRenderedPageBreak/>
-        <w:t>realizan cada año, existiendo una distinción entre patrocinadores según su nivel de importancia en cuanto a la cuantía subvencionada. Quedan clasificados como patrocinadores Oro, Plata, Bronce y Colaboradores.</w:t>
+        <w:t>Deporte y Desafío vive de subvenciones tanto públicas como privadas. Cuentan con un amplio número de patrocinadores que son los encargados de financiar los diferentes proyectos que realizan cada año, existiendo una distinción entre patrocinadores según su nivel de importancia en cuanto a la cuantía subvencionada. Quedan clasificados como patrocinadores Oro, Plata, Bronce y Colaboradores.</w:t>
       </w:r>
     </w:p>
     <w:p>
@@ -19066,14 +19215,8 @@
         <w:rPr>
           <w:sz w:val="22"/>
         </w:rPr>
-        <w:t xml:space="preserve">Otra cuestión problemática es la relacionada con la recopilación de datos que derivan de la realización de una actividad, principalmente datos de cuestionarios de evaluación y satisfacción que se recogen tras la finalización de un programa deportivo. Estos cuestionarios </w:t>
-      </w:r>
-      <w:r>
-        <w:rPr>
-          <w:sz w:val="22"/>
-        </w:rPr>
         <w:lastRenderedPageBreak/>
-        <w:t>son respondidos tanto por participantes como por voluntarios, así como por tutores legales en algunas ocasiones. Dichos datos son escaneados y guardados en una carpeta, no existiendo posibilidad alguna de contabilizar de manera automática datos cuantitativos.</w:t>
+        <w:t>Otra cuestión problemática es la relacionada con la recopilación de datos que derivan de la realización de una actividad, principalmente datos de cuestionarios de evaluación y satisfacción que se recogen tras la finalización de un programa deportivo. Estos cuestionarios son respondidos tanto por participantes como por voluntarios, así como por tutores legales en algunas ocasiones. Dichos datos son escaneados y guardados en una carpeta, no existiendo posibilidad alguna de contabilizar de manera automática datos cuantitativos.</w:t>
       </w:r>
     </w:p>
     <w:p>
@@ -19174,21 +19317,7 @@
         <w:rPr>
           <w:sz w:val="22"/>
         </w:rPr>
-        <w:t xml:space="preserve">Del mismo modo, contar con un mejor almacenamiento de los datos y una mayor facilidad de tratar con estos, teniendo además una mayor seguridad de </w:t>
-      </w:r>
-      <w:proofErr w:type="gramStart"/>
-      <w:r>
-        <w:rPr>
-          <w:sz w:val="22"/>
-        </w:rPr>
-        <w:t>los mismos</w:t>
-      </w:r>
-      <w:proofErr w:type="gramEnd"/>
-      <w:r>
-        <w:rPr>
-          <w:sz w:val="22"/>
-        </w:rPr>
-        <w:t>.</w:t>
+        <w:t>Del mismo modo, contar con un mejor almacenamiento de los datos y una mayor facilidad de tratar con estos, teniendo además una mayor seguridad de los mismos.</w:t>
       </w:r>
     </w:p>
     <w:p>
@@ -19222,8 +19351,6 @@
       </w:pPr>
     </w:p>
     <w:sectPr>
-      <w:footerReference w:type="even" r:id="rId13"/>
-      <w:footerReference w:type="default" r:id="rId14"/>
       <w:pgSz w:w="11900" w:h="16840"/>
       <w:pgMar w:top="1417" w:right="1701" w:bottom="1417" w:left="1701" w:header="708" w:footer="708" w:gutter="0"/>
       <w:cols w:space="708"/>
@@ -22504,7 +22631,7 @@
 </file>
 
 <file path=customXml/itemProps1.xml><?xml version="1.0" encoding="utf-8"?>
-<ds:datastoreItem xmlns:ds="http://schemas.openxmlformats.org/officeDocument/2006/customXml" ds:itemID="{0AEAA273-752E-461B-B41B-59AA59543365}">
+<ds:datastoreItem xmlns:ds="http://schemas.openxmlformats.org/officeDocument/2006/customXml" ds:itemID="{FBF7F79B-1E4C-45C9-AD50-CD7C95F93DE4}">
   <ds:schemaRefs>
     <ds:schemaRef ds:uri="http://schemas.openxmlformats.org/officeDocument/2006/bibliography"/>
   </ds:schemaRefs>

</xml_diff>

<commit_message>
Documento pdf final de la segunda entrega
</commit_message>
<xml_diff>
--- a/segundo-entregable/IS-G1-SSR-deporte-y-desafio.docx
+++ b/segundo-entregable/IS-G1-SSR-deporte-y-desafio.docx
@@ -874,6 +874,8 @@
       <w:pPr>
         <w:spacing w:line="480" w:lineRule="auto"/>
       </w:pPr>
+      <w:bookmarkStart w:id="0" w:name="_GoBack"/>
+      <w:bookmarkEnd w:id="0"/>
     </w:p>
     <w:sdt>
       <w:sdtPr>
@@ -949,7 +951,7 @@
             </w:rPr>
             <w:fldChar w:fldCharType="separate"/>
           </w:r>
-          <w:hyperlink w:anchor="_Toc530873166" w:history="1">
+          <w:hyperlink w:anchor="_Toc530933259" w:history="1">
             <w:r>
               <w:rPr>
                 <w:rStyle w:val="Hipervnculo"/>
@@ -997,7 +999,7 @@
                 <w:noProof/>
                 <w:webHidden/>
               </w:rPr>
-              <w:instrText xml:space="preserve"> PAGEREF _Toc530873166 \h </w:instrText>
+              <w:instrText xml:space="preserve"> PAGEREF _Toc530933259 \h </w:instrText>
             </w:r>
             <w:r>
               <w:rPr>
@@ -1017,7 +1019,7 @@
                 <w:noProof/>
                 <w:webHidden/>
               </w:rPr>
-              <w:t>4</w:t>
+              <w:t>5</w:t>
             </w:r>
             <w:r>
               <w:rPr>
@@ -1042,7 +1044,7 @@
               <w:lang w:eastAsia="es-ES"/>
             </w:rPr>
           </w:pPr>
-          <w:hyperlink w:anchor="_Toc530873167" w:history="1">
+          <w:hyperlink w:anchor="_Toc530933260" w:history="1">
             <w:r>
               <w:rPr>
                 <w:rStyle w:val="Hipervnculo"/>
@@ -1069,7 +1071,7 @@
                 <w:noProof/>
                 <w:webHidden/>
               </w:rPr>
-              <w:instrText xml:space="preserve"> PAGEREF _Toc530873167 \h </w:instrText>
+              <w:instrText xml:space="preserve"> PAGEREF _Toc530933260 \h </w:instrText>
             </w:r>
             <w:r>
               <w:rPr>
@@ -1089,7 +1091,7 @@
                 <w:noProof/>
                 <w:webHidden/>
               </w:rPr>
-              <w:t>4</w:t>
+              <w:t>5</w:t>
             </w:r>
             <w:r>
               <w:rPr>
@@ -1114,7 +1116,7 @@
               <w:lang w:eastAsia="es-ES"/>
             </w:rPr>
           </w:pPr>
-          <w:hyperlink w:anchor="_Toc530873168" w:history="1">
+          <w:hyperlink w:anchor="_Toc530933261" w:history="1">
             <w:r>
               <w:rPr>
                 <w:rStyle w:val="Hipervnculo"/>
@@ -1141,7 +1143,7 @@
                 <w:noProof/>
                 <w:webHidden/>
               </w:rPr>
-              <w:instrText xml:space="preserve"> PAGEREF _Toc530873168 \h </w:instrText>
+              <w:instrText xml:space="preserve"> PAGEREF _Toc530933261 \h </w:instrText>
             </w:r>
             <w:r>
               <w:rPr>
@@ -1161,7 +1163,7 @@
                 <w:noProof/>
                 <w:webHidden/>
               </w:rPr>
-              <w:t>4</w:t>
+              <w:t>5</w:t>
             </w:r>
             <w:r>
               <w:rPr>
@@ -1186,7 +1188,7 @@
               <w:lang w:eastAsia="es-ES"/>
             </w:rPr>
           </w:pPr>
-          <w:hyperlink w:anchor="_Toc530873169" w:history="1">
+          <w:hyperlink w:anchor="_Toc530933262" w:history="1">
             <w:r>
               <w:rPr>
                 <w:rStyle w:val="Hipervnculo"/>
@@ -1213,7 +1215,7 @@
                 <w:noProof/>
                 <w:webHidden/>
               </w:rPr>
-              <w:instrText xml:space="preserve"> PAGEREF _Toc530873169 \h </w:instrText>
+              <w:instrText xml:space="preserve"> PAGEREF _Toc530933262 \h </w:instrText>
             </w:r>
             <w:r>
               <w:rPr>
@@ -1233,7 +1235,7 @@
                 <w:noProof/>
                 <w:webHidden/>
               </w:rPr>
-              <w:t>5</w:t>
+              <w:t>6</w:t>
             </w:r>
             <w:r>
               <w:rPr>
@@ -1258,7 +1260,7 @@
               <w:lang w:eastAsia="es-ES"/>
             </w:rPr>
           </w:pPr>
-          <w:hyperlink w:anchor="_Toc530873170" w:history="1">
+          <w:hyperlink w:anchor="_Toc530933263" w:history="1">
             <w:r>
               <w:rPr>
                 <w:rStyle w:val="Hipervnculo"/>
@@ -1285,7 +1287,7 @@
                 <w:noProof/>
                 <w:webHidden/>
               </w:rPr>
-              <w:instrText xml:space="preserve"> PAGEREF _Toc530873170 \h </w:instrText>
+              <w:instrText xml:space="preserve"> PAGEREF _Toc530933263 \h </w:instrText>
             </w:r>
             <w:r>
               <w:rPr>
@@ -1305,7 +1307,7 @@
                 <w:noProof/>
                 <w:webHidden/>
               </w:rPr>
-              <w:t>5</w:t>
+              <w:t>6</w:t>
             </w:r>
             <w:r>
               <w:rPr>
@@ -1330,7 +1332,7 @@
               <w:lang w:eastAsia="es-ES"/>
             </w:rPr>
           </w:pPr>
-          <w:hyperlink w:anchor="_Toc530873171" w:history="1">
+          <w:hyperlink w:anchor="_Toc530933264" w:history="1">
             <w:r>
               <w:rPr>
                 <w:rStyle w:val="Hipervnculo"/>
@@ -1357,7 +1359,7 @@
                 <w:noProof/>
                 <w:webHidden/>
               </w:rPr>
-              <w:instrText xml:space="preserve"> PAGEREF _Toc530873171 \h </w:instrText>
+              <w:instrText xml:space="preserve"> PAGEREF _Toc530933264 \h </w:instrText>
             </w:r>
             <w:r>
               <w:rPr>
@@ -1377,7 +1379,7 @@
                 <w:noProof/>
                 <w:webHidden/>
               </w:rPr>
-              <w:t>5</w:t>
+              <w:t>6</w:t>
             </w:r>
             <w:r>
               <w:rPr>
@@ -1402,7 +1404,7 @@
               <w:lang w:eastAsia="es-ES"/>
             </w:rPr>
           </w:pPr>
-          <w:hyperlink w:anchor="_Toc530873172" w:history="1">
+          <w:hyperlink w:anchor="_Toc530933265" w:history="1">
             <w:r>
               <w:rPr>
                 <w:rStyle w:val="Hipervnculo"/>
@@ -1429,7 +1431,7 @@
                 <w:noProof/>
                 <w:webHidden/>
               </w:rPr>
-              <w:instrText xml:space="preserve"> PAGEREF _Toc530873172 \h </w:instrText>
+              <w:instrText xml:space="preserve"> PAGEREF _Toc530933265 \h </w:instrText>
             </w:r>
             <w:r>
               <w:rPr>
@@ -1449,7 +1451,7 @@
                 <w:noProof/>
                 <w:webHidden/>
               </w:rPr>
-              <w:t>6</w:t>
+              <w:t>7</w:t>
             </w:r>
             <w:r>
               <w:rPr>
@@ -1479,7 +1481,7 @@
               <w:lang w:eastAsia="es-ES"/>
             </w:rPr>
           </w:pPr>
-          <w:hyperlink w:anchor="_Toc530873173" w:history="1">
+          <w:hyperlink w:anchor="_Toc530933266" w:history="1">
             <w:r>
               <w:rPr>
                 <w:rStyle w:val="Hipervnculo"/>
@@ -1527,7 +1529,7 @@
                 <w:noProof/>
                 <w:webHidden/>
               </w:rPr>
-              <w:instrText xml:space="preserve"> PAGEREF _Toc530873173 \h </w:instrText>
+              <w:instrText xml:space="preserve"> PAGEREF _Toc530933266 \h </w:instrText>
             </w:r>
             <w:r>
               <w:rPr>
@@ -1547,7 +1549,7 @@
                 <w:noProof/>
                 <w:webHidden/>
               </w:rPr>
-              <w:t>7</w:t>
+              <w:t>8</w:t>
             </w:r>
             <w:r>
               <w:rPr>
@@ -1577,7 +1579,7 @@
               <w:lang w:eastAsia="es-ES"/>
             </w:rPr>
           </w:pPr>
-          <w:hyperlink w:anchor="_Toc530873174" w:history="1">
+          <w:hyperlink w:anchor="_Toc530933267" w:history="1">
             <w:r>
               <w:rPr>
                 <w:rStyle w:val="Hipervnculo"/>
@@ -1625,7 +1627,7 @@
                 <w:noProof/>
                 <w:webHidden/>
               </w:rPr>
-              <w:instrText xml:space="preserve"> PAGEREF _Toc530873174 \h </w:instrText>
+              <w:instrText xml:space="preserve"> PAGEREF _Toc530933267 \h </w:instrText>
             </w:r>
             <w:r>
               <w:rPr>
@@ -1645,7 +1647,7 @@
                 <w:noProof/>
                 <w:webHidden/>
               </w:rPr>
-              <w:t>9</w:t>
+              <w:t>10</w:t>
             </w:r>
             <w:r>
               <w:rPr>
@@ -1670,7 +1672,7 @@
               <w:lang w:eastAsia="es-ES"/>
             </w:rPr>
           </w:pPr>
-          <w:hyperlink w:anchor="_Toc530873175" w:history="1">
+          <w:hyperlink w:anchor="_Toc530933268" w:history="1">
             <w:r>
               <w:rPr>
                 <w:rStyle w:val="Hipervnculo"/>
@@ -1697,7 +1699,7 @@
                 <w:noProof/>
                 <w:webHidden/>
               </w:rPr>
-              <w:instrText xml:space="preserve"> PAGEREF _Toc530873175 \h </w:instrText>
+              <w:instrText xml:space="preserve"> PAGEREF _Toc530933268 \h </w:instrText>
             </w:r>
             <w:r>
               <w:rPr>
@@ -1717,7 +1719,7 @@
                 <w:noProof/>
                 <w:webHidden/>
               </w:rPr>
-              <w:t>9</w:t>
+              <w:t>10</w:t>
             </w:r>
             <w:r>
               <w:rPr>
@@ -1742,7 +1744,7 @@
               <w:lang w:eastAsia="es-ES"/>
             </w:rPr>
           </w:pPr>
-          <w:hyperlink w:anchor="_Toc530873176" w:history="1">
+          <w:hyperlink w:anchor="_Toc530933269" w:history="1">
             <w:r>
               <w:rPr>
                 <w:rStyle w:val="Hipervnculo"/>
@@ -1769,7 +1771,7 @@
                 <w:noProof/>
                 <w:webHidden/>
               </w:rPr>
-              <w:instrText xml:space="preserve"> PAGEREF _Toc530873176 \h </w:instrText>
+              <w:instrText xml:space="preserve"> PAGEREF _Toc530933269 \h </w:instrText>
             </w:r>
             <w:r>
               <w:rPr>
@@ -1789,7 +1791,7 @@
                 <w:noProof/>
                 <w:webHidden/>
               </w:rPr>
-              <w:t>9</w:t>
+              <w:t>10</w:t>
             </w:r>
             <w:r>
               <w:rPr>
@@ -1819,7 +1821,7 @@
               <w:lang w:eastAsia="es-ES"/>
             </w:rPr>
           </w:pPr>
-          <w:hyperlink w:anchor="_Toc530873177" w:history="1">
+          <w:hyperlink w:anchor="_Toc530933270" w:history="1">
             <w:r>
               <w:rPr>
                 <w:rStyle w:val="Hipervnculo"/>
@@ -1867,7 +1869,7 @@
                 <w:noProof/>
                 <w:webHidden/>
               </w:rPr>
-              <w:instrText xml:space="preserve"> PAGEREF _Toc530873177 \h </w:instrText>
+              <w:instrText xml:space="preserve"> PAGEREF _Toc530933270 \h </w:instrText>
             </w:r>
             <w:r>
               <w:rPr>
@@ -1887,7 +1889,7 @@
                 <w:noProof/>
                 <w:webHidden/>
               </w:rPr>
-              <w:t>10</w:t>
+              <w:t>11</w:t>
             </w:r>
             <w:r>
               <w:rPr>
@@ -1912,7 +1914,7 @@
               <w:lang w:eastAsia="es-ES"/>
             </w:rPr>
           </w:pPr>
-          <w:hyperlink w:anchor="_Toc530873178" w:history="1">
+          <w:hyperlink w:anchor="_Toc530933271" w:history="1">
             <w:r>
               <w:rPr>
                 <w:rStyle w:val="Hipervnculo"/>
@@ -1939,7 +1941,7 @@
                 <w:noProof/>
                 <w:webHidden/>
               </w:rPr>
-              <w:instrText xml:space="preserve"> PAGEREF _Toc530873178 \h </w:instrText>
+              <w:instrText xml:space="preserve"> PAGEREF _Toc530933271 \h </w:instrText>
             </w:r>
             <w:r>
               <w:rPr>
@@ -1959,7 +1961,7 @@
                 <w:noProof/>
                 <w:webHidden/>
               </w:rPr>
-              <w:t>10</w:t>
+              <w:t>11</w:t>
             </w:r>
             <w:r>
               <w:rPr>
@@ -1984,7 +1986,7 @@
               <w:lang w:eastAsia="es-ES"/>
             </w:rPr>
           </w:pPr>
-          <w:hyperlink w:anchor="_Toc530873179" w:history="1">
+          <w:hyperlink w:anchor="_Toc530933272" w:history="1">
             <w:r>
               <w:rPr>
                 <w:rStyle w:val="Hipervnculo"/>
@@ -2011,7 +2013,7 @@
                 <w:noProof/>
                 <w:webHidden/>
               </w:rPr>
-              <w:instrText xml:space="preserve"> PAGEREF _Toc530873179 \h </w:instrText>
+              <w:instrText xml:space="preserve"> PAGEREF _Toc530933272 \h </w:instrText>
             </w:r>
             <w:r>
               <w:rPr>
@@ -2031,7 +2033,7 @@
                 <w:noProof/>
                 <w:webHidden/>
               </w:rPr>
-              <w:t>11</w:t>
+              <w:t>12</w:t>
             </w:r>
             <w:r>
               <w:rPr>
@@ -2056,7 +2058,7 @@
               <w:lang w:eastAsia="es-ES"/>
             </w:rPr>
           </w:pPr>
-          <w:hyperlink w:anchor="_Toc530873180" w:history="1">
+          <w:hyperlink w:anchor="_Toc530933273" w:history="1">
             <w:r>
               <w:rPr>
                 <w:rStyle w:val="Hipervnculo"/>
@@ -2083,7 +2085,7 @@
                 <w:noProof/>
                 <w:webHidden/>
               </w:rPr>
-              <w:instrText xml:space="preserve"> PAGEREF _Toc530873180 \h </w:instrText>
+              <w:instrText xml:space="preserve"> PAGEREF _Toc530933273 \h </w:instrText>
             </w:r>
             <w:r>
               <w:rPr>
@@ -2103,7 +2105,7 @@
                 <w:noProof/>
                 <w:webHidden/>
               </w:rPr>
-              <w:t>13</w:t>
+              <w:t>14</w:t>
             </w:r>
             <w:r>
               <w:rPr>
@@ -2128,7 +2130,7 @@
               <w:lang w:eastAsia="es-ES"/>
             </w:rPr>
           </w:pPr>
-          <w:hyperlink w:anchor="_Toc530873181" w:history="1">
+          <w:hyperlink w:anchor="_Toc530933274" w:history="1">
             <w:r>
               <w:rPr>
                 <w:rStyle w:val="Hipervnculo"/>
@@ -2155,7 +2157,7 @@
                 <w:noProof/>
                 <w:webHidden/>
               </w:rPr>
-              <w:instrText xml:space="preserve"> PAGEREF _Toc530873181 \h </w:instrText>
+              <w:instrText xml:space="preserve"> PAGEREF _Toc530933274 \h </w:instrText>
             </w:r>
             <w:r>
               <w:rPr>
@@ -2175,7 +2177,7 @@
                 <w:noProof/>
                 <w:webHidden/>
               </w:rPr>
-              <w:t>18</w:t>
+              <w:t>19</w:t>
             </w:r>
             <w:r>
               <w:rPr>
@@ -2200,7 +2202,7 @@
               <w:lang w:eastAsia="es-ES"/>
             </w:rPr>
           </w:pPr>
-          <w:hyperlink w:anchor="_Toc530873182" w:history="1">
+          <w:hyperlink w:anchor="_Toc530933275" w:history="1">
             <w:r>
               <w:rPr>
                 <w:rStyle w:val="Hipervnculo"/>
@@ -2227,7 +2229,7 @@
                 <w:noProof/>
                 <w:webHidden/>
               </w:rPr>
-              <w:instrText xml:space="preserve"> PAGEREF _Toc530873182 \h </w:instrText>
+              <w:instrText xml:space="preserve"> PAGEREF _Toc530933275 \h </w:instrText>
             </w:r>
             <w:r>
               <w:rPr>
@@ -2247,7 +2249,7 @@
                 <w:noProof/>
                 <w:webHidden/>
               </w:rPr>
-              <w:t>23</w:t>
+              <w:t>24</w:t>
             </w:r>
             <w:r>
               <w:rPr>
@@ -2277,7 +2279,7 @@
               <w:lang w:eastAsia="es-ES"/>
             </w:rPr>
           </w:pPr>
-          <w:hyperlink w:anchor="_Toc530873183" w:history="1">
+          <w:hyperlink w:anchor="_Toc530933276" w:history="1">
             <w:r>
               <w:rPr>
                 <w:rStyle w:val="Hipervnculo"/>
@@ -2304,7 +2306,7 @@
                 <w:rStyle w:val="Hipervnculo"/>
                 <w:noProof/>
               </w:rPr>
-              <w:t>ANEXOS</w:t>
+              <w:t>MODELO CONCEPTUAL</w:t>
             </w:r>
             <w:r>
               <w:rPr>
@@ -2325,7 +2327,7 @@
                 <w:noProof/>
                 <w:webHidden/>
               </w:rPr>
-              <w:instrText xml:space="preserve"> PAGEREF _Toc530873183 \h </w:instrText>
+              <w:instrText xml:space="preserve"> PAGEREF _Toc530933276 \h </w:instrText>
             </w:r>
             <w:r>
               <w:rPr>
@@ -2345,7 +2347,7 @@
                 <w:noProof/>
                 <w:webHidden/>
               </w:rPr>
-              <w:t>24</w:t>
+              <w:t>25</w:t>
             </w:r>
             <w:r>
               <w:rPr>
@@ -2370,13 +2372,13 @@
               <w:lang w:eastAsia="es-ES"/>
             </w:rPr>
           </w:pPr>
-          <w:hyperlink w:anchor="_Toc530873184" w:history="1">
+          <w:hyperlink w:anchor="_Toc530933277" w:history="1">
             <w:r>
               <w:rPr>
                 <w:rStyle w:val="Hipervnculo"/>
                 <w:noProof/>
               </w:rPr>
-              <w:t>Anexo I: Prototipo de newsletter</w:t>
+              <w:t>Modelado UML</w:t>
             </w:r>
             <w:r>
               <w:rPr>
@@ -2397,7 +2399,7 @@
                 <w:noProof/>
                 <w:webHidden/>
               </w:rPr>
-              <w:instrText xml:space="preserve"> PAGEREF _Toc530873184 \h </w:instrText>
+              <w:instrText xml:space="preserve"> PAGEREF _Toc530933277 \h </w:instrText>
             </w:r>
             <w:r>
               <w:rPr>
@@ -2417,7 +2419,7 @@
                 <w:noProof/>
                 <w:webHidden/>
               </w:rPr>
-              <w:t>24</w:t>
+              <w:t>25</w:t>
             </w:r>
             <w:r>
               <w:rPr>
@@ -2442,13 +2444,13 @@
               <w:lang w:eastAsia="es-ES"/>
             </w:rPr>
           </w:pPr>
-          <w:hyperlink w:anchor="_Toc530873185" w:history="1">
+          <w:hyperlink w:anchor="_Toc530933278" w:history="1">
             <w:r>
               <w:rPr>
                 <w:rStyle w:val="Hipervnculo"/>
                 <w:noProof/>
               </w:rPr>
-              <w:t>Anexo II: Acta de reunión</w:t>
+              <w:t>Escenarios de prueba</w:t>
             </w:r>
             <w:r>
               <w:rPr>
@@ -2469,7 +2471,7 @@
                 <w:noProof/>
                 <w:webHidden/>
               </w:rPr>
-              <w:instrText xml:space="preserve"> PAGEREF _Toc530873185 \h </w:instrText>
+              <w:instrText xml:space="preserve"> PAGEREF _Toc530933278 \h </w:instrText>
             </w:r>
             <w:r>
               <w:rPr>
@@ -2489,7 +2491,7 @@
                 <w:noProof/>
                 <w:webHidden/>
               </w:rPr>
-              <w:t>25</w:t>
+              <w:t>27</w:t>
             </w:r>
             <w:r>
               <w:rPr>
@@ -2501,12 +2503,1150 @@
           </w:hyperlink>
         </w:p>
         <w:p>
+          <w:pPr>
+            <w:pStyle w:val="TDC3"/>
+            <w:tabs>
+              <w:tab w:val="right" w:leader="dot" w:pos="8488"/>
+            </w:tabs>
+            <w:rPr>
+              <w:rFonts w:eastAsiaTheme="minorEastAsia"/>
+              <w:noProof/>
+              <w:sz w:val="22"/>
+              <w:szCs w:val="22"/>
+              <w:lang w:eastAsia="es-ES"/>
+            </w:rPr>
+          </w:pPr>
+          <w:hyperlink w:anchor="_Toc530933279" w:history="1">
+            <w:r>
+              <w:rPr>
+                <w:rStyle w:val="Hipervnculo"/>
+                <w:noProof/>
+              </w:rPr>
+              <w:t>Escenario de prueba 1. Gestión de proyectos (coordinador)</w:t>
+            </w:r>
+            <w:r>
+              <w:rPr>
+                <w:noProof/>
+                <w:webHidden/>
+              </w:rPr>
+              <w:tab/>
+            </w:r>
+            <w:r>
+              <w:rPr>
+                <w:noProof/>
+                <w:webHidden/>
+              </w:rPr>
+              <w:fldChar w:fldCharType="begin"/>
+            </w:r>
+            <w:r>
+              <w:rPr>
+                <w:noProof/>
+                <w:webHidden/>
+              </w:rPr>
+              <w:instrText xml:space="preserve"> PAGEREF _Toc530933279 \h </w:instrText>
+            </w:r>
+            <w:r>
+              <w:rPr>
+                <w:noProof/>
+                <w:webHidden/>
+              </w:rPr>
+            </w:r>
+            <w:r>
+              <w:rPr>
+                <w:noProof/>
+                <w:webHidden/>
+              </w:rPr>
+              <w:fldChar w:fldCharType="separate"/>
+            </w:r>
+            <w:r>
+              <w:rPr>
+                <w:noProof/>
+                <w:webHidden/>
+              </w:rPr>
+              <w:t>27</w:t>
+            </w:r>
+            <w:r>
+              <w:rPr>
+                <w:noProof/>
+                <w:webHidden/>
+              </w:rPr>
+              <w:fldChar w:fldCharType="end"/>
+            </w:r>
+          </w:hyperlink>
+        </w:p>
+        <w:p>
+          <w:pPr>
+            <w:pStyle w:val="TDC3"/>
+            <w:tabs>
+              <w:tab w:val="right" w:leader="dot" w:pos="8488"/>
+            </w:tabs>
+            <w:rPr>
+              <w:rFonts w:eastAsiaTheme="minorEastAsia"/>
+              <w:noProof/>
+              <w:sz w:val="22"/>
+              <w:szCs w:val="22"/>
+              <w:lang w:eastAsia="es-ES"/>
+            </w:rPr>
+          </w:pPr>
+          <w:hyperlink w:anchor="_Toc530933280" w:history="1">
+            <w:r>
+              <w:rPr>
+                <w:rStyle w:val="Hipervnculo"/>
+                <w:noProof/>
+              </w:rPr>
+              <w:t>Escenario de prueba 2. Gestión de proyectos (participante)</w:t>
+            </w:r>
+            <w:r>
+              <w:rPr>
+                <w:noProof/>
+                <w:webHidden/>
+              </w:rPr>
+              <w:tab/>
+            </w:r>
+            <w:r>
+              <w:rPr>
+                <w:noProof/>
+                <w:webHidden/>
+              </w:rPr>
+              <w:fldChar w:fldCharType="begin"/>
+            </w:r>
+            <w:r>
+              <w:rPr>
+                <w:noProof/>
+                <w:webHidden/>
+              </w:rPr>
+              <w:instrText xml:space="preserve"> PAGEREF _Toc530933280 \h </w:instrText>
+            </w:r>
+            <w:r>
+              <w:rPr>
+                <w:noProof/>
+                <w:webHidden/>
+              </w:rPr>
+            </w:r>
+            <w:r>
+              <w:rPr>
+                <w:noProof/>
+                <w:webHidden/>
+              </w:rPr>
+              <w:fldChar w:fldCharType="separate"/>
+            </w:r>
+            <w:r>
+              <w:rPr>
+                <w:noProof/>
+                <w:webHidden/>
+              </w:rPr>
+              <w:t>29</w:t>
+            </w:r>
+            <w:r>
+              <w:rPr>
+                <w:noProof/>
+                <w:webHidden/>
+              </w:rPr>
+              <w:fldChar w:fldCharType="end"/>
+            </w:r>
+          </w:hyperlink>
+        </w:p>
+        <w:p>
+          <w:pPr>
+            <w:pStyle w:val="TDC3"/>
+            <w:tabs>
+              <w:tab w:val="right" w:leader="dot" w:pos="8488"/>
+            </w:tabs>
+            <w:rPr>
+              <w:rFonts w:eastAsiaTheme="minorEastAsia"/>
+              <w:noProof/>
+              <w:sz w:val="22"/>
+              <w:szCs w:val="22"/>
+              <w:lang w:eastAsia="es-ES"/>
+            </w:rPr>
+          </w:pPr>
+          <w:hyperlink w:anchor="_Toc530933281" w:history="1">
+            <w:r>
+              <w:rPr>
+                <w:rStyle w:val="Hipervnculo"/>
+                <w:noProof/>
+              </w:rPr>
+              <w:t>Escenario de prueba 3. Gestión de proyectos (voluntario)</w:t>
+            </w:r>
+            <w:r>
+              <w:rPr>
+                <w:noProof/>
+                <w:webHidden/>
+              </w:rPr>
+              <w:tab/>
+            </w:r>
+            <w:r>
+              <w:rPr>
+                <w:noProof/>
+                <w:webHidden/>
+              </w:rPr>
+              <w:fldChar w:fldCharType="begin"/>
+            </w:r>
+            <w:r>
+              <w:rPr>
+                <w:noProof/>
+                <w:webHidden/>
+              </w:rPr>
+              <w:instrText xml:space="preserve"> PAGEREF _Toc530933281 \h </w:instrText>
+            </w:r>
+            <w:r>
+              <w:rPr>
+                <w:noProof/>
+                <w:webHidden/>
+              </w:rPr>
+            </w:r>
+            <w:r>
+              <w:rPr>
+                <w:noProof/>
+                <w:webHidden/>
+              </w:rPr>
+              <w:fldChar w:fldCharType="separate"/>
+            </w:r>
+            <w:r>
+              <w:rPr>
+                <w:noProof/>
+                <w:webHidden/>
+              </w:rPr>
+              <w:t>31</w:t>
+            </w:r>
+            <w:r>
+              <w:rPr>
+                <w:noProof/>
+                <w:webHidden/>
+              </w:rPr>
+              <w:fldChar w:fldCharType="end"/>
+            </w:r>
+          </w:hyperlink>
+        </w:p>
+        <w:p>
+          <w:pPr>
+            <w:pStyle w:val="TDC3"/>
+            <w:tabs>
+              <w:tab w:val="right" w:leader="dot" w:pos="8488"/>
+            </w:tabs>
+            <w:rPr>
+              <w:rFonts w:eastAsiaTheme="minorEastAsia"/>
+              <w:noProof/>
+              <w:sz w:val="22"/>
+              <w:szCs w:val="22"/>
+              <w:lang w:eastAsia="es-ES"/>
+            </w:rPr>
+          </w:pPr>
+          <w:hyperlink w:anchor="_Toc530933282" w:history="1">
+            <w:r>
+              <w:rPr>
+                <w:rStyle w:val="Hipervnculo"/>
+                <w:noProof/>
+              </w:rPr>
+              <w:t>Escenario de prueba 4. Gestión de proyectos (patrocinador)</w:t>
+            </w:r>
+            <w:r>
+              <w:rPr>
+                <w:noProof/>
+                <w:webHidden/>
+              </w:rPr>
+              <w:tab/>
+            </w:r>
+            <w:r>
+              <w:rPr>
+                <w:noProof/>
+                <w:webHidden/>
+              </w:rPr>
+              <w:fldChar w:fldCharType="begin"/>
+            </w:r>
+            <w:r>
+              <w:rPr>
+                <w:noProof/>
+                <w:webHidden/>
+              </w:rPr>
+              <w:instrText xml:space="preserve"> PAGEREF _Toc530933282 \h </w:instrText>
+            </w:r>
+            <w:r>
+              <w:rPr>
+                <w:noProof/>
+                <w:webHidden/>
+              </w:rPr>
+            </w:r>
+            <w:r>
+              <w:rPr>
+                <w:noProof/>
+                <w:webHidden/>
+              </w:rPr>
+              <w:fldChar w:fldCharType="separate"/>
+            </w:r>
+            <w:r>
+              <w:rPr>
+                <w:noProof/>
+                <w:webHidden/>
+              </w:rPr>
+              <w:t>33</w:t>
+            </w:r>
+            <w:r>
+              <w:rPr>
+                <w:noProof/>
+                <w:webHidden/>
+              </w:rPr>
+              <w:fldChar w:fldCharType="end"/>
+            </w:r>
+          </w:hyperlink>
+        </w:p>
+        <w:p>
+          <w:pPr>
+            <w:pStyle w:val="TDC3"/>
+            <w:tabs>
+              <w:tab w:val="right" w:leader="dot" w:pos="8488"/>
+            </w:tabs>
+            <w:rPr>
+              <w:rFonts w:eastAsiaTheme="minorEastAsia"/>
+              <w:noProof/>
+              <w:sz w:val="22"/>
+              <w:szCs w:val="22"/>
+              <w:lang w:eastAsia="es-ES"/>
+            </w:rPr>
+          </w:pPr>
+          <w:hyperlink w:anchor="_Toc530933283" w:history="1">
+            <w:r>
+              <w:rPr>
+                <w:rStyle w:val="Hipervnculo"/>
+                <w:noProof/>
+              </w:rPr>
+              <w:t>Escenario de prueba 5. Gestión de comunicaciones</w:t>
+            </w:r>
+            <w:r>
+              <w:rPr>
+                <w:noProof/>
+                <w:webHidden/>
+              </w:rPr>
+              <w:tab/>
+            </w:r>
+            <w:r>
+              <w:rPr>
+                <w:noProof/>
+                <w:webHidden/>
+              </w:rPr>
+              <w:fldChar w:fldCharType="begin"/>
+            </w:r>
+            <w:r>
+              <w:rPr>
+                <w:noProof/>
+                <w:webHidden/>
+              </w:rPr>
+              <w:instrText xml:space="preserve"> PAGEREF _Toc530933283 \h </w:instrText>
+            </w:r>
+            <w:r>
+              <w:rPr>
+                <w:noProof/>
+                <w:webHidden/>
+              </w:rPr>
+            </w:r>
+            <w:r>
+              <w:rPr>
+                <w:noProof/>
+                <w:webHidden/>
+              </w:rPr>
+              <w:fldChar w:fldCharType="separate"/>
+            </w:r>
+            <w:r>
+              <w:rPr>
+                <w:noProof/>
+                <w:webHidden/>
+              </w:rPr>
+              <w:t>35</w:t>
+            </w:r>
+            <w:r>
+              <w:rPr>
+                <w:noProof/>
+                <w:webHidden/>
+              </w:rPr>
+              <w:fldChar w:fldCharType="end"/>
+            </w:r>
+          </w:hyperlink>
+        </w:p>
+        <w:p>
+          <w:pPr>
+            <w:pStyle w:val="TDC1"/>
+            <w:tabs>
+              <w:tab w:val="left" w:pos="480"/>
+              <w:tab w:val="right" w:leader="dot" w:pos="8488"/>
+            </w:tabs>
+            <w:rPr>
+              <w:rFonts w:eastAsiaTheme="minorEastAsia"/>
+              <w:b w:val="0"/>
+              <w:bCs w:val="0"/>
+              <w:i w:val="0"/>
+              <w:iCs w:val="0"/>
+              <w:noProof/>
+              <w:sz w:val="22"/>
+              <w:szCs w:val="22"/>
+              <w:lang w:eastAsia="es-ES"/>
+            </w:rPr>
+          </w:pPr>
+          <w:hyperlink w:anchor="_Toc530933284" w:history="1">
+            <w:r>
+              <w:rPr>
+                <w:rStyle w:val="Hipervnculo"/>
+                <w:noProof/>
+              </w:rPr>
+              <w:t>6.</w:t>
+            </w:r>
+            <w:r>
+              <w:rPr>
+                <w:rFonts w:eastAsiaTheme="minorEastAsia"/>
+                <w:b w:val="0"/>
+                <w:bCs w:val="0"/>
+                <w:i w:val="0"/>
+                <w:iCs w:val="0"/>
+                <w:noProof/>
+                <w:sz w:val="22"/>
+                <w:szCs w:val="22"/>
+                <w:lang w:eastAsia="es-ES"/>
+              </w:rPr>
+              <w:tab/>
+            </w:r>
+            <w:r>
+              <w:rPr>
+                <w:rStyle w:val="Hipervnculo"/>
+                <w:noProof/>
+              </w:rPr>
+              <w:t>MATRICES DE TRAZABILIDAD</w:t>
+            </w:r>
+            <w:r>
+              <w:rPr>
+                <w:noProof/>
+                <w:webHidden/>
+              </w:rPr>
+              <w:tab/>
+            </w:r>
+            <w:r>
+              <w:rPr>
+                <w:noProof/>
+                <w:webHidden/>
+              </w:rPr>
+              <w:fldChar w:fldCharType="begin"/>
+            </w:r>
+            <w:r>
+              <w:rPr>
+                <w:noProof/>
+                <w:webHidden/>
+              </w:rPr>
+              <w:instrText xml:space="preserve"> PAGEREF _Toc530933284 \h </w:instrText>
+            </w:r>
+            <w:r>
+              <w:rPr>
+                <w:noProof/>
+                <w:webHidden/>
+              </w:rPr>
+            </w:r>
+            <w:r>
+              <w:rPr>
+                <w:noProof/>
+                <w:webHidden/>
+              </w:rPr>
+              <w:fldChar w:fldCharType="separate"/>
+            </w:r>
+            <w:r>
+              <w:rPr>
+                <w:noProof/>
+                <w:webHidden/>
+              </w:rPr>
+              <w:t>37</w:t>
+            </w:r>
+            <w:r>
+              <w:rPr>
+                <w:noProof/>
+                <w:webHidden/>
+              </w:rPr>
+              <w:fldChar w:fldCharType="end"/>
+            </w:r>
+          </w:hyperlink>
+        </w:p>
+        <w:p>
+          <w:pPr>
+            <w:pStyle w:val="TDC2"/>
+            <w:tabs>
+              <w:tab w:val="right" w:leader="dot" w:pos="8488"/>
+            </w:tabs>
+            <w:rPr>
+              <w:rFonts w:eastAsiaTheme="minorEastAsia"/>
+              <w:b w:val="0"/>
+              <w:bCs w:val="0"/>
+              <w:noProof/>
+              <w:lang w:eastAsia="es-ES"/>
+            </w:rPr>
+          </w:pPr>
+          <w:hyperlink w:anchor="_Toc530933285" w:history="1">
+            <w:r>
+              <w:rPr>
+                <w:rStyle w:val="Hipervnculo"/>
+                <w:noProof/>
+              </w:rPr>
+              <w:t>Matriz clases de entidad y requisitos de información</w:t>
+            </w:r>
+            <w:r>
+              <w:rPr>
+                <w:noProof/>
+                <w:webHidden/>
+              </w:rPr>
+              <w:tab/>
+            </w:r>
+            <w:r>
+              <w:rPr>
+                <w:noProof/>
+                <w:webHidden/>
+              </w:rPr>
+              <w:fldChar w:fldCharType="begin"/>
+            </w:r>
+            <w:r>
+              <w:rPr>
+                <w:noProof/>
+                <w:webHidden/>
+              </w:rPr>
+              <w:instrText xml:space="preserve"> PAGEREF _Toc530933285 \h </w:instrText>
+            </w:r>
+            <w:r>
+              <w:rPr>
+                <w:noProof/>
+                <w:webHidden/>
+              </w:rPr>
+            </w:r>
+            <w:r>
+              <w:rPr>
+                <w:noProof/>
+                <w:webHidden/>
+              </w:rPr>
+              <w:fldChar w:fldCharType="separate"/>
+            </w:r>
+            <w:r>
+              <w:rPr>
+                <w:noProof/>
+                <w:webHidden/>
+              </w:rPr>
+              <w:t>37</w:t>
+            </w:r>
+            <w:r>
+              <w:rPr>
+                <w:noProof/>
+                <w:webHidden/>
+              </w:rPr>
+              <w:fldChar w:fldCharType="end"/>
+            </w:r>
+          </w:hyperlink>
+        </w:p>
+        <w:p>
+          <w:pPr>
+            <w:pStyle w:val="TDC2"/>
+            <w:tabs>
+              <w:tab w:val="right" w:leader="dot" w:pos="8488"/>
+            </w:tabs>
+            <w:rPr>
+              <w:rFonts w:eastAsiaTheme="minorEastAsia"/>
+              <w:b w:val="0"/>
+              <w:bCs w:val="0"/>
+              <w:noProof/>
+              <w:lang w:eastAsia="es-ES"/>
+            </w:rPr>
+          </w:pPr>
+          <w:hyperlink w:anchor="_Toc530933286" w:history="1">
+            <w:r>
+              <w:rPr>
+                <w:rStyle w:val="Hipervnculo"/>
+                <w:noProof/>
+              </w:rPr>
+              <w:t>Matriz de clases de entidad y reglas de negocio</w:t>
+            </w:r>
+            <w:r>
+              <w:rPr>
+                <w:noProof/>
+                <w:webHidden/>
+              </w:rPr>
+              <w:tab/>
+            </w:r>
+            <w:r>
+              <w:rPr>
+                <w:noProof/>
+                <w:webHidden/>
+              </w:rPr>
+              <w:fldChar w:fldCharType="begin"/>
+            </w:r>
+            <w:r>
+              <w:rPr>
+                <w:noProof/>
+                <w:webHidden/>
+              </w:rPr>
+              <w:instrText xml:space="preserve"> PAGEREF _Toc530933286 \h </w:instrText>
+            </w:r>
+            <w:r>
+              <w:rPr>
+                <w:noProof/>
+                <w:webHidden/>
+              </w:rPr>
+            </w:r>
+            <w:r>
+              <w:rPr>
+                <w:noProof/>
+                <w:webHidden/>
+              </w:rPr>
+              <w:fldChar w:fldCharType="separate"/>
+            </w:r>
+            <w:r>
+              <w:rPr>
+                <w:noProof/>
+                <w:webHidden/>
+              </w:rPr>
+              <w:t>38</w:t>
+            </w:r>
+            <w:r>
+              <w:rPr>
+                <w:noProof/>
+                <w:webHidden/>
+              </w:rPr>
+              <w:fldChar w:fldCharType="end"/>
+            </w:r>
+          </w:hyperlink>
+        </w:p>
+        <w:p>
+          <w:pPr>
+            <w:pStyle w:val="TDC2"/>
+            <w:tabs>
+              <w:tab w:val="right" w:leader="dot" w:pos="8488"/>
+            </w:tabs>
+            <w:rPr>
+              <w:rFonts w:eastAsiaTheme="minorEastAsia"/>
+              <w:b w:val="0"/>
+              <w:bCs w:val="0"/>
+              <w:noProof/>
+              <w:lang w:eastAsia="es-ES"/>
+            </w:rPr>
+          </w:pPr>
+          <w:hyperlink w:anchor="_Toc530933287" w:history="1">
+            <w:r>
+              <w:rPr>
+                <w:rStyle w:val="Hipervnculo"/>
+                <w:noProof/>
+              </w:rPr>
+              <w:t>Matriz de asociaciones y requisitos de información</w:t>
+            </w:r>
+            <w:r>
+              <w:rPr>
+                <w:noProof/>
+                <w:webHidden/>
+              </w:rPr>
+              <w:tab/>
+            </w:r>
+            <w:r>
+              <w:rPr>
+                <w:noProof/>
+                <w:webHidden/>
+              </w:rPr>
+              <w:fldChar w:fldCharType="begin"/>
+            </w:r>
+            <w:r>
+              <w:rPr>
+                <w:noProof/>
+                <w:webHidden/>
+              </w:rPr>
+              <w:instrText xml:space="preserve"> PAGEREF _Toc530933287 \h </w:instrText>
+            </w:r>
+            <w:r>
+              <w:rPr>
+                <w:noProof/>
+                <w:webHidden/>
+              </w:rPr>
+            </w:r>
+            <w:r>
+              <w:rPr>
+                <w:noProof/>
+                <w:webHidden/>
+              </w:rPr>
+              <w:fldChar w:fldCharType="separate"/>
+            </w:r>
+            <w:r>
+              <w:rPr>
+                <w:noProof/>
+                <w:webHidden/>
+              </w:rPr>
+              <w:t>39</w:t>
+            </w:r>
+            <w:r>
+              <w:rPr>
+                <w:noProof/>
+                <w:webHidden/>
+              </w:rPr>
+              <w:fldChar w:fldCharType="end"/>
+            </w:r>
+          </w:hyperlink>
+        </w:p>
+        <w:p>
+          <w:pPr>
+            <w:pStyle w:val="TDC2"/>
+            <w:tabs>
+              <w:tab w:val="right" w:leader="dot" w:pos="8488"/>
+            </w:tabs>
+            <w:rPr>
+              <w:rFonts w:eastAsiaTheme="minorEastAsia"/>
+              <w:b w:val="0"/>
+              <w:bCs w:val="0"/>
+              <w:noProof/>
+              <w:lang w:eastAsia="es-ES"/>
+            </w:rPr>
+          </w:pPr>
+          <w:hyperlink w:anchor="_Toc530933288" w:history="1">
+            <w:r>
+              <w:rPr>
+                <w:rStyle w:val="Hipervnculo"/>
+                <w:noProof/>
+              </w:rPr>
+              <w:t>Matriz de asociaciones y reglas de negocios</w:t>
+            </w:r>
+            <w:r>
+              <w:rPr>
+                <w:noProof/>
+                <w:webHidden/>
+              </w:rPr>
+              <w:tab/>
+            </w:r>
+            <w:r>
+              <w:rPr>
+                <w:noProof/>
+                <w:webHidden/>
+              </w:rPr>
+              <w:fldChar w:fldCharType="begin"/>
+            </w:r>
+            <w:r>
+              <w:rPr>
+                <w:noProof/>
+                <w:webHidden/>
+              </w:rPr>
+              <w:instrText xml:space="preserve"> PAGEREF _Toc530933288 \h </w:instrText>
+            </w:r>
+            <w:r>
+              <w:rPr>
+                <w:noProof/>
+                <w:webHidden/>
+              </w:rPr>
+            </w:r>
+            <w:r>
+              <w:rPr>
+                <w:noProof/>
+                <w:webHidden/>
+              </w:rPr>
+              <w:fldChar w:fldCharType="separate"/>
+            </w:r>
+            <w:r>
+              <w:rPr>
+                <w:noProof/>
+                <w:webHidden/>
+              </w:rPr>
+              <w:t>40</w:t>
+            </w:r>
+            <w:r>
+              <w:rPr>
+                <w:noProof/>
+                <w:webHidden/>
+              </w:rPr>
+              <w:fldChar w:fldCharType="end"/>
+            </w:r>
+          </w:hyperlink>
+        </w:p>
+        <w:p>
+          <w:pPr>
+            <w:pStyle w:val="TDC2"/>
+            <w:tabs>
+              <w:tab w:val="right" w:leader="dot" w:pos="8488"/>
+            </w:tabs>
+            <w:rPr>
+              <w:rFonts w:eastAsiaTheme="minorEastAsia"/>
+              <w:b w:val="0"/>
+              <w:bCs w:val="0"/>
+              <w:noProof/>
+              <w:lang w:eastAsia="es-ES"/>
+            </w:rPr>
+          </w:pPr>
+          <w:hyperlink w:anchor="_Toc530933289" w:history="1">
+            <w:r>
+              <w:rPr>
+                <w:rStyle w:val="Hipervnculo"/>
+                <w:noProof/>
+              </w:rPr>
+              <w:t>Matriz de restricciones y requisitos de información</w:t>
+            </w:r>
+            <w:r>
+              <w:rPr>
+                <w:noProof/>
+                <w:webHidden/>
+              </w:rPr>
+              <w:tab/>
+            </w:r>
+            <w:r>
+              <w:rPr>
+                <w:noProof/>
+                <w:webHidden/>
+              </w:rPr>
+              <w:fldChar w:fldCharType="begin"/>
+            </w:r>
+            <w:r>
+              <w:rPr>
+                <w:noProof/>
+                <w:webHidden/>
+              </w:rPr>
+              <w:instrText xml:space="preserve"> PAGEREF _Toc530933289 \h </w:instrText>
+            </w:r>
+            <w:r>
+              <w:rPr>
+                <w:noProof/>
+                <w:webHidden/>
+              </w:rPr>
+            </w:r>
+            <w:r>
+              <w:rPr>
+                <w:noProof/>
+                <w:webHidden/>
+              </w:rPr>
+              <w:fldChar w:fldCharType="separate"/>
+            </w:r>
+            <w:r>
+              <w:rPr>
+                <w:noProof/>
+                <w:webHidden/>
+              </w:rPr>
+              <w:t>41</w:t>
+            </w:r>
+            <w:r>
+              <w:rPr>
+                <w:noProof/>
+                <w:webHidden/>
+              </w:rPr>
+              <w:fldChar w:fldCharType="end"/>
+            </w:r>
+          </w:hyperlink>
+        </w:p>
+        <w:p>
+          <w:pPr>
+            <w:pStyle w:val="TDC2"/>
+            <w:tabs>
+              <w:tab w:val="right" w:leader="dot" w:pos="8488"/>
+            </w:tabs>
+            <w:rPr>
+              <w:rFonts w:eastAsiaTheme="minorEastAsia"/>
+              <w:b w:val="0"/>
+              <w:bCs w:val="0"/>
+              <w:noProof/>
+              <w:lang w:eastAsia="es-ES"/>
+            </w:rPr>
+          </w:pPr>
+          <w:hyperlink w:anchor="_Toc530933290" w:history="1">
+            <w:r>
+              <w:rPr>
+                <w:rStyle w:val="Hipervnculo"/>
+                <w:noProof/>
+              </w:rPr>
+              <w:t>Matriz de restricciones y reglas de negocio</w:t>
+            </w:r>
+            <w:r>
+              <w:rPr>
+                <w:noProof/>
+                <w:webHidden/>
+              </w:rPr>
+              <w:tab/>
+            </w:r>
+            <w:r>
+              <w:rPr>
+                <w:noProof/>
+                <w:webHidden/>
+              </w:rPr>
+              <w:fldChar w:fldCharType="begin"/>
+            </w:r>
+            <w:r>
+              <w:rPr>
+                <w:noProof/>
+                <w:webHidden/>
+              </w:rPr>
+              <w:instrText xml:space="preserve"> PAGEREF _Toc530933290 \h </w:instrText>
+            </w:r>
+            <w:r>
+              <w:rPr>
+                <w:noProof/>
+                <w:webHidden/>
+              </w:rPr>
+            </w:r>
+            <w:r>
+              <w:rPr>
+                <w:noProof/>
+                <w:webHidden/>
+              </w:rPr>
+              <w:fldChar w:fldCharType="separate"/>
+            </w:r>
+            <w:r>
+              <w:rPr>
+                <w:noProof/>
+                <w:webHidden/>
+              </w:rPr>
+              <w:t>42</w:t>
+            </w:r>
+            <w:r>
+              <w:rPr>
+                <w:noProof/>
+                <w:webHidden/>
+              </w:rPr>
+              <w:fldChar w:fldCharType="end"/>
+            </w:r>
+          </w:hyperlink>
+        </w:p>
+        <w:p>
+          <w:pPr>
+            <w:pStyle w:val="TDC1"/>
+            <w:tabs>
+              <w:tab w:val="left" w:pos="480"/>
+              <w:tab w:val="right" w:leader="dot" w:pos="8488"/>
+            </w:tabs>
+            <w:rPr>
+              <w:rFonts w:eastAsiaTheme="minorEastAsia"/>
+              <w:b w:val="0"/>
+              <w:bCs w:val="0"/>
+              <w:i w:val="0"/>
+              <w:iCs w:val="0"/>
+              <w:noProof/>
+              <w:sz w:val="22"/>
+              <w:szCs w:val="22"/>
+              <w:lang w:eastAsia="es-ES"/>
+            </w:rPr>
+          </w:pPr>
+          <w:hyperlink w:anchor="_Toc530933291" w:history="1">
+            <w:r>
+              <w:rPr>
+                <w:rStyle w:val="Hipervnculo"/>
+                <w:noProof/>
+              </w:rPr>
+              <w:t>7.</w:t>
+            </w:r>
+            <w:r>
+              <w:rPr>
+                <w:rFonts w:eastAsiaTheme="minorEastAsia"/>
+                <w:b w:val="0"/>
+                <w:bCs w:val="0"/>
+                <w:i w:val="0"/>
+                <w:iCs w:val="0"/>
+                <w:noProof/>
+                <w:sz w:val="22"/>
+                <w:szCs w:val="22"/>
+                <w:lang w:eastAsia="es-ES"/>
+              </w:rPr>
+              <w:tab/>
+            </w:r>
+            <w:r>
+              <w:rPr>
+                <w:rStyle w:val="Hipervnculo"/>
+                <w:noProof/>
+              </w:rPr>
+              <w:t>ANEXOS</w:t>
+            </w:r>
+            <w:r>
+              <w:rPr>
+                <w:noProof/>
+                <w:webHidden/>
+              </w:rPr>
+              <w:tab/>
+            </w:r>
+            <w:r>
+              <w:rPr>
+                <w:noProof/>
+                <w:webHidden/>
+              </w:rPr>
+              <w:fldChar w:fldCharType="begin"/>
+            </w:r>
+            <w:r>
+              <w:rPr>
+                <w:noProof/>
+                <w:webHidden/>
+              </w:rPr>
+              <w:instrText xml:space="preserve"> PAGEREF _Toc530933291 \h </w:instrText>
+            </w:r>
+            <w:r>
+              <w:rPr>
+                <w:noProof/>
+                <w:webHidden/>
+              </w:rPr>
+            </w:r>
+            <w:r>
+              <w:rPr>
+                <w:noProof/>
+                <w:webHidden/>
+              </w:rPr>
+              <w:fldChar w:fldCharType="separate"/>
+            </w:r>
+            <w:r>
+              <w:rPr>
+                <w:noProof/>
+                <w:webHidden/>
+              </w:rPr>
+              <w:t>43</w:t>
+            </w:r>
+            <w:r>
+              <w:rPr>
+                <w:noProof/>
+                <w:webHidden/>
+              </w:rPr>
+              <w:fldChar w:fldCharType="end"/>
+            </w:r>
+          </w:hyperlink>
+        </w:p>
+        <w:p>
+          <w:pPr>
+            <w:pStyle w:val="TDC2"/>
+            <w:tabs>
+              <w:tab w:val="right" w:leader="dot" w:pos="8488"/>
+            </w:tabs>
+            <w:rPr>
+              <w:rFonts w:eastAsiaTheme="minorEastAsia"/>
+              <w:b w:val="0"/>
+              <w:bCs w:val="0"/>
+              <w:noProof/>
+              <w:lang w:eastAsia="es-ES"/>
+            </w:rPr>
+          </w:pPr>
+          <w:hyperlink w:anchor="_Toc530933292" w:history="1">
+            <w:r>
+              <w:rPr>
+                <w:rStyle w:val="Hipervnculo"/>
+                <w:noProof/>
+              </w:rPr>
+              <w:t>Anexo I: Prototipo de newsletter</w:t>
+            </w:r>
+            <w:r>
+              <w:rPr>
+                <w:noProof/>
+                <w:webHidden/>
+              </w:rPr>
+              <w:tab/>
+            </w:r>
+            <w:r>
+              <w:rPr>
+                <w:noProof/>
+                <w:webHidden/>
+              </w:rPr>
+              <w:fldChar w:fldCharType="begin"/>
+            </w:r>
+            <w:r>
+              <w:rPr>
+                <w:noProof/>
+                <w:webHidden/>
+              </w:rPr>
+              <w:instrText xml:space="preserve"> PAGEREF _Toc530933292 \h </w:instrText>
+            </w:r>
+            <w:r>
+              <w:rPr>
+                <w:noProof/>
+                <w:webHidden/>
+              </w:rPr>
+            </w:r>
+            <w:r>
+              <w:rPr>
+                <w:noProof/>
+                <w:webHidden/>
+              </w:rPr>
+              <w:fldChar w:fldCharType="separate"/>
+            </w:r>
+            <w:r>
+              <w:rPr>
+                <w:noProof/>
+                <w:webHidden/>
+              </w:rPr>
+              <w:t>43</w:t>
+            </w:r>
+            <w:r>
+              <w:rPr>
+                <w:noProof/>
+                <w:webHidden/>
+              </w:rPr>
+              <w:fldChar w:fldCharType="end"/>
+            </w:r>
+          </w:hyperlink>
+        </w:p>
+        <w:p>
+          <w:pPr>
+            <w:pStyle w:val="TDC2"/>
+            <w:tabs>
+              <w:tab w:val="right" w:leader="dot" w:pos="8488"/>
+            </w:tabs>
+            <w:rPr>
+              <w:rFonts w:eastAsiaTheme="minorEastAsia"/>
+              <w:b w:val="0"/>
+              <w:bCs w:val="0"/>
+              <w:noProof/>
+              <w:lang w:eastAsia="es-ES"/>
+            </w:rPr>
+          </w:pPr>
+          <w:hyperlink w:anchor="_Toc530933293" w:history="1">
+            <w:r>
+              <w:rPr>
+                <w:rStyle w:val="Hipervnculo"/>
+                <w:noProof/>
+              </w:rPr>
+              <w:t>Anexo II: Acta de reunión</w:t>
+            </w:r>
+            <w:r>
+              <w:rPr>
+                <w:noProof/>
+                <w:webHidden/>
+              </w:rPr>
+              <w:tab/>
+            </w:r>
+            <w:r>
+              <w:rPr>
+                <w:noProof/>
+                <w:webHidden/>
+              </w:rPr>
+              <w:fldChar w:fldCharType="begin"/>
+            </w:r>
+            <w:r>
+              <w:rPr>
+                <w:noProof/>
+                <w:webHidden/>
+              </w:rPr>
+              <w:instrText xml:space="preserve"> PAGEREF _Toc530933293 \h </w:instrText>
+            </w:r>
+            <w:r>
+              <w:rPr>
+                <w:noProof/>
+                <w:webHidden/>
+              </w:rPr>
+            </w:r>
+            <w:r>
+              <w:rPr>
+                <w:noProof/>
+                <w:webHidden/>
+              </w:rPr>
+              <w:fldChar w:fldCharType="separate"/>
+            </w:r>
+            <w:r>
+              <w:rPr>
+                <w:noProof/>
+                <w:webHidden/>
+              </w:rPr>
+              <w:t>44</w:t>
+            </w:r>
+            <w:r>
+              <w:rPr>
+                <w:noProof/>
+                <w:webHidden/>
+              </w:rPr>
+              <w:fldChar w:fldCharType="end"/>
+            </w:r>
+          </w:hyperlink>
+        </w:p>
+        <w:p>
+          <w:pPr>
+            <w:rPr>
+              <w:noProof/>
+            </w:rPr>
+          </w:pPr>
           <w:r>
             <w:rPr>
               <w:b/>
               <w:bCs/>
               <w:noProof/>
             </w:rPr>
+            <w:lastRenderedPageBreak/>
             <w:fldChar w:fldCharType="end"/>
           </w:r>
         </w:p>
@@ -2514,42 +3654,310 @@
     </w:sdt>
     <w:p>
       <w:pPr>
-        <w:spacing w:line="480" w:lineRule="auto"/>
-      </w:pPr>
-    </w:p>
-    <w:p>
-      <w:pPr>
-        <w:spacing w:line="480" w:lineRule="auto"/>
-      </w:pPr>
-    </w:p>
-    <w:p>
-      <w:pPr>
-        <w:spacing w:line="480" w:lineRule="auto"/>
-      </w:pPr>
-    </w:p>
-    <w:p>
-      <w:pPr>
-        <w:spacing w:line="480" w:lineRule="auto"/>
-      </w:pPr>
-    </w:p>
-    <w:p>
-      <w:pPr>
-        <w:spacing w:line="480" w:lineRule="auto"/>
-      </w:pPr>
-    </w:p>
-    <w:p>
-      <w:pPr>
-        <w:spacing w:line="480" w:lineRule="auto"/>
-      </w:pPr>
-    </w:p>
-    <w:p>
-      <w:pPr>
-        <w:spacing w:line="480" w:lineRule="auto"/>
-      </w:pPr>
-    </w:p>
-    <w:p>
-      <w:pPr>
-        <w:spacing w:line="480" w:lineRule="auto"/>
+        <w:rPr>
+          <w:noProof/>
+        </w:rPr>
+      </w:pPr>
+    </w:p>
+    <w:p>
+      <w:pPr>
+        <w:rPr>
+          <w:noProof/>
+        </w:rPr>
+      </w:pPr>
+    </w:p>
+    <w:p>
+      <w:pPr>
+        <w:rPr>
+          <w:noProof/>
+        </w:rPr>
+      </w:pPr>
+    </w:p>
+    <w:p>
+      <w:pPr>
+        <w:rPr>
+          <w:noProof/>
+        </w:rPr>
+      </w:pPr>
+    </w:p>
+    <w:p>
+      <w:pPr>
+        <w:rPr>
+          <w:noProof/>
+        </w:rPr>
+      </w:pPr>
+    </w:p>
+    <w:p>
+      <w:pPr>
+        <w:rPr>
+          <w:noProof/>
+        </w:rPr>
+      </w:pPr>
+    </w:p>
+    <w:p>
+      <w:pPr>
+        <w:rPr>
+          <w:noProof/>
+        </w:rPr>
+      </w:pPr>
+    </w:p>
+    <w:p>
+      <w:pPr>
+        <w:rPr>
+          <w:noProof/>
+        </w:rPr>
+      </w:pPr>
+    </w:p>
+    <w:p>
+      <w:pPr>
+        <w:rPr>
+          <w:noProof/>
+        </w:rPr>
+      </w:pPr>
+    </w:p>
+    <w:p>
+      <w:pPr>
+        <w:rPr>
+          <w:noProof/>
+        </w:rPr>
+      </w:pPr>
+    </w:p>
+    <w:p>
+      <w:pPr>
+        <w:rPr>
+          <w:noProof/>
+        </w:rPr>
+      </w:pPr>
+    </w:p>
+    <w:p>
+      <w:pPr>
+        <w:rPr>
+          <w:noProof/>
+        </w:rPr>
+      </w:pPr>
+    </w:p>
+    <w:p>
+      <w:pPr>
+        <w:rPr>
+          <w:noProof/>
+        </w:rPr>
+      </w:pPr>
+    </w:p>
+    <w:p>
+      <w:pPr>
+        <w:rPr>
+          <w:noProof/>
+        </w:rPr>
+      </w:pPr>
+    </w:p>
+    <w:p>
+      <w:pPr>
+        <w:rPr>
+          <w:noProof/>
+        </w:rPr>
+      </w:pPr>
+    </w:p>
+    <w:p>
+      <w:pPr>
+        <w:rPr>
+          <w:noProof/>
+        </w:rPr>
+      </w:pPr>
+    </w:p>
+    <w:p>
+      <w:pPr>
+        <w:rPr>
+          <w:noProof/>
+        </w:rPr>
+      </w:pPr>
+    </w:p>
+    <w:p>
+      <w:pPr>
+        <w:rPr>
+          <w:noProof/>
+        </w:rPr>
+      </w:pPr>
+    </w:p>
+    <w:p>
+      <w:pPr>
+        <w:rPr>
+          <w:noProof/>
+        </w:rPr>
+      </w:pPr>
+    </w:p>
+    <w:p>
+      <w:pPr>
+        <w:rPr>
+          <w:noProof/>
+        </w:rPr>
+      </w:pPr>
+    </w:p>
+    <w:p>
+      <w:pPr>
+        <w:rPr>
+          <w:noProof/>
+        </w:rPr>
+      </w:pPr>
+    </w:p>
+    <w:p>
+      <w:pPr>
+        <w:rPr>
+          <w:noProof/>
+        </w:rPr>
+      </w:pPr>
+    </w:p>
+    <w:p>
+      <w:pPr>
+        <w:rPr>
+          <w:noProof/>
+        </w:rPr>
+      </w:pPr>
+    </w:p>
+    <w:p>
+      <w:pPr>
+        <w:rPr>
+          <w:noProof/>
+        </w:rPr>
+      </w:pPr>
+    </w:p>
+    <w:p>
+      <w:pPr>
+        <w:rPr>
+          <w:noProof/>
+        </w:rPr>
+      </w:pPr>
+    </w:p>
+    <w:p>
+      <w:pPr>
+        <w:rPr>
+          <w:noProof/>
+        </w:rPr>
+      </w:pPr>
+    </w:p>
+    <w:p>
+      <w:pPr>
+        <w:rPr>
+          <w:noProof/>
+        </w:rPr>
+      </w:pPr>
+    </w:p>
+    <w:p>
+      <w:pPr>
+        <w:rPr>
+          <w:noProof/>
+        </w:rPr>
+      </w:pPr>
+    </w:p>
+    <w:p>
+      <w:pPr>
+        <w:rPr>
+          <w:noProof/>
+        </w:rPr>
+      </w:pPr>
+    </w:p>
+    <w:p>
+      <w:pPr>
+        <w:rPr>
+          <w:noProof/>
+        </w:rPr>
+      </w:pPr>
+    </w:p>
+    <w:p>
+      <w:pPr>
+        <w:rPr>
+          <w:noProof/>
+        </w:rPr>
+      </w:pPr>
+    </w:p>
+    <w:p>
+      <w:pPr>
+        <w:rPr>
+          <w:noProof/>
+        </w:rPr>
+      </w:pPr>
+    </w:p>
+    <w:p>
+      <w:pPr>
+        <w:rPr>
+          <w:noProof/>
+        </w:rPr>
+      </w:pPr>
+    </w:p>
+    <w:p>
+      <w:pPr>
+        <w:rPr>
+          <w:noProof/>
+        </w:rPr>
+      </w:pPr>
+    </w:p>
+    <w:p>
+      <w:pPr>
+        <w:rPr>
+          <w:noProof/>
+        </w:rPr>
+      </w:pPr>
+    </w:p>
+    <w:p>
+      <w:pPr>
+        <w:rPr>
+          <w:noProof/>
+        </w:rPr>
+      </w:pPr>
+    </w:p>
+    <w:p>
+      <w:pPr>
+        <w:rPr>
+          <w:noProof/>
+        </w:rPr>
+      </w:pPr>
+    </w:p>
+    <w:p>
+      <w:pPr>
+        <w:rPr>
+          <w:noProof/>
+        </w:rPr>
+      </w:pPr>
+    </w:p>
+    <w:p>
+      <w:pPr>
+        <w:rPr>
+          <w:noProof/>
+        </w:rPr>
+      </w:pPr>
+    </w:p>
+    <w:p>
+      <w:pPr>
+        <w:rPr>
+          <w:noProof/>
+        </w:rPr>
+      </w:pPr>
+    </w:p>
+    <w:p>
+      <w:pPr>
+        <w:rPr>
+          <w:noProof/>
+        </w:rPr>
+      </w:pPr>
+    </w:p>
+    <w:p>
+      <w:pPr>
+        <w:rPr>
+          <w:noProof/>
+        </w:rPr>
+      </w:pPr>
+    </w:p>
+    <w:p>
+      <w:pPr>
+        <w:rPr>
+          <w:noProof/>
+        </w:rPr>
+      </w:pPr>
+    </w:p>
+    <w:p>
+      <w:pPr>
+        <w:rPr>
+          <w:noProof/>
+        </w:rPr>
       </w:pPr>
     </w:p>
     <w:p>
@@ -2560,12 +3968,12 @@
           <w:numId w:val="8"/>
         </w:numPr>
       </w:pPr>
-      <w:bookmarkStart w:id="0" w:name="_Toc530873166"/>
+      <w:bookmarkStart w:id="1" w:name="_Toc530933259"/>
       <w:r>
         <w:lastRenderedPageBreak/>
         <w:t>INTRODUCCIÓN AL PROBLEMA</w:t>
       </w:r>
-      <w:bookmarkEnd w:id="0"/>
+      <w:bookmarkEnd w:id="1"/>
     </w:p>
     <w:p/>
     <w:p/>
@@ -2573,11 +3981,11 @@
       <w:pPr>
         <w:pStyle w:val="Ttulo2"/>
       </w:pPr>
-      <w:bookmarkStart w:id="1" w:name="_Toc530873167"/>
+      <w:bookmarkStart w:id="2" w:name="_Toc530933260"/>
       <w:r>
         <w:t>Sobre el cliente</w:t>
       </w:r>
-      <w:bookmarkEnd w:id="1"/>
+      <w:bookmarkEnd w:id="2"/>
     </w:p>
     <w:p/>
     <w:p>
@@ -2735,11 +4143,11 @@
       <w:pPr>
         <w:pStyle w:val="Ttulo2"/>
       </w:pPr>
-      <w:bookmarkStart w:id="2" w:name="_Toc530873168"/>
+      <w:bookmarkStart w:id="3" w:name="_Toc530933261"/>
       <w:r>
         <w:t>Sobre los usuarios</w:t>
       </w:r>
-      <w:bookmarkEnd w:id="2"/>
+      <w:bookmarkEnd w:id="3"/>
     </w:p>
     <w:p/>
     <w:p>
@@ -2839,12 +4247,12 @@
       <w:pPr>
         <w:pStyle w:val="Ttulo2"/>
       </w:pPr>
-      <w:bookmarkStart w:id="3" w:name="_Toc530873169"/>
+      <w:bookmarkStart w:id="4" w:name="_Toc530933262"/>
       <w:r>
         <w:lastRenderedPageBreak/>
         <w:t>Estructura organizacional</w:t>
       </w:r>
-      <w:bookmarkEnd w:id="3"/>
+      <w:bookmarkEnd w:id="4"/>
     </w:p>
     <w:p/>
     <w:p>
@@ -2917,11 +4325,11 @@
       <w:pPr>
         <w:pStyle w:val="Ttulo2"/>
       </w:pPr>
-      <w:bookmarkStart w:id="4" w:name="_Toc530873170"/>
+      <w:bookmarkStart w:id="5" w:name="_Toc530933263"/>
       <w:r>
         <w:t>Gestión de proyectos</w:t>
       </w:r>
-      <w:bookmarkEnd w:id="4"/>
+      <w:bookmarkEnd w:id="5"/>
     </w:p>
     <w:p/>
     <w:p>
@@ -3062,11 +4470,11 @@
       <w:pPr>
         <w:pStyle w:val="Ttulo2"/>
       </w:pPr>
-      <w:bookmarkStart w:id="5" w:name="_Toc530873171"/>
+      <w:bookmarkStart w:id="6" w:name="_Toc530933264"/>
       <w:r>
         <w:t>Medición de resultados y evaluación de proyectos</w:t>
       </w:r>
-      <w:bookmarkEnd w:id="5"/>
+      <w:bookmarkEnd w:id="6"/>
     </w:p>
     <w:p/>
     <w:p>
@@ -3162,11 +4570,11 @@
       <w:pPr>
         <w:pStyle w:val="Ttulo2"/>
       </w:pPr>
-      <w:bookmarkStart w:id="6" w:name="_Toc530873172"/>
+      <w:bookmarkStart w:id="7" w:name="_Toc530933265"/>
       <w:r>
         <w:t>Dominio del problema</w:t>
       </w:r>
-      <w:bookmarkEnd w:id="6"/>
+      <w:bookmarkEnd w:id="7"/>
     </w:p>
     <w:p/>
     <w:p>
@@ -3507,12 +4915,12 @@
           <w:numId w:val="8"/>
         </w:numPr>
       </w:pPr>
-      <w:bookmarkStart w:id="7" w:name="_Toc530873173"/>
+      <w:bookmarkStart w:id="8" w:name="_Toc530933266"/>
       <w:r>
         <w:lastRenderedPageBreak/>
         <w:t>GLOSARIO DE TÉRMINOS</w:t>
       </w:r>
-      <w:bookmarkEnd w:id="7"/>
+      <w:bookmarkEnd w:id="8"/>
     </w:p>
     <w:p/>
     <w:p/>
@@ -4448,12 +5856,12 @@
           <w:numId w:val="8"/>
         </w:numPr>
       </w:pPr>
-      <w:bookmarkStart w:id="8" w:name="_Toc530873174"/>
+      <w:bookmarkStart w:id="9" w:name="_Toc530933267"/>
       <w:r>
         <w:lastRenderedPageBreak/>
         <w:t>VISIÓN GENERAL DEL SISTEMA</w:t>
       </w:r>
-      <w:bookmarkEnd w:id="8"/>
+      <w:bookmarkEnd w:id="9"/>
     </w:p>
     <w:p/>
     <w:p/>
@@ -4468,11 +5876,11 @@
           <w:shd w:val="clear" w:color="auto" w:fill="36393F"/>
         </w:rPr>
       </w:pPr>
-      <w:bookmarkStart w:id="9" w:name="_Toc530873175"/>
+      <w:bookmarkStart w:id="10" w:name="_Toc530933268"/>
       <w:r>
         <w:t>Expectativas del sistema</w:t>
       </w:r>
-      <w:bookmarkEnd w:id="9"/>
+      <w:bookmarkEnd w:id="10"/>
     </w:p>
     <w:p/>
     <w:p>
@@ -4673,11 +6081,11 @@
       <w:pPr>
         <w:pStyle w:val="Ttulo2"/>
       </w:pPr>
-      <w:bookmarkStart w:id="10" w:name="_Toc530873176"/>
+      <w:bookmarkStart w:id="11" w:name="_Toc530933269"/>
       <w:r>
         <w:t>Tipos de usuarios</w:t>
       </w:r>
-      <w:bookmarkEnd w:id="10"/>
+      <w:bookmarkEnd w:id="11"/>
     </w:p>
     <w:p>
       <w:pPr>
@@ -5096,12 +6504,12 @@
           <w:numId w:val="8"/>
         </w:numPr>
       </w:pPr>
-      <w:bookmarkStart w:id="11" w:name="_Toc530873177"/>
+      <w:bookmarkStart w:id="12" w:name="_Toc530933270"/>
       <w:r>
         <w:lastRenderedPageBreak/>
         <w:t>CATÁLOGO DE REQUISITOS</w:t>
       </w:r>
-      <w:bookmarkEnd w:id="11"/>
+      <w:bookmarkEnd w:id="12"/>
     </w:p>
     <w:p/>
     <w:p/>
@@ -5109,11 +6517,11 @@
       <w:pPr>
         <w:pStyle w:val="Ttulo2"/>
       </w:pPr>
-      <w:bookmarkStart w:id="12" w:name="_Toc530873178"/>
+      <w:bookmarkStart w:id="13" w:name="_Toc530933271"/>
       <w:r>
         <w:t>Requisitos generales</w:t>
       </w:r>
-      <w:bookmarkEnd w:id="12"/>
+      <w:bookmarkEnd w:id="13"/>
     </w:p>
     <w:p/>
     <w:tbl>
@@ -5738,12 +7146,12 @@
         <w:pStyle w:val="Ttulo2"/>
         <w:jc w:val="both"/>
       </w:pPr>
-      <w:bookmarkStart w:id="13" w:name="_Toc530873179"/>
+      <w:bookmarkStart w:id="14" w:name="_Toc530933272"/>
       <w:r>
         <w:lastRenderedPageBreak/>
         <w:t>Requisitos de información</w:t>
       </w:r>
-      <w:bookmarkEnd w:id="13"/>
+      <w:bookmarkEnd w:id="14"/>
     </w:p>
     <w:p>
       <w:pPr>
@@ -7395,7 +8803,7 @@
         <w:pStyle w:val="Ttulo2"/>
         <w:jc w:val="both"/>
       </w:pPr>
-      <w:bookmarkStart w:id="14" w:name="_Toc530873180"/>
+      <w:bookmarkStart w:id="15" w:name="_Toc530933273"/>
       <w:r>
         <w:lastRenderedPageBreak/>
         <w:t>Reglas de negocio</w:t>
@@ -7403,7 +8811,7 @@
       <w:r>
         <w:t xml:space="preserve"> y pruebas de aceptación</w:t>
       </w:r>
-      <w:bookmarkEnd w:id="14"/>
+      <w:bookmarkEnd w:id="15"/>
     </w:p>
     <w:p>
       <w:pPr>
@@ -11173,12 +12581,12 @@
         <w:pStyle w:val="Ttulo2"/>
         <w:jc w:val="both"/>
       </w:pPr>
-      <w:bookmarkStart w:id="15" w:name="_Toc530873181"/>
+      <w:bookmarkStart w:id="16" w:name="_Toc530933274"/>
       <w:r>
         <w:lastRenderedPageBreak/>
         <w:t>Requisitos funcionales</w:t>
       </w:r>
-      <w:bookmarkEnd w:id="15"/>
+      <w:bookmarkEnd w:id="16"/>
     </w:p>
     <w:p>
       <w:pPr>
@@ -11366,7 +12774,7 @@
                 <w:szCs w:val="22"/>
               </w:rPr>
             </w:pPr>
-            <w:bookmarkStart w:id="16" w:name="_Hlk530763395"/>
+            <w:bookmarkStart w:id="17" w:name="_Hlk530763395"/>
             <w:r>
               <w:rPr>
                 <w:b/>
@@ -11485,7 +12893,7 @@
           </w:p>
         </w:tc>
       </w:tr>
-      <w:bookmarkEnd w:id="16"/>
+      <w:bookmarkEnd w:id="17"/>
     </w:tbl>
     <w:p>
       <w:pPr>
@@ -11523,7 +12931,7 @@
                 <w:szCs w:val="22"/>
               </w:rPr>
             </w:pPr>
-            <w:bookmarkStart w:id="17" w:name="_Hlk530763990"/>
+            <w:bookmarkStart w:id="18" w:name="_Hlk530763990"/>
             <w:r>
               <w:rPr>
                 <w:b/>
@@ -11651,7 +13059,7 @@
           </w:p>
         </w:tc>
       </w:tr>
-      <w:bookmarkEnd w:id="17"/>
+      <w:bookmarkEnd w:id="18"/>
     </w:tbl>
     <w:p>
       <w:pPr>
@@ -12529,7 +13937,7 @@
                 <w:szCs w:val="22"/>
               </w:rPr>
             </w:pPr>
-            <w:bookmarkStart w:id="18" w:name="_Hlk530847191"/>
+            <w:bookmarkStart w:id="19" w:name="_Hlk530847191"/>
             <w:r>
               <w:rPr>
                 <w:b/>
@@ -12663,7 +14071,7 @@
           </w:p>
         </w:tc>
       </w:tr>
-      <w:bookmarkEnd w:id="18"/>
+      <w:bookmarkEnd w:id="19"/>
     </w:tbl>
     <w:p>
       <w:pPr>
@@ -12705,7 +14113,7 @@
                 <w:szCs w:val="22"/>
               </w:rPr>
             </w:pPr>
-            <w:bookmarkStart w:id="19" w:name="_Hlk530847021"/>
+            <w:bookmarkStart w:id="20" w:name="_Hlk530847021"/>
             <w:r>
               <w:rPr>
                 <w:b/>
@@ -12824,7 +14232,7 @@
           </w:p>
         </w:tc>
       </w:tr>
-      <w:bookmarkEnd w:id="19"/>
+      <w:bookmarkEnd w:id="20"/>
     </w:tbl>
     <w:p>
       <w:pPr>
@@ -12866,7 +14274,7 @@
                 <w:szCs w:val="22"/>
               </w:rPr>
             </w:pPr>
-            <w:bookmarkStart w:id="20" w:name="_Hlk530847063"/>
+            <w:bookmarkStart w:id="21" w:name="_Hlk530847063"/>
             <w:r>
               <w:rPr>
                 <w:b/>
@@ -12985,7 +14393,7 @@
           </w:p>
         </w:tc>
       </w:tr>
-      <w:bookmarkEnd w:id="20"/>
+      <w:bookmarkEnd w:id="21"/>
     </w:tbl>
     <w:p>
       <w:pPr>
@@ -16705,12 +18113,12 @@
         <w:pStyle w:val="Ttulo2"/>
         <w:jc w:val="both"/>
       </w:pPr>
-      <w:bookmarkStart w:id="21" w:name="_Toc530873182"/>
+      <w:bookmarkStart w:id="22" w:name="_Toc530933275"/>
       <w:r>
         <w:lastRenderedPageBreak/>
         <w:t>Requisitos no funcionales</w:t>
       </w:r>
-      <w:bookmarkEnd w:id="21"/>
+      <w:bookmarkEnd w:id="22"/>
     </w:p>
     <w:p>
       <w:pPr>
@@ -17143,7 +18551,7 @@
                 <w:szCs w:val="22"/>
               </w:rPr>
             </w:pPr>
-            <w:bookmarkStart w:id="22" w:name="_Hlk529527153"/>
+            <w:bookmarkStart w:id="23" w:name="_Hlk529527153"/>
             <w:r>
               <w:rPr>
                 <w:b/>
@@ -17207,7 +18615,7 @@
           </w:p>
         </w:tc>
       </w:tr>
-      <w:bookmarkEnd w:id="22"/>
+      <w:bookmarkEnd w:id="23"/>
     </w:tbl>
     <w:p>
       <w:pPr>
@@ -17344,26 +18752,1162 @@
           <w:numId w:val="8"/>
         </w:numPr>
       </w:pPr>
+      <w:bookmarkStart w:id="24" w:name="_Toc530933276"/>
       <w:r>
         <w:lastRenderedPageBreak/>
         <w:t>MODELO CONCEPTUAL</w:t>
       </w:r>
-    </w:p>
-    <w:p/>
-    <w:p/>
-    <w:p/>
-    <w:p/>
-    <w:p/>
-    <w:p/>
-    <w:p/>
-    <w:p/>
-    <w:p/>
-    <w:p/>
-    <w:p/>
-    <w:p/>
-    <w:p/>
-    <w:p/>
-    <w:p/>
+      <w:bookmarkEnd w:id="24"/>
+    </w:p>
+    <w:p/>
+    <w:p>
+      <w:pPr>
+        <w:pStyle w:val="Ttulo2"/>
+      </w:pPr>
+      <w:bookmarkStart w:id="25" w:name="_Toc530933277"/>
+      <w:r>
+        <w:t>Modelado UML</w:t>
+      </w:r>
+      <w:bookmarkEnd w:id="25"/>
+    </w:p>
+    <w:p/>
+    <w:p/>
+    <w:p/>
+    <w:p/>
+    <w:p/>
+    <w:p/>
+    <w:p/>
+    <w:p/>
+    <w:p/>
+    <w:p/>
+    <w:p/>
+    <w:p/>
+    <w:p/>
+    <w:p/>
+    <w:p/>
+    <w:p/>
+    <w:p/>
+    <w:p/>
+    <w:p/>
+    <w:p/>
+    <w:p/>
+    <w:p/>
+    <w:p/>
+    <w:p/>
+    <w:p/>
+    <w:p/>
+    <w:p/>
+    <w:p/>
+    <w:p/>
+    <w:p/>
+    <w:p/>
+    <w:p/>
+    <w:p/>
+    <w:p/>
+    <w:p/>
+    <w:p/>
+    <w:p/>
+    <w:p/>
+    <w:p/>
+    <w:p/>
+    <w:p/>
+    <w:p/>
+    <w:p/>
+    <w:p/>
+    <w:p/>
+    <w:p/>
+    <w:p/>
+    <w:p/>
+    <w:p/>
+    <w:p/>
+    <w:p/>
+    <w:p/>
+    <w:p/>
+    <w:p/>
+    <w:p/>
+    <w:p/>
+    <w:p/>
+    <w:p/>
+    <w:p/>
+    <w:p/>
+    <w:p/>
+    <w:p/>
+    <w:p/>
+    <w:p/>
+    <w:p/>
+    <w:p/>
+    <w:p/>
+    <w:p/>
+    <w:p/>
+    <w:p/>
+    <w:p/>
+    <w:p/>
+    <w:p/>
+    <w:p/>
+    <w:p/>
+    <w:p/>
+    <w:p/>
+    <w:p/>
+    <w:p/>
+    <w:p/>
+    <w:p/>
+    <w:p/>
+    <w:p/>
+    <w:p/>
+    <w:p/>
+    <w:p/>
+    <w:p/>
+    <w:p/>
+    <w:p/>
+    <w:p/>
+    <w:p/>
+    <w:p>
+      <w:pPr>
+        <w:pStyle w:val="Ttulo2"/>
+      </w:pPr>
+      <w:bookmarkStart w:id="26" w:name="_Toc530933278"/>
+      <w:r>
+        <w:lastRenderedPageBreak/>
+        <w:t>Escenarios de prueba</w:t>
+      </w:r>
+      <w:bookmarkEnd w:id="26"/>
+    </w:p>
+    <w:p/>
+    <w:p>
+      <w:pPr>
+        <w:pStyle w:val="Ttulo3"/>
+      </w:pPr>
+      <w:bookmarkStart w:id="27" w:name="_Toc530933279"/>
+      <w:r>
+        <w:t>Escenario de prueba 1. Gestión de proyectos (coordinador)</w:t>
+      </w:r>
+      <w:bookmarkEnd w:id="27"/>
+    </w:p>
+    <w:p/>
+    <w:p/>
+    <w:p/>
+    <w:p/>
+    <w:p/>
+    <w:p/>
+    <w:p/>
+    <w:p/>
+    <w:p>
+      <w:pPr>
+        <w:jc w:val="both"/>
+      </w:pPr>
+    </w:p>
+    <w:p>
+      <w:pPr>
+        <w:jc w:val="both"/>
+      </w:pPr>
+    </w:p>
+    <w:p>
+      <w:pPr>
+        <w:jc w:val="both"/>
+      </w:pPr>
+    </w:p>
+    <w:p>
+      <w:pPr>
+        <w:jc w:val="both"/>
+      </w:pPr>
+    </w:p>
+    <w:p>
+      <w:pPr>
+        <w:jc w:val="both"/>
+      </w:pPr>
+    </w:p>
+    <w:p>
+      <w:pPr>
+        <w:jc w:val="both"/>
+      </w:pPr>
+    </w:p>
+    <w:p>
+      <w:pPr>
+        <w:jc w:val="both"/>
+      </w:pPr>
+    </w:p>
+    <w:p>
+      <w:pPr>
+        <w:jc w:val="both"/>
+      </w:pPr>
+    </w:p>
+    <w:p>
+      <w:pPr>
+        <w:jc w:val="both"/>
+      </w:pPr>
+    </w:p>
+    <w:p>
+      <w:pPr>
+        <w:jc w:val="both"/>
+      </w:pPr>
+    </w:p>
+    <w:p>
+      <w:pPr>
+        <w:jc w:val="both"/>
+      </w:pPr>
+    </w:p>
+    <w:p>
+      <w:pPr>
+        <w:jc w:val="both"/>
+      </w:pPr>
+    </w:p>
+    <w:p>
+      <w:pPr>
+        <w:jc w:val="both"/>
+      </w:pPr>
+    </w:p>
+    <w:p>
+      <w:pPr>
+        <w:jc w:val="both"/>
+      </w:pPr>
+    </w:p>
+    <w:p>
+      <w:pPr>
+        <w:jc w:val="both"/>
+      </w:pPr>
+    </w:p>
+    <w:p>
+      <w:pPr>
+        <w:jc w:val="both"/>
+      </w:pPr>
+    </w:p>
+    <w:p>
+      <w:pPr>
+        <w:jc w:val="both"/>
+      </w:pPr>
+    </w:p>
+    <w:p>
+      <w:pPr>
+        <w:jc w:val="both"/>
+      </w:pPr>
+    </w:p>
+    <w:p>
+      <w:pPr>
+        <w:jc w:val="both"/>
+      </w:pPr>
+    </w:p>
+    <w:p>
+      <w:pPr>
+        <w:jc w:val="both"/>
+      </w:pPr>
+    </w:p>
+    <w:p>
+      <w:pPr>
+        <w:jc w:val="both"/>
+      </w:pPr>
+    </w:p>
+    <w:p>
+      <w:pPr>
+        <w:jc w:val="both"/>
+      </w:pPr>
+    </w:p>
+    <w:p>
+      <w:pPr>
+        <w:jc w:val="both"/>
+      </w:pPr>
+    </w:p>
+    <w:p>
+      <w:pPr>
+        <w:jc w:val="both"/>
+      </w:pPr>
+    </w:p>
+    <w:p>
+      <w:pPr>
+        <w:jc w:val="both"/>
+      </w:pPr>
+    </w:p>
+    <w:p>
+      <w:pPr>
+        <w:jc w:val="both"/>
+      </w:pPr>
+    </w:p>
+    <w:p>
+      <w:pPr>
+        <w:jc w:val="both"/>
+      </w:pPr>
+    </w:p>
+    <w:p>
+      <w:pPr>
+        <w:jc w:val="both"/>
+      </w:pPr>
+    </w:p>
+    <w:p>
+      <w:pPr>
+        <w:jc w:val="both"/>
+      </w:pPr>
+    </w:p>
+    <w:p>
+      <w:pPr>
+        <w:jc w:val="both"/>
+      </w:pPr>
+    </w:p>
+    <w:p>
+      <w:pPr>
+        <w:jc w:val="both"/>
+      </w:pPr>
+    </w:p>
+    <w:p>
+      <w:pPr>
+        <w:jc w:val="both"/>
+      </w:pPr>
+    </w:p>
+    <w:p>
+      <w:pPr>
+        <w:jc w:val="both"/>
+      </w:pPr>
+    </w:p>
+    <w:p>
+      <w:pPr>
+        <w:jc w:val="both"/>
+      </w:pPr>
+    </w:p>
+    <w:p>
+      <w:pPr>
+        <w:jc w:val="both"/>
+      </w:pPr>
+    </w:p>
+    <w:p>
+      <w:pPr>
+        <w:jc w:val="both"/>
+      </w:pPr>
+    </w:p>
+    <w:p>
+      <w:pPr>
+        <w:jc w:val="both"/>
+      </w:pPr>
+      <w:r>
+        <w:lastRenderedPageBreak/>
+        <w:t>En este escenario de prueba definimos 2 personas (p1, p2), siendo ambas coordinadoras (c1, c2).</w:t>
+      </w:r>
+    </w:p>
+    <w:p>
+      <w:pPr>
+        <w:jc w:val="both"/>
+      </w:pPr>
+    </w:p>
+    <w:p>
+      <w:pPr>
+        <w:jc w:val="both"/>
+      </w:pPr>
+      <w:r>
+        <w:t xml:space="preserve">El c1 crea el proyecto (proyect1) que genera las facturas (fact1, fact2, fact3, fact4). </w:t>
+      </w:r>
+    </w:p>
+    <w:p>
+      <w:pPr>
+        <w:jc w:val="both"/>
+      </w:pPr>
+      <w:r>
+        <w:t>El proyect1 está compuesto de un programa deportivo (progDepor1) y de un evento (e1), a su vez estos están compuestos de 2 actividades (a1, a2).</w:t>
+      </w:r>
+    </w:p>
+    <w:p>
+      <w:pPr>
+        <w:jc w:val="both"/>
+      </w:pPr>
+    </w:p>
+    <w:p>
+      <w:pPr>
+        <w:jc w:val="both"/>
+      </w:pPr>
+      <w:r>
+        <w:t>El c1 elabora un cuestionario (c1) de la actividad (a1) que está compuesto de 5 preguntas (p1, p2, p3, p4, p5).</w:t>
+      </w:r>
+    </w:p>
+    <w:p>
+      <w:pPr>
+        <w:jc w:val="both"/>
+      </w:pPr>
+    </w:p>
+    <w:p>
+      <w:pPr>
+        <w:jc w:val="both"/>
+      </w:pPr>
+      <w:r>
+        <w:t xml:space="preserve">El c2 crea el proyecto (proyect1) que genera las facturas (fact1, fact2, fact3, fact4). </w:t>
+      </w:r>
+    </w:p>
+    <w:p>
+      <w:pPr>
+        <w:jc w:val="both"/>
+      </w:pPr>
+      <w:r>
+        <w:t>El proyect1 está compuesto de un programa deportivo (progDepor1) y de un evento (e1), a su vez estos están compuestos de 2 actividades (a1, a2).</w:t>
+      </w:r>
+    </w:p>
+    <w:p>
+      <w:pPr>
+        <w:jc w:val="both"/>
+      </w:pPr>
+    </w:p>
+    <w:p>
+      <w:pPr>
+        <w:jc w:val="both"/>
+      </w:pPr>
+      <w:r>
+        <w:t>El c2 elabora un cuestionario (c1) de la actividad (a2) que está compuesto de 5 preguntas (p1, p2, p3, p4, p5).</w:t>
+      </w:r>
+    </w:p>
+    <w:p/>
+    <w:p/>
+    <w:p/>
+    <w:p/>
+    <w:p/>
+    <w:p/>
+    <w:p/>
+    <w:p/>
+    <w:p/>
+    <w:p/>
+    <w:p/>
+    <w:p/>
+    <w:p/>
+    <w:p/>
+    <w:p/>
+    <w:p/>
+    <w:p/>
+    <w:p/>
+    <w:p/>
+    <w:p/>
+    <w:p/>
+    <w:p/>
+    <w:p/>
+    <w:p/>
+    <w:p/>
+    <w:p/>
+    <w:p/>
+    <w:p/>
+    <w:p/>
+    <w:p/>
+    <w:p/>
+    <w:p>
+      <w:pPr>
+        <w:pStyle w:val="Ttulo3"/>
+      </w:pPr>
+      <w:bookmarkStart w:id="28" w:name="_Toc530933280"/>
+      <w:r>
+        <w:lastRenderedPageBreak/>
+        <w:t>Escenario de prueba 2. Gestión de proyectos (participante)</w:t>
+      </w:r>
+      <w:bookmarkEnd w:id="28"/>
+    </w:p>
+    <w:p/>
+    <w:p/>
+    <w:p/>
+    <w:p/>
+    <w:p/>
+    <w:p/>
+    <w:p/>
+    <w:p/>
+    <w:p/>
+    <w:p/>
+    <w:p/>
+    <w:p/>
+    <w:p/>
+    <w:p/>
+    <w:p/>
+    <w:p/>
+    <w:p/>
+    <w:p/>
+    <w:p/>
+    <w:p/>
+    <w:p/>
+    <w:p/>
+    <w:p/>
+    <w:p/>
+    <w:p/>
+    <w:p/>
+    <w:p/>
+    <w:p/>
+    <w:p/>
+    <w:p/>
+    <w:p/>
+    <w:p/>
+    <w:p/>
+    <w:p/>
+    <w:p/>
+    <w:p/>
+    <w:p/>
+    <w:p/>
+    <w:p/>
+    <w:p/>
+    <w:p/>
+    <w:p/>
+    <w:p/>
+    <w:p/>
+    <w:p/>
+    <w:p/>
+    <w:p>
+      <w:pPr>
+        <w:jc w:val="both"/>
+      </w:pPr>
+      <w:r>
+        <w:lastRenderedPageBreak/>
+        <w:t>En este escenario de prueba definimos 3 personas (p1, p2, p3), siendo todas ellas participantes (part1, part2, part3).</w:t>
+      </w:r>
+    </w:p>
+    <w:p>
+      <w:pPr>
+        <w:jc w:val="both"/>
+      </w:pPr>
+    </w:p>
+    <w:p>
+      <w:pPr>
+        <w:jc w:val="both"/>
+      </w:pPr>
+      <w:r>
+        <w:t xml:space="preserve">El part1 determina la disponibilidad (disp1, disp2) que tiene para las actividades (a1, a2), siendo la disp1 (true) y la disp2 (false). </w:t>
+      </w:r>
+    </w:p>
+    <w:p>
+      <w:pPr>
+        <w:jc w:val="both"/>
+      </w:pPr>
+      <w:r>
+        <w:t>Por tanto, el part1 realiza la a1 y por ello paga la factura (fact5). Además, el part1 valora la a1 en el cuestionario(c1) que contiene preguntas (p1...) y respuestas (r1...).</w:t>
+      </w:r>
+    </w:p>
+    <w:p>
+      <w:pPr>
+        <w:jc w:val="both"/>
+      </w:pPr>
+    </w:p>
+    <w:p>
+      <w:pPr>
+        <w:jc w:val="both"/>
+      </w:pPr>
+      <w:r>
+        <w:t>El part2 determina la disponibilidad (disp3, disp4) que tiene para las actividades (a1, a2), siendo la disp3 (true) y la disp4 (true).</w:t>
+      </w:r>
+    </w:p>
+    <w:p>
+      <w:pPr>
+        <w:jc w:val="both"/>
+      </w:pPr>
+      <w:r>
+        <w:t xml:space="preserve">Por tanto, el part2 realiza la a1 y por ello paga la factura (fact6). También el part2 valora la a1 en el cuestionario(c2) que contiene preguntas (p1...) y respuestas (r1...). </w:t>
+      </w:r>
+    </w:p>
+    <w:p>
+      <w:pPr>
+        <w:jc w:val="both"/>
+      </w:pPr>
+      <w:r>
+        <w:t>Además, el part2 realiza la a2 y valora dicha actividad en el cuestionario(c1) que contiene preguntas (p1...) y respuestas (r1...).</w:t>
+      </w:r>
+    </w:p>
+    <w:p>
+      <w:pPr>
+        <w:jc w:val="both"/>
+      </w:pPr>
+    </w:p>
+    <w:p>
+      <w:pPr>
+        <w:jc w:val="both"/>
+      </w:pPr>
+      <w:r>
+        <w:t>El part3 determina la disponibilidad (disp5, disp6) que tiene para las actividades (a1, a2), siendo la disp5 (false) y la disp6 (false).</w:t>
+      </w:r>
+    </w:p>
+    <w:p>
+      <w:pPr>
+        <w:jc w:val="both"/>
+      </w:pPr>
+      <w:r>
+        <w:t>Por tanto, el part3 no realiza ninguna actividad.</w:t>
+      </w:r>
+    </w:p>
+    <w:p>
+      <w:pPr>
+        <w:jc w:val="both"/>
+      </w:pPr>
+    </w:p>
+    <w:p>
+      <w:pPr>
+        <w:jc w:val="both"/>
+      </w:pPr>
+      <w:r>
+        <w:t xml:space="preserve">La a1 está contenida en el programa deportivo (progDepor1) y la a2 está contenida en el evento (e1), tanto en progDepor1 como el e1 están contenidos en el proyecto (proyec1). </w:t>
+      </w:r>
+    </w:p>
+    <w:p>
+      <w:pPr>
+        <w:jc w:val="both"/>
+      </w:pPr>
+    </w:p>
+    <w:p>
+      <w:pPr>
+        <w:jc w:val="both"/>
+      </w:pPr>
+      <w:r>
+        <w:t>El proyec1 genera 4 facturas (fact1, fact2, fact3, fact4).</w:t>
+      </w:r>
+    </w:p>
+    <w:p/>
+    <w:p/>
+    <w:p/>
+    <w:p/>
+    <w:p/>
+    <w:p/>
+    <w:p/>
+    <w:p/>
+    <w:p/>
+    <w:p/>
+    <w:p/>
+    <w:p/>
+    <w:p/>
+    <w:p/>
+    <w:p/>
+    <w:p/>
+    <w:p/>
+    <w:p/>
+    <w:p/>
+    <w:p/>
+    <w:p/>
+    <w:p/>
+    <w:p/>
+    <w:p>
+      <w:pPr>
+        <w:pStyle w:val="Ttulo3"/>
+      </w:pPr>
+      <w:bookmarkStart w:id="29" w:name="_Toc530933281"/>
+      <w:r>
+        <w:lastRenderedPageBreak/>
+        <w:t>Escenario de prueba 3. Gestión de proyectos (voluntario)</w:t>
+      </w:r>
+      <w:bookmarkEnd w:id="29"/>
+    </w:p>
+    <w:p/>
+    <w:p/>
+    <w:p/>
+    <w:p/>
+    <w:p/>
+    <w:p/>
+    <w:p/>
+    <w:p/>
+    <w:p/>
+    <w:p/>
+    <w:p/>
+    <w:p/>
+    <w:p/>
+    <w:p/>
+    <w:p/>
+    <w:p/>
+    <w:p/>
+    <w:p/>
+    <w:p/>
+    <w:p/>
+    <w:p/>
+    <w:p/>
+    <w:p/>
+    <w:p/>
+    <w:p/>
+    <w:p/>
+    <w:p/>
+    <w:p/>
+    <w:p/>
+    <w:p/>
+    <w:p/>
+    <w:p/>
+    <w:p/>
+    <w:p/>
+    <w:p/>
+    <w:p/>
+    <w:p/>
+    <w:p/>
+    <w:p/>
+    <w:p/>
+    <w:p/>
+    <w:p/>
+    <w:p/>
+    <w:p/>
+    <w:p/>
+    <w:p/>
+    <w:p>
+      <w:pPr>
+        <w:jc w:val="both"/>
+      </w:pPr>
+      <w:r>
+        <w:lastRenderedPageBreak/>
+        <w:t>En este escenario de prueba definimos 3 personas (p1, p2, p3), siendo todas ellas voluntarios (v1, v2, v3).</w:t>
+      </w:r>
+    </w:p>
+    <w:p>
+      <w:pPr>
+        <w:jc w:val="both"/>
+      </w:pPr>
+    </w:p>
+    <w:p>
+      <w:pPr>
+        <w:jc w:val="both"/>
+      </w:pPr>
+      <w:r>
+        <w:t xml:space="preserve">El v1 determina la disponibilidad (disp1, disp2) que tiene para las actividades (a1, a2), siendo la disp1 (true) y la disp2 (false). </w:t>
+      </w:r>
+    </w:p>
+    <w:p>
+      <w:pPr>
+        <w:jc w:val="both"/>
+      </w:pPr>
+      <w:r>
+        <w:t>Por tanto, el v1 colabora en la a1. Además, el v1 valora la a1 en el cuestionario(c1) que contiene preguntas (p1...) y respuestas (r1...).</w:t>
+      </w:r>
+    </w:p>
+    <w:p>
+      <w:pPr>
+        <w:jc w:val="both"/>
+      </w:pPr>
+    </w:p>
+    <w:p>
+      <w:pPr>
+        <w:jc w:val="both"/>
+      </w:pPr>
+      <w:r>
+        <w:t xml:space="preserve">El v2 determina la disponibilidad (disp3, disp4) que tiene para las actividades (a1, a2), siendo la disp3 (true) y la disp4 (true). </w:t>
+      </w:r>
+    </w:p>
+    <w:p>
+      <w:pPr>
+        <w:jc w:val="both"/>
+      </w:pPr>
+      <w:r>
+        <w:t xml:space="preserve">Por tanto, el v2 colabora en la a1. También, el v2 valora la a1 en el cuestionario(c2) que contiene preguntas (p1...) y respuestas (r1...). </w:t>
+      </w:r>
+    </w:p>
+    <w:p>
+      <w:pPr>
+        <w:jc w:val="both"/>
+      </w:pPr>
+      <w:r>
+        <w:t>Además, el v2 colabora en la a2 y valora dicha actividad en el cuestionario(c1) que contiene preguntas (p1...) y respuestas (r1...).</w:t>
+      </w:r>
+    </w:p>
+    <w:p>
+      <w:pPr>
+        <w:jc w:val="both"/>
+      </w:pPr>
+    </w:p>
+    <w:p>
+      <w:pPr>
+        <w:jc w:val="both"/>
+      </w:pPr>
+      <w:r>
+        <w:t>El v3 determina la disponibilidad (disp5, disp6) que tiene para las actividades (a1, a2), siendo la disp5 (false) y la disp6 (false). Por tanto, el v3 no colabora en ninguna actividad.</w:t>
+      </w:r>
+    </w:p>
+    <w:p>
+      <w:pPr>
+        <w:jc w:val="both"/>
+      </w:pPr>
+    </w:p>
+    <w:p>
+      <w:pPr>
+        <w:jc w:val="both"/>
+      </w:pPr>
+      <w:r>
+        <w:t xml:space="preserve">La a1 está contenida en el programa deportivo (progDepor1) y la a2 está contenida en el evento (e1), tanto en progDepor1 como el e1 están contenidos en el proyecto (proyec1). </w:t>
+      </w:r>
+    </w:p>
+    <w:p>
+      <w:pPr>
+        <w:jc w:val="both"/>
+      </w:pPr>
+    </w:p>
+    <w:p>
+      <w:pPr>
+        <w:jc w:val="both"/>
+      </w:pPr>
+      <w:r>
+        <w:t>El proyec1 genera 4 facturas (fact1, fact2, fact3, fact4).</w:t>
+      </w:r>
+    </w:p>
+    <w:p>
+      <w:pPr>
+        <w:jc w:val="both"/>
+      </w:pPr>
+    </w:p>
+    <w:p>
+      <w:pPr>
+        <w:jc w:val="both"/>
+      </w:pPr>
+    </w:p>
+    <w:p>
+      <w:pPr>
+        <w:jc w:val="both"/>
+      </w:pPr>
+    </w:p>
+    <w:p>
+      <w:pPr>
+        <w:jc w:val="both"/>
+      </w:pPr>
+    </w:p>
+    <w:p>
+      <w:pPr>
+        <w:jc w:val="both"/>
+      </w:pPr>
+    </w:p>
+    <w:p>
+      <w:pPr>
+        <w:jc w:val="both"/>
+      </w:pPr>
+    </w:p>
+    <w:p>
+      <w:pPr>
+        <w:jc w:val="both"/>
+      </w:pPr>
+    </w:p>
+    <w:p>
+      <w:pPr>
+        <w:jc w:val="both"/>
+      </w:pPr>
+    </w:p>
+    <w:p>
+      <w:pPr>
+        <w:jc w:val="both"/>
+      </w:pPr>
+    </w:p>
+    <w:p>
+      <w:pPr>
+        <w:jc w:val="both"/>
+      </w:pPr>
+    </w:p>
+    <w:p>
+      <w:pPr>
+        <w:jc w:val="both"/>
+      </w:pPr>
+    </w:p>
+    <w:p>
+      <w:pPr>
+        <w:jc w:val="both"/>
+      </w:pPr>
+    </w:p>
+    <w:p>
+      <w:pPr>
+        <w:jc w:val="both"/>
+      </w:pPr>
+    </w:p>
+    <w:p>
+      <w:pPr>
+        <w:jc w:val="both"/>
+      </w:pPr>
+    </w:p>
+    <w:p>
+      <w:pPr>
+        <w:jc w:val="both"/>
+      </w:pPr>
+    </w:p>
+    <w:p>
+      <w:pPr>
+        <w:jc w:val="both"/>
+      </w:pPr>
+    </w:p>
+    <w:p>
+      <w:pPr>
+        <w:jc w:val="both"/>
+      </w:pPr>
+    </w:p>
+    <w:p>
+      <w:pPr>
+        <w:jc w:val="both"/>
+      </w:pPr>
+    </w:p>
+    <w:p>
+      <w:pPr>
+        <w:jc w:val="both"/>
+      </w:pPr>
+    </w:p>
+    <w:p>
+      <w:pPr>
+        <w:jc w:val="both"/>
+      </w:pPr>
+    </w:p>
+    <w:p>
+      <w:pPr>
+        <w:jc w:val="both"/>
+      </w:pPr>
+    </w:p>
+    <w:p>
+      <w:pPr>
+        <w:jc w:val="both"/>
+      </w:pPr>
+    </w:p>
+    <w:p>
+      <w:pPr>
+        <w:jc w:val="both"/>
+      </w:pPr>
+    </w:p>
+    <w:p>
+      <w:pPr>
+        <w:pStyle w:val="Ttulo3"/>
+      </w:pPr>
+      <w:bookmarkStart w:id="30" w:name="_Toc530933282"/>
+      <w:r>
+        <w:lastRenderedPageBreak/>
+        <w:t>Escenario de prueba 4. Gestión de proyectos (patrocinador)</w:t>
+      </w:r>
+      <w:bookmarkEnd w:id="30"/>
+    </w:p>
+    <w:p/>
+    <w:p/>
+    <w:p/>
+    <w:p/>
+    <w:p/>
+    <w:p/>
+    <w:p/>
+    <w:p/>
+    <w:p/>
+    <w:p/>
+    <w:p/>
+    <w:p/>
+    <w:p/>
+    <w:p/>
+    <w:p/>
+    <w:p/>
+    <w:p/>
+    <w:p/>
+    <w:p/>
+    <w:p/>
+    <w:p/>
+    <w:p/>
+    <w:p/>
+    <w:p/>
+    <w:p/>
+    <w:p/>
+    <w:p/>
+    <w:p/>
+    <w:p/>
+    <w:p/>
+    <w:p/>
+    <w:p/>
+    <w:p/>
+    <w:p/>
+    <w:p/>
+    <w:p/>
+    <w:p/>
+    <w:p/>
+    <w:p/>
+    <w:p/>
+    <w:p/>
+    <w:p/>
+    <w:p/>
+    <w:p/>
+    <w:p/>
+    <w:p/>
+    <w:p>
+      <w:pPr>
+        <w:jc w:val="both"/>
+      </w:pPr>
+      <w:r>
+        <w:lastRenderedPageBreak/>
+        <w:t xml:space="preserve">En este escenario de prueba definimos 2 patrocinadores (p1, p2). </w:t>
+      </w:r>
+    </w:p>
+    <w:p>
+      <w:pPr>
+        <w:jc w:val="both"/>
+      </w:pPr>
+    </w:p>
+    <w:p>
+      <w:pPr>
+        <w:jc w:val="both"/>
+      </w:pPr>
+      <w:r>
+        <w:t>El p1 realiza una financiación (f1) que financia la actividad (a1). La a1 está contenida en el programa deportivo (progDepor1).</w:t>
+      </w:r>
+    </w:p>
+    <w:p>
+      <w:pPr>
+        <w:jc w:val="both"/>
+      </w:pPr>
+    </w:p>
+    <w:p>
+      <w:pPr>
+        <w:jc w:val="both"/>
+      </w:pPr>
+      <w:r>
+        <w:t>El p2 realiza una financiación (f2) que financia la actividad (a2). La a2 está contenida en el evento (e1).</w:t>
+      </w:r>
+    </w:p>
+    <w:p>
+      <w:pPr>
+        <w:jc w:val="both"/>
+      </w:pPr>
+    </w:p>
+    <w:p>
+      <w:pPr>
+        <w:jc w:val="both"/>
+      </w:pPr>
+      <w:r>
+        <w:t>Ambos (progDepor1 y e1) están contenidos en el proyecto (p1), el cual genera 4 facturas (fact1, fact2, fact3 fact4).</w:t>
+      </w:r>
+    </w:p>
+    <w:p/>
+    <w:p/>
+    <w:p/>
+    <w:p/>
+    <w:p/>
+    <w:p/>
+    <w:p/>
+    <w:p/>
+    <w:p/>
+    <w:p/>
+    <w:p/>
+    <w:p/>
+    <w:p/>
+    <w:p/>
+    <w:p/>
+    <w:p/>
+    <w:p/>
+    <w:p/>
+    <w:p/>
+    <w:p/>
+    <w:p/>
+    <w:p/>
+    <w:p/>
+    <w:p/>
+    <w:p/>
+    <w:p/>
+    <w:p/>
+    <w:p/>
+    <w:p/>
+    <w:p/>
+    <w:p/>
+    <w:p/>
+    <w:p/>
+    <w:p/>
+    <w:p/>
+    <w:p/>
+    <w:p/>
+    <w:p>
+      <w:pPr>
+        <w:pStyle w:val="Ttulo3"/>
+      </w:pPr>
+      <w:bookmarkStart w:id="31" w:name="_Toc530933283"/>
+      <w:r>
+        <w:lastRenderedPageBreak/>
+        <w:t>Escenario de prueba 5. Gestión de comunicaciones</w:t>
+      </w:r>
+      <w:bookmarkEnd w:id="31"/>
+    </w:p>
+    <w:p/>
+    <w:p/>
+    <w:p/>
+    <w:p/>
+    <w:p/>
+    <w:p/>
+    <w:p/>
+    <w:p/>
+    <w:p/>
+    <w:p/>
+    <w:p/>
+    <w:p/>
+    <w:p/>
+    <w:p/>
+    <w:p/>
+    <w:p/>
+    <w:p/>
+    <w:p/>
+    <w:p/>
+    <w:p/>
+    <w:p/>
+    <w:p/>
+    <w:p/>
+    <w:p/>
+    <w:p/>
+    <w:p/>
+    <w:p/>
+    <w:p/>
+    <w:p/>
+    <w:p/>
+    <w:p/>
+    <w:p/>
+    <w:p/>
+    <w:p/>
+    <w:p/>
+    <w:p/>
+    <w:p/>
+    <w:p/>
+    <w:p/>
+    <w:p/>
+    <w:p/>
+    <w:p/>
+    <w:p/>
+    <w:p/>
+    <w:p/>
+    <w:p/>
+    <w:p>
+      <w:pPr>
+        <w:jc w:val="both"/>
+      </w:pPr>
+      <w:r>
+        <w:lastRenderedPageBreak/>
+        <w:t>En este escenario de prueba se instancian 7 personas (p1, p2, ..., p7) de las cuales, 1 es un coordinador (c1), 2 son participantes (part1, part2), 2 son tutores legales (t1, t2) y 2 son voluntarios (v1, v2).</w:t>
+      </w:r>
+    </w:p>
+    <w:p>
+      <w:pPr>
+        <w:jc w:val="both"/>
+      </w:pPr>
+    </w:p>
+    <w:p>
+      <w:pPr>
+        <w:jc w:val="both"/>
+      </w:pPr>
+      <w:r>
+        <w:t>También se instancian 2 patrocinadores (pt1, pt2), 1 donante (d1) y 5 mensajes (m1, m2, ..., m5).</w:t>
+      </w:r>
+    </w:p>
+    <w:p>
+      <w:pPr>
+        <w:jc w:val="both"/>
+      </w:pPr>
+    </w:p>
+    <w:p>
+      <w:pPr>
+        <w:jc w:val="both"/>
+      </w:pPr>
+      <w:r>
+        <w:t>El coordinador c1 envía 5 mensajes (m1, m2, ..., m5). El mensaje m1, de tipo newsletter, lo envía al voluntario v1, al participarte part2 y al tutor legal t1. El mensaje m2, de tipo email, lo envía al patrocinador pt1 de tipo oro. El mensaje m3, de tipo sms, lo envía al voluntario v2. El mensaje m4, de tipo email, lo envía al donante d1. Por último, el mensaje m5, de tipo informe, lo envía al patrocinador pt2, de tipo plata.</w:t>
+      </w:r>
+    </w:p>
+    <w:p>
+      <w:pPr>
+        <w:jc w:val="both"/>
+      </w:pPr>
+    </w:p>
+    <w:p>
+      <w:pPr>
+        <w:jc w:val="both"/>
+      </w:pPr>
+      <w:r>
+        <w:t>El participante part1, el cual tiene un informe médico im2, está representado por el tutor legal t2 y acompañado por el voluntario v1.</w:t>
+      </w:r>
+    </w:p>
+    <w:p>
+      <w:pPr>
+        <w:jc w:val="both"/>
+      </w:pPr>
+    </w:p>
+    <w:p>
+      <w:pPr>
+        <w:jc w:val="both"/>
+      </w:pPr>
+      <w:r>
+        <w:t>El participante part2, el cual tiene dos informes médicos, im1 y im3, está representado por el tutor legal t1 y acompañado por el voluntario v2.</w:t>
+      </w:r>
+    </w:p>
+    <w:p>
+      <w:pPr>
+        <w:jc w:val="both"/>
+      </w:pPr>
+    </w:p>
+    <w:p>
+      <w:pPr>
+        <w:jc w:val="both"/>
+      </w:pPr>
+      <w:r>
+        <w:t>El donante d1 hace una donación dn1, en la cual se dona el tipoDonación td1.</w:t>
+      </w:r>
+    </w:p>
     <w:p/>
     <w:p/>
     <w:p/>
@@ -17412,19 +19956,23 @@
           <w:numId w:val="8"/>
         </w:numPr>
       </w:pPr>
+      <w:bookmarkStart w:id="32" w:name="_Toc530933284"/>
       <w:r>
         <w:lastRenderedPageBreak/>
         <w:t>MATRICES DE TRAZABILIDAD</w:t>
       </w:r>
+      <w:bookmarkEnd w:id="32"/>
     </w:p>
     <w:p/>
     <w:p>
       <w:pPr>
         <w:pStyle w:val="Ttulo2"/>
       </w:pPr>
+      <w:bookmarkStart w:id="33" w:name="_Toc530933285"/>
       <w:r>
         <w:t>Matriz clases de entidad y requisitos de información</w:t>
       </w:r>
+      <w:bookmarkEnd w:id="33"/>
     </w:p>
     <w:p/>
     <w:p/>
@@ -17455,10 +20003,10 @@
             <v:path o:extrusionok="f" gradientshapeok="t" o:connecttype="rect"/>
             <o:lock v:ext="edit" aspectratio="t"/>
           </v:shapetype>
-          <v:shape id="_x0000_i1073" type="#_x0000_t75" style="width:480.6pt;height:296.75pt" o:ole="">
+          <v:shape id="_x0000_i1025" type="#_x0000_t75" style="width:480.6pt;height:296.75pt" o:ole="">
             <v:imagedata r:id="rId13" o:title=""/>
           </v:shape>
-          <o:OLEObject Type="Embed" ProgID="Excel.Sheet.12" ShapeID="_x0000_i1073" DrawAspect="Content" ObjectID="_1604668452" r:id="rId14"/>
+          <o:OLEObject Type="Embed" ProgID="Excel.Sheet.12" ShapeID="_x0000_i1025" DrawAspect="Content" ObjectID="_1604675097" r:id="rId14"/>
         </w:object>
       </w:r>
     </w:p>
@@ -17481,27 +20029,29 @@
       <w:pPr>
         <w:pStyle w:val="Ttulo2"/>
       </w:pPr>
+      <w:bookmarkStart w:id="34" w:name="_Toc530933286"/>
       <w:r>
         <w:lastRenderedPageBreak/>
         <w:t>Matriz de clases de entidad y reglas de negocio</w:t>
       </w:r>
-    </w:p>
-    <w:p/>
-    <w:p/>
-    <w:p/>
-    <w:p/>
-    <w:bookmarkStart w:id="23" w:name="_MON_1604667278"/>
-    <w:bookmarkEnd w:id="23"/>
+      <w:bookmarkEnd w:id="34"/>
+    </w:p>
+    <w:p/>
+    <w:p/>
+    <w:p/>
+    <w:p/>
+    <w:bookmarkStart w:id="35" w:name="_MON_1604667278"/>
+    <w:bookmarkEnd w:id="35"/>
     <w:p>
       <w:pPr>
         <w:jc w:val="center"/>
       </w:pPr>
       <w:r>
         <w:object w:dxaOrig="21823" w:dyaOrig="6958">
-          <v:shape id="_x0000_i1098" type="#_x0000_t75" style="width:716.9pt;height:227.2pt" o:ole="">
+          <v:shape id="_x0000_i1026" type="#_x0000_t75" style="width:716.9pt;height:227.2pt" o:ole="">
             <v:imagedata r:id="rId15" o:title=""/>
           </v:shape>
-          <o:OLEObject Type="Embed" ProgID="Excel.Sheet.12" ShapeID="_x0000_i1098" DrawAspect="Content" ObjectID="_1604668453" r:id="rId16"/>
+          <o:OLEObject Type="Embed" ProgID="Excel.Sheet.12" ShapeID="_x0000_i1026" DrawAspect="Content" ObjectID="_1604675098" r:id="rId16"/>
         </w:object>
       </w:r>
     </w:p>
@@ -17520,27 +20070,29 @@
       <w:pPr>
         <w:pStyle w:val="Ttulo2"/>
       </w:pPr>
+      <w:bookmarkStart w:id="36" w:name="_Toc530933287"/>
       <w:r>
         <w:lastRenderedPageBreak/>
         <w:t>Matriz de asociaciones y requisitos de información</w:t>
       </w:r>
-    </w:p>
-    <w:p/>
-    <w:p/>
-    <w:p/>
-    <w:p/>
-    <w:bookmarkStart w:id="24" w:name="_MON_1604667533"/>
-    <w:bookmarkEnd w:id="24"/>
+      <w:bookmarkEnd w:id="36"/>
+    </w:p>
+    <w:p/>
+    <w:p/>
+    <w:p/>
+    <w:p/>
+    <w:bookmarkStart w:id="37" w:name="_MON_1604667533"/>
+    <w:bookmarkEnd w:id="37"/>
     <w:p>
       <w:pPr>
         <w:jc w:val="center"/>
       </w:pPr>
       <w:r>
         <w:object w:dxaOrig="11505" w:dyaOrig="5427">
-          <v:shape id="_x0000_i1107" type="#_x0000_t75" style="width:514.25pt;height:243.15pt" o:ole="">
+          <v:shape id="_x0000_i1027" type="#_x0000_t75" style="width:514.25pt;height:243.15pt" o:ole="">
             <v:imagedata r:id="rId17" o:title=""/>
           </v:shape>
-          <o:OLEObject Type="Embed" ProgID="Excel.Sheet.12" ShapeID="_x0000_i1107" DrawAspect="Content" ObjectID="_1604668454" r:id="rId18"/>
+          <o:OLEObject Type="Embed" ProgID="Excel.Sheet.12" ShapeID="_x0000_i1027" DrawAspect="Content" ObjectID="_1604675099" r:id="rId18"/>
         </w:object>
       </w:r>
     </w:p>
@@ -17558,10 +20110,12 @@
       <w:pPr>
         <w:pStyle w:val="Ttulo2"/>
       </w:pPr>
+      <w:bookmarkStart w:id="38" w:name="_Toc530933288"/>
       <w:r>
         <w:lastRenderedPageBreak/>
         <w:t>Matriz de asociaciones y reglas de negocios</w:t>
       </w:r>
+      <w:bookmarkEnd w:id="38"/>
     </w:p>
     <w:p/>
     <w:p/>
@@ -17574,10 +20128,10 @@
       </w:pPr>
       <w:r>
         <w:object w:dxaOrig="21715" w:dyaOrig="5427">
-          <v:shape id="_x0000_i1127" type="#_x0000_t75" style="width:733.95pt;height:183.7pt" o:ole="">
+          <v:shape id="_x0000_i1028" type="#_x0000_t75" style="width:733.95pt;height:183.7pt" o:ole="">
             <v:imagedata r:id="rId19" o:title=""/>
           </v:shape>
-          <o:OLEObject Type="Embed" ProgID="Excel.Sheet.12" ShapeID="_x0000_i1127" DrawAspect="Content" ObjectID="_1604668455" r:id="rId20"/>
+          <o:OLEObject Type="Embed" ProgID="Excel.Sheet.12" ShapeID="_x0000_i1028" DrawAspect="Content" ObjectID="_1604675100" r:id="rId20"/>
         </w:object>
       </w:r>
     </w:p>
@@ -17598,10 +20152,12 @@
       <w:pPr>
         <w:pStyle w:val="Ttulo2"/>
       </w:pPr>
+      <w:bookmarkStart w:id="39" w:name="_Toc530933289"/>
       <w:r>
         <w:lastRenderedPageBreak/>
         <w:t>Matriz de restricciones y requisitos de información</w:t>
       </w:r>
+      <w:bookmarkEnd w:id="39"/>
     </w:p>
     <w:p/>
     <w:p/>
@@ -17611,10 +20167,10 @@
       </w:pPr>
       <w:r>
         <w:object w:dxaOrig="14839" w:dyaOrig="10933">
-          <v:shape id="_x0000_i1145" type="#_x0000_t75" style="width:527.55pt;height:389.75pt" o:ole="">
+          <v:shape id="_x0000_i1029" type="#_x0000_t75" style="width:527.55pt;height:389.75pt" o:ole="">
             <v:imagedata r:id="rId21" o:title=""/>
           </v:shape>
-          <o:OLEObject Type="Embed" ProgID="Excel.Sheet.12" ShapeID="_x0000_i1145" DrawAspect="Content" ObjectID="_1604668456" r:id="rId22"/>
+          <o:OLEObject Type="Embed" ProgID="Excel.Sheet.12" ShapeID="_x0000_i1029" DrawAspect="Content" ObjectID="_1604675101" r:id="rId22"/>
         </w:object>
       </w:r>
     </w:p>
@@ -17624,10 +20180,12 @@
       <w:pPr>
         <w:pStyle w:val="Ttulo2"/>
       </w:pPr>
+      <w:bookmarkStart w:id="40" w:name="_Toc530933290"/>
       <w:r>
         <w:lastRenderedPageBreak/>
         <w:t>Matriz de restricciones y reglas de negocio</w:t>
       </w:r>
+      <w:bookmarkEnd w:id="40"/>
     </w:p>
     <w:p/>
     <w:p/>
@@ -17639,10 +20197,10 @@
       </w:pPr>
       <w:r>
         <w:object w:dxaOrig="25048" w:dyaOrig="10933">
-          <v:shape id="_x0000_i1159" type="#_x0000_t75" style="width:731.4pt;height:319.25pt" o:ole="">
+          <v:shape id="_x0000_i1030" type="#_x0000_t75" style="width:731.4pt;height:319.25pt" o:ole="">
             <v:imagedata r:id="rId23" o:title=""/>
           </v:shape>
-          <o:OLEObject Type="Embed" ProgID="Excel.Sheet.12" ShapeID="_x0000_i1159" DrawAspect="Content" ObjectID="_1604668457" r:id="rId24"/>
+          <o:OLEObject Type="Embed" ProgID="Excel.Sheet.12" ShapeID="_x0000_i1030" DrawAspect="Content" ObjectID="_1604675102" r:id="rId24"/>
         </w:object>
       </w:r>
     </w:p>
@@ -17668,25 +20226,23 @@
           <w:numId w:val="8"/>
         </w:numPr>
       </w:pPr>
-      <w:bookmarkStart w:id="25" w:name="_Toc530873183"/>
-      <w:bookmarkStart w:id="26" w:name="_GoBack"/>
-      <w:bookmarkEnd w:id="26"/>
+      <w:bookmarkStart w:id="41" w:name="_Toc530933291"/>
       <w:r>
         <w:lastRenderedPageBreak/>
         <w:t>ANEXOS</w:t>
       </w:r>
-      <w:bookmarkEnd w:id="25"/>
+      <w:bookmarkEnd w:id="41"/>
     </w:p>
     <w:p/>
     <w:p>
       <w:pPr>
         <w:pStyle w:val="Ttulo2"/>
       </w:pPr>
-      <w:bookmarkStart w:id="27" w:name="_Toc530873184"/>
+      <w:bookmarkStart w:id="42" w:name="_Toc530933292"/>
       <w:r>
         <w:t>Anexo I: Prototipo de newsletter</w:t>
       </w:r>
-      <w:bookmarkEnd w:id="27"/>
+      <w:bookmarkEnd w:id="42"/>
     </w:p>
     <w:p/>
     <w:p/>
@@ -17710,7 +20266,7 @@
         <mc:AlternateContent>
           <mc:Choice Requires="wps">
             <w:drawing>
-              <wp:anchor distT="0" distB="0" distL="114300" distR="114300" simplePos="0" relativeHeight="251659264" behindDoc="0" locked="0" layoutInCell="1" allowOverlap="1" wp14:anchorId="512F869B" wp14:editId="274BBBEC">
+              <wp:anchor distT="0" distB="0" distL="114300" distR="114300" simplePos="0" relativeHeight="251658240" behindDoc="0" locked="0" layoutInCell="1" allowOverlap="1" wp14:anchorId="512F869B" wp14:editId="274BBBEC">
                 <wp:simplePos x="0" y="0"/>
                 <wp:positionH relativeFrom="column">
                   <wp:posOffset>446405</wp:posOffset>
@@ -17785,7 +20341,7 @@
                 <v:stroke joinstyle="miter"/>
                 <v:path gradientshapeok="t" o:connecttype="rect"/>
               </v:shapetype>
-              <v:shape id="3 Cuadro de texto" o:spid="_x0000_s1026" type="#_x0000_t202" style="position:absolute;left:0;text-align:left;margin-left:35.15pt;margin-top:442.9pt;width:354.6pt;height:.05pt;z-index:251659264;visibility:visible;mso-wrap-style:square;mso-wrap-distance-left:9pt;mso-wrap-distance-top:0;mso-wrap-distance-right:9pt;mso-wrap-distance-bottom:0;mso-position-horizontal:absolute;mso-position-horizontal-relative:text;mso-position-vertical:absolute;mso-position-vertical-relative:text;v-text-anchor:top" o:gfxdata="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" stroked="f">
+              <v:shape id="3 Cuadro de texto" o:spid="_x0000_s1026" type="#_x0000_t202" style="position:absolute;left:0;text-align:left;margin-left:35.15pt;margin-top:442.9pt;width:354.6pt;height:.05pt;z-index:251658240;visibility:visible;mso-wrap-style:square;mso-wrap-distance-left:9pt;mso-wrap-distance-top:0;mso-wrap-distance-right:9pt;mso-wrap-distance-bottom:0;mso-position-horizontal:absolute;mso-position-horizontal-relative:text;mso-position-vertical:absolute;mso-position-vertical-relative:text;v-text-anchor:top" o:gfxdata="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" stroked="f">
                 <v:textbox style="mso-fit-shape-to-text:t" inset="0,0,0,0">
                   <w:txbxContent>
                     <w:p>
@@ -17910,13 +20466,13 @@
       <w:pPr>
         <w:pStyle w:val="Ttulo2"/>
       </w:pPr>
-      <w:bookmarkStart w:id="28" w:name="_Toc530491234"/>
-      <w:bookmarkStart w:id="29" w:name="_Toc530873185"/>
+      <w:bookmarkStart w:id="43" w:name="_Toc530491234"/>
+      <w:bookmarkStart w:id="44" w:name="_Toc530933293"/>
       <w:r>
         <w:t>Anexo II: Acta de reunión</w:t>
       </w:r>
-      <w:bookmarkEnd w:id="28"/>
-      <w:bookmarkEnd w:id="29"/>
+      <w:bookmarkEnd w:id="43"/>
+      <w:bookmarkEnd w:id="44"/>
     </w:p>
     <w:p/>
     <w:p/>
@@ -19387,12 +21943,17 @@
       <w:rPr>
         <w:rStyle w:val="Nmerodepgina"/>
       </w:rPr>
-      <w:id w:val="-752203670"/>
+      <w:id w:val="1925372106"/>
       <w:docPartObj>
         <w:docPartGallery w:val="Page Numbers (Bottom of Page)"/>
         <w:docPartUnique/>
       </w:docPartObj>
     </w:sdtPr>
+    <w:sdtEndPr>
+      <w:rPr>
+        <w:rStyle w:val="Nmerodepgina"/>
+      </w:rPr>
+    </w:sdtEndPr>
     <w:sdtContent>
       <w:p>
         <w:pPr>
@@ -19436,12 +21997,13 @@
 <w:ftr xmlns:wpc="http://schemas.microsoft.com/office/word/2010/wordprocessingCanvas" xmlns:cx="http://schemas.microsoft.com/office/drawing/2014/chartex" xmlns:cx1="http://schemas.microsoft.com/office/drawing/2015/9/8/chartex" xmlns:cx2="http://schemas.microsoft.com/office/drawing/2015/10/21/chartex" xmlns:cx3="http://schemas.microsoft.com/office/drawing/2016/5/9/chartex" xmlns:cx4="http://schemas.microsoft.com/office/drawing/2016/5/10/chartex" xmlns:cx5="http://schemas.microsoft.com/office/drawing/2016/5/11/chartex" xmlns:cx6="http://schemas.microsoft.com/office/drawing/2016/5/12/chartex" xmlns:cx7="http://schemas.microsoft.com/office/drawing/2016/5/13/chartex" xmlns:cx8="http://schemas.microsoft.com/office/drawing/2016/5/14/chartex" xmlns:mc="http://schemas.openxmlformats.org/markup-compatibility/2006" xmlns:aink="http://schemas.microsoft.com/office/drawing/2016/ink" xmlns:am3d="http://schemas.microsoft.com/office/drawing/2017/model3d" xmlns:o="urn:schemas-microsoft-com:office:office" xmlns:r="http://schemas.openxmlformats.org/officeDocument/2006/relationships" xmlns:m="http://schemas.openxmlformats.org/officeDocument/2006/math" xmlns:v="urn:schemas-microsoft-com:vml" xmlns:wp14="http://schemas.microsoft.com/office/word/2010/wordprocessingDrawing" xmlns:wp="http://schemas.openxmlformats.org/drawingml/2006/wordprocessingDrawing" xmlns:w10="urn:schemas-microsoft-com:office:word" xmlns:w="http://schemas.openxmlformats.org/wordprocessingml/2006/main" xmlns:w14="http://schemas.microsoft.com/office/word/2010/wordml" xmlns:w15="http://schemas.microsoft.com/office/word/2012/wordml" xmlns:w16cid="http://schemas.microsoft.com/office/word/2016/wordml/cid" xmlns:w16se="http://schemas.microsoft.com/office/word/2015/wordml/symex" xmlns:wpg="http://schemas.microsoft.com/office/word/2010/wordprocessingGroup" xmlns:wpi="http://schemas.microsoft.com/office/word/2010/wordprocessingInk" xmlns:wne="http://schemas.microsoft.com/office/word/2006/wordml" xmlns:wps="http://schemas.microsoft.com/office/word/2010/wordprocessingShape" mc:Ignorable="w14 w15 w16se w16cid wp14">
   <w:sdt>
     <w:sdtPr>
-      <w:id w:val="1811976439"/>
+      <w:id w:val="851464428"/>
       <w:docPartObj>
         <w:docPartGallery w:val="Page Numbers (Bottom of Page)"/>
         <w:docPartUnique/>
       </w:docPartObj>
     </w:sdtPr>
+    <w:sdtEndPr/>
     <w:sdtContent>
       <w:p>
         <w:pPr>
@@ -22631,7 +25193,7 @@
 </file>
 
 <file path=customXml/itemProps1.xml><?xml version="1.0" encoding="utf-8"?>
-<ds:datastoreItem xmlns:ds="http://schemas.openxmlformats.org/officeDocument/2006/customXml" ds:itemID="{FBF7F79B-1E4C-45C9-AD50-CD7C95F93DE4}">
+<ds:datastoreItem xmlns:ds="http://schemas.openxmlformats.org/officeDocument/2006/customXml" ds:itemID="{A1F4F0AE-CABF-4871-B56A-A8F11C35E3B8}">
   <ds:schemaRefs>
     <ds:schemaRef ds:uri="http://schemas.openxmlformats.org/officeDocument/2006/bibliography"/>
   </ds:schemaRefs>

</xml_diff>